<commit_message>
documento PGC alterado +
</commit_message>
<xml_diff>
--- a/Documentos/PGC.docx
+++ b/Documentos/PGC.docx
@@ -1458,10 +1458,42 @@
           <w:color w:val="000000"/>
           <w:lang w:val="es-PE" w:eastAsia="es-PE"/>
         </w:rPr>
-        <w:t>Y en los casos que se trabaja en un mismo repositorio se nos presenta el problema de combinar los documentos de word, en ocasiones ocurren conflictos que dificultan el avance del proyecto.</w:t>
+        <w:t>Y en los casos que se trabaja en un mismo repositorio</w:t>
+      </w:r>
+      <w:r>
+        <w:rPr>
+          <w:rFonts w:eastAsia="Times New Roman"/>
+          <w:color w:val="000000"/>
+          <w:lang w:val="es-PE" w:eastAsia="es-PE"/>
+        </w:rPr>
+        <w:t>,</w:t>
+      </w:r>
+      <w:r>
+        <w:rPr>
+          <w:rFonts w:eastAsia="Times New Roman"/>
+          <w:color w:val="000000"/>
+          <w:lang w:val="es-PE" w:eastAsia="es-PE"/>
+        </w:rPr>
+        <w:t xml:space="preserve"> se nos presenta el problema de combinar los documentos </w:t>
+      </w:r>
+      <w:r>
+        <w:rPr>
+          <w:rFonts w:eastAsia="Times New Roman"/>
+          <w:color w:val="000000"/>
+          <w:lang w:val="es-PE" w:eastAsia="es-PE"/>
+        </w:rPr>
+        <w:t>en Word. E</w:t>
       </w:r>
       <w:bookmarkStart w:id="4" w:name="_GoBack"/>
       <w:bookmarkEnd w:id="4"/>
+      <w:r>
+        <w:rPr>
+          <w:rFonts w:eastAsia="Times New Roman"/>
+          <w:color w:val="000000"/>
+          <w:lang w:val="es-PE" w:eastAsia="es-PE"/>
+        </w:rPr>
+        <w:t>n ocasiones ocurren conflictos que dificultan el avance del proyecto.</w:t>
+      </w:r>
     </w:p>
     <w:p>
       <w:pPr>
@@ -1571,7 +1603,7 @@
       <w:rPr>
         <w:noProof/>
       </w:rPr>
-      <w:t>1</w:t>
+      <w:t>3</w:t>
     </w:r>
     <w:r>
       <w:fldChar w:fldCharType="end"/>

</xml_diff>

<commit_message>
Agregando roles,responsabilidad y cantidades
</commit_message>
<xml_diff>
--- a/Documentos/PGC.docx
+++ b/Documentos/PGC.docx
@@ -1,6 +1,6 @@
 
 <file path=word/document.xml><?xml version="1.0" encoding="utf-8"?>
-<w:document xmlns:wpc="http://schemas.microsoft.com/office/word/2010/wordprocessingCanvas" xmlns:mc="http://schemas.openxmlformats.org/markup-compatibility/2006" xmlns:o="urn:schemas-microsoft-com:office:office" xmlns:r="http://schemas.openxmlformats.org/officeDocument/2006/relationships" xmlns:m="http://schemas.openxmlformats.org/officeDocument/2006/math" xmlns:v="urn:schemas-microsoft-com:vml" xmlns:wp14="http://schemas.microsoft.com/office/word/2010/wordprocessingDrawing" xmlns:wp="http://schemas.openxmlformats.org/drawingml/2006/wordprocessingDrawing" xmlns:w10="urn:schemas-microsoft-com:office:word" xmlns:w="http://schemas.openxmlformats.org/wordprocessingml/2006/main" xmlns:w14="http://schemas.microsoft.com/office/word/2010/wordml" xmlns:w15="http://schemas.microsoft.com/office/word/2012/wordml" xmlns:wpg="http://schemas.microsoft.com/office/word/2010/wordprocessingGroup" xmlns:wpi="http://schemas.microsoft.com/office/word/2010/wordprocessingInk" xmlns:wne="http://schemas.microsoft.com/office/word/2006/wordml" xmlns:wps="http://schemas.microsoft.com/office/word/2010/wordprocessingShape" mc:Ignorable="w14 w15 wp14">
+<w:document xmlns:wpc="http://schemas.microsoft.com/office/word/2010/wordprocessingCanvas" xmlns:cx="http://schemas.microsoft.com/office/drawing/2014/chartex" xmlns:mc="http://schemas.openxmlformats.org/markup-compatibility/2006" xmlns:o="urn:schemas-microsoft-com:office:office" xmlns:r="http://schemas.openxmlformats.org/officeDocument/2006/relationships" xmlns:m="http://schemas.openxmlformats.org/officeDocument/2006/math" xmlns:v="urn:schemas-microsoft-com:vml" xmlns:wp14="http://schemas.microsoft.com/office/word/2010/wordprocessingDrawing" xmlns:wp="http://schemas.openxmlformats.org/drawingml/2006/wordprocessingDrawing" xmlns:w10="urn:schemas-microsoft-com:office:word" xmlns:w="http://schemas.openxmlformats.org/wordprocessingml/2006/main" xmlns:w14="http://schemas.microsoft.com/office/word/2010/wordml" xmlns:w15="http://schemas.microsoft.com/office/word/2012/wordml" xmlns:w16se="http://schemas.microsoft.com/office/word/2015/wordml/symex" xmlns:wpg="http://schemas.microsoft.com/office/word/2010/wordprocessingGroup" xmlns:wpi="http://schemas.microsoft.com/office/word/2010/wordprocessingInk" xmlns:wne="http://schemas.microsoft.com/office/word/2006/wordml" xmlns:wps="http://schemas.microsoft.com/office/word/2010/wordprocessingShape" mc:Ignorable="w14 w15 w16se wp14">
   <w:body>
     <w:p>
       <w:pPr>
@@ -55,18 +55,8 @@
           <w:sz w:val="36"/>
           <w:szCs w:val="36"/>
         </w:rPr>
-        <w:t xml:space="preserve">Consultora </w:t>
+        <w:t>Consultora ElmerX</w:t>
       </w:r>
-      <w:proofErr w:type="spellStart"/>
-      <w:r>
-        <w:rPr>
-          <w:b/>
-          <w:sz w:val="36"/>
-          <w:szCs w:val="36"/>
-        </w:rPr>
-        <w:t>ElmerX</w:t>
-      </w:r>
-      <w:proofErr w:type="spellEnd"/>
     </w:p>
     <w:p>
       <w:pPr>
@@ -455,33 +445,8 @@
                 <w:sz w:val="20"/>
                 <w:szCs w:val="20"/>
               </w:rPr>
-              <w:t xml:space="preserve">Steve </w:t>
-            </w:r>
-            <w:proofErr w:type="spellStart"/>
-            <w:r>
-              <w:rPr>
-                <w:sz w:val="20"/>
-                <w:szCs w:val="20"/>
-              </w:rPr>
-              <w:t>Sader</w:t>
-            </w:r>
-            <w:proofErr w:type="spellEnd"/>
-            <w:r>
-              <w:rPr>
-                <w:sz w:val="20"/>
-                <w:szCs w:val="20"/>
-              </w:rPr>
-              <w:t xml:space="preserve"> Matos </w:t>
-            </w:r>
-            <w:proofErr w:type="spellStart"/>
-            <w:r>
-              <w:rPr>
-                <w:sz w:val="20"/>
-                <w:szCs w:val="20"/>
-              </w:rPr>
-              <w:t>Manguinuri</w:t>
-            </w:r>
-            <w:proofErr w:type="spellEnd"/>
+              <w:t>Steve Sader Matos Manguinuri</w:t>
+            </w:r>
           </w:p>
         </w:tc>
       </w:tr>
@@ -585,21 +550,12 @@
                 <w:szCs w:val="20"/>
               </w:rPr>
             </w:pPr>
-            <w:proofErr w:type="spellStart"/>
             <w:r>
               <w:rPr>
                 <w:sz w:val="20"/>
                 <w:szCs w:val="20"/>
               </w:rPr>
-              <w:t>Introduccion</w:t>
-            </w:r>
-            <w:proofErr w:type="spellEnd"/>
-            <w:r>
-              <w:rPr>
-                <w:sz w:val="20"/>
-                <w:szCs w:val="20"/>
-              </w:rPr>
-              <w:t xml:space="preserve"> Agregada</w:t>
+              <w:t>Introduccion Agregada</w:t>
             </w:r>
           </w:p>
         </w:tc>
@@ -1264,7 +1220,7 @@
     </w:p>
     <w:p>
       <w:pPr>
-        <w:pStyle w:val="Puesto"/>
+        <w:pStyle w:val="Ttulo"/>
         <w:spacing w:after="160" w:line="360" w:lineRule="auto"/>
         <w:contextualSpacing w:val="0"/>
         <w:rPr>
@@ -1300,7 +1256,9 @@
               <w:tab w:val="right" w:pos="9019"/>
             </w:tabs>
             <w:rPr>
+              <w:rFonts w:asciiTheme="minorHAnsi" w:eastAsiaTheme="minorEastAsia" w:hAnsiTheme="minorHAnsi" w:cstheme="minorBidi"/>
               <w:noProof/>
+              <w:lang w:val="en-US"/>
             </w:rPr>
           </w:pPr>
           <w:r>
@@ -1312,7 +1270,7 @@
           <w:r>
             <w:fldChar w:fldCharType="separate"/>
           </w:r>
-          <w:hyperlink w:anchor="_Toc525254401" w:history="1">
+          <w:hyperlink w:anchor="_Toc525265521" w:history="1">
             <w:r>
               <w:rPr>
                 <w:rStyle w:val="Hipervnculo"/>
@@ -1322,7 +1280,9 @@
             </w:r>
             <w:r>
               <w:rPr>
-                <w:noProof/>
+                <w:rFonts w:asciiTheme="minorHAnsi" w:eastAsiaTheme="minorEastAsia" w:hAnsiTheme="minorHAnsi" w:cstheme="minorBidi"/>
+                <w:noProof/>
+                <w:lang w:val="en-US"/>
               </w:rPr>
               <w:tab/>
             </w:r>
@@ -1352,7 +1312,7 @@
                 <w:noProof/>
                 <w:webHidden/>
               </w:rPr>
-              <w:instrText xml:space="preserve"> PAGEREF _Toc525254401 \h </w:instrText>
+              <w:instrText xml:space="preserve"> PAGEREF _Toc525265521 \h </w:instrText>
             </w:r>
             <w:r>
               <w:rPr>
@@ -1391,10 +1351,12 @@
               <w:tab w:val="right" w:pos="9019"/>
             </w:tabs>
             <w:rPr>
+              <w:rFonts w:asciiTheme="minorHAnsi" w:eastAsiaTheme="minorEastAsia" w:hAnsiTheme="minorHAnsi" w:cstheme="minorBidi"/>
               <w:noProof/>
+              <w:lang w:val="en-US"/>
             </w:rPr>
           </w:pPr>
-          <w:hyperlink w:anchor="_Toc525254402" w:history="1">
+          <w:hyperlink w:anchor="_Toc525265522" w:history="1">
             <w:r>
               <w:rPr>
                 <w:rStyle w:val="Hipervnculo"/>
@@ -1404,7 +1366,9 @@
             </w:r>
             <w:r>
               <w:rPr>
-                <w:noProof/>
+                <w:rFonts w:asciiTheme="minorHAnsi" w:eastAsiaTheme="minorEastAsia" w:hAnsiTheme="minorHAnsi" w:cstheme="minorBidi"/>
+                <w:noProof/>
+                <w:lang w:val="en-US"/>
               </w:rPr>
               <w:tab/>
             </w:r>
@@ -1434,7 +1398,7 @@
                 <w:noProof/>
                 <w:webHidden/>
               </w:rPr>
-              <w:instrText xml:space="preserve"> PAGEREF _Toc525254402 \h </w:instrText>
+              <w:instrText xml:space="preserve"> PAGEREF _Toc525265522 \h </w:instrText>
             </w:r>
             <w:r>
               <w:rPr>
@@ -1472,10 +1436,12 @@
               <w:tab w:val="right" w:pos="9019"/>
             </w:tabs>
             <w:rPr>
+              <w:rFonts w:asciiTheme="minorHAnsi" w:eastAsiaTheme="minorEastAsia" w:hAnsiTheme="minorHAnsi" w:cstheme="minorBidi"/>
               <w:noProof/>
+              <w:lang w:val="en-US"/>
             </w:rPr>
           </w:pPr>
-          <w:hyperlink w:anchor="_Toc525254403" w:history="1">
+          <w:hyperlink w:anchor="_Toc525265523" w:history="1">
             <w:r>
               <w:rPr>
                 <w:rStyle w:val="Hipervnculo"/>
@@ -1502,7 +1468,7 @@
                 <w:noProof/>
                 <w:webHidden/>
               </w:rPr>
-              <w:instrText xml:space="preserve"> PAGEREF _Toc525254403 \h </w:instrText>
+              <w:instrText xml:space="preserve"> PAGEREF _Toc525265523 \h </w:instrText>
             </w:r>
             <w:r>
               <w:rPr>
@@ -1540,10 +1506,12 @@
               <w:tab w:val="right" w:pos="9019"/>
             </w:tabs>
             <w:rPr>
+              <w:rFonts w:asciiTheme="minorHAnsi" w:eastAsiaTheme="minorEastAsia" w:hAnsiTheme="minorHAnsi" w:cstheme="minorBidi"/>
               <w:noProof/>
+              <w:lang w:val="en-US"/>
             </w:rPr>
           </w:pPr>
-          <w:hyperlink w:anchor="_Toc525254404" w:history="1">
+          <w:hyperlink w:anchor="_Toc525265524" w:history="1">
             <w:r>
               <w:rPr>
                 <w:rStyle w:val="Hipervnculo"/>
@@ -1570,7 +1538,7 @@
                 <w:noProof/>
                 <w:webHidden/>
               </w:rPr>
-              <w:instrText xml:space="preserve"> PAGEREF _Toc525254404 \h </w:instrText>
+              <w:instrText xml:space="preserve"> PAGEREF _Toc525265524 \h </w:instrText>
             </w:r>
             <w:r>
               <w:rPr>
@@ -1608,10 +1576,12 @@
               <w:tab w:val="right" w:pos="9019"/>
             </w:tabs>
             <w:rPr>
+              <w:rFonts w:asciiTheme="minorHAnsi" w:eastAsiaTheme="minorEastAsia" w:hAnsiTheme="minorHAnsi" w:cstheme="minorBidi"/>
               <w:noProof/>
+              <w:lang w:val="en-US"/>
             </w:rPr>
           </w:pPr>
-          <w:hyperlink w:anchor="_Toc525254405" w:history="1">
+          <w:hyperlink w:anchor="_Toc525265525" w:history="1">
             <w:r>
               <w:rPr>
                 <w:rStyle w:val="Hipervnculo"/>
@@ -1638,7 +1608,7 @@
                 <w:noProof/>
                 <w:webHidden/>
               </w:rPr>
-              <w:instrText xml:space="preserve"> PAGEREF _Toc525254405 \h </w:instrText>
+              <w:instrText xml:space="preserve"> PAGEREF _Toc525265525 \h </w:instrText>
             </w:r>
             <w:r>
               <w:rPr>
@@ -1677,10 +1647,12 @@
               <w:tab w:val="right" w:pos="9019"/>
             </w:tabs>
             <w:rPr>
+              <w:rFonts w:asciiTheme="minorHAnsi" w:eastAsiaTheme="minorEastAsia" w:hAnsiTheme="minorHAnsi" w:cstheme="minorBidi"/>
               <w:noProof/>
+              <w:lang w:val="en-US"/>
             </w:rPr>
           </w:pPr>
-          <w:hyperlink w:anchor="_Toc525254406" w:history="1">
+          <w:hyperlink w:anchor="_Toc525265526" w:history="1">
             <w:r>
               <w:rPr>
                 <w:rStyle w:val="Hipervnculo"/>
@@ -1690,7 +1662,9 @@
             </w:r>
             <w:r>
               <w:rPr>
-                <w:noProof/>
+                <w:rFonts w:asciiTheme="minorHAnsi" w:eastAsiaTheme="minorEastAsia" w:hAnsiTheme="minorHAnsi" w:cstheme="minorBidi"/>
+                <w:noProof/>
+                <w:lang w:val="en-US"/>
               </w:rPr>
               <w:tab/>
             </w:r>
@@ -1720,7 +1694,7 @@
                 <w:noProof/>
                 <w:webHidden/>
               </w:rPr>
-              <w:instrText xml:space="preserve"> PAGEREF _Toc525254406 \h </w:instrText>
+              <w:instrText xml:space="preserve"> PAGEREF _Toc525265526 \h </w:instrText>
             </w:r>
             <w:r>
               <w:rPr>
@@ -1759,10 +1733,12 @@
               <w:tab w:val="right" w:pos="9019"/>
             </w:tabs>
             <w:rPr>
+              <w:rFonts w:asciiTheme="minorHAnsi" w:eastAsiaTheme="minorEastAsia" w:hAnsiTheme="minorHAnsi" w:cstheme="minorBidi"/>
               <w:noProof/>
+              <w:lang w:val="en-US"/>
             </w:rPr>
           </w:pPr>
-          <w:hyperlink w:anchor="_Toc525254407" w:history="1">
+          <w:hyperlink w:anchor="_Toc525265527" w:history="1">
             <w:r>
               <w:rPr>
                 <w:rStyle w:val="Hipervnculo"/>
@@ -1772,7 +1748,9 @@
             </w:r>
             <w:r>
               <w:rPr>
-                <w:noProof/>
+                <w:rFonts w:asciiTheme="minorHAnsi" w:eastAsiaTheme="minorEastAsia" w:hAnsiTheme="minorHAnsi" w:cstheme="minorBidi"/>
+                <w:noProof/>
+                <w:lang w:val="en-US"/>
               </w:rPr>
               <w:tab/>
             </w:r>
@@ -1802,7 +1780,7 @@
                 <w:noProof/>
                 <w:webHidden/>
               </w:rPr>
-              <w:instrText xml:space="preserve"> PAGEREF _Toc525254407 \h </w:instrText>
+              <w:instrText xml:space="preserve"> PAGEREF _Toc525265527 \h </w:instrText>
             </w:r>
             <w:r>
               <w:rPr>
@@ -1822,7 +1800,7 @@
                 <w:noProof/>
                 <w:webHidden/>
               </w:rPr>
-              <w:t>3</w:t>
+              <w:t>4</w:t>
             </w:r>
             <w:r>
               <w:rPr>
@@ -1841,10 +1819,12 @@
               <w:tab w:val="right" w:pos="9019"/>
             </w:tabs>
             <w:rPr>
+              <w:rFonts w:asciiTheme="minorHAnsi" w:eastAsiaTheme="minorEastAsia" w:hAnsiTheme="minorHAnsi" w:cstheme="minorBidi"/>
               <w:noProof/>
+              <w:lang w:val="en-US"/>
             </w:rPr>
           </w:pPr>
-          <w:hyperlink w:anchor="_Toc525254408" w:history="1">
+          <w:hyperlink w:anchor="_Toc525265528" w:history="1">
             <w:r>
               <w:rPr>
                 <w:rStyle w:val="Hipervnculo"/>
@@ -1854,7 +1834,9 @@
             </w:r>
             <w:r>
               <w:rPr>
-                <w:noProof/>
+                <w:rFonts w:asciiTheme="minorHAnsi" w:eastAsiaTheme="minorEastAsia" w:hAnsiTheme="minorHAnsi" w:cstheme="minorBidi"/>
+                <w:noProof/>
+                <w:lang w:val="en-US"/>
               </w:rPr>
               <w:tab/>
             </w:r>
@@ -1863,7 +1845,7 @@
                 <w:rStyle w:val="Hipervnculo"/>
                 <w:noProof/>
               </w:rPr>
-              <w:t>Herramientas, entorno e Infraestructura</w:t>
+              <w:t>Herramientas, entorno e infraestructura</w:t>
             </w:r>
             <w:r>
               <w:rPr>
@@ -1884,7 +1866,7 @@
                 <w:noProof/>
                 <w:webHidden/>
               </w:rPr>
-              <w:instrText xml:space="preserve"> PAGEREF _Toc525254408 \h </w:instrText>
+              <w:instrText xml:space="preserve"> PAGEREF _Toc525265528 \h </w:instrText>
             </w:r>
             <w:r>
               <w:rPr>
@@ -1904,7 +1886,7 @@
                 <w:noProof/>
                 <w:webHidden/>
               </w:rPr>
-              <w:t>3</w:t>
+              <w:t>4</w:t>
             </w:r>
             <w:r>
               <w:rPr>
@@ -1923,10 +1905,12 @@
               <w:tab w:val="right" w:pos="9019"/>
             </w:tabs>
             <w:rPr>
+              <w:rFonts w:asciiTheme="minorHAnsi" w:eastAsiaTheme="minorEastAsia" w:hAnsiTheme="minorHAnsi" w:cstheme="minorBidi"/>
               <w:noProof/>
+              <w:lang w:val="en-US"/>
             </w:rPr>
           </w:pPr>
-          <w:hyperlink w:anchor="_Toc525254409" w:history="1">
+          <w:hyperlink w:anchor="_Toc525265529" w:history="1">
             <w:r>
               <w:rPr>
                 <w:rStyle w:val="Hipervnculo"/>
@@ -1936,7 +1920,9 @@
             </w:r>
             <w:r>
               <w:rPr>
-                <w:noProof/>
+                <w:rFonts w:asciiTheme="minorHAnsi" w:eastAsiaTheme="minorEastAsia" w:hAnsiTheme="minorHAnsi" w:cstheme="minorBidi"/>
+                <w:noProof/>
+                <w:lang w:val="en-US"/>
               </w:rPr>
               <w:tab/>
             </w:r>
@@ -1966,7 +1952,7 @@
                 <w:noProof/>
                 <w:webHidden/>
               </w:rPr>
-              <w:instrText xml:space="preserve"> PAGEREF _Toc525254409 \h </w:instrText>
+              <w:instrText xml:space="preserve"> PAGEREF _Toc525265529 \h </w:instrText>
             </w:r>
             <w:r>
               <w:rPr>
@@ -1986,7 +1972,7 @@
                 <w:noProof/>
                 <w:webHidden/>
               </w:rPr>
-              <w:t>3</w:t>
+              <w:t>4</w:t>
             </w:r>
             <w:r>
               <w:rPr>
@@ -2031,7 +2017,7 @@
           <w:numId w:val="1"/>
         </w:numPr>
       </w:pPr>
-      <w:bookmarkStart w:id="2" w:name="_Toc525254401"/>
+      <w:bookmarkStart w:id="2" w:name="_Toc525265521"/>
       <w:r>
         <w:lastRenderedPageBreak/>
         <w:t>Planificación</w:t>
@@ -2054,7 +2040,7 @@
         </w:pBdr>
       </w:pPr>
       <w:bookmarkStart w:id="3" w:name="_x11i8mu2p25k" w:colFirst="0" w:colLast="0"/>
-      <w:bookmarkStart w:id="4" w:name="_Toc525254402"/>
+      <w:bookmarkStart w:id="4" w:name="_Toc525265522"/>
       <w:bookmarkEnd w:id="3"/>
       <w:r>
         <w:t>Introducción</w:t>
@@ -2068,7 +2054,7 @@
         <w:contextualSpacing w:val="0"/>
       </w:pPr>
       <w:bookmarkStart w:id="5" w:name="_2et92p0" w:colFirst="0" w:colLast="0"/>
-      <w:bookmarkStart w:id="6" w:name="_Toc525254403"/>
+      <w:bookmarkStart w:id="6" w:name="_Toc525265523"/>
       <w:bookmarkEnd w:id="5"/>
       <w:r>
         <w:t>Problemática de la empresa:</w:t>
@@ -2106,15 +2092,7 @@
         <w:contextualSpacing w:val="0"/>
       </w:pPr>
       <w:r>
-        <w:t xml:space="preserve">Estos problemas se generan por una falta de comunicación entre los miembros del equipo y el jefe de proyecto, así como también la falta de capacitación en el uso de repositorios como </w:t>
-      </w:r>
-      <w:proofErr w:type="spellStart"/>
-      <w:r>
-        <w:t>github</w:t>
-      </w:r>
-      <w:proofErr w:type="spellEnd"/>
-      <w:r>
-        <w:t>, los miembros del equipo no saben lo que deben hacer cada vez que quieren cambiar algo es por eso que cada uno trabaja por su propia cuenta.</w:t>
+        <w:t>Estos problemas se generan por una falta de comunicación entre los miembros del equipo y el jefe de proyecto, así como también la falta de capacitación en el uso de repositorios como github, los miembros del equipo no saben lo que deben hacer cada vez que quieren cambiar algo es por eso que cada uno trabaja por su propia cuenta.</w:t>
       </w:r>
     </w:p>
     <w:p>
@@ -2141,7 +2119,7 @@
         <w:contextualSpacing w:val="0"/>
       </w:pPr>
       <w:bookmarkStart w:id="7" w:name="_tyjcwt" w:colFirst="0" w:colLast="0"/>
-      <w:bookmarkStart w:id="8" w:name="_Toc525254404"/>
+      <w:bookmarkStart w:id="8" w:name="_Toc525265524"/>
       <w:bookmarkEnd w:id="7"/>
       <w:r>
         <w:t>Propósito del plan:</w:t>
@@ -2170,7 +2148,7 @@
         <w:contextualSpacing w:val="0"/>
       </w:pPr>
       <w:bookmarkStart w:id="9" w:name="_3dy6vkm" w:colFirst="0" w:colLast="0"/>
-      <w:bookmarkStart w:id="10" w:name="_Toc525254405"/>
+      <w:bookmarkStart w:id="10" w:name="_Toc525265525"/>
       <w:bookmarkEnd w:id="9"/>
       <w:r>
         <w:t>Finalidad del plan:</w:t>
@@ -2236,21 +2214,310 @@
         </w:pBdr>
       </w:pPr>
       <w:bookmarkStart w:id="11" w:name="_be9zdureu1xe" w:colFirst="0" w:colLast="0"/>
-      <w:bookmarkStart w:id="12" w:name="_Toc525254406"/>
+      <w:bookmarkStart w:id="12" w:name="_Toc525265526"/>
       <w:bookmarkEnd w:id="11"/>
-      <w:proofErr w:type="gramStart"/>
       <w:r>
-        <w:t>Roles ,</w:t>
+        <w:t>Roles</w:t>
       </w:r>
-      <w:proofErr w:type="gramEnd"/>
       <w:r>
-        <w:t xml:space="preserve"> responsabilidades y cantidad</w:t>
+        <w:t>, responsabilidades y cantidad</w:t>
       </w:r>
       <w:bookmarkEnd w:id="12"/>
       <w:r>
         <w:t xml:space="preserve"> </w:t>
       </w:r>
     </w:p>
+    <w:tbl>
+      <w:tblPr>
+        <w:tblStyle w:val="Tablaconcuadrcula"/>
+        <w:tblW w:w="0" w:type="auto"/>
+        <w:tblInd w:w="1440" w:type="dxa"/>
+        <w:tblLook w:val="04A0" w:firstRow="1" w:lastRow="0" w:firstColumn="1" w:lastColumn="0" w:noHBand="0" w:noVBand="1"/>
+      </w:tblPr>
+      <w:tblGrid>
+        <w:gridCol w:w="2589"/>
+        <w:gridCol w:w="2763"/>
+        <w:gridCol w:w="2453"/>
+      </w:tblGrid>
+      <w:tr>
+        <w:tc>
+          <w:tcPr>
+            <w:tcW w:w="2589" w:type="dxa"/>
+          </w:tcPr>
+          <w:p>
+            <w:pPr>
+              <w:contextualSpacing w:val="0"/>
+            </w:pPr>
+            <w:r>
+              <w:t>Roles</w:t>
+            </w:r>
+          </w:p>
+        </w:tc>
+        <w:tc>
+          <w:tcPr>
+            <w:tcW w:w="2763" w:type="dxa"/>
+          </w:tcPr>
+          <w:p>
+            <w:pPr>
+              <w:contextualSpacing w:val="0"/>
+            </w:pPr>
+            <w:r>
+              <w:t>Responsabilidades</w:t>
+            </w:r>
+          </w:p>
+        </w:tc>
+        <w:tc>
+          <w:tcPr>
+            <w:tcW w:w="2453" w:type="dxa"/>
+          </w:tcPr>
+          <w:p>
+            <w:pPr>
+              <w:contextualSpacing w:val="0"/>
+            </w:pPr>
+            <w:r>
+              <w:t>Cantidad</w:t>
+            </w:r>
+          </w:p>
+        </w:tc>
+      </w:tr>
+      <w:tr>
+        <w:tc>
+          <w:tcPr>
+            <w:tcW w:w="2589" w:type="dxa"/>
+          </w:tcPr>
+          <w:p>
+            <w:pPr>
+              <w:contextualSpacing w:val="0"/>
+            </w:pPr>
+            <w:r>
+              <w:t xml:space="preserve">Gestor de la </w:t>
+            </w:r>
+            <w:r>
+              <w:t>configuración</w:t>
+            </w:r>
+          </w:p>
+        </w:tc>
+        <w:tc>
+          <w:tcPr>
+            <w:tcW w:w="2763" w:type="dxa"/>
+          </w:tcPr>
+          <w:p>
+            <w:pPr>
+              <w:contextualSpacing w:val="0"/>
+            </w:pPr>
+            <w:r>
+              <w:rPr>
+                <w:color w:val="000000"/>
+                <w:sz w:val="20"/>
+                <w:szCs w:val="20"/>
+                <w:shd w:val="clear" w:color="auto" w:fill="FFFFFF"/>
+              </w:rPr>
+              <w:t>Se encargara de gestionar la infraestructura global de la gestión de la configuración y el entorno del equipo de desarrollo de los productos</w:t>
+            </w:r>
+          </w:p>
+        </w:tc>
+        <w:tc>
+          <w:tcPr>
+            <w:tcW w:w="2453" w:type="dxa"/>
+          </w:tcPr>
+          <w:p>
+            <w:pPr>
+              <w:contextualSpacing w:val="0"/>
+            </w:pPr>
+            <w:r>
+              <w:t>2</w:t>
+            </w:r>
+          </w:p>
+        </w:tc>
+      </w:tr>
+      <w:tr>
+        <w:tc>
+          <w:tcPr>
+            <w:tcW w:w="2589" w:type="dxa"/>
+          </w:tcPr>
+          <w:p>
+            <w:pPr>
+              <w:contextualSpacing w:val="0"/>
+            </w:pPr>
+            <w:r>
+              <w:t>Jefe de proyecto</w:t>
+            </w:r>
+          </w:p>
+        </w:tc>
+        <w:tc>
+          <w:tcPr>
+            <w:tcW w:w="2763" w:type="dxa"/>
+          </w:tcPr>
+          <w:p>
+            <w:pPr>
+              <w:contextualSpacing w:val="0"/>
+            </w:pPr>
+            <w:r>
+              <w:t>Se encargara de gestionar y vela</w:t>
+            </w:r>
+            <w:bookmarkStart w:id="13" w:name="_GoBack"/>
+            <w:bookmarkEnd w:id="13"/>
+            <w:r>
+              <w:t>r por el correcto desarrollo del proyecto en su totalidad.</w:t>
+            </w:r>
+          </w:p>
+        </w:tc>
+        <w:tc>
+          <w:tcPr>
+            <w:tcW w:w="2453" w:type="dxa"/>
+          </w:tcPr>
+          <w:p>
+            <w:pPr>
+              <w:contextualSpacing w:val="0"/>
+            </w:pPr>
+            <w:r>
+              <w:t>4</w:t>
+            </w:r>
+          </w:p>
+        </w:tc>
+      </w:tr>
+      <w:tr>
+        <w:tc>
+          <w:tcPr>
+            <w:tcW w:w="2589" w:type="dxa"/>
+          </w:tcPr>
+          <w:p>
+            <w:pPr>
+              <w:contextualSpacing w:val="0"/>
+            </w:pPr>
+            <w:r>
+              <w:t>Gerente funcional</w:t>
+            </w:r>
+          </w:p>
+        </w:tc>
+        <w:tc>
+          <w:tcPr>
+            <w:tcW w:w="2763" w:type="dxa"/>
+          </w:tcPr>
+          <w:p>
+            <w:pPr>
+              <w:contextualSpacing w:val="0"/>
+            </w:pPr>
+            <w:r>
+              <w:t>Se encargara de</w:t>
+            </w:r>
+            <w:r>
+              <w:t xml:space="preserve"> aprobar y vigilar la utilización de </w:t>
+            </w:r>
+            <w:r>
+              <w:t>los</w:t>
+            </w:r>
+            <w:r>
+              <w:t xml:space="preserve"> recursos </w:t>
+            </w:r>
+            <w:r>
+              <w:t xml:space="preserve">para los </w:t>
+            </w:r>
+            <w:r>
+              <w:lastRenderedPageBreak/>
+              <w:t>proyecto sin afectar notoriamente el capital o recursos internos de la empresa.</w:t>
+            </w:r>
+          </w:p>
+        </w:tc>
+        <w:tc>
+          <w:tcPr>
+            <w:tcW w:w="2453" w:type="dxa"/>
+          </w:tcPr>
+          <w:p>
+            <w:pPr>
+              <w:contextualSpacing w:val="0"/>
+            </w:pPr>
+            <w:r>
+              <w:lastRenderedPageBreak/>
+              <w:t>1</w:t>
+            </w:r>
+          </w:p>
+        </w:tc>
+      </w:tr>
+      <w:tr>
+        <w:tc>
+          <w:tcPr>
+            <w:tcW w:w="2589" w:type="dxa"/>
+          </w:tcPr>
+          <w:p>
+            <w:pPr>
+              <w:contextualSpacing w:val="0"/>
+            </w:pPr>
+            <w:r>
+              <w:lastRenderedPageBreak/>
+              <w:t>Director de programa</w:t>
+            </w:r>
+          </w:p>
+        </w:tc>
+        <w:tc>
+          <w:tcPr>
+            <w:tcW w:w="2763" w:type="dxa"/>
+          </w:tcPr>
+          <w:p>
+            <w:pPr>
+              <w:contextualSpacing w:val="0"/>
+            </w:pPr>
+            <w:r>
+              <w:t>Se encargara de gestionar programas ( conjunto de proyectos relacionados) de forma óptima sin que los proyectos sean afectados entre sí.</w:t>
+            </w:r>
+          </w:p>
+        </w:tc>
+        <w:tc>
+          <w:tcPr>
+            <w:tcW w:w="2453" w:type="dxa"/>
+          </w:tcPr>
+          <w:p>
+            <w:pPr>
+              <w:contextualSpacing w:val="0"/>
+            </w:pPr>
+            <w:r>
+              <w:t>1</w:t>
+            </w:r>
+          </w:p>
+        </w:tc>
+      </w:tr>
+      <w:tr>
+        <w:tc>
+          <w:tcPr>
+            <w:tcW w:w="2589" w:type="dxa"/>
+          </w:tcPr>
+          <w:p>
+            <w:pPr>
+              <w:contextualSpacing w:val="0"/>
+            </w:pPr>
+            <w:r>
+              <w:t>Miembros del equipo</w:t>
+            </w:r>
+          </w:p>
+        </w:tc>
+        <w:tc>
+          <w:tcPr>
+            <w:tcW w:w="2763" w:type="dxa"/>
+          </w:tcPr>
+          <w:p>
+            <w:pPr>
+              <w:contextualSpacing w:val="0"/>
+            </w:pPr>
+            <w:r>
+              <w:t>Personas que formaran parte del equipo operativo de los proyectos.</w:t>
+            </w:r>
+          </w:p>
+        </w:tc>
+        <w:tc>
+          <w:tcPr>
+            <w:tcW w:w="2453" w:type="dxa"/>
+          </w:tcPr>
+          <w:p>
+            <w:pPr>
+              <w:contextualSpacing w:val="0"/>
+            </w:pPr>
+            <w:r>
+              <w:t>20</w:t>
+            </w:r>
+          </w:p>
+        </w:tc>
+      </w:tr>
+    </w:tbl>
     <w:p>
       <w:pPr>
         <w:ind w:left="1440"/>
@@ -2272,13 +2539,13 @@
           <w:between w:val="nil"/>
         </w:pBdr>
       </w:pPr>
-      <w:bookmarkStart w:id="13" w:name="_ebh75tvectrh" w:colFirst="0" w:colLast="0"/>
-      <w:bookmarkStart w:id="14" w:name="_Toc525254407"/>
-      <w:bookmarkEnd w:id="13"/>
+      <w:bookmarkStart w:id="14" w:name="_ebh75tvectrh" w:colFirst="0" w:colLast="0"/>
+      <w:bookmarkStart w:id="15" w:name="_Toc525265527"/>
+      <w:bookmarkEnd w:id="14"/>
       <w:r>
         <w:t>Políticas, Directrices y procedimientos</w:t>
       </w:r>
-      <w:bookmarkEnd w:id="14"/>
+      <w:bookmarkEnd w:id="15"/>
     </w:p>
     <w:p>
       <w:pPr>
@@ -2398,19 +2665,16 @@
           <w:numId w:val="1"/>
         </w:numPr>
       </w:pPr>
-      <w:bookmarkStart w:id="15" w:name="_t9nqhmhnhxwj" w:colFirst="0" w:colLast="0"/>
-      <w:bookmarkStart w:id="16" w:name="_Toc525254408"/>
-      <w:bookmarkEnd w:id="15"/>
+      <w:bookmarkStart w:id="16" w:name="_t9nqhmhnhxwj" w:colFirst="0" w:colLast="0"/>
+      <w:bookmarkStart w:id="17" w:name="_Toc525265528"/>
+      <w:bookmarkEnd w:id="16"/>
       <w:r>
-        <w:lastRenderedPageBreak/>
         <w:t>Herramientas, entorno e i</w:t>
       </w:r>
-      <w:bookmarkStart w:id="17" w:name="_GoBack"/>
-      <w:bookmarkEnd w:id="17"/>
       <w:r>
         <w:t>nfraestructura</w:t>
       </w:r>
-      <w:bookmarkEnd w:id="16"/>
+      <w:bookmarkEnd w:id="17"/>
     </w:p>
     <w:p>
       <w:pPr>
@@ -2435,7 +2699,7 @@
         <w:contextualSpacing w:val="0"/>
       </w:pPr>
       <w:bookmarkStart w:id="18" w:name="_sh3ztdex99o4" w:colFirst="0" w:colLast="0"/>
-      <w:bookmarkStart w:id="19" w:name="_Toc525254409"/>
+      <w:bookmarkStart w:id="19" w:name="_Toc525265529"/>
       <w:bookmarkEnd w:id="18"/>
       <w:r>
         <w:t>Calendario</w:t>
@@ -4163,7 +4427,7 @@
 </file>
 
 <file path=word/endnotes.xml><?xml version="1.0" encoding="utf-8"?>
-<w:endnotes xmlns:wpc="http://schemas.microsoft.com/office/word/2010/wordprocessingCanvas" xmlns:mc="http://schemas.openxmlformats.org/markup-compatibility/2006" xmlns:o="urn:schemas-microsoft-com:office:office" xmlns:r="http://schemas.openxmlformats.org/officeDocument/2006/relationships" xmlns:m="http://schemas.openxmlformats.org/officeDocument/2006/math" xmlns:v="urn:schemas-microsoft-com:vml" xmlns:wp14="http://schemas.microsoft.com/office/word/2010/wordprocessingDrawing" xmlns:wp="http://schemas.openxmlformats.org/drawingml/2006/wordprocessingDrawing" xmlns:w10="urn:schemas-microsoft-com:office:word" xmlns:w="http://schemas.openxmlformats.org/wordprocessingml/2006/main" xmlns:w14="http://schemas.microsoft.com/office/word/2010/wordml" xmlns:w15="http://schemas.microsoft.com/office/word/2012/wordml" xmlns:wpg="http://schemas.microsoft.com/office/word/2010/wordprocessingGroup" xmlns:wpi="http://schemas.microsoft.com/office/word/2010/wordprocessingInk" xmlns:wne="http://schemas.microsoft.com/office/word/2006/wordml" xmlns:wps="http://schemas.microsoft.com/office/word/2010/wordprocessingShape" mc:Ignorable="w14 w15 wp14">
+<w:endnotes xmlns:wpc="http://schemas.microsoft.com/office/word/2010/wordprocessingCanvas" xmlns:cx="http://schemas.microsoft.com/office/drawing/2014/chartex" xmlns:mc="http://schemas.openxmlformats.org/markup-compatibility/2006" xmlns:o="urn:schemas-microsoft-com:office:office" xmlns:r="http://schemas.openxmlformats.org/officeDocument/2006/relationships" xmlns:m="http://schemas.openxmlformats.org/officeDocument/2006/math" xmlns:v="urn:schemas-microsoft-com:vml" xmlns:wp14="http://schemas.microsoft.com/office/word/2010/wordprocessingDrawing" xmlns:wp="http://schemas.openxmlformats.org/drawingml/2006/wordprocessingDrawing" xmlns:w10="urn:schemas-microsoft-com:office:word" xmlns:w="http://schemas.openxmlformats.org/wordprocessingml/2006/main" xmlns:w14="http://schemas.microsoft.com/office/word/2010/wordml" xmlns:w15="http://schemas.microsoft.com/office/word/2012/wordml" xmlns:w16se="http://schemas.microsoft.com/office/word/2015/wordml/symex" xmlns:wpg="http://schemas.microsoft.com/office/word/2010/wordprocessingGroup" xmlns:wpi="http://schemas.microsoft.com/office/word/2010/wordprocessingInk" xmlns:wne="http://schemas.microsoft.com/office/word/2006/wordml" xmlns:wps="http://schemas.microsoft.com/office/word/2010/wordprocessingShape" mc:Ignorable="w14 w15 w16se wp14">
   <w:endnote w:type="separator" w:id="-1">
     <w:p>
       <w:pPr>
@@ -4188,7 +4452,7 @@
 </file>
 
 <file path=word/footer1.xml><?xml version="1.0" encoding="utf-8"?>
-<w:ftr xmlns:wpc="http://schemas.microsoft.com/office/word/2010/wordprocessingCanvas" xmlns:mc="http://schemas.openxmlformats.org/markup-compatibility/2006" xmlns:o="urn:schemas-microsoft-com:office:office" xmlns:r="http://schemas.openxmlformats.org/officeDocument/2006/relationships" xmlns:m="http://schemas.openxmlformats.org/officeDocument/2006/math" xmlns:v="urn:schemas-microsoft-com:vml" xmlns:wp14="http://schemas.microsoft.com/office/word/2010/wordprocessingDrawing" xmlns:wp="http://schemas.openxmlformats.org/drawingml/2006/wordprocessingDrawing" xmlns:w10="urn:schemas-microsoft-com:office:word" xmlns:w="http://schemas.openxmlformats.org/wordprocessingml/2006/main" xmlns:w14="http://schemas.microsoft.com/office/word/2010/wordml" xmlns:w15="http://schemas.microsoft.com/office/word/2012/wordml" xmlns:wpg="http://schemas.microsoft.com/office/word/2010/wordprocessingGroup" xmlns:wpi="http://schemas.microsoft.com/office/word/2010/wordprocessingInk" xmlns:wne="http://schemas.microsoft.com/office/word/2006/wordml" xmlns:wps="http://schemas.microsoft.com/office/word/2010/wordprocessingShape" mc:Ignorable="w14 w15 wp14">
+<w:ftr xmlns:wpc="http://schemas.microsoft.com/office/word/2010/wordprocessingCanvas" xmlns:cx="http://schemas.microsoft.com/office/drawing/2014/chartex" xmlns:mc="http://schemas.openxmlformats.org/markup-compatibility/2006" xmlns:o="urn:schemas-microsoft-com:office:office" xmlns:r="http://schemas.openxmlformats.org/officeDocument/2006/relationships" xmlns:m="http://schemas.openxmlformats.org/officeDocument/2006/math" xmlns:v="urn:schemas-microsoft-com:vml" xmlns:wp14="http://schemas.microsoft.com/office/word/2010/wordprocessingDrawing" xmlns:wp="http://schemas.openxmlformats.org/drawingml/2006/wordprocessingDrawing" xmlns:w10="urn:schemas-microsoft-com:office:word" xmlns:w="http://schemas.openxmlformats.org/wordprocessingml/2006/main" xmlns:w14="http://schemas.microsoft.com/office/word/2010/wordml" xmlns:w15="http://schemas.microsoft.com/office/word/2012/wordml" xmlns:w16se="http://schemas.microsoft.com/office/word/2015/wordml/symex" xmlns:wpg="http://schemas.microsoft.com/office/word/2010/wordprocessingGroup" xmlns:wpi="http://schemas.microsoft.com/office/word/2010/wordprocessingInk" xmlns:wne="http://schemas.microsoft.com/office/word/2006/wordml" xmlns:wps="http://schemas.microsoft.com/office/word/2010/wordprocessingShape" mc:Ignorable="w14 w15 w16se wp14">
   <w:p>
     <w:pPr>
       <w:contextualSpacing w:val="0"/>
@@ -4206,7 +4470,7 @@
       <w:rPr>
         <w:noProof/>
       </w:rPr>
-      <w:t>3</w:t>
+      <w:t>2</w:t>
     </w:r>
     <w:r>
       <w:fldChar w:fldCharType="end"/>
@@ -4216,7 +4480,7 @@
 </file>
 
 <file path=word/footer2.xml><?xml version="1.0" encoding="utf-8"?>
-<w:ftr xmlns:wpc="http://schemas.microsoft.com/office/word/2010/wordprocessingCanvas" xmlns:mc="http://schemas.openxmlformats.org/markup-compatibility/2006" xmlns:o="urn:schemas-microsoft-com:office:office" xmlns:r="http://schemas.openxmlformats.org/officeDocument/2006/relationships" xmlns:m="http://schemas.openxmlformats.org/officeDocument/2006/math" xmlns:v="urn:schemas-microsoft-com:vml" xmlns:wp14="http://schemas.microsoft.com/office/word/2010/wordprocessingDrawing" xmlns:wp="http://schemas.openxmlformats.org/drawingml/2006/wordprocessingDrawing" xmlns:w10="urn:schemas-microsoft-com:office:word" xmlns:w="http://schemas.openxmlformats.org/wordprocessingml/2006/main" xmlns:w14="http://schemas.microsoft.com/office/word/2010/wordml" xmlns:w15="http://schemas.microsoft.com/office/word/2012/wordml" xmlns:wpg="http://schemas.microsoft.com/office/word/2010/wordprocessingGroup" xmlns:wpi="http://schemas.microsoft.com/office/word/2010/wordprocessingInk" xmlns:wne="http://schemas.microsoft.com/office/word/2006/wordml" xmlns:wps="http://schemas.microsoft.com/office/word/2010/wordprocessingShape" mc:Ignorable="w14 w15 wp14">
+<w:ftr xmlns:wpc="http://schemas.microsoft.com/office/word/2010/wordprocessingCanvas" xmlns:cx="http://schemas.microsoft.com/office/drawing/2014/chartex" xmlns:mc="http://schemas.openxmlformats.org/markup-compatibility/2006" xmlns:o="urn:schemas-microsoft-com:office:office" xmlns:r="http://schemas.openxmlformats.org/officeDocument/2006/relationships" xmlns:m="http://schemas.openxmlformats.org/officeDocument/2006/math" xmlns:v="urn:schemas-microsoft-com:vml" xmlns:wp14="http://schemas.microsoft.com/office/word/2010/wordprocessingDrawing" xmlns:wp="http://schemas.openxmlformats.org/drawingml/2006/wordprocessingDrawing" xmlns:w10="urn:schemas-microsoft-com:office:word" xmlns:w="http://schemas.openxmlformats.org/wordprocessingml/2006/main" xmlns:w14="http://schemas.microsoft.com/office/word/2010/wordml" xmlns:w15="http://schemas.microsoft.com/office/word/2012/wordml" xmlns:w16se="http://schemas.microsoft.com/office/word/2015/wordml/symex" xmlns:wpg="http://schemas.microsoft.com/office/word/2010/wordprocessingGroup" xmlns:wpi="http://schemas.microsoft.com/office/word/2010/wordprocessingInk" xmlns:wne="http://schemas.microsoft.com/office/word/2006/wordml" xmlns:wps="http://schemas.microsoft.com/office/word/2010/wordprocessingShape" mc:Ignorable="w14 w15 w16se wp14">
   <w:p>
     <w:pPr>
       <w:contextualSpacing w:val="0"/>
@@ -4226,7 +4490,7 @@
 </file>
 
 <file path=word/footnotes.xml><?xml version="1.0" encoding="utf-8"?>
-<w:footnotes xmlns:wpc="http://schemas.microsoft.com/office/word/2010/wordprocessingCanvas" xmlns:mc="http://schemas.openxmlformats.org/markup-compatibility/2006" xmlns:o="urn:schemas-microsoft-com:office:office" xmlns:r="http://schemas.openxmlformats.org/officeDocument/2006/relationships" xmlns:m="http://schemas.openxmlformats.org/officeDocument/2006/math" xmlns:v="urn:schemas-microsoft-com:vml" xmlns:wp14="http://schemas.microsoft.com/office/word/2010/wordprocessingDrawing" xmlns:wp="http://schemas.openxmlformats.org/drawingml/2006/wordprocessingDrawing" xmlns:w10="urn:schemas-microsoft-com:office:word" xmlns:w="http://schemas.openxmlformats.org/wordprocessingml/2006/main" xmlns:w14="http://schemas.microsoft.com/office/word/2010/wordml" xmlns:w15="http://schemas.microsoft.com/office/word/2012/wordml" xmlns:wpg="http://schemas.microsoft.com/office/word/2010/wordprocessingGroup" xmlns:wpi="http://schemas.microsoft.com/office/word/2010/wordprocessingInk" xmlns:wne="http://schemas.microsoft.com/office/word/2006/wordml" xmlns:wps="http://schemas.microsoft.com/office/word/2010/wordprocessingShape" mc:Ignorable="w14 w15 wp14">
+<w:footnotes xmlns:wpc="http://schemas.microsoft.com/office/word/2010/wordprocessingCanvas" xmlns:cx="http://schemas.microsoft.com/office/drawing/2014/chartex" xmlns:mc="http://schemas.openxmlformats.org/markup-compatibility/2006" xmlns:o="urn:schemas-microsoft-com:office:office" xmlns:r="http://schemas.openxmlformats.org/officeDocument/2006/relationships" xmlns:m="http://schemas.openxmlformats.org/officeDocument/2006/math" xmlns:v="urn:schemas-microsoft-com:vml" xmlns:wp14="http://schemas.microsoft.com/office/word/2010/wordprocessingDrawing" xmlns:wp="http://schemas.openxmlformats.org/drawingml/2006/wordprocessingDrawing" xmlns:w10="urn:schemas-microsoft-com:office:word" xmlns:w="http://schemas.openxmlformats.org/wordprocessingml/2006/main" xmlns:w14="http://schemas.microsoft.com/office/word/2010/wordml" xmlns:w15="http://schemas.microsoft.com/office/word/2012/wordml" xmlns:w16se="http://schemas.microsoft.com/office/word/2015/wordml/symex" xmlns:wpg="http://schemas.microsoft.com/office/word/2010/wordprocessingGroup" xmlns:wpi="http://schemas.microsoft.com/office/word/2010/wordprocessingInk" xmlns:wne="http://schemas.microsoft.com/office/word/2006/wordml" xmlns:wps="http://schemas.microsoft.com/office/word/2010/wordprocessingShape" mc:Ignorable="w14 w15 w16se wp14">
   <w:footnote w:type="separator" w:id="-1">
     <w:p>
       <w:pPr>
@@ -4251,7 +4515,7 @@
 </file>
 
 <file path=word/header1.xml><?xml version="1.0" encoding="utf-8"?>
-<w:hdr xmlns:wpc="http://schemas.microsoft.com/office/word/2010/wordprocessingCanvas" xmlns:mc="http://schemas.openxmlformats.org/markup-compatibility/2006" xmlns:o="urn:schemas-microsoft-com:office:office" xmlns:r="http://schemas.openxmlformats.org/officeDocument/2006/relationships" xmlns:m="http://schemas.openxmlformats.org/officeDocument/2006/math" xmlns:v="urn:schemas-microsoft-com:vml" xmlns:wp14="http://schemas.microsoft.com/office/word/2010/wordprocessingDrawing" xmlns:wp="http://schemas.openxmlformats.org/drawingml/2006/wordprocessingDrawing" xmlns:w10="urn:schemas-microsoft-com:office:word" xmlns:w="http://schemas.openxmlformats.org/wordprocessingml/2006/main" xmlns:w14="http://schemas.microsoft.com/office/word/2010/wordml" xmlns:w15="http://schemas.microsoft.com/office/word/2012/wordml" xmlns:wpg="http://schemas.microsoft.com/office/word/2010/wordprocessingGroup" xmlns:wpi="http://schemas.microsoft.com/office/word/2010/wordprocessingInk" xmlns:wne="http://schemas.microsoft.com/office/word/2006/wordml" xmlns:wps="http://schemas.microsoft.com/office/word/2010/wordprocessingShape" mc:Ignorable="w14 w15 wp14">
+<w:hdr xmlns:wpc="http://schemas.microsoft.com/office/word/2010/wordprocessingCanvas" xmlns:cx="http://schemas.microsoft.com/office/drawing/2014/chartex" xmlns:mc="http://schemas.openxmlformats.org/markup-compatibility/2006" xmlns:o="urn:schemas-microsoft-com:office:office" xmlns:r="http://schemas.openxmlformats.org/officeDocument/2006/relationships" xmlns:m="http://schemas.openxmlformats.org/officeDocument/2006/math" xmlns:v="urn:schemas-microsoft-com:vml" xmlns:wp14="http://schemas.microsoft.com/office/word/2010/wordprocessingDrawing" xmlns:wp="http://schemas.openxmlformats.org/drawingml/2006/wordprocessingDrawing" xmlns:w10="urn:schemas-microsoft-com:office:word" xmlns:w="http://schemas.openxmlformats.org/wordprocessingml/2006/main" xmlns:w14="http://schemas.microsoft.com/office/word/2010/wordml" xmlns:w15="http://schemas.microsoft.com/office/word/2012/wordml" xmlns:w16se="http://schemas.microsoft.com/office/word/2015/wordml/symex" xmlns:wpg="http://schemas.microsoft.com/office/word/2010/wordprocessingGroup" xmlns:wpi="http://schemas.microsoft.com/office/word/2010/wordprocessingInk" xmlns:wne="http://schemas.microsoft.com/office/word/2006/wordml" xmlns:wps="http://schemas.microsoft.com/office/word/2010/wordprocessingShape" mc:Ignorable="w14 w15 w16se wp14">
   <w:p>
     <w:pPr>
       <w:contextualSpacing w:val="0"/>
@@ -4362,8 +4626,8 @@
 </file>
 
 <file path=word/numbering.xml><?xml version="1.0" encoding="utf-8"?>
-<w:numbering xmlns:wpc="http://schemas.microsoft.com/office/word/2010/wordprocessingCanvas" xmlns:mc="http://schemas.openxmlformats.org/markup-compatibility/2006" xmlns:o="urn:schemas-microsoft-com:office:office" xmlns:r="http://schemas.openxmlformats.org/officeDocument/2006/relationships" xmlns:m="http://schemas.openxmlformats.org/officeDocument/2006/math" xmlns:v="urn:schemas-microsoft-com:vml" xmlns:wp14="http://schemas.microsoft.com/office/word/2010/wordprocessingDrawing" xmlns:wp="http://schemas.openxmlformats.org/drawingml/2006/wordprocessingDrawing" xmlns:w10="urn:schemas-microsoft-com:office:word" xmlns:w="http://schemas.openxmlformats.org/wordprocessingml/2006/main" xmlns:w14="http://schemas.microsoft.com/office/word/2010/wordml" xmlns:w15="http://schemas.microsoft.com/office/word/2012/wordml" xmlns:wpg="http://schemas.microsoft.com/office/word/2010/wordprocessingGroup" xmlns:wpi="http://schemas.microsoft.com/office/word/2010/wordprocessingInk" xmlns:wne="http://schemas.microsoft.com/office/word/2006/wordml" xmlns:wps="http://schemas.microsoft.com/office/word/2010/wordprocessingShape" mc:Ignorable="w14 w15 wp14">
-  <w:abstractNum w:abstractNumId="0">
+<w:numbering xmlns:wpc="http://schemas.microsoft.com/office/word/2010/wordprocessingCanvas" xmlns:cx="http://schemas.microsoft.com/office/drawing/2014/chartex" xmlns:mc="http://schemas.openxmlformats.org/markup-compatibility/2006" xmlns:o="urn:schemas-microsoft-com:office:office" xmlns:r="http://schemas.openxmlformats.org/officeDocument/2006/relationships" xmlns:m="http://schemas.openxmlformats.org/officeDocument/2006/math" xmlns:v="urn:schemas-microsoft-com:vml" xmlns:wp14="http://schemas.microsoft.com/office/word/2010/wordprocessingDrawing" xmlns:wp="http://schemas.openxmlformats.org/drawingml/2006/wordprocessingDrawing" xmlns:w10="urn:schemas-microsoft-com:office:word" xmlns:w="http://schemas.openxmlformats.org/wordprocessingml/2006/main" xmlns:w14="http://schemas.microsoft.com/office/word/2010/wordml" xmlns:w15="http://schemas.microsoft.com/office/word/2012/wordml" xmlns:w16se="http://schemas.microsoft.com/office/word/2015/wordml/symex" xmlns:wpg="http://schemas.microsoft.com/office/word/2010/wordprocessingGroup" xmlns:wpi="http://schemas.microsoft.com/office/word/2010/wordprocessingInk" xmlns:wne="http://schemas.microsoft.com/office/word/2006/wordml" xmlns:wps="http://schemas.microsoft.com/office/word/2010/wordprocessingShape" mc:Ignorable="w14 w15 w16se wp14">
+  <w:abstractNum w:abstractNumId="0" w15:restartNumberingAfterBreak="0">
     <w:nsid w:val="0B4B5D79"/>
     <w:multiLevelType w:val="multilevel"/>
     <w:tmpl w:val="49A49F74"/>
@@ -4512,7 +4776,7 @@
       </w:rPr>
     </w:lvl>
   </w:abstractNum>
-  <w:abstractNum w:abstractNumId="1">
+  <w:abstractNum w:abstractNumId="1" w15:restartNumberingAfterBreak="0">
     <w:nsid w:val="0F8E7FB5"/>
     <w:multiLevelType w:val="multilevel"/>
     <w:tmpl w:val="11703280"/>
@@ -4625,7 +4889,7 @@
       </w:rPr>
     </w:lvl>
   </w:abstractNum>
-  <w:abstractNum w:abstractNumId="2">
+  <w:abstractNum w:abstractNumId="2" w15:restartNumberingAfterBreak="0">
     <w:nsid w:val="10912B7C"/>
     <w:multiLevelType w:val="hybridMultilevel"/>
     <w:tmpl w:val="8AE84B3E"/>
@@ -4750,7 +5014,7 @@
 </file>
 
 <file path=word/styles.xml><?xml version="1.0" encoding="utf-8"?>
-<w:styles xmlns:mc="http://schemas.openxmlformats.org/markup-compatibility/2006" xmlns:r="http://schemas.openxmlformats.org/officeDocument/2006/relationships" xmlns:w="http://schemas.openxmlformats.org/wordprocessingml/2006/main" xmlns:w14="http://schemas.microsoft.com/office/word/2010/wordml" xmlns:w15="http://schemas.microsoft.com/office/word/2012/wordml" mc:Ignorable="w14 w15">
+<w:styles xmlns:mc="http://schemas.openxmlformats.org/markup-compatibility/2006" xmlns:r="http://schemas.openxmlformats.org/officeDocument/2006/relationships" xmlns:w="http://schemas.openxmlformats.org/wordprocessingml/2006/main" xmlns:w14="http://schemas.microsoft.com/office/word/2010/wordml" xmlns:w15="http://schemas.microsoft.com/office/word/2012/wordml" xmlns:w16se="http://schemas.microsoft.com/office/word/2015/wordml/symex" mc:Ignorable="w14 w15 w16se">
   <w:docDefaults>
     <w:rPrDefault>
       <w:rPr>
@@ -5272,7 +5536,7 @@
       </w:tblCellMar>
     </w:tblPr>
   </w:style>
-  <w:style w:type="paragraph" w:styleId="Puesto">
+  <w:style w:type="paragraph" w:styleId="Ttulo">
     <w:name w:val="Title"/>
     <w:basedOn w:val="Normal"/>
     <w:next w:val="Normal"/>
@@ -5453,7 +5717,6 @@
     <w:tblPr>
       <w:tblStyleRowBandSize w:val="1"/>
       <w:tblStyleColBandSize w:val="1"/>
-      <w:tblInd w:w="0" w:type="dxa"/>
       <w:tblBorders>
         <w:top w:val="single" w:sz="4" w:space="0" w:color="E5B8B7" w:themeColor="accent2" w:themeTint="66"/>
         <w:left w:val="single" w:sz="4" w:space="0" w:color="E5B8B7" w:themeColor="accent2" w:themeTint="66"/>
@@ -5462,12 +5725,6 @@
         <w:insideH w:val="single" w:sz="4" w:space="0" w:color="E5B8B7" w:themeColor="accent2" w:themeTint="66"/>
         <w:insideV w:val="single" w:sz="4" w:space="0" w:color="E5B8B7" w:themeColor="accent2" w:themeTint="66"/>
       </w:tblBorders>
-      <w:tblCellMar>
-        <w:top w:w="0" w:type="dxa"/>
-        <w:left w:w="108" w:type="dxa"/>
-        <w:bottom w:w="0" w:type="dxa"/>
-        <w:right w:w="108" w:type="dxa"/>
-      </w:tblCellMar>
     </w:tblPr>
     <w:tblStylePr w:type="firstRow">
       <w:rPr>
@@ -5517,13 +5774,6 @@
     <w:tblPr>
       <w:tblStyleRowBandSize w:val="1"/>
       <w:tblStyleColBandSize w:val="1"/>
-      <w:tblInd w:w="0" w:type="dxa"/>
-      <w:tblCellMar>
-        <w:top w:w="0" w:type="dxa"/>
-        <w:left w:w="108" w:type="dxa"/>
-        <w:bottom w:w="0" w:type="dxa"/>
-        <w:right w:w="108" w:type="dxa"/>
-      </w:tblCellMar>
     </w:tblPr>
     <w:tblStylePr w:type="firstRow">
       <w:rPr>
@@ -5644,7 +5894,6 @@
     <w:tblPr>
       <w:tblStyleRowBandSize w:val="1"/>
       <w:tblStyleColBandSize w:val="1"/>
-      <w:tblInd w:w="0" w:type="dxa"/>
       <w:tblBorders>
         <w:top w:val="single" w:sz="4" w:space="0" w:color="999999" w:themeColor="text1" w:themeTint="66"/>
         <w:left w:val="single" w:sz="4" w:space="0" w:color="999999" w:themeColor="text1" w:themeTint="66"/>
@@ -5653,12 +5902,6 @@
         <w:insideH w:val="single" w:sz="4" w:space="0" w:color="999999" w:themeColor="text1" w:themeTint="66"/>
         <w:insideV w:val="single" w:sz="4" w:space="0" w:color="999999" w:themeColor="text1" w:themeTint="66"/>
       </w:tblBorders>
-      <w:tblCellMar>
-        <w:top w:w="0" w:type="dxa"/>
-        <w:left w:w="108" w:type="dxa"/>
-        <w:bottom w:w="0" w:type="dxa"/>
-        <w:right w:w="108" w:type="dxa"/>
-      </w:tblCellMar>
     </w:tblPr>
     <w:tblStylePr w:type="firstRow">
       <w:rPr>
@@ -5696,6 +5939,25 @@
         <w:bCs/>
       </w:rPr>
     </w:tblStylePr>
+  </w:style>
+  <w:style w:type="table" w:styleId="Tablaconcuadrcula">
+    <w:name w:val="Table Grid"/>
+    <w:basedOn w:val="Tablanormal"/>
+    <w:uiPriority w:val="39"/>
+    <w:rsid w:val="00821E44"/>
+    <w:pPr>
+      <w:spacing w:line="240" w:lineRule="auto"/>
+    </w:pPr>
+    <w:tblPr>
+      <w:tblBorders>
+        <w:top w:val="single" w:sz="4" w:space="0" w:color="auto"/>
+        <w:left w:val="single" w:sz="4" w:space="0" w:color="auto"/>
+        <w:bottom w:val="single" w:sz="4" w:space="0" w:color="auto"/>
+        <w:right w:val="single" w:sz="4" w:space="0" w:color="auto"/>
+        <w:insideH w:val="single" w:sz="4" w:space="0" w:color="auto"/>
+        <w:insideV w:val="single" w:sz="4" w:space="0" w:color="auto"/>
+      </w:tblBorders>
+    </w:tblPr>
   </w:style>
 </w:styles>
 </file>

</xml_diff>

<commit_message>
modificacion de directrices, procedimientos
</commit_message>
<xml_diff>
--- a/Documentos/PGC.docx
+++ b/Documentos/PGC.docx
@@ -1,6 +1,6 @@
 
 <file path=word/document.xml><?xml version="1.0" encoding="utf-8"?>
-<w:document xmlns:wpc="http://schemas.microsoft.com/office/word/2010/wordprocessingCanvas" xmlns:mc="http://schemas.openxmlformats.org/markup-compatibility/2006" xmlns:o="urn:schemas-microsoft-com:office:office" xmlns:r="http://schemas.openxmlformats.org/officeDocument/2006/relationships" xmlns:m="http://schemas.openxmlformats.org/officeDocument/2006/math" xmlns:v="urn:schemas-microsoft-com:vml" xmlns:wp14="http://schemas.microsoft.com/office/word/2010/wordprocessingDrawing" xmlns:wp="http://schemas.openxmlformats.org/drawingml/2006/wordprocessingDrawing" xmlns:w10="urn:schemas-microsoft-com:office:word" xmlns:w="http://schemas.openxmlformats.org/wordprocessingml/2006/main" xmlns:w14="http://schemas.microsoft.com/office/word/2010/wordml" xmlns:w15="http://schemas.microsoft.com/office/word/2012/wordml" xmlns:wpg="http://schemas.microsoft.com/office/word/2010/wordprocessingGroup" xmlns:wpi="http://schemas.microsoft.com/office/word/2010/wordprocessingInk" xmlns:wne="http://schemas.microsoft.com/office/word/2006/wordml" xmlns:wps="http://schemas.microsoft.com/office/word/2010/wordprocessingShape" mc:Ignorable="w14 w15 wp14">
+<w:document xmlns:wpc="http://schemas.microsoft.com/office/word/2010/wordprocessingCanvas" xmlns:cx="http://schemas.microsoft.com/office/drawing/2014/chartex" xmlns:cx1="http://schemas.microsoft.com/office/drawing/2015/9/8/chartex" xmlns:cx2="http://schemas.microsoft.com/office/drawing/2015/10/21/chartex" xmlns:cx3="http://schemas.microsoft.com/office/drawing/2016/5/9/chartex" xmlns:cx4="http://schemas.microsoft.com/office/drawing/2016/5/10/chartex" xmlns:cx5="http://schemas.microsoft.com/office/drawing/2016/5/11/chartex" xmlns:cx6="http://schemas.microsoft.com/office/drawing/2016/5/12/chartex" xmlns:cx7="http://schemas.microsoft.com/office/drawing/2016/5/13/chartex" xmlns:cx8="http://schemas.microsoft.com/office/drawing/2016/5/14/chartex" xmlns:mc="http://schemas.openxmlformats.org/markup-compatibility/2006" xmlns:aink="http://schemas.microsoft.com/office/drawing/2016/ink" xmlns:am3d="http://schemas.microsoft.com/office/drawing/2017/model3d" xmlns:o="urn:schemas-microsoft-com:office:office" xmlns:r="http://schemas.openxmlformats.org/officeDocument/2006/relationships" xmlns:m="http://schemas.openxmlformats.org/officeDocument/2006/math" xmlns:v="urn:schemas-microsoft-com:vml" xmlns:wp14="http://schemas.microsoft.com/office/word/2010/wordprocessingDrawing" xmlns:wp="http://schemas.openxmlformats.org/drawingml/2006/wordprocessingDrawing" xmlns:w10="urn:schemas-microsoft-com:office:word" xmlns:w="http://schemas.openxmlformats.org/wordprocessingml/2006/main" xmlns:w14="http://schemas.microsoft.com/office/word/2010/wordml" xmlns:w15="http://schemas.microsoft.com/office/word/2012/wordml" xmlns:w16cid="http://schemas.microsoft.com/office/word/2016/wordml/cid" xmlns:w16se="http://schemas.microsoft.com/office/word/2015/wordml/symex" xmlns:wpg="http://schemas.microsoft.com/office/word/2010/wordprocessingGroup" xmlns:wpi="http://schemas.microsoft.com/office/word/2010/wordprocessingInk" xmlns:wne="http://schemas.microsoft.com/office/word/2006/wordml" xmlns:wps="http://schemas.microsoft.com/office/word/2010/wordprocessingShape" mc:Ignorable="w14 w15 w16se w16cid wp14">
   <w:body>
     <w:p>
       <w:pPr>
@@ -41,8 +41,18 @@
           <w:sz w:val="36"/>
           <w:szCs w:val="36"/>
         </w:rPr>
-        <w:t>Consultora ElmerX</w:t>
-      </w:r>
+        <w:t xml:space="preserve">Consultora </w:t>
+      </w:r>
+      <w:proofErr w:type="spellStart"/>
+      <w:r>
+        <w:rPr>
+          <w:b/>
+          <w:sz w:val="36"/>
+          <w:szCs w:val="36"/>
+        </w:rPr>
+        <w:t>ElmerX</w:t>
+      </w:r>
+      <w:proofErr w:type="spellEnd"/>
     </w:p>
     <w:p>
       <w:pPr>
@@ -409,8 +419,33 @@
                 <w:sz w:val="20"/>
                 <w:szCs w:val="20"/>
               </w:rPr>
-              <w:t>Steve Sader Matos Manguinuri</w:t>
-            </w:r>
+              <w:t xml:space="preserve">Steve </w:t>
+            </w:r>
+            <w:proofErr w:type="spellStart"/>
+            <w:r>
+              <w:rPr>
+                <w:sz w:val="20"/>
+                <w:szCs w:val="20"/>
+              </w:rPr>
+              <w:t>Sader</w:t>
+            </w:r>
+            <w:proofErr w:type="spellEnd"/>
+            <w:r>
+              <w:rPr>
+                <w:sz w:val="20"/>
+                <w:szCs w:val="20"/>
+              </w:rPr>
+              <w:t xml:space="preserve"> Matos </w:t>
+            </w:r>
+            <w:proofErr w:type="spellStart"/>
+            <w:r>
+              <w:rPr>
+                <w:sz w:val="20"/>
+                <w:szCs w:val="20"/>
+              </w:rPr>
+              <w:t>Manguinuri</w:t>
+            </w:r>
+            <w:proofErr w:type="spellEnd"/>
           </w:p>
         </w:tc>
       </w:tr>
@@ -514,12 +549,21 @@
                 <w:szCs w:val="20"/>
               </w:rPr>
             </w:pPr>
+            <w:proofErr w:type="spellStart"/>
             <w:r>
               <w:rPr>
                 <w:sz w:val="20"/>
                 <w:szCs w:val="20"/>
               </w:rPr>
-              <w:t>Introduccion Agregada</w:t>
+              <w:t>Introduccion</w:t>
+            </w:r>
+            <w:proofErr w:type="spellEnd"/>
+            <w:r>
+              <w:rPr>
+                <w:sz w:val="20"/>
+                <w:szCs w:val="20"/>
+              </w:rPr>
+              <w:t xml:space="preserve"> Agregada</w:t>
             </w:r>
           </w:p>
         </w:tc>
@@ -1170,7 +1214,7 @@
     </w:p>
     <w:p>
       <w:pPr>
-        <w:pStyle w:val="Puesto"/>
+        <w:pStyle w:val="Ttulo"/>
         <w:spacing w:after="160" w:line="360" w:lineRule="auto"/>
         <w:contextualSpacing w:val="0"/>
         <w:rPr>
@@ -1313,126 +1357,6 @@
         </w:p>
         <w:p>
           <w:pPr>
-            <w:pStyle w:val="TDC3"/>
-            <w:tabs>
-              <w:tab w:val="right" w:pos="9019"/>
-            </w:tabs>
-            <w:rPr>
-              <w:rFonts w:asciiTheme="minorHAnsi" w:eastAsiaTheme="minorEastAsia" w:hAnsiTheme="minorHAnsi" w:cstheme="minorBidi"/>
-              <w:lang w:val="en-US"/>
-            </w:rPr>
-          </w:pPr>
-          <w:hyperlink w:anchor="_Toc525265523" w:history="1">
-            <w:r>
-              <w:rPr>
-                <w:rStyle w:val="Hipervnculo"/>
-              </w:rPr>
-              <w:t>Problemática de la empresa:</w:t>
-            </w:r>
-            <w:r>
-              <w:tab/>
-            </w:r>
-            <w:r>
-              <w:fldChar w:fldCharType="begin"/>
-            </w:r>
-            <w:r>
-              <w:instrText xml:space="preserve"> PAGEREF _Toc525265523 \h </w:instrText>
-            </w:r>
-            <w:r>
-              <w:fldChar w:fldCharType="separate"/>
-            </w:r>
-            <w:r>
-              <w:t>3</w:t>
-            </w:r>
-            <w:r>
-              <w:fldChar w:fldCharType="end"/>
-            </w:r>
-          </w:hyperlink>
-        </w:p>
-        <w:p>
-          <w:pPr>
-            <w:pStyle w:val="TDC3"/>
-            <w:tabs>
-              <w:tab w:val="right" w:pos="9019"/>
-            </w:tabs>
-            <w:rPr>
-              <w:rFonts w:asciiTheme="minorHAnsi" w:eastAsiaTheme="minorEastAsia" w:hAnsiTheme="minorHAnsi" w:cstheme="minorBidi"/>
-              <w:lang w:val="en-US"/>
-            </w:rPr>
-          </w:pPr>
-          <w:hyperlink w:anchor="_Toc525265524" w:history="1">
-            <w:r>
-              <w:rPr>
-                <w:rStyle w:val="Hipervnculo"/>
-              </w:rPr>
-              <w:t>Pr</w:t>
-            </w:r>
-            <w:r>
-              <w:rPr>
-                <w:rStyle w:val="Hipervnculo"/>
-              </w:rPr>
-              <w:t>opósito del plan:</w:t>
-            </w:r>
-            <w:r>
-              <w:tab/>
-            </w:r>
-            <w:r>
-              <w:fldChar w:fldCharType="begin"/>
-            </w:r>
-            <w:r>
-              <w:instrText xml:space="preserve"> PAGEREF _Toc525265524 \h </w:instrText>
-            </w:r>
-            <w:r>
-              <w:fldChar w:fldCharType="separate"/>
-            </w:r>
-            <w:r>
-              <w:t>3</w:t>
-            </w:r>
-            <w:r>
-              <w:fldChar w:fldCharType="end"/>
-            </w:r>
-          </w:hyperlink>
-        </w:p>
-        <w:p>
-          <w:pPr>
-            <w:pStyle w:val="TDC3"/>
-            <w:tabs>
-              <w:tab w:val="right" w:pos="9019"/>
-            </w:tabs>
-            <w:rPr>
-              <w:rFonts w:asciiTheme="minorHAnsi" w:eastAsiaTheme="minorEastAsia" w:hAnsiTheme="minorHAnsi" w:cstheme="minorBidi"/>
-              <w:lang w:val="en-US"/>
-            </w:rPr>
-          </w:pPr>
-          <w:hyperlink w:anchor="_Toc525265525" w:history="1">
-            <w:r>
-              <w:rPr>
-                <w:rStyle w:val="Hipervnculo"/>
-              </w:rPr>
-              <w:t>Finalidad del plan:</w:t>
-            </w:r>
-            <w:r>
-              <w:tab/>
-            </w:r>
-            <w:r>
-              <w:fldChar w:fldCharType="begin"/>
-            </w:r>
-            <w:r>
-              <w:instrText xml:space="preserve"> PAGEREF _Toc525265525 \h </w:instrText>
-            </w:r>
-            <w:r>
-              <w:fldChar w:fldCharType="separate"/>
-            </w:r>
-            <w:r>
-              <w:t>3</w:t>
-            </w:r>
-            <w:r>
-              <w:fldChar w:fldCharType="end"/>
-            </w:r>
-          </w:hyperlink>
-        </w:p>
-        <w:p>
-          <w:pPr>
             <w:pStyle w:val="TDC2"/>
             <w:tabs>
               <w:tab w:val="left" w:pos="880"/>
@@ -1574,10 +1498,7 @@
               <w:fldChar w:fldCharType="begin"/>
             </w:r>
             <w:r>
-              <w:instrText xml:space="preserve"> PAGEREF _Toc525265528 \h</w:instrText>
-            </w:r>
-            <w:r>
-              <w:instrText xml:space="preserve"> </w:instrText>
+              <w:instrText xml:space="preserve"> PAGEREF _Toc525265528 \h </w:instrText>
             </w:r>
             <w:r>
               <w:fldChar w:fldCharType="separate"/>
@@ -1701,29 +1622,14 @@
     </w:p>
     <w:p>
       <w:pPr>
-        <w:pStyle w:val="Ttulo3"/>
-        <w:ind w:left="2160" w:hanging="720"/>
-        <w:contextualSpacing w:val="0"/>
-      </w:pPr>
-      <w:bookmarkStart w:id="5" w:name="_2et92p0" w:colFirst="0" w:colLast="0"/>
-      <w:bookmarkStart w:id="6" w:name="_Toc525265523"/>
-      <w:bookmarkEnd w:id="5"/>
-      <w:r>
-        <w:t>Problemática de la empresa:</w:t>
-      </w:r>
-      <w:bookmarkEnd w:id="6"/>
-    </w:p>
-    <w:p>
-      <w:pPr>
         <w:spacing w:line="240" w:lineRule="auto"/>
         <w:ind w:left="1440"/>
         <w:contextualSpacing w:val="0"/>
       </w:pPr>
-      <w:r>
-        <w:t>Una de las problemáticas más comunes que tenemos en nuestra consultora se generan cuando desarrollamos un proyecto de software, pues lo miembros del equipo de desarrollo hacen uso de diferentes repositorios, esto genera que el j</w:t>
-      </w:r>
-      <w:r>
-        <w:t>efe de proyecto no haga un control eficiente de las versiones de los elementos, además de generar retrasos en las entregas, errores que no se tenían planificados.</w:t>
+      <w:bookmarkStart w:id="5" w:name="_2et92p0" w:colFirst="0" w:colLast="0"/>
+      <w:bookmarkEnd w:id="5"/>
+      <w:r>
+        <w:t>Una de las problemáticas más comunes que tenemos en nuestra consultora se generan cuando desarrollamos un proyecto de software, pues lo miembros del equipo de desarrollo hacen uso de diferentes repositorios, esto genera que el jefe de proyecto no haga un control eficiente de las versiones de los elementos, además de generar retrasos en las entregas, errores que no se tenían planificados.</w:t>
       </w:r>
     </w:p>
     <w:p>
@@ -1733,10 +1639,23 @@
         <w:contextualSpacing w:val="0"/>
       </w:pPr>
       <w:r>
-        <w:t>Estos problemas se generan por una falta de comunicación entre los miembros del equipo y el j</w:t>
-      </w:r>
-      <w:r>
-        <w:t>efe de proyecto, así como también la falta de capacitación en el uso de repositorios como github, los miembros del equipo no saben lo que deben hacer cada vez que quieren cambiar algo es por eso que cada uno trabaja por su propia cuenta.</w:t>
+        <w:t xml:space="preserve">Estos problemas se generan por una falta de comunicación entre los miembros del equipo y el jefe de proyecto, así como también la falta de capacitación en el uso de repositorios como </w:t>
+      </w:r>
+      <w:proofErr w:type="spellStart"/>
+      <w:r>
+        <w:t>github</w:t>
+      </w:r>
+      <w:proofErr w:type="spellEnd"/>
+      <w:r>
+        <w:t xml:space="preserve">, los miembros del equipo no saben lo que deben hacer cada vez que quieren cambiar algo es por eso </w:t>
+      </w:r>
+      <w:proofErr w:type="gramStart"/>
+      <w:r>
+        <w:t>que</w:t>
+      </w:r>
+      <w:proofErr w:type="gramEnd"/>
+      <w:r>
+        <w:t xml:space="preserve"> cada uno trabaja por su propia cuenta.</w:t>
       </w:r>
     </w:p>
     <w:p>
@@ -1746,25 +1665,8 @@
         <w:contextualSpacing w:val="0"/>
       </w:pPr>
       <w:r>
-        <w:t>Y en los casos que</w:t>
-      </w:r>
-      <w:r>
-        <w:t xml:space="preserve"> se trabaja en un mismo repositorio, se nos presenta el problema de combinar los documentos en Word. En ocasiones ocurren conflictos que dificultan el avance del proyecto.</w:t>
-      </w:r>
-    </w:p>
-    <w:p>
-      <w:pPr>
-        <w:pStyle w:val="Ttulo3"/>
-        <w:ind w:left="2160" w:hanging="720"/>
-        <w:contextualSpacing w:val="0"/>
-      </w:pPr>
-      <w:bookmarkStart w:id="7" w:name="_tyjcwt" w:colFirst="0" w:colLast="0"/>
-      <w:bookmarkStart w:id="8" w:name="_Toc525265524"/>
-      <w:bookmarkEnd w:id="7"/>
-      <w:r>
-        <w:t>Propósito del plan:</w:t>
-      </w:r>
-      <w:bookmarkEnd w:id="8"/>
+        <w:t>Y en los casos que se trabaja en un mismo repositorio, se nos presenta el problema de combinar los documentos en Word. En ocasiones ocurren conflictos que dificultan el avance del proyecto.</w:t>
+      </w:r>
     </w:p>
     <w:p>
       <w:pPr>
@@ -1777,28 +1679,10 @@
           <w:szCs w:val="24"/>
         </w:rPr>
       </w:pPr>
-      <w:r>
-        <w:t>Se desarrolla este plan con el propósito de establecer pautas pa</w:t>
-      </w:r>
-      <w:r>
-        <w:t>ra un mejor desempeño de los equipos de trabajo.</w:t>
-      </w:r>
-    </w:p>
-    <w:p>
-      <w:pPr>
-        <w:pStyle w:val="Ttulo3"/>
-        <w:ind w:left="2160" w:hanging="720"/>
-        <w:contextualSpacing w:val="0"/>
-      </w:pPr>
-      <w:bookmarkStart w:id="9" w:name="_3dy6vkm" w:colFirst="0" w:colLast="0"/>
-      <w:bookmarkStart w:id="10" w:name="_Toc525265525"/>
-      <w:bookmarkEnd w:id="9"/>
-      <w:r>
-        <w:t>Finalidad del plan:</w:t>
-      </w:r>
-      <w:bookmarkEnd w:id="10"/>
-      <w:r>
-        <w:t xml:space="preserve"> </w:t>
+      <w:bookmarkStart w:id="6" w:name="_tyjcwt" w:colFirst="0" w:colLast="0"/>
+      <w:bookmarkEnd w:id="6"/>
+      <w:r>
+        <w:t>Se desarrolla este plan con el propósito de establecer pautas para un mejor desempeño de los equipos de trabajo.</w:t>
       </w:r>
     </w:p>
     <w:p>
@@ -1807,6 +1691,8 @@
         <w:ind w:left="1417"/>
         <w:contextualSpacing w:val="0"/>
       </w:pPr>
+      <w:bookmarkStart w:id="7" w:name="_3dy6vkm" w:colFirst="0" w:colLast="0"/>
+      <w:bookmarkEnd w:id="7"/>
       <w:r>
         <w:t>El objetivo de este plan es poder llevar un control de los proyectos, recursos y los tiempos para el desarrollo.</w:t>
       </w:r>
@@ -1818,10 +1704,7 @@
         <w:contextualSpacing w:val="0"/>
       </w:pPr>
       <w:r>
-        <w:t>Y se logrará a través de este documento, donde se hará mantenimiento de t</w:t>
-      </w:r>
-      <w:r>
-        <w:t>odos los proyectos.</w:t>
+        <w:t>Y se logrará a través de este documento, donde se hará mantenimiento de todos los proyectos.</w:t>
       </w:r>
     </w:p>
     <w:p>
@@ -1838,13 +1721,13 @@
           <w:numId w:val="1"/>
         </w:numPr>
       </w:pPr>
-      <w:bookmarkStart w:id="11" w:name="_be9zdureu1xe" w:colFirst="0" w:colLast="0"/>
-      <w:bookmarkStart w:id="12" w:name="_Toc525265526"/>
-      <w:bookmarkEnd w:id="11"/>
+      <w:bookmarkStart w:id="8" w:name="_be9zdureu1xe" w:colFirst="0" w:colLast="0"/>
+      <w:bookmarkStart w:id="9" w:name="_Toc525265526"/>
+      <w:bookmarkEnd w:id="8"/>
       <w:r>
         <w:t>Roles, responsabilidades y cantidad</w:t>
       </w:r>
-      <w:bookmarkEnd w:id="12"/>
+      <w:bookmarkEnd w:id="9"/>
       <w:r>
         <w:t xml:space="preserve"> </w:t>
       </w:r>
@@ -1937,8 +1820,9 @@
                 <w:szCs w:val="20"/>
                 <w:shd w:val="clear" w:color="auto" w:fill="FFFFFF"/>
               </w:rPr>
-              <w:t xml:space="preserve">Se encargara de gestionar la infraestructura global de la gestión de la configuración y el entorno del equipo de desarrollo de los </w:t>
-            </w:r>
+              <w:t xml:space="preserve">Se </w:t>
+            </w:r>
+            <w:proofErr w:type="gramStart"/>
             <w:r>
               <w:rPr>
                 <w:color w:val="000000"/>
@@ -1946,7 +1830,17 @@
                 <w:szCs w:val="20"/>
                 <w:shd w:val="clear" w:color="auto" w:fill="FFFFFF"/>
               </w:rPr>
-              <w:t>productos</w:t>
+              <w:t>encargara</w:t>
+            </w:r>
+            <w:proofErr w:type="gramEnd"/>
+            <w:r>
+              <w:rPr>
+                <w:color w:val="000000"/>
+                <w:sz w:val="20"/>
+                <w:szCs w:val="20"/>
+                <w:shd w:val="clear" w:color="auto" w:fill="FFFFFF"/>
+              </w:rPr>
+              <w:t xml:space="preserve"> de gestionar la infraestructura global de la gestión de la configuración y el entorno del equipo de desarrollo de los productos</w:t>
             </w:r>
           </w:p>
         </w:tc>
@@ -1990,11 +1884,15 @@
               <w:contextualSpacing w:val="0"/>
             </w:pPr>
             <w:r>
-              <w:t xml:space="preserve">Se encargara de gestionar y velar por el </w:t>
-            </w:r>
-            <w:r>
-              <w:lastRenderedPageBreak/>
-              <w:t>correcto desarrollo del proyecto en su totalidad.</w:t>
+              <w:t xml:space="preserve">Se </w:t>
+            </w:r>
+            <w:proofErr w:type="gramStart"/>
+            <w:r>
+              <w:t>encargara</w:t>
+            </w:r>
+            <w:proofErr w:type="gramEnd"/>
+            <w:r>
+              <w:t xml:space="preserve"> de gestionar y velar por el correcto desarrollo del proyecto en su totalidad.</w:t>
             </w:r>
           </w:p>
         </w:tc>
@@ -2008,7 +1906,6 @@
               <w:contextualSpacing w:val="0"/>
             </w:pPr>
             <w:r>
-              <w:lastRenderedPageBreak/>
               <w:t>4</w:t>
             </w:r>
           </w:p>
@@ -2025,25 +1922,33 @@
               <w:contextualSpacing w:val="0"/>
             </w:pPr>
             <w:r>
+              <w:t>Gerente funcional</w:t>
+            </w:r>
+          </w:p>
+        </w:tc>
+        <w:tc>
+          <w:tcPr>
+            <w:tcW w:w="2763" w:type="dxa"/>
+          </w:tcPr>
+          <w:p>
+            <w:pPr>
+              <w:spacing w:line="240" w:lineRule="auto"/>
+              <w:contextualSpacing w:val="0"/>
+            </w:pPr>
+            <w:r>
+              <w:t xml:space="preserve">Se </w:t>
+            </w:r>
+            <w:proofErr w:type="gramStart"/>
+            <w:r>
+              <w:t>encargara</w:t>
+            </w:r>
+            <w:proofErr w:type="gramEnd"/>
+            <w:r>
+              <w:t xml:space="preserve"> de aprobar y vigilar la utilización de los recursos para los proyecto sin afectar </w:t>
+            </w:r>
+            <w:r>
               <w:lastRenderedPageBreak/>
-              <w:t>Gerente funcional</w:t>
-            </w:r>
-          </w:p>
-        </w:tc>
-        <w:tc>
-          <w:tcPr>
-            <w:tcW w:w="2763" w:type="dxa"/>
-          </w:tcPr>
-          <w:p>
-            <w:pPr>
-              <w:spacing w:line="240" w:lineRule="auto"/>
-              <w:contextualSpacing w:val="0"/>
-            </w:pPr>
-            <w:r>
-              <w:t>Se encargara de aprobar y vigilar la utilización de los recursos para los proyecto sin afectar notoriamente el cap</w:t>
-            </w:r>
-            <w:r>
-              <w:t>ital o recursos internos de la empresa.</w:t>
+              <w:t>notoriamente el capital o recursos internos de la empresa.</w:t>
             </w:r>
           </w:p>
         </w:tc>
@@ -2057,6 +1962,7 @@
               <w:contextualSpacing w:val="0"/>
             </w:pPr>
             <w:r>
+              <w:lastRenderedPageBreak/>
               <w:t>1</w:t>
             </w:r>
           </w:p>
@@ -2087,7 +1993,15 @@
               <w:contextualSpacing w:val="0"/>
             </w:pPr>
             <w:r>
-              <w:t>Se encargara de gestionar programas ( conjunto de proyectos relacionados) de forma óptima sin que los proyectos sean afectados entre sí.</w:t>
+              <w:t xml:space="preserve">Se encargara de gestionar programas </w:t>
+            </w:r>
+            <w:proofErr w:type="gramStart"/>
+            <w:r>
+              <w:t>( conjunto</w:t>
+            </w:r>
+            <w:proofErr w:type="gramEnd"/>
+            <w:r>
+              <w:t xml:space="preserve"> de proyectos relacionados) de forma óptima sin que los proyectos sean afectados entre sí.</w:t>
             </w:r>
           </w:p>
         </w:tc>
@@ -2131,10 +2045,7 @@
               <w:contextualSpacing w:val="0"/>
             </w:pPr>
             <w:r>
-              <w:t xml:space="preserve">Personas que formaran parte del </w:t>
-            </w:r>
-            <w:r>
-              <w:t>equipo operativo de los proyectos.</w:t>
+              <w:t>Personas que formaran parte del equipo operativo de los proyectos.</w:t>
             </w:r>
           </w:p>
         </w:tc>
@@ -2159,6 +2070,8 @@
         <w:ind w:left="1440"/>
         <w:contextualSpacing w:val="0"/>
       </w:pPr>
+      <w:bookmarkStart w:id="10" w:name="_GoBack"/>
+      <w:bookmarkEnd w:id="10"/>
     </w:p>
     <w:p>
       <w:pPr>
@@ -2168,21 +2081,389 @@
           <w:numId w:val="1"/>
         </w:numPr>
       </w:pPr>
-      <w:bookmarkStart w:id="13" w:name="_ebh75tvectrh" w:colFirst="0" w:colLast="0"/>
-      <w:bookmarkStart w:id="14" w:name="_Toc525265527"/>
-      <w:bookmarkEnd w:id="13"/>
+      <w:bookmarkStart w:id="11" w:name="_ebh75tvectrh" w:colFirst="0" w:colLast="0"/>
+      <w:bookmarkStart w:id="12" w:name="_Toc525265527"/>
+      <w:bookmarkEnd w:id="11"/>
       <w:r>
         <w:t>Políticas, Directrices y procedimientos</w:t>
       </w:r>
-      <w:bookmarkEnd w:id="14"/>
+      <w:bookmarkEnd w:id="12"/>
     </w:p>
+    <w:tbl>
+      <w:tblPr>
+        <w:tblStyle w:val="Tablaconcuadrcula1clara-nfasis5"/>
+        <w:tblW w:w="0" w:type="auto"/>
+        <w:tblLook w:val="04A0" w:firstRow="1" w:lastRow="0" w:firstColumn="1" w:lastColumn="0" w:noHBand="0" w:noVBand="1"/>
+      </w:tblPr>
+      <w:tblGrid>
+        <w:gridCol w:w="4584"/>
+        <w:gridCol w:w="4585"/>
+      </w:tblGrid>
+      <w:tr>
+        <w:trPr>
+          <w:cnfStyle w:val="100000000000" w:firstRow="1" w:lastRow="0" w:firstColumn="0" w:lastColumn="0" w:oddVBand="0" w:evenVBand="0" w:oddHBand="0" w:evenHBand="0" w:firstRowFirstColumn="0" w:firstRowLastColumn="0" w:lastRowFirstColumn="0" w:lastRowLastColumn="0"/>
+        </w:trPr>
+        <w:tc>
+          <w:tcPr>
+            <w:cnfStyle w:val="001000000000" w:firstRow="0" w:lastRow="0" w:firstColumn="1" w:lastColumn="0" w:oddVBand="0" w:evenVBand="0" w:oddHBand="0" w:evenHBand="0" w:firstRowFirstColumn="0" w:firstRowLastColumn="0" w:lastRowFirstColumn="0" w:lastRowLastColumn="0"/>
+            <w:tcW w:w="4584" w:type="dxa"/>
+          </w:tcPr>
+          <w:p>
+            <w:pPr>
+              <w:pStyle w:val="NormalWeb"/>
+              <w:spacing w:before="0" w:beforeAutospacing="0" w:after="0" w:afterAutospacing="0"/>
+              <w:textAlignment w:val="baseline"/>
+              <w:rPr>
+                <w:rFonts w:ascii="Arial" w:hAnsi="Arial" w:cs="Arial"/>
+                <w:color w:val="000000"/>
+                <w:sz w:val="22"/>
+                <w:szCs w:val="22"/>
+              </w:rPr>
+            </w:pPr>
+            <w:r>
+              <w:rPr>
+                <w:rFonts w:ascii="Arial" w:hAnsi="Arial" w:cs="Arial"/>
+                <w:color w:val="000000"/>
+                <w:sz w:val="22"/>
+                <w:szCs w:val="22"/>
+              </w:rPr>
+              <w:t>Documento</w:t>
+            </w:r>
+          </w:p>
+        </w:tc>
+        <w:tc>
+          <w:tcPr>
+            <w:tcW w:w="4585" w:type="dxa"/>
+          </w:tcPr>
+          <w:p>
+            <w:pPr>
+              <w:pStyle w:val="NormalWeb"/>
+              <w:spacing w:before="0" w:beforeAutospacing="0" w:after="0" w:afterAutospacing="0"/>
+              <w:textAlignment w:val="baseline"/>
+              <w:cnfStyle w:val="100000000000" w:firstRow="1" w:lastRow="0" w:firstColumn="0" w:lastColumn="0" w:oddVBand="0" w:evenVBand="0" w:oddHBand="0" w:evenHBand="0" w:firstRowFirstColumn="0" w:firstRowLastColumn="0" w:lastRowFirstColumn="0" w:lastRowLastColumn="0"/>
+              <w:rPr>
+                <w:rFonts w:ascii="Arial" w:hAnsi="Arial" w:cs="Arial"/>
+                <w:color w:val="000000"/>
+                <w:sz w:val="22"/>
+                <w:szCs w:val="22"/>
+              </w:rPr>
+            </w:pPr>
+            <w:r>
+              <w:rPr>
+                <w:rFonts w:ascii="Arial" w:hAnsi="Arial" w:cs="Arial"/>
+                <w:color w:val="000000"/>
+                <w:sz w:val="22"/>
+                <w:szCs w:val="22"/>
+              </w:rPr>
+              <w:t>Origen</w:t>
+            </w:r>
+          </w:p>
+        </w:tc>
+      </w:tr>
+      <w:tr>
+        <w:tc>
+          <w:tcPr>
+            <w:cnfStyle w:val="001000000000" w:firstRow="0" w:lastRow="0" w:firstColumn="1" w:lastColumn="0" w:oddVBand="0" w:evenVBand="0" w:oddHBand="0" w:evenHBand="0" w:firstRowFirstColumn="0" w:firstRowLastColumn="0" w:lastRowFirstColumn="0" w:lastRowLastColumn="0"/>
+            <w:tcW w:w="4584" w:type="dxa"/>
+          </w:tcPr>
+          <w:p>
+            <w:pPr>
+              <w:pStyle w:val="NormalWeb"/>
+              <w:spacing w:before="0" w:beforeAutospacing="0" w:after="0" w:afterAutospacing="0"/>
+              <w:textAlignment w:val="baseline"/>
+              <w:rPr>
+                <w:rFonts w:ascii="Arial" w:hAnsi="Arial" w:cs="Arial"/>
+                <w:b w:val="0"/>
+                <w:color w:val="000000"/>
+                <w:sz w:val="22"/>
+                <w:szCs w:val="22"/>
+              </w:rPr>
+            </w:pPr>
+            <w:r>
+              <w:rPr>
+                <w:rFonts w:ascii="Arial" w:hAnsi="Arial" w:cs="Arial"/>
+                <w:b w:val="0"/>
+                <w:color w:val="000000"/>
+                <w:sz w:val="22"/>
+                <w:szCs w:val="22"/>
+              </w:rPr>
+              <w:t>Documento de privilegios</w:t>
+            </w:r>
+          </w:p>
+        </w:tc>
+        <w:tc>
+          <w:tcPr>
+            <w:tcW w:w="4585" w:type="dxa"/>
+          </w:tcPr>
+          <w:p>
+            <w:pPr>
+              <w:pStyle w:val="NormalWeb"/>
+              <w:spacing w:before="0" w:beforeAutospacing="0" w:after="0" w:afterAutospacing="0"/>
+              <w:textAlignment w:val="baseline"/>
+              <w:cnfStyle w:val="000000000000" w:firstRow="0" w:lastRow="0" w:firstColumn="0" w:lastColumn="0" w:oddVBand="0" w:evenVBand="0" w:oddHBand="0" w:evenHBand="0" w:firstRowFirstColumn="0" w:firstRowLastColumn="0" w:lastRowFirstColumn="0" w:lastRowLastColumn="0"/>
+              <w:rPr>
+                <w:rFonts w:ascii="Arial" w:hAnsi="Arial" w:cs="Arial"/>
+                <w:color w:val="000000"/>
+                <w:sz w:val="22"/>
+                <w:szCs w:val="22"/>
+              </w:rPr>
+            </w:pPr>
+            <w:r>
+              <w:rPr>
+                <w:rFonts w:ascii="Arial" w:hAnsi="Arial" w:cs="Arial"/>
+                <w:color w:val="000000"/>
+                <w:sz w:val="22"/>
+                <w:szCs w:val="22"/>
+              </w:rPr>
+              <w:t>Documentos</w:t>
+            </w:r>
+          </w:p>
+        </w:tc>
+      </w:tr>
+      <w:tr>
+        <w:tc>
+          <w:tcPr>
+            <w:cnfStyle w:val="001000000000" w:firstRow="0" w:lastRow="0" w:firstColumn="1" w:lastColumn="0" w:oddVBand="0" w:evenVBand="0" w:oddHBand="0" w:evenHBand="0" w:firstRowFirstColumn="0" w:firstRowLastColumn="0" w:lastRowFirstColumn="0" w:lastRowLastColumn="0"/>
+            <w:tcW w:w="4584" w:type="dxa"/>
+          </w:tcPr>
+          <w:p>
+            <w:pPr>
+              <w:pStyle w:val="NormalWeb"/>
+              <w:spacing w:before="0" w:beforeAutospacing="0" w:after="0" w:afterAutospacing="0"/>
+              <w:textAlignment w:val="baseline"/>
+              <w:rPr>
+                <w:rFonts w:ascii="Arial" w:hAnsi="Arial" w:cs="Arial"/>
+                <w:b w:val="0"/>
+                <w:color w:val="000000"/>
+                <w:sz w:val="22"/>
+                <w:szCs w:val="22"/>
+              </w:rPr>
+            </w:pPr>
+            <w:r>
+              <w:rPr>
+                <w:rFonts w:ascii="Arial" w:hAnsi="Arial" w:cs="Arial"/>
+                <w:b w:val="0"/>
+                <w:color w:val="000000"/>
+                <w:sz w:val="22"/>
+                <w:szCs w:val="22"/>
+              </w:rPr>
+              <w:t>Manual de procesos</w:t>
+            </w:r>
+          </w:p>
+        </w:tc>
+        <w:tc>
+          <w:tcPr>
+            <w:tcW w:w="4585" w:type="dxa"/>
+          </w:tcPr>
+          <w:p>
+            <w:pPr>
+              <w:pStyle w:val="NormalWeb"/>
+              <w:spacing w:before="0" w:beforeAutospacing="0" w:after="0" w:afterAutospacing="0"/>
+              <w:textAlignment w:val="baseline"/>
+              <w:cnfStyle w:val="000000000000" w:firstRow="0" w:lastRow="0" w:firstColumn="0" w:lastColumn="0" w:oddVBand="0" w:evenVBand="0" w:oddHBand="0" w:evenHBand="0" w:firstRowFirstColumn="0" w:firstRowLastColumn="0" w:lastRowFirstColumn="0" w:lastRowLastColumn="0"/>
+              <w:rPr>
+                <w:rFonts w:ascii="Arial" w:hAnsi="Arial" w:cs="Arial"/>
+                <w:color w:val="000000"/>
+                <w:sz w:val="22"/>
+                <w:szCs w:val="22"/>
+              </w:rPr>
+            </w:pPr>
+            <w:r>
+              <w:rPr>
+                <w:rFonts w:ascii="Arial" w:hAnsi="Arial" w:cs="Arial"/>
+                <w:color w:val="000000"/>
+                <w:sz w:val="22"/>
+                <w:szCs w:val="22"/>
+              </w:rPr>
+              <w:t>Documentos</w:t>
+            </w:r>
+          </w:p>
+        </w:tc>
+      </w:tr>
+      <w:tr>
+        <w:tc>
+          <w:tcPr>
+            <w:cnfStyle w:val="001000000000" w:firstRow="0" w:lastRow="0" w:firstColumn="1" w:lastColumn="0" w:oddVBand="0" w:evenVBand="0" w:oddHBand="0" w:evenHBand="0" w:firstRowFirstColumn="0" w:firstRowLastColumn="0" w:lastRowFirstColumn="0" w:lastRowLastColumn="0"/>
+            <w:tcW w:w="4584" w:type="dxa"/>
+          </w:tcPr>
+          <w:p>
+            <w:pPr>
+              <w:pStyle w:val="NormalWeb"/>
+              <w:spacing w:before="0" w:beforeAutospacing="0" w:after="0" w:afterAutospacing="0"/>
+              <w:textAlignment w:val="baseline"/>
+              <w:rPr>
+                <w:rFonts w:ascii="Arial" w:hAnsi="Arial" w:cs="Arial"/>
+                <w:b w:val="0"/>
+                <w:color w:val="000000"/>
+                <w:sz w:val="22"/>
+                <w:szCs w:val="22"/>
+              </w:rPr>
+            </w:pPr>
+            <w:r>
+              <w:rPr>
+                <w:rFonts w:ascii="Arial" w:hAnsi="Arial" w:cs="Arial"/>
+                <w:b w:val="0"/>
+                <w:color w:val="000000"/>
+                <w:sz w:val="22"/>
+                <w:szCs w:val="22"/>
+              </w:rPr>
+              <w:t>Políticas de la empresa</w:t>
+            </w:r>
+          </w:p>
+        </w:tc>
+        <w:tc>
+          <w:tcPr>
+            <w:tcW w:w="4585" w:type="dxa"/>
+          </w:tcPr>
+          <w:p>
+            <w:pPr>
+              <w:pStyle w:val="NormalWeb"/>
+              <w:spacing w:before="0" w:beforeAutospacing="0" w:after="0" w:afterAutospacing="0"/>
+              <w:textAlignment w:val="baseline"/>
+              <w:cnfStyle w:val="000000000000" w:firstRow="0" w:lastRow="0" w:firstColumn="0" w:lastColumn="0" w:oddVBand="0" w:evenVBand="0" w:oddHBand="0" w:evenHBand="0" w:firstRowFirstColumn="0" w:firstRowLastColumn="0" w:lastRowFirstColumn="0" w:lastRowLastColumn="0"/>
+              <w:rPr>
+                <w:rFonts w:ascii="Arial" w:hAnsi="Arial" w:cs="Arial"/>
+                <w:color w:val="000000"/>
+                <w:sz w:val="22"/>
+                <w:szCs w:val="22"/>
+              </w:rPr>
+            </w:pPr>
+            <w:r>
+              <w:rPr>
+                <w:rFonts w:ascii="Arial" w:hAnsi="Arial" w:cs="Arial"/>
+                <w:color w:val="000000"/>
+                <w:sz w:val="22"/>
+                <w:szCs w:val="22"/>
+              </w:rPr>
+              <w:t>Documentos</w:t>
+            </w:r>
+          </w:p>
+        </w:tc>
+      </w:tr>
+      <w:tr>
+        <w:tc>
+          <w:tcPr>
+            <w:cnfStyle w:val="001000000000" w:firstRow="0" w:lastRow="0" w:firstColumn="1" w:lastColumn="0" w:oddVBand="0" w:evenVBand="0" w:oddHBand="0" w:evenHBand="0" w:firstRowFirstColumn="0" w:firstRowLastColumn="0" w:lastRowFirstColumn="0" w:lastRowLastColumn="0"/>
+            <w:tcW w:w="4584" w:type="dxa"/>
+          </w:tcPr>
+          <w:p>
+            <w:pPr>
+              <w:pStyle w:val="NormalWeb"/>
+              <w:spacing w:before="0" w:beforeAutospacing="0" w:after="0" w:afterAutospacing="0"/>
+              <w:textAlignment w:val="baseline"/>
+              <w:rPr>
+                <w:rFonts w:ascii="Arial" w:hAnsi="Arial" w:cs="Arial"/>
+                <w:b w:val="0"/>
+                <w:color w:val="000000"/>
+                <w:sz w:val="22"/>
+                <w:szCs w:val="22"/>
+              </w:rPr>
+            </w:pPr>
+            <w:r>
+              <w:rPr>
+                <w:rFonts w:ascii="Arial" w:hAnsi="Arial" w:cs="Arial"/>
+                <w:b w:val="0"/>
+                <w:color w:val="000000"/>
+                <w:sz w:val="22"/>
+                <w:szCs w:val="22"/>
+              </w:rPr>
+              <w:t>Estándares de la empresa</w:t>
+            </w:r>
+          </w:p>
+        </w:tc>
+        <w:tc>
+          <w:tcPr>
+            <w:tcW w:w="4585" w:type="dxa"/>
+          </w:tcPr>
+          <w:p>
+            <w:pPr>
+              <w:pStyle w:val="NormalWeb"/>
+              <w:spacing w:before="0" w:beforeAutospacing="0" w:after="0" w:afterAutospacing="0"/>
+              <w:textAlignment w:val="baseline"/>
+              <w:cnfStyle w:val="000000000000" w:firstRow="0" w:lastRow="0" w:firstColumn="0" w:lastColumn="0" w:oddVBand="0" w:evenVBand="0" w:oddHBand="0" w:evenHBand="0" w:firstRowFirstColumn="0" w:firstRowLastColumn="0" w:lastRowFirstColumn="0" w:lastRowLastColumn="0"/>
+              <w:rPr>
+                <w:rFonts w:ascii="Arial" w:hAnsi="Arial" w:cs="Arial"/>
+                <w:color w:val="000000"/>
+                <w:sz w:val="22"/>
+                <w:szCs w:val="22"/>
+              </w:rPr>
+            </w:pPr>
+            <w:r>
+              <w:rPr>
+                <w:rFonts w:ascii="Arial" w:hAnsi="Arial" w:cs="Arial"/>
+                <w:color w:val="000000"/>
+                <w:sz w:val="22"/>
+                <w:szCs w:val="22"/>
+              </w:rPr>
+              <w:t>Documentos</w:t>
+            </w:r>
+          </w:p>
+        </w:tc>
+      </w:tr>
+      <w:tr>
+        <w:tc>
+          <w:tcPr>
+            <w:cnfStyle w:val="001000000000" w:firstRow="0" w:lastRow="0" w:firstColumn="1" w:lastColumn="0" w:oddVBand="0" w:evenVBand="0" w:oddHBand="0" w:evenHBand="0" w:firstRowFirstColumn="0" w:firstRowLastColumn="0" w:lastRowFirstColumn="0" w:lastRowLastColumn="0"/>
+            <w:tcW w:w="4584" w:type="dxa"/>
+          </w:tcPr>
+          <w:p>
+            <w:pPr>
+              <w:pStyle w:val="NormalWeb"/>
+              <w:spacing w:before="0" w:beforeAutospacing="0" w:after="0" w:afterAutospacing="0"/>
+              <w:textAlignment w:val="baseline"/>
+              <w:rPr>
+                <w:rFonts w:ascii="Arial" w:hAnsi="Arial" w:cs="Arial"/>
+                <w:b w:val="0"/>
+                <w:color w:val="000000"/>
+                <w:sz w:val="22"/>
+                <w:szCs w:val="22"/>
+              </w:rPr>
+            </w:pPr>
+            <w:r>
+              <w:rPr>
+                <w:rFonts w:ascii="Arial" w:hAnsi="Arial" w:cs="Arial"/>
+                <w:b w:val="0"/>
+                <w:color w:val="000000"/>
+                <w:sz w:val="22"/>
+                <w:szCs w:val="22"/>
+              </w:rPr>
+              <w:t>Manual de buenas practicas</w:t>
+            </w:r>
+          </w:p>
+        </w:tc>
+        <w:tc>
+          <w:tcPr>
+            <w:tcW w:w="4585" w:type="dxa"/>
+          </w:tcPr>
+          <w:p>
+            <w:pPr>
+              <w:pStyle w:val="NormalWeb"/>
+              <w:spacing w:before="0" w:beforeAutospacing="0" w:after="0" w:afterAutospacing="0"/>
+              <w:textAlignment w:val="baseline"/>
+              <w:cnfStyle w:val="000000000000" w:firstRow="0" w:lastRow="0" w:firstColumn="0" w:lastColumn="0" w:oddVBand="0" w:evenVBand="0" w:oddHBand="0" w:evenHBand="0" w:firstRowFirstColumn="0" w:firstRowLastColumn="0" w:lastRowFirstColumn="0" w:lastRowLastColumn="0"/>
+              <w:rPr>
+                <w:rFonts w:ascii="Arial" w:hAnsi="Arial" w:cs="Arial"/>
+                <w:color w:val="000000"/>
+                <w:sz w:val="22"/>
+                <w:szCs w:val="22"/>
+              </w:rPr>
+            </w:pPr>
+            <w:r>
+              <w:rPr>
+                <w:rFonts w:ascii="Arial" w:hAnsi="Arial" w:cs="Arial"/>
+                <w:color w:val="000000"/>
+                <w:sz w:val="22"/>
+                <w:szCs w:val="22"/>
+              </w:rPr>
+              <w:t>Documentos</w:t>
+            </w:r>
+          </w:p>
+        </w:tc>
+      </w:tr>
+    </w:tbl>
     <w:p>
       <w:pPr>
         <w:pStyle w:val="NormalWeb"/>
-        <w:numPr>
-          <w:ilvl w:val="0"/>
-          <w:numId w:val="2"/>
-        </w:numPr>
         <w:spacing w:before="0" w:beforeAutospacing="0" w:after="0" w:afterAutospacing="0"/>
         <w:textAlignment w:val="baseline"/>
         <w:rPr>
@@ -2192,87 +2473,6 @@
           <w:szCs w:val="22"/>
         </w:rPr>
       </w:pPr>
-      <w:r>
-        <w:rPr>
-          <w:rFonts w:ascii="Arial" w:hAnsi="Arial" w:cs="Arial"/>
-          <w:color w:val="000000"/>
-          <w:sz w:val="22"/>
-          <w:szCs w:val="22"/>
-        </w:rPr>
-        <w:t>Documento de privilegios</w:t>
-      </w:r>
-    </w:p>
-    <w:p>
-      <w:pPr>
-        <w:pStyle w:val="NormalWeb"/>
-        <w:numPr>
-          <w:ilvl w:val="0"/>
-          <w:numId w:val="2"/>
-        </w:numPr>
-        <w:spacing w:before="0" w:beforeAutospacing="0" w:after="0" w:afterAutospacing="0"/>
-        <w:textAlignment w:val="baseline"/>
-        <w:rPr>
-          <w:rFonts w:ascii="Arial" w:hAnsi="Arial" w:cs="Arial"/>
-          <w:color w:val="000000"/>
-          <w:sz w:val="22"/>
-          <w:szCs w:val="22"/>
-        </w:rPr>
-      </w:pPr>
-      <w:r>
-        <w:rPr>
-          <w:rFonts w:ascii="Arial" w:hAnsi="Arial" w:cs="Arial"/>
-          <w:color w:val="000000"/>
-          <w:sz w:val="22"/>
-          <w:szCs w:val="22"/>
-        </w:rPr>
-        <w:t>Documento de los estándares que se utilizan en la consultora</w:t>
-      </w:r>
-    </w:p>
-    <w:p>
-      <w:pPr>
-        <w:pStyle w:val="NormalWeb"/>
-        <w:numPr>
-          <w:ilvl w:val="0"/>
-          <w:numId w:val="2"/>
-        </w:numPr>
-        <w:spacing w:before="0" w:beforeAutospacing="0" w:after="0" w:afterAutospacing="0"/>
-        <w:textAlignment w:val="baseline"/>
-        <w:rPr>
-          <w:rFonts w:ascii="Arial" w:hAnsi="Arial" w:cs="Arial"/>
-          <w:color w:val="000000"/>
-          <w:sz w:val="22"/>
-          <w:szCs w:val="22"/>
-        </w:rPr>
-      </w:pPr>
-      <w:r>
-        <w:rPr>
-          <w:rFonts w:ascii="Arial" w:hAnsi="Arial" w:cs="Arial"/>
-          <w:color w:val="000000"/>
-          <w:sz w:val="22"/>
-          <w:szCs w:val="22"/>
-        </w:rPr>
-        <w:t>Políticas de la empresa</w:t>
-      </w:r>
-    </w:p>
-    <w:p>
-      <w:pPr>
-        <w:pStyle w:val="NormalWeb"/>
-        <w:numPr>
-          <w:ilvl w:val="0"/>
-          <w:numId w:val="2"/>
-        </w:numPr>
-        <w:spacing w:before="0" w:beforeAutospacing="0" w:after="0" w:afterAutospacing="0"/>
-        <w:textAlignment w:val="baseline"/>
-      </w:pPr>
-      <w:r>
-        <w:rPr>
-          <w:rFonts w:ascii="Arial" w:hAnsi="Arial" w:cs="Arial"/>
-          <w:color w:val="000000"/>
-          <w:sz w:val="22"/>
-          <w:szCs w:val="22"/>
-        </w:rPr>
-        <w:t>Manual de procesos</w:t>
-      </w:r>
     </w:p>
     <w:p>
       <w:pPr>
@@ -2286,20 +2486,44 @@
       <w:pPr>
         <w:rPr>
           <w:rFonts w:eastAsia="Times New Roman"/>
-          <w:color w:val="000000"/>
+          <w:color w:val="FF0000"/>
           <w:lang w:val="es-PE" w:eastAsia="es-PE"/>
         </w:rPr>
       </w:pPr>
+      <w:proofErr w:type="spellStart"/>
       <w:r>
         <w:rPr>
           <w:rFonts w:eastAsia="Times New Roman"/>
           <w:b/>
           <w:bCs/>
-          <w:color w:val="000000"/>
+          <w:color w:val="FF0000"/>
           <w:lang w:val="en-US" w:eastAsia="zh-CN"/>
         </w:rPr>
-        <w:t>Lineamientos Generales</w:t>
-      </w:r>
+        <w:t>Lineamientos</w:t>
+      </w:r>
+      <w:proofErr w:type="spellEnd"/>
+      <w:r>
+        <w:rPr>
+          <w:rFonts w:eastAsia="Times New Roman"/>
+          <w:b/>
+          <w:bCs/>
+          <w:color w:val="FF0000"/>
+          <w:lang w:val="en-US" w:eastAsia="zh-CN"/>
+        </w:rPr>
+        <w:t xml:space="preserve"> </w:t>
+      </w:r>
+      <w:proofErr w:type="spellStart"/>
+      <w:r>
+        <w:rPr>
+          <w:rFonts w:eastAsia="Times New Roman"/>
+          <w:b/>
+          <w:bCs/>
+          <w:color w:val="FF0000"/>
+          <w:lang w:val="en-US" w:eastAsia="zh-CN"/>
+        </w:rPr>
+        <w:t>Generales</w:t>
+      </w:r>
+      <w:proofErr w:type="spellEnd"/>
     </w:p>
     <w:p>
       <w:pPr>
@@ -2311,15 +2535,15 @@
         <w:ind w:left="845"/>
         <w:contextualSpacing w:val="0"/>
         <w:jc w:val="center"/>
-      </w:pPr>
-      <w:r>
-        <w:t xml:space="preserve">El proyecto deberá ser </w:t>
-      </w:r>
-      <w:r>
-        <w:t>ejecutado en iteraciones incrementales con una demostración del producto al finalizar cada iteración: con esta política, se conocerá el estado del proyecto, evaluando si los requisitos cumplen con las expectativas del cliente, si la calidad es la esperada,</w:t>
-      </w:r>
-      <w:r>
-        <w:t xml:space="preserve"> o si hay retrasos; agilizando la toma de decisiones correctivas.</w:t>
+        <w:rPr>
+          <w:color w:val="FF0000"/>
+        </w:rPr>
+      </w:pPr>
+      <w:r>
+        <w:rPr>
+          <w:color w:val="FF0000"/>
+        </w:rPr>
+        <w:t>El proyecto deberá ser ejecutado en iteraciones incrementales con una demostración del producto al finalizar cada iteración: con esta política, se conocerá el estado del proyecto, evaluando si los requisitos cumplen con las expectativas del cliente, si la calidad es la esperada, o si hay retrasos; agilizando la toma de decisiones correctivas.</w:t>
       </w:r>
     </w:p>
     <w:p>
@@ -2331,8 +2555,14 @@
         <w:spacing w:line="240" w:lineRule="auto"/>
         <w:ind w:left="845"/>
         <w:contextualSpacing w:val="0"/>
-      </w:pPr>
-      <w:r>
+        <w:rPr>
+          <w:color w:val="FF0000"/>
+        </w:rPr>
+      </w:pPr>
+      <w:r>
+        <w:rPr>
+          <w:color w:val="FF0000"/>
+        </w:rPr>
         <w:t>El proyecto se ejecutará en iteraciones incrementales con una duración fija de 3 semanas.</w:t>
       </w:r>
     </w:p>
@@ -2345,12 +2575,15 @@
         <w:spacing w:line="240" w:lineRule="auto"/>
         <w:ind w:left="845"/>
         <w:contextualSpacing w:val="0"/>
-      </w:pPr>
-      <w:r>
-        <w:t>Los requisitos se desarrollarán priorizados por el valor aportado al cliente: Esta política permitir</w:t>
-      </w:r>
-      <w:r>
-        <w:t>á que los objetivos más importantes del proyecto sean atendidos.</w:t>
+        <w:rPr>
+          <w:color w:val="FF0000"/>
+        </w:rPr>
+      </w:pPr>
+      <w:r>
+        <w:rPr>
+          <w:color w:val="FF0000"/>
+        </w:rPr>
+        <w:t>Los requisitos se desarrollarán priorizados por el valor aportado al cliente: Esta política permitirá que los objetivos más importantes del proyecto sean atendidos.</w:t>
       </w:r>
     </w:p>
     <w:p>
@@ -2362,12 +2595,15 @@
         <w:spacing w:line="240" w:lineRule="auto"/>
         <w:ind w:left="845"/>
         <w:contextualSpacing w:val="0"/>
-      </w:pPr>
-      <w:r>
-        <w:t xml:space="preserve">El control y seguimiento del proyecto se basará en los requisitos completados en cada iteración. Se entiende como un requisito, los entregables asociados a: análisis, desarrollo, pruebas, </w:t>
-      </w:r>
-      <w:r>
-        <w:t>documentación, etc. e integrados con los entregables de las iteraciones anteriores.</w:t>
+        <w:rPr>
+          <w:color w:val="FF0000"/>
+        </w:rPr>
+      </w:pPr>
+      <w:r>
+        <w:rPr>
+          <w:color w:val="FF0000"/>
+        </w:rPr>
+        <w:t>El control y seguimiento del proyecto se basará en los requisitos completados en cada iteración. Se entiende como un requisito, los entregables asociados a: análisis, desarrollo, pruebas, documentación, etc. e integrados con los entregables de las iteraciones anteriores.</w:t>
       </w:r>
     </w:p>
     <w:p>
@@ -2379,8 +2615,14 @@
         <w:spacing w:line="240" w:lineRule="auto"/>
         <w:ind w:left="845"/>
         <w:contextualSpacing w:val="0"/>
-      </w:pPr>
-      <w:r>
+        <w:rPr>
+          <w:color w:val="FF0000"/>
+        </w:rPr>
+      </w:pPr>
+      <w:r>
+        <w:rPr>
+          <w:color w:val="FF0000"/>
+        </w:rPr>
         <w:t>Cada requisito debe ser independiente del resto de los requisitos, en la medida de lo posible.</w:t>
       </w:r>
     </w:p>
@@ -2393,13 +2635,15 @@
         <w:spacing w:line="240" w:lineRule="auto"/>
         <w:ind w:left="845"/>
         <w:contextualSpacing w:val="0"/>
-      </w:pPr>
-      <w:r>
-        <w:lastRenderedPageBreak/>
-        <w:t>Cada requisito debe ser demostrable, permitiendo cómo comprobar con el client</w:t>
-      </w:r>
-      <w:r>
-        <w:t>e que el requisito está completado y que se cumplen sus expectativas.</w:t>
+        <w:rPr>
+          <w:color w:val="FF0000"/>
+        </w:rPr>
+      </w:pPr>
+      <w:r>
+        <w:rPr>
+          <w:color w:val="FF0000"/>
+        </w:rPr>
+        <w:t>Cada requisito debe ser demostrable, permitiendo cómo comprobar con el cliente que el requisito está completado y que se cumplen sus expectativas.</w:t>
       </w:r>
     </w:p>
     <w:p>
@@ -2411,12 +2655,16 @@
         <w:spacing w:line="240" w:lineRule="auto"/>
         <w:ind w:left="845"/>
         <w:contextualSpacing w:val="0"/>
-      </w:pPr>
-      <w:r>
-        <w:t xml:space="preserve">El requisito debe ser de un grado de esfuerzo para ser completado semejante al del resto de requisitos: de manera que la organización y el cliente, puedan realizar una extrapolación del </w:t>
-      </w:r>
-      <w:r>
-        <w:t>progreso del proyecto.</w:t>
+        <w:rPr>
+          <w:color w:val="FF0000"/>
+        </w:rPr>
+      </w:pPr>
+      <w:r>
+        <w:rPr>
+          <w:color w:val="FF0000"/>
+        </w:rPr>
+        <w:lastRenderedPageBreak/>
+        <w:t>El requisito debe ser de un grado de esfuerzo para ser completado semejante al del resto de requisitos: de manera que la organización y el cliente, puedan realizar una extrapolación del progreso del proyecto.</w:t>
       </w:r>
     </w:p>
     <w:p>
@@ -2425,7 +2673,7 @@
           <w:rFonts w:eastAsia="Times New Roman"/>
           <w:b/>
           <w:bCs/>
-          <w:color w:val="000000"/>
+          <w:color w:val="FF0000"/>
           <w:lang w:val="en-US" w:eastAsia="zh-CN"/>
         </w:rPr>
       </w:pPr>
@@ -2434,7 +2682,7 @@
           <w:rFonts w:eastAsia="Times New Roman"/>
           <w:b/>
           <w:bCs/>
-          <w:color w:val="000000"/>
+          <w:color w:val="FF0000"/>
           <w:lang w:val="en-US" w:eastAsia="zh-CN"/>
         </w:rPr>
         <w:t>Desarrollo</w:t>
@@ -2449,9 +2697,23 @@
         <w:spacing w:line="240" w:lineRule="auto"/>
         <w:ind w:left="845"/>
         <w:contextualSpacing w:val="0"/>
-      </w:pPr>
-      <w:r>
-        <w:t>Los componente de software, deberán ser desarrollados y liberados por partes, y no entregados al final del proyecto.</w:t>
+        <w:rPr>
+          <w:color w:val="FF0000"/>
+        </w:rPr>
+      </w:pPr>
+      <w:proofErr w:type="gramStart"/>
+      <w:r>
+        <w:rPr>
+          <w:color w:val="FF0000"/>
+        </w:rPr>
+        <w:t>Los componente</w:t>
+      </w:r>
+      <w:proofErr w:type="gramEnd"/>
+      <w:r>
+        <w:rPr>
+          <w:color w:val="FF0000"/>
+        </w:rPr>
+        <w:t xml:space="preserve"> de software, deberán ser desarrollados y liberados por partes, y no entregados al final del proyecto.</w:t>
       </w:r>
     </w:p>
     <w:p>
@@ -2463,12 +2725,29 @@
         <w:spacing w:line="240" w:lineRule="auto"/>
         <w:ind w:left="845"/>
         <w:contextualSpacing w:val="0"/>
-      </w:pPr>
-      <w:r>
-        <w:t xml:space="preserve">El desarrollo de los componente de software que conformaran la solución, deberán ser liberados en varias </w:t>
-      </w:r>
-      <w:r>
-        <w:t>iteraciones.</w:t>
+        <w:rPr>
+          <w:color w:val="FF0000"/>
+        </w:rPr>
+      </w:pPr>
+      <w:r>
+        <w:rPr>
+          <w:color w:val="FF0000"/>
+        </w:rPr>
+        <w:t xml:space="preserve">El desarrollo </w:t>
+      </w:r>
+      <w:proofErr w:type="gramStart"/>
+      <w:r>
+        <w:rPr>
+          <w:color w:val="FF0000"/>
+        </w:rPr>
+        <w:t>de los componente</w:t>
+      </w:r>
+      <w:proofErr w:type="gramEnd"/>
+      <w:r>
+        <w:rPr>
+          <w:color w:val="FF0000"/>
+        </w:rPr>
+        <w:t xml:space="preserve"> de software que conformaran la solución, deberán ser liberados en varias iteraciones.</w:t>
       </w:r>
     </w:p>
     <w:p>
@@ -2480,8 +2759,14 @@
         <w:spacing w:line="240" w:lineRule="auto"/>
         <w:ind w:left="845"/>
         <w:contextualSpacing w:val="0"/>
-      </w:pPr>
-      <w:r>
+        <w:rPr>
+          <w:color w:val="FF0000"/>
+        </w:rPr>
+      </w:pPr>
+      <w:r>
+        <w:rPr>
+          <w:color w:val="FF0000"/>
+        </w:rPr>
         <w:t>Cada iteración deberá producir software con calidad de producción, probado, integrado, y documentado (funcional, técnica).</w:t>
       </w:r>
     </w:p>
@@ -2494,8 +2779,14 @@
         <w:spacing w:line="240" w:lineRule="auto"/>
         <w:ind w:left="845"/>
         <w:contextualSpacing w:val="0"/>
-      </w:pPr>
-      <w:r>
+        <w:rPr>
+          <w:color w:val="FF0000"/>
+        </w:rPr>
+      </w:pPr>
+      <w:r>
+        <w:rPr>
+          <w:color w:val="FF0000"/>
+        </w:rPr>
         <w:t>Cada iteración deberá cumplir con un subconjunto de requerimientos.</w:t>
       </w:r>
     </w:p>
@@ -2508,12 +2799,15 @@
         <w:spacing w:line="240" w:lineRule="auto"/>
         <w:ind w:left="845"/>
         <w:contextualSpacing w:val="0"/>
-      </w:pPr>
-      <w:r>
-        <w:t xml:space="preserve">Cada iteración deberá contemplar (análisis, diseño, </w:t>
-      </w:r>
-      <w:r>
-        <w:t>implementación, documentación, etc.).</w:t>
+        <w:rPr>
+          <w:color w:val="FF0000"/>
+        </w:rPr>
+      </w:pPr>
+      <w:r>
+        <w:rPr>
+          <w:color w:val="FF0000"/>
+        </w:rPr>
+        <w:t>Cada iteración deberá contemplar (análisis, diseño, implementación, documentación, etc.).</w:t>
       </w:r>
     </w:p>
     <w:p>
@@ -2522,20 +2816,22 @@
           <w:rFonts w:eastAsia="Times New Roman"/>
           <w:b/>
           <w:bCs/>
-          <w:color w:val="000000"/>
+          <w:color w:val="FF0000"/>
           <w:lang w:val="en-US" w:eastAsia="zh-CN"/>
         </w:rPr>
       </w:pPr>
+      <w:proofErr w:type="spellStart"/>
       <w:r>
         <w:rPr>
           <w:rFonts w:eastAsia="Times New Roman"/>
           <w:b/>
           <w:bCs/>
-          <w:color w:val="000000"/>
+          <w:color w:val="FF0000"/>
           <w:lang w:val="en-US" w:eastAsia="zh-CN"/>
         </w:rPr>
         <w:t>Pruebas</w:t>
       </w:r>
+      <w:proofErr w:type="spellEnd"/>
     </w:p>
     <w:p>
       <w:pPr>
@@ -2546,9 +2842,57 @@
         <w:spacing w:line="240" w:lineRule="auto"/>
         <w:ind w:left="845"/>
         <w:contextualSpacing w:val="0"/>
-      </w:pPr>
-      <w:r>
-        <w:t>Cada proyecto debe incorporar las practicas de TDD (Test Driven Development).</w:t>
+        <w:rPr>
+          <w:color w:val="FF0000"/>
+        </w:rPr>
+      </w:pPr>
+      <w:r>
+        <w:rPr>
+          <w:color w:val="FF0000"/>
+        </w:rPr>
+        <w:t xml:space="preserve">Cada proyecto debe incorporar las </w:t>
+      </w:r>
+      <w:proofErr w:type="spellStart"/>
+      <w:r>
+        <w:rPr>
+          <w:color w:val="FF0000"/>
+        </w:rPr>
+        <w:t>practicas</w:t>
+      </w:r>
+      <w:proofErr w:type="spellEnd"/>
+      <w:r>
+        <w:rPr>
+          <w:color w:val="FF0000"/>
+        </w:rPr>
+        <w:t xml:space="preserve"> de TDD (Test </w:t>
+      </w:r>
+      <w:proofErr w:type="spellStart"/>
+      <w:r>
+        <w:rPr>
+          <w:color w:val="FF0000"/>
+        </w:rPr>
+        <w:t>Driven</w:t>
+      </w:r>
+      <w:proofErr w:type="spellEnd"/>
+      <w:r>
+        <w:rPr>
+          <w:color w:val="FF0000"/>
+        </w:rPr>
+        <w:t xml:space="preserve"> </w:t>
+      </w:r>
+      <w:proofErr w:type="spellStart"/>
+      <w:r>
+        <w:rPr>
+          <w:color w:val="FF0000"/>
+        </w:rPr>
+        <w:t>Development</w:t>
+      </w:r>
+      <w:proofErr w:type="spellEnd"/>
+      <w:r>
+        <w:rPr>
+          <w:color w:val="FF0000"/>
+        </w:rPr>
+        <w:t>).</w:t>
       </w:r>
     </w:p>
     <w:p>
@@ -2560,12 +2904,85 @@
         <w:spacing w:line="240" w:lineRule="auto"/>
         <w:ind w:left="845"/>
         <w:contextualSpacing w:val="0"/>
-      </w:pPr>
-      <w:r>
-        <w:t xml:space="preserve">Cada uno de los entregables, deberá contener scripts de pruebas unitarias, integrales, funcionales, etc; mediante la utilización de </w:t>
-      </w:r>
-      <w:r>
-        <w:t>frameworks como junit, dbunit, mockObjtects, etc.</w:t>
+        <w:rPr>
+          <w:color w:val="FF0000"/>
+        </w:rPr>
+      </w:pPr>
+      <w:r>
+        <w:rPr>
+          <w:color w:val="FF0000"/>
+        </w:rPr>
+        <w:t xml:space="preserve">Cada uno de los entregables, deberá contener scripts de pruebas unitarias, integrales, funcionales, </w:t>
+      </w:r>
+      <w:proofErr w:type="spellStart"/>
+      <w:r>
+        <w:rPr>
+          <w:color w:val="FF0000"/>
+        </w:rPr>
+        <w:t>etc</w:t>
+      </w:r>
+      <w:proofErr w:type="spellEnd"/>
+      <w:r>
+        <w:rPr>
+          <w:color w:val="FF0000"/>
+        </w:rPr>
+        <w:t xml:space="preserve">; mediante la utilización de </w:t>
+      </w:r>
+      <w:proofErr w:type="spellStart"/>
+      <w:r>
+        <w:rPr>
+          <w:color w:val="FF0000"/>
+        </w:rPr>
+        <w:t>frameworks</w:t>
+      </w:r>
+      <w:proofErr w:type="spellEnd"/>
+      <w:r>
+        <w:rPr>
+          <w:color w:val="FF0000"/>
+        </w:rPr>
+        <w:t xml:space="preserve"> como </w:t>
+      </w:r>
+      <w:proofErr w:type="spellStart"/>
+      <w:r>
+        <w:rPr>
+          <w:color w:val="FF0000"/>
+        </w:rPr>
+        <w:t>junit</w:t>
+      </w:r>
+      <w:proofErr w:type="spellEnd"/>
+      <w:r>
+        <w:rPr>
+          <w:color w:val="FF0000"/>
+        </w:rPr>
+        <w:t xml:space="preserve">, </w:t>
+      </w:r>
+      <w:proofErr w:type="spellStart"/>
+      <w:r>
+        <w:rPr>
+          <w:color w:val="FF0000"/>
+        </w:rPr>
+        <w:t>dbunit</w:t>
+      </w:r>
+      <w:proofErr w:type="spellEnd"/>
+      <w:r>
+        <w:rPr>
+          <w:color w:val="FF0000"/>
+        </w:rPr>
+        <w:t xml:space="preserve">, </w:t>
+      </w:r>
+      <w:proofErr w:type="spellStart"/>
+      <w:r>
+        <w:rPr>
+          <w:color w:val="FF0000"/>
+        </w:rPr>
+        <w:t>mockObjtects</w:t>
+      </w:r>
+      <w:proofErr w:type="spellEnd"/>
+      <w:r>
+        <w:rPr>
+          <w:color w:val="FF0000"/>
+        </w:rPr>
+        <w:t>, etc.</w:t>
       </w:r>
     </w:p>
     <w:p>
@@ -2574,20 +2991,22 @@
           <w:rFonts w:eastAsia="Times New Roman"/>
           <w:b/>
           <w:bCs/>
-          <w:color w:val="000000"/>
+          <w:color w:val="FF0000"/>
           <w:lang w:val="en-US" w:eastAsia="zh-CN"/>
         </w:rPr>
       </w:pPr>
+      <w:proofErr w:type="spellStart"/>
       <w:r>
         <w:rPr>
           <w:rFonts w:eastAsia="Times New Roman"/>
           <w:b/>
           <w:bCs/>
-          <w:color w:val="000000"/>
+          <w:color w:val="FF0000"/>
           <w:lang w:val="en-US" w:eastAsia="zh-CN"/>
         </w:rPr>
         <w:t>Documentación</w:t>
       </w:r>
+      <w:proofErr w:type="spellEnd"/>
     </w:p>
     <w:p>
       <w:pPr>
@@ -2598,12 +3017,43 @@
         <w:spacing w:line="240" w:lineRule="auto"/>
         <w:ind w:left="845"/>
         <w:contextualSpacing w:val="0"/>
-      </w:pPr>
-      <w:r>
-        <w:t xml:space="preserve">La documentación del proyectos, específicamente:  manual de usuario, manual de operaciones, arquitectura de la solución, especificaciones, etc; deberán ser entregables parciales para cada una </w:t>
-      </w:r>
-      <w:r>
-        <w:t>de las iteraciones, es decir, la documentación no se liberara al final del proyecto, sino en entregables parciales.</w:t>
+        <w:rPr>
+          <w:color w:val="FF0000"/>
+        </w:rPr>
+      </w:pPr>
+      <w:r>
+        <w:rPr>
+          <w:color w:val="FF0000"/>
+        </w:rPr>
+        <w:t xml:space="preserve">La documentación </w:t>
+      </w:r>
+      <w:proofErr w:type="gramStart"/>
+      <w:r>
+        <w:rPr>
+          <w:color w:val="FF0000"/>
+        </w:rPr>
+        <w:t>del proyectos</w:t>
+      </w:r>
+      <w:proofErr w:type="gramEnd"/>
+      <w:r>
+        <w:rPr>
+          <w:color w:val="FF0000"/>
+        </w:rPr>
+        <w:t xml:space="preserve">, específicamente:  manual de usuario, manual de operaciones, arquitectura de la solución, especificaciones, </w:t>
+      </w:r>
+      <w:proofErr w:type="spellStart"/>
+      <w:r>
+        <w:rPr>
+          <w:color w:val="FF0000"/>
+        </w:rPr>
+        <w:t>etc</w:t>
+      </w:r>
+      <w:proofErr w:type="spellEnd"/>
+      <w:r>
+        <w:rPr>
+          <w:color w:val="FF0000"/>
+        </w:rPr>
+        <w:t>; deberán ser entregables parciales para cada una de las iteraciones, es decir, la documentación no se liberara al final del proyecto, sino en entregables parciales.</w:t>
       </w:r>
     </w:p>
     <w:p>
@@ -2612,7 +3062,7 @@
           <w:rFonts w:eastAsia="Times New Roman"/>
           <w:b/>
           <w:bCs/>
-          <w:color w:val="000000"/>
+          <w:color w:val="FF0000"/>
           <w:lang w:val="en-US" w:eastAsia="zh-CN"/>
         </w:rPr>
       </w:pPr>
@@ -2621,7 +3071,7 @@
           <w:rFonts w:eastAsia="Times New Roman"/>
           <w:b/>
           <w:bCs/>
-          <w:color w:val="000000"/>
+          <w:color w:val="FF0000"/>
           <w:lang w:val="en-US" w:eastAsia="zh-CN"/>
         </w:rPr>
         <w:t>Control de Calidad</w:t>
@@ -2636,12 +3086,29 @@
         <w:spacing w:line="240" w:lineRule="auto"/>
         <w:ind w:left="845"/>
         <w:contextualSpacing w:val="0"/>
-      </w:pPr>
-      <w:r>
-        <w:t>Cada uno de los entregables, serán sometidos a un script de calidad, que ejecutara la organización,  y no serán admitidos</w:t>
-      </w:r>
-      <w:r>
-        <w:t xml:space="preserve"> como productos del proyecto hasta alcanzar un nivel aceptable.</w:t>
+        <w:rPr>
+          <w:color w:val="FF0000"/>
+        </w:rPr>
+      </w:pPr>
+      <w:r>
+        <w:rPr>
+          <w:color w:val="FF0000"/>
+        </w:rPr>
+        <w:t>Cada uno de los entregables, serán sometidos a un script de calidad, que ejecutara la </w:t>
+      </w:r>
+      <w:proofErr w:type="gramStart"/>
+      <w:r>
+        <w:rPr>
+          <w:color w:val="FF0000"/>
+        </w:rPr>
+        <w:t>organización,  y</w:t>
+      </w:r>
+      <w:proofErr w:type="gramEnd"/>
+      <w:r>
+        <w:rPr>
+          <w:color w:val="FF0000"/>
+        </w:rPr>
+        <w:t xml:space="preserve"> no serán admitidos como productos del proyecto hasta alcanzar un nivel aceptable.</w:t>
       </w:r>
     </w:p>
     <w:p>
@@ -2650,7 +3117,7 @@
           <w:rFonts w:eastAsia="Times New Roman"/>
           <w:b/>
           <w:bCs/>
-          <w:color w:val="000000"/>
+          <w:color w:val="FF0000"/>
           <w:lang w:val="en-US" w:eastAsia="zh-CN"/>
         </w:rPr>
       </w:pPr>
@@ -2659,11 +3126,23 @@
           <w:rFonts w:eastAsia="Times New Roman"/>
           <w:b/>
           <w:bCs/>
-          <w:color w:val="000000"/>
+          <w:color w:val="FF0000"/>
           <w:lang w:val="en-US" w:eastAsia="zh-CN"/>
         </w:rPr>
-        <w:t>Control de Riesgos</w:t>
-      </w:r>
+        <w:t xml:space="preserve">Control de </w:t>
+      </w:r>
+      <w:proofErr w:type="spellStart"/>
+      <w:r>
+        <w:rPr>
+          <w:rFonts w:eastAsia="Times New Roman"/>
+          <w:b/>
+          <w:bCs/>
+          <w:color w:val="FF0000"/>
+          <w:lang w:val="en-US" w:eastAsia="zh-CN"/>
+        </w:rPr>
+        <w:t>Riesgos</w:t>
+      </w:r>
+      <w:proofErr w:type="spellEnd"/>
     </w:p>
     <w:p>
       <w:pPr>
@@ -2674,12 +3153,15 @@
         <w:spacing w:line="240" w:lineRule="auto"/>
         <w:ind w:left="845"/>
         <w:contextualSpacing w:val="0"/>
-      </w:pPr>
-      <w:r>
-        <w:t>Los riesgos serán identificados en la primera iteración, llevándose a cabo también una valoración inicial de la exposición al riesgo y planes de contingencia. En cada iterac</w:t>
-      </w:r>
-      <w:r>
-        <w:t>ión se revisará y actualizará el documento “Lista de Riesgos”, añadiendo además la lista de riesgos más importantes actualizada por cada iteración.</w:t>
+        <w:rPr>
+          <w:color w:val="FF0000"/>
+        </w:rPr>
+      </w:pPr>
+      <w:r>
+        <w:rPr>
+          <w:color w:val="FF0000"/>
+        </w:rPr>
+        <w:t>Los riesgos serán identificados en la primera iteración, llevándose a cabo también una valoración inicial de la exposición al riesgo y planes de contingencia. En cada iteración se revisará y actualizará el documento “Lista de Riesgos”, añadiendo además la lista de riesgos más importantes actualizada por cada iteración.</w:t>
       </w:r>
     </w:p>
     <w:p>
@@ -2688,7 +3170,7 @@
           <w:rFonts w:eastAsia="Times New Roman"/>
           <w:b/>
           <w:bCs/>
-          <w:color w:val="000000"/>
+          <w:color w:val="FF0000"/>
           <w:lang w:val="en-US" w:eastAsia="zh-CN"/>
         </w:rPr>
       </w:pPr>
@@ -2697,11 +3179,23 @@
           <w:rFonts w:eastAsia="Times New Roman"/>
           <w:b/>
           <w:bCs/>
-          <w:color w:val="000000"/>
+          <w:color w:val="FF0000"/>
           <w:lang w:val="en-US" w:eastAsia="zh-CN"/>
         </w:rPr>
-        <w:t>Control de Artefactos</w:t>
-      </w:r>
+        <w:t xml:space="preserve">Control de </w:t>
+      </w:r>
+      <w:proofErr w:type="spellStart"/>
+      <w:r>
+        <w:rPr>
+          <w:rFonts w:eastAsia="Times New Roman"/>
+          <w:b/>
+          <w:bCs/>
+          <w:color w:val="FF0000"/>
+          <w:lang w:val="en-US" w:eastAsia="zh-CN"/>
+        </w:rPr>
+        <w:t>Artefactos</w:t>
+      </w:r>
+      <w:proofErr w:type="spellEnd"/>
     </w:p>
     <w:p>
       <w:pPr>
@@ -2712,12 +3206,15 @@
         <w:spacing w:line="240" w:lineRule="auto"/>
         <w:ind w:left="845"/>
         <w:contextualSpacing w:val="0"/>
-      </w:pPr>
-      <w:r>
-        <w:t xml:space="preserve">Cada uno de los artefactos del proyecto, deberán ser mantenidos bajo un sistema de </w:t>
-      </w:r>
-      <w:r>
-        <w:t>control de versiones.</w:t>
+        <w:rPr>
+          <w:color w:val="FF0000"/>
+        </w:rPr>
+      </w:pPr>
+      <w:r>
+        <w:rPr>
+          <w:color w:val="FF0000"/>
+        </w:rPr>
+        <w:t>Cada uno de los artefactos del proyecto, deberán ser mantenidos bajo un sistema de control de versiones.</w:t>
       </w:r>
     </w:p>
     <w:p>
@@ -2729,9 +3226,43 @@
         <w:spacing w:line="240" w:lineRule="auto"/>
         <w:ind w:left="845"/>
         <w:contextualSpacing w:val="0"/>
-      </w:pPr>
-      <w:r>
-        <w:t>La organizacion disponibilizara un sistema de control de versiones, que deberá ser actualizado por el cliente de forma remota.</w:t>
+        <w:rPr>
+          <w:color w:val="FF0000"/>
+        </w:rPr>
+      </w:pPr>
+      <w:r>
+        <w:rPr>
+          <w:color w:val="FF0000"/>
+        </w:rPr>
+        <w:t xml:space="preserve">La </w:t>
+      </w:r>
+      <w:proofErr w:type="spellStart"/>
+      <w:r>
+        <w:rPr>
+          <w:color w:val="FF0000"/>
+        </w:rPr>
+        <w:t>organizacion</w:t>
+      </w:r>
+      <w:proofErr w:type="spellEnd"/>
+      <w:r>
+        <w:rPr>
+          <w:color w:val="FF0000"/>
+        </w:rPr>
+        <w:t xml:space="preserve"> </w:t>
+      </w:r>
+      <w:proofErr w:type="spellStart"/>
+      <w:r>
+        <w:rPr>
+          <w:color w:val="FF0000"/>
+        </w:rPr>
+        <w:t>disponibilizara</w:t>
+      </w:r>
+      <w:proofErr w:type="spellEnd"/>
+      <w:r>
+        <w:rPr>
+          <w:color w:val="FF0000"/>
+        </w:rPr>
+        <w:t xml:space="preserve"> un sistema de control de versiones, que deberá ser actualizado por el cliente de forma remota.</w:t>
       </w:r>
     </w:p>
     <w:p>
@@ -2742,14 +3273,13 @@
           <w:numId w:val="1"/>
         </w:numPr>
       </w:pPr>
-      <w:bookmarkStart w:id="15" w:name="_t9nqhmhnhxwj" w:colFirst="0" w:colLast="0"/>
-      <w:bookmarkStart w:id="16" w:name="_Toc525265528"/>
-      <w:bookmarkEnd w:id="15"/>
-      <w:r>
-        <w:lastRenderedPageBreak/>
+      <w:bookmarkStart w:id="13" w:name="_t9nqhmhnhxwj" w:colFirst="0" w:colLast="0"/>
+      <w:bookmarkStart w:id="14" w:name="_Toc525265528"/>
+      <w:bookmarkEnd w:id="13"/>
+      <w:r>
         <w:t>Herramientas, entorno e infraestructura</w:t>
       </w:r>
-      <w:bookmarkEnd w:id="16"/>
+      <w:bookmarkEnd w:id="14"/>
     </w:p>
     <w:p>
       <w:pPr>
@@ -2774,6 +3304,7 @@
         <w:contextualSpacing w:val="0"/>
       </w:pPr>
       <w:r>
+        <w:lastRenderedPageBreak/>
         <w:t>Spring Framework</w:t>
       </w:r>
     </w:p>
@@ -2786,9 +3317,11 @@
         </w:numPr>
         <w:contextualSpacing w:val="0"/>
       </w:pPr>
+      <w:proofErr w:type="spellStart"/>
       <w:r>
         <w:t>GlassFish</w:t>
       </w:r>
+      <w:proofErr w:type="spellEnd"/>
     </w:p>
     <w:p>
       <w:pPr>
@@ -2812,9 +3345,11 @@
         </w:numPr>
         <w:contextualSpacing w:val="0"/>
       </w:pPr>
+      <w:proofErr w:type="spellStart"/>
       <w:r>
         <w:t>Postgresql</w:t>
       </w:r>
+      <w:proofErr w:type="spellEnd"/>
     </w:p>
     <w:p>
       <w:pPr>
@@ -2825,9 +3360,11 @@
         </w:numPr>
         <w:contextualSpacing w:val="0"/>
       </w:pPr>
+      <w:proofErr w:type="spellStart"/>
       <w:r>
         <w:t>Heroku</w:t>
       </w:r>
+      <w:proofErr w:type="spellEnd"/>
     </w:p>
     <w:p>
       <w:pPr>
@@ -2839,10 +3376,16 @@
         <w:contextualSpacing w:val="0"/>
       </w:pPr>
       <w:r>
-        <w:t>Amazon Web Services (AWS)</w:t>
-      </w:r>
-      <w:bookmarkStart w:id="17" w:name="_GoBack"/>
-      <w:bookmarkEnd w:id="17"/>
+        <w:t xml:space="preserve">Amazon Web </w:t>
+      </w:r>
+      <w:proofErr w:type="spellStart"/>
+      <w:r>
+        <w:t>Services</w:t>
+      </w:r>
+      <w:proofErr w:type="spellEnd"/>
+      <w:r>
+        <w:t xml:space="preserve"> (AWS)</w:t>
+      </w:r>
     </w:p>
     <w:p>
       <w:pPr>
@@ -2853,13 +3396,13 @@
         </w:numPr>
         <w:contextualSpacing w:val="0"/>
       </w:pPr>
-      <w:bookmarkStart w:id="18" w:name="_sh3ztdex99o4" w:colFirst="0" w:colLast="0"/>
-      <w:bookmarkStart w:id="19" w:name="_Toc525265529"/>
-      <w:bookmarkEnd w:id="18"/>
+      <w:bookmarkStart w:id="15" w:name="_sh3ztdex99o4" w:colFirst="0" w:colLast="0"/>
+      <w:bookmarkStart w:id="16" w:name="_Toc525265529"/>
+      <w:bookmarkEnd w:id="15"/>
       <w:r>
         <w:t>Calendario</w:t>
       </w:r>
-      <w:bookmarkEnd w:id="19"/>
+      <w:bookmarkEnd w:id="16"/>
       <w:r>
         <w:t xml:space="preserve"> </w:t>
       </w:r>
@@ -4556,7 +5099,7 @@
 </file>
 
 <file path=word/endnotes.xml><?xml version="1.0" encoding="utf-8"?>
-<w:endnotes xmlns:wpc="http://schemas.microsoft.com/office/word/2010/wordprocessingCanvas" xmlns:mc="http://schemas.openxmlformats.org/markup-compatibility/2006" xmlns:o="urn:schemas-microsoft-com:office:office" xmlns:r="http://schemas.openxmlformats.org/officeDocument/2006/relationships" xmlns:m="http://schemas.openxmlformats.org/officeDocument/2006/math" xmlns:v="urn:schemas-microsoft-com:vml" xmlns:wp14="http://schemas.microsoft.com/office/word/2010/wordprocessingDrawing" xmlns:wp="http://schemas.openxmlformats.org/drawingml/2006/wordprocessingDrawing" xmlns:w10="urn:schemas-microsoft-com:office:word" xmlns:w="http://schemas.openxmlformats.org/wordprocessingml/2006/main" xmlns:w14="http://schemas.microsoft.com/office/word/2010/wordml" xmlns:w15="http://schemas.microsoft.com/office/word/2012/wordml" xmlns:wpg="http://schemas.microsoft.com/office/word/2010/wordprocessingGroup" xmlns:wpi="http://schemas.microsoft.com/office/word/2010/wordprocessingInk" xmlns:wne="http://schemas.microsoft.com/office/word/2006/wordml" xmlns:wps="http://schemas.microsoft.com/office/word/2010/wordprocessingShape" mc:Ignorable="w14 w15 wp14">
+<w:endnotes xmlns:wpc="http://schemas.microsoft.com/office/word/2010/wordprocessingCanvas" xmlns:cx="http://schemas.microsoft.com/office/drawing/2014/chartex" xmlns:cx1="http://schemas.microsoft.com/office/drawing/2015/9/8/chartex" xmlns:cx2="http://schemas.microsoft.com/office/drawing/2015/10/21/chartex" xmlns:cx3="http://schemas.microsoft.com/office/drawing/2016/5/9/chartex" xmlns:cx4="http://schemas.microsoft.com/office/drawing/2016/5/10/chartex" xmlns:cx5="http://schemas.microsoft.com/office/drawing/2016/5/11/chartex" xmlns:cx6="http://schemas.microsoft.com/office/drawing/2016/5/12/chartex" xmlns:cx7="http://schemas.microsoft.com/office/drawing/2016/5/13/chartex" xmlns:cx8="http://schemas.microsoft.com/office/drawing/2016/5/14/chartex" xmlns:mc="http://schemas.openxmlformats.org/markup-compatibility/2006" xmlns:aink="http://schemas.microsoft.com/office/drawing/2016/ink" xmlns:am3d="http://schemas.microsoft.com/office/drawing/2017/model3d" xmlns:o="urn:schemas-microsoft-com:office:office" xmlns:r="http://schemas.openxmlformats.org/officeDocument/2006/relationships" xmlns:m="http://schemas.openxmlformats.org/officeDocument/2006/math" xmlns:v="urn:schemas-microsoft-com:vml" xmlns:wp14="http://schemas.microsoft.com/office/word/2010/wordprocessingDrawing" xmlns:wp="http://schemas.openxmlformats.org/drawingml/2006/wordprocessingDrawing" xmlns:w10="urn:schemas-microsoft-com:office:word" xmlns:w="http://schemas.openxmlformats.org/wordprocessingml/2006/main" xmlns:w14="http://schemas.microsoft.com/office/word/2010/wordml" xmlns:w15="http://schemas.microsoft.com/office/word/2012/wordml" xmlns:w16cid="http://schemas.microsoft.com/office/word/2016/wordml/cid" xmlns:w16se="http://schemas.microsoft.com/office/word/2015/wordml/symex" xmlns:wpg="http://schemas.microsoft.com/office/word/2010/wordprocessingGroup" xmlns:wpi="http://schemas.microsoft.com/office/word/2010/wordprocessingInk" xmlns:wne="http://schemas.microsoft.com/office/word/2006/wordml" xmlns:wps="http://schemas.microsoft.com/office/word/2010/wordprocessingShape" mc:Ignorable="w14 w15 w16se w16cid wp14">
   <w:endnote w:type="separator" w:id="-1">
     <w:p>
       <w:pPr>
@@ -4581,7 +5124,7 @@
 </file>
 
 <file path=word/footer1.xml><?xml version="1.0" encoding="utf-8"?>
-<w:ftr xmlns:wpc="http://schemas.microsoft.com/office/word/2010/wordprocessingCanvas" xmlns:mc="http://schemas.openxmlformats.org/markup-compatibility/2006" xmlns:o="urn:schemas-microsoft-com:office:office" xmlns:r="http://schemas.openxmlformats.org/officeDocument/2006/relationships" xmlns:m="http://schemas.openxmlformats.org/officeDocument/2006/math" xmlns:v="urn:schemas-microsoft-com:vml" xmlns:wp14="http://schemas.microsoft.com/office/word/2010/wordprocessingDrawing" xmlns:wp="http://schemas.openxmlformats.org/drawingml/2006/wordprocessingDrawing" xmlns:w10="urn:schemas-microsoft-com:office:word" xmlns:w="http://schemas.openxmlformats.org/wordprocessingml/2006/main" xmlns:w14="http://schemas.microsoft.com/office/word/2010/wordml" xmlns:w15="http://schemas.microsoft.com/office/word/2012/wordml" xmlns:wpg="http://schemas.microsoft.com/office/word/2010/wordprocessingGroup" xmlns:wpi="http://schemas.microsoft.com/office/word/2010/wordprocessingInk" xmlns:wne="http://schemas.microsoft.com/office/word/2006/wordml" xmlns:wps="http://schemas.microsoft.com/office/word/2010/wordprocessingShape" mc:Ignorable="w14 w15 wp14">
+<w:ftr xmlns:wpc="http://schemas.microsoft.com/office/word/2010/wordprocessingCanvas" xmlns:cx="http://schemas.microsoft.com/office/drawing/2014/chartex" xmlns:cx1="http://schemas.microsoft.com/office/drawing/2015/9/8/chartex" xmlns:cx2="http://schemas.microsoft.com/office/drawing/2015/10/21/chartex" xmlns:cx3="http://schemas.microsoft.com/office/drawing/2016/5/9/chartex" xmlns:cx4="http://schemas.microsoft.com/office/drawing/2016/5/10/chartex" xmlns:cx5="http://schemas.microsoft.com/office/drawing/2016/5/11/chartex" xmlns:cx6="http://schemas.microsoft.com/office/drawing/2016/5/12/chartex" xmlns:cx7="http://schemas.microsoft.com/office/drawing/2016/5/13/chartex" xmlns:cx8="http://schemas.microsoft.com/office/drawing/2016/5/14/chartex" xmlns:mc="http://schemas.openxmlformats.org/markup-compatibility/2006" xmlns:aink="http://schemas.microsoft.com/office/drawing/2016/ink" xmlns:am3d="http://schemas.microsoft.com/office/drawing/2017/model3d" xmlns:o="urn:schemas-microsoft-com:office:office" xmlns:r="http://schemas.openxmlformats.org/officeDocument/2006/relationships" xmlns:m="http://schemas.openxmlformats.org/officeDocument/2006/math" xmlns:v="urn:schemas-microsoft-com:vml" xmlns:wp14="http://schemas.microsoft.com/office/word/2010/wordprocessingDrawing" xmlns:wp="http://schemas.openxmlformats.org/drawingml/2006/wordprocessingDrawing" xmlns:w10="urn:schemas-microsoft-com:office:word" xmlns:w="http://schemas.openxmlformats.org/wordprocessingml/2006/main" xmlns:w14="http://schemas.microsoft.com/office/word/2010/wordml" xmlns:w15="http://schemas.microsoft.com/office/word/2012/wordml" xmlns:w16cid="http://schemas.microsoft.com/office/word/2016/wordml/cid" xmlns:w16se="http://schemas.microsoft.com/office/word/2015/wordml/symex" xmlns:wpg="http://schemas.microsoft.com/office/word/2010/wordprocessingGroup" xmlns:wpi="http://schemas.microsoft.com/office/word/2010/wordprocessingInk" xmlns:wne="http://schemas.microsoft.com/office/word/2006/wordml" xmlns:wps="http://schemas.microsoft.com/office/word/2010/wordprocessingShape" mc:Ignorable="w14 w15 w16se w16cid wp14">
   <w:p>
     <w:pPr>
       <w:contextualSpacing w:val="0"/>
@@ -4609,7 +5152,7 @@
 </file>
 
 <file path=word/footer2.xml><?xml version="1.0" encoding="utf-8"?>
-<w:ftr xmlns:wpc="http://schemas.microsoft.com/office/word/2010/wordprocessingCanvas" xmlns:mc="http://schemas.openxmlformats.org/markup-compatibility/2006" xmlns:o="urn:schemas-microsoft-com:office:office" xmlns:r="http://schemas.openxmlformats.org/officeDocument/2006/relationships" xmlns:m="http://schemas.openxmlformats.org/officeDocument/2006/math" xmlns:v="urn:schemas-microsoft-com:vml" xmlns:wp14="http://schemas.microsoft.com/office/word/2010/wordprocessingDrawing" xmlns:wp="http://schemas.openxmlformats.org/drawingml/2006/wordprocessingDrawing" xmlns:w10="urn:schemas-microsoft-com:office:word" xmlns:w="http://schemas.openxmlformats.org/wordprocessingml/2006/main" xmlns:w14="http://schemas.microsoft.com/office/word/2010/wordml" xmlns:w15="http://schemas.microsoft.com/office/word/2012/wordml" xmlns:wpg="http://schemas.microsoft.com/office/word/2010/wordprocessingGroup" xmlns:wpi="http://schemas.microsoft.com/office/word/2010/wordprocessingInk" xmlns:wne="http://schemas.microsoft.com/office/word/2006/wordml" xmlns:wps="http://schemas.microsoft.com/office/word/2010/wordprocessingShape" mc:Ignorable="w14 w15 wp14">
+<w:ftr xmlns:wpc="http://schemas.microsoft.com/office/word/2010/wordprocessingCanvas" xmlns:cx="http://schemas.microsoft.com/office/drawing/2014/chartex" xmlns:cx1="http://schemas.microsoft.com/office/drawing/2015/9/8/chartex" xmlns:cx2="http://schemas.microsoft.com/office/drawing/2015/10/21/chartex" xmlns:cx3="http://schemas.microsoft.com/office/drawing/2016/5/9/chartex" xmlns:cx4="http://schemas.microsoft.com/office/drawing/2016/5/10/chartex" xmlns:cx5="http://schemas.microsoft.com/office/drawing/2016/5/11/chartex" xmlns:cx6="http://schemas.microsoft.com/office/drawing/2016/5/12/chartex" xmlns:cx7="http://schemas.microsoft.com/office/drawing/2016/5/13/chartex" xmlns:cx8="http://schemas.microsoft.com/office/drawing/2016/5/14/chartex" xmlns:mc="http://schemas.openxmlformats.org/markup-compatibility/2006" xmlns:aink="http://schemas.microsoft.com/office/drawing/2016/ink" xmlns:am3d="http://schemas.microsoft.com/office/drawing/2017/model3d" xmlns:o="urn:schemas-microsoft-com:office:office" xmlns:r="http://schemas.openxmlformats.org/officeDocument/2006/relationships" xmlns:m="http://schemas.openxmlformats.org/officeDocument/2006/math" xmlns:v="urn:schemas-microsoft-com:vml" xmlns:wp14="http://schemas.microsoft.com/office/word/2010/wordprocessingDrawing" xmlns:wp="http://schemas.openxmlformats.org/drawingml/2006/wordprocessingDrawing" xmlns:w10="urn:schemas-microsoft-com:office:word" xmlns:w="http://schemas.openxmlformats.org/wordprocessingml/2006/main" xmlns:w14="http://schemas.microsoft.com/office/word/2010/wordml" xmlns:w15="http://schemas.microsoft.com/office/word/2012/wordml" xmlns:w16cid="http://schemas.microsoft.com/office/word/2016/wordml/cid" xmlns:w16se="http://schemas.microsoft.com/office/word/2015/wordml/symex" xmlns:wpg="http://schemas.microsoft.com/office/word/2010/wordprocessingGroup" xmlns:wpi="http://schemas.microsoft.com/office/word/2010/wordprocessingInk" xmlns:wne="http://schemas.microsoft.com/office/word/2006/wordml" xmlns:wps="http://schemas.microsoft.com/office/word/2010/wordprocessingShape" mc:Ignorable="w14 w15 w16se w16cid wp14">
   <w:p>
     <w:pPr>
       <w:contextualSpacing w:val="0"/>
@@ -4619,7 +5162,7 @@
 </file>
 
 <file path=word/footnotes.xml><?xml version="1.0" encoding="utf-8"?>
-<w:footnotes xmlns:wpc="http://schemas.microsoft.com/office/word/2010/wordprocessingCanvas" xmlns:mc="http://schemas.openxmlformats.org/markup-compatibility/2006" xmlns:o="urn:schemas-microsoft-com:office:office" xmlns:r="http://schemas.openxmlformats.org/officeDocument/2006/relationships" xmlns:m="http://schemas.openxmlformats.org/officeDocument/2006/math" xmlns:v="urn:schemas-microsoft-com:vml" xmlns:wp14="http://schemas.microsoft.com/office/word/2010/wordprocessingDrawing" xmlns:wp="http://schemas.openxmlformats.org/drawingml/2006/wordprocessingDrawing" xmlns:w10="urn:schemas-microsoft-com:office:word" xmlns:w="http://schemas.openxmlformats.org/wordprocessingml/2006/main" xmlns:w14="http://schemas.microsoft.com/office/word/2010/wordml" xmlns:w15="http://schemas.microsoft.com/office/word/2012/wordml" xmlns:wpg="http://schemas.microsoft.com/office/word/2010/wordprocessingGroup" xmlns:wpi="http://schemas.microsoft.com/office/word/2010/wordprocessingInk" xmlns:wne="http://schemas.microsoft.com/office/word/2006/wordml" xmlns:wps="http://schemas.microsoft.com/office/word/2010/wordprocessingShape" mc:Ignorable="w14 w15 wp14">
+<w:footnotes xmlns:wpc="http://schemas.microsoft.com/office/word/2010/wordprocessingCanvas" xmlns:cx="http://schemas.microsoft.com/office/drawing/2014/chartex" xmlns:cx1="http://schemas.microsoft.com/office/drawing/2015/9/8/chartex" xmlns:cx2="http://schemas.microsoft.com/office/drawing/2015/10/21/chartex" xmlns:cx3="http://schemas.microsoft.com/office/drawing/2016/5/9/chartex" xmlns:cx4="http://schemas.microsoft.com/office/drawing/2016/5/10/chartex" xmlns:cx5="http://schemas.microsoft.com/office/drawing/2016/5/11/chartex" xmlns:cx6="http://schemas.microsoft.com/office/drawing/2016/5/12/chartex" xmlns:cx7="http://schemas.microsoft.com/office/drawing/2016/5/13/chartex" xmlns:cx8="http://schemas.microsoft.com/office/drawing/2016/5/14/chartex" xmlns:mc="http://schemas.openxmlformats.org/markup-compatibility/2006" xmlns:aink="http://schemas.microsoft.com/office/drawing/2016/ink" xmlns:am3d="http://schemas.microsoft.com/office/drawing/2017/model3d" xmlns:o="urn:schemas-microsoft-com:office:office" xmlns:r="http://schemas.openxmlformats.org/officeDocument/2006/relationships" xmlns:m="http://schemas.openxmlformats.org/officeDocument/2006/math" xmlns:v="urn:schemas-microsoft-com:vml" xmlns:wp14="http://schemas.microsoft.com/office/word/2010/wordprocessingDrawing" xmlns:wp="http://schemas.openxmlformats.org/drawingml/2006/wordprocessingDrawing" xmlns:w10="urn:schemas-microsoft-com:office:word" xmlns:w="http://schemas.openxmlformats.org/wordprocessingml/2006/main" xmlns:w14="http://schemas.microsoft.com/office/word/2010/wordml" xmlns:w15="http://schemas.microsoft.com/office/word/2012/wordml" xmlns:w16cid="http://schemas.microsoft.com/office/word/2016/wordml/cid" xmlns:w16se="http://schemas.microsoft.com/office/word/2015/wordml/symex" xmlns:wpg="http://schemas.microsoft.com/office/word/2010/wordprocessingGroup" xmlns:wpi="http://schemas.microsoft.com/office/word/2010/wordprocessingInk" xmlns:wne="http://schemas.microsoft.com/office/word/2006/wordml" xmlns:wps="http://schemas.microsoft.com/office/word/2010/wordprocessingShape" mc:Ignorable="w14 w15 w16se w16cid wp14">
   <w:footnote w:type="separator" w:id="-1">
     <w:p>
       <w:pPr>
@@ -4644,7 +5187,7 @@
 </file>
 
 <file path=word/header1.xml><?xml version="1.0" encoding="utf-8"?>
-<w:hdr xmlns:wpc="http://schemas.microsoft.com/office/word/2010/wordprocessingCanvas" xmlns:mc="http://schemas.openxmlformats.org/markup-compatibility/2006" xmlns:o="urn:schemas-microsoft-com:office:office" xmlns:r="http://schemas.openxmlformats.org/officeDocument/2006/relationships" xmlns:m="http://schemas.openxmlformats.org/officeDocument/2006/math" xmlns:v="urn:schemas-microsoft-com:vml" xmlns:wp14="http://schemas.microsoft.com/office/word/2010/wordprocessingDrawing" xmlns:wp="http://schemas.openxmlformats.org/drawingml/2006/wordprocessingDrawing" xmlns:w10="urn:schemas-microsoft-com:office:word" xmlns:w="http://schemas.openxmlformats.org/wordprocessingml/2006/main" xmlns:w14="http://schemas.microsoft.com/office/word/2010/wordml" xmlns:w15="http://schemas.microsoft.com/office/word/2012/wordml" xmlns:wpg="http://schemas.microsoft.com/office/word/2010/wordprocessingGroup" xmlns:wpi="http://schemas.microsoft.com/office/word/2010/wordprocessingInk" xmlns:wne="http://schemas.microsoft.com/office/word/2006/wordml" xmlns:wps="http://schemas.microsoft.com/office/word/2010/wordprocessingShape" mc:Ignorable="w14 w15 wp14">
+<w:hdr xmlns:wpc="http://schemas.microsoft.com/office/word/2010/wordprocessingCanvas" xmlns:cx="http://schemas.microsoft.com/office/drawing/2014/chartex" xmlns:cx1="http://schemas.microsoft.com/office/drawing/2015/9/8/chartex" xmlns:cx2="http://schemas.microsoft.com/office/drawing/2015/10/21/chartex" xmlns:cx3="http://schemas.microsoft.com/office/drawing/2016/5/9/chartex" xmlns:cx4="http://schemas.microsoft.com/office/drawing/2016/5/10/chartex" xmlns:cx5="http://schemas.microsoft.com/office/drawing/2016/5/11/chartex" xmlns:cx6="http://schemas.microsoft.com/office/drawing/2016/5/12/chartex" xmlns:cx7="http://schemas.microsoft.com/office/drawing/2016/5/13/chartex" xmlns:cx8="http://schemas.microsoft.com/office/drawing/2016/5/14/chartex" xmlns:mc="http://schemas.openxmlformats.org/markup-compatibility/2006" xmlns:aink="http://schemas.microsoft.com/office/drawing/2016/ink" xmlns:am3d="http://schemas.microsoft.com/office/drawing/2017/model3d" xmlns:o="urn:schemas-microsoft-com:office:office" xmlns:r="http://schemas.openxmlformats.org/officeDocument/2006/relationships" xmlns:m="http://schemas.openxmlformats.org/officeDocument/2006/math" xmlns:v="urn:schemas-microsoft-com:vml" xmlns:wp14="http://schemas.microsoft.com/office/word/2010/wordprocessingDrawing" xmlns:wp="http://schemas.openxmlformats.org/drawingml/2006/wordprocessingDrawing" xmlns:w10="urn:schemas-microsoft-com:office:word" xmlns:w="http://schemas.openxmlformats.org/wordprocessingml/2006/main" xmlns:w14="http://schemas.microsoft.com/office/word/2010/wordml" xmlns:w15="http://schemas.microsoft.com/office/word/2012/wordml" xmlns:w16cid="http://schemas.microsoft.com/office/word/2016/wordml/cid" xmlns:w16se="http://schemas.microsoft.com/office/word/2015/wordml/symex" xmlns:wpg="http://schemas.microsoft.com/office/word/2010/wordprocessingGroup" xmlns:wpi="http://schemas.microsoft.com/office/word/2010/wordprocessingInk" xmlns:wne="http://schemas.microsoft.com/office/word/2006/wordml" xmlns:wps="http://schemas.microsoft.com/office/word/2010/wordprocessingShape" mc:Ignorable="w14 w15 w16se w16cid wp14">
   <w:p>
     <w:pPr>
       <w:contextualSpacing w:val="0"/>
@@ -4733,8 +5276,8 @@
 </file>
 
 <file path=word/numbering.xml><?xml version="1.0" encoding="utf-8"?>
-<w:numbering xmlns:wpc="http://schemas.microsoft.com/office/word/2010/wordprocessingCanvas" xmlns:mc="http://schemas.openxmlformats.org/markup-compatibility/2006" xmlns:o="urn:schemas-microsoft-com:office:office" xmlns:r="http://schemas.openxmlformats.org/officeDocument/2006/relationships" xmlns:m="http://schemas.openxmlformats.org/officeDocument/2006/math" xmlns:v="urn:schemas-microsoft-com:vml" xmlns:wp14="http://schemas.microsoft.com/office/word/2010/wordprocessingDrawing" xmlns:wp="http://schemas.openxmlformats.org/drawingml/2006/wordprocessingDrawing" xmlns:w10="urn:schemas-microsoft-com:office:word" xmlns:w="http://schemas.openxmlformats.org/wordprocessingml/2006/main" xmlns:w14="http://schemas.microsoft.com/office/word/2010/wordml" xmlns:w15="http://schemas.microsoft.com/office/word/2012/wordml" xmlns:wpg="http://schemas.microsoft.com/office/word/2010/wordprocessingGroup" xmlns:wpi="http://schemas.microsoft.com/office/word/2010/wordprocessingInk" xmlns:wne="http://schemas.microsoft.com/office/word/2006/wordml" xmlns:wps="http://schemas.microsoft.com/office/word/2010/wordprocessingShape" mc:Ignorable="w14 w15 wp14">
-  <w:abstractNum w:abstractNumId="0">
+<w:numbering xmlns:wpc="http://schemas.microsoft.com/office/word/2010/wordprocessingCanvas" xmlns:cx="http://schemas.microsoft.com/office/drawing/2014/chartex" xmlns:cx1="http://schemas.microsoft.com/office/drawing/2015/9/8/chartex" xmlns:cx2="http://schemas.microsoft.com/office/drawing/2015/10/21/chartex" xmlns:cx3="http://schemas.microsoft.com/office/drawing/2016/5/9/chartex" xmlns:cx4="http://schemas.microsoft.com/office/drawing/2016/5/10/chartex" xmlns:cx5="http://schemas.microsoft.com/office/drawing/2016/5/11/chartex" xmlns:cx6="http://schemas.microsoft.com/office/drawing/2016/5/12/chartex" xmlns:cx7="http://schemas.microsoft.com/office/drawing/2016/5/13/chartex" xmlns:cx8="http://schemas.microsoft.com/office/drawing/2016/5/14/chartex" xmlns:mc="http://schemas.openxmlformats.org/markup-compatibility/2006" xmlns:aink="http://schemas.microsoft.com/office/drawing/2016/ink" xmlns:am3d="http://schemas.microsoft.com/office/drawing/2017/model3d" xmlns:o="urn:schemas-microsoft-com:office:office" xmlns:r="http://schemas.openxmlformats.org/officeDocument/2006/relationships" xmlns:m="http://schemas.openxmlformats.org/officeDocument/2006/math" xmlns:v="urn:schemas-microsoft-com:vml" xmlns:wp14="http://schemas.microsoft.com/office/word/2010/wordprocessingDrawing" xmlns:wp="http://schemas.openxmlformats.org/drawingml/2006/wordprocessingDrawing" xmlns:w10="urn:schemas-microsoft-com:office:word" xmlns:w="http://schemas.openxmlformats.org/wordprocessingml/2006/main" xmlns:w14="http://schemas.microsoft.com/office/word/2010/wordml" xmlns:w15="http://schemas.microsoft.com/office/word/2012/wordml" xmlns:w16cid="http://schemas.microsoft.com/office/word/2016/wordml/cid" xmlns:w16se="http://schemas.microsoft.com/office/word/2015/wordml/symex" xmlns:wpg="http://schemas.microsoft.com/office/word/2010/wordprocessingGroup" xmlns:wpi="http://schemas.microsoft.com/office/word/2010/wordprocessingInk" xmlns:wne="http://schemas.microsoft.com/office/word/2006/wordml" xmlns:wps="http://schemas.microsoft.com/office/word/2010/wordprocessingShape" mc:Ignorable="w14 w15 w16se w16cid wp14">
+  <w:abstractNum w:abstractNumId="0" w15:restartNumberingAfterBreak="0">
     <w:nsid w:val="93F34A6E"/>
     <w:multiLevelType w:val="singleLevel"/>
     <w:tmpl w:val="93F34A6E"/>
@@ -4754,7 +5297,7 @@
       </w:rPr>
     </w:lvl>
   </w:abstractNum>
-  <w:abstractNum w:abstractNumId="1">
+  <w:abstractNum w:abstractNumId="1" w15:restartNumberingAfterBreak="0">
     <w:nsid w:val="CAFE4A1D"/>
     <w:multiLevelType w:val="multilevel"/>
     <w:tmpl w:val="CAFE4A1D"/>
@@ -4894,7 +5437,7 @@
       </w:rPr>
     </w:lvl>
   </w:abstractNum>
-  <w:abstractNum w:abstractNumId="2">
+  <w:abstractNum w:abstractNumId="2" w15:restartNumberingAfterBreak="0">
     <w:nsid w:val="EAFDBCD9"/>
     <w:multiLevelType w:val="multilevel"/>
     <w:tmpl w:val="EAFDBCD9"/>
@@ -5034,7 +5577,7 @@
       </w:rPr>
     </w:lvl>
   </w:abstractNum>
-  <w:abstractNum w:abstractNumId="3">
+  <w:abstractNum w:abstractNumId="3" w15:restartNumberingAfterBreak="0">
     <w:nsid w:val="F73E582A"/>
     <w:multiLevelType w:val="multilevel"/>
     <w:tmpl w:val="F73E582A"/>
@@ -5174,7 +5717,7 @@
       </w:rPr>
     </w:lvl>
   </w:abstractNum>
-  <w:abstractNum w:abstractNumId="4">
+  <w:abstractNum w:abstractNumId="4" w15:restartNumberingAfterBreak="0">
     <w:nsid w:val="FAF3AE79"/>
     <w:multiLevelType w:val="multilevel"/>
     <w:tmpl w:val="FAF3AE79"/>
@@ -5314,7 +5857,7 @@
       </w:rPr>
     </w:lvl>
   </w:abstractNum>
-  <w:abstractNum w:abstractNumId="5">
+  <w:abstractNum w:abstractNumId="5" w15:restartNumberingAfterBreak="0">
     <w:nsid w:val="FF77F3CF"/>
     <w:multiLevelType w:val="multilevel"/>
     <w:tmpl w:val="FF77F3CF"/>
@@ -5454,7 +5997,7 @@
       </w:rPr>
     </w:lvl>
   </w:abstractNum>
-  <w:abstractNum w:abstractNumId="6">
+  <w:abstractNum w:abstractNumId="6" w15:restartNumberingAfterBreak="0">
     <w:nsid w:val="0F8E7FB5"/>
     <w:multiLevelType w:val="multilevel"/>
     <w:tmpl w:val="0F8E7FB5"/>
@@ -5567,7 +6110,7 @@
       </w:rPr>
     </w:lvl>
   </w:abstractNum>
-  <w:abstractNum w:abstractNumId="7">
+  <w:abstractNum w:abstractNumId="7" w15:restartNumberingAfterBreak="0">
     <w:nsid w:val="10912B7C"/>
     <w:multiLevelType w:val="multilevel"/>
     <w:tmpl w:val="10912B7C"/>
@@ -5679,7 +6222,7 @@
       </w:rPr>
     </w:lvl>
   </w:abstractNum>
-  <w:abstractNum w:abstractNumId="8">
+  <w:abstractNum w:abstractNumId="8" w15:restartNumberingAfterBreak="0">
     <w:nsid w:val="7FBEF5E4"/>
     <w:multiLevelType w:val="multilevel"/>
     <w:tmpl w:val="7FBEF5E4"/>
@@ -5850,7 +6393,7 @@
 </file>
 
 <file path=word/styles.xml><?xml version="1.0" encoding="utf-8"?>
-<w:styles xmlns:mc="http://schemas.openxmlformats.org/markup-compatibility/2006" xmlns:r="http://schemas.openxmlformats.org/officeDocument/2006/relationships" xmlns:w="http://schemas.openxmlformats.org/wordprocessingml/2006/main" xmlns:w14="http://schemas.microsoft.com/office/word/2010/wordml" xmlns:w15="http://schemas.microsoft.com/office/word/2012/wordml" mc:Ignorable="w14 w15">
+<w:styles xmlns:mc="http://schemas.openxmlformats.org/markup-compatibility/2006" xmlns:r="http://schemas.openxmlformats.org/officeDocument/2006/relationships" xmlns:w="http://schemas.openxmlformats.org/wordprocessingml/2006/main" xmlns:w14="http://schemas.microsoft.com/office/word/2010/wordml" xmlns:w15="http://schemas.microsoft.com/office/word/2012/wordml" xmlns:w16cid="http://schemas.microsoft.com/office/word/2016/wordml/cid" xmlns:w16se="http://schemas.microsoft.com/office/word/2015/wordml/symex" mc:Ignorable="w14 w15 w16se w16cid">
   <w:docDefaults>
     <w:rPrDefault>
       <w:rPr>
@@ -5864,7 +6407,7 @@
       </w:pPr>
     </w:pPrDefault>
   </w:docDefaults>
-  <w:latentStyles w:defLockedState="0" w:defUIPriority="99" w:defSemiHidden="0" w:defUnhideWhenUsed="0" w:defQFormat="0" w:count="371">
+  <w:latentStyles w:defLockedState="0" w:defUIPriority="99" w:defSemiHidden="0" w:defUnhideWhenUsed="0" w:defQFormat="0" w:count="375">
     <w:lsdException w:name="Normal" w:uiPriority="0" w:qFormat="1"/>
     <w:lsdException w:name="heading 1" w:uiPriority="0" w:qFormat="1"/>
     <w:lsdException w:name="heading 2" w:uiPriority="0" w:qFormat="1"/>
@@ -5970,7 +6513,6 @@
     <w:lsdException w:name="HTML Sample" w:semiHidden="1" w:unhideWhenUsed="1"/>
     <w:lsdException w:name="HTML Typewriter" w:semiHidden="1" w:unhideWhenUsed="1"/>
     <w:lsdException w:name="HTML Variable" w:semiHidden="1" w:unhideWhenUsed="1"/>
-    <w:lsdException w:name="Normal Table" w:semiHidden="1" w:unhideWhenUsed="1"/>
     <w:lsdException w:name="annotation subject" w:semiHidden="1" w:unhideWhenUsed="1"/>
     <w:lsdException w:name="No List" w:semiHidden="1" w:unhideWhenUsed="1"/>
     <w:lsdException w:name="Outline List 1" w:semiHidden="1" w:unhideWhenUsed="1"/>
@@ -6014,12 +6556,10 @@
     <w:lsdException w:name="Table Elegant" w:semiHidden="1" w:unhideWhenUsed="1"/>
     <w:lsdException w:name="Table Professional" w:semiHidden="1" w:unhideWhenUsed="1"/>
     <w:lsdException w:name="Table Subtle 1" w:semiHidden="1" w:unhideWhenUsed="1"/>
-    <w:lsdException w:name="Table Subtle 2" w:semiHidden="1" w:unhideWhenUsed="1"/>
     <w:lsdException w:name="Table Web 1" w:semiHidden="1" w:unhideWhenUsed="1"/>
     <w:lsdException w:name="Table Web 2" w:semiHidden="1" w:unhideWhenUsed="1"/>
-    <w:lsdException w:name="Table Web 3" w:semiHidden="1" w:unhideWhenUsed="1"/>
     <w:lsdException w:name="Balloon Text" w:semiHidden="1" w:unhideWhenUsed="1"/>
-    <w:lsdException w:name="Table Grid" w:semiHidden="1" w:uiPriority="39" w:unhideWhenUsed="1"/>
+    <w:lsdException w:name="Table Grid" w:uiPriority="39"/>
     <w:lsdException w:name="Table Theme" w:semiHidden="1" w:unhideWhenUsed="1"/>
     <w:lsdException w:name="Placeholder Text" w:semiHidden="1"/>
     <w:lsdException w:name="Light Shading" w:uiPriority="60"/>
@@ -6233,6 +6773,10 @@
     <w:lsdException w:name="List Table 5 Dark Accent 6" w:uiPriority="50"/>
     <w:lsdException w:name="List Table 6 Colorful Accent 6" w:uiPriority="51"/>
     <w:lsdException w:name="List Table 7 Colorful Accent 6" w:uiPriority="52"/>
+    <w:lsdException w:name="Mention" w:semiHidden="1" w:unhideWhenUsed="1"/>
+    <w:lsdException w:name="Smart Hyperlink" w:semiHidden="1" w:unhideWhenUsed="1"/>
+    <w:lsdException w:name="Hashtag" w:semiHidden="1" w:unhideWhenUsed="1"/>
+    <w:lsdException w:name="Unresolved Mention" w:semiHidden="1" w:unhideWhenUsed="1"/>
   </w:latentStyles>
   <w:style w:type="paragraph" w:default="1" w:styleId="Normal">
     <w:name w:val="Normal"/>
@@ -6427,7 +6971,7 @@
       <w:szCs w:val="30"/>
     </w:rPr>
   </w:style>
-  <w:style w:type="paragraph" w:styleId="Puesto">
+  <w:style w:type="paragraph" w:styleId="Ttulo">
     <w:name w:val="Title"/>
     <w:basedOn w:val="Normal"/>
     <w:next w:val="Normal"/>
@@ -6491,7 +7035,6 @@
       <w:spacing w:line="240" w:lineRule="auto"/>
     </w:pPr>
     <w:tblPr>
-      <w:tblInd w:w="0" w:type="dxa"/>
       <w:tblBorders>
         <w:top w:val="single" w:sz="4" w:space="0" w:color="auto"/>
         <w:left w:val="single" w:sz="4" w:space="0" w:color="auto"/>
@@ -6500,12 +7043,6 @@
         <w:insideH w:val="single" w:sz="4" w:space="0" w:color="auto"/>
         <w:insideV w:val="single" w:sz="4" w:space="0" w:color="auto"/>
       </w:tblBorders>
-      <w:tblCellMar>
-        <w:top w:w="0" w:type="dxa"/>
-        <w:left w:w="108" w:type="dxa"/>
-        <w:bottom w:w="0" w:type="dxa"/>
-        <w:right w:w="108" w:type="dxa"/>
-      </w:tblCellMar>
     </w:tblPr>
   </w:style>
   <w:style w:type="table" w:customStyle="1" w:styleId="TableNormal1">
@@ -6567,7 +7104,6 @@
       <w:spacing w:line="240" w:lineRule="auto"/>
     </w:pPr>
     <w:tblPr>
-      <w:tblInd w:w="0" w:type="dxa"/>
       <w:tblBorders>
         <w:top w:val="single" w:sz="4" w:space="0" w:color="E5B8B7" w:themeColor="accent2" w:themeTint="66"/>
         <w:left w:val="single" w:sz="4" w:space="0" w:color="E5B8B7" w:themeColor="accent2" w:themeTint="66"/>
@@ -6576,12 +7112,6 @@
         <w:insideH w:val="single" w:sz="4" w:space="0" w:color="E5B8B7" w:themeColor="accent2" w:themeTint="66"/>
         <w:insideV w:val="single" w:sz="4" w:space="0" w:color="E5B8B7" w:themeColor="accent2" w:themeTint="66"/>
       </w:tblBorders>
-      <w:tblCellMar>
-        <w:top w:w="0" w:type="dxa"/>
-        <w:left w:w="108" w:type="dxa"/>
-        <w:bottom w:w="0" w:type="dxa"/>
-        <w:right w:w="108" w:type="dxa"/>
-      </w:tblCellMar>
     </w:tblPr>
     <w:tblStylePr w:type="firstRow">
       <w:rPr>
@@ -6627,15 +7157,7 @@
     <w:pPr>
       <w:spacing w:line="240" w:lineRule="auto"/>
     </w:pPr>
-    <w:tblPr>
-      <w:tblInd w:w="0" w:type="dxa"/>
-      <w:tblCellMar>
-        <w:top w:w="0" w:type="dxa"/>
-        <w:left w:w="108" w:type="dxa"/>
-        <w:bottom w:w="0" w:type="dxa"/>
-        <w:right w:w="108" w:type="dxa"/>
-      </w:tblCellMar>
-    </w:tblPr>
+    <w:tblPr/>
     <w:tblStylePr w:type="firstRow">
       <w:rPr>
         <w:rFonts w:asciiTheme="majorHAnsi" w:eastAsiaTheme="majorEastAsia" w:hAnsiTheme="majorHAnsi" w:cstheme="majorBidi"/>
@@ -6752,7 +7274,6 @@
       <w:spacing w:line="240" w:lineRule="auto"/>
     </w:pPr>
     <w:tblPr>
-      <w:tblInd w:w="0" w:type="dxa"/>
       <w:tblBorders>
         <w:top w:val="single" w:sz="4" w:space="0" w:color="999999" w:themeColor="text1" w:themeTint="66"/>
         <w:left w:val="single" w:sz="4" w:space="0" w:color="999999" w:themeColor="text1" w:themeTint="66"/>
@@ -6761,12 +7282,6 @@
         <w:insideH w:val="single" w:sz="4" w:space="0" w:color="999999" w:themeColor="text1" w:themeTint="66"/>
         <w:insideV w:val="single" w:sz="4" w:space="0" w:color="999999" w:themeColor="text1" w:themeTint="66"/>
       </w:tblBorders>
-      <w:tblCellMar>
-        <w:top w:w="0" w:type="dxa"/>
-        <w:left w:w="108" w:type="dxa"/>
-        <w:bottom w:w="0" w:type="dxa"/>
-        <w:right w:w="108" w:type="dxa"/>
-      </w:tblCellMar>
     </w:tblPr>
     <w:tblStylePr w:type="firstRow">
       <w:rPr>
@@ -6813,6 +7328,63 @@
     <w:pPr>
       <w:ind w:left="720"/>
     </w:pPr>
+  </w:style>
+  <w:style w:type="table" w:styleId="Tablaconcuadrcula1clara-nfasis5">
+    <w:name w:val="Grid Table 1 Light Accent 5"/>
+    <w:basedOn w:val="Tablanormal"/>
+    <w:uiPriority w:val="46"/>
+    <w:rsid w:val="00DD7AAB"/>
+    <w:pPr>
+      <w:spacing w:after="0" w:line="240" w:lineRule="auto"/>
+    </w:pPr>
+    <w:tblPr>
+      <w:tblStyleRowBandSize w:val="1"/>
+      <w:tblStyleColBandSize w:val="1"/>
+      <w:tblBorders>
+        <w:top w:val="single" w:sz="4" w:space="0" w:color="B6DDE8" w:themeColor="accent5" w:themeTint="66"/>
+        <w:left w:val="single" w:sz="4" w:space="0" w:color="B6DDE8" w:themeColor="accent5" w:themeTint="66"/>
+        <w:bottom w:val="single" w:sz="4" w:space="0" w:color="B6DDE8" w:themeColor="accent5" w:themeTint="66"/>
+        <w:right w:val="single" w:sz="4" w:space="0" w:color="B6DDE8" w:themeColor="accent5" w:themeTint="66"/>
+        <w:insideH w:val="single" w:sz="4" w:space="0" w:color="B6DDE8" w:themeColor="accent5" w:themeTint="66"/>
+        <w:insideV w:val="single" w:sz="4" w:space="0" w:color="B6DDE8" w:themeColor="accent5" w:themeTint="66"/>
+      </w:tblBorders>
+    </w:tblPr>
+    <w:tblStylePr w:type="firstRow">
+      <w:rPr>
+        <w:b/>
+        <w:bCs/>
+      </w:rPr>
+      <w:tblPr/>
+      <w:tcPr>
+        <w:tcBorders>
+          <w:bottom w:val="single" w:sz="12" w:space="0" w:color="92CDDC" w:themeColor="accent5" w:themeTint="99"/>
+        </w:tcBorders>
+      </w:tcPr>
+    </w:tblStylePr>
+    <w:tblStylePr w:type="lastRow">
+      <w:rPr>
+        <w:b/>
+        <w:bCs/>
+      </w:rPr>
+      <w:tblPr/>
+      <w:tcPr>
+        <w:tcBorders>
+          <w:top w:val="double" w:sz="2" w:space="0" w:color="92CDDC" w:themeColor="accent5" w:themeTint="99"/>
+        </w:tcBorders>
+      </w:tcPr>
+    </w:tblStylePr>
+    <w:tblStylePr w:type="firstCol">
+      <w:rPr>
+        <w:b/>
+        <w:bCs/>
+      </w:rPr>
+    </w:tblStylePr>
+    <w:tblStylePr w:type="lastCol">
+      <w:rPr>
+        <w:b/>
+        <w:bCs/>
+      </w:rPr>
+    </w:tblStylePr>
   </w:style>
 </w:styles>
 </file>

</xml_diff>

<commit_message>
modificacion de directrices, procedimientos2
</commit_message>
<xml_diff>
--- a/Documentos/PGC.docx
+++ b/Documentos/PGC.docx
@@ -2070,8 +2070,6 @@
         <w:ind w:left="1440"/>
         <w:contextualSpacing w:val="0"/>
       </w:pPr>
-      <w:bookmarkStart w:id="10" w:name="_GoBack"/>
-      <w:bookmarkEnd w:id="10"/>
     </w:p>
     <w:p>
       <w:pPr>
@@ -2081,12 +2079,24 @@
           <w:numId w:val="1"/>
         </w:numPr>
       </w:pPr>
-      <w:bookmarkStart w:id="11" w:name="_ebh75tvectrh" w:colFirst="0" w:colLast="0"/>
-      <w:bookmarkStart w:id="12" w:name="_Toc525265527"/>
+      <w:bookmarkStart w:id="10" w:name="_ebh75tvectrh" w:colFirst="0" w:colLast="0"/>
+      <w:bookmarkStart w:id="11" w:name="_Toc525265527"/>
+      <w:bookmarkEnd w:id="10"/>
+      <w:r>
+        <w:t>Políticas, Directrices y procedimientos</w:t>
+      </w:r>
       <w:bookmarkEnd w:id="11"/>
-      <w:r>
-        <w:t>Políticas, Directrices y procedimientos</w:t>
-      </w:r>
+    </w:p>
+    <w:p>
+      <w:pPr>
+        <w:rPr>
+          <w:u w:val="single"/>
+        </w:rPr>
+      </w:pPr>
+      <w:r>
+        <w:t>Las políticas, directrices y procedimientos a utilizarse son los siguientes:</w:t>
+      </w:r>
+      <w:bookmarkStart w:id="12" w:name="_GoBack"/>
       <w:bookmarkEnd w:id="12"/>
     </w:p>
     <w:tbl>
@@ -6513,6 +6523,7 @@
     <w:lsdException w:name="HTML Sample" w:semiHidden="1" w:unhideWhenUsed="1"/>
     <w:lsdException w:name="HTML Typewriter" w:semiHidden="1" w:unhideWhenUsed="1"/>
     <w:lsdException w:name="HTML Variable" w:semiHidden="1" w:unhideWhenUsed="1"/>
+    <w:lsdException w:name="Normal Table" w:semiHidden="1" w:unhideWhenUsed="1"/>
     <w:lsdException w:name="annotation subject" w:semiHidden="1" w:unhideWhenUsed="1"/>
     <w:lsdException w:name="No List" w:semiHidden="1" w:unhideWhenUsed="1"/>
     <w:lsdException w:name="Outline List 1" w:semiHidden="1" w:unhideWhenUsed="1"/>
@@ -6556,8 +6567,10 @@
     <w:lsdException w:name="Table Elegant" w:semiHidden="1" w:unhideWhenUsed="1"/>
     <w:lsdException w:name="Table Professional" w:semiHidden="1" w:unhideWhenUsed="1"/>
     <w:lsdException w:name="Table Subtle 1" w:semiHidden="1" w:unhideWhenUsed="1"/>
+    <w:lsdException w:name="Table Subtle 2" w:semiHidden="1" w:unhideWhenUsed="1"/>
     <w:lsdException w:name="Table Web 1" w:semiHidden="1" w:unhideWhenUsed="1"/>
     <w:lsdException w:name="Table Web 2" w:semiHidden="1" w:unhideWhenUsed="1"/>
+    <w:lsdException w:name="Table Web 3" w:semiHidden="1" w:unhideWhenUsed="1"/>
     <w:lsdException w:name="Balloon Text" w:semiHidden="1" w:unhideWhenUsed="1"/>
     <w:lsdException w:name="Table Grid" w:uiPriority="39"/>
     <w:lsdException w:name="Table Theme" w:semiHidden="1" w:unhideWhenUsed="1"/>

</xml_diff>

<commit_message>
Cambios en los roles y responsabilidad
</commit_message>
<xml_diff>
--- a/Documentos/PGC.docx
+++ b/Documentos/PGC.docx
@@ -1,6 +1,6 @@
 
 <file path=word/document.xml><?xml version="1.0" encoding="utf-8"?>
-<w:document xmlns:wpc="http://schemas.microsoft.com/office/word/2010/wordprocessingCanvas" xmlns:mc="http://schemas.openxmlformats.org/markup-compatibility/2006" xmlns:o="urn:schemas-microsoft-com:office:office" xmlns:r="http://schemas.openxmlformats.org/officeDocument/2006/relationships" xmlns:m="http://schemas.openxmlformats.org/officeDocument/2006/math" xmlns:v="urn:schemas-microsoft-com:vml" xmlns:wp14="http://schemas.microsoft.com/office/word/2010/wordprocessingDrawing" xmlns:wp="http://schemas.openxmlformats.org/drawingml/2006/wordprocessingDrawing" xmlns:w10="urn:schemas-microsoft-com:office:word" xmlns:w="http://schemas.openxmlformats.org/wordprocessingml/2006/main" xmlns:w14="http://schemas.microsoft.com/office/word/2010/wordml" xmlns:w15="http://schemas.microsoft.com/office/word/2012/wordml" xmlns:wpg="http://schemas.microsoft.com/office/word/2010/wordprocessingGroup" xmlns:wpi="http://schemas.microsoft.com/office/word/2010/wordprocessingInk" xmlns:wne="http://schemas.microsoft.com/office/word/2006/wordml" xmlns:wps="http://schemas.microsoft.com/office/word/2010/wordprocessingShape" mc:Ignorable="w14 w15 wp14">
+<w:document xmlns:wpc="http://schemas.microsoft.com/office/word/2010/wordprocessingCanvas" xmlns:cx="http://schemas.microsoft.com/office/drawing/2014/chartex" xmlns:mc="http://schemas.openxmlformats.org/markup-compatibility/2006" xmlns:o="urn:schemas-microsoft-com:office:office" xmlns:r="http://schemas.openxmlformats.org/officeDocument/2006/relationships" xmlns:m="http://schemas.openxmlformats.org/officeDocument/2006/math" xmlns:v="urn:schemas-microsoft-com:vml" xmlns:wp14="http://schemas.microsoft.com/office/word/2010/wordprocessingDrawing" xmlns:wp="http://schemas.openxmlformats.org/drawingml/2006/wordprocessingDrawing" xmlns:w10="urn:schemas-microsoft-com:office:word" xmlns:w="http://schemas.openxmlformats.org/wordprocessingml/2006/main" xmlns:w14="http://schemas.microsoft.com/office/word/2010/wordml" xmlns:w15="http://schemas.microsoft.com/office/word/2012/wordml" xmlns:w16se="http://schemas.microsoft.com/office/word/2015/wordml/symex" xmlns:wpg="http://schemas.microsoft.com/office/word/2010/wordprocessingGroup" xmlns:wpi="http://schemas.microsoft.com/office/word/2010/wordprocessingInk" xmlns:wne="http://schemas.microsoft.com/office/word/2006/wordml" xmlns:wps="http://schemas.microsoft.com/office/word/2010/wordprocessingShape" mc:Ignorable="w14 w15 w16se wp14">
   <w:body>
     <w:p>
       <w:pPr>
@@ -1170,7 +1170,7 @@
     </w:p>
     <w:p>
       <w:pPr>
-        <w:pStyle w:val="Puesto"/>
+        <w:pStyle w:val="Ttulo"/>
         <w:spacing w:after="160" w:line="360" w:lineRule="auto"/>
         <w:contextualSpacing w:val="0"/>
         <w:rPr>
@@ -1365,13 +1365,7 @@
               <w:rPr>
                 <w:rStyle w:val="Hipervnculo"/>
               </w:rPr>
-              <w:t>Pr</w:t>
-            </w:r>
-            <w:r>
-              <w:rPr>
-                <w:rStyle w:val="Hipervnculo"/>
-              </w:rPr>
-              <w:t>opósito del plan:</w:t>
+              <w:t>Propósito del plan:</w:t>
             </w:r>
             <w:r>
               <w:tab/>
@@ -1574,10 +1568,7 @@
               <w:fldChar w:fldCharType="begin"/>
             </w:r>
             <w:r>
-              <w:instrText xml:space="preserve"> PAGEREF _Toc525265528 \h</w:instrText>
-            </w:r>
-            <w:r>
-              <w:instrText xml:space="preserve"> </w:instrText>
+              <w:instrText xml:space="preserve"> PAGEREF _Toc525265528 \h </w:instrText>
             </w:r>
             <w:r>
               <w:fldChar w:fldCharType="separate"/>
@@ -1720,10 +1711,7 @@
         <w:contextualSpacing w:val="0"/>
       </w:pPr>
       <w:r>
-        <w:t>Una de las problemáticas más comunes que tenemos en nuestra consultora se generan cuando desarrollamos un proyecto de software, pues lo miembros del equipo de desarrollo hacen uso de diferentes repositorios, esto genera que el j</w:t>
-      </w:r>
-      <w:r>
-        <w:t>efe de proyecto no haga un control eficiente de las versiones de los elementos, además de generar retrasos en las entregas, errores que no se tenían planificados.</w:t>
+        <w:t>Una de las problemáticas más comunes que tenemos en nuestra consultora se generan cuando desarrollamos un proyecto de software, pues lo miembros del equipo de desarrollo hacen uso de diferentes repositorios, esto genera que el jefe de proyecto no haga un control eficiente de las versiones de los elementos, además de generar retrasos en las entregas, errores que no se tenían planificados.</w:t>
       </w:r>
     </w:p>
     <w:p>
@@ -1733,10 +1721,7 @@
         <w:contextualSpacing w:val="0"/>
       </w:pPr>
       <w:r>
-        <w:t>Estos problemas se generan por una falta de comunicación entre los miembros del equipo y el j</w:t>
-      </w:r>
-      <w:r>
-        <w:t>efe de proyecto, así como también la falta de capacitación en el uso de repositorios como github, los miembros del equipo no saben lo que deben hacer cada vez que quieren cambiar algo es por eso que cada uno trabaja por su propia cuenta.</w:t>
+        <w:t>Estos problemas se generan por una falta de comunicación entre los miembros del equipo y el jefe de proyecto, así como también la falta de capacitación en el uso de repositorios como github, los miembros del equipo no saben lo que deben hacer cada vez que quieren cambiar algo es por eso que cada uno trabaja por su propia cuenta.</w:t>
       </w:r>
     </w:p>
     <w:p>
@@ -1746,10 +1731,7 @@
         <w:contextualSpacing w:val="0"/>
       </w:pPr>
       <w:r>
-        <w:t>Y en los casos que</w:t>
-      </w:r>
-      <w:r>
-        <w:t xml:space="preserve"> se trabaja en un mismo repositorio, se nos presenta el problema de combinar los documentos en Word. En ocasiones ocurren conflictos que dificultan el avance del proyecto.</w:t>
+        <w:t>Y en los casos que se trabaja en un mismo repositorio, se nos presenta el problema de combinar los documentos en Word. En ocasiones ocurren conflictos que dificultan el avance del proyecto.</w:t>
       </w:r>
     </w:p>
     <w:p>
@@ -1778,10 +1760,7 @@
         </w:rPr>
       </w:pPr>
       <w:r>
-        <w:t>Se desarrolla este plan con el propósito de establecer pautas pa</w:t>
-      </w:r>
-      <w:r>
-        <w:t>ra un mejor desempeño de los equipos de trabajo.</w:t>
+        <w:t>Se desarrolla este plan con el propósito de establecer pautas para un mejor desempeño de los equipos de trabajo.</w:t>
       </w:r>
     </w:p>
     <w:p>
@@ -1818,10 +1797,7 @@
         <w:contextualSpacing w:val="0"/>
       </w:pPr>
       <w:r>
-        <w:t>Y se logrará a través de este documento, donde se hará mantenimiento de t</w:t>
-      </w:r>
-      <w:r>
-        <w:t>odos los proyectos.</w:t>
+        <w:t>Y se logrará a través de este documento, donde se hará mantenimiento de todos los proyectos.</w:t>
       </w:r>
     </w:p>
     <w:p>
@@ -1915,30 +1891,13 @@
             <w:pPr>
               <w:spacing w:line="240" w:lineRule="auto"/>
               <w:contextualSpacing w:val="0"/>
-            </w:pPr>
-            <w:r>
-              <w:t>Gestor de la configuración</w:t>
-            </w:r>
-          </w:p>
-        </w:tc>
-        <w:tc>
-          <w:tcPr>
-            <w:tcW w:w="2763" w:type="dxa"/>
-          </w:tcPr>
-          <w:p>
-            <w:pPr>
-              <w:spacing w:line="240" w:lineRule="auto"/>
-              <w:contextualSpacing w:val="0"/>
-            </w:pPr>
-            <w:r>
               <w:rPr>
                 <w:color w:val="000000"/>
                 <w:sz w:val="20"/>
                 <w:szCs w:val="20"/>
                 <w:shd w:val="clear" w:color="auto" w:fill="FFFFFF"/>
               </w:rPr>
-              <w:t xml:space="preserve">Se encargara de gestionar la infraestructura global de la gestión de la configuración y el entorno del equipo de desarrollo de los </w:t>
-            </w:r>
+            </w:pPr>
             <w:r>
               <w:rPr>
                 <w:color w:val="000000"/>
@@ -1946,8 +1905,46 @@
                 <w:szCs w:val="20"/>
                 <w:shd w:val="clear" w:color="auto" w:fill="FFFFFF"/>
               </w:rPr>
-              <w:t>productos</w:t>
-            </w:r>
+              <w:t>Gerente General</w:t>
+            </w:r>
+          </w:p>
+        </w:tc>
+        <w:tc>
+          <w:tcPr>
+            <w:tcW w:w="2763" w:type="dxa"/>
+          </w:tcPr>
+          <w:p>
+            <w:pPr>
+              <w:spacing w:line="240" w:lineRule="auto"/>
+              <w:contextualSpacing w:val="0"/>
+              <w:rPr>
+                <w:color w:val="000000"/>
+                <w:sz w:val="20"/>
+                <w:szCs w:val="20"/>
+                <w:shd w:val="clear" w:color="auto" w:fill="FFFFFF"/>
+              </w:rPr>
+            </w:pPr>
+            <w:r>
+              <w:rPr>
+                <w:color w:val="000000"/>
+                <w:sz w:val="20"/>
+                <w:szCs w:val="20"/>
+                <w:shd w:val="clear" w:color="auto" w:fill="FFFFFF"/>
+              </w:rPr>
+              <w:t xml:space="preserve">Establecer un control de cambio de los proyectos de la empresa , conjuntamente con el documento de Gestión de la configuración . </w:t>
+            </w:r>
+          </w:p>
+          <w:p>
+            <w:pPr>
+              <w:spacing w:line="240" w:lineRule="auto"/>
+              <w:contextualSpacing w:val="0"/>
+              <w:rPr>
+                <w:color w:val="000000"/>
+                <w:sz w:val="20"/>
+                <w:szCs w:val="20"/>
+                <w:shd w:val="clear" w:color="auto" w:fill="FFFFFF"/>
+              </w:rPr>
+            </w:pPr>
           </w:p>
         </w:tc>
         <w:tc>
@@ -1960,8 +1957,10 @@
               <w:contextualSpacing w:val="0"/>
             </w:pPr>
             <w:r>
-              <w:t>2</w:t>
-            </w:r>
+              <w:t>1</w:t>
+            </w:r>
+            <w:bookmarkStart w:id="13" w:name="_GoBack"/>
+            <w:bookmarkEnd w:id="13"/>
           </w:p>
         </w:tc>
       </w:tr>
@@ -1976,7 +1975,8 @@
               <w:contextualSpacing w:val="0"/>
             </w:pPr>
             <w:r>
-              <w:t>Jefe de proyecto</w:t>
+              <w:lastRenderedPageBreak/>
+              <w:t>Gestor de la configuración</w:t>
             </w:r>
           </w:p>
         </w:tc>
@@ -1990,11 +1990,13 @@
               <w:contextualSpacing w:val="0"/>
             </w:pPr>
             <w:r>
-              <w:t xml:space="preserve">Se encargara de gestionar y velar por el </w:t>
-            </w:r>
-            <w:r>
-              <w:lastRenderedPageBreak/>
-              <w:t>correcto desarrollo del proyecto en su totalidad.</w:t>
+              <w:rPr>
+                <w:color w:val="000000"/>
+                <w:sz w:val="20"/>
+                <w:szCs w:val="20"/>
+                <w:shd w:val="clear" w:color="auto" w:fill="FFFFFF"/>
+              </w:rPr>
+              <w:t>Se encargara de gestionar la infraestructura global de la gestión de la configuración y el entorno del equipo de desarrollo de los productos</w:t>
             </w:r>
           </w:p>
         </w:tc>
@@ -2008,8 +2010,7 @@
               <w:contextualSpacing w:val="0"/>
             </w:pPr>
             <w:r>
-              <w:lastRenderedPageBreak/>
-              <w:t>4</w:t>
+              <w:t>2</w:t>
             </w:r>
           </w:p>
         </w:tc>
@@ -2025,7 +2026,6 @@
               <w:contextualSpacing w:val="0"/>
             </w:pPr>
             <w:r>
-              <w:lastRenderedPageBreak/>
               <w:t>Gerente funcional</w:t>
             </w:r>
           </w:p>
@@ -2040,10 +2040,7 @@
               <w:contextualSpacing w:val="0"/>
             </w:pPr>
             <w:r>
-              <w:t>Se encargara de aprobar y vigilar la utilización de los recursos para los proyecto sin afectar notoriamente el cap</w:t>
-            </w:r>
-            <w:r>
-              <w:t>ital o recursos internos de la empresa.</w:t>
+              <w:t>Se encargara de aprobar y vigilar la utilización de los recursos para los proyecto sin afectar notoriamente el capital o recursos internos de la empresa.</w:t>
             </w:r>
           </w:p>
         </w:tc>
@@ -2073,7 +2070,7 @@
               <w:contextualSpacing w:val="0"/>
             </w:pPr>
             <w:r>
-              <w:t>Director de programa</w:t>
+              <w:t>Bibliotecario</w:t>
             </w:r>
           </w:p>
         </w:tc>
@@ -2087,7 +2084,16 @@
               <w:contextualSpacing w:val="0"/>
             </w:pPr>
             <w:r>
-              <w:t>Se encargara de gestionar programas ( conjunto de proyectos relacionados) de forma óptima sin que los proyectos sean afectados entre sí.</w:t>
+              <w:t>Mantiene los documentos y código controlado.</w:t>
+            </w:r>
+          </w:p>
+          <w:p>
+            <w:pPr>
+              <w:spacing w:line="240" w:lineRule="auto"/>
+              <w:contextualSpacing w:val="0"/>
+            </w:pPr>
+            <w:r>
+              <w:t>Además trabaja en conjunto con el gestor de la configuración.</w:t>
             </w:r>
           </w:p>
         </w:tc>
@@ -2101,7 +2107,7 @@
               <w:contextualSpacing w:val="0"/>
             </w:pPr>
             <w:r>
-              <w:t>1</w:t>
+              <w:t>4</w:t>
             </w:r>
           </w:p>
         </w:tc>
@@ -2131,10 +2137,7 @@
               <w:contextualSpacing w:val="0"/>
             </w:pPr>
             <w:r>
-              <w:t xml:space="preserve">Personas que formaran parte del </w:t>
-            </w:r>
-            <w:r>
-              <w:t>equipo operativo de los proyectos.</w:t>
+              <w:t>Personas que formaran parte del equipo operativo de los proyectos.</w:t>
             </w:r>
           </w:p>
         </w:tc>
@@ -2168,13 +2171,13 @@
           <w:numId w:val="1"/>
         </w:numPr>
       </w:pPr>
-      <w:bookmarkStart w:id="13" w:name="_ebh75tvectrh" w:colFirst="0" w:colLast="0"/>
-      <w:bookmarkStart w:id="14" w:name="_Toc525265527"/>
-      <w:bookmarkEnd w:id="13"/>
+      <w:bookmarkStart w:id="14" w:name="_ebh75tvectrh" w:colFirst="0" w:colLast="0"/>
+      <w:bookmarkStart w:id="15" w:name="_Toc525265527"/>
+      <w:bookmarkEnd w:id="14"/>
       <w:r>
         <w:t>Políticas, Directrices y procedimientos</w:t>
       </w:r>
-      <w:bookmarkEnd w:id="14"/>
+      <w:bookmarkEnd w:id="15"/>
     </w:p>
     <w:p>
       <w:pPr>
@@ -2313,13 +2316,7 @@
         <w:jc w:val="center"/>
       </w:pPr>
       <w:r>
-        <w:t xml:space="preserve">El proyecto deberá ser </w:t>
-      </w:r>
-      <w:r>
-        <w:t>ejecutado en iteraciones incrementales con una demostración del producto al finalizar cada iteración: con esta política, se conocerá el estado del proyecto, evaluando si los requisitos cumplen con las expectativas del cliente, si la calidad es la esperada,</w:t>
-      </w:r>
-      <w:r>
-        <w:t xml:space="preserve"> o si hay retrasos; agilizando la toma de decisiones correctivas.</w:t>
+        <w:t>El proyecto deberá ser ejecutado en iteraciones incrementales con una demostración del producto al finalizar cada iteración: con esta política, se conocerá el estado del proyecto, evaluando si los requisitos cumplen con las expectativas del cliente, si la calidad es la esperada, o si hay retrasos; agilizando la toma de decisiones correctivas.</w:t>
       </w:r>
     </w:p>
     <w:p>
@@ -2347,10 +2344,7 @@
         <w:contextualSpacing w:val="0"/>
       </w:pPr>
       <w:r>
-        <w:t>Los requisitos se desarrollarán priorizados por el valor aportado al cliente: Esta política permitir</w:t>
-      </w:r>
-      <w:r>
-        <w:t>á que los objetivos más importantes del proyecto sean atendidos.</w:t>
+        <w:t>Los requisitos se desarrollarán priorizados por el valor aportado al cliente: Esta política permitirá que los objetivos más importantes del proyecto sean atendidos.</w:t>
       </w:r>
     </w:p>
     <w:p>
@@ -2364,10 +2358,7 @@
         <w:contextualSpacing w:val="0"/>
       </w:pPr>
       <w:r>
-        <w:t xml:space="preserve">El control y seguimiento del proyecto se basará en los requisitos completados en cada iteración. Se entiende como un requisito, los entregables asociados a: análisis, desarrollo, pruebas, </w:t>
-      </w:r>
-      <w:r>
-        <w:t>documentación, etc. e integrados con los entregables de las iteraciones anteriores.</w:t>
+        <w:t>El control y seguimiento del proyecto se basará en los requisitos completados en cada iteración. Se entiende como un requisito, los entregables asociados a: análisis, desarrollo, pruebas, documentación, etc. e integrados con los entregables de las iteraciones anteriores.</w:t>
       </w:r>
     </w:p>
     <w:p>
@@ -2381,6 +2372,7 @@
         <w:contextualSpacing w:val="0"/>
       </w:pPr>
       <w:r>
+        <w:lastRenderedPageBreak/>
         <w:t>Cada requisito debe ser independiente del resto de los requisitos, en la medida de lo posible.</w:t>
       </w:r>
     </w:p>
@@ -2395,11 +2387,7 @@
         <w:contextualSpacing w:val="0"/>
       </w:pPr>
       <w:r>
-        <w:lastRenderedPageBreak/>
-        <w:t>Cada requisito debe ser demostrable, permitiendo cómo comprobar con el client</w:t>
-      </w:r>
-      <w:r>
-        <w:t>e que el requisito está completado y que se cumplen sus expectativas.</w:t>
+        <w:t>Cada requisito debe ser demostrable, permitiendo cómo comprobar con el cliente que el requisito está completado y que se cumplen sus expectativas.</w:t>
       </w:r>
     </w:p>
     <w:p>
@@ -2413,10 +2401,7 @@
         <w:contextualSpacing w:val="0"/>
       </w:pPr>
       <w:r>
-        <w:t xml:space="preserve">El requisito debe ser de un grado de esfuerzo para ser completado semejante al del resto de requisitos: de manera que la organización y el cliente, puedan realizar una extrapolación del </w:t>
-      </w:r>
-      <w:r>
-        <w:t>progreso del proyecto.</w:t>
+        <w:t>El requisito debe ser de un grado de esfuerzo para ser completado semejante al del resto de requisitos: de manera que la organización y el cliente, puedan realizar una extrapolación del progreso del proyecto.</w:t>
       </w:r>
     </w:p>
     <w:p>
@@ -2465,10 +2450,7 @@
         <w:contextualSpacing w:val="0"/>
       </w:pPr>
       <w:r>
-        <w:t xml:space="preserve">El desarrollo de los componente de software que conformaran la solución, deberán ser liberados en varias </w:t>
-      </w:r>
-      <w:r>
-        <w:t>iteraciones.</w:t>
+        <w:t>El desarrollo de los componente de software que conformaran la solución, deberán ser liberados en varias iteraciones.</w:t>
       </w:r>
     </w:p>
     <w:p>
@@ -2510,10 +2492,7 @@
         <w:contextualSpacing w:val="0"/>
       </w:pPr>
       <w:r>
-        <w:t xml:space="preserve">Cada iteración deberá contemplar (análisis, diseño, </w:t>
-      </w:r>
-      <w:r>
-        <w:t>implementación, documentación, etc.).</w:t>
+        <w:t>Cada iteración deberá contemplar (análisis, diseño, implementación, documentación, etc.).</w:t>
       </w:r>
     </w:p>
     <w:p>
@@ -2562,10 +2541,7 @@
         <w:contextualSpacing w:val="0"/>
       </w:pPr>
       <w:r>
-        <w:t xml:space="preserve">Cada uno de los entregables, deberá contener scripts de pruebas unitarias, integrales, funcionales, etc; mediante la utilización de </w:t>
-      </w:r>
-      <w:r>
-        <w:t>frameworks como junit, dbunit, mockObjtects, etc.</w:t>
+        <w:t>Cada uno de los entregables, deberá contener scripts de pruebas unitarias, integrales, funcionales, etc; mediante la utilización de frameworks como junit, dbunit, mockObjtects, etc.</w:t>
       </w:r>
     </w:p>
     <w:p>
@@ -2600,10 +2576,7 @@
         <w:contextualSpacing w:val="0"/>
       </w:pPr>
       <w:r>
-        <w:t xml:space="preserve">La documentación del proyectos, específicamente:  manual de usuario, manual de operaciones, arquitectura de la solución, especificaciones, etc; deberán ser entregables parciales para cada una </w:t>
-      </w:r>
-      <w:r>
-        <w:t>de las iteraciones, es decir, la documentación no se liberara al final del proyecto, sino en entregables parciales.</w:t>
+        <w:t>La documentación del proyectos, específicamente:  manual de usuario, manual de operaciones, arquitectura de la solución, especificaciones, etc; deberán ser entregables parciales para cada una de las iteraciones, es decir, la documentación no se liberara al final del proyecto, sino en entregables parciales.</w:t>
       </w:r>
     </w:p>
     <w:p>
@@ -2638,10 +2611,7 @@
         <w:contextualSpacing w:val="0"/>
       </w:pPr>
       <w:r>
-        <w:t>Cada uno de los entregables, serán sometidos a un script de calidad, que ejecutara la organización,  y no serán admitidos</w:t>
-      </w:r>
-      <w:r>
-        <w:t xml:space="preserve"> como productos del proyecto hasta alcanzar un nivel aceptable.</w:t>
+        <w:t>Cada uno de los entregables, serán sometidos a un script de calidad, que ejecutara la organización,  y no serán admitidos como productos del proyecto hasta alcanzar un nivel aceptable.</w:t>
       </w:r>
     </w:p>
     <w:p>
@@ -2676,10 +2646,7 @@
         <w:contextualSpacing w:val="0"/>
       </w:pPr>
       <w:r>
-        <w:t>Los riesgos serán identificados en la primera iteración, llevándose a cabo también una valoración inicial de la exposición al riesgo y planes de contingencia. En cada iterac</w:t>
-      </w:r>
-      <w:r>
-        <w:t>ión se revisará y actualizará el documento “Lista de Riesgos”, añadiendo además la lista de riesgos más importantes actualizada por cada iteración.</w:t>
+        <w:t>Los riesgos serán identificados en la primera iteración, llevándose a cabo también una valoración inicial de la exposición al riesgo y planes de contingencia. En cada iteración se revisará y actualizará el documento “Lista de Riesgos”, añadiendo además la lista de riesgos más importantes actualizada por cada iteración.</w:t>
       </w:r>
     </w:p>
     <w:p>
@@ -2714,10 +2681,7 @@
         <w:contextualSpacing w:val="0"/>
       </w:pPr>
       <w:r>
-        <w:t xml:space="preserve">Cada uno de los artefactos del proyecto, deberán ser mantenidos bajo un sistema de </w:t>
-      </w:r>
-      <w:r>
-        <w:t>control de versiones.</w:t>
+        <w:t>Cada uno de los artefactos del proyecto, deberán ser mantenidos bajo un sistema de control de versiones.</w:t>
       </w:r>
     </w:p>
     <w:p>
@@ -2742,14 +2706,14 @@
           <w:numId w:val="1"/>
         </w:numPr>
       </w:pPr>
-      <w:bookmarkStart w:id="15" w:name="_t9nqhmhnhxwj" w:colFirst="0" w:colLast="0"/>
-      <w:bookmarkStart w:id="16" w:name="_Toc525265528"/>
-      <w:bookmarkEnd w:id="15"/>
+      <w:bookmarkStart w:id="16" w:name="_t9nqhmhnhxwj" w:colFirst="0" w:colLast="0"/>
+      <w:bookmarkStart w:id="17" w:name="_Toc525265528"/>
+      <w:bookmarkEnd w:id="16"/>
       <w:r>
         <w:lastRenderedPageBreak/>
         <w:t>Herramientas, entorno e infraestructura</w:t>
       </w:r>
-      <w:bookmarkEnd w:id="16"/>
+      <w:bookmarkEnd w:id="17"/>
     </w:p>
     <w:p>
       <w:pPr>
@@ -2841,8 +2805,6 @@
       <w:r>
         <w:t>Amazon Web Services (AWS)</w:t>
       </w:r>
-      <w:bookmarkStart w:id="17" w:name="_GoBack"/>
-      <w:bookmarkEnd w:id="17"/>
     </w:p>
     <w:p>
       <w:pPr>
@@ -4556,7 +4518,7 @@
 </file>
 
 <file path=word/endnotes.xml><?xml version="1.0" encoding="utf-8"?>
-<w:endnotes xmlns:wpc="http://schemas.microsoft.com/office/word/2010/wordprocessingCanvas" xmlns:mc="http://schemas.openxmlformats.org/markup-compatibility/2006" xmlns:o="urn:schemas-microsoft-com:office:office" xmlns:r="http://schemas.openxmlformats.org/officeDocument/2006/relationships" xmlns:m="http://schemas.openxmlformats.org/officeDocument/2006/math" xmlns:v="urn:schemas-microsoft-com:vml" xmlns:wp14="http://schemas.microsoft.com/office/word/2010/wordprocessingDrawing" xmlns:wp="http://schemas.openxmlformats.org/drawingml/2006/wordprocessingDrawing" xmlns:w10="urn:schemas-microsoft-com:office:word" xmlns:w="http://schemas.openxmlformats.org/wordprocessingml/2006/main" xmlns:w14="http://schemas.microsoft.com/office/word/2010/wordml" xmlns:w15="http://schemas.microsoft.com/office/word/2012/wordml" xmlns:wpg="http://schemas.microsoft.com/office/word/2010/wordprocessingGroup" xmlns:wpi="http://schemas.microsoft.com/office/word/2010/wordprocessingInk" xmlns:wne="http://schemas.microsoft.com/office/word/2006/wordml" xmlns:wps="http://schemas.microsoft.com/office/word/2010/wordprocessingShape" mc:Ignorable="w14 w15 wp14">
+<w:endnotes xmlns:wpc="http://schemas.microsoft.com/office/word/2010/wordprocessingCanvas" xmlns:cx="http://schemas.microsoft.com/office/drawing/2014/chartex" xmlns:mc="http://schemas.openxmlformats.org/markup-compatibility/2006" xmlns:o="urn:schemas-microsoft-com:office:office" xmlns:r="http://schemas.openxmlformats.org/officeDocument/2006/relationships" xmlns:m="http://schemas.openxmlformats.org/officeDocument/2006/math" xmlns:v="urn:schemas-microsoft-com:vml" xmlns:wp14="http://schemas.microsoft.com/office/word/2010/wordprocessingDrawing" xmlns:wp="http://schemas.openxmlformats.org/drawingml/2006/wordprocessingDrawing" xmlns:w10="urn:schemas-microsoft-com:office:word" xmlns:w="http://schemas.openxmlformats.org/wordprocessingml/2006/main" xmlns:w14="http://schemas.microsoft.com/office/word/2010/wordml" xmlns:w15="http://schemas.microsoft.com/office/word/2012/wordml" xmlns:w16se="http://schemas.microsoft.com/office/word/2015/wordml/symex" xmlns:wpg="http://schemas.microsoft.com/office/word/2010/wordprocessingGroup" xmlns:wpi="http://schemas.microsoft.com/office/word/2010/wordprocessingInk" xmlns:wne="http://schemas.microsoft.com/office/word/2006/wordml" xmlns:wps="http://schemas.microsoft.com/office/word/2010/wordprocessingShape" mc:Ignorable="w14 w15 w16se wp14">
   <w:endnote w:type="separator" w:id="-1">
     <w:p>
       <w:pPr>
@@ -4581,7 +4543,7 @@
 </file>
 
 <file path=word/footer1.xml><?xml version="1.0" encoding="utf-8"?>
-<w:ftr xmlns:wpc="http://schemas.microsoft.com/office/word/2010/wordprocessingCanvas" xmlns:mc="http://schemas.openxmlformats.org/markup-compatibility/2006" xmlns:o="urn:schemas-microsoft-com:office:office" xmlns:r="http://schemas.openxmlformats.org/officeDocument/2006/relationships" xmlns:m="http://schemas.openxmlformats.org/officeDocument/2006/math" xmlns:v="urn:schemas-microsoft-com:vml" xmlns:wp14="http://schemas.microsoft.com/office/word/2010/wordprocessingDrawing" xmlns:wp="http://schemas.openxmlformats.org/drawingml/2006/wordprocessingDrawing" xmlns:w10="urn:schemas-microsoft-com:office:word" xmlns:w="http://schemas.openxmlformats.org/wordprocessingml/2006/main" xmlns:w14="http://schemas.microsoft.com/office/word/2010/wordml" xmlns:w15="http://schemas.microsoft.com/office/word/2012/wordml" xmlns:wpg="http://schemas.microsoft.com/office/word/2010/wordprocessingGroup" xmlns:wpi="http://schemas.microsoft.com/office/word/2010/wordprocessingInk" xmlns:wne="http://schemas.microsoft.com/office/word/2006/wordml" xmlns:wps="http://schemas.microsoft.com/office/word/2010/wordprocessingShape" mc:Ignorable="w14 w15 wp14">
+<w:ftr xmlns:wpc="http://schemas.microsoft.com/office/word/2010/wordprocessingCanvas" xmlns:cx="http://schemas.microsoft.com/office/drawing/2014/chartex" xmlns:mc="http://schemas.openxmlformats.org/markup-compatibility/2006" xmlns:o="urn:schemas-microsoft-com:office:office" xmlns:r="http://schemas.openxmlformats.org/officeDocument/2006/relationships" xmlns:m="http://schemas.openxmlformats.org/officeDocument/2006/math" xmlns:v="urn:schemas-microsoft-com:vml" xmlns:wp14="http://schemas.microsoft.com/office/word/2010/wordprocessingDrawing" xmlns:wp="http://schemas.openxmlformats.org/drawingml/2006/wordprocessingDrawing" xmlns:w10="urn:schemas-microsoft-com:office:word" xmlns:w="http://schemas.openxmlformats.org/wordprocessingml/2006/main" xmlns:w14="http://schemas.microsoft.com/office/word/2010/wordml" xmlns:w15="http://schemas.microsoft.com/office/word/2012/wordml" xmlns:w16se="http://schemas.microsoft.com/office/word/2015/wordml/symex" xmlns:wpg="http://schemas.microsoft.com/office/word/2010/wordprocessingGroup" xmlns:wpi="http://schemas.microsoft.com/office/word/2010/wordprocessingInk" xmlns:wne="http://schemas.microsoft.com/office/word/2006/wordml" xmlns:wps="http://schemas.microsoft.com/office/word/2010/wordprocessingShape" mc:Ignorable="w14 w15 w16se wp14">
   <w:p>
     <w:pPr>
       <w:contextualSpacing w:val="0"/>
@@ -4599,7 +4561,7 @@
       <w:rPr>
         <w:noProof/>
       </w:rPr>
-      <w:t>5</w:t>
+      <w:t>3</w:t>
     </w:r>
     <w:r>
       <w:fldChar w:fldCharType="end"/>
@@ -4609,7 +4571,7 @@
 </file>
 
 <file path=word/footer2.xml><?xml version="1.0" encoding="utf-8"?>
-<w:ftr xmlns:wpc="http://schemas.microsoft.com/office/word/2010/wordprocessingCanvas" xmlns:mc="http://schemas.openxmlformats.org/markup-compatibility/2006" xmlns:o="urn:schemas-microsoft-com:office:office" xmlns:r="http://schemas.openxmlformats.org/officeDocument/2006/relationships" xmlns:m="http://schemas.openxmlformats.org/officeDocument/2006/math" xmlns:v="urn:schemas-microsoft-com:vml" xmlns:wp14="http://schemas.microsoft.com/office/word/2010/wordprocessingDrawing" xmlns:wp="http://schemas.openxmlformats.org/drawingml/2006/wordprocessingDrawing" xmlns:w10="urn:schemas-microsoft-com:office:word" xmlns:w="http://schemas.openxmlformats.org/wordprocessingml/2006/main" xmlns:w14="http://schemas.microsoft.com/office/word/2010/wordml" xmlns:w15="http://schemas.microsoft.com/office/word/2012/wordml" xmlns:wpg="http://schemas.microsoft.com/office/word/2010/wordprocessingGroup" xmlns:wpi="http://schemas.microsoft.com/office/word/2010/wordprocessingInk" xmlns:wne="http://schemas.microsoft.com/office/word/2006/wordml" xmlns:wps="http://schemas.microsoft.com/office/word/2010/wordprocessingShape" mc:Ignorable="w14 w15 wp14">
+<w:ftr xmlns:wpc="http://schemas.microsoft.com/office/word/2010/wordprocessingCanvas" xmlns:cx="http://schemas.microsoft.com/office/drawing/2014/chartex" xmlns:mc="http://schemas.openxmlformats.org/markup-compatibility/2006" xmlns:o="urn:schemas-microsoft-com:office:office" xmlns:r="http://schemas.openxmlformats.org/officeDocument/2006/relationships" xmlns:m="http://schemas.openxmlformats.org/officeDocument/2006/math" xmlns:v="urn:schemas-microsoft-com:vml" xmlns:wp14="http://schemas.microsoft.com/office/word/2010/wordprocessingDrawing" xmlns:wp="http://schemas.openxmlformats.org/drawingml/2006/wordprocessingDrawing" xmlns:w10="urn:schemas-microsoft-com:office:word" xmlns:w="http://schemas.openxmlformats.org/wordprocessingml/2006/main" xmlns:w14="http://schemas.microsoft.com/office/word/2010/wordml" xmlns:w15="http://schemas.microsoft.com/office/word/2012/wordml" xmlns:w16se="http://schemas.microsoft.com/office/word/2015/wordml/symex" xmlns:wpg="http://schemas.microsoft.com/office/word/2010/wordprocessingGroup" xmlns:wpi="http://schemas.microsoft.com/office/word/2010/wordprocessingInk" xmlns:wne="http://schemas.microsoft.com/office/word/2006/wordml" xmlns:wps="http://schemas.microsoft.com/office/word/2010/wordprocessingShape" mc:Ignorable="w14 w15 w16se wp14">
   <w:p>
     <w:pPr>
       <w:contextualSpacing w:val="0"/>
@@ -4619,7 +4581,7 @@
 </file>
 
 <file path=word/footnotes.xml><?xml version="1.0" encoding="utf-8"?>
-<w:footnotes xmlns:wpc="http://schemas.microsoft.com/office/word/2010/wordprocessingCanvas" xmlns:mc="http://schemas.openxmlformats.org/markup-compatibility/2006" xmlns:o="urn:schemas-microsoft-com:office:office" xmlns:r="http://schemas.openxmlformats.org/officeDocument/2006/relationships" xmlns:m="http://schemas.openxmlformats.org/officeDocument/2006/math" xmlns:v="urn:schemas-microsoft-com:vml" xmlns:wp14="http://schemas.microsoft.com/office/word/2010/wordprocessingDrawing" xmlns:wp="http://schemas.openxmlformats.org/drawingml/2006/wordprocessingDrawing" xmlns:w10="urn:schemas-microsoft-com:office:word" xmlns:w="http://schemas.openxmlformats.org/wordprocessingml/2006/main" xmlns:w14="http://schemas.microsoft.com/office/word/2010/wordml" xmlns:w15="http://schemas.microsoft.com/office/word/2012/wordml" xmlns:wpg="http://schemas.microsoft.com/office/word/2010/wordprocessingGroup" xmlns:wpi="http://schemas.microsoft.com/office/word/2010/wordprocessingInk" xmlns:wne="http://schemas.microsoft.com/office/word/2006/wordml" xmlns:wps="http://schemas.microsoft.com/office/word/2010/wordprocessingShape" mc:Ignorable="w14 w15 wp14">
+<w:footnotes xmlns:wpc="http://schemas.microsoft.com/office/word/2010/wordprocessingCanvas" xmlns:cx="http://schemas.microsoft.com/office/drawing/2014/chartex" xmlns:mc="http://schemas.openxmlformats.org/markup-compatibility/2006" xmlns:o="urn:schemas-microsoft-com:office:office" xmlns:r="http://schemas.openxmlformats.org/officeDocument/2006/relationships" xmlns:m="http://schemas.openxmlformats.org/officeDocument/2006/math" xmlns:v="urn:schemas-microsoft-com:vml" xmlns:wp14="http://schemas.microsoft.com/office/word/2010/wordprocessingDrawing" xmlns:wp="http://schemas.openxmlformats.org/drawingml/2006/wordprocessingDrawing" xmlns:w10="urn:schemas-microsoft-com:office:word" xmlns:w="http://schemas.openxmlformats.org/wordprocessingml/2006/main" xmlns:w14="http://schemas.microsoft.com/office/word/2010/wordml" xmlns:w15="http://schemas.microsoft.com/office/word/2012/wordml" xmlns:w16se="http://schemas.microsoft.com/office/word/2015/wordml/symex" xmlns:wpg="http://schemas.microsoft.com/office/word/2010/wordprocessingGroup" xmlns:wpi="http://schemas.microsoft.com/office/word/2010/wordprocessingInk" xmlns:wne="http://schemas.microsoft.com/office/word/2006/wordml" xmlns:wps="http://schemas.microsoft.com/office/word/2010/wordprocessingShape" mc:Ignorable="w14 w15 w16se wp14">
   <w:footnote w:type="separator" w:id="-1">
     <w:p>
       <w:pPr>
@@ -4644,7 +4606,7 @@
 </file>
 
 <file path=word/header1.xml><?xml version="1.0" encoding="utf-8"?>
-<w:hdr xmlns:wpc="http://schemas.microsoft.com/office/word/2010/wordprocessingCanvas" xmlns:mc="http://schemas.openxmlformats.org/markup-compatibility/2006" xmlns:o="urn:schemas-microsoft-com:office:office" xmlns:r="http://schemas.openxmlformats.org/officeDocument/2006/relationships" xmlns:m="http://schemas.openxmlformats.org/officeDocument/2006/math" xmlns:v="urn:schemas-microsoft-com:vml" xmlns:wp14="http://schemas.microsoft.com/office/word/2010/wordprocessingDrawing" xmlns:wp="http://schemas.openxmlformats.org/drawingml/2006/wordprocessingDrawing" xmlns:w10="urn:schemas-microsoft-com:office:word" xmlns:w="http://schemas.openxmlformats.org/wordprocessingml/2006/main" xmlns:w14="http://schemas.microsoft.com/office/word/2010/wordml" xmlns:w15="http://schemas.microsoft.com/office/word/2012/wordml" xmlns:wpg="http://schemas.microsoft.com/office/word/2010/wordprocessingGroup" xmlns:wpi="http://schemas.microsoft.com/office/word/2010/wordprocessingInk" xmlns:wne="http://schemas.microsoft.com/office/word/2006/wordml" xmlns:wps="http://schemas.microsoft.com/office/word/2010/wordprocessingShape" mc:Ignorable="w14 w15 wp14">
+<w:hdr xmlns:wpc="http://schemas.microsoft.com/office/word/2010/wordprocessingCanvas" xmlns:cx="http://schemas.microsoft.com/office/drawing/2014/chartex" xmlns:mc="http://schemas.openxmlformats.org/markup-compatibility/2006" xmlns:o="urn:schemas-microsoft-com:office:office" xmlns:r="http://schemas.openxmlformats.org/officeDocument/2006/relationships" xmlns:m="http://schemas.openxmlformats.org/officeDocument/2006/math" xmlns:v="urn:schemas-microsoft-com:vml" xmlns:wp14="http://schemas.microsoft.com/office/word/2010/wordprocessingDrawing" xmlns:wp="http://schemas.openxmlformats.org/drawingml/2006/wordprocessingDrawing" xmlns:w10="urn:schemas-microsoft-com:office:word" xmlns:w="http://schemas.openxmlformats.org/wordprocessingml/2006/main" xmlns:w14="http://schemas.microsoft.com/office/word/2010/wordml" xmlns:w15="http://schemas.microsoft.com/office/word/2012/wordml" xmlns:w16se="http://schemas.microsoft.com/office/word/2015/wordml/symex" xmlns:wpg="http://schemas.microsoft.com/office/word/2010/wordprocessingGroup" xmlns:wpi="http://schemas.microsoft.com/office/word/2010/wordprocessingInk" xmlns:wne="http://schemas.microsoft.com/office/word/2006/wordml" xmlns:wps="http://schemas.microsoft.com/office/word/2010/wordprocessingShape" mc:Ignorable="w14 w15 w16se wp14">
   <w:p>
     <w:pPr>
       <w:contextualSpacing w:val="0"/>
@@ -4733,8 +4695,8 @@
 </file>
 
 <file path=word/numbering.xml><?xml version="1.0" encoding="utf-8"?>
-<w:numbering xmlns:wpc="http://schemas.microsoft.com/office/word/2010/wordprocessingCanvas" xmlns:mc="http://schemas.openxmlformats.org/markup-compatibility/2006" xmlns:o="urn:schemas-microsoft-com:office:office" xmlns:r="http://schemas.openxmlformats.org/officeDocument/2006/relationships" xmlns:m="http://schemas.openxmlformats.org/officeDocument/2006/math" xmlns:v="urn:schemas-microsoft-com:vml" xmlns:wp14="http://schemas.microsoft.com/office/word/2010/wordprocessingDrawing" xmlns:wp="http://schemas.openxmlformats.org/drawingml/2006/wordprocessingDrawing" xmlns:w10="urn:schemas-microsoft-com:office:word" xmlns:w="http://schemas.openxmlformats.org/wordprocessingml/2006/main" xmlns:w14="http://schemas.microsoft.com/office/word/2010/wordml" xmlns:w15="http://schemas.microsoft.com/office/word/2012/wordml" xmlns:wpg="http://schemas.microsoft.com/office/word/2010/wordprocessingGroup" xmlns:wpi="http://schemas.microsoft.com/office/word/2010/wordprocessingInk" xmlns:wne="http://schemas.microsoft.com/office/word/2006/wordml" xmlns:wps="http://schemas.microsoft.com/office/word/2010/wordprocessingShape" mc:Ignorable="w14 w15 wp14">
-  <w:abstractNum w:abstractNumId="0">
+<w:numbering xmlns:wpc="http://schemas.microsoft.com/office/word/2010/wordprocessingCanvas" xmlns:cx="http://schemas.microsoft.com/office/drawing/2014/chartex" xmlns:mc="http://schemas.openxmlformats.org/markup-compatibility/2006" xmlns:o="urn:schemas-microsoft-com:office:office" xmlns:r="http://schemas.openxmlformats.org/officeDocument/2006/relationships" xmlns:m="http://schemas.openxmlformats.org/officeDocument/2006/math" xmlns:v="urn:schemas-microsoft-com:vml" xmlns:wp14="http://schemas.microsoft.com/office/word/2010/wordprocessingDrawing" xmlns:wp="http://schemas.openxmlformats.org/drawingml/2006/wordprocessingDrawing" xmlns:w10="urn:schemas-microsoft-com:office:word" xmlns:w="http://schemas.openxmlformats.org/wordprocessingml/2006/main" xmlns:w14="http://schemas.microsoft.com/office/word/2010/wordml" xmlns:w15="http://schemas.microsoft.com/office/word/2012/wordml" xmlns:w16se="http://schemas.microsoft.com/office/word/2015/wordml/symex" xmlns:wpg="http://schemas.microsoft.com/office/word/2010/wordprocessingGroup" xmlns:wpi="http://schemas.microsoft.com/office/word/2010/wordprocessingInk" xmlns:wne="http://schemas.microsoft.com/office/word/2006/wordml" xmlns:wps="http://schemas.microsoft.com/office/word/2010/wordprocessingShape" mc:Ignorable="w14 w15 w16se wp14">
+  <w:abstractNum w:abstractNumId="0" w15:restartNumberingAfterBreak="0">
     <w:nsid w:val="93F34A6E"/>
     <w:multiLevelType w:val="singleLevel"/>
     <w:tmpl w:val="93F34A6E"/>
@@ -4754,7 +4716,7 @@
       </w:rPr>
     </w:lvl>
   </w:abstractNum>
-  <w:abstractNum w:abstractNumId="1">
+  <w:abstractNum w:abstractNumId="1" w15:restartNumberingAfterBreak="0">
     <w:nsid w:val="CAFE4A1D"/>
     <w:multiLevelType w:val="multilevel"/>
     <w:tmpl w:val="CAFE4A1D"/>
@@ -4894,7 +4856,7 @@
       </w:rPr>
     </w:lvl>
   </w:abstractNum>
-  <w:abstractNum w:abstractNumId="2">
+  <w:abstractNum w:abstractNumId="2" w15:restartNumberingAfterBreak="0">
     <w:nsid w:val="EAFDBCD9"/>
     <w:multiLevelType w:val="multilevel"/>
     <w:tmpl w:val="EAFDBCD9"/>
@@ -5034,7 +4996,7 @@
       </w:rPr>
     </w:lvl>
   </w:abstractNum>
-  <w:abstractNum w:abstractNumId="3">
+  <w:abstractNum w:abstractNumId="3" w15:restartNumberingAfterBreak="0">
     <w:nsid w:val="F73E582A"/>
     <w:multiLevelType w:val="multilevel"/>
     <w:tmpl w:val="F73E582A"/>
@@ -5174,7 +5136,7 @@
       </w:rPr>
     </w:lvl>
   </w:abstractNum>
-  <w:abstractNum w:abstractNumId="4">
+  <w:abstractNum w:abstractNumId="4" w15:restartNumberingAfterBreak="0">
     <w:nsid w:val="FAF3AE79"/>
     <w:multiLevelType w:val="multilevel"/>
     <w:tmpl w:val="FAF3AE79"/>
@@ -5314,7 +5276,7 @@
       </w:rPr>
     </w:lvl>
   </w:abstractNum>
-  <w:abstractNum w:abstractNumId="5">
+  <w:abstractNum w:abstractNumId="5" w15:restartNumberingAfterBreak="0">
     <w:nsid w:val="FF77F3CF"/>
     <w:multiLevelType w:val="multilevel"/>
     <w:tmpl w:val="FF77F3CF"/>
@@ -5454,7 +5416,7 @@
       </w:rPr>
     </w:lvl>
   </w:abstractNum>
-  <w:abstractNum w:abstractNumId="6">
+  <w:abstractNum w:abstractNumId="6" w15:restartNumberingAfterBreak="0">
     <w:nsid w:val="0F8E7FB5"/>
     <w:multiLevelType w:val="multilevel"/>
     <w:tmpl w:val="0F8E7FB5"/>
@@ -5567,7 +5529,7 @@
       </w:rPr>
     </w:lvl>
   </w:abstractNum>
-  <w:abstractNum w:abstractNumId="7">
+  <w:abstractNum w:abstractNumId="7" w15:restartNumberingAfterBreak="0">
     <w:nsid w:val="10912B7C"/>
     <w:multiLevelType w:val="multilevel"/>
     <w:tmpl w:val="10912B7C"/>
@@ -5679,7 +5641,7 @@
       </w:rPr>
     </w:lvl>
   </w:abstractNum>
-  <w:abstractNum w:abstractNumId="8">
+  <w:abstractNum w:abstractNumId="8" w15:restartNumberingAfterBreak="0">
     <w:nsid w:val="7FBEF5E4"/>
     <w:multiLevelType w:val="multilevel"/>
     <w:tmpl w:val="7FBEF5E4"/>
@@ -5850,7 +5812,7 @@
 </file>
 
 <file path=word/styles.xml><?xml version="1.0" encoding="utf-8"?>
-<w:styles xmlns:mc="http://schemas.openxmlformats.org/markup-compatibility/2006" xmlns:r="http://schemas.openxmlformats.org/officeDocument/2006/relationships" xmlns:w="http://schemas.openxmlformats.org/wordprocessingml/2006/main" xmlns:w14="http://schemas.microsoft.com/office/word/2010/wordml" xmlns:w15="http://schemas.microsoft.com/office/word/2012/wordml" mc:Ignorable="w14 w15">
+<w:styles xmlns:mc="http://schemas.openxmlformats.org/markup-compatibility/2006" xmlns:r="http://schemas.openxmlformats.org/officeDocument/2006/relationships" xmlns:w="http://schemas.openxmlformats.org/wordprocessingml/2006/main" xmlns:w14="http://schemas.microsoft.com/office/word/2010/wordml" xmlns:w15="http://schemas.microsoft.com/office/word/2012/wordml" xmlns:w16se="http://schemas.microsoft.com/office/word/2015/wordml/symex" mc:Ignorable="w14 w15 w16se">
   <w:docDefaults>
     <w:rPrDefault>
       <w:rPr>
@@ -6019,7 +5981,7 @@
     <w:lsdException w:name="Table Web 2" w:semiHidden="1" w:unhideWhenUsed="1"/>
     <w:lsdException w:name="Table Web 3" w:semiHidden="1" w:unhideWhenUsed="1"/>
     <w:lsdException w:name="Balloon Text" w:semiHidden="1" w:unhideWhenUsed="1"/>
-    <w:lsdException w:name="Table Grid" w:semiHidden="1" w:uiPriority="39" w:unhideWhenUsed="1"/>
+    <w:lsdException w:name="Table Grid" w:uiPriority="39"/>
     <w:lsdException w:name="Table Theme" w:semiHidden="1" w:unhideWhenUsed="1"/>
     <w:lsdException w:name="Placeholder Text" w:semiHidden="1"/>
     <w:lsdException w:name="Light Shading" w:uiPriority="60"/>
@@ -6427,7 +6389,7 @@
       <w:szCs w:val="30"/>
     </w:rPr>
   </w:style>
-  <w:style w:type="paragraph" w:styleId="Puesto">
+  <w:style w:type="paragraph" w:styleId="Ttulo">
     <w:name w:val="Title"/>
     <w:basedOn w:val="Normal"/>
     <w:next w:val="Normal"/>
@@ -6491,7 +6453,6 @@
       <w:spacing w:line="240" w:lineRule="auto"/>
     </w:pPr>
     <w:tblPr>
-      <w:tblInd w:w="0" w:type="dxa"/>
       <w:tblBorders>
         <w:top w:val="single" w:sz="4" w:space="0" w:color="auto"/>
         <w:left w:val="single" w:sz="4" w:space="0" w:color="auto"/>
@@ -6500,12 +6461,6 @@
         <w:insideH w:val="single" w:sz="4" w:space="0" w:color="auto"/>
         <w:insideV w:val="single" w:sz="4" w:space="0" w:color="auto"/>
       </w:tblBorders>
-      <w:tblCellMar>
-        <w:top w:w="0" w:type="dxa"/>
-        <w:left w:w="108" w:type="dxa"/>
-        <w:bottom w:w="0" w:type="dxa"/>
-        <w:right w:w="108" w:type="dxa"/>
-      </w:tblCellMar>
     </w:tblPr>
   </w:style>
   <w:style w:type="table" w:customStyle="1" w:styleId="TableNormal1">
@@ -6567,7 +6522,6 @@
       <w:spacing w:line="240" w:lineRule="auto"/>
     </w:pPr>
     <w:tblPr>
-      <w:tblInd w:w="0" w:type="dxa"/>
       <w:tblBorders>
         <w:top w:val="single" w:sz="4" w:space="0" w:color="E5B8B7" w:themeColor="accent2" w:themeTint="66"/>
         <w:left w:val="single" w:sz="4" w:space="0" w:color="E5B8B7" w:themeColor="accent2" w:themeTint="66"/>
@@ -6576,12 +6530,6 @@
         <w:insideH w:val="single" w:sz="4" w:space="0" w:color="E5B8B7" w:themeColor="accent2" w:themeTint="66"/>
         <w:insideV w:val="single" w:sz="4" w:space="0" w:color="E5B8B7" w:themeColor="accent2" w:themeTint="66"/>
       </w:tblBorders>
-      <w:tblCellMar>
-        <w:top w:w="0" w:type="dxa"/>
-        <w:left w:w="108" w:type="dxa"/>
-        <w:bottom w:w="0" w:type="dxa"/>
-        <w:right w:w="108" w:type="dxa"/>
-      </w:tblCellMar>
     </w:tblPr>
     <w:tblStylePr w:type="firstRow">
       <w:rPr>
@@ -6627,15 +6575,7 @@
     <w:pPr>
       <w:spacing w:line="240" w:lineRule="auto"/>
     </w:pPr>
-    <w:tblPr>
-      <w:tblInd w:w="0" w:type="dxa"/>
-      <w:tblCellMar>
-        <w:top w:w="0" w:type="dxa"/>
-        <w:left w:w="108" w:type="dxa"/>
-        <w:bottom w:w="0" w:type="dxa"/>
-        <w:right w:w="108" w:type="dxa"/>
-      </w:tblCellMar>
-    </w:tblPr>
+    <w:tblPr/>
     <w:tblStylePr w:type="firstRow">
       <w:rPr>
         <w:rFonts w:asciiTheme="majorHAnsi" w:eastAsiaTheme="majorEastAsia" w:hAnsiTheme="majorHAnsi" w:cstheme="majorBidi"/>
@@ -6752,7 +6692,6 @@
       <w:spacing w:line="240" w:lineRule="auto"/>
     </w:pPr>
     <w:tblPr>
-      <w:tblInd w:w="0" w:type="dxa"/>
       <w:tblBorders>
         <w:top w:val="single" w:sz="4" w:space="0" w:color="999999" w:themeColor="text1" w:themeTint="66"/>
         <w:left w:val="single" w:sz="4" w:space="0" w:color="999999" w:themeColor="text1" w:themeTint="66"/>
@@ -6761,12 +6700,6 @@
         <w:insideH w:val="single" w:sz="4" w:space="0" w:color="999999" w:themeColor="text1" w:themeTint="66"/>
         <w:insideV w:val="single" w:sz="4" w:space="0" w:color="999999" w:themeColor="text1" w:themeTint="66"/>
       </w:tblBorders>
-      <w:tblCellMar>
-        <w:top w:w="0" w:type="dxa"/>
-        <w:left w:w="108" w:type="dxa"/>
-        <w:bottom w:w="0" w:type="dxa"/>
-        <w:right w:w="108" w:type="dxa"/>
-      </w:tblCellMar>
     </w:tblPr>
     <w:tblStylePr w:type="firstRow">
       <w:rPr>

</xml_diff>

<commit_message>
cambio version,add definicion caso 1
</commit_message>
<xml_diff>
--- a/Documentos/PGC.docx
+++ b/Documentos/PGC.docx
@@ -41,18 +41,8 @@
           <w:sz w:val="36"/>
           <w:szCs w:val="36"/>
         </w:rPr>
-        <w:t xml:space="preserve">Consultora </w:t>
+        <w:t>Consultora ElmerX</w:t>
       </w:r>
-      <w:proofErr w:type="spellStart"/>
-      <w:r>
-        <w:rPr>
-          <w:b/>
-          <w:sz w:val="36"/>
-          <w:szCs w:val="36"/>
-        </w:rPr>
-        <w:t>ElmerX</w:t>
-      </w:r>
-      <w:proofErr w:type="spellEnd"/>
     </w:p>
     <w:p>
       <w:pPr>
@@ -72,7 +62,7 @@
           <w:sz w:val="36"/>
           <w:szCs w:val="36"/>
         </w:rPr>
-        <w:t>Versión 1.1</w:t>
+        <w:t>Versión 1.2</w:t>
       </w:r>
     </w:p>
     <w:p>
@@ -524,21 +514,12 @@
                 <w:szCs w:val="20"/>
               </w:rPr>
             </w:pPr>
-            <w:proofErr w:type="spellStart"/>
             <w:r>
               <w:rPr>
                 <w:sz w:val="20"/>
                 <w:szCs w:val="20"/>
               </w:rPr>
-              <w:t>Introduccion</w:t>
-            </w:r>
-            <w:proofErr w:type="spellEnd"/>
-            <w:r>
-              <w:rPr>
-                <w:sz w:val="20"/>
-                <w:szCs w:val="20"/>
-              </w:rPr>
-              <w:t xml:space="preserve"> Agregada</w:t>
+              <w:t>Introduccion Agregada</w:t>
             </w:r>
           </w:p>
         </w:tc>
@@ -1642,15 +1623,7 @@
         <w:contextualSpacing w:val="0"/>
       </w:pPr>
       <w:r>
-        <w:t xml:space="preserve">Estos problemas se generan por una falta de comunicación entre los miembros del equipo y el jefe de proyecto, así como también la falta de capacitación en el uso de repositorios como </w:t>
-      </w:r>
-      <w:proofErr w:type="spellStart"/>
-      <w:r>
-        <w:t>github</w:t>
-      </w:r>
-      <w:proofErr w:type="spellEnd"/>
-      <w:r>
-        <w:t>, los miembros del equipo no saben lo que deben hacer cada vez que quieren cambiar algo es por eso que cada uno trabaja por su propia cuenta.</w:t>
+        <w:t>Estos problemas se generan por una falta de comunicación entre los miembros del equipo y el jefe de proyecto, así como también la falta de capacitación en el uso de repositorios como github, los miembros del equipo no saben lo que deben hacer cada vez que quieren cambiar algo es por eso que cada uno trabaja por su propia cuenta.</w:t>
       </w:r>
     </w:p>
     <w:p>
@@ -2553,7 +2526,6 @@
           <w:lang w:val="es-PE" w:eastAsia="es-PE"/>
         </w:rPr>
       </w:pPr>
-      <w:proofErr w:type="spellStart"/>
       <w:r>
         <w:rPr>
           <w:rFonts w:eastAsia="Times New Roman"/>
@@ -2562,9 +2534,106 @@
           <w:color w:val="000000"/>
           <w:lang w:val="en-US" w:eastAsia="zh-CN"/>
         </w:rPr>
-        <w:t>Lineamientos</w:t>
+        <w:t>Lineamientos Generales</w:t>
       </w:r>
-      <w:proofErr w:type="spellEnd"/>
+    </w:p>
+    <w:p>
+      <w:pPr>
+        <w:numPr>
+          <w:ilvl w:val="0"/>
+          <w:numId w:val="3"/>
+        </w:numPr>
+        <w:spacing w:line="240" w:lineRule="auto"/>
+        <w:ind w:left="1565"/>
+        <w:contextualSpacing w:val="0"/>
+      </w:pPr>
+      <w:r>
+        <w:t>Los proyectos deberán ser ejecutado en iteraciones incrementales con una demostración del producto al finalizar cada iteración: con esta política, se conocerá el estado del proyecto, evaluando si los requisitos cumplen con las expectativas del cliente, si la calidad es la esperada, o si hay retrasos; agilizando la toma de decisiones correctivas.</w:t>
+      </w:r>
+    </w:p>
+    <w:p>
+      <w:pPr>
+        <w:numPr>
+          <w:ilvl w:val="0"/>
+          <w:numId w:val="3"/>
+        </w:numPr>
+        <w:spacing w:line="240" w:lineRule="auto"/>
+        <w:ind w:left="1565"/>
+        <w:contextualSpacing w:val="0"/>
+      </w:pPr>
+      <w:r>
+        <w:t>Los requisitos se desarrollarán priorizados por el valor aportado al cliente: Esta política permitirá que los objetivos más importantes del proyecto sean atendidos.</w:t>
+      </w:r>
+    </w:p>
+    <w:p>
+      <w:pPr>
+        <w:numPr>
+          <w:ilvl w:val="0"/>
+          <w:numId w:val="3"/>
+        </w:numPr>
+        <w:spacing w:line="240" w:lineRule="auto"/>
+        <w:ind w:left="1565"/>
+        <w:contextualSpacing w:val="0"/>
+      </w:pPr>
+      <w:r>
+        <w:t>El control y seguimiento de los proyectos se basará en los requisitos completados en cada iteración. Se entiende como un requisito, los entregables asociados a: análisis, desarrollo, pruebas, documentación, etc. e integrados con los entregables de las iteraciones anteriores. (ElmerX/NombreProyecto/Gestión)</w:t>
+      </w:r>
+    </w:p>
+    <w:p>
+      <w:pPr>
+        <w:numPr>
+          <w:ilvl w:val="0"/>
+          <w:numId w:val="3"/>
+        </w:numPr>
+        <w:spacing w:line="240" w:lineRule="auto"/>
+        <w:ind w:left="1565"/>
+        <w:contextualSpacing w:val="0"/>
+      </w:pPr>
+      <w:r>
+        <w:t>Cada requisito debe ser independiente del resto de los requisitos, en la medida de lo posible. (ElmerX/NombreProyecto/Análisis)</w:t>
+      </w:r>
+    </w:p>
+    <w:p>
+      <w:pPr>
+        <w:numPr>
+          <w:ilvl w:val="0"/>
+          <w:numId w:val="3"/>
+        </w:numPr>
+        <w:spacing w:line="240" w:lineRule="auto"/>
+        <w:ind w:left="1565"/>
+        <w:contextualSpacing w:val="0"/>
+      </w:pPr>
+      <w:r>
+        <w:t>Cada requisito debe ser demostrable, permitiendo cómo comprobar con el cliente que el requisito está completado y que se cumplen sus expectativas. (ElmerX/NombreProyecto/Análisis)</w:t>
+      </w:r>
+    </w:p>
+    <w:p>
+      <w:pPr>
+        <w:numPr>
+          <w:ilvl w:val="0"/>
+          <w:numId w:val="3"/>
+        </w:numPr>
+        <w:spacing w:line="240" w:lineRule="auto"/>
+        <w:ind w:left="1565"/>
+        <w:contextualSpacing w:val="0"/>
+      </w:pPr>
+      <w:r>
+        <w:lastRenderedPageBreak/>
+        <w:t>El requisito debe ser de un grado de esfuerzo para ser completado semejante al del resto de requisitos: de manera que la organización y el cliente, puedan realizar una extrapolación del progreso del proyecto.</w:t>
+      </w:r>
+      <w:r>
+        <w:t xml:space="preserve"> </w:t>
+      </w:r>
+      <w:r>
+        <w:t>(ElmerX/NombreProyecto/Análisis)</w:t>
+      </w:r>
+    </w:p>
+    <w:p>
+      <w:pPr>
+        <w:spacing w:line="240" w:lineRule="auto"/>
+        <w:ind w:left="720"/>
+        <w:contextualSpacing w:val="0"/>
+      </w:pPr>
       <w:r>
         <w:rPr>
           <w:rFonts w:eastAsia="Times New Roman"/>
@@ -2573,222 +2642,10 @@
           <w:color w:val="000000"/>
           <w:lang w:val="en-US" w:eastAsia="zh-CN"/>
         </w:rPr>
-        <w:t xml:space="preserve"> </w:t>
-      </w:r>
-      <w:proofErr w:type="spellStart"/>
-      <w:r>
-        <w:rPr>
-          <w:rFonts w:eastAsia="Times New Roman"/>
-          <w:b/>
-          <w:bCs/>
-          <w:color w:val="000000"/>
-          <w:lang w:val="en-US" w:eastAsia="zh-CN"/>
-        </w:rPr>
-        <w:t>Generales</w:t>
-      </w:r>
-      <w:proofErr w:type="spellEnd"/>
-    </w:p>
-    <w:p>
-      <w:pPr>
-        <w:numPr>
-          <w:ilvl w:val="0"/>
-          <w:numId w:val="3"/>
-        </w:numPr>
-        <w:spacing w:line="240" w:lineRule="auto"/>
-        <w:ind w:left="1565"/>
-        <w:contextualSpacing w:val="0"/>
-      </w:pPr>
-      <w:r>
-        <w:t>Los proyectos deberán ser ejecutado en iteraciones incrementales con una demostración del producto al finalizar cada iteración: con esta política, se conocerá el estado del proyecto, evaluando si los requisitos cumplen con las expectativas del cliente, si la calidad es la esperada, o si hay retrasos; agilizando la toma de decisiones correctivas.</w:t>
-      </w:r>
-    </w:p>
-    <w:p>
-      <w:pPr>
-        <w:numPr>
-          <w:ilvl w:val="0"/>
-          <w:numId w:val="3"/>
-        </w:numPr>
-        <w:spacing w:line="240" w:lineRule="auto"/>
-        <w:ind w:left="1565"/>
-        <w:contextualSpacing w:val="0"/>
-      </w:pPr>
-      <w:r>
-        <w:t>Los requisitos se desarrollarán priorizados por el valor aportado al cliente: Esta política permitirá que los objetivos más importantes del proyecto sean atendidos.</w:t>
-      </w:r>
-    </w:p>
-    <w:p>
-      <w:pPr>
-        <w:numPr>
-          <w:ilvl w:val="0"/>
-          <w:numId w:val="3"/>
-        </w:numPr>
-        <w:spacing w:line="240" w:lineRule="auto"/>
-        <w:ind w:left="1565"/>
-        <w:contextualSpacing w:val="0"/>
-      </w:pPr>
-      <w:r>
-        <w:t>El control y seguimiento de los proyectos se basará en los requisitos completados en cada iteración. Se entiende como un requisito, los entregables asociados a: análisis, desarrollo, pruebas, documentación, etc. e integrados con los entregables de las iteraciones anteriores. (</w:t>
-      </w:r>
-      <w:proofErr w:type="spellStart"/>
-      <w:r>
-        <w:t>ElmerX</w:t>
-      </w:r>
-      <w:proofErr w:type="spellEnd"/>
-      <w:r>
-        <w:t>/</w:t>
-      </w:r>
-      <w:proofErr w:type="spellStart"/>
-      <w:r>
-        <w:t>NombreProyecto</w:t>
-      </w:r>
-      <w:proofErr w:type="spellEnd"/>
-      <w:r>
-        <w:t>/Gestión)</w:t>
-      </w:r>
-    </w:p>
-    <w:p>
-      <w:pPr>
-        <w:numPr>
-          <w:ilvl w:val="0"/>
-          <w:numId w:val="3"/>
-        </w:numPr>
-        <w:spacing w:line="240" w:lineRule="auto"/>
-        <w:ind w:left="1565"/>
-        <w:contextualSpacing w:val="0"/>
-      </w:pPr>
-      <w:r>
-        <w:t>Cada requisito debe ser independiente del resto de los requisitos, en la medida de lo posible. (</w:t>
-      </w:r>
-      <w:proofErr w:type="spellStart"/>
-      <w:r>
-        <w:t>ElmerX</w:t>
-      </w:r>
-      <w:proofErr w:type="spellEnd"/>
-      <w:r>
-        <w:t>/</w:t>
-      </w:r>
-      <w:proofErr w:type="spellStart"/>
-      <w:r>
-        <w:t>NombreProyecto</w:t>
-      </w:r>
-      <w:proofErr w:type="spellEnd"/>
-      <w:r>
-        <w:t>/Análisis)</w:t>
-      </w:r>
-    </w:p>
-    <w:p>
-      <w:pPr>
-        <w:numPr>
-          <w:ilvl w:val="0"/>
-          <w:numId w:val="3"/>
-        </w:numPr>
-        <w:spacing w:line="240" w:lineRule="auto"/>
-        <w:ind w:left="1565"/>
-        <w:contextualSpacing w:val="0"/>
-      </w:pPr>
-      <w:r>
-        <w:t>Cada requisito debe ser demostrable, permitiendo cómo comprobar con el cliente que el requisito está completado y que se cumplen sus expectativas. (</w:t>
-      </w:r>
-      <w:proofErr w:type="spellStart"/>
-      <w:r>
-        <w:t>ElmerX</w:t>
-      </w:r>
-      <w:proofErr w:type="spellEnd"/>
-      <w:r>
-        <w:t>/</w:t>
-      </w:r>
-      <w:proofErr w:type="spellStart"/>
-      <w:r>
-        <w:t>NombreProyecto</w:t>
-      </w:r>
-      <w:proofErr w:type="spellEnd"/>
-      <w:r>
-        <w:t>/Análisis)</w:t>
-      </w:r>
-    </w:p>
-    <w:p>
-      <w:pPr>
-        <w:numPr>
-          <w:ilvl w:val="0"/>
-          <w:numId w:val="3"/>
-        </w:numPr>
-        <w:spacing w:line="240" w:lineRule="auto"/>
-        <w:ind w:left="1565"/>
-        <w:contextualSpacing w:val="0"/>
-      </w:pPr>
-      <w:r>
-        <w:lastRenderedPageBreak/>
-        <w:t>El requisito debe ser de un grado de esfuerzo para ser completado semejante al del resto de requisitos: de manera que la organización y el cliente, puedan realizar una extrapolación del progreso del proyecto.</w:t>
+        <w:t xml:space="preserve">Desarrollo </w:t>
       </w:r>
       <w:r>
-        <w:t xml:space="preserve"> </w:t>
-      </w:r>
-      <w:r>
-        <w:t>(</w:t>
-      </w:r>
-      <w:proofErr w:type="spellStart"/>
-      <w:r>
-        <w:t>ElmerX</w:t>
-      </w:r>
-      <w:proofErr w:type="spellEnd"/>
-      <w:r>
-        <w:t>/</w:t>
-      </w:r>
-      <w:proofErr w:type="spellStart"/>
-      <w:r>
-        <w:t>NombreProyecto</w:t>
-      </w:r>
-      <w:proofErr w:type="spellEnd"/>
-      <w:r>
-        <w:t>/Análisis)</w:t>
-      </w:r>
-    </w:p>
-    <w:p>
-      <w:pPr>
-        <w:spacing w:line="240" w:lineRule="auto"/>
-        <w:ind w:left="720"/>
-        <w:contextualSpacing w:val="0"/>
-      </w:pPr>
-      <w:proofErr w:type="spellStart"/>
-      <w:r>
-        <w:rPr>
-          <w:rFonts w:eastAsia="Times New Roman"/>
-          <w:b/>
-          <w:bCs/>
-          <w:color w:val="000000"/>
-          <w:lang w:val="en-US" w:eastAsia="zh-CN"/>
-        </w:rPr>
-        <w:t>Desarrollo</w:t>
-      </w:r>
-      <w:proofErr w:type="spellEnd"/>
-      <w:r>
-        <w:rPr>
-          <w:rFonts w:eastAsia="Times New Roman"/>
-          <w:b/>
-          <w:bCs/>
-          <w:color w:val="000000"/>
-          <w:lang w:val="en-US" w:eastAsia="zh-CN"/>
-        </w:rPr>
-        <w:t xml:space="preserve"> </w:t>
-      </w:r>
-      <w:r>
-        <w:t>(</w:t>
-      </w:r>
-      <w:proofErr w:type="spellStart"/>
-      <w:r>
-        <w:t>ElmerX</w:t>
-      </w:r>
-      <w:proofErr w:type="spellEnd"/>
-      <w:r>
-        <w:t>/</w:t>
-      </w:r>
-      <w:proofErr w:type="spellStart"/>
-      <w:r>
-        <w:t>NombreProyecto</w:t>
-      </w:r>
-      <w:proofErr w:type="spellEnd"/>
-      <w:r>
-        <w:t>/Desarrollo)</w:t>
+        <w:t>(ElmerX/NombreProyecto/Desarrollo)</w:t>
       </w:r>
     </w:p>
     <w:p>
@@ -2872,7 +2729,6 @@
           <w:lang w:val="en-US" w:eastAsia="zh-CN"/>
         </w:rPr>
       </w:pPr>
-      <w:proofErr w:type="spellStart"/>
       <w:r>
         <w:rPr>
           <w:rFonts w:eastAsia="Times New Roman"/>
@@ -2883,7 +2739,6 @@
         </w:rPr>
         <w:t>Pruebas</w:t>
       </w:r>
-      <w:proofErr w:type="spellEnd"/>
     </w:p>
     <w:p>
       <w:pPr>
@@ -2896,23 +2751,7 @@
         <w:contextualSpacing w:val="0"/>
       </w:pPr>
       <w:r>
-        <w:t xml:space="preserve">Cada proyecto debe incorporar las prácticas de TDD (Test </w:t>
-      </w:r>
-      <w:proofErr w:type="spellStart"/>
-      <w:r>
-        <w:t>Driven</w:t>
-      </w:r>
-      <w:proofErr w:type="spellEnd"/>
-      <w:r>
-        <w:t xml:space="preserve"> </w:t>
-      </w:r>
-      <w:proofErr w:type="spellStart"/>
-      <w:r>
-        <w:t>Development</w:t>
-      </w:r>
-      <w:proofErr w:type="spellEnd"/>
-      <w:r>
-        <w:t>).</w:t>
+        <w:t>Cada proyecto debe incorporar las prácticas de TDD (Test Driven Development).</w:t>
       </w:r>
     </w:p>
     <w:p>
@@ -2926,47 +2765,7 @@
         <w:contextualSpacing w:val="0"/>
       </w:pPr>
       <w:r>
-        <w:t xml:space="preserve">Cada uno de los entregables, deberá contener scripts de pruebas unitarias, integrales, funcionales, </w:t>
-      </w:r>
-      <w:proofErr w:type="spellStart"/>
-      <w:r>
-        <w:t>etc</w:t>
-      </w:r>
-      <w:proofErr w:type="spellEnd"/>
-      <w:r>
-        <w:t xml:space="preserve">; mediante la utilización de </w:t>
-      </w:r>
-      <w:proofErr w:type="spellStart"/>
-      <w:r>
-        <w:t>frameworks</w:t>
-      </w:r>
-      <w:proofErr w:type="spellEnd"/>
-      <w:r>
-        <w:t xml:space="preserve"> como </w:t>
-      </w:r>
-      <w:proofErr w:type="spellStart"/>
-      <w:r>
-        <w:t>junit</w:t>
-      </w:r>
-      <w:proofErr w:type="spellEnd"/>
-      <w:r>
-        <w:t xml:space="preserve">, </w:t>
-      </w:r>
-      <w:proofErr w:type="spellStart"/>
-      <w:r>
-        <w:t>dbunit</w:t>
-      </w:r>
-      <w:proofErr w:type="spellEnd"/>
-      <w:r>
-        <w:t xml:space="preserve">, </w:t>
-      </w:r>
-      <w:proofErr w:type="spellStart"/>
-      <w:r>
-        <w:t>mockObjtects</w:t>
-      </w:r>
-      <w:proofErr w:type="spellEnd"/>
-      <w:r>
-        <w:t>, etc.</w:t>
+        <w:t>Cada uno de los entregables, deberá contener scripts de pruebas unitarias, integrales, funcionales, etc; mediante la utilización de frameworks como junit, dbunit, mockObjtects, etc.</w:t>
       </w:r>
     </w:p>
     <w:p>
@@ -2980,7 +2779,6 @@
           <w:lang w:val="en-US" w:eastAsia="zh-CN"/>
         </w:rPr>
       </w:pPr>
-      <w:proofErr w:type="spellStart"/>
       <w:r>
         <w:rPr>
           <w:rFonts w:eastAsia="Times New Roman"/>
@@ -2991,7 +2789,6 @@
         </w:rPr>
         <w:t>Documentación</w:t>
       </w:r>
-      <w:proofErr w:type="spellEnd"/>
     </w:p>
     <w:p>
       <w:pPr>
@@ -3004,39 +2801,7 @@
         <w:contextualSpacing w:val="0"/>
       </w:pPr>
       <w:r>
-        <w:t>La documentación de los proyectos, específicamente</w:t>
-      </w:r>
-      <w:proofErr w:type="gramStart"/>
-      <w:r>
-        <w:t>:  manual</w:t>
-      </w:r>
-      <w:proofErr w:type="gramEnd"/>
-      <w:r>
-        <w:t xml:space="preserve"> de usuario, manual de operaciones, arquitectura de la solución, especificaciones, </w:t>
-      </w:r>
-      <w:proofErr w:type="spellStart"/>
-      <w:r>
-        <w:t>etc</w:t>
-      </w:r>
-      <w:proofErr w:type="spellEnd"/>
-      <w:r>
-        <w:t>; deberán ser entregables parciales para cada una de las iteraciones, es decir, la documentación no se liberará al final del proyecto, sino en entregables parciales. (</w:t>
-      </w:r>
-      <w:proofErr w:type="spellStart"/>
-      <w:r>
-        <w:t>ElmerX</w:t>
-      </w:r>
-      <w:proofErr w:type="spellEnd"/>
-      <w:r>
-        <w:t>/</w:t>
-      </w:r>
-      <w:proofErr w:type="spellStart"/>
-      <w:r>
-        <w:t>NombreProyecto</w:t>
-      </w:r>
-      <w:proofErr w:type="spellEnd"/>
-      <w:r>
-        <w:t>/Análisis)</w:t>
+        <w:t>La documentación de los proyectos, específicamente:  manual de usuario, manual de operaciones, arquitectura de la solución, especificaciones, etc; deberán ser entregables parciales para cada una de las iteraciones, es decir, la documentación no se liberará al final del proyecto, sino en entregables parciales. (ElmerX/NombreProyecto/Análisis)</w:t>
       </w:r>
     </w:p>
     <w:p>
@@ -3058,9 +2823,40 @@
           <w:color w:val="000000"/>
           <w:lang w:val="en-US" w:eastAsia="zh-CN"/>
         </w:rPr>
-        <w:t xml:space="preserve">Control de </w:t>
+        <w:t>Control de Calidad</w:t>
       </w:r>
-      <w:proofErr w:type="spellStart"/>
+    </w:p>
+    <w:p>
+      <w:pPr>
+        <w:numPr>
+          <w:ilvl w:val="0"/>
+          <w:numId w:val="3"/>
+        </w:numPr>
+        <w:spacing w:line="240" w:lineRule="auto"/>
+        <w:ind w:left="1565"/>
+        <w:contextualSpacing w:val="0"/>
+      </w:pPr>
+      <w:r>
+        <w:t>Cada uno de los entregables, serán sometidos a un script de calidad, que ejecutara la organización, y no serán admitidos como productos del proyecto hasta alcanzar un nivel aceptable.</w:t>
+      </w:r>
+      <w:r>
+        <w:t xml:space="preserve"> </w:t>
+      </w:r>
+      <w:r>
+        <w:t>(ElmerX/NombreProyecto/Gestión)</w:t>
+      </w:r>
+    </w:p>
+    <w:p>
+      <w:pPr>
+        <w:ind w:left="720"/>
+        <w:rPr>
+          <w:rFonts w:eastAsia="Times New Roman"/>
+          <w:b/>
+          <w:bCs/>
+          <w:color w:val="000000"/>
+          <w:lang w:val="en-US" w:eastAsia="zh-CN"/>
+        </w:rPr>
+      </w:pPr>
       <w:r>
         <w:rPr>
           <w:rFonts w:eastAsia="Times New Roman"/>
@@ -3069,9 +2865,8 @@
           <w:color w:val="000000"/>
           <w:lang w:val="en-US" w:eastAsia="zh-CN"/>
         </w:rPr>
-        <w:t>Calidad</w:t>
+        <w:t>Control de Riesgos</w:t>
       </w:r>
-      <w:proofErr w:type="spellEnd"/>
     </w:p>
     <w:p>
       <w:pPr>
@@ -3084,29 +2879,13 @@
         <w:contextualSpacing w:val="0"/>
       </w:pPr>
       <w:r>
-        <w:t>Cada uno de los entregables, serán sometidos a un script de calidad, que ejecutara la organización, y no serán admitidos como productos del proyecto hasta alcanzar un nivel aceptable.</w:t>
+        <w:t>Los riesgos serán identificados en la primera iteración, llevándose a cabo también una valoración inicial de la exposición al riesgo y planes de contingencia. En cada iteración se revisará y actualizará el documento “Lista de Riesgos”, añadiendo además la lista de riesgos más importantes actualizada por cada iteración.</w:t>
       </w:r>
       <w:r>
         <w:t xml:space="preserve"> </w:t>
       </w:r>
       <w:r>
-        <w:t>(</w:t>
-      </w:r>
-      <w:proofErr w:type="spellStart"/>
-      <w:r>
-        <w:t>ElmerX</w:t>
-      </w:r>
-      <w:proofErr w:type="spellEnd"/>
-      <w:r>
-        <w:t>/</w:t>
-      </w:r>
-      <w:proofErr w:type="spellStart"/>
-      <w:r>
-        <w:t>NombreProyecto</w:t>
-      </w:r>
-      <w:proofErr w:type="spellEnd"/>
-      <w:r>
-        <w:t>/Gestión)</w:t>
+        <w:t>(ElmerX/NombreProyecto/Gestión)</w:t>
       </w:r>
     </w:p>
     <w:p>
@@ -3128,90 +2907,8 @@
           <w:color w:val="000000"/>
           <w:lang w:val="en-US" w:eastAsia="zh-CN"/>
         </w:rPr>
-        <w:t xml:space="preserve">Control de </w:t>
+        <w:t>Control de Artefactos</w:t>
       </w:r>
-      <w:proofErr w:type="spellStart"/>
-      <w:r>
-        <w:rPr>
-          <w:rFonts w:eastAsia="Times New Roman"/>
-          <w:b/>
-          <w:bCs/>
-          <w:color w:val="000000"/>
-          <w:lang w:val="en-US" w:eastAsia="zh-CN"/>
-        </w:rPr>
-        <w:t>Riesgos</w:t>
-      </w:r>
-      <w:proofErr w:type="spellEnd"/>
-    </w:p>
-    <w:p>
-      <w:pPr>
-        <w:numPr>
-          <w:ilvl w:val="0"/>
-          <w:numId w:val="3"/>
-        </w:numPr>
-        <w:spacing w:line="240" w:lineRule="auto"/>
-        <w:ind w:left="1565"/>
-        <w:contextualSpacing w:val="0"/>
-      </w:pPr>
-      <w:r>
-        <w:t>Los riesgos serán identificados en la primera iteración, llevándose a cabo también una valoración inicial de la exposición al riesgo y planes de contingencia. En cada iteración se revisará y actualizará el documento “Lista de Riesgos”, añadiendo además la lista de riesgos más importantes actualizada por cada iteración.</w:t>
-      </w:r>
-      <w:r>
-        <w:t xml:space="preserve"> </w:t>
-      </w:r>
-      <w:r>
-        <w:t>(</w:t>
-      </w:r>
-      <w:proofErr w:type="spellStart"/>
-      <w:r>
-        <w:t>ElmerX</w:t>
-      </w:r>
-      <w:proofErr w:type="spellEnd"/>
-      <w:r>
-        <w:t>/</w:t>
-      </w:r>
-      <w:proofErr w:type="spellStart"/>
-      <w:r>
-        <w:t>NombreProyecto</w:t>
-      </w:r>
-      <w:proofErr w:type="spellEnd"/>
-      <w:r>
-        <w:t>/Gestión)</w:t>
-      </w:r>
-    </w:p>
-    <w:p>
-      <w:pPr>
-        <w:ind w:left="720"/>
-        <w:rPr>
-          <w:rFonts w:eastAsia="Times New Roman"/>
-          <w:b/>
-          <w:bCs/>
-          <w:color w:val="000000"/>
-          <w:lang w:val="en-US" w:eastAsia="zh-CN"/>
-        </w:rPr>
-      </w:pPr>
-      <w:r>
-        <w:rPr>
-          <w:rFonts w:eastAsia="Times New Roman"/>
-          <w:b/>
-          <w:bCs/>
-          <w:color w:val="000000"/>
-          <w:lang w:val="en-US" w:eastAsia="zh-CN"/>
-        </w:rPr>
-        <w:t xml:space="preserve">Control de </w:t>
-      </w:r>
-      <w:proofErr w:type="spellStart"/>
-      <w:r>
-        <w:rPr>
-          <w:rFonts w:eastAsia="Times New Roman"/>
-          <w:b/>
-          <w:bCs/>
-          <w:color w:val="000000"/>
-          <w:lang w:val="en-US" w:eastAsia="zh-CN"/>
-        </w:rPr>
-        <w:t>Artefactos</w:t>
-      </w:r>
-      <w:proofErr w:type="spellEnd"/>
     </w:p>
     <w:p>
       <w:pPr>
@@ -3238,15 +2935,7 @@
         <w:contextualSpacing w:val="0"/>
       </w:pPr>
       <w:r>
-        <w:t xml:space="preserve">La organización </w:t>
-      </w:r>
-      <w:proofErr w:type="spellStart"/>
-      <w:r>
-        <w:t>disponibilizara</w:t>
-      </w:r>
-      <w:proofErr w:type="spellEnd"/>
-      <w:r>
-        <w:t xml:space="preserve"> un sistema de control de versiones, que deberá ser actualizado por el cliente de forma remota.</w:t>
+        <w:t>La organización disponibilizara un sistema de control de versiones, que deberá ser actualizado por el cliente de forma remota.</w:t>
       </w:r>
     </w:p>
     <w:p>
@@ -3340,11 +3029,9 @@
               <w:ind w:left="0"/>
               <w:contextualSpacing w:val="0"/>
             </w:pPr>
-            <w:proofErr w:type="spellStart"/>
             <w:r>
               <w:t>Git</w:t>
             </w:r>
-            <w:proofErr w:type="spellEnd"/>
           </w:p>
         </w:tc>
         <w:tc>
@@ -3387,13 +3074,8 @@
               <w:contextualSpacing w:val="0"/>
             </w:pPr>
             <w:r>
-              <w:t xml:space="preserve">Spring </w:t>
-            </w:r>
-            <w:proofErr w:type="spellStart"/>
-            <w:r>
-              <w:t>Boot</w:t>
-            </w:r>
-            <w:proofErr w:type="spellEnd"/>
+              <w:t>Spring Boot</w:t>
+            </w:r>
           </w:p>
         </w:tc>
         <w:tc>
@@ -3412,21 +3094,7 @@
               <w:rPr>
                 <w:lang w:val="es-ES"/>
               </w:rPr>
-              <w:t xml:space="preserve">Spring </w:t>
-            </w:r>
-            <w:proofErr w:type="spellStart"/>
-            <w:r>
-              <w:rPr>
-                <w:lang w:val="es-ES"/>
-              </w:rPr>
-              <w:t>Boot</w:t>
-            </w:r>
-            <w:proofErr w:type="spellEnd"/>
-            <w:r>
-              <w:rPr>
-                <w:lang w:val="es-ES"/>
-              </w:rPr>
-              <w:t xml:space="preserve"> facilita la creación de aplicaciones basadas en Spring independientes y de grado de producción que puede "simplemente ejecutar".</w:t>
+              <w:t>Spring Boot facilita la creación de aplicaciones basadas en Spring independientes y de grado de producción que puede "simplemente ejecutar".</w:t>
             </w:r>
           </w:p>
           <w:p>
@@ -3451,21 +3119,7 @@
               <w:rPr>
                 <w:lang w:val="es-ES"/>
               </w:rPr>
-              <w:t xml:space="preserve">Tomamos una opinión de la plataforma Spring y las bibliotecas de terceros para que pueda comenzar con el mínimo esfuerzo. La mayoría de las aplicaciones Spring </w:t>
-            </w:r>
-            <w:proofErr w:type="spellStart"/>
-            <w:r>
-              <w:rPr>
-                <w:lang w:val="es-ES"/>
-              </w:rPr>
-              <w:t>Boot</w:t>
-            </w:r>
-            <w:proofErr w:type="spellEnd"/>
-            <w:r>
-              <w:rPr>
-                <w:lang w:val="es-ES"/>
-              </w:rPr>
-              <w:t xml:space="preserve"> necesitan muy poca configuración Spring.</w:t>
+              <w:t>Tomamos una opinión de la plataforma Spring y las bibliotecas de terceros para que pueda comenzar con el mínimo esfuerzo. La mayoría de las aplicaciones Spring Boot necesitan muy poca configuración Spring.</w:t>
             </w:r>
           </w:p>
         </w:tc>
@@ -3485,11 +3139,9 @@
               <w:ind w:left="0"/>
               <w:contextualSpacing w:val="0"/>
             </w:pPr>
-            <w:proofErr w:type="spellStart"/>
             <w:r>
               <w:t>Glassfish</w:t>
             </w:r>
-            <w:proofErr w:type="spellEnd"/>
           </w:p>
         </w:tc>
         <w:tc>
@@ -3522,13 +3174,8 @@
               <w:ind w:left="0"/>
               <w:contextualSpacing w:val="0"/>
             </w:pPr>
-            <w:proofErr w:type="spellStart"/>
-            <w:r>
-              <w:t>Andorid</w:t>
-            </w:r>
-            <w:proofErr w:type="spellEnd"/>
-            <w:r>
-              <w:t xml:space="preserve"> Studio</w:t>
+            <w:r>
+              <w:t>Andorid Studio</w:t>
             </w:r>
           </w:p>
         </w:tc>
@@ -3545,31 +3192,7 @@
               <w:cnfStyle w:val="000000000000" w:firstRow="0" w:lastRow="0" w:firstColumn="0" w:lastColumn="0" w:oddVBand="0" w:evenVBand="0" w:oddHBand="0" w:evenHBand="0" w:firstRowFirstColumn="0" w:firstRowLastColumn="0" w:lastRowFirstColumn="0" w:lastRowLastColumn="0"/>
             </w:pPr>
             <w:r>
-              <w:t xml:space="preserve">IDE oficial de </w:t>
-            </w:r>
-            <w:proofErr w:type="spellStart"/>
-            <w:r>
-              <w:t>Android</w:t>
-            </w:r>
-            <w:proofErr w:type="spellEnd"/>
-            <w:r>
-              <w:t xml:space="preserve">. Está diseñado específicamente para que </w:t>
-            </w:r>
-            <w:proofErr w:type="spellStart"/>
-            <w:r>
-              <w:t>Android</w:t>
-            </w:r>
-            <w:proofErr w:type="spellEnd"/>
-            <w:r>
-              <w:t xml:space="preserve"> acelere su desarrollo y lo ayude a crear aplicaciones de la más alta calidad para cada dispositivo </w:t>
-            </w:r>
-            <w:proofErr w:type="spellStart"/>
-            <w:r>
-              <w:t>Android</w:t>
-            </w:r>
-            <w:proofErr w:type="spellEnd"/>
-            <w:r>
-              <w:t>.</w:t>
+              <w:t>IDE oficial de Android. Está diseñado específicamente para que Android acelere su desarrollo y lo ayude a crear aplicaciones de la más alta calidad para cada dispositivo Android.</w:t>
             </w:r>
           </w:p>
         </w:tc>
@@ -3589,11 +3212,9 @@
               <w:ind w:left="0"/>
               <w:contextualSpacing w:val="0"/>
             </w:pPr>
-            <w:proofErr w:type="spellStart"/>
             <w:r>
               <w:t>Postgresql</w:t>
             </w:r>
-            <w:proofErr w:type="spellEnd"/>
           </w:p>
         </w:tc>
         <w:tc>
@@ -3626,11 +3247,9 @@
               <w:ind w:left="0"/>
               <w:contextualSpacing w:val="0"/>
             </w:pPr>
-            <w:proofErr w:type="spellStart"/>
             <w:r>
               <w:t>Heroku</w:t>
             </w:r>
-            <w:proofErr w:type="spellEnd"/>
           </w:p>
         </w:tc>
         <w:tc>
@@ -3679,15 +3298,7 @@
               <w:contextualSpacing w:val="0"/>
             </w:pPr>
             <w:r>
-              <w:t xml:space="preserve">Amazon Web </w:t>
-            </w:r>
-            <w:proofErr w:type="spellStart"/>
-            <w:r>
-              <w:t>Services</w:t>
-            </w:r>
-            <w:proofErr w:type="spellEnd"/>
-            <w:r>
-              <w:t xml:space="preserve"> (AWS)</w:t>
+              <w:t>Amazon Web Services (AWS)</w:t>
             </w:r>
           </w:p>
         </w:tc>
@@ -5297,18 +4908,8 @@
                 <w:color w:val="000000"/>
                 <w:lang w:val="es-PE" w:eastAsia="es-PE"/>
               </w:rPr>
-              <w:t xml:space="preserve">Inventariar los </w:t>
-            </w:r>
-            <w:proofErr w:type="spellStart"/>
-            <w:r>
-              <w:rPr>
-                <w:rFonts w:ascii="Calibri" w:eastAsia="Times New Roman" w:hAnsi="Calibri" w:cs="Calibri"/>
-                <w:color w:val="000000"/>
-                <w:lang w:val="es-PE" w:eastAsia="es-PE"/>
-              </w:rPr>
-              <w:t>Items</w:t>
-            </w:r>
-            <w:proofErr w:type="spellEnd"/>
+              <w:t>Inventariar los Items</w:t>
+            </w:r>
           </w:p>
         </w:tc>
         <w:tc>
@@ -7172,13 +6773,6 @@
     </w:p>
     <w:p>
       <w:pPr>
-        <w:ind w:left="720"/>
-      </w:pPr>
-      <w:bookmarkStart w:id="16" w:name="_GoBack"/>
-      <w:bookmarkEnd w:id="16"/>
-    </w:p>
-    <w:p>
-      <w:pPr>
         <w:pStyle w:val="Ttulo2"/>
         <w:numPr>
           <w:ilvl w:val="1"/>
@@ -7188,17 +6782,100 @@
       <w:r>
         <w:t>Definición de la Nomenclatura</w:t>
       </w:r>
+      <w:bookmarkStart w:id="16" w:name="_GoBack"/>
+      <w:bookmarkEnd w:id="16"/>
     </w:p>
     <w:p>
       <w:pPr>
-        <w:ind w:left="720"/>
-      </w:pPr>
+        <w:pStyle w:val="Prrafodelista"/>
+        <w:spacing w:after="0" w:line="240" w:lineRule="auto"/>
+        <w:contextualSpacing w:val="0"/>
+        <w:rPr>
+          <w:rFonts w:ascii="Times New Roman" w:eastAsia="Times New Roman" w:hAnsi="Times New Roman" w:cs="Times New Roman"/>
+          <w:sz w:val="24"/>
+          <w:szCs w:val="24"/>
+          <w:lang w:val="es-PE" w:eastAsia="es-PE"/>
+        </w:rPr>
+      </w:pPr>
+      <w:r>
+        <w:rPr>
+          <w:rFonts w:eastAsia="Times New Roman"/>
+          <w:color w:val="000000"/>
+          <w:lang w:val="es-PE" w:eastAsia="es-PE"/>
+        </w:rPr>
+        <w:t>CASO 1: Para los elementos que no pertenecen a un proyecto, la nomenclatura es la siguiente:</w:t>
+      </w:r>
     </w:p>
+    <w:tbl>
+      <w:tblPr>
+        <w:tblpPr w:leftFromText="141" w:rightFromText="141" w:vertAnchor="text" w:horzAnchor="page" w:tblpX="2318" w:tblpY="69"/>
+        <w:tblW w:w="8180" w:type="dxa"/>
+        <w:tblCellMar>
+          <w:top w:w="15" w:type="dxa"/>
+          <w:left w:w="15" w:type="dxa"/>
+          <w:bottom w:w="15" w:type="dxa"/>
+          <w:right w:w="15" w:type="dxa"/>
+        </w:tblCellMar>
+        <w:tblLook w:val="04A0" w:firstRow="1" w:lastRow="0" w:firstColumn="1" w:lastColumn="0" w:noHBand="0" w:noVBand="1"/>
+      </w:tblPr>
+      <w:tblGrid>
+        <w:gridCol w:w="8180"/>
+      </w:tblGrid>
+      <w:tr>
+        <w:tc>
+          <w:tcPr>
+            <w:tcW w:w="8180" w:type="dxa"/>
+            <w:tcBorders>
+              <w:top w:val="single" w:sz="8" w:space="0" w:color="000000"/>
+              <w:left w:val="single" w:sz="8" w:space="0" w:color="000000"/>
+              <w:bottom w:val="single" w:sz="8" w:space="0" w:color="000000"/>
+              <w:right w:val="single" w:sz="8" w:space="0" w:color="000000"/>
+            </w:tcBorders>
+            <w:tcMar>
+              <w:top w:w="100" w:type="dxa"/>
+              <w:left w:w="100" w:type="dxa"/>
+              <w:bottom w:w="100" w:type="dxa"/>
+              <w:right w:w="100" w:type="dxa"/>
+            </w:tcMar>
+            <w:hideMark/>
+          </w:tcPr>
+          <w:p>
+            <w:pPr>
+              <w:spacing w:after="0" w:line="240" w:lineRule="auto"/>
+              <w:contextualSpacing w:val="0"/>
+              <w:rPr>
+                <w:rFonts w:ascii="Times New Roman" w:eastAsia="Times New Roman" w:hAnsi="Times New Roman" w:cs="Times New Roman"/>
+                <w:sz w:val="24"/>
+                <w:szCs w:val="24"/>
+                <w:lang w:val="es-PE" w:eastAsia="es-PE"/>
+              </w:rPr>
+            </w:pPr>
+            <w:r>
+              <w:rPr>
+                <w:rFonts w:eastAsia="Times New Roman"/>
+                <w:color w:val="000000"/>
+                <w:lang w:val="es-PE" w:eastAsia="es-PE"/>
+              </w:rPr>
+              <w:t>Acrónimo del ítem</w:t>
+            </w:r>
+          </w:p>
+        </w:tc>
+      </w:tr>
+    </w:tbl>
     <w:p>
       <w:pPr>
-        <w:ind w:left="360"/>
+        <w:pStyle w:val="Prrafodelista"/>
+        <w:spacing w:after="0" w:line="240" w:lineRule="auto"/>
+        <w:contextualSpacing w:val="0"/>
+        <w:rPr>
+          <w:rFonts w:ascii="Times New Roman" w:eastAsia="Times New Roman" w:hAnsi="Times New Roman" w:cs="Times New Roman"/>
+          <w:sz w:val="24"/>
+          <w:szCs w:val="24"/>
+          <w:lang w:val="es-PE" w:eastAsia="es-PE"/>
+        </w:rPr>
       </w:pPr>
     </w:p>
+    <w:p/>
     <w:p/>
     <w:sectPr>
       <w:headerReference w:type="default" r:id="rId8"/>

</xml_diff>

<commit_message>
agregando Caso 3-Definicion Nomenclatura
</commit_message>
<xml_diff>
--- a/Documentos/PGC.docx
+++ b/Documentos/PGC.docx
@@ -41,18 +41,8 @@
           <w:sz w:val="36"/>
           <w:szCs w:val="36"/>
         </w:rPr>
-        <w:t xml:space="preserve">Consultora </w:t>
+        <w:t>Consultora ElmerX</w:t>
       </w:r>
-      <w:proofErr w:type="spellStart"/>
-      <w:r>
-        <w:rPr>
-          <w:b/>
-          <w:sz w:val="36"/>
-          <w:szCs w:val="36"/>
-        </w:rPr>
-        <w:t>ElmerX</w:t>
-      </w:r>
-      <w:proofErr w:type="spellEnd"/>
     </w:p>
     <w:p>
       <w:pPr>
@@ -524,21 +514,12 @@
                 <w:szCs w:val="20"/>
               </w:rPr>
             </w:pPr>
-            <w:proofErr w:type="spellStart"/>
             <w:r>
               <w:rPr>
                 <w:sz w:val="20"/>
                 <w:szCs w:val="20"/>
               </w:rPr>
-              <w:t>Introduccion</w:t>
-            </w:r>
-            <w:proofErr w:type="spellEnd"/>
-            <w:r>
-              <w:rPr>
-                <w:sz w:val="20"/>
-                <w:szCs w:val="20"/>
-              </w:rPr>
-              <w:t xml:space="preserve"> Agregada</w:t>
+              <w:t>Introduccion Agregada</w:t>
             </w:r>
           </w:p>
         </w:tc>
@@ -1642,15 +1623,7 @@
         <w:contextualSpacing w:val="0"/>
       </w:pPr>
       <w:r>
-        <w:t xml:space="preserve">Estos problemas se generan por una falta de comunicación entre los miembros del equipo y el jefe de proyecto, así como también la falta de capacitación en el uso de repositorios como </w:t>
-      </w:r>
-      <w:proofErr w:type="spellStart"/>
-      <w:r>
-        <w:t>github</w:t>
-      </w:r>
-      <w:proofErr w:type="spellEnd"/>
-      <w:r>
-        <w:t>, los miembros del equipo no saben lo que deben hacer cada vez que quieren cambiar algo es por eso que cada uno trabaja por su propia cuenta.</w:t>
+        <w:t>Estos problemas se generan por una falta de comunicación entre los miembros del equipo y el jefe de proyecto, así como también la falta de capacitación en el uso de repositorios como github, los miembros del equipo no saben lo que deben hacer cada vez que quieren cambiar algo es por eso que cada uno trabaja por su propia cuenta.</w:t>
       </w:r>
     </w:p>
     <w:p>
@@ -2553,7 +2526,6 @@
           <w:lang w:val="es-PE" w:eastAsia="es-PE"/>
         </w:rPr>
       </w:pPr>
-      <w:proofErr w:type="spellStart"/>
       <w:r>
         <w:rPr>
           <w:rFonts w:eastAsia="Times New Roman"/>
@@ -2562,9 +2534,106 @@
           <w:color w:val="000000"/>
           <w:lang w:val="en-US" w:eastAsia="zh-CN"/>
         </w:rPr>
-        <w:t>Lineamientos</w:t>
+        <w:t>Lineamientos Generales</w:t>
       </w:r>
-      <w:proofErr w:type="spellEnd"/>
+    </w:p>
+    <w:p>
+      <w:pPr>
+        <w:numPr>
+          <w:ilvl w:val="0"/>
+          <w:numId w:val="3"/>
+        </w:numPr>
+        <w:spacing w:line="240" w:lineRule="auto"/>
+        <w:ind w:left="1565"/>
+        <w:contextualSpacing w:val="0"/>
+      </w:pPr>
+      <w:r>
+        <w:t>Los proyectos deberán ser ejecutado en iteraciones incrementales con una demostración del producto al finalizar cada iteración: con esta política, se conocerá el estado del proyecto, evaluando si los requisitos cumplen con las expectativas del cliente, si la calidad es la esperada, o si hay retrasos; agilizando la toma de decisiones correctivas.</w:t>
+      </w:r>
+    </w:p>
+    <w:p>
+      <w:pPr>
+        <w:numPr>
+          <w:ilvl w:val="0"/>
+          <w:numId w:val="3"/>
+        </w:numPr>
+        <w:spacing w:line="240" w:lineRule="auto"/>
+        <w:ind w:left="1565"/>
+        <w:contextualSpacing w:val="0"/>
+      </w:pPr>
+      <w:r>
+        <w:t>Los requisitos se desarrollarán priorizados por el valor aportado al cliente: Esta política permitirá que los objetivos más importantes del proyecto sean atendidos.</w:t>
+      </w:r>
+    </w:p>
+    <w:p>
+      <w:pPr>
+        <w:numPr>
+          <w:ilvl w:val="0"/>
+          <w:numId w:val="3"/>
+        </w:numPr>
+        <w:spacing w:line="240" w:lineRule="auto"/>
+        <w:ind w:left="1565"/>
+        <w:contextualSpacing w:val="0"/>
+      </w:pPr>
+      <w:r>
+        <w:t>El control y seguimiento de los proyectos se basará en los requisitos completados en cada iteración. Se entiende como un requisito, los entregables asociados a: análisis, desarrollo, pruebas, documentación, etc. e integrados con los entregables de las iteraciones anteriores. (ElmerX/NombreProyecto/Gestión)</w:t>
+      </w:r>
+    </w:p>
+    <w:p>
+      <w:pPr>
+        <w:numPr>
+          <w:ilvl w:val="0"/>
+          <w:numId w:val="3"/>
+        </w:numPr>
+        <w:spacing w:line="240" w:lineRule="auto"/>
+        <w:ind w:left="1565"/>
+        <w:contextualSpacing w:val="0"/>
+      </w:pPr>
+      <w:r>
+        <w:t>Cada requisito debe ser independiente del resto de los requisitos, en la medida de lo posible. (ElmerX/NombreProyecto/Análisis)</w:t>
+      </w:r>
+    </w:p>
+    <w:p>
+      <w:pPr>
+        <w:numPr>
+          <w:ilvl w:val="0"/>
+          <w:numId w:val="3"/>
+        </w:numPr>
+        <w:spacing w:line="240" w:lineRule="auto"/>
+        <w:ind w:left="1565"/>
+        <w:contextualSpacing w:val="0"/>
+      </w:pPr>
+      <w:r>
+        <w:t>Cada requisito debe ser demostrable, permitiendo cómo comprobar con el cliente que el requisito está completado y que se cumplen sus expectativas. (ElmerX/NombreProyecto/Análisis)</w:t>
+      </w:r>
+    </w:p>
+    <w:p>
+      <w:pPr>
+        <w:numPr>
+          <w:ilvl w:val="0"/>
+          <w:numId w:val="3"/>
+        </w:numPr>
+        <w:spacing w:line="240" w:lineRule="auto"/>
+        <w:ind w:left="1565"/>
+        <w:contextualSpacing w:val="0"/>
+      </w:pPr>
+      <w:r>
+        <w:lastRenderedPageBreak/>
+        <w:t>El requisito debe ser de un grado de esfuerzo para ser completado semejante al del resto de requisitos: de manera que la organización y el cliente, puedan realizar una extrapolación del progreso del proyecto.</w:t>
+      </w:r>
+      <w:r>
+        <w:t xml:space="preserve"> </w:t>
+      </w:r>
+      <w:r>
+        <w:t>(ElmerX/NombreProyecto/Análisis)</w:t>
+      </w:r>
+    </w:p>
+    <w:p>
+      <w:pPr>
+        <w:spacing w:line="240" w:lineRule="auto"/>
+        <w:ind w:left="720"/>
+        <w:contextualSpacing w:val="0"/>
+      </w:pPr>
       <w:r>
         <w:rPr>
           <w:rFonts w:eastAsia="Times New Roman"/>
@@ -2573,222 +2642,10 @@
           <w:color w:val="000000"/>
           <w:lang w:val="en-US" w:eastAsia="zh-CN"/>
         </w:rPr>
-        <w:t xml:space="preserve"> </w:t>
-      </w:r>
-      <w:proofErr w:type="spellStart"/>
-      <w:r>
-        <w:rPr>
-          <w:rFonts w:eastAsia="Times New Roman"/>
-          <w:b/>
-          <w:bCs/>
-          <w:color w:val="000000"/>
-          <w:lang w:val="en-US" w:eastAsia="zh-CN"/>
-        </w:rPr>
-        <w:t>Generales</w:t>
-      </w:r>
-      <w:proofErr w:type="spellEnd"/>
-    </w:p>
-    <w:p>
-      <w:pPr>
-        <w:numPr>
-          <w:ilvl w:val="0"/>
-          <w:numId w:val="3"/>
-        </w:numPr>
-        <w:spacing w:line="240" w:lineRule="auto"/>
-        <w:ind w:left="1565"/>
-        <w:contextualSpacing w:val="0"/>
-      </w:pPr>
-      <w:r>
-        <w:t>Los proyectos deberán ser ejecutado en iteraciones incrementales con una demostración del producto al finalizar cada iteración: con esta política, se conocerá el estado del proyecto, evaluando si los requisitos cumplen con las expectativas del cliente, si la calidad es la esperada, o si hay retrasos; agilizando la toma de decisiones correctivas.</w:t>
-      </w:r>
-    </w:p>
-    <w:p>
-      <w:pPr>
-        <w:numPr>
-          <w:ilvl w:val="0"/>
-          <w:numId w:val="3"/>
-        </w:numPr>
-        <w:spacing w:line="240" w:lineRule="auto"/>
-        <w:ind w:left="1565"/>
-        <w:contextualSpacing w:val="0"/>
-      </w:pPr>
-      <w:r>
-        <w:t>Los requisitos se desarrollarán priorizados por el valor aportado al cliente: Esta política permitirá que los objetivos más importantes del proyecto sean atendidos.</w:t>
-      </w:r>
-    </w:p>
-    <w:p>
-      <w:pPr>
-        <w:numPr>
-          <w:ilvl w:val="0"/>
-          <w:numId w:val="3"/>
-        </w:numPr>
-        <w:spacing w:line="240" w:lineRule="auto"/>
-        <w:ind w:left="1565"/>
-        <w:contextualSpacing w:val="0"/>
-      </w:pPr>
-      <w:r>
-        <w:t>El control y seguimiento de los proyectos se basará en los requisitos completados en cada iteración. Se entiende como un requisito, los entregables asociados a: análisis, desarrollo, pruebas, documentación, etc. e integrados con los entregables de las iteraciones anteriores. (</w:t>
-      </w:r>
-      <w:proofErr w:type="spellStart"/>
-      <w:r>
-        <w:t>ElmerX</w:t>
-      </w:r>
-      <w:proofErr w:type="spellEnd"/>
-      <w:r>
-        <w:t>/</w:t>
-      </w:r>
-      <w:proofErr w:type="spellStart"/>
-      <w:r>
-        <w:t>NombreProyecto</w:t>
-      </w:r>
-      <w:proofErr w:type="spellEnd"/>
-      <w:r>
-        <w:t>/Gestión)</w:t>
-      </w:r>
-    </w:p>
-    <w:p>
-      <w:pPr>
-        <w:numPr>
-          <w:ilvl w:val="0"/>
-          <w:numId w:val="3"/>
-        </w:numPr>
-        <w:spacing w:line="240" w:lineRule="auto"/>
-        <w:ind w:left="1565"/>
-        <w:contextualSpacing w:val="0"/>
-      </w:pPr>
-      <w:r>
-        <w:t>Cada requisito debe ser independiente del resto de los requisitos, en la medida de lo posible. (</w:t>
-      </w:r>
-      <w:proofErr w:type="spellStart"/>
-      <w:r>
-        <w:t>ElmerX</w:t>
-      </w:r>
-      <w:proofErr w:type="spellEnd"/>
-      <w:r>
-        <w:t>/</w:t>
-      </w:r>
-      <w:proofErr w:type="spellStart"/>
-      <w:r>
-        <w:t>NombreProyecto</w:t>
-      </w:r>
-      <w:proofErr w:type="spellEnd"/>
-      <w:r>
-        <w:t>/Análisis)</w:t>
-      </w:r>
-    </w:p>
-    <w:p>
-      <w:pPr>
-        <w:numPr>
-          <w:ilvl w:val="0"/>
-          <w:numId w:val="3"/>
-        </w:numPr>
-        <w:spacing w:line="240" w:lineRule="auto"/>
-        <w:ind w:left="1565"/>
-        <w:contextualSpacing w:val="0"/>
-      </w:pPr>
-      <w:r>
-        <w:t>Cada requisito debe ser demostrable, permitiendo cómo comprobar con el cliente que el requisito está completado y que se cumplen sus expectativas. (</w:t>
-      </w:r>
-      <w:proofErr w:type="spellStart"/>
-      <w:r>
-        <w:t>ElmerX</w:t>
-      </w:r>
-      <w:proofErr w:type="spellEnd"/>
-      <w:r>
-        <w:t>/</w:t>
-      </w:r>
-      <w:proofErr w:type="spellStart"/>
-      <w:r>
-        <w:t>NombreProyecto</w:t>
-      </w:r>
-      <w:proofErr w:type="spellEnd"/>
-      <w:r>
-        <w:t>/Análisis)</w:t>
-      </w:r>
-    </w:p>
-    <w:p>
-      <w:pPr>
-        <w:numPr>
-          <w:ilvl w:val="0"/>
-          <w:numId w:val="3"/>
-        </w:numPr>
-        <w:spacing w:line="240" w:lineRule="auto"/>
-        <w:ind w:left="1565"/>
-        <w:contextualSpacing w:val="0"/>
-      </w:pPr>
-      <w:r>
-        <w:lastRenderedPageBreak/>
-        <w:t>El requisito debe ser de un grado de esfuerzo para ser completado semejante al del resto de requisitos: de manera que la organización y el cliente, puedan realizar una extrapolación del progreso del proyecto.</w:t>
+        <w:t xml:space="preserve">Desarrollo </w:t>
       </w:r>
       <w:r>
-        <w:t xml:space="preserve"> </w:t>
-      </w:r>
-      <w:r>
-        <w:t>(</w:t>
-      </w:r>
-      <w:proofErr w:type="spellStart"/>
-      <w:r>
-        <w:t>ElmerX</w:t>
-      </w:r>
-      <w:proofErr w:type="spellEnd"/>
-      <w:r>
-        <w:t>/</w:t>
-      </w:r>
-      <w:proofErr w:type="spellStart"/>
-      <w:r>
-        <w:t>NombreProyecto</w:t>
-      </w:r>
-      <w:proofErr w:type="spellEnd"/>
-      <w:r>
-        <w:t>/Análisis)</w:t>
-      </w:r>
-    </w:p>
-    <w:p>
-      <w:pPr>
-        <w:spacing w:line="240" w:lineRule="auto"/>
-        <w:ind w:left="720"/>
-        <w:contextualSpacing w:val="0"/>
-      </w:pPr>
-      <w:proofErr w:type="spellStart"/>
-      <w:r>
-        <w:rPr>
-          <w:rFonts w:eastAsia="Times New Roman"/>
-          <w:b/>
-          <w:bCs/>
-          <w:color w:val="000000"/>
-          <w:lang w:val="en-US" w:eastAsia="zh-CN"/>
-        </w:rPr>
-        <w:t>Desarrollo</w:t>
-      </w:r>
-      <w:proofErr w:type="spellEnd"/>
-      <w:r>
-        <w:rPr>
-          <w:rFonts w:eastAsia="Times New Roman"/>
-          <w:b/>
-          <w:bCs/>
-          <w:color w:val="000000"/>
-          <w:lang w:val="en-US" w:eastAsia="zh-CN"/>
-        </w:rPr>
-        <w:t xml:space="preserve"> </w:t>
-      </w:r>
-      <w:r>
-        <w:t>(</w:t>
-      </w:r>
-      <w:proofErr w:type="spellStart"/>
-      <w:r>
-        <w:t>ElmerX</w:t>
-      </w:r>
-      <w:proofErr w:type="spellEnd"/>
-      <w:r>
-        <w:t>/</w:t>
-      </w:r>
-      <w:proofErr w:type="spellStart"/>
-      <w:r>
-        <w:t>NombreProyecto</w:t>
-      </w:r>
-      <w:proofErr w:type="spellEnd"/>
-      <w:r>
-        <w:t>/Desarrollo)</w:t>
+        <w:t>(ElmerX/NombreProyecto/Desarrollo)</w:t>
       </w:r>
     </w:p>
     <w:p>
@@ -2872,7 +2729,6 @@
           <w:lang w:val="en-US" w:eastAsia="zh-CN"/>
         </w:rPr>
       </w:pPr>
-      <w:proofErr w:type="spellStart"/>
       <w:r>
         <w:rPr>
           <w:rFonts w:eastAsia="Times New Roman"/>
@@ -2883,7 +2739,6 @@
         </w:rPr>
         <w:t>Pruebas</w:t>
       </w:r>
-      <w:proofErr w:type="spellEnd"/>
     </w:p>
     <w:p>
       <w:pPr>
@@ -2896,23 +2751,7 @@
         <w:contextualSpacing w:val="0"/>
       </w:pPr>
       <w:r>
-        <w:t xml:space="preserve">Cada proyecto debe incorporar las prácticas de TDD (Test </w:t>
-      </w:r>
-      <w:proofErr w:type="spellStart"/>
-      <w:r>
-        <w:t>Driven</w:t>
-      </w:r>
-      <w:proofErr w:type="spellEnd"/>
-      <w:r>
-        <w:t xml:space="preserve"> </w:t>
-      </w:r>
-      <w:proofErr w:type="spellStart"/>
-      <w:r>
-        <w:t>Development</w:t>
-      </w:r>
-      <w:proofErr w:type="spellEnd"/>
-      <w:r>
-        <w:t>).</w:t>
+        <w:t>Cada proyecto debe incorporar las prácticas de TDD (Test Driven Development).</w:t>
       </w:r>
     </w:p>
     <w:p>
@@ -2926,47 +2765,7 @@
         <w:contextualSpacing w:val="0"/>
       </w:pPr>
       <w:r>
-        <w:t xml:space="preserve">Cada uno de los entregables, deberá contener scripts de pruebas unitarias, integrales, funcionales, </w:t>
-      </w:r>
-      <w:proofErr w:type="spellStart"/>
-      <w:r>
-        <w:t>etc</w:t>
-      </w:r>
-      <w:proofErr w:type="spellEnd"/>
-      <w:r>
-        <w:t xml:space="preserve">; mediante la utilización de </w:t>
-      </w:r>
-      <w:proofErr w:type="spellStart"/>
-      <w:r>
-        <w:t>frameworks</w:t>
-      </w:r>
-      <w:proofErr w:type="spellEnd"/>
-      <w:r>
-        <w:t xml:space="preserve"> como </w:t>
-      </w:r>
-      <w:proofErr w:type="spellStart"/>
-      <w:r>
-        <w:t>junit</w:t>
-      </w:r>
-      <w:proofErr w:type="spellEnd"/>
-      <w:r>
-        <w:t xml:space="preserve">, </w:t>
-      </w:r>
-      <w:proofErr w:type="spellStart"/>
-      <w:r>
-        <w:t>dbunit</w:t>
-      </w:r>
-      <w:proofErr w:type="spellEnd"/>
-      <w:r>
-        <w:t xml:space="preserve">, </w:t>
-      </w:r>
-      <w:proofErr w:type="spellStart"/>
-      <w:r>
-        <w:t>mockObjtects</w:t>
-      </w:r>
-      <w:proofErr w:type="spellEnd"/>
-      <w:r>
-        <w:t>, etc.</w:t>
+        <w:t>Cada uno de los entregables, deberá contener scripts de pruebas unitarias, integrales, funcionales, etc; mediante la utilización de frameworks como junit, dbunit, mockObjtects, etc.</w:t>
       </w:r>
     </w:p>
     <w:p>
@@ -2980,7 +2779,6 @@
           <w:lang w:val="en-US" w:eastAsia="zh-CN"/>
         </w:rPr>
       </w:pPr>
-      <w:proofErr w:type="spellStart"/>
       <w:r>
         <w:rPr>
           <w:rFonts w:eastAsia="Times New Roman"/>
@@ -2991,7 +2789,6 @@
         </w:rPr>
         <w:t>Documentación</w:t>
       </w:r>
-      <w:proofErr w:type="spellEnd"/>
     </w:p>
     <w:p>
       <w:pPr>
@@ -3004,39 +2801,7 @@
         <w:contextualSpacing w:val="0"/>
       </w:pPr>
       <w:r>
-        <w:t>La documentación de los proyectos, específicamente</w:t>
-      </w:r>
-      <w:proofErr w:type="gramStart"/>
-      <w:r>
-        <w:t>:  manual</w:t>
-      </w:r>
-      <w:proofErr w:type="gramEnd"/>
-      <w:r>
-        <w:t xml:space="preserve"> de usuario, manual de operaciones, arquitectura de la solución, especificaciones, </w:t>
-      </w:r>
-      <w:proofErr w:type="spellStart"/>
-      <w:r>
-        <w:t>etc</w:t>
-      </w:r>
-      <w:proofErr w:type="spellEnd"/>
-      <w:r>
-        <w:t>; deberán ser entregables parciales para cada una de las iteraciones, es decir, la documentación no se liberará al final del proyecto, sino en entregables parciales. (</w:t>
-      </w:r>
-      <w:proofErr w:type="spellStart"/>
-      <w:r>
-        <w:t>ElmerX</w:t>
-      </w:r>
-      <w:proofErr w:type="spellEnd"/>
-      <w:r>
-        <w:t>/</w:t>
-      </w:r>
-      <w:proofErr w:type="spellStart"/>
-      <w:r>
-        <w:t>NombreProyecto</w:t>
-      </w:r>
-      <w:proofErr w:type="spellEnd"/>
-      <w:r>
-        <w:t>/Análisis)</w:t>
+        <w:t>La documentación de los proyectos, específicamente:  manual de usuario, manual de operaciones, arquitectura de la solución, especificaciones, etc; deberán ser entregables parciales para cada una de las iteraciones, es decir, la documentación no se liberará al final del proyecto, sino en entregables parciales. (ElmerX/NombreProyecto/Análisis)</w:t>
       </w:r>
     </w:p>
     <w:p>
@@ -3058,9 +2823,40 @@
           <w:color w:val="000000"/>
           <w:lang w:val="en-US" w:eastAsia="zh-CN"/>
         </w:rPr>
-        <w:t xml:space="preserve">Control de </w:t>
+        <w:t>Control de Calidad</w:t>
       </w:r>
-      <w:proofErr w:type="spellStart"/>
+    </w:p>
+    <w:p>
+      <w:pPr>
+        <w:numPr>
+          <w:ilvl w:val="0"/>
+          <w:numId w:val="3"/>
+        </w:numPr>
+        <w:spacing w:line="240" w:lineRule="auto"/>
+        <w:ind w:left="1565"/>
+        <w:contextualSpacing w:val="0"/>
+      </w:pPr>
+      <w:r>
+        <w:t>Cada uno de los entregables, serán sometidos a un script de calidad, que ejecutara la organización, y no serán admitidos como productos del proyecto hasta alcanzar un nivel aceptable.</w:t>
+      </w:r>
+      <w:r>
+        <w:t xml:space="preserve"> </w:t>
+      </w:r>
+      <w:r>
+        <w:t>(ElmerX/NombreProyecto/Gestión)</w:t>
+      </w:r>
+    </w:p>
+    <w:p>
+      <w:pPr>
+        <w:ind w:left="720"/>
+        <w:rPr>
+          <w:rFonts w:eastAsia="Times New Roman"/>
+          <w:b/>
+          <w:bCs/>
+          <w:color w:val="000000"/>
+          <w:lang w:val="en-US" w:eastAsia="zh-CN"/>
+        </w:rPr>
+      </w:pPr>
       <w:r>
         <w:rPr>
           <w:rFonts w:eastAsia="Times New Roman"/>
@@ -3069,9 +2865,8 @@
           <w:color w:val="000000"/>
           <w:lang w:val="en-US" w:eastAsia="zh-CN"/>
         </w:rPr>
-        <w:t>Calidad</w:t>
+        <w:t>Control de Riesgos</w:t>
       </w:r>
-      <w:proofErr w:type="spellEnd"/>
     </w:p>
     <w:p>
       <w:pPr>
@@ -3084,29 +2879,13 @@
         <w:contextualSpacing w:val="0"/>
       </w:pPr>
       <w:r>
-        <w:t>Cada uno de los entregables, serán sometidos a un script de calidad, que ejecutara la organización, y no serán admitidos como productos del proyecto hasta alcanzar un nivel aceptable.</w:t>
+        <w:t>Los riesgos serán identificados en la primera iteración, llevándose a cabo también una valoración inicial de la exposición al riesgo y planes de contingencia. En cada iteración se revisará y actualizará el documento “Lista de Riesgos”, añadiendo además la lista de riesgos más importantes actualizada por cada iteración.</w:t>
       </w:r>
       <w:r>
         <w:t xml:space="preserve"> </w:t>
       </w:r>
       <w:r>
-        <w:t>(</w:t>
-      </w:r>
-      <w:proofErr w:type="spellStart"/>
-      <w:r>
-        <w:t>ElmerX</w:t>
-      </w:r>
-      <w:proofErr w:type="spellEnd"/>
-      <w:r>
-        <w:t>/</w:t>
-      </w:r>
-      <w:proofErr w:type="spellStart"/>
-      <w:r>
-        <w:t>NombreProyecto</w:t>
-      </w:r>
-      <w:proofErr w:type="spellEnd"/>
-      <w:r>
-        <w:t>/Gestión)</w:t>
+        <w:t>(ElmerX/NombreProyecto/Gestión)</w:t>
       </w:r>
     </w:p>
     <w:p>
@@ -3128,90 +2907,8 @@
           <w:color w:val="000000"/>
           <w:lang w:val="en-US" w:eastAsia="zh-CN"/>
         </w:rPr>
-        <w:t xml:space="preserve">Control de </w:t>
+        <w:t>Control de Artefactos</w:t>
       </w:r>
-      <w:proofErr w:type="spellStart"/>
-      <w:r>
-        <w:rPr>
-          <w:rFonts w:eastAsia="Times New Roman"/>
-          <w:b/>
-          <w:bCs/>
-          <w:color w:val="000000"/>
-          <w:lang w:val="en-US" w:eastAsia="zh-CN"/>
-        </w:rPr>
-        <w:t>Riesgos</w:t>
-      </w:r>
-      <w:proofErr w:type="spellEnd"/>
-    </w:p>
-    <w:p>
-      <w:pPr>
-        <w:numPr>
-          <w:ilvl w:val="0"/>
-          <w:numId w:val="3"/>
-        </w:numPr>
-        <w:spacing w:line="240" w:lineRule="auto"/>
-        <w:ind w:left="1565"/>
-        <w:contextualSpacing w:val="0"/>
-      </w:pPr>
-      <w:r>
-        <w:t>Los riesgos serán identificados en la primera iteración, llevándose a cabo también una valoración inicial de la exposición al riesgo y planes de contingencia. En cada iteración se revisará y actualizará el documento “Lista de Riesgos”, añadiendo además la lista de riesgos más importantes actualizada por cada iteración.</w:t>
-      </w:r>
-      <w:r>
-        <w:t xml:space="preserve"> </w:t>
-      </w:r>
-      <w:r>
-        <w:t>(</w:t>
-      </w:r>
-      <w:proofErr w:type="spellStart"/>
-      <w:r>
-        <w:t>ElmerX</w:t>
-      </w:r>
-      <w:proofErr w:type="spellEnd"/>
-      <w:r>
-        <w:t>/</w:t>
-      </w:r>
-      <w:proofErr w:type="spellStart"/>
-      <w:r>
-        <w:t>NombreProyecto</w:t>
-      </w:r>
-      <w:proofErr w:type="spellEnd"/>
-      <w:r>
-        <w:t>/Gestión)</w:t>
-      </w:r>
-    </w:p>
-    <w:p>
-      <w:pPr>
-        <w:ind w:left="720"/>
-        <w:rPr>
-          <w:rFonts w:eastAsia="Times New Roman"/>
-          <w:b/>
-          <w:bCs/>
-          <w:color w:val="000000"/>
-          <w:lang w:val="en-US" w:eastAsia="zh-CN"/>
-        </w:rPr>
-      </w:pPr>
-      <w:r>
-        <w:rPr>
-          <w:rFonts w:eastAsia="Times New Roman"/>
-          <w:b/>
-          <w:bCs/>
-          <w:color w:val="000000"/>
-          <w:lang w:val="en-US" w:eastAsia="zh-CN"/>
-        </w:rPr>
-        <w:t xml:space="preserve">Control de </w:t>
-      </w:r>
-      <w:proofErr w:type="spellStart"/>
-      <w:r>
-        <w:rPr>
-          <w:rFonts w:eastAsia="Times New Roman"/>
-          <w:b/>
-          <w:bCs/>
-          <w:color w:val="000000"/>
-          <w:lang w:val="en-US" w:eastAsia="zh-CN"/>
-        </w:rPr>
-        <w:t>Artefactos</w:t>
-      </w:r>
-      <w:proofErr w:type="spellEnd"/>
     </w:p>
     <w:p>
       <w:pPr>
@@ -3238,15 +2935,7 @@
         <w:contextualSpacing w:val="0"/>
       </w:pPr>
       <w:r>
-        <w:t xml:space="preserve">La organización </w:t>
-      </w:r>
-      <w:proofErr w:type="spellStart"/>
-      <w:r>
-        <w:t>disponibilizara</w:t>
-      </w:r>
-      <w:proofErr w:type="spellEnd"/>
-      <w:r>
-        <w:t xml:space="preserve"> un sistema de control de versiones, que deberá ser actualizado por el cliente de forma remota.</w:t>
+        <w:t>La organización disponibilizara un sistema de control de versiones, que deberá ser actualizado por el cliente de forma remota.</w:t>
       </w:r>
     </w:p>
     <w:p>
@@ -3340,11 +3029,9 @@
               <w:ind w:left="0"/>
               <w:contextualSpacing w:val="0"/>
             </w:pPr>
-            <w:proofErr w:type="spellStart"/>
             <w:r>
               <w:t>Git</w:t>
             </w:r>
-            <w:proofErr w:type="spellEnd"/>
           </w:p>
         </w:tc>
         <w:tc>
@@ -3387,13 +3074,8 @@
               <w:contextualSpacing w:val="0"/>
             </w:pPr>
             <w:r>
-              <w:t xml:space="preserve">Spring </w:t>
-            </w:r>
-            <w:proofErr w:type="spellStart"/>
-            <w:r>
-              <w:t>Boot</w:t>
-            </w:r>
-            <w:proofErr w:type="spellEnd"/>
+              <w:t>Spring Boot</w:t>
+            </w:r>
           </w:p>
         </w:tc>
         <w:tc>
@@ -3412,21 +3094,7 @@
               <w:rPr>
                 <w:lang w:val="es-ES"/>
               </w:rPr>
-              <w:t xml:space="preserve">Spring </w:t>
-            </w:r>
-            <w:proofErr w:type="spellStart"/>
-            <w:r>
-              <w:rPr>
-                <w:lang w:val="es-ES"/>
-              </w:rPr>
-              <w:t>Boot</w:t>
-            </w:r>
-            <w:proofErr w:type="spellEnd"/>
-            <w:r>
-              <w:rPr>
-                <w:lang w:val="es-ES"/>
-              </w:rPr>
-              <w:t xml:space="preserve"> facilita la creación de aplicaciones basadas en Spring independientes y de grado de producción que puede "simplemente ejecutar".</w:t>
+              <w:t>Spring Boot facilita la creación de aplicaciones basadas en Spring independientes y de grado de producción que puede "simplemente ejecutar".</w:t>
             </w:r>
           </w:p>
           <w:p>
@@ -3451,21 +3119,7 @@
               <w:rPr>
                 <w:lang w:val="es-ES"/>
               </w:rPr>
-              <w:t xml:space="preserve">Tomamos una opinión de la plataforma Spring y las bibliotecas de terceros para que pueda comenzar con el mínimo esfuerzo. La mayoría de las aplicaciones Spring </w:t>
-            </w:r>
-            <w:proofErr w:type="spellStart"/>
-            <w:r>
-              <w:rPr>
-                <w:lang w:val="es-ES"/>
-              </w:rPr>
-              <w:t>Boot</w:t>
-            </w:r>
-            <w:proofErr w:type="spellEnd"/>
-            <w:r>
-              <w:rPr>
-                <w:lang w:val="es-ES"/>
-              </w:rPr>
-              <w:t xml:space="preserve"> necesitan muy poca configuración Spring.</w:t>
+              <w:t>Tomamos una opinión de la plataforma Spring y las bibliotecas de terceros para que pueda comenzar con el mínimo esfuerzo. La mayoría de las aplicaciones Spring Boot necesitan muy poca configuración Spring.</w:t>
             </w:r>
           </w:p>
         </w:tc>
@@ -3485,11 +3139,9 @@
               <w:ind w:left="0"/>
               <w:contextualSpacing w:val="0"/>
             </w:pPr>
-            <w:proofErr w:type="spellStart"/>
             <w:r>
               <w:t>Glassfish</w:t>
             </w:r>
-            <w:proofErr w:type="spellEnd"/>
           </w:p>
         </w:tc>
         <w:tc>
@@ -3522,13 +3174,8 @@
               <w:ind w:left="0"/>
               <w:contextualSpacing w:val="0"/>
             </w:pPr>
-            <w:proofErr w:type="spellStart"/>
-            <w:r>
-              <w:t>Andorid</w:t>
-            </w:r>
-            <w:proofErr w:type="spellEnd"/>
-            <w:r>
-              <w:t xml:space="preserve"> Studio</w:t>
+            <w:r>
+              <w:t>Andorid Studio</w:t>
             </w:r>
           </w:p>
         </w:tc>
@@ -3545,31 +3192,7 @@
               <w:cnfStyle w:val="000000000000" w:firstRow="0" w:lastRow="0" w:firstColumn="0" w:lastColumn="0" w:oddVBand="0" w:evenVBand="0" w:oddHBand="0" w:evenHBand="0" w:firstRowFirstColumn="0" w:firstRowLastColumn="0" w:lastRowFirstColumn="0" w:lastRowLastColumn="0"/>
             </w:pPr>
             <w:r>
-              <w:t xml:space="preserve">IDE oficial de </w:t>
-            </w:r>
-            <w:proofErr w:type="spellStart"/>
-            <w:r>
-              <w:t>Android</w:t>
-            </w:r>
-            <w:proofErr w:type="spellEnd"/>
-            <w:r>
-              <w:t xml:space="preserve">. Está diseñado específicamente para que </w:t>
-            </w:r>
-            <w:proofErr w:type="spellStart"/>
-            <w:r>
-              <w:t>Android</w:t>
-            </w:r>
-            <w:proofErr w:type="spellEnd"/>
-            <w:r>
-              <w:t xml:space="preserve"> acelere su desarrollo y lo ayude a crear aplicaciones de la más alta calidad para cada dispositivo </w:t>
-            </w:r>
-            <w:proofErr w:type="spellStart"/>
-            <w:r>
-              <w:t>Android</w:t>
-            </w:r>
-            <w:proofErr w:type="spellEnd"/>
-            <w:r>
-              <w:t>.</w:t>
+              <w:t>IDE oficial de Android. Está diseñado específicamente para que Android acelere su desarrollo y lo ayude a crear aplicaciones de la más alta calidad para cada dispositivo Android.</w:t>
             </w:r>
           </w:p>
         </w:tc>
@@ -3589,11 +3212,9 @@
               <w:ind w:left="0"/>
               <w:contextualSpacing w:val="0"/>
             </w:pPr>
-            <w:proofErr w:type="spellStart"/>
             <w:r>
               <w:t>Postgresql</w:t>
             </w:r>
-            <w:proofErr w:type="spellEnd"/>
           </w:p>
         </w:tc>
         <w:tc>
@@ -3626,11 +3247,9 @@
               <w:ind w:left="0"/>
               <w:contextualSpacing w:val="0"/>
             </w:pPr>
-            <w:proofErr w:type="spellStart"/>
             <w:r>
               <w:t>Heroku</w:t>
             </w:r>
-            <w:proofErr w:type="spellEnd"/>
           </w:p>
         </w:tc>
         <w:tc>
@@ -3679,15 +3298,7 @@
               <w:contextualSpacing w:val="0"/>
             </w:pPr>
             <w:r>
-              <w:t xml:space="preserve">Amazon Web </w:t>
-            </w:r>
-            <w:proofErr w:type="spellStart"/>
-            <w:r>
-              <w:t>Services</w:t>
-            </w:r>
-            <w:proofErr w:type="spellEnd"/>
-            <w:r>
-              <w:t xml:space="preserve"> (AWS)</w:t>
+              <w:t>Amazon Web Services (AWS)</w:t>
             </w:r>
           </w:p>
         </w:tc>
@@ -5297,18 +4908,8 @@
                 <w:color w:val="000000"/>
                 <w:lang w:val="es-PE" w:eastAsia="es-PE"/>
               </w:rPr>
-              <w:t xml:space="preserve">Inventariar los </w:t>
-            </w:r>
-            <w:proofErr w:type="spellStart"/>
-            <w:r>
-              <w:rPr>
-                <w:rFonts w:ascii="Calibri" w:eastAsia="Times New Roman" w:hAnsi="Calibri" w:cs="Calibri"/>
-                <w:color w:val="000000"/>
-                <w:lang w:val="es-PE" w:eastAsia="es-PE"/>
-              </w:rPr>
-              <w:t>Items</w:t>
-            </w:r>
-            <w:proofErr w:type="spellEnd"/>
+              <w:t>Inventariar los Items</w:t>
+            </w:r>
           </w:p>
         </w:tc>
         <w:tc>
@@ -7172,13 +6773,6 @@
     </w:p>
     <w:p>
       <w:pPr>
-        <w:ind w:left="720"/>
-      </w:pPr>
-      <w:bookmarkStart w:id="16" w:name="_GoBack"/>
-      <w:bookmarkEnd w:id="16"/>
-    </w:p>
-    <w:p>
-      <w:pPr>
         <w:pStyle w:val="Ttulo2"/>
         <w:numPr>
           <w:ilvl w:val="1"/>
@@ -7189,6 +6783,117 @@
         <w:t>Definición de la Nomenclatura</w:t>
       </w:r>
     </w:p>
+    <w:p>
+      <w:pPr>
+        <w:pStyle w:val="Prrafodelista"/>
+        <w:spacing w:after="0" w:line="240" w:lineRule="auto"/>
+        <w:contextualSpacing w:val="0"/>
+        <w:rPr>
+          <w:rFonts w:eastAsia="Times New Roman"/>
+          <w:color w:val="000000"/>
+          <w:lang w:val="es-PE" w:eastAsia="es-PE"/>
+        </w:rPr>
+      </w:pPr>
+      <w:r>
+        <w:rPr>
+          <w:rFonts w:eastAsia="Times New Roman"/>
+          <w:color w:val="000000"/>
+          <w:lang w:val="es-PE" w:eastAsia="es-PE"/>
+        </w:rPr>
+        <w:t>CASO 3: Para los casos de uso de un proyecto, la nomenclatura es la siguiente:</w:t>
+      </w:r>
+    </w:p>
+    <w:p>
+      <w:pPr>
+        <w:pStyle w:val="Prrafodelista"/>
+        <w:spacing w:after="0" w:line="240" w:lineRule="auto"/>
+        <w:contextualSpacing w:val="0"/>
+        <w:rPr>
+          <w:rFonts w:ascii="Times New Roman" w:eastAsia="Times New Roman" w:hAnsi="Times New Roman" w:cs="Times New Roman"/>
+          <w:sz w:val="24"/>
+          <w:szCs w:val="24"/>
+          <w:lang w:val="es-PE" w:eastAsia="es-PE"/>
+        </w:rPr>
+      </w:pPr>
+      <w:bookmarkStart w:id="16" w:name="_GoBack"/>
+      <w:bookmarkEnd w:id="16"/>
+    </w:p>
+    <w:tbl>
+      <w:tblPr>
+        <w:tblW w:w="8217" w:type="dxa"/>
+        <w:tblInd w:w="809" w:type="dxa"/>
+        <w:tblCellMar>
+          <w:top w:w="15" w:type="dxa"/>
+          <w:left w:w="15" w:type="dxa"/>
+          <w:bottom w:w="15" w:type="dxa"/>
+          <w:right w:w="15" w:type="dxa"/>
+        </w:tblCellMar>
+        <w:tblLook w:val="04A0" w:firstRow="1" w:lastRow="0" w:firstColumn="1" w:lastColumn="0" w:noHBand="0" w:noVBand="1"/>
+      </w:tblPr>
+      <w:tblGrid>
+        <w:gridCol w:w="8217"/>
+      </w:tblGrid>
+      <w:tr>
+        <w:tc>
+          <w:tcPr>
+            <w:tcW w:w="8217" w:type="dxa"/>
+            <w:tcBorders>
+              <w:top w:val="single" w:sz="8" w:space="0" w:color="000000"/>
+              <w:left w:val="single" w:sz="8" w:space="0" w:color="000000"/>
+              <w:bottom w:val="single" w:sz="8" w:space="0" w:color="000000"/>
+              <w:right w:val="single" w:sz="8" w:space="0" w:color="000000"/>
+            </w:tcBorders>
+            <w:tcMar>
+              <w:top w:w="100" w:type="dxa"/>
+              <w:left w:w="100" w:type="dxa"/>
+              <w:bottom w:w="100" w:type="dxa"/>
+              <w:right w:w="100" w:type="dxa"/>
+            </w:tcMar>
+            <w:hideMark/>
+          </w:tcPr>
+          <w:p>
+            <w:pPr>
+              <w:spacing w:after="0" w:line="240" w:lineRule="auto"/>
+              <w:contextualSpacing w:val="0"/>
+              <w:rPr>
+                <w:rFonts w:ascii="Times New Roman" w:eastAsia="Times New Roman" w:hAnsi="Times New Roman" w:cs="Times New Roman"/>
+                <w:sz w:val="24"/>
+                <w:szCs w:val="24"/>
+                <w:lang w:val="es-PE" w:eastAsia="es-PE"/>
+              </w:rPr>
+            </w:pPr>
+            <w:r>
+              <w:rPr>
+                <w:rFonts w:eastAsia="Times New Roman"/>
+                <w:color w:val="000000"/>
+                <w:lang w:val="es-PE" w:eastAsia="es-PE"/>
+              </w:rPr>
+              <w:t xml:space="preserve">Acrónimo del proyecto +  ”_”  + CU +  ”_”  +                   Tres primeras </w:t>
+            </w:r>
+          </w:p>
+          <w:p>
+            <w:pPr>
+              <w:spacing w:after="0" w:line="240" w:lineRule="auto"/>
+              <w:contextualSpacing w:val="0"/>
+              <w:rPr>
+                <w:rFonts w:ascii="Times New Roman" w:eastAsia="Times New Roman" w:hAnsi="Times New Roman" w:cs="Times New Roman"/>
+                <w:sz w:val="24"/>
+                <w:szCs w:val="24"/>
+                <w:lang w:val="es-PE" w:eastAsia="es-PE"/>
+              </w:rPr>
+            </w:pPr>
+            <w:r>
+              <w:rPr>
+                <w:rFonts w:eastAsia="Times New Roman"/>
+                <w:color w:val="000000"/>
+                <w:lang w:val="es-PE" w:eastAsia="es-PE"/>
+              </w:rPr>
+              <w:t xml:space="preserve">                                                                        letras del nombre del caso de uso</w:t>
+            </w:r>
+          </w:p>
+        </w:tc>
+      </w:tr>
+    </w:tbl>
     <w:p>
       <w:pPr>
         <w:ind w:left="720"/>

</xml_diff>

<commit_message>
Nomenclatura - Caso 4
</commit_message>
<xml_diff>
--- a/Documentos/PGC.docx
+++ b/Documentos/PGC.docx
@@ -1,6 +1,6 @@
 
 <file path=word/document.xml><?xml version="1.0" encoding="utf-8"?>
-<w:document xmlns:wpc="http://schemas.microsoft.com/office/word/2010/wordprocessingCanvas" xmlns:mc="http://schemas.openxmlformats.org/markup-compatibility/2006" xmlns:o="urn:schemas-microsoft-com:office:office" xmlns:r="http://schemas.openxmlformats.org/officeDocument/2006/relationships" xmlns:m="http://schemas.openxmlformats.org/officeDocument/2006/math" xmlns:v="urn:schemas-microsoft-com:vml" xmlns:wp14="http://schemas.microsoft.com/office/word/2010/wordprocessingDrawing" xmlns:wp="http://schemas.openxmlformats.org/drawingml/2006/wordprocessingDrawing" xmlns:w10="urn:schemas-microsoft-com:office:word" xmlns:w="http://schemas.openxmlformats.org/wordprocessingml/2006/main" xmlns:w14="http://schemas.microsoft.com/office/word/2010/wordml" xmlns:w15="http://schemas.microsoft.com/office/word/2012/wordml" xmlns:wpg="http://schemas.microsoft.com/office/word/2010/wordprocessingGroup" xmlns:wpi="http://schemas.microsoft.com/office/word/2010/wordprocessingInk" xmlns:wne="http://schemas.microsoft.com/office/word/2006/wordml" xmlns:wps="http://schemas.microsoft.com/office/word/2010/wordprocessingShape" mc:Ignorable="w14 w15 wp14">
+<w:document xmlns:wpc="http://schemas.microsoft.com/office/word/2010/wordprocessingCanvas" xmlns:cx="http://schemas.microsoft.com/office/drawing/2014/chartex" xmlns:cx1="http://schemas.microsoft.com/office/drawing/2015/9/8/chartex" xmlns:cx2="http://schemas.microsoft.com/office/drawing/2015/10/21/chartex" xmlns:cx3="http://schemas.microsoft.com/office/drawing/2016/5/9/chartex" xmlns:cx4="http://schemas.microsoft.com/office/drawing/2016/5/10/chartex" xmlns:cx5="http://schemas.microsoft.com/office/drawing/2016/5/11/chartex" xmlns:cx6="http://schemas.microsoft.com/office/drawing/2016/5/12/chartex" xmlns:cx7="http://schemas.microsoft.com/office/drawing/2016/5/13/chartex" xmlns:cx8="http://schemas.microsoft.com/office/drawing/2016/5/14/chartex" xmlns:mc="http://schemas.openxmlformats.org/markup-compatibility/2006" xmlns:aink="http://schemas.microsoft.com/office/drawing/2016/ink" xmlns:am3d="http://schemas.microsoft.com/office/drawing/2017/model3d" xmlns:o="urn:schemas-microsoft-com:office:office" xmlns:r="http://schemas.openxmlformats.org/officeDocument/2006/relationships" xmlns:m="http://schemas.openxmlformats.org/officeDocument/2006/math" xmlns:v="urn:schemas-microsoft-com:vml" xmlns:wp14="http://schemas.microsoft.com/office/word/2010/wordprocessingDrawing" xmlns:wp="http://schemas.openxmlformats.org/drawingml/2006/wordprocessingDrawing" xmlns:w10="urn:schemas-microsoft-com:office:word" xmlns:w="http://schemas.openxmlformats.org/wordprocessingml/2006/main" xmlns:w14="http://schemas.microsoft.com/office/word/2010/wordml" xmlns:w15="http://schemas.microsoft.com/office/word/2012/wordml" xmlns:w16cid="http://schemas.microsoft.com/office/word/2016/wordml/cid" xmlns:w16se="http://schemas.microsoft.com/office/word/2015/wordml/symex" xmlns:wpg="http://schemas.microsoft.com/office/word/2010/wordprocessingGroup" xmlns:wpi="http://schemas.microsoft.com/office/word/2010/wordprocessingInk" xmlns:wne="http://schemas.microsoft.com/office/word/2006/wordml" xmlns:wps="http://schemas.microsoft.com/office/word/2010/wordprocessingShape" mc:Ignorable="w14 w15 w16se w16cid wp14">
   <w:body>
     <w:p>
       <w:pPr>
@@ -1217,7 +1217,7 @@
     </w:p>
     <w:p>
       <w:pPr>
-        <w:pStyle w:val="Puesto"/>
+        <w:pStyle w:val="Ttulo"/>
         <w:spacing w:after="160" w:line="360" w:lineRule="auto"/>
         <w:contextualSpacing w:val="0"/>
         <w:rPr>
@@ -2010,7 +2010,6 @@
               <w:contextualSpacing w:val="0"/>
             </w:pPr>
             <w:r>
-              <w:lastRenderedPageBreak/>
               <w:t>Bibliotecario</w:t>
             </w:r>
           </w:p>
@@ -2133,7 +2132,7 @@
     </w:p>
     <w:tbl>
       <w:tblPr>
-        <w:tblStyle w:val="Tabladecuadrcula1clara-nfasis5"/>
+        <w:tblStyle w:val="Tablaconcuadrcula1clara-nfasis5"/>
         <w:tblW w:w="9169" w:type="dxa"/>
         <w:tblInd w:w="720" w:type="dxa"/>
         <w:tblLook w:val="04A0" w:firstRow="1" w:lastRow="0" w:firstColumn="1" w:lastColumn="0" w:noHBand="0" w:noVBand="1"/>
@@ -2749,7 +2748,6 @@
         <w:ind w:left="720"/>
         <w:contextualSpacing w:val="0"/>
       </w:pPr>
-      <w:proofErr w:type="spellStart"/>
       <w:r>
         <w:rPr>
           <w:rFonts w:eastAsia="Times New Roman"/>
@@ -2758,18 +2756,7 @@
           <w:color w:val="000000"/>
           <w:lang w:val="en-US" w:eastAsia="zh-CN"/>
         </w:rPr>
-        <w:t>Desarrollo</w:t>
-      </w:r>
-      <w:proofErr w:type="spellEnd"/>
-      <w:r>
-        <w:rPr>
-          <w:rFonts w:eastAsia="Times New Roman"/>
-          <w:b/>
-          <w:bCs/>
-          <w:color w:val="000000"/>
-          <w:lang w:val="en-US" w:eastAsia="zh-CN"/>
-        </w:rPr>
-        <w:t xml:space="preserve"> </w:t>
+        <w:t xml:space="preserve">Desarrollo </w:t>
       </w:r>
       <w:r>
         <w:t>(</w:t>
@@ -3004,15 +2991,7 @@
         <w:contextualSpacing w:val="0"/>
       </w:pPr>
       <w:r>
-        <w:t>La documentación de los proyectos, específicamente</w:t>
-      </w:r>
-      <w:proofErr w:type="gramStart"/>
-      <w:r>
-        <w:t>:  manual</w:t>
-      </w:r>
-      <w:proofErr w:type="gramEnd"/>
-      <w:r>
-        <w:t xml:space="preserve"> de usuario, manual de operaciones, arquitectura de la solución, especificaciones, </w:t>
+        <w:t xml:space="preserve">La documentación de los proyectos, específicamente:  manual de usuario, manual de operaciones, arquitectura de la solución, especificaciones, </w:t>
       </w:r>
       <w:proofErr w:type="spellStart"/>
       <w:r>
@@ -3058,20 +3037,8 @@
           <w:color w:val="000000"/>
           <w:lang w:val="en-US" w:eastAsia="zh-CN"/>
         </w:rPr>
-        <w:t xml:space="preserve">Control de </w:t>
-      </w:r>
-      <w:proofErr w:type="spellStart"/>
-      <w:r>
-        <w:rPr>
-          <w:rFonts w:eastAsia="Times New Roman"/>
-          <w:b/>
-          <w:bCs/>
-          <w:color w:val="000000"/>
-          <w:lang w:val="en-US" w:eastAsia="zh-CN"/>
-        </w:rPr>
-        <w:t>Calidad</w:t>
-      </w:r>
-      <w:proofErr w:type="spellEnd"/>
+        <w:t>Control de Calidad</w:t>
+      </w:r>
     </w:p>
     <w:p>
       <w:pPr>
@@ -3340,11 +3307,9 @@
               <w:ind w:left="0"/>
               <w:contextualSpacing w:val="0"/>
             </w:pPr>
-            <w:proofErr w:type="spellStart"/>
             <w:r>
               <w:t>Git</w:t>
             </w:r>
-            <w:proofErr w:type="spellEnd"/>
           </w:p>
         </w:tc>
         <w:tc>
@@ -3545,31 +3510,7 @@
               <w:cnfStyle w:val="000000000000" w:firstRow="0" w:lastRow="0" w:firstColumn="0" w:lastColumn="0" w:oddVBand="0" w:evenVBand="0" w:oddHBand="0" w:evenHBand="0" w:firstRowFirstColumn="0" w:firstRowLastColumn="0" w:lastRowFirstColumn="0" w:lastRowLastColumn="0"/>
             </w:pPr>
             <w:r>
-              <w:t xml:space="preserve">IDE oficial de </w:t>
-            </w:r>
-            <w:proofErr w:type="spellStart"/>
-            <w:r>
-              <w:t>Android</w:t>
-            </w:r>
-            <w:proofErr w:type="spellEnd"/>
-            <w:r>
-              <w:t xml:space="preserve">. Está diseñado específicamente para que </w:t>
-            </w:r>
-            <w:proofErr w:type="spellStart"/>
-            <w:r>
-              <w:t>Android</w:t>
-            </w:r>
-            <w:proofErr w:type="spellEnd"/>
-            <w:r>
-              <w:t xml:space="preserve"> acelere su desarrollo y lo ayude a crear aplicaciones de la más alta calidad para cada dispositivo </w:t>
-            </w:r>
-            <w:proofErr w:type="spellStart"/>
-            <w:r>
-              <w:t>Android</w:t>
-            </w:r>
-            <w:proofErr w:type="spellEnd"/>
-            <w:r>
-              <w:t>.</w:t>
+              <w:t>IDE oficial de Android. Está diseñado específicamente para que Android acelere su desarrollo y lo ayude a crear aplicaciones de la más alta calidad para cada dispositivo Android.</w:t>
             </w:r>
           </w:p>
         </w:tc>
@@ -3739,7 +3680,7 @@
     </w:p>
     <w:tbl>
       <w:tblPr>
-        <w:tblStyle w:val="Tabladecuadrcula1clara"/>
+        <w:tblStyle w:val="Tablaconcuadrcula1clara"/>
         <w:tblW w:w="9234" w:type="dxa"/>
         <w:tblInd w:w="720" w:type="dxa"/>
         <w:tblLook w:val="04A0" w:firstRow="1" w:lastRow="0" w:firstColumn="1" w:lastColumn="0" w:noHBand="0" w:noVBand="1"/>
@@ -7174,8 +7115,6 @@
       <w:pPr>
         <w:ind w:left="720"/>
       </w:pPr>
-      <w:bookmarkStart w:id="16" w:name="_GoBack"/>
-      <w:bookmarkEnd w:id="16"/>
     </w:p>
     <w:p>
       <w:pPr>
@@ -7192,8 +7131,234 @@
     <w:p>
       <w:pPr>
         <w:ind w:left="720"/>
-      </w:pPr>
+        <w:rPr>
+          <w:color w:val="000000"/>
+        </w:rPr>
+      </w:pPr>
+      <w:r>
+        <w:rPr>
+          <w:color w:val="000000"/>
+        </w:rPr>
+        <w:t>CASO 4: Para elementos que son código fuente de un proyecto, la nomenclatura es la siguiente:</w:t>
+      </w:r>
     </w:p>
+    <w:p>
+      <w:pPr>
+        <w:spacing w:after="0" w:line="240" w:lineRule="auto"/>
+        <w:contextualSpacing w:val="0"/>
+        <w:rPr>
+          <w:rFonts w:ascii="Times New Roman" w:eastAsia="Times New Roman" w:hAnsi="Times New Roman" w:cs="Times New Roman"/>
+          <w:sz w:val="24"/>
+          <w:szCs w:val="24"/>
+          <w:lang w:val="es-PE" w:eastAsia="es-PE"/>
+        </w:rPr>
+      </w:pPr>
+    </w:p>
+    <w:tbl>
+      <w:tblPr>
+        <w:tblW w:w="9026" w:type="dxa"/>
+        <w:tblCellMar>
+          <w:top w:w="15" w:type="dxa"/>
+          <w:left w:w="15" w:type="dxa"/>
+          <w:bottom w:w="15" w:type="dxa"/>
+          <w:right w:w="15" w:type="dxa"/>
+        </w:tblCellMar>
+        <w:tblLook w:val="04A0" w:firstRow="1" w:lastRow="0" w:firstColumn="1" w:lastColumn="0" w:noHBand="0" w:noVBand="1"/>
+      </w:tblPr>
+      <w:tblGrid>
+        <w:gridCol w:w="9026"/>
+      </w:tblGrid>
+      <w:tr>
+        <w:tc>
+          <w:tcPr>
+            <w:tcW w:w="0" w:type="auto"/>
+            <w:tcBorders>
+              <w:top w:val="single" w:sz="8" w:space="0" w:color="000000"/>
+              <w:left w:val="single" w:sz="8" w:space="0" w:color="000000"/>
+              <w:bottom w:val="single" w:sz="8" w:space="0" w:color="000000"/>
+              <w:right w:val="single" w:sz="8" w:space="0" w:color="000000"/>
+            </w:tcBorders>
+            <w:tcMar>
+              <w:top w:w="100" w:type="dxa"/>
+              <w:left w:w="100" w:type="dxa"/>
+              <w:bottom w:w="100" w:type="dxa"/>
+              <w:right w:w="100" w:type="dxa"/>
+            </w:tcMar>
+            <w:hideMark/>
+          </w:tcPr>
+          <w:p>
+            <w:pPr>
+              <w:spacing w:after="0" w:line="240" w:lineRule="auto"/>
+              <w:contextualSpacing w:val="0"/>
+              <w:rPr>
+                <w:rFonts w:ascii="Times New Roman" w:eastAsia="Times New Roman" w:hAnsi="Times New Roman" w:cs="Times New Roman"/>
+                <w:sz w:val="24"/>
+                <w:szCs w:val="24"/>
+                <w:lang w:val="es-PE" w:eastAsia="es-PE"/>
+              </w:rPr>
+            </w:pPr>
+            <w:r>
+              <w:rPr>
+                <w:rFonts w:eastAsia="Times New Roman"/>
+                <w:color w:val="000000"/>
+                <w:lang w:val="es-PE" w:eastAsia="es-PE"/>
+              </w:rPr>
+              <w:lastRenderedPageBreak/>
+              <w:t xml:space="preserve">Acrónimo del proyecto + </w:t>
+            </w:r>
+            <w:r>
+              <w:rPr>
+                <w:rFonts w:eastAsia="Times New Roman"/>
+                <w:color w:val="000000"/>
+                <w:lang w:val="es-PE" w:eastAsia="es-PE"/>
+              </w:rPr>
+              <w:t>“</w:t>
+            </w:r>
+            <w:r>
+              <w:rPr>
+                <w:rFonts w:eastAsia="Times New Roman"/>
+                <w:color w:val="000000"/>
+                <w:lang w:val="es-PE" w:eastAsia="es-PE"/>
+              </w:rPr>
+              <w:t>_</w:t>
+            </w:r>
+            <w:r>
+              <w:rPr>
+                <w:rFonts w:eastAsia="Times New Roman"/>
+                <w:color w:val="000000"/>
+                <w:lang w:val="es-PE" w:eastAsia="es-PE"/>
+              </w:rPr>
+              <w:t>”</w:t>
+            </w:r>
+            <w:r>
+              <w:rPr>
+                <w:rFonts w:eastAsia="Times New Roman"/>
+                <w:color w:val="000000"/>
+                <w:lang w:val="es-PE" w:eastAsia="es-PE"/>
+              </w:rPr>
+              <w:t xml:space="preserve">  + CF +  </w:t>
+            </w:r>
+            <w:r>
+              <w:rPr>
+                <w:rFonts w:eastAsia="Times New Roman"/>
+                <w:color w:val="000000"/>
+                <w:lang w:val="es-PE" w:eastAsia="es-PE"/>
+              </w:rPr>
+              <w:t>“</w:t>
+            </w:r>
+            <w:r>
+              <w:rPr>
+                <w:rFonts w:eastAsia="Times New Roman"/>
+                <w:color w:val="000000"/>
+                <w:lang w:val="es-PE" w:eastAsia="es-PE"/>
+              </w:rPr>
+              <w:t>_”  +</w:t>
+            </w:r>
+            <w:r>
+              <w:rPr>
+                <w:rFonts w:eastAsia="Times New Roman"/>
+                <w:color w:val="000000"/>
+                <w:lang w:val="es-PE" w:eastAsia="es-PE"/>
+              </w:rPr>
+              <w:t xml:space="preserve"> </w:t>
+            </w:r>
+            <w:bookmarkStart w:id="16" w:name="_GoBack"/>
+            <w:bookmarkEnd w:id="16"/>
+            <w:r>
+              <w:rPr>
+                <w:rFonts w:eastAsia="Times New Roman"/>
+                <w:color w:val="000000"/>
+                <w:lang w:val="es-PE" w:eastAsia="es-PE"/>
+              </w:rPr>
+              <w:t>Tipo de Software</w:t>
+            </w:r>
+          </w:p>
+        </w:tc>
+      </w:tr>
+    </w:tbl>
+    <w:p>
+      <w:pPr>
+        <w:spacing w:after="0" w:line="240" w:lineRule="auto"/>
+        <w:contextualSpacing w:val="0"/>
+        <w:rPr>
+          <w:rFonts w:ascii="Times New Roman" w:eastAsia="Times New Roman" w:hAnsi="Times New Roman" w:cs="Times New Roman"/>
+          <w:sz w:val="24"/>
+          <w:szCs w:val="24"/>
+          <w:lang w:val="es-PE" w:eastAsia="es-PE"/>
+        </w:rPr>
+      </w:pPr>
+    </w:p>
+    <w:p>
+      <w:pPr>
+        <w:spacing w:after="0" w:line="240" w:lineRule="auto"/>
+        <w:contextualSpacing w:val="0"/>
+        <w:rPr>
+          <w:rFonts w:ascii="Times New Roman" w:eastAsia="Times New Roman" w:hAnsi="Times New Roman" w:cs="Times New Roman"/>
+          <w:sz w:val="24"/>
+          <w:szCs w:val="24"/>
+          <w:lang w:val="es-PE" w:eastAsia="es-PE"/>
+        </w:rPr>
+      </w:pPr>
+      <w:r>
+        <w:rPr>
+          <w:rFonts w:eastAsia="Times New Roman"/>
+          <w:color w:val="000000"/>
+          <w:lang w:val="es-PE" w:eastAsia="es-PE"/>
+        </w:rPr>
+        <w:t>Ejemplo(s):</w:t>
+      </w:r>
+    </w:p>
+    <w:p>
+      <w:pPr>
+        <w:numPr>
+          <w:ilvl w:val="0"/>
+          <w:numId w:val="11"/>
+        </w:numPr>
+        <w:spacing w:after="0" w:line="240" w:lineRule="auto"/>
+        <w:ind w:left="1440"/>
+        <w:contextualSpacing w:val="0"/>
+        <w:textAlignment w:val="baseline"/>
+        <w:rPr>
+          <w:rFonts w:eastAsia="Times New Roman"/>
+          <w:color w:val="000000"/>
+          <w:lang w:val="es-PE" w:eastAsia="es-PE"/>
+        </w:rPr>
+      </w:pPr>
+      <w:r>
+        <w:rPr>
+          <w:rFonts w:eastAsia="Times New Roman"/>
+          <w:color w:val="000000"/>
+          <w:lang w:val="es-PE" w:eastAsia="es-PE"/>
+        </w:rPr>
+        <w:t>STSM_CF_BACK</w:t>
+      </w:r>
+    </w:p>
+    <w:p>
+      <w:pPr>
+        <w:numPr>
+          <w:ilvl w:val="0"/>
+          <w:numId w:val="11"/>
+        </w:numPr>
+        <w:spacing w:after="0" w:line="240" w:lineRule="auto"/>
+        <w:ind w:left="1440"/>
+        <w:contextualSpacing w:val="0"/>
+        <w:textAlignment w:val="baseline"/>
+        <w:rPr>
+          <w:rFonts w:eastAsia="Times New Roman"/>
+          <w:color w:val="000000"/>
+          <w:lang w:val="es-PE" w:eastAsia="es-PE"/>
+        </w:rPr>
+      </w:pPr>
+      <w:r>
+        <w:rPr>
+          <w:rFonts w:eastAsia="Times New Roman"/>
+          <w:color w:val="000000"/>
+          <w:lang w:val="es-PE" w:eastAsia="es-PE"/>
+        </w:rPr>
+        <w:t>STSM_CF_FRONT</w:t>
+      </w:r>
+    </w:p>
+    <w:p/>
     <w:p>
       <w:pPr>
         <w:ind w:left="360"/>
@@ -7215,7 +7380,7 @@
 </file>
 
 <file path=word/endnotes.xml><?xml version="1.0" encoding="utf-8"?>
-<w:endnotes xmlns:wpc="http://schemas.microsoft.com/office/word/2010/wordprocessingCanvas" xmlns:mc="http://schemas.openxmlformats.org/markup-compatibility/2006" xmlns:o="urn:schemas-microsoft-com:office:office" xmlns:r="http://schemas.openxmlformats.org/officeDocument/2006/relationships" xmlns:m="http://schemas.openxmlformats.org/officeDocument/2006/math" xmlns:v="urn:schemas-microsoft-com:vml" xmlns:wp14="http://schemas.microsoft.com/office/word/2010/wordprocessingDrawing" xmlns:wp="http://schemas.openxmlformats.org/drawingml/2006/wordprocessingDrawing" xmlns:w10="urn:schemas-microsoft-com:office:word" xmlns:w="http://schemas.openxmlformats.org/wordprocessingml/2006/main" xmlns:w14="http://schemas.microsoft.com/office/word/2010/wordml" xmlns:w15="http://schemas.microsoft.com/office/word/2012/wordml" xmlns:wpg="http://schemas.microsoft.com/office/word/2010/wordprocessingGroup" xmlns:wpi="http://schemas.microsoft.com/office/word/2010/wordprocessingInk" xmlns:wne="http://schemas.microsoft.com/office/word/2006/wordml" xmlns:wps="http://schemas.microsoft.com/office/word/2010/wordprocessingShape" mc:Ignorable="w14 w15 wp14">
+<w:endnotes xmlns:wpc="http://schemas.microsoft.com/office/word/2010/wordprocessingCanvas" xmlns:cx="http://schemas.microsoft.com/office/drawing/2014/chartex" xmlns:cx1="http://schemas.microsoft.com/office/drawing/2015/9/8/chartex" xmlns:cx2="http://schemas.microsoft.com/office/drawing/2015/10/21/chartex" xmlns:cx3="http://schemas.microsoft.com/office/drawing/2016/5/9/chartex" xmlns:cx4="http://schemas.microsoft.com/office/drawing/2016/5/10/chartex" xmlns:cx5="http://schemas.microsoft.com/office/drawing/2016/5/11/chartex" xmlns:cx6="http://schemas.microsoft.com/office/drawing/2016/5/12/chartex" xmlns:cx7="http://schemas.microsoft.com/office/drawing/2016/5/13/chartex" xmlns:cx8="http://schemas.microsoft.com/office/drawing/2016/5/14/chartex" xmlns:mc="http://schemas.openxmlformats.org/markup-compatibility/2006" xmlns:aink="http://schemas.microsoft.com/office/drawing/2016/ink" xmlns:am3d="http://schemas.microsoft.com/office/drawing/2017/model3d" xmlns:o="urn:schemas-microsoft-com:office:office" xmlns:r="http://schemas.openxmlformats.org/officeDocument/2006/relationships" xmlns:m="http://schemas.openxmlformats.org/officeDocument/2006/math" xmlns:v="urn:schemas-microsoft-com:vml" xmlns:wp14="http://schemas.microsoft.com/office/word/2010/wordprocessingDrawing" xmlns:wp="http://schemas.openxmlformats.org/drawingml/2006/wordprocessingDrawing" xmlns:w10="urn:schemas-microsoft-com:office:word" xmlns:w="http://schemas.openxmlformats.org/wordprocessingml/2006/main" xmlns:w14="http://schemas.microsoft.com/office/word/2010/wordml" xmlns:w15="http://schemas.microsoft.com/office/word/2012/wordml" xmlns:w16cid="http://schemas.microsoft.com/office/word/2016/wordml/cid" xmlns:w16se="http://schemas.microsoft.com/office/word/2015/wordml/symex" xmlns:wpg="http://schemas.microsoft.com/office/word/2010/wordprocessingGroup" xmlns:wpi="http://schemas.microsoft.com/office/word/2010/wordprocessingInk" xmlns:wne="http://schemas.microsoft.com/office/word/2006/wordml" xmlns:wps="http://schemas.microsoft.com/office/word/2010/wordprocessingShape" mc:Ignorable="w14 w15 w16se w16cid wp14">
   <w:endnote w:type="separator" w:id="-1">
     <w:p>
       <w:pPr>
@@ -7240,7 +7405,7 @@
 </file>
 
 <file path=word/footer1.xml><?xml version="1.0" encoding="utf-8"?>
-<w:ftr xmlns:wpc="http://schemas.microsoft.com/office/word/2010/wordprocessingCanvas" xmlns:mc="http://schemas.openxmlformats.org/markup-compatibility/2006" xmlns:o="urn:schemas-microsoft-com:office:office" xmlns:r="http://schemas.openxmlformats.org/officeDocument/2006/relationships" xmlns:m="http://schemas.openxmlformats.org/officeDocument/2006/math" xmlns:v="urn:schemas-microsoft-com:vml" xmlns:wp14="http://schemas.microsoft.com/office/word/2010/wordprocessingDrawing" xmlns:wp="http://schemas.openxmlformats.org/drawingml/2006/wordprocessingDrawing" xmlns:w10="urn:schemas-microsoft-com:office:word" xmlns:w="http://schemas.openxmlformats.org/wordprocessingml/2006/main" xmlns:w14="http://schemas.microsoft.com/office/word/2010/wordml" xmlns:w15="http://schemas.microsoft.com/office/word/2012/wordml" xmlns:wpg="http://schemas.microsoft.com/office/word/2010/wordprocessingGroup" xmlns:wpi="http://schemas.microsoft.com/office/word/2010/wordprocessingInk" xmlns:wne="http://schemas.microsoft.com/office/word/2006/wordml" xmlns:wps="http://schemas.microsoft.com/office/word/2010/wordprocessingShape" mc:Ignorable="w14 w15 wp14">
+<w:ftr xmlns:wpc="http://schemas.microsoft.com/office/word/2010/wordprocessingCanvas" xmlns:cx="http://schemas.microsoft.com/office/drawing/2014/chartex" xmlns:cx1="http://schemas.microsoft.com/office/drawing/2015/9/8/chartex" xmlns:cx2="http://schemas.microsoft.com/office/drawing/2015/10/21/chartex" xmlns:cx3="http://schemas.microsoft.com/office/drawing/2016/5/9/chartex" xmlns:cx4="http://schemas.microsoft.com/office/drawing/2016/5/10/chartex" xmlns:cx5="http://schemas.microsoft.com/office/drawing/2016/5/11/chartex" xmlns:cx6="http://schemas.microsoft.com/office/drawing/2016/5/12/chartex" xmlns:cx7="http://schemas.microsoft.com/office/drawing/2016/5/13/chartex" xmlns:cx8="http://schemas.microsoft.com/office/drawing/2016/5/14/chartex" xmlns:mc="http://schemas.openxmlformats.org/markup-compatibility/2006" xmlns:aink="http://schemas.microsoft.com/office/drawing/2016/ink" xmlns:am3d="http://schemas.microsoft.com/office/drawing/2017/model3d" xmlns:o="urn:schemas-microsoft-com:office:office" xmlns:r="http://schemas.openxmlformats.org/officeDocument/2006/relationships" xmlns:m="http://schemas.openxmlformats.org/officeDocument/2006/math" xmlns:v="urn:schemas-microsoft-com:vml" xmlns:wp14="http://schemas.microsoft.com/office/word/2010/wordprocessingDrawing" xmlns:wp="http://schemas.openxmlformats.org/drawingml/2006/wordprocessingDrawing" xmlns:w10="urn:schemas-microsoft-com:office:word" xmlns:w="http://schemas.openxmlformats.org/wordprocessingml/2006/main" xmlns:w14="http://schemas.microsoft.com/office/word/2010/wordml" xmlns:w15="http://schemas.microsoft.com/office/word/2012/wordml" xmlns:w16cid="http://schemas.microsoft.com/office/word/2016/wordml/cid" xmlns:w16se="http://schemas.microsoft.com/office/word/2015/wordml/symex" xmlns:wpg="http://schemas.microsoft.com/office/word/2010/wordprocessingGroup" xmlns:wpi="http://schemas.microsoft.com/office/word/2010/wordprocessingInk" xmlns:wne="http://schemas.microsoft.com/office/word/2006/wordml" xmlns:wps="http://schemas.microsoft.com/office/word/2010/wordprocessingShape" mc:Ignorable="w14 w15 w16se w16cid wp14">
   <w:p>
     <w:pPr>
       <w:contextualSpacing w:val="0"/>
@@ -7268,7 +7433,7 @@
 </file>
 
 <file path=word/footer2.xml><?xml version="1.0" encoding="utf-8"?>
-<w:ftr xmlns:wpc="http://schemas.microsoft.com/office/word/2010/wordprocessingCanvas" xmlns:mc="http://schemas.openxmlformats.org/markup-compatibility/2006" xmlns:o="urn:schemas-microsoft-com:office:office" xmlns:r="http://schemas.openxmlformats.org/officeDocument/2006/relationships" xmlns:m="http://schemas.openxmlformats.org/officeDocument/2006/math" xmlns:v="urn:schemas-microsoft-com:vml" xmlns:wp14="http://schemas.microsoft.com/office/word/2010/wordprocessingDrawing" xmlns:wp="http://schemas.openxmlformats.org/drawingml/2006/wordprocessingDrawing" xmlns:w10="urn:schemas-microsoft-com:office:word" xmlns:w="http://schemas.openxmlformats.org/wordprocessingml/2006/main" xmlns:w14="http://schemas.microsoft.com/office/word/2010/wordml" xmlns:w15="http://schemas.microsoft.com/office/word/2012/wordml" xmlns:wpg="http://schemas.microsoft.com/office/word/2010/wordprocessingGroup" xmlns:wpi="http://schemas.microsoft.com/office/word/2010/wordprocessingInk" xmlns:wne="http://schemas.microsoft.com/office/word/2006/wordml" xmlns:wps="http://schemas.microsoft.com/office/word/2010/wordprocessingShape" mc:Ignorable="w14 w15 wp14">
+<w:ftr xmlns:wpc="http://schemas.microsoft.com/office/word/2010/wordprocessingCanvas" xmlns:cx="http://schemas.microsoft.com/office/drawing/2014/chartex" xmlns:cx1="http://schemas.microsoft.com/office/drawing/2015/9/8/chartex" xmlns:cx2="http://schemas.microsoft.com/office/drawing/2015/10/21/chartex" xmlns:cx3="http://schemas.microsoft.com/office/drawing/2016/5/9/chartex" xmlns:cx4="http://schemas.microsoft.com/office/drawing/2016/5/10/chartex" xmlns:cx5="http://schemas.microsoft.com/office/drawing/2016/5/11/chartex" xmlns:cx6="http://schemas.microsoft.com/office/drawing/2016/5/12/chartex" xmlns:cx7="http://schemas.microsoft.com/office/drawing/2016/5/13/chartex" xmlns:cx8="http://schemas.microsoft.com/office/drawing/2016/5/14/chartex" xmlns:mc="http://schemas.openxmlformats.org/markup-compatibility/2006" xmlns:aink="http://schemas.microsoft.com/office/drawing/2016/ink" xmlns:am3d="http://schemas.microsoft.com/office/drawing/2017/model3d" xmlns:o="urn:schemas-microsoft-com:office:office" xmlns:r="http://schemas.openxmlformats.org/officeDocument/2006/relationships" xmlns:m="http://schemas.openxmlformats.org/officeDocument/2006/math" xmlns:v="urn:schemas-microsoft-com:vml" xmlns:wp14="http://schemas.microsoft.com/office/word/2010/wordprocessingDrawing" xmlns:wp="http://schemas.openxmlformats.org/drawingml/2006/wordprocessingDrawing" xmlns:w10="urn:schemas-microsoft-com:office:word" xmlns:w="http://schemas.openxmlformats.org/wordprocessingml/2006/main" xmlns:w14="http://schemas.microsoft.com/office/word/2010/wordml" xmlns:w15="http://schemas.microsoft.com/office/word/2012/wordml" xmlns:w16cid="http://schemas.microsoft.com/office/word/2016/wordml/cid" xmlns:w16se="http://schemas.microsoft.com/office/word/2015/wordml/symex" xmlns:wpg="http://schemas.microsoft.com/office/word/2010/wordprocessingGroup" xmlns:wpi="http://schemas.microsoft.com/office/word/2010/wordprocessingInk" xmlns:wne="http://schemas.microsoft.com/office/word/2006/wordml" xmlns:wps="http://schemas.microsoft.com/office/word/2010/wordprocessingShape" mc:Ignorable="w14 w15 w16se w16cid wp14">
   <w:p>
     <w:pPr>
       <w:contextualSpacing w:val="0"/>
@@ -7278,7 +7443,7 @@
 </file>
 
 <file path=word/footnotes.xml><?xml version="1.0" encoding="utf-8"?>
-<w:footnotes xmlns:wpc="http://schemas.microsoft.com/office/word/2010/wordprocessingCanvas" xmlns:mc="http://schemas.openxmlformats.org/markup-compatibility/2006" xmlns:o="urn:schemas-microsoft-com:office:office" xmlns:r="http://schemas.openxmlformats.org/officeDocument/2006/relationships" xmlns:m="http://schemas.openxmlformats.org/officeDocument/2006/math" xmlns:v="urn:schemas-microsoft-com:vml" xmlns:wp14="http://schemas.microsoft.com/office/word/2010/wordprocessingDrawing" xmlns:wp="http://schemas.openxmlformats.org/drawingml/2006/wordprocessingDrawing" xmlns:w10="urn:schemas-microsoft-com:office:word" xmlns:w="http://schemas.openxmlformats.org/wordprocessingml/2006/main" xmlns:w14="http://schemas.microsoft.com/office/word/2010/wordml" xmlns:w15="http://schemas.microsoft.com/office/word/2012/wordml" xmlns:wpg="http://schemas.microsoft.com/office/word/2010/wordprocessingGroup" xmlns:wpi="http://schemas.microsoft.com/office/word/2010/wordprocessingInk" xmlns:wne="http://schemas.microsoft.com/office/word/2006/wordml" xmlns:wps="http://schemas.microsoft.com/office/word/2010/wordprocessingShape" mc:Ignorable="w14 w15 wp14">
+<w:footnotes xmlns:wpc="http://schemas.microsoft.com/office/word/2010/wordprocessingCanvas" xmlns:cx="http://schemas.microsoft.com/office/drawing/2014/chartex" xmlns:cx1="http://schemas.microsoft.com/office/drawing/2015/9/8/chartex" xmlns:cx2="http://schemas.microsoft.com/office/drawing/2015/10/21/chartex" xmlns:cx3="http://schemas.microsoft.com/office/drawing/2016/5/9/chartex" xmlns:cx4="http://schemas.microsoft.com/office/drawing/2016/5/10/chartex" xmlns:cx5="http://schemas.microsoft.com/office/drawing/2016/5/11/chartex" xmlns:cx6="http://schemas.microsoft.com/office/drawing/2016/5/12/chartex" xmlns:cx7="http://schemas.microsoft.com/office/drawing/2016/5/13/chartex" xmlns:cx8="http://schemas.microsoft.com/office/drawing/2016/5/14/chartex" xmlns:mc="http://schemas.openxmlformats.org/markup-compatibility/2006" xmlns:aink="http://schemas.microsoft.com/office/drawing/2016/ink" xmlns:am3d="http://schemas.microsoft.com/office/drawing/2017/model3d" xmlns:o="urn:schemas-microsoft-com:office:office" xmlns:r="http://schemas.openxmlformats.org/officeDocument/2006/relationships" xmlns:m="http://schemas.openxmlformats.org/officeDocument/2006/math" xmlns:v="urn:schemas-microsoft-com:vml" xmlns:wp14="http://schemas.microsoft.com/office/word/2010/wordprocessingDrawing" xmlns:wp="http://schemas.openxmlformats.org/drawingml/2006/wordprocessingDrawing" xmlns:w10="urn:schemas-microsoft-com:office:word" xmlns:w="http://schemas.openxmlformats.org/wordprocessingml/2006/main" xmlns:w14="http://schemas.microsoft.com/office/word/2010/wordml" xmlns:w15="http://schemas.microsoft.com/office/word/2012/wordml" xmlns:w16cid="http://schemas.microsoft.com/office/word/2016/wordml/cid" xmlns:w16se="http://schemas.microsoft.com/office/word/2015/wordml/symex" xmlns:wpg="http://schemas.microsoft.com/office/word/2010/wordprocessingGroup" xmlns:wpi="http://schemas.microsoft.com/office/word/2010/wordprocessingInk" xmlns:wne="http://schemas.microsoft.com/office/word/2006/wordml" xmlns:wps="http://schemas.microsoft.com/office/word/2010/wordprocessingShape" mc:Ignorable="w14 w15 w16se w16cid wp14">
   <w:footnote w:type="separator" w:id="-1">
     <w:p>
       <w:pPr>
@@ -7303,7 +7468,7 @@
 </file>
 
 <file path=word/header1.xml><?xml version="1.0" encoding="utf-8"?>
-<w:hdr xmlns:wpc="http://schemas.microsoft.com/office/word/2010/wordprocessingCanvas" xmlns:mc="http://schemas.openxmlformats.org/markup-compatibility/2006" xmlns:o="urn:schemas-microsoft-com:office:office" xmlns:r="http://schemas.openxmlformats.org/officeDocument/2006/relationships" xmlns:m="http://schemas.openxmlformats.org/officeDocument/2006/math" xmlns:v="urn:schemas-microsoft-com:vml" xmlns:wp14="http://schemas.microsoft.com/office/word/2010/wordprocessingDrawing" xmlns:wp="http://schemas.openxmlformats.org/drawingml/2006/wordprocessingDrawing" xmlns:w10="urn:schemas-microsoft-com:office:word" xmlns:w="http://schemas.openxmlformats.org/wordprocessingml/2006/main" xmlns:w14="http://schemas.microsoft.com/office/word/2010/wordml" xmlns:w15="http://schemas.microsoft.com/office/word/2012/wordml" xmlns:wpg="http://schemas.microsoft.com/office/word/2010/wordprocessingGroup" xmlns:wpi="http://schemas.microsoft.com/office/word/2010/wordprocessingInk" xmlns:wne="http://schemas.microsoft.com/office/word/2006/wordml" xmlns:wps="http://schemas.microsoft.com/office/word/2010/wordprocessingShape" mc:Ignorable="w14 w15 wp14">
+<w:hdr xmlns:wpc="http://schemas.microsoft.com/office/word/2010/wordprocessingCanvas" xmlns:cx="http://schemas.microsoft.com/office/drawing/2014/chartex" xmlns:cx1="http://schemas.microsoft.com/office/drawing/2015/9/8/chartex" xmlns:cx2="http://schemas.microsoft.com/office/drawing/2015/10/21/chartex" xmlns:cx3="http://schemas.microsoft.com/office/drawing/2016/5/9/chartex" xmlns:cx4="http://schemas.microsoft.com/office/drawing/2016/5/10/chartex" xmlns:cx5="http://schemas.microsoft.com/office/drawing/2016/5/11/chartex" xmlns:cx6="http://schemas.microsoft.com/office/drawing/2016/5/12/chartex" xmlns:cx7="http://schemas.microsoft.com/office/drawing/2016/5/13/chartex" xmlns:cx8="http://schemas.microsoft.com/office/drawing/2016/5/14/chartex" xmlns:mc="http://schemas.openxmlformats.org/markup-compatibility/2006" xmlns:aink="http://schemas.microsoft.com/office/drawing/2016/ink" xmlns:am3d="http://schemas.microsoft.com/office/drawing/2017/model3d" xmlns:o="urn:schemas-microsoft-com:office:office" xmlns:r="http://schemas.openxmlformats.org/officeDocument/2006/relationships" xmlns:m="http://schemas.openxmlformats.org/officeDocument/2006/math" xmlns:v="urn:schemas-microsoft-com:vml" xmlns:wp14="http://schemas.microsoft.com/office/word/2010/wordprocessingDrawing" xmlns:wp="http://schemas.openxmlformats.org/drawingml/2006/wordprocessingDrawing" xmlns:w10="urn:schemas-microsoft-com:office:word" xmlns:w="http://schemas.openxmlformats.org/wordprocessingml/2006/main" xmlns:w14="http://schemas.microsoft.com/office/word/2010/wordml" xmlns:w15="http://schemas.microsoft.com/office/word/2012/wordml" xmlns:w16cid="http://schemas.microsoft.com/office/word/2016/wordml/cid" xmlns:w16se="http://schemas.microsoft.com/office/word/2015/wordml/symex" xmlns:wpg="http://schemas.microsoft.com/office/word/2010/wordprocessingGroup" xmlns:wpi="http://schemas.microsoft.com/office/word/2010/wordprocessingInk" xmlns:wne="http://schemas.microsoft.com/office/word/2006/wordml" xmlns:wps="http://schemas.microsoft.com/office/word/2010/wordprocessingShape" mc:Ignorable="w14 w15 w16se w16cid wp14">
   <w:p>
     <w:pPr>
       <w:contextualSpacing w:val="0"/>
@@ -7392,8 +7557,8 @@
 </file>
 
 <file path=word/numbering.xml><?xml version="1.0" encoding="utf-8"?>
-<w:numbering xmlns:wpc="http://schemas.microsoft.com/office/word/2010/wordprocessingCanvas" xmlns:mc="http://schemas.openxmlformats.org/markup-compatibility/2006" xmlns:o="urn:schemas-microsoft-com:office:office" xmlns:r="http://schemas.openxmlformats.org/officeDocument/2006/relationships" xmlns:m="http://schemas.openxmlformats.org/officeDocument/2006/math" xmlns:v="urn:schemas-microsoft-com:vml" xmlns:wp14="http://schemas.microsoft.com/office/word/2010/wordprocessingDrawing" xmlns:wp="http://schemas.openxmlformats.org/drawingml/2006/wordprocessingDrawing" xmlns:w10="urn:schemas-microsoft-com:office:word" xmlns:w="http://schemas.openxmlformats.org/wordprocessingml/2006/main" xmlns:w14="http://schemas.microsoft.com/office/word/2010/wordml" xmlns:w15="http://schemas.microsoft.com/office/word/2012/wordml" xmlns:wpg="http://schemas.microsoft.com/office/word/2010/wordprocessingGroup" xmlns:wpi="http://schemas.microsoft.com/office/word/2010/wordprocessingInk" xmlns:wne="http://schemas.microsoft.com/office/word/2006/wordml" xmlns:wps="http://schemas.microsoft.com/office/word/2010/wordprocessingShape" mc:Ignorable="w14 w15 wp14">
-  <w:abstractNum w:abstractNumId="0">
+<w:numbering xmlns:wpc="http://schemas.microsoft.com/office/word/2010/wordprocessingCanvas" xmlns:cx="http://schemas.microsoft.com/office/drawing/2014/chartex" xmlns:cx1="http://schemas.microsoft.com/office/drawing/2015/9/8/chartex" xmlns:cx2="http://schemas.microsoft.com/office/drawing/2015/10/21/chartex" xmlns:cx3="http://schemas.microsoft.com/office/drawing/2016/5/9/chartex" xmlns:cx4="http://schemas.microsoft.com/office/drawing/2016/5/10/chartex" xmlns:cx5="http://schemas.microsoft.com/office/drawing/2016/5/11/chartex" xmlns:cx6="http://schemas.microsoft.com/office/drawing/2016/5/12/chartex" xmlns:cx7="http://schemas.microsoft.com/office/drawing/2016/5/13/chartex" xmlns:cx8="http://schemas.microsoft.com/office/drawing/2016/5/14/chartex" xmlns:mc="http://schemas.openxmlformats.org/markup-compatibility/2006" xmlns:aink="http://schemas.microsoft.com/office/drawing/2016/ink" xmlns:am3d="http://schemas.microsoft.com/office/drawing/2017/model3d" xmlns:o="urn:schemas-microsoft-com:office:office" xmlns:r="http://schemas.openxmlformats.org/officeDocument/2006/relationships" xmlns:m="http://schemas.openxmlformats.org/officeDocument/2006/math" xmlns:v="urn:schemas-microsoft-com:vml" xmlns:wp14="http://schemas.microsoft.com/office/word/2010/wordprocessingDrawing" xmlns:wp="http://schemas.openxmlformats.org/drawingml/2006/wordprocessingDrawing" xmlns:w10="urn:schemas-microsoft-com:office:word" xmlns:w="http://schemas.openxmlformats.org/wordprocessingml/2006/main" xmlns:w14="http://schemas.microsoft.com/office/word/2010/wordml" xmlns:w15="http://schemas.microsoft.com/office/word/2012/wordml" xmlns:w16cid="http://schemas.microsoft.com/office/word/2016/wordml/cid" xmlns:w16se="http://schemas.microsoft.com/office/word/2015/wordml/symex" xmlns:wpg="http://schemas.microsoft.com/office/word/2010/wordprocessingGroup" xmlns:wpi="http://schemas.microsoft.com/office/word/2010/wordprocessingInk" xmlns:wne="http://schemas.microsoft.com/office/word/2006/wordml" xmlns:wps="http://schemas.microsoft.com/office/word/2010/wordprocessingShape" mc:Ignorable="w14 w15 w16se w16cid wp14">
+  <w:abstractNum w:abstractNumId="0" w15:restartNumberingAfterBreak="0">
     <w:nsid w:val="93F34A6E"/>
     <w:multiLevelType w:val="singleLevel"/>
     <w:tmpl w:val="93F34A6E"/>
@@ -7413,7 +7578,7 @@
       </w:rPr>
     </w:lvl>
   </w:abstractNum>
-  <w:abstractNum w:abstractNumId="1">
+  <w:abstractNum w:abstractNumId="1" w15:restartNumberingAfterBreak="0">
     <w:nsid w:val="CAFE4A1D"/>
     <w:multiLevelType w:val="multilevel"/>
     <w:tmpl w:val="CAFE4A1D"/>
@@ -7553,7 +7718,7 @@
       </w:rPr>
     </w:lvl>
   </w:abstractNum>
-  <w:abstractNum w:abstractNumId="2">
+  <w:abstractNum w:abstractNumId="2" w15:restartNumberingAfterBreak="0">
     <w:nsid w:val="EAFDBCD9"/>
     <w:multiLevelType w:val="multilevel"/>
     <w:tmpl w:val="EAFDBCD9"/>
@@ -7693,7 +7858,7 @@
       </w:rPr>
     </w:lvl>
   </w:abstractNum>
-  <w:abstractNum w:abstractNumId="3">
+  <w:abstractNum w:abstractNumId="3" w15:restartNumberingAfterBreak="0">
     <w:nsid w:val="F73E582A"/>
     <w:multiLevelType w:val="multilevel"/>
     <w:tmpl w:val="F73E582A"/>
@@ -7833,7 +7998,7 @@
       </w:rPr>
     </w:lvl>
   </w:abstractNum>
-  <w:abstractNum w:abstractNumId="4">
+  <w:abstractNum w:abstractNumId="4" w15:restartNumberingAfterBreak="0">
     <w:nsid w:val="FAF3AE79"/>
     <w:multiLevelType w:val="multilevel"/>
     <w:tmpl w:val="FAF3AE79"/>
@@ -7973,7 +8138,7 @@
       </w:rPr>
     </w:lvl>
   </w:abstractNum>
-  <w:abstractNum w:abstractNumId="5">
+  <w:abstractNum w:abstractNumId="5" w15:restartNumberingAfterBreak="0">
     <w:nsid w:val="FF77F3CF"/>
     <w:multiLevelType w:val="multilevel"/>
     <w:tmpl w:val="FF77F3CF"/>
@@ -8113,7 +8278,7 @@
       </w:rPr>
     </w:lvl>
   </w:abstractNum>
-  <w:abstractNum w:abstractNumId="6">
+  <w:abstractNum w:abstractNumId="6" w15:restartNumberingAfterBreak="0">
     <w:nsid w:val="0F8E7FB5"/>
     <w:multiLevelType w:val="multilevel"/>
     <w:tmpl w:val="0F8E7FB5"/>
@@ -8226,7 +8391,7 @@
       </w:rPr>
     </w:lvl>
   </w:abstractNum>
-  <w:abstractNum w:abstractNumId="7">
+  <w:abstractNum w:abstractNumId="7" w15:restartNumberingAfterBreak="0">
     <w:nsid w:val="10912B7C"/>
     <w:multiLevelType w:val="multilevel"/>
     <w:tmpl w:val="10912B7C"/>
@@ -8338,7 +8503,156 @@
       </w:rPr>
     </w:lvl>
   </w:abstractNum>
-  <w:abstractNum w:abstractNumId="8">
+  <w:abstractNum w:abstractNumId="8" w15:restartNumberingAfterBreak="0">
+    <w:nsid w:val="1BF81EC2"/>
+    <w:multiLevelType w:val="multilevel"/>
+    <w:tmpl w:val="79401778"/>
+    <w:lvl w:ilvl="0">
+      <w:start w:val="1"/>
+      <w:numFmt w:val="bullet"/>
+      <w:lvlText w:val=""/>
+      <w:lvlJc w:val="left"/>
+      <w:pPr>
+        <w:tabs>
+          <w:tab w:val="num" w:pos="720"/>
+        </w:tabs>
+        <w:ind w:left="720" w:hanging="360"/>
+      </w:pPr>
+      <w:rPr>
+        <w:rFonts w:ascii="Symbol" w:hAnsi="Symbol" w:hint="default"/>
+        <w:sz w:val="20"/>
+      </w:rPr>
+    </w:lvl>
+    <w:lvl w:ilvl="1" w:tentative="1">
+      <w:start w:val="1"/>
+      <w:numFmt w:val="bullet"/>
+      <w:lvlText w:val="o"/>
+      <w:lvlJc w:val="left"/>
+      <w:pPr>
+        <w:tabs>
+          <w:tab w:val="num" w:pos="1440"/>
+        </w:tabs>
+        <w:ind w:left="1440" w:hanging="360"/>
+      </w:pPr>
+      <w:rPr>
+        <w:rFonts w:ascii="Courier New" w:hAnsi="Courier New" w:hint="default"/>
+        <w:sz w:val="20"/>
+      </w:rPr>
+    </w:lvl>
+    <w:lvl w:ilvl="2" w:tentative="1">
+      <w:start w:val="1"/>
+      <w:numFmt w:val="bullet"/>
+      <w:lvlText w:val=""/>
+      <w:lvlJc w:val="left"/>
+      <w:pPr>
+        <w:tabs>
+          <w:tab w:val="num" w:pos="2160"/>
+        </w:tabs>
+        <w:ind w:left="2160" w:hanging="360"/>
+      </w:pPr>
+      <w:rPr>
+        <w:rFonts w:ascii="Wingdings" w:hAnsi="Wingdings" w:hint="default"/>
+        <w:sz w:val="20"/>
+      </w:rPr>
+    </w:lvl>
+    <w:lvl w:ilvl="3" w:tentative="1">
+      <w:start w:val="1"/>
+      <w:numFmt w:val="bullet"/>
+      <w:lvlText w:val=""/>
+      <w:lvlJc w:val="left"/>
+      <w:pPr>
+        <w:tabs>
+          <w:tab w:val="num" w:pos="2880"/>
+        </w:tabs>
+        <w:ind w:left="2880" w:hanging="360"/>
+      </w:pPr>
+      <w:rPr>
+        <w:rFonts w:ascii="Wingdings" w:hAnsi="Wingdings" w:hint="default"/>
+        <w:sz w:val="20"/>
+      </w:rPr>
+    </w:lvl>
+    <w:lvl w:ilvl="4" w:tentative="1">
+      <w:start w:val="1"/>
+      <w:numFmt w:val="bullet"/>
+      <w:lvlText w:val=""/>
+      <w:lvlJc w:val="left"/>
+      <w:pPr>
+        <w:tabs>
+          <w:tab w:val="num" w:pos="3600"/>
+        </w:tabs>
+        <w:ind w:left="3600" w:hanging="360"/>
+      </w:pPr>
+      <w:rPr>
+        <w:rFonts w:ascii="Wingdings" w:hAnsi="Wingdings" w:hint="default"/>
+        <w:sz w:val="20"/>
+      </w:rPr>
+    </w:lvl>
+    <w:lvl w:ilvl="5" w:tentative="1">
+      <w:start w:val="1"/>
+      <w:numFmt w:val="bullet"/>
+      <w:lvlText w:val=""/>
+      <w:lvlJc w:val="left"/>
+      <w:pPr>
+        <w:tabs>
+          <w:tab w:val="num" w:pos="4320"/>
+        </w:tabs>
+        <w:ind w:left="4320" w:hanging="360"/>
+      </w:pPr>
+      <w:rPr>
+        <w:rFonts w:ascii="Wingdings" w:hAnsi="Wingdings" w:hint="default"/>
+        <w:sz w:val="20"/>
+      </w:rPr>
+    </w:lvl>
+    <w:lvl w:ilvl="6" w:tentative="1">
+      <w:start w:val="1"/>
+      <w:numFmt w:val="bullet"/>
+      <w:lvlText w:val=""/>
+      <w:lvlJc w:val="left"/>
+      <w:pPr>
+        <w:tabs>
+          <w:tab w:val="num" w:pos="5040"/>
+        </w:tabs>
+        <w:ind w:left="5040" w:hanging="360"/>
+      </w:pPr>
+      <w:rPr>
+        <w:rFonts w:ascii="Wingdings" w:hAnsi="Wingdings" w:hint="default"/>
+        <w:sz w:val="20"/>
+      </w:rPr>
+    </w:lvl>
+    <w:lvl w:ilvl="7" w:tentative="1">
+      <w:start w:val="1"/>
+      <w:numFmt w:val="bullet"/>
+      <w:lvlText w:val=""/>
+      <w:lvlJc w:val="left"/>
+      <w:pPr>
+        <w:tabs>
+          <w:tab w:val="num" w:pos="5760"/>
+        </w:tabs>
+        <w:ind w:left="5760" w:hanging="360"/>
+      </w:pPr>
+      <w:rPr>
+        <w:rFonts w:ascii="Wingdings" w:hAnsi="Wingdings" w:hint="default"/>
+        <w:sz w:val="20"/>
+      </w:rPr>
+    </w:lvl>
+    <w:lvl w:ilvl="8" w:tentative="1">
+      <w:start w:val="1"/>
+      <w:numFmt w:val="bullet"/>
+      <w:lvlText w:val=""/>
+      <w:lvlJc w:val="left"/>
+      <w:pPr>
+        <w:tabs>
+          <w:tab w:val="num" w:pos="6480"/>
+        </w:tabs>
+        <w:ind w:left="6480" w:hanging="360"/>
+      </w:pPr>
+      <w:rPr>
+        <w:rFonts w:ascii="Wingdings" w:hAnsi="Wingdings" w:hint="default"/>
+        <w:sz w:val="20"/>
+      </w:rPr>
+    </w:lvl>
+  </w:abstractNum>
+  <w:abstractNum w:abstractNumId="9" w15:restartNumberingAfterBreak="0">
     <w:nsid w:val="69DB3D74"/>
     <w:multiLevelType w:val="multilevel"/>
     <w:tmpl w:val="0F8E7FB5"/>
@@ -8451,7 +8765,7 @@
       </w:rPr>
     </w:lvl>
   </w:abstractNum>
-  <w:abstractNum w:abstractNumId="9">
+  <w:abstractNum w:abstractNumId="10" w15:restartNumberingAfterBreak="0">
     <w:nsid w:val="7FBEF5E4"/>
     <w:multiLevelType w:val="multilevel"/>
     <w:tmpl w:val="7FBEF5E4"/>
@@ -8610,7 +8924,7 @@
     <w:abstractNumId w:val="4"/>
   </w:num>
   <w:num w:numId="7">
-    <w:abstractNumId w:val="9"/>
+    <w:abstractNumId w:val="10"/>
   </w:num>
   <w:num w:numId="8">
     <w:abstractNumId w:val="3"/>
@@ -8619,13 +8933,16 @@
     <w:abstractNumId w:val="0"/>
   </w:num>
   <w:num w:numId="10">
+    <w:abstractNumId w:val="9"/>
+  </w:num>
+  <w:num w:numId="11">
     <w:abstractNumId w:val="8"/>
   </w:num>
 </w:numbering>
 </file>
 
 <file path=word/styles.xml><?xml version="1.0" encoding="utf-8"?>
-<w:styles xmlns:mc="http://schemas.openxmlformats.org/markup-compatibility/2006" xmlns:r="http://schemas.openxmlformats.org/officeDocument/2006/relationships" xmlns:w="http://schemas.openxmlformats.org/wordprocessingml/2006/main" xmlns:w14="http://schemas.microsoft.com/office/word/2010/wordml" xmlns:w15="http://schemas.microsoft.com/office/word/2012/wordml" mc:Ignorable="w14 w15">
+<w:styles xmlns:mc="http://schemas.openxmlformats.org/markup-compatibility/2006" xmlns:r="http://schemas.openxmlformats.org/officeDocument/2006/relationships" xmlns:w="http://schemas.openxmlformats.org/wordprocessingml/2006/main" xmlns:w14="http://schemas.microsoft.com/office/word/2010/wordml" xmlns:w15="http://schemas.microsoft.com/office/word/2012/wordml" xmlns:w16cid="http://schemas.microsoft.com/office/word/2016/wordml/cid" xmlns:w16se="http://schemas.microsoft.com/office/word/2015/wordml/symex" mc:Ignorable="w14 w15 w16se w16cid">
   <w:docDefaults>
     <w:rPrDefault>
       <w:rPr>
@@ -8639,7 +8956,7 @@
       </w:pPr>
     </w:pPrDefault>
   </w:docDefaults>
-  <w:latentStyles w:defLockedState="0" w:defUIPriority="99" w:defSemiHidden="0" w:defUnhideWhenUsed="0" w:defQFormat="0" w:count="371">
+  <w:latentStyles w:defLockedState="0" w:defUIPriority="99" w:defSemiHidden="0" w:defUnhideWhenUsed="0" w:defQFormat="0" w:count="375">
     <w:lsdException w:name="Normal" w:uiPriority="0" w:qFormat="1"/>
     <w:lsdException w:name="heading 1" w:uiPriority="0" w:qFormat="1"/>
     <w:lsdException w:name="heading 2" w:uiPriority="0" w:qFormat="1"/>
@@ -8745,7 +9062,6 @@
     <w:lsdException w:name="HTML Sample" w:semiHidden="1" w:unhideWhenUsed="1"/>
     <w:lsdException w:name="HTML Typewriter" w:semiHidden="1" w:unhideWhenUsed="1"/>
     <w:lsdException w:name="HTML Variable" w:semiHidden="1" w:unhideWhenUsed="1"/>
-    <w:lsdException w:name="Normal Table" w:semiHidden="1" w:unhideWhenUsed="1"/>
     <w:lsdException w:name="annotation subject" w:semiHidden="1" w:unhideWhenUsed="1"/>
     <w:lsdException w:name="No List" w:semiHidden="1" w:unhideWhenUsed="1"/>
     <w:lsdException w:name="Outline List 1" w:semiHidden="1" w:unhideWhenUsed="1"/>
@@ -8789,10 +9105,8 @@
     <w:lsdException w:name="Table Elegant" w:semiHidden="1" w:unhideWhenUsed="1"/>
     <w:lsdException w:name="Table Professional" w:semiHidden="1" w:unhideWhenUsed="1"/>
     <w:lsdException w:name="Table Subtle 1" w:semiHidden="1" w:unhideWhenUsed="1"/>
-    <w:lsdException w:name="Table Subtle 2" w:semiHidden="1" w:unhideWhenUsed="1"/>
     <w:lsdException w:name="Table Web 1" w:semiHidden="1" w:unhideWhenUsed="1"/>
     <w:lsdException w:name="Table Web 2" w:semiHidden="1" w:unhideWhenUsed="1"/>
-    <w:lsdException w:name="Table Web 3" w:semiHidden="1" w:unhideWhenUsed="1"/>
     <w:lsdException w:name="Balloon Text" w:semiHidden="1" w:unhideWhenUsed="1"/>
     <w:lsdException w:name="Table Grid" w:uiPriority="39"/>
     <w:lsdException w:name="Table Theme" w:semiHidden="1" w:unhideWhenUsed="1"/>
@@ -9008,6 +9322,10 @@
     <w:lsdException w:name="List Table 5 Dark Accent 6" w:uiPriority="50"/>
     <w:lsdException w:name="List Table 6 Colorful Accent 6" w:uiPriority="51"/>
     <w:lsdException w:name="List Table 7 Colorful Accent 6" w:uiPriority="52"/>
+    <w:lsdException w:name="Mention" w:semiHidden="1" w:unhideWhenUsed="1"/>
+    <w:lsdException w:name="Smart Hyperlink" w:semiHidden="1" w:unhideWhenUsed="1"/>
+    <w:lsdException w:name="Hashtag" w:semiHidden="1" w:unhideWhenUsed="1"/>
+    <w:lsdException w:name="Unresolved Mention" w:semiHidden="1" w:unhideWhenUsed="1"/>
   </w:latentStyles>
   <w:style w:type="paragraph" w:default="1" w:styleId="Normal">
     <w:name w:val="Normal"/>
@@ -9202,7 +9520,7 @@
       <w:szCs w:val="30"/>
     </w:rPr>
   </w:style>
-  <w:style w:type="paragraph" w:styleId="Puesto">
+  <w:style w:type="paragraph" w:styleId="Ttulo">
     <w:name w:val="Title"/>
     <w:basedOn w:val="Normal"/>
     <w:next w:val="Normal"/>
@@ -9266,7 +9584,6 @@
       <w:spacing w:line="240" w:lineRule="auto"/>
     </w:pPr>
     <w:tblPr>
-      <w:tblInd w:w="0" w:type="dxa"/>
       <w:tblBorders>
         <w:top w:val="single" w:sz="4" w:space="0" w:color="auto"/>
         <w:left w:val="single" w:sz="4" w:space="0" w:color="auto"/>
@@ -9275,12 +9592,6 @@
         <w:insideH w:val="single" w:sz="4" w:space="0" w:color="auto"/>
         <w:insideV w:val="single" w:sz="4" w:space="0" w:color="auto"/>
       </w:tblBorders>
-      <w:tblCellMar>
-        <w:top w:w="0" w:type="dxa"/>
-        <w:left w:w="108" w:type="dxa"/>
-        <w:bottom w:w="0" w:type="dxa"/>
-        <w:right w:w="108" w:type="dxa"/>
-      </w:tblCellMar>
     </w:tblPr>
   </w:style>
   <w:style w:type="table" w:customStyle="1" w:styleId="TableNormal1">
@@ -9342,7 +9653,6 @@
       <w:spacing w:line="240" w:lineRule="auto"/>
     </w:pPr>
     <w:tblPr>
-      <w:tblInd w:w="0" w:type="dxa"/>
       <w:tblBorders>
         <w:top w:val="single" w:sz="4" w:space="0" w:color="E5B8B7" w:themeColor="accent2" w:themeTint="66"/>
         <w:left w:val="single" w:sz="4" w:space="0" w:color="E5B8B7" w:themeColor="accent2" w:themeTint="66"/>
@@ -9351,12 +9661,6 @@
         <w:insideH w:val="single" w:sz="4" w:space="0" w:color="E5B8B7" w:themeColor="accent2" w:themeTint="66"/>
         <w:insideV w:val="single" w:sz="4" w:space="0" w:color="E5B8B7" w:themeColor="accent2" w:themeTint="66"/>
       </w:tblBorders>
-      <w:tblCellMar>
-        <w:top w:w="0" w:type="dxa"/>
-        <w:left w:w="108" w:type="dxa"/>
-        <w:bottom w:w="0" w:type="dxa"/>
-        <w:right w:w="108" w:type="dxa"/>
-      </w:tblCellMar>
     </w:tblPr>
     <w:tblStylePr w:type="firstRow">
       <w:rPr>
@@ -9402,15 +9706,7 @@
     <w:pPr>
       <w:spacing w:line="240" w:lineRule="auto"/>
     </w:pPr>
-    <w:tblPr>
-      <w:tblInd w:w="0" w:type="dxa"/>
-      <w:tblCellMar>
-        <w:top w:w="0" w:type="dxa"/>
-        <w:left w:w="108" w:type="dxa"/>
-        <w:bottom w:w="0" w:type="dxa"/>
-        <w:right w:w="108" w:type="dxa"/>
-      </w:tblCellMar>
-    </w:tblPr>
+    <w:tblPr/>
     <w:tblStylePr w:type="firstRow">
       <w:rPr>
         <w:rFonts w:asciiTheme="majorHAnsi" w:eastAsiaTheme="majorEastAsia" w:hAnsiTheme="majorHAnsi" w:cstheme="majorBidi"/>
@@ -9527,7 +9823,6 @@
       <w:spacing w:line="240" w:lineRule="auto"/>
     </w:pPr>
     <w:tblPr>
-      <w:tblInd w:w="0" w:type="dxa"/>
       <w:tblBorders>
         <w:top w:val="single" w:sz="4" w:space="0" w:color="999999" w:themeColor="text1" w:themeTint="66"/>
         <w:left w:val="single" w:sz="4" w:space="0" w:color="999999" w:themeColor="text1" w:themeTint="66"/>
@@ -9536,12 +9831,6 @@
         <w:insideH w:val="single" w:sz="4" w:space="0" w:color="999999" w:themeColor="text1" w:themeTint="66"/>
         <w:insideV w:val="single" w:sz="4" w:space="0" w:color="999999" w:themeColor="text1" w:themeTint="66"/>
       </w:tblBorders>
-      <w:tblCellMar>
-        <w:top w:w="0" w:type="dxa"/>
-        <w:left w:w="108" w:type="dxa"/>
-        <w:bottom w:w="0" w:type="dxa"/>
-        <w:right w:w="108" w:type="dxa"/>
-      </w:tblCellMar>
     </w:tblPr>
     <w:tblStylePr w:type="firstRow">
       <w:rPr>
@@ -9589,7 +9878,7 @@
       <w:ind w:left="720"/>
     </w:pPr>
   </w:style>
-  <w:style w:type="table" w:styleId="Tabladecuadrcula1clara-nfasis5">
+  <w:style w:type="table" w:styleId="Tablaconcuadrcula1clara-nfasis5">
     <w:name w:val="Grid Table 1 Light Accent 5"/>
     <w:basedOn w:val="Tablanormal"/>
     <w:uiPriority w:val="46"/>
@@ -9600,7 +9889,6 @@
     <w:tblPr>
       <w:tblStyleRowBandSize w:val="1"/>
       <w:tblStyleColBandSize w:val="1"/>
-      <w:tblInd w:w="0" w:type="dxa"/>
       <w:tblBorders>
         <w:top w:val="single" w:sz="4" w:space="0" w:color="B6DDE8" w:themeColor="accent5" w:themeTint="66"/>
         <w:left w:val="single" w:sz="4" w:space="0" w:color="B6DDE8" w:themeColor="accent5" w:themeTint="66"/>
@@ -9609,12 +9897,6 @@
         <w:insideH w:val="single" w:sz="4" w:space="0" w:color="B6DDE8" w:themeColor="accent5" w:themeTint="66"/>
         <w:insideV w:val="single" w:sz="4" w:space="0" w:color="B6DDE8" w:themeColor="accent5" w:themeTint="66"/>
       </w:tblBorders>
-      <w:tblCellMar>
-        <w:top w:w="0" w:type="dxa"/>
-        <w:left w:w="108" w:type="dxa"/>
-        <w:bottom w:w="0" w:type="dxa"/>
-        <w:right w:w="108" w:type="dxa"/>
-      </w:tblCellMar>
     </w:tblPr>
     <w:tblStylePr w:type="firstRow">
       <w:rPr>
@@ -9653,7 +9935,7 @@
       </w:rPr>
     </w:tblStylePr>
   </w:style>
-  <w:style w:type="table" w:styleId="Tabladecuadrcula1clara">
+  <w:style w:type="table" w:styleId="Tablaconcuadrcula1clara">
     <w:name w:val="Grid Table 1 Light"/>
     <w:basedOn w:val="Tablanormal"/>
     <w:uiPriority w:val="46"/>
@@ -9664,7 +9946,6 @@
     <w:tblPr>
       <w:tblStyleRowBandSize w:val="1"/>
       <w:tblStyleColBandSize w:val="1"/>
-      <w:tblInd w:w="0" w:type="dxa"/>
       <w:tblBorders>
         <w:top w:val="single" w:sz="4" w:space="0" w:color="999999" w:themeColor="text1" w:themeTint="66"/>
         <w:left w:val="single" w:sz="4" w:space="0" w:color="999999" w:themeColor="text1" w:themeTint="66"/>
@@ -9673,12 +9954,6 @@
         <w:insideH w:val="single" w:sz="4" w:space="0" w:color="999999" w:themeColor="text1" w:themeTint="66"/>
         <w:insideV w:val="single" w:sz="4" w:space="0" w:color="999999" w:themeColor="text1" w:themeTint="66"/>
       </w:tblBorders>
-      <w:tblCellMar>
-        <w:top w:w="0" w:type="dxa"/>
-        <w:left w:w="108" w:type="dxa"/>
-        <w:bottom w:w="0" w:type="dxa"/>
-        <w:right w:w="108" w:type="dxa"/>
-      </w:tblCellMar>
     </w:tblPr>
     <w:tblStylePr w:type="firstRow">
       <w:rPr>
@@ -9735,7 +10010,6 @@
     <w:tblPr>
       <w:tblStyleRowBandSize w:val="1"/>
       <w:tblStyleColBandSize w:val="1"/>
-      <w:tblInd w:w="0" w:type="dxa"/>
       <w:tblBorders>
         <w:top w:val="single" w:sz="4" w:space="0" w:color="BFBFBF" w:themeColor="background1" w:themeShade="BF"/>
         <w:left w:val="single" w:sz="4" w:space="0" w:color="BFBFBF" w:themeColor="background1" w:themeShade="BF"/>
@@ -9744,12 +10018,6 @@
         <w:insideH w:val="single" w:sz="4" w:space="0" w:color="BFBFBF" w:themeColor="background1" w:themeShade="BF"/>
         <w:insideV w:val="single" w:sz="4" w:space="0" w:color="BFBFBF" w:themeColor="background1" w:themeShade="BF"/>
       </w:tblBorders>
-      <w:tblCellMar>
-        <w:top w:w="0" w:type="dxa"/>
-        <w:left w:w="108" w:type="dxa"/>
-        <w:bottom w:w="0" w:type="dxa"/>
-        <w:right w:w="108" w:type="dxa"/>
-      </w:tblCellMar>
     </w:tblPr>
     <w:tblStylePr w:type="firstRow">
       <w:rPr>

</xml_diff>

<commit_message>
Nomenclatura - Def Caso 5
</commit_message>
<xml_diff>
--- a/Documentos/PGC.docx
+++ b/Documentos/PGC.docx
@@ -7172,13 +7172,6 @@
     </w:p>
     <w:p>
       <w:pPr>
-        <w:ind w:left="720"/>
-      </w:pPr>
-      <w:bookmarkStart w:id="16" w:name="_GoBack"/>
-      <w:bookmarkEnd w:id="16"/>
-    </w:p>
-    <w:p>
-      <w:pPr>
         <w:pStyle w:val="Ttulo2"/>
         <w:numPr>
           <w:ilvl w:val="1"/>
@@ -7191,15 +7184,97 @@
     </w:p>
     <w:p>
       <w:pPr>
-        <w:ind w:left="720"/>
-      </w:pPr>
+        <w:pStyle w:val="Prrafodelista"/>
+        <w:spacing w:after="0" w:line="240" w:lineRule="auto"/>
+        <w:contextualSpacing w:val="0"/>
+        <w:rPr>
+          <w:rFonts w:eastAsia="Times New Roman"/>
+          <w:color w:val="000000"/>
+          <w:lang w:val="es-PE" w:eastAsia="es-PE"/>
+        </w:rPr>
+      </w:pPr>
+      <w:r>
+        <w:rPr>
+          <w:rFonts w:eastAsia="Times New Roman"/>
+          <w:color w:val="000000"/>
+          <w:lang w:val="es-PE" w:eastAsia="es-PE"/>
+        </w:rPr>
+        <w:t>CASO 5: Para los elementos que han sido validados por el usuario, la nomenclatura es la siguiente:</w:t>
+      </w:r>
     </w:p>
     <w:p>
       <w:pPr>
-        <w:ind w:left="360"/>
+        <w:pStyle w:val="Prrafodelista"/>
+        <w:spacing w:after="0" w:line="240" w:lineRule="auto"/>
+        <w:contextualSpacing w:val="0"/>
+        <w:rPr>
+          <w:rFonts w:ascii="Times New Roman" w:eastAsia="Times New Roman" w:hAnsi="Times New Roman" w:cs="Times New Roman"/>
+          <w:sz w:val="24"/>
+          <w:szCs w:val="24"/>
+          <w:lang w:val="es-PE" w:eastAsia="es-PE"/>
+        </w:rPr>
       </w:pPr>
     </w:p>
-    <w:p/>
+    <w:tbl>
+      <w:tblPr>
+        <w:tblW w:w="8217" w:type="dxa"/>
+        <w:tblInd w:w="809" w:type="dxa"/>
+        <w:tblCellMar>
+          <w:top w:w="15" w:type="dxa"/>
+          <w:left w:w="15" w:type="dxa"/>
+          <w:bottom w:w="15" w:type="dxa"/>
+          <w:right w:w="15" w:type="dxa"/>
+        </w:tblCellMar>
+        <w:tblLook w:val="04A0" w:firstRow="1" w:lastRow="0" w:firstColumn="1" w:lastColumn="0" w:noHBand="0" w:noVBand="1"/>
+      </w:tblPr>
+      <w:tblGrid>
+        <w:gridCol w:w="8217"/>
+      </w:tblGrid>
+      <w:tr>
+        <w:tc>
+          <w:tcPr>
+            <w:tcW w:w="8217" w:type="dxa"/>
+            <w:tcBorders>
+              <w:top w:val="single" w:sz="8" w:space="0" w:color="000000"/>
+              <w:left w:val="single" w:sz="8" w:space="0" w:color="000000"/>
+              <w:bottom w:val="single" w:sz="8" w:space="0" w:color="000000"/>
+              <w:right w:val="single" w:sz="8" w:space="0" w:color="000000"/>
+            </w:tcBorders>
+            <w:tcMar>
+              <w:top w:w="100" w:type="dxa"/>
+              <w:left w:w="100" w:type="dxa"/>
+              <w:bottom w:w="100" w:type="dxa"/>
+              <w:right w:w="100" w:type="dxa"/>
+            </w:tcMar>
+            <w:hideMark/>
+          </w:tcPr>
+          <w:p>
+            <w:pPr>
+              <w:spacing w:after="0" w:line="240" w:lineRule="auto"/>
+              <w:contextualSpacing w:val="0"/>
+              <w:rPr>
+                <w:rFonts w:ascii="Times New Roman" w:eastAsia="Times New Roman" w:hAnsi="Times New Roman" w:cs="Times New Roman"/>
+                <w:sz w:val="24"/>
+                <w:szCs w:val="24"/>
+                <w:lang w:val="es-PE" w:eastAsia="es-PE"/>
+              </w:rPr>
+            </w:pPr>
+            <w:r>
+              <w:rPr>
+                <w:rFonts w:eastAsia="Times New Roman"/>
+                <w:color w:val="000000"/>
+                <w:lang w:val="es-PE" w:eastAsia="es-PE"/>
+              </w:rPr>
+              <w:t>Acrónimo del proyecto +  “_” + VAL + “_” + Acrónimo del ítem</w:t>
+            </w:r>
+          </w:p>
+        </w:tc>
+      </w:tr>
+    </w:tbl>
+    <w:p>
+      <w:bookmarkStart w:id="16" w:name="_GoBack"/>
+      <w:bookmarkEnd w:id="16"/>
+    </w:p>
     <w:sectPr>
       <w:headerReference w:type="default" r:id="rId8"/>
       <w:footerReference w:type="default" r:id="rId9"/>

</xml_diff>

<commit_message>
tabla de items 2
</commit_message>
<xml_diff>
--- a/Documentos/PGC.docx
+++ b/Documentos/PGC.docx
@@ -2135,7 +2135,12 @@
         </w:rPr>
       </w:pPr>
       <w:r>
-        <w:t>Las políticas, directrices y procedimientos a utilizarse son los siguientes:</w:t>
+        <w:t>Las políticas, directrices y procedimientos a utilizarse son los s</w:t>
+      </w:r>
+      <w:bookmarkStart w:id="12" w:name="_GoBack"/>
+      <w:bookmarkEnd w:id="12"/>
+      <w:r>
+        <w:t>iguientes:</w:t>
       </w:r>
     </w:p>
     <w:tbl>
@@ -2551,8 +2556,687 @@
           <w:lang w:val="es"/>
         </w:rPr>
       </w:pPr>
-      <w:bookmarkStart w:id="12" w:name="_GoBack"/>
-      <w:bookmarkEnd w:id="12"/>
+    </w:p>
+    <w:p>
+      <w:pPr>
+        <w:ind w:left="720"/>
+        <w:rPr>
+          <w:rFonts w:eastAsia="Times New Roman"/>
+          <w:color w:val="000000"/>
+          <w:lang w:val="es-PE" w:eastAsia="es-PE"/>
+        </w:rPr>
+      </w:pPr>
+      <w:proofErr w:type="spellStart"/>
+      <w:r>
+        <w:rPr>
+          <w:rFonts w:eastAsia="Times New Roman"/>
+          <w:b/>
+          <w:bCs/>
+          <w:color w:val="000000"/>
+          <w:lang w:val="en-US" w:eastAsia="zh-CN"/>
+        </w:rPr>
+        <w:t>Lineamientos</w:t>
+      </w:r>
+      <w:proofErr w:type="spellEnd"/>
+      <w:r>
+        <w:rPr>
+          <w:rFonts w:eastAsia="Times New Roman"/>
+          <w:b/>
+          <w:bCs/>
+          <w:color w:val="000000"/>
+          <w:lang w:val="en-US" w:eastAsia="zh-CN"/>
+        </w:rPr>
+        <w:t xml:space="preserve"> </w:t>
+      </w:r>
+      <w:proofErr w:type="spellStart"/>
+      <w:r>
+        <w:rPr>
+          <w:rFonts w:eastAsia="Times New Roman"/>
+          <w:b/>
+          <w:bCs/>
+          <w:color w:val="000000"/>
+          <w:lang w:val="en-US" w:eastAsia="zh-CN"/>
+        </w:rPr>
+        <w:t>Generales</w:t>
+      </w:r>
+      <w:proofErr w:type="spellEnd"/>
+    </w:p>
+    <w:p>
+      <w:pPr>
+        <w:numPr>
+          <w:ilvl w:val="0"/>
+          <w:numId w:val="3"/>
+        </w:numPr>
+        <w:spacing w:line="240" w:lineRule="auto"/>
+        <w:ind w:left="1565"/>
+        <w:contextualSpacing w:val="0"/>
+      </w:pPr>
+      <w:r>
+        <w:t>Los proyectos deberán ser ejecutado en iteraciones incrementales con una demostración del producto al finalizar cada iteración: con esta política, se conocerá el estado del proyecto, evaluando si los requisitos cumplen con las expectativas del cliente, si la calidad es la esperada, o si hay retrasos; agilizando la toma de decisiones correctivas.</w:t>
+      </w:r>
+    </w:p>
+    <w:p>
+      <w:pPr>
+        <w:numPr>
+          <w:ilvl w:val="0"/>
+          <w:numId w:val="3"/>
+        </w:numPr>
+        <w:spacing w:line="240" w:lineRule="auto"/>
+        <w:ind w:left="1565"/>
+        <w:contextualSpacing w:val="0"/>
+      </w:pPr>
+      <w:r>
+        <w:t>Los requisitos se desarrollarán priorizados por el valor aportado al cliente: Esta política permitirá que los objetivos más importantes del proyecto sean atendidos.</w:t>
+      </w:r>
+    </w:p>
+    <w:p>
+      <w:pPr>
+        <w:numPr>
+          <w:ilvl w:val="0"/>
+          <w:numId w:val="3"/>
+        </w:numPr>
+        <w:spacing w:line="240" w:lineRule="auto"/>
+        <w:ind w:left="1565"/>
+        <w:contextualSpacing w:val="0"/>
+      </w:pPr>
+      <w:r>
+        <w:t>El control y seguimiento de los proyectos se basará en los requisitos completados en cada iteración. Se entiende como un requisito, los entregables asociados a: análisis, desarrollo, pruebas, documentación, etc. e integrados con los entregables de las iteraciones anteriores. (</w:t>
+      </w:r>
+      <w:proofErr w:type="spellStart"/>
+      <w:r>
+        <w:t>ElmerX</w:t>
+      </w:r>
+      <w:proofErr w:type="spellEnd"/>
+      <w:r>
+        <w:t>/</w:t>
+      </w:r>
+      <w:proofErr w:type="spellStart"/>
+      <w:r>
+        <w:t>NombreProyecto</w:t>
+      </w:r>
+      <w:proofErr w:type="spellEnd"/>
+      <w:r>
+        <w:t>/Gestión)</w:t>
+      </w:r>
+    </w:p>
+    <w:p>
+      <w:pPr>
+        <w:numPr>
+          <w:ilvl w:val="0"/>
+          <w:numId w:val="3"/>
+        </w:numPr>
+        <w:spacing w:line="240" w:lineRule="auto"/>
+        <w:ind w:left="1565"/>
+        <w:contextualSpacing w:val="0"/>
+      </w:pPr>
+      <w:r>
+        <w:t>Cada requisito debe ser independiente del resto de los requisitos, en la medida de lo posible. (</w:t>
+      </w:r>
+      <w:proofErr w:type="spellStart"/>
+      <w:r>
+        <w:t>ElmerX</w:t>
+      </w:r>
+      <w:proofErr w:type="spellEnd"/>
+      <w:r>
+        <w:t>/</w:t>
+      </w:r>
+      <w:proofErr w:type="spellStart"/>
+      <w:r>
+        <w:t>NombreProyecto</w:t>
+      </w:r>
+      <w:proofErr w:type="spellEnd"/>
+      <w:r>
+        <w:t>/Análisis)</w:t>
+      </w:r>
+    </w:p>
+    <w:p>
+      <w:pPr>
+        <w:numPr>
+          <w:ilvl w:val="0"/>
+          <w:numId w:val="3"/>
+        </w:numPr>
+        <w:spacing w:line="240" w:lineRule="auto"/>
+        <w:ind w:left="1565"/>
+        <w:contextualSpacing w:val="0"/>
+      </w:pPr>
+      <w:r>
+        <w:t>Cada requisito debe ser demostrable, permitiendo cómo comprobar con el cliente que el requisito está completado y que se cumplen sus expectativas. (</w:t>
+      </w:r>
+      <w:proofErr w:type="spellStart"/>
+      <w:r>
+        <w:t>ElmerX</w:t>
+      </w:r>
+      <w:proofErr w:type="spellEnd"/>
+      <w:r>
+        <w:t>/</w:t>
+      </w:r>
+      <w:proofErr w:type="spellStart"/>
+      <w:r>
+        <w:t>NombreProyecto</w:t>
+      </w:r>
+      <w:proofErr w:type="spellEnd"/>
+      <w:r>
+        <w:t>/Análisis)</w:t>
+      </w:r>
+    </w:p>
+    <w:p>
+      <w:pPr>
+        <w:numPr>
+          <w:ilvl w:val="0"/>
+          <w:numId w:val="3"/>
+        </w:numPr>
+        <w:spacing w:line="240" w:lineRule="auto"/>
+        <w:ind w:left="1565"/>
+        <w:contextualSpacing w:val="0"/>
+      </w:pPr>
+      <w:r>
+        <w:lastRenderedPageBreak/>
+        <w:t>El requisito debe ser de un grado de esfuerzo para ser completado semejante al del resto de requisitos: de manera que la organización y el cliente, puedan realizar una extrapolación del progreso del proyecto.</w:t>
+      </w:r>
+      <w:r>
+        <w:t xml:space="preserve"> </w:t>
+      </w:r>
+      <w:r>
+        <w:t>(</w:t>
+      </w:r>
+      <w:proofErr w:type="spellStart"/>
+      <w:r>
+        <w:t>ElmerX</w:t>
+      </w:r>
+      <w:proofErr w:type="spellEnd"/>
+      <w:r>
+        <w:t>/</w:t>
+      </w:r>
+      <w:proofErr w:type="spellStart"/>
+      <w:r>
+        <w:t>NombreProyecto</w:t>
+      </w:r>
+      <w:proofErr w:type="spellEnd"/>
+      <w:r>
+        <w:t>/Análisis)</w:t>
+      </w:r>
+    </w:p>
+    <w:p>
+      <w:pPr>
+        <w:spacing w:line="240" w:lineRule="auto"/>
+        <w:ind w:left="720"/>
+        <w:contextualSpacing w:val="0"/>
+      </w:pPr>
+      <w:r>
+        <w:rPr>
+          <w:rFonts w:eastAsia="Times New Roman"/>
+          <w:b/>
+          <w:bCs/>
+          <w:color w:val="000000"/>
+          <w:lang w:val="en-US" w:eastAsia="zh-CN"/>
+        </w:rPr>
+        <w:t xml:space="preserve">Desarrollo </w:t>
+      </w:r>
+      <w:r>
+        <w:t>(</w:t>
+      </w:r>
+      <w:proofErr w:type="spellStart"/>
+      <w:r>
+        <w:t>ElmerX</w:t>
+      </w:r>
+      <w:proofErr w:type="spellEnd"/>
+      <w:r>
+        <w:t>/</w:t>
+      </w:r>
+      <w:proofErr w:type="spellStart"/>
+      <w:r>
+        <w:t>NombreProyecto</w:t>
+      </w:r>
+      <w:proofErr w:type="spellEnd"/>
+      <w:r>
+        <w:t>/Desarrollo)</w:t>
+      </w:r>
+    </w:p>
+    <w:p>
+      <w:pPr>
+        <w:numPr>
+          <w:ilvl w:val="0"/>
+          <w:numId w:val="4"/>
+        </w:numPr>
+        <w:spacing w:line="240" w:lineRule="auto"/>
+        <w:ind w:left="1565"/>
+        <w:contextualSpacing w:val="0"/>
+      </w:pPr>
+      <w:r>
+        <w:t>Los componentes de software deberán ser desarrollados y liberados por partes, y no entregados al final del proyecto.</w:t>
+      </w:r>
+    </w:p>
+    <w:p>
+      <w:pPr>
+        <w:numPr>
+          <w:ilvl w:val="0"/>
+          <w:numId w:val="4"/>
+        </w:numPr>
+        <w:spacing w:line="240" w:lineRule="auto"/>
+        <w:ind w:left="1565"/>
+        <w:contextualSpacing w:val="0"/>
+      </w:pPr>
+      <w:r>
+        <w:t xml:space="preserve">El desarrollo del componente de software que conformarán la </w:t>
+      </w:r>
+      <w:proofErr w:type="gramStart"/>
+      <w:r>
+        <w:t>solución,</w:t>
+      </w:r>
+      <w:proofErr w:type="gramEnd"/>
+      <w:r>
+        <w:t xml:space="preserve"> deberá ser liberados en varias iteraciones.</w:t>
+      </w:r>
+    </w:p>
+    <w:p>
+      <w:pPr>
+        <w:numPr>
+          <w:ilvl w:val="0"/>
+          <w:numId w:val="4"/>
+        </w:numPr>
+        <w:spacing w:line="240" w:lineRule="auto"/>
+        <w:ind w:left="1565"/>
+        <w:contextualSpacing w:val="0"/>
+      </w:pPr>
+      <w:r>
+        <w:t>Cada iteración deberá producir software con calidad de producción, probado, integrado, y documentado (funcional, técnica).</w:t>
+      </w:r>
+    </w:p>
+    <w:p>
+      <w:pPr>
+        <w:numPr>
+          <w:ilvl w:val="0"/>
+          <w:numId w:val="4"/>
+        </w:numPr>
+        <w:spacing w:line="240" w:lineRule="auto"/>
+        <w:ind w:left="1565"/>
+        <w:contextualSpacing w:val="0"/>
+      </w:pPr>
+      <w:r>
+        <w:t>Cada iteración deberá cumplir con un subconjunto de requerimientos.</w:t>
+      </w:r>
+    </w:p>
+    <w:p>
+      <w:pPr>
+        <w:numPr>
+          <w:ilvl w:val="0"/>
+          <w:numId w:val="4"/>
+        </w:numPr>
+        <w:spacing w:line="240" w:lineRule="auto"/>
+        <w:ind w:left="1565"/>
+        <w:contextualSpacing w:val="0"/>
+      </w:pPr>
+      <w:r>
+        <w:t>Cada iteración deberá contemplar (análisis, diseño, implementación, documentación, etc.).</w:t>
+      </w:r>
+    </w:p>
+    <w:p>
+      <w:pPr>
+        <w:ind w:left="720"/>
+        <w:rPr>
+          <w:rFonts w:eastAsia="Times New Roman"/>
+          <w:b/>
+          <w:bCs/>
+          <w:color w:val="000000"/>
+          <w:lang w:val="en-US" w:eastAsia="zh-CN"/>
+        </w:rPr>
+      </w:pPr>
+      <w:proofErr w:type="spellStart"/>
+      <w:r>
+        <w:rPr>
+          <w:rFonts w:eastAsia="Times New Roman"/>
+          <w:b/>
+          <w:bCs/>
+          <w:color w:val="000000"/>
+          <w:lang w:val="en-US" w:eastAsia="zh-CN"/>
+        </w:rPr>
+        <w:t>Pruebas</w:t>
+      </w:r>
+      <w:proofErr w:type="spellEnd"/>
+    </w:p>
+    <w:p>
+      <w:pPr>
+        <w:numPr>
+          <w:ilvl w:val="0"/>
+          <w:numId w:val="5"/>
+        </w:numPr>
+        <w:spacing w:line="240" w:lineRule="auto"/>
+        <w:ind w:left="1565"/>
+        <w:contextualSpacing w:val="0"/>
+      </w:pPr>
+      <w:r>
+        <w:t xml:space="preserve">Cada proyecto debe incorporar las prácticas de TDD (Test </w:t>
+      </w:r>
+      <w:proofErr w:type="spellStart"/>
+      <w:r>
+        <w:t>Driven</w:t>
+      </w:r>
+      <w:proofErr w:type="spellEnd"/>
+      <w:r>
+        <w:t xml:space="preserve"> </w:t>
+      </w:r>
+      <w:proofErr w:type="spellStart"/>
+      <w:r>
+        <w:t>Development</w:t>
+      </w:r>
+      <w:proofErr w:type="spellEnd"/>
+      <w:r>
+        <w:t>).</w:t>
+      </w:r>
+    </w:p>
+    <w:p>
+      <w:pPr>
+        <w:numPr>
+          <w:ilvl w:val="0"/>
+          <w:numId w:val="5"/>
+        </w:numPr>
+        <w:spacing w:line="240" w:lineRule="auto"/>
+        <w:ind w:left="1565"/>
+        <w:contextualSpacing w:val="0"/>
+      </w:pPr>
+      <w:r>
+        <w:t xml:space="preserve">Cada uno de los entregables, deberá contener scripts de pruebas unitarias, integrales, funcionales, </w:t>
+      </w:r>
+      <w:proofErr w:type="spellStart"/>
+      <w:r>
+        <w:t>etc</w:t>
+      </w:r>
+      <w:proofErr w:type="spellEnd"/>
+      <w:r>
+        <w:t xml:space="preserve">; mediante la utilización de </w:t>
+      </w:r>
+      <w:proofErr w:type="spellStart"/>
+      <w:r>
+        <w:t>frameworks</w:t>
+      </w:r>
+      <w:proofErr w:type="spellEnd"/>
+      <w:r>
+        <w:t xml:space="preserve"> como </w:t>
+      </w:r>
+      <w:proofErr w:type="spellStart"/>
+      <w:r>
+        <w:t>junit</w:t>
+      </w:r>
+      <w:proofErr w:type="spellEnd"/>
+      <w:r>
+        <w:t xml:space="preserve">, </w:t>
+      </w:r>
+      <w:proofErr w:type="spellStart"/>
+      <w:r>
+        <w:t>dbunit</w:t>
+      </w:r>
+      <w:proofErr w:type="spellEnd"/>
+      <w:r>
+        <w:t xml:space="preserve">, </w:t>
+      </w:r>
+      <w:proofErr w:type="spellStart"/>
+      <w:r>
+        <w:t>mockObjtects</w:t>
+      </w:r>
+      <w:proofErr w:type="spellEnd"/>
+      <w:r>
+        <w:t>, etc.</w:t>
+      </w:r>
+    </w:p>
+    <w:p>
+      <w:pPr>
+        <w:ind w:left="720"/>
+        <w:rPr>
+          <w:rFonts w:eastAsia="Times New Roman"/>
+          <w:b/>
+          <w:bCs/>
+          <w:color w:val="000000"/>
+          <w:lang w:val="en-US" w:eastAsia="zh-CN"/>
+        </w:rPr>
+      </w:pPr>
+      <w:proofErr w:type="spellStart"/>
+      <w:r>
+        <w:rPr>
+          <w:rFonts w:eastAsia="Times New Roman"/>
+          <w:b/>
+          <w:bCs/>
+          <w:color w:val="000000"/>
+          <w:lang w:val="en-US" w:eastAsia="zh-CN"/>
+        </w:rPr>
+        <w:t>Documentación</w:t>
+      </w:r>
+      <w:proofErr w:type="spellEnd"/>
+    </w:p>
+    <w:p>
+      <w:pPr>
+        <w:numPr>
+          <w:ilvl w:val="0"/>
+          <w:numId w:val="3"/>
+        </w:numPr>
+        <w:spacing w:line="240" w:lineRule="auto"/>
+        <w:ind w:left="1565"/>
+        <w:contextualSpacing w:val="0"/>
+      </w:pPr>
+      <w:r>
+        <w:t xml:space="preserve">La documentación de los proyectos, específicamente:  manual de usuario, manual de operaciones, arquitectura de la solución, especificaciones, </w:t>
+      </w:r>
+      <w:proofErr w:type="spellStart"/>
+      <w:r>
+        <w:t>etc</w:t>
+      </w:r>
+      <w:proofErr w:type="spellEnd"/>
+      <w:r>
+        <w:t>; deberán ser entregables parciales para cada una de las iteraciones, es decir, la documentación no se liberará al final del proyecto, sino en entregables parciales. (</w:t>
+      </w:r>
+      <w:proofErr w:type="spellStart"/>
+      <w:r>
+        <w:t>ElmerX</w:t>
+      </w:r>
+      <w:proofErr w:type="spellEnd"/>
+      <w:r>
+        <w:t>/</w:t>
+      </w:r>
+      <w:proofErr w:type="spellStart"/>
+      <w:r>
+        <w:t>NombreProyecto</w:t>
+      </w:r>
+      <w:proofErr w:type="spellEnd"/>
+      <w:r>
+        <w:t>/Análisis)</w:t>
+      </w:r>
+    </w:p>
+    <w:p>
+      <w:pPr>
+        <w:ind w:left="720"/>
+        <w:rPr>
+          <w:rFonts w:eastAsia="Times New Roman"/>
+          <w:b/>
+          <w:bCs/>
+          <w:color w:val="000000"/>
+          <w:lang w:val="en-US" w:eastAsia="zh-CN"/>
+        </w:rPr>
+      </w:pPr>
+      <w:r>
+        <w:rPr>
+          <w:rFonts w:eastAsia="Times New Roman"/>
+          <w:b/>
+          <w:bCs/>
+          <w:color w:val="000000"/>
+          <w:lang w:val="en-US" w:eastAsia="zh-CN"/>
+        </w:rPr>
+        <w:t>Control de Calidad</w:t>
+      </w:r>
+    </w:p>
+    <w:p>
+      <w:pPr>
+        <w:numPr>
+          <w:ilvl w:val="0"/>
+          <w:numId w:val="3"/>
+        </w:numPr>
+        <w:spacing w:line="240" w:lineRule="auto"/>
+        <w:ind w:left="1565"/>
+        <w:contextualSpacing w:val="0"/>
+      </w:pPr>
+      <w:r>
+        <w:t>Cada uno de los entregables, serán sometidos a un script de calidad, que ejecutara la organización, y no serán admitidos como productos del proyecto hasta alcanzar un nivel aceptable.</w:t>
+      </w:r>
+      <w:r>
+        <w:t xml:space="preserve"> </w:t>
+      </w:r>
+      <w:r>
+        <w:t>(</w:t>
+      </w:r>
+      <w:proofErr w:type="spellStart"/>
+      <w:r>
+        <w:t>ElmerX</w:t>
+      </w:r>
+      <w:proofErr w:type="spellEnd"/>
+      <w:r>
+        <w:t>/</w:t>
+      </w:r>
+      <w:proofErr w:type="spellStart"/>
+      <w:r>
+        <w:t>NombreProyecto</w:t>
+      </w:r>
+      <w:proofErr w:type="spellEnd"/>
+      <w:r>
+        <w:t>/Gestión)</w:t>
+      </w:r>
+    </w:p>
+    <w:p>
+      <w:pPr>
+        <w:ind w:left="720"/>
+        <w:rPr>
+          <w:rFonts w:eastAsia="Times New Roman"/>
+          <w:b/>
+          <w:bCs/>
+          <w:color w:val="000000"/>
+          <w:lang w:val="en-US" w:eastAsia="zh-CN"/>
+        </w:rPr>
+      </w:pPr>
+      <w:r>
+        <w:rPr>
+          <w:rFonts w:eastAsia="Times New Roman"/>
+          <w:b/>
+          <w:bCs/>
+          <w:color w:val="000000"/>
+          <w:lang w:val="en-US" w:eastAsia="zh-CN"/>
+        </w:rPr>
+        <w:t xml:space="preserve">Control de </w:t>
+      </w:r>
+      <w:proofErr w:type="spellStart"/>
+      <w:r>
+        <w:rPr>
+          <w:rFonts w:eastAsia="Times New Roman"/>
+          <w:b/>
+          <w:bCs/>
+          <w:color w:val="000000"/>
+          <w:lang w:val="en-US" w:eastAsia="zh-CN"/>
+        </w:rPr>
+        <w:t>Riesgos</w:t>
+      </w:r>
+      <w:proofErr w:type="spellEnd"/>
+    </w:p>
+    <w:p>
+      <w:pPr>
+        <w:numPr>
+          <w:ilvl w:val="0"/>
+          <w:numId w:val="3"/>
+        </w:numPr>
+        <w:spacing w:line="240" w:lineRule="auto"/>
+        <w:ind w:left="1565"/>
+        <w:contextualSpacing w:val="0"/>
+      </w:pPr>
+      <w:r>
+        <w:t>Los riesgos serán identificados en la primera iteración, llevándose a cabo también una valoración inicial de la exposición al riesgo y planes de contingencia. En cada iteración se revisará y actualizará el documento “Lista de Riesgos”, añadiendo además la lista de riesgos más importantes actualizada por cada iteración.</w:t>
+      </w:r>
+      <w:r>
+        <w:t xml:space="preserve"> </w:t>
+      </w:r>
+      <w:r>
+        <w:t>(</w:t>
+      </w:r>
+      <w:proofErr w:type="spellStart"/>
+      <w:r>
+        <w:t>ElmerX</w:t>
+      </w:r>
+      <w:proofErr w:type="spellEnd"/>
+      <w:r>
+        <w:t>/</w:t>
+      </w:r>
+      <w:proofErr w:type="spellStart"/>
+      <w:r>
+        <w:t>NombreProyecto</w:t>
+      </w:r>
+      <w:proofErr w:type="spellEnd"/>
+      <w:r>
+        <w:t>/Gestión)</w:t>
+      </w:r>
+    </w:p>
+    <w:p>
+      <w:pPr>
+        <w:ind w:left="720"/>
+        <w:rPr>
+          <w:rFonts w:eastAsia="Times New Roman"/>
+          <w:b/>
+          <w:bCs/>
+          <w:color w:val="000000"/>
+          <w:lang w:val="en-US" w:eastAsia="zh-CN"/>
+        </w:rPr>
+      </w:pPr>
+      <w:r>
+        <w:rPr>
+          <w:rFonts w:eastAsia="Times New Roman"/>
+          <w:b/>
+          <w:bCs/>
+          <w:color w:val="000000"/>
+          <w:lang w:val="en-US" w:eastAsia="zh-CN"/>
+        </w:rPr>
+        <w:t xml:space="preserve">Control de </w:t>
+      </w:r>
+      <w:proofErr w:type="spellStart"/>
+      <w:r>
+        <w:rPr>
+          <w:rFonts w:eastAsia="Times New Roman"/>
+          <w:b/>
+          <w:bCs/>
+          <w:color w:val="000000"/>
+          <w:lang w:val="en-US" w:eastAsia="zh-CN"/>
+        </w:rPr>
+        <w:t>Artefactos</w:t>
+      </w:r>
+      <w:proofErr w:type="spellEnd"/>
+    </w:p>
+    <w:p>
+      <w:pPr>
+        <w:numPr>
+          <w:ilvl w:val="0"/>
+          <w:numId w:val="9"/>
+        </w:numPr>
+        <w:spacing w:line="240" w:lineRule="auto"/>
+        <w:ind w:left="1565"/>
+        <w:contextualSpacing w:val="0"/>
+      </w:pPr>
+      <w:r>
+        <w:t>Cada uno de los artefactos del proyecto, deberán ser mantenidos bajo un sistema de control de versiones.</w:t>
+      </w:r>
+    </w:p>
+    <w:p>
+      <w:pPr>
+        <w:numPr>
+          <w:ilvl w:val="0"/>
+          <w:numId w:val="9"/>
+        </w:numPr>
+        <w:spacing w:line="240" w:lineRule="auto"/>
+        <w:ind w:left="1565"/>
+        <w:contextualSpacing w:val="0"/>
+      </w:pPr>
+      <w:r>
+        <w:t xml:space="preserve">La organización </w:t>
+      </w:r>
+      <w:proofErr w:type="spellStart"/>
+      <w:r>
+        <w:t>disponibilizara</w:t>
+      </w:r>
+      <w:proofErr w:type="spellEnd"/>
+      <w:r>
+        <w:t xml:space="preserve"> un sistema de control de versiones, que deberá ser actualizado por el cliente de forma remota.</w:t>
+      </w:r>
     </w:p>
     <w:p>
       <w:pPr>
@@ -2566,6 +3250,7 @@
       <w:bookmarkStart w:id="14" w:name="_Toc525265528"/>
       <w:bookmarkEnd w:id="13"/>
       <w:r>
+        <w:lastRenderedPageBreak/>
         <w:t>Herramientas, entorno e infraestructura</w:t>
       </w:r>
       <w:bookmarkEnd w:id="14"/>
@@ -2794,11 +3479,7 @@
               <w:cnfStyle w:val="000000100000" w:firstRow="0" w:lastRow="0" w:firstColumn="0" w:lastColumn="0" w:oddVBand="0" w:evenVBand="0" w:oddHBand="1" w:evenHBand="0" w:firstRowFirstColumn="0" w:firstRowLastColumn="0" w:lastRowFirstColumn="0" w:lastRowLastColumn="0"/>
             </w:pPr>
             <w:r>
-              <w:t xml:space="preserve">Servidor de aplicaciones para la plataforma Java EE. Se usará para agilizar y proporcionar una estructura adecuada al </w:t>
-            </w:r>
-            <w:r>
-              <w:lastRenderedPageBreak/>
-              <w:t>proyecto.</w:t>
+              <w:t>Servidor de aplicaciones para la plataforma Java EE. Se usará para agilizar y proporcionar una estructura adecuada al proyecto.</w:t>
             </w:r>
           </w:p>
         </w:tc>
@@ -2817,7 +3498,6 @@
             </w:pPr>
             <w:proofErr w:type="spellStart"/>
             <w:r>
-              <w:lastRenderedPageBreak/>
               <w:t>Andorid</w:t>
             </w:r>
             <w:proofErr w:type="spellEnd"/>
@@ -6613,15 +7293,7 @@
                 <w:color w:val="000000"/>
                 <w:lang w:val="es-PE" w:eastAsia="es-PE"/>
               </w:rPr>
-              <w:t xml:space="preserve">Nombre del </w:t>
-            </w:r>
-            <w:r>
-              <w:rPr>
-                <w:rFonts w:eastAsia="Times New Roman"/>
-                <w:color w:val="000000"/>
-                <w:lang w:val="es-PE" w:eastAsia="es-PE"/>
-              </w:rPr>
-              <w:t>ítem</w:t>
+              <w:t>Nombre del ítem</w:t>
             </w:r>
           </w:p>
         </w:tc>
@@ -7249,6 +7921,7 @@
                 <w:color w:val="000000"/>
                 <w:lang w:val="es-PE" w:eastAsia="es-PE"/>
               </w:rPr>
+              <w:lastRenderedPageBreak/>
               <w:t>E</w:t>
             </w:r>
           </w:p>
@@ -8980,6 +9653,7 @@
     <w:lsdException w:name="HTML Sample" w:semiHidden="1" w:unhideWhenUsed="1"/>
     <w:lsdException w:name="HTML Typewriter" w:semiHidden="1" w:unhideWhenUsed="1"/>
     <w:lsdException w:name="HTML Variable" w:semiHidden="1" w:unhideWhenUsed="1"/>
+    <w:lsdException w:name="Normal Table" w:semiHidden="1" w:unhideWhenUsed="1"/>
     <w:lsdException w:name="annotation subject" w:semiHidden="1" w:unhideWhenUsed="1"/>
     <w:lsdException w:name="No List" w:semiHidden="1" w:unhideWhenUsed="1"/>
     <w:lsdException w:name="Outline List 1" w:semiHidden="1" w:unhideWhenUsed="1"/>
@@ -9023,8 +9697,10 @@
     <w:lsdException w:name="Table Elegant" w:semiHidden="1" w:unhideWhenUsed="1"/>
     <w:lsdException w:name="Table Professional" w:semiHidden="1" w:unhideWhenUsed="1"/>
     <w:lsdException w:name="Table Subtle 1" w:semiHidden="1" w:unhideWhenUsed="1"/>
+    <w:lsdException w:name="Table Subtle 2" w:semiHidden="1" w:unhideWhenUsed="1"/>
     <w:lsdException w:name="Table Web 1" w:semiHidden="1" w:unhideWhenUsed="1"/>
     <w:lsdException w:name="Table Web 2" w:semiHidden="1" w:unhideWhenUsed="1"/>
+    <w:lsdException w:name="Table Web 3" w:semiHidden="1" w:unhideWhenUsed="1"/>
     <w:lsdException w:name="Balloon Text" w:semiHidden="1" w:unhideWhenUsed="1"/>
     <w:lsdException w:name="Table Grid" w:uiPriority="39"/>
     <w:lsdException w:name="Table Theme" w:semiHidden="1" w:unhideWhenUsed="1"/>

</xml_diff>

<commit_message>
Se corrigió la combinación de idiomas, se añadió ejemplos de nomenclaturas
</commit_message>
<xml_diff>
--- a/Documentos/PGC.docx
+++ b/Documentos/PGC.docx
@@ -1,6 +1,6 @@
 
 <file path=word/document.xml><?xml version="1.0" encoding="utf-8"?>
-<w:document xmlns:wpc="http://schemas.microsoft.com/office/word/2010/wordprocessingCanvas" xmlns:mc="http://schemas.openxmlformats.org/markup-compatibility/2006" xmlns:o="urn:schemas-microsoft-com:office:office" xmlns:r="http://schemas.openxmlformats.org/officeDocument/2006/relationships" xmlns:m="http://schemas.openxmlformats.org/officeDocument/2006/math" xmlns:v="urn:schemas-microsoft-com:vml" xmlns:wp14="http://schemas.microsoft.com/office/word/2010/wordprocessingDrawing" xmlns:wp="http://schemas.openxmlformats.org/drawingml/2006/wordprocessingDrawing" xmlns:w10="urn:schemas-microsoft-com:office:word" xmlns:w="http://schemas.openxmlformats.org/wordprocessingml/2006/main" xmlns:w14="http://schemas.microsoft.com/office/word/2010/wordml" xmlns:w15="http://schemas.microsoft.com/office/word/2012/wordml" xmlns:wpg="http://schemas.microsoft.com/office/word/2010/wordprocessingGroup" xmlns:wpi="http://schemas.microsoft.com/office/word/2010/wordprocessingInk" xmlns:wne="http://schemas.microsoft.com/office/word/2006/wordml" xmlns:wps="http://schemas.microsoft.com/office/word/2010/wordprocessingShape" mc:Ignorable="w14 w15 wp14">
+<w:document xmlns:wpc="http://schemas.microsoft.com/office/word/2010/wordprocessingCanvas" xmlns:cx="http://schemas.microsoft.com/office/drawing/2014/chartex" xmlns:cx1="http://schemas.microsoft.com/office/drawing/2015/9/8/chartex" xmlns:cx2="http://schemas.microsoft.com/office/drawing/2015/10/21/chartex" xmlns:cx3="http://schemas.microsoft.com/office/drawing/2016/5/9/chartex" xmlns:cx4="http://schemas.microsoft.com/office/drawing/2016/5/10/chartex" xmlns:cx5="http://schemas.microsoft.com/office/drawing/2016/5/11/chartex" xmlns:cx6="http://schemas.microsoft.com/office/drawing/2016/5/12/chartex" xmlns:cx7="http://schemas.microsoft.com/office/drawing/2016/5/13/chartex" xmlns:cx8="http://schemas.microsoft.com/office/drawing/2016/5/14/chartex" xmlns:mc="http://schemas.openxmlformats.org/markup-compatibility/2006" xmlns:aink="http://schemas.microsoft.com/office/drawing/2016/ink" xmlns:am3d="http://schemas.microsoft.com/office/drawing/2017/model3d" xmlns:o="urn:schemas-microsoft-com:office:office" xmlns:r="http://schemas.openxmlformats.org/officeDocument/2006/relationships" xmlns:m="http://schemas.openxmlformats.org/officeDocument/2006/math" xmlns:v="urn:schemas-microsoft-com:vml" xmlns:wp14="http://schemas.microsoft.com/office/word/2010/wordprocessingDrawing" xmlns:wp="http://schemas.openxmlformats.org/drawingml/2006/wordprocessingDrawing" xmlns:w10="urn:schemas-microsoft-com:office:word" xmlns:w="http://schemas.openxmlformats.org/wordprocessingml/2006/main" xmlns:w14="http://schemas.microsoft.com/office/word/2010/wordml" xmlns:w15="http://schemas.microsoft.com/office/word/2012/wordml" xmlns:w16cid="http://schemas.microsoft.com/office/word/2016/wordml/cid" xmlns:w16se="http://schemas.microsoft.com/office/word/2015/wordml/symex" xmlns:wpg="http://schemas.microsoft.com/office/word/2010/wordprocessingGroup" xmlns:wpi="http://schemas.microsoft.com/office/word/2010/wordprocessingInk" xmlns:wne="http://schemas.microsoft.com/office/word/2006/wordml" xmlns:wps="http://schemas.microsoft.com/office/word/2010/wordprocessingShape" mc:Ignorable="w14 w15 w16se w16cid wp14">
   <w:body>
     <w:p>
       <w:pPr>
@@ -1217,7 +1217,7 @@
     </w:p>
     <w:p>
       <w:pPr>
-        <w:pStyle w:val="Puesto"/>
+        <w:pStyle w:val="Title"/>
         <w:spacing w:after="160" w:line="360" w:lineRule="auto"/>
         <w:contextualSpacing w:val="0"/>
         <w:rPr>
@@ -1234,8 +1234,6 @@
         </w:rPr>
         <w:t>ÍNDICE</w:t>
       </w:r>
-      <w:bookmarkStart w:id="1" w:name="_GoBack"/>
-      <w:bookmarkEnd w:id="1"/>
     </w:p>
     <w:sdt>
       <w:sdtPr>
@@ -1249,7 +1247,7 @@
       <w:sdtContent>
         <w:p>
           <w:pPr>
-            <w:pStyle w:val="TDC1"/>
+            <w:pStyle w:val="TOC1"/>
             <w:tabs>
               <w:tab w:val="left" w:pos="440"/>
               <w:tab w:val="right" w:pos="9019"/>
@@ -1272,7 +1270,7 @@
           <w:hyperlink w:anchor="_Toc527109532" w:history="1">
             <w:r>
               <w:rPr>
-                <w:rStyle w:val="Hipervnculo"/>
+                <w:rStyle w:val="Hyperlink"/>
                 <w:noProof/>
               </w:rPr>
               <w:t>1.</w:t>
@@ -1287,7 +1285,7 @@
             </w:r>
             <w:r>
               <w:rPr>
-                <w:rStyle w:val="Hipervnculo"/>
+                <w:rStyle w:val="Hyperlink"/>
                 <w:noProof/>
               </w:rPr>
               <w:t>Planificación</w:t>
@@ -1344,7 +1342,7 @@
         </w:p>
         <w:p>
           <w:pPr>
-            <w:pStyle w:val="TDC2"/>
+            <w:pStyle w:val="TOC2"/>
             <w:tabs>
               <w:tab w:val="left" w:pos="880"/>
               <w:tab w:val="right" w:pos="9019"/>
@@ -1358,7 +1356,7 @@
           <w:hyperlink w:anchor="_Toc527109533" w:history="1">
             <w:r>
               <w:rPr>
-                <w:rStyle w:val="Hipervnculo"/>
+                <w:rStyle w:val="Hyperlink"/>
                 <w:noProof/>
               </w:rPr>
               <w:t>1.1.</w:t>
@@ -1373,7 +1371,7 @@
             </w:r>
             <w:r>
               <w:rPr>
-                <w:rStyle w:val="Hipervnculo"/>
+                <w:rStyle w:val="Hyperlink"/>
                 <w:noProof/>
               </w:rPr>
               <w:t>Introducción</w:t>
@@ -1430,7 +1428,7 @@
         </w:p>
         <w:p>
           <w:pPr>
-            <w:pStyle w:val="TDC2"/>
+            <w:pStyle w:val="TOC2"/>
             <w:tabs>
               <w:tab w:val="left" w:pos="880"/>
               <w:tab w:val="right" w:pos="9019"/>
@@ -1444,7 +1442,7 @@
           <w:hyperlink w:anchor="_Toc527109534" w:history="1">
             <w:r>
               <w:rPr>
-                <w:rStyle w:val="Hipervnculo"/>
+                <w:rStyle w:val="Hyperlink"/>
                 <w:noProof/>
               </w:rPr>
               <w:t>1.2.</w:t>
@@ -1459,7 +1457,7 @@
             </w:r>
             <w:r>
               <w:rPr>
-                <w:rStyle w:val="Hipervnculo"/>
+                <w:rStyle w:val="Hyperlink"/>
                 <w:noProof/>
               </w:rPr>
               <w:t>Roles, responsabilidades y cantidad</w:t>
@@ -1516,7 +1514,7 @@
         </w:p>
         <w:p>
           <w:pPr>
-            <w:pStyle w:val="TDC2"/>
+            <w:pStyle w:val="TOC2"/>
             <w:tabs>
               <w:tab w:val="left" w:pos="880"/>
               <w:tab w:val="right" w:pos="9019"/>
@@ -1530,7 +1528,7 @@
           <w:hyperlink w:anchor="_Toc527109535" w:history="1">
             <w:r>
               <w:rPr>
-                <w:rStyle w:val="Hipervnculo"/>
+                <w:rStyle w:val="Hyperlink"/>
                 <w:noProof/>
               </w:rPr>
               <w:t>1.3.</w:t>
@@ -1545,7 +1543,7 @@
             </w:r>
             <w:r>
               <w:rPr>
-                <w:rStyle w:val="Hipervnculo"/>
+                <w:rStyle w:val="Hyperlink"/>
                 <w:noProof/>
               </w:rPr>
               <w:t>Políticas, Directrices y procedimientos</w:t>
@@ -1602,7 +1600,7 @@
         </w:p>
         <w:p>
           <w:pPr>
-            <w:pStyle w:val="TDC2"/>
+            <w:pStyle w:val="TOC2"/>
             <w:tabs>
               <w:tab w:val="left" w:pos="880"/>
               <w:tab w:val="right" w:pos="9019"/>
@@ -1616,7 +1614,7 @@
           <w:hyperlink w:anchor="_Toc527109536" w:history="1">
             <w:r>
               <w:rPr>
-                <w:rStyle w:val="Hipervnculo"/>
+                <w:rStyle w:val="Hyperlink"/>
                 <w:noProof/>
               </w:rPr>
               <w:t>1.4.</w:t>
@@ -1631,7 +1629,7 @@
             </w:r>
             <w:r>
               <w:rPr>
-                <w:rStyle w:val="Hipervnculo"/>
+                <w:rStyle w:val="Hyperlink"/>
                 <w:noProof/>
               </w:rPr>
               <w:t>Herramientas, entorno e infraestructura</w:t>
@@ -1688,7 +1686,7 @@
         </w:p>
         <w:p>
           <w:pPr>
-            <w:pStyle w:val="TDC2"/>
+            <w:pStyle w:val="TOC2"/>
             <w:tabs>
               <w:tab w:val="left" w:pos="880"/>
               <w:tab w:val="right" w:pos="9019"/>
@@ -1702,7 +1700,7 @@
           <w:hyperlink w:anchor="_Toc527109537" w:history="1">
             <w:r>
               <w:rPr>
-                <w:rStyle w:val="Hipervnculo"/>
+                <w:rStyle w:val="Hyperlink"/>
                 <w:noProof/>
               </w:rPr>
               <w:t>1.5.</w:t>
@@ -1717,7 +1715,7 @@
             </w:r>
             <w:r>
               <w:rPr>
-                <w:rStyle w:val="Hipervnculo"/>
+                <w:rStyle w:val="Hyperlink"/>
                 <w:noProof/>
               </w:rPr>
               <w:t>Calendario</w:t>
@@ -1774,7 +1772,7 @@
         </w:p>
         <w:p>
           <w:pPr>
-            <w:pStyle w:val="TDC1"/>
+            <w:pStyle w:val="TOC1"/>
             <w:tabs>
               <w:tab w:val="left" w:pos="440"/>
               <w:tab w:val="right" w:pos="9019"/>
@@ -1788,7 +1786,7 @@
           <w:hyperlink w:anchor="_Toc527109538" w:history="1">
             <w:r>
               <w:rPr>
-                <w:rStyle w:val="Hipervnculo"/>
+                <w:rStyle w:val="Hyperlink"/>
                 <w:noProof/>
               </w:rPr>
               <w:t>2.</w:t>
@@ -1803,7 +1801,7 @@
             </w:r>
             <w:r>
               <w:rPr>
-                <w:rStyle w:val="Hipervnculo"/>
+                <w:rStyle w:val="Hyperlink"/>
                 <w:noProof/>
               </w:rPr>
               <w:t>Identificación</w:t>
@@ -1860,7 +1858,7 @@
         </w:p>
         <w:p>
           <w:pPr>
-            <w:pStyle w:val="TDC2"/>
+            <w:pStyle w:val="TOC2"/>
             <w:tabs>
               <w:tab w:val="left" w:pos="880"/>
               <w:tab w:val="right" w:pos="9019"/>
@@ -1874,7 +1872,7 @@
           <w:hyperlink w:anchor="_Toc527109539" w:history="1">
             <w:r>
               <w:rPr>
-                <w:rStyle w:val="Hipervnculo"/>
+                <w:rStyle w:val="Hyperlink"/>
                 <w:noProof/>
               </w:rPr>
               <w:t>2.1.</w:t>
@@ -1889,7 +1887,7 @@
             </w:r>
             <w:r>
               <w:rPr>
-                <w:rStyle w:val="Hipervnculo"/>
+                <w:rStyle w:val="Hyperlink"/>
                 <w:noProof/>
               </w:rPr>
               <w:t>Lista de clasificación de CI</w:t>
@@ -1946,7 +1944,7 @@
         </w:p>
         <w:p>
           <w:pPr>
-            <w:pStyle w:val="TDC2"/>
+            <w:pStyle w:val="TOC2"/>
             <w:tabs>
               <w:tab w:val="left" w:pos="880"/>
               <w:tab w:val="right" w:pos="9019"/>
@@ -1960,7 +1958,7 @@
           <w:hyperlink w:anchor="_Toc527109540" w:history="1">
             <w:r>
               <w:rPr>
-                <w:rStyle w:val="Hipervnculo"/>
+                <w:rStyle w:val="Hyperlink"/>
                 <w:noProof/>
               </w:rPr>
               <w:t>2.2.</w:t>
@@ -1975,7 +1973,7 @@
             </w:r>
             <w:r>
               <w:rPr>
-                <w:rStyle w:val="Hipervnculo"/>
+                <w:rStyle w:val="Hyperlink"/>
                 <w:noProof/>
               </w:rPr>
               <w:t>Definición de la Nomenclatura</w:t>
@@ -2047,45 +2045,45 @@
     </w:sdt>
     <w:p>
       <w:pPr>
-        <w:pStyle w:val="Ttulo1"/>
+        <w:pStyle w:val="Heading1"/>
         <w:contextualSpacing w:val="0"/>
       </w:pPr>
-      <w:bookmarkStart w:id="2" w:name="_4rcvgyuyxw8p" w:colFirst="0" w:colLast="0"/>
-      <w:bookmarkEnd w:id="2"/>
+      <w:bookmarkStart w:id="1" w:name="_4rcvgyuyxw8p" w:colFirst="0" w:colLast="0"/>
+      <w:bookmarkEnd w:id="1"/>
       <w:r>
         <w:br w:type="page"/>
       </w:r>
     </w:p>
     <w:p>
       <w:pPr>
-        <w:pStyle w:val="Ttulo1"/>
+        <w:pStyle w:val="Heading1"/>
         <w:numPr>
           <w:ilvl w:val="0"/>
           <w:numId w:val="1"/>
         </w:numPr>
       </w:pPr>
-      <w:bookmarkStart w:id="3" w:name="_Toc527109532"/>
+      <w:bookmarkStart w:id="2" w:name="_Toc527109532"/>
       <w:r>
         <w:lastRenderedPageBreak/>
         <w:t>Planificación</w:t>
       </w:r>
-      <w:bookmarkEnd w:id="3"/>
+      <w:bookmarkEnd w:id="2"/>
     </w:p>
     <w:p>
       <w:pPr>
-        <w:pStyle w:val="Ttulo2"/>
+        <w:pStyle w:val="Heading2"/>
         <w:numPr>
           <w:ilvl w:val="1"/>
           <w:numId w:val="1"/>
         </w:numPr>
       </w:pPr>
-      <w:bookmarkStart w:id="4" w:name="_x11i8mu2p25k" w:colFirst="0" w:colLast="0"/>
-      <w:bookmarkStart w:id="5" w:name="_Toc527109533"/>
+      <w:bookmarkStart w:id="3" w:name="_x11i8mu2p25k" w:colFirst="0" w:colLast="0"/>
+      <w:bookmarkStart w:id="4" w:name="_Toc527109533"/>
+      <w:bookmarkEnd w:id="3"/>
+      <w:r>
+        <w:t>Introducción</w:t>
+      </w:r>
       <w:bookmarkEnd w:id="4"/>
-      <w:r>
-        <w:t>Introducción</w:t>
-      </w:r>
-      <w:bookmarkEnd w:id="5"/>
     </w:p>
     <w:p>
       <w:pPr>
@@ -2093,8 +2091,8 @@
         <w:ind w:left="1440"/>
         <w:contextualSpacing w:val="0"/>
       </w:pPr>
-      <w:bookmarkStart w:id="6" w:name="_2et92p0" w:colFirst="0" w:colLast="0"/>
-      <w:bookmarkEnd w:id="6"/>
+      <w:bookmarkStart w:id="5" w:name="_2et92p0" w:colFirst="0" w:colLast="0"/>
+      <w:bookmarkEnd w:id="5"/>
       <w:r>
         <w:t>Una de las problemáticas más comunes que tenemos en nuestra consultora se generan cuando desarrollamos un proyecto de software, pues lo miembros del equipo de desarrollo hacen uso de diferentes repositorios, esto genera que el jefe de proyecto no haga un control eficiente de las versiones de los elementos, además de generar retrasos en las entregas, errores que no se tenían planificados.</w:t>
       </w:r>
@@ -2138,8 +2136,8 @@
           <w:szCs w:val="24"/>
         </w:rPr>
       </w:pPr>
-      <w:bookmarkStart w:id="7" w:name="_tyjcwt" w:colFirst="0" w:colLast="0"/>
-      <w:bookmarkEnd w:id="7"/>
+      <w:bookmarkStart w:id="6" w:name="_tyjcwt" w:colFirst="0" w:colLast="0"/>
+      <w:bookmarkEnd w:id="6"/>
       <w:r>
         <w:t>Se desarrolla este plan con el propósito de establecer pautas para un mejor desempeño de los equipos de trabajo.</w:t>
       </w:r>
@@ -2150,8 +2148,8 @@
         <w:ind w:left="1417"/>
         <w:contextualSpacing w:val="0"/>
       </w:pPr>
-      <w:bookmarkStart w:id="8" w:name="_3dy6vkm" w:colFirst="0" w:colLast="0"/>
-      <w:bookmarkEnd w:id="8"/>
+      <w:bookmarkStart w:id="7" w:name="_3dy6vkm" w:colFirst="0" w:colLast="0"/>
+      <w:bookmarkEnd w:id="7"/>
       <w:r>
         <w:t>El objetivo de este plan es poder llevar un control de los proyectos, recursos y los tiempos para el desarrollo.</w:t>
       </w:r>
@@ -2174,26 +2172,26 @@
     </w:p>
     <w:p>
       <w:pPr>
-        <w:pStyle w:val="Ttulo2"/>
+        <w:pStyle w:val="Heading2"/>
         <w:numPr>
           <w:ilvl w:val="1"/>
           <w:numId w:val="1"/>
         </w:numPr>
       </w:pPr>
-      <w:bookmarkStart w:id="9" w:name="_be9zdureu1xe" w:colFirst="0" w:colLast="0"/>
-      <w:bookmarkStart w:id="10" w:name="_Toc527109534"/>
+      <w:bookmarkStart w:id="8" w:name="_be9zdureu1xe" w:colFirst="0" w:colLast="0"/>
+      <w:bookmarkStart w:id="9" w:name="_Toc527109534"/>
+      <w:bookmarkEnd w:id="8"/>
+      <w:r>
+        <w:t>Roles, responsabilidades y cantidad</w:t>
+      </w:r>
       <w:bookmarkEnd w:id="9"/>
-      <w:r>
-        <w:t>Roles, responsabilidades y cantidad</w:t>
-      </w:r>
-      <w:bookmarkEnd w:id="10"/>
       <w:r>
         <w:t xml:space="preserve"> </w:t>
       </w:r>
     </w:p>
     <w:tbl>
       <w:tblPr>
-        <w:tblStyle w:val="Tablaconcuadrcula"/>
+        <w:tblStyle w:val="TableGrid"/>
         <w:tblW w:w="7805" w:type="dxa"/>
         <w:tblInd w:w="1440" w:type="dxa"/>
         <w:tblLayout w:type="fixed"/>
@@ -2474,7 +2472,6 @@
               <w:contextualSpacing w:val="0"/>
             </w:pPr>
             <w:r>
-              <w:lastRenderedPageBreak/>
               <w:t>Bibliotecario</w:t>
             </w:r>
           </w:p>
@@ -2570,19 +2567,19 @@
     </w:p>
     <w:p>
       <w:pPr>
-        <w:pStyle w:val="Ttulo2"/>
+        <w:pStyle w:val="Heading2"/>
         <w:numPr>
           <w:ilvl w:val="1"/>
           <w:numId w:val="1"/>
         </w:numPr>
       </w:pPr>
-      <w:bookmarkStart w:id="11" w:name="_ebh75tvectrh" w:colFirst="0" w:colLast="0"/>
-      <w:bookmarkStart w:id="12" w:name="_Toc527109535"/>
+      <w:bookmarkStart w:id="10" w:name="_ebh75tvectrh" w:colFirst="0" w:colLast="0"/>
+      <w:bookmarkStart w:id="11" w:name="_Toc527109535"/>
+      <w:bookmarkEnd w:id="10"/>
+      <w:r>
+        <w:t>Políticas, Directrices y procedimientos</w:t>
+      </w:r>
       <w:bookmarkEnd w:id="11"/>
-      <w:r>
-        <w:t>Políticas, Directrices y procedimientos</w:t>
-      </w:r>
-      <w:bookmarkEnd w:id="12"/>
     </w:p>
     <w:p>
       <w:pPr>
@@ -2597,7 +2594,7 @@
     </w:p>
     <w:tbl>
       <w:tblPr>
-        <w:tblStyle w:val="Tabladecuadrcula1clara-nfasis5"/>
+        <w:tblStyle w:val="GridTable1Light-Accent5"/>
         <w:tblW w:w="9169" w:type="dxa"/>
         <w:tblInd w:w="720" w:type="dxa"/>
         <w:tblLook w:val="04A0" w:firstRow="1" w:lastRow="0" w:firstColumn="1" w:lastColumn="0" w:noHBand="0" w:noVBand="1"/>
@@ -3213,7 +3210,6 @@
         <w:ind w:left="720"/>
         <w:contextualSpacing w:val="0"/>
       </w:pPr>
-      <w:proofErr w:type="spellStart"/>
       <w:r>
         <w:rPr>
           <w:rFonts w:eastAsia="Times New Roman"/>
@@ -3222,18 +3218,7 @@
           <w:color w:val="000000"/>
           <w:lang w:val="en-US" w:eastAsia="zh-CN"/>
         </w:rPr>
-        <w:t>Desarrollo</w:t>
-      </w:r>
-      <w:proofErr w:type="spellEnd"/>
-      <w:r>
-        <w:rPr>
-          <w:rFonts w:eastAsia="Times New Roman"/>
-          <w:b/>
-          <w:bCs/>
-          <w:color w:val="000000"/>
-          <w:lang w:val="en-US" w:eastAsia="zh-CN"/>
-        </w:rPr>
-        <w:t xml:space="preserve"> </w:t>
+        <w:t xml:space="preserve">Desarrollo </w:t>
       </w:r>
       <w:r>
         <w:t>(</w:t>
@@ -3468,15 +3453,7 @@
         <w:contextualSpacing w:val="0"/>
       </w:pPr>
       <w:r>
-        <w:t>La documentación de los proyectos, específicamente</w:t>
-      </w:r>
-      <w:proofErr w:type="gramStart"/>
-      <w:r>
-        <w:t>:  manual</w:t>
-      </w:r>
-      <w:proofErr w:type="gramEnd"/>
-      <w:r>
-        <w:t xml:space="preserve"> de usuario, manual de operaciones, arquitectura de la solución, especificaciones, </w:t>
+        <w:t xml:space="preserve">La documentación de los proyectos, específicamente:  manual de usuario, manual de operaciones, arquitectura de la solución, especificaciones, </w:t>
       </w:r>
       <w:proofErr w:type="spellStart"/>
       <w:r>
@@ -3522,20 +3499,8 @@
           <w:color w:val="000000"/>
           <w:lang w:val="en-US" w:eastAsia="zh-CN"/>
         </w:rPr>
-        <w:t xml:space="preserve">Control de </w:t>
-      </w:r>
-      <w:proofErr w:type="spellStart"/>
-      <w:r>
-        <w:rPr>
-          <w:rFonts w:eastAsia="Times New Roman"/>
-          <w:b/>
-          <w:bCs/>
-          <w:color w:val="000000"/>
-          <w:lang w:val="en-US" w:eastAsia="zh-CN"/>
-        </w:rPr>
-        <w:t>Calidad</w:t>
-      </w:r>
-      <w:proofErr w:type="spellEnd"/>
+        <w:t>Control de Calidad</w:t>
+      </w:r>
     </w:p>
     <w:p>
       <w:pPr>
@@ -3729,23 +3694,23 @@
     </w:p>
     <w:p>
       <w:pPr>
-        <w:pStyle w:val="Ttulo2"/>
+        <w:pStyle w:val="Heading2"/>
         <w:numPr>
           <w:ilvl w:val="1"/>
           <w:numId w:val="1"/>
         </w:numPr>
       </w:pPr>
-      <w:bookmarkStart w:id="13" w:name="_t9nqhmhnhxwj" w:colFirst="0" w:colLast="0"/>
-      <w:bookmarkStart w:id="14" w:name="_Toc527109536"/>
+      <w:bookmarkStart w:id="12" w:name="_t9nqhmhnhxwj" w:colFirst="0" w:colLast="0"/>
+      <w:bookmarkStart w:id="13" w:name="_Toc527109536"/>
+      <w:bookmarkEnd w:id="12"/>
+      <w:r>
+        <w:t>Herramientas, entorno e infraestructura</w:t>
+      </w:r>
       <w:bookmarkEnd w:id="13"/>
-      <w:r>
-        <w:t>Herramientas, entorno e infraestructura</w:t>
-      </w:r>
-      <w:bookmarkEnd w:id="14"/>
     </w:p>
     <w:tbl>
       <w:tblPr>
-        <w:tblStyle w:val="Tablanormal1"/>
+        <w:tblStyle w:val="PlainTable1"/>
         <w:tblW w:w="8525" w:type="dxa"/>
         <w:tblInd w:w="817" w:type="dxa"/>
         <w:tblLook w:val="04A0" w:firstRow="1" w:lastRow="0" w:firstColumn="1" w:lastColumn="0" w:noHBand="0" w:noVBand="1"/>
@@ -3778,7 +3743,7 @@
           </w:tcPr>
           <w:p>
             <w:pPr>
-              <w:pStyle w:val="Prrafodelista"/>
+              <w:pStyle w:val="ListParagraph"/>
               <w:ind w:left="0"/>
               <w:contextualSpacing w:val="0"/>
               <w:cnfStyle w:val="100000000000" w:firstRow="1" w:lastRow="0" w:firstColumn="0" w:lastColumn="0" w:oddVBand="0" w:evenVBand="0" w:oddHBand="0" w:evenHBand="0" w:firstRowFirstColumn="0" w:firstRowLastColumn="0" w:lastRowFirstColumn="0" w:lastRowLastColumn="0"/>
@@ -3800,15 +3765,13 @@
           </w:tcPr>
           <w:p>
             <w:pPr>
-              <w:pStyle w:val="Prrafodelista"/>
+              <w:pStyle w:val="ListParagraph"/>
               <w:ind w:left="0"/>
               <w:contextualSpacing w:val="0"/>
             </w:pPr>
-            <w:proofErr w:type="spellStart"/>
             <w:r>
               <w:t>Git</w:t>
             </w:r>
-            <w:proofErr w:type="spellEnd"/>
           </w:p>
         </w:tc>
         <w:tc>
@@ -3817,7 +3780,7 @@
           </w:tcPr>
           <w:p>
             <w:pPr>
-              <w:pStyle w:val="Prrafodelista"/>
+              <w:pStyle w:val="ListParagraph"/>
               <w:ind w:left="0"/>
               <w:contextualSpacing w:val="0"/>
               <w:jc w:val="both"/>
@@ -3846,7 +3809,7 @@
           </w:tcPr>
           <w:p>
             <w:pPr>
-              <w:pStyle w:val="Prrafodelista"/>
+              <w:pStyle w:val="ListParagraph"/>
               <w:ind w:left="0"/>
               <w:contextualSpacing w:val="0"/>
             </w:pPr>
@@ -3895,7 +3858,7 @@
           </w:p>
           <w:p>
             <w:pPr>
-              <w:pStyle w:val="Prrafodelista"/>
+              <w:pStyle w:val="ListParagraph"/>
               <w:jc w:val="both"/>
               <w:cnfStyle w:val="000000000000" w:firstRow="0" w:lastRow="0" w:firstColumn="0" w:lastColumn="0" w:oddVBand="0" w:evenVBand="0" w:oddHBand="0" w:evenHBand="0" w:firstRowFirstColumn="0" w:firstRowLastColumn="0" w:lastRowFirstColumn="0" w:lastRowLastColumn="0"/>
               <w:rPr>
@@ -3945,7 +3908,7 @@
           </w:tcPr>
           <w:p>
             <w:pPr>
-              <w:pStyle w:val="Prrafodelista"/>
+              <w:pStyle w:val="ListParagraph"/>
               <w:ind w:left="0"/>
               <w:contextualSpacing w:val="0"/>
             </w:pPr>
@@ -3962,7 +3925,7 @@
           </w:tcPr>
           <w:p>
             <w:pPr>
-              <w:pStyle w:val="Prrafodelista"/>
+              <w:pStyle w:val="ListParagraph"/>
               <w:ind w:left="0"/>
               <w:contextualSpacing w:val="0"/>
               <w:jc w:val="both"/>
@@ -3982,7 +3945,7 @@
           </w:tcPr>
           <w:p>
             <w:pPr>
-              <w:pStyle w:val="Prrafodelista"/>
+              <w:pStyle w:val="ListParagraph"/>
               <w:ind w:left="0"/>
               <w:contextualSpacing w:val="0"/>
             </w:pPr>
@@ -4002,38 +3965,14 @@
           </w:tcPr>
           <w:p>
             <w:pPr>
-              <w:pStyle w:val="Prrafodelista"/>
+              <w:pStyle w:val="ListParagraph"/>
               <w:ind w:left="0"/>
               <w:contextualSpacing w:val="0"/>
               <w:jc w:val="both"/>
               <w:cnfStyle w:val="000000000000" w:firstRow="0" w:lastRow="0" w:firstColumn="0" w:lastColumn="0" w:oddVBand="0" w:evenVBand="0" w:oddHBand="0" w:evenHBand="0" w:firstRowFirstColumn="0" w:firstRowLastColumn="0" w:lastRowFirstColumn="0" w:lastRowLastColumn="0"/>
             </w:pPr>
             <w:r>
-              <w:t xml:space="preserve">IDE oficial de </w:t>
-            </w:r>
-            <w:proofErr w:type="spellStart"/>
-            <w:r>
-              <w:t>Android</w:t>
-            </w:r>
-            <w:proofErr w:type="spellEnd"/>
-            <w:r>
-              <w:t xml:space="preserve">. Está diseñado específicamente para que </w:t>
-            </w:r>
-            <w:proofErr w:type="spellStart"/>
-            <w:r>
-              <w:t>Android</w:t>
-            </w:r>
-            <w:proofErr w:type="spellEnd"/>
-            <w:r>
-              <w:t xml:space="preserve"> acelere su desarrollo y lo ayude a crear aplicaciones de la más alta calidad para cada dispositivo </w:t>
-            </w:r>
-            <w:proofErr w:type="spellStart"/>
-            <w:r>
-              <w:t>Android</w:t>
-            </w:r>
-            <w:proofErr w:type="spellEnd"/>
-            <w:r>
-              <w:t>.</w:t>
+              <w:t>IDE oficial de Android. Está diseñado específicamente para que Android acelere su desarrollo y lo ayude a crear aplicaciones de la más alta calidad para cada dispositivo Android.</w:t>
             </w:r>
           </w:p>
         </w:tc>
@@ -4049,7 +3988,7 @@
           </w:tcPr>
           <w:p>
             <w:pPr>
-              <w:pStyle w:val="Prrafodelista"/>
+              <w:pStyle w:val="ListParagraph"/>
               <w:ind w:left="0"/>
               <w:contextualSpacing w:val="0"/>
             </w:pPr>
@@ -4066,7 +4005,7 @@
           </w:tcPr>
           <w:p>
             <w:pPr>
-              <w:pStyle w:val="Prrafodelista"/>
+              <w:pStyle w:val="ListParagraph"/>
               <w:ind w:left="0"/>
               <w:contextualSpacing w:val="0"/>
               <w:jc w:val="both"/>
@@ -4086,7 +4025,7 @@
           </w:tcPr>
           <w:p>
             <w:pPr>
-              <w:pStyle w:val="Prrafodelista"/>
+              <w:pStyle w:val="ListParagraph"/>
               <w:ind w:left="0"/>
               <w:contextualSpacing w:val="0"/>
             </w:pPr>
@@ -4103,7 +4042,7 @@
           </w:tcPr>
           <w:p>
             <w:pPr>
-              <w:pStyle w:val="Prrafodelista"/>
+              <w:pStyle w:val="ListParagraph"/>
               <w:ind w:left="0"/>
               <w:contextualSpacing w:val="0"/>
               <w:jc w:val="both"/>
@@ -4138,7 +4077,7 @@
           </w:tcPr>
           <w:p>
             <w:pPr>
-              <w:pStyle w:val="Prrafodelista"/>
+              <w:pStyle w:val="ListParagraph"/>
               <w:ind w:left="0"/>
               <w:contextualSpacing w:val="0"/>
             </w:pPr>
@@ -4161,7 +4100,7 @@
           </w:tcPr>
           <w:p>
             <w:pPr>
-              <w:pStyle w:val="Prrafodelista"/>
+              <w:pStyle w:val="ListParagraph"/>
               <w:ind w:left="0"/>
               <w:contextualSpacing w:val="0"/>
               <w:jc w:val="both"/>
@@ -4183,27 +4122,27 @@
     <w:p/>
     <w:p>
       <w:pPr>
-        <w:pStyle w:val="Ttulo2"/>
+        <w:pStyle w:val="Heading2"/>
         <w:numPr>
           <w:ilvl w:val="1"/>
           <w:numId w:val="1"/>
         </w:numPr>
         <w:contextualSpacing w:val="0"/>
       </w:pPr>
-      <w:bookmarkStart w:id="15" w:name="_sh3ztdex99o4" w:colFirst="0" w:colLast="0"/>
-      <w:bookmarkStart w:id="16" w:name="_Toc527109537"/>
+      <w:bookmarkStart w:id="14" w:name="_sh3ztdex99o4" w:colFirst="0" w:colLast="0"/>
+      <w:bookmarkStart w:id="15" w:name="_Toc527109537"/>
+      <w:bookmarkEnd w:id="14"/>
+      <w:r>
+        <w:t>Calendario</w:t>
+      </w:r>
       <w:bookmarkEnd w:id="15"/>
-      <w:r>
-        <w:t>Calendario</w:t>
-      </w:r>
-      <w:bookmarkEnd w:id="16"/>
       <w:r>
         <w:t xml:space="preserve"> </w:t>
       </w:r>
     </w:p>
     <w:tbl>
       <w:tblPr>
-        <w:tblStyle w:val="Tabladecuadrcula1clara"/>
+        <w:tblStyle w:val="GridTable1Light"/>
         <w:tblW w:w="9234" w:type="dxa"/>
         <w:tblInd w:w="720" w:type="dxa"/>
         <w:tblLook w:val="04A0" w:firstRow="1" w:lastRow="0" w:firstColumn="1" w:lastColumn="0" w:noHBand="0" w:noVBand="1"/>
@@ -7612,13 +7551,13 @@
     </w:tbl>
     <w:p>
       <w:pPr>
-        <w:pStyle w:val="Ttulo1"/>
+        <w:pStyle w:val="Heading1"/>
         <w:ind w:left="720"/>
       </w:pPr>
     </w:p>
     <w:p>
       <w:pPr>
-        <w:pStyle w:val="Ttulo1"/>
+        <w:pStyle w:val="Heading1"/>
         <w:ind w:left="720"/>
       </w:pPr>
       <w:r>
@@ -7627,31 +7566,31 @@
     </w:p>
     <w:p>
       <w:pPr>
-        <w:pStyle w:val="Ttulo1"/>
+        <w:pStyle w:val="Heading1"/>
         <w:numPr>
           <w:ilvl w:val="0"/>
           <w:numId w:val="1"/>
         </w:numPr>
       </w:pPr>
-      <w:bookmarkStart w:id="17" w:name="_Toc527109538"/>
+      <w:bookmarkStart w:id="16" w:name="_Toc527109538"/>
       <w:r>
         <w:t>Identificación</w:t>
       </w:r>
-      <w:bookmarkEnd w:id="17"/>
+      <w:bookmarkEnd w:id="16"/>
     </w:p>
     <w:p>
       <w:pPr>
-        <w:pStyle w:val="Ttulo2"/>
+        <w:pStyle w:val="Heading2"/>
         <w:numPr>
           <w:ilvl w:val="1"/>
           <w:numId w:val="1"/>
         </w:numPr>
       </w:pPr>
-      <w:bookmarkStart w:id="18" w:name="_Toc527109539"/>
+      <w:bookmarkStart w:id="17" w:name="_Toc527109539"/>
       <w:r>
         <w:t>Lista de clasificación de CI</w:t>
       </w:r>
-      <w:bookmarkEnd w:id="18"/>
+      <w:bookmarkEnd w:id="17"/>
     </w:p>
     <w:tbl>
       <w:tblPr>
@@ -7812,16 +7751,16 @@
               </w:rPr>
               <w:t xml:space="preserve">Nombre del </w:t>
             </w:r>
-            <w:proofErr w:type="spellStart"/>
             <w:r>
               <w:rPr>
                 <w:rFonts w:eastAsia="Times New Roman"/>
                 <w:color w:val="000000"/>
                 <w:lang w:val="es-PE" w:eastAsia="es-PE"/>
               </w:rPr>
-              <w:t>item</w:t>
-            </w:r>
-            <w:proofErr w:type="spellEnd"/>
+              <w:t>elemento</w:t>
+            </w:r>
+            <w:bookmarkStart w:id="18" w:name="_GoBack"/>
+            <w:bookmarkEnd w:id="18"/>
           </w:p>
         </w:tc>
         <w:tc>
@@ -8609,7 +8548,7 @@
     <w:p/>
     <w:p>
       <w:pPr>
-        <w:pStyle w:val="Ttulo2"/>
+        <w:pStyle w:val="Heading2"/>
         <w:numPr>
           <w:ilvl w:val="1"/>
           <w:numId w:val="1"/>
@@ -8623,7 +8562,7 @@
     </w:p>
     <w:p>
       <w:pPr>
-        <w:pStyle w:val="Prrafodelista"/>
+        <w:pStyle w:val="ListParagraph"/>
         <w:spacing w:after="0" w:line="240" w:lineRule="auto"/>
         <w:contextualSpacing w:val="0"/>
         <w:rPr>
@@ -8643,7 +8582,7 @@
     </w:p>
     <w:p>
       <w:pPr>
-        <w:pStyle w:val="Prrafodelista"/>
+        <w:pStyle w:val="ListParagraph"/>
         <w:spacing w:after="0" w:line="240" w:lineRule="auto"/>
         <w:contextualSpacing w:val="0"/>
         <w:rPr>
@@ -8703,7 +8642,15 @@
                 <w:color w:val="000000"/>
                 <w:lang w:val="es-PE" w:eastAsia="es-PE"/>
               </w:rPr>
-              <w:t>Acrónimo del ítem</w:t>
+              <w:t xml:space="preserve">Acrónimo del </w:t>
+            </w:r>
+            <w:r>
+              <w:rPr>
+                <w:rFonts w:eastAsia="Times New Roman"/>
+                <w:color w:val="000000"/>
+                <w:lang w:val="es-PE" w:eastAsia="es-PE"/>
+              </w:rPr>
+              <w:t>elemento</w:t>
             </w:r>
           </w:p>
         </w:tc>
@@ -8711,7 +8658,7 @@
     </w:tbl>
     <w:p>
       <w:pPr>
-        <w:pStyle w:val="Prrafodelista"/>
+        <w:pStyle w:val="ListParagraph"/>
         <w:spacing w:after="0" w:line="240" w:lineRule="auto"/>
         <w:contextualSpacing w:val="0"/>
         <w:rPr>
@@ -8729,7 +8676,7 @@
     </w:p>
     <w:p>
       <w:pPr>
-        <w:pStyle w:val="Prrafodelista"/>
+        <w:pStyle w:val="ListParagraph"/>
         <w:spacing w:after="0" w:line="240" w:lineRule="auto"/>
         <w:contextualSpacing w:val="0"/>
         <w:rPr>
@@ -8758,7 +8705,7 @@
     </w:p>
     <w:p>
       <w:pPr>
-        <w:pStyle w:val="Prrafodelista"/>
+        <w:pStyle w:val="ListParagraph"/>
         <w:spacing w:after="0" w:line="240" w:lineRule="auto"/>
         <w:contextualSpacing w:val="0"/>
         <w:rPr>
@@ -8813,16 +8760,14 @@
                 <w:lang w:val="es-PE" w:eastAsia="es-PE"/>
               </w:rPr>
             </w:pPr>
-            <w:proofErr w:type="spellStart"/>
             <w:r>
               <w:rPr>
                 <w:rFonts w:eastAsia="Times New Roman"/>
                 <w:color w:val="000000"/>
                 <w:lang w:val="es-PE" w:eastAsia="es-PE"/>
               </w:rPr>
-              <w:t>Acronimo</w:t>
-            </w:r>
-            <w:proofErr w:type="spellEnd"/>
+              <w:t>Acrónimo</w:t>
+            </w:r>
             <w:r>
               <w:rPr>
                 <w:rFonts w:eastAsia="Times New Roman"/>
@@ -8831,16 +8776,14 @@
               </w:rPr>
               <w:t xml:space="preserve"> del proyecto + “_” + </w:t>
             </w:r>
-            <w:proofErr w:type="spellStart"/>
             <w:r>
               <w:rPr>
                 <w:rFonts w:eastAsia="Times New Roman"/>
                 <w:color w:val="000000"/>
                 <w:lang w:val="es-PE" w:eastAsia="es-PE"/>
               </w:rPr>
-              <w:t>Acronimo</w:t>
-            </w:r>
-            <w:proofErr w:type="spellEnd"/>
+              <w:t>Acrónimo</w:t>
+            </w:r>
             <w:r>
               <w:rPr>
                 <w:rFonts w:eastAsia="Times New Roman"/>
@@ -8849,16 +8792,14 @@
               </w:rPr>
               <w:t xml:space="preserve"> del </w:t>
             </w:r>
-            <w:proofErr w:type="spellStart"/>
             <w:r>
               <w:rPr>
                 <w:rFonts w:eastAsia="Times New Roman"/>
                 <w:color w:val="000000"/>
                 <w:lang w:val="es-PE" w:eastAsia="es-PE"/>
               </w:rPr>
-              <w:t>item</w:t>
-            </w:r>
-            <w:proofErr w:type="spellEnd"/>
+              <w:t>elemento</w:t>
+            </w:r>
           </w:p>
         </w:tc>
       </w:tr>
@@ -8875,7 +8816,82 @@
     </w:p>
     <w:p>
       <w:pPr>
-        <w:pStyle w:val="Prrafodelista"/>
+        <w:spacing w:after="0" w:line="240" w:lineRule="auto"/>
+        <w:rPr>
+          <w:rFonts w:eastAsia="Times New Roman"/>
+          <w:color w:val="000000"/>
+          <w:lang w:eastAsia="es-PE"/>
+        </w:rPr>
+      </w:pPr>
+      <w:r>
+        <w:rPr>
+          <w:rFonts w:eastAsia="Times New Roman"/>
+          <w:color w:val="000000"/>
+          <w:lang w:eastAsia="es-PE"/>
+        </w:rPr>
+        <w:tab/>
+        <w:t>Ejemplo:</w:t>
+      </w:r>
+    </w:p>
+    <w:p>
+      <w:pPr>
+        <w:pStyle w:val="ListParagraph"/>
+        <w:numPr>
+          <w:ilvl w:val="0"/>
+          <w:numId w:val="12"/>
+        </w:numPr>
+        <w:spacing w:after="0" w:line="240" w:lineRule="auto"/>
+        <w:rPr>
+          <w:rFonts w:eastAsia="Times New Roman"/>
+          <w:color w:val="000000"/>
+          <w:lang w:eastAsia="es-PE"/>
+        </w:rPr>
+      </w:pPr>
+      <w:r>
+        <w:rPr>
+          <w:rFonts w:eastAsia="Times New Roman"/>
+          <w:color w:val="000000"/>
+          <w:lang w:eastAsia="es-PE"/>
+        </w:rPr>
+        <w:t>STSM_PP</w:t>
+      </w:r>
+    </w:p>
+    <w:p>
+      <w:pPr>
+        <w:pStyle w:val="ListParagraph"/>
+        <w:numPr>
+          <w:ilvl w:val="0"/>
+          <w:numId w:val="12"/>
+        </w:numPr>
+        <w:spacing w:after="0" w:line="240" w:lineRule="auto"/>
+        <w:rPr>
+          <w:rFonts w:eastAsia="Times New Roman"/>
+          <w:color w:val="000000"/>
+          <w:lang w:eastAsia="es-PE"/>
+        </w:rPr>
+      </w:pPr>
+      <w:r>
+        <w:rPr>
+          <w:rFonts w:eastAsia="Times New Roman"/>
+          <w:color w:val="000000"/>
+          <w:lang w:eastAsia="es-PE"/>
+        </w:rPr>
+        <w:t>STSM_DN</w:t>
+      </w:r>
+    </w:p>
+    <w:p>
+      <w:pPr>
+        <w:spacing w:after="0" w:line="240" w:lineRule="auto"/>
+        <w:rPr>
+          <w:rFonts w:eastAsia="Times New Roman"/>
+          <w:color w:val="000000"/>
+          <w:lang w:eastAsia="es-PE"/>
+        </w:rPr>
+      </w:pPr>
+    </w:p>
+    <w:p>
+      <w:pPr>
+        <w:pStyle w:val="ListParagraph"/>
         <w:spacing w:after="0" w:line="240" w:lineRule="auto"/>
         <w:rPr>
           <w:rFonts w:eastAsia="Times New Roman"/>
@@ -8902,7 +8918,7 @@
     </w:p>
     <w:p>
       <w:pPr>
-        <w:pStyle w:val="Prrafodelista"/>
+        <w:pStyle w:val="ListParagraph"/>
         <w:spacing w:after="0" w:line="240" w:lineRule="auto"/>
         <w:rPr>
           <w:rFonts w:ascii="Times New Roman" w:eastAsia="Times New Roman" w:hAnsi="Times New Roman" w:cs="Times New Roman"/>
@@ -9057,6 +9073,7 @@
                 <w:color w:val="000000"/>
                 <w:lang w:val="es-PE" w:eastAsia="es-PE"/>
               </w:rPr>
+              <w:lastRenderedPageBreak/>
               <w:t xml:space="preserve">Acrónimo del proyecto + </w:t>
             </w:r>
             <w:r>
@@ -9186,7 +9203,6 @@
           <w:color w:val="000000"/>
           <w:lang w:val="es-PE" w:eastAsia="es-PE"/>
         </w:rPr>
-        <w:lastRenderedPageBreak/>
         <w:t>STSM_CF_BACK</w:t>
       </w:r>
     </w:p>
@@ -9222,7 +9238,7 @@
     <w:p/>
     <w:p>
       <w:pPr>
-        <w:pStyle w:val="Prrafodelista"/>
+        <w:pStyle w:val="ListParagraph"/>
         <w:spacing w:after="0" w:line="240" w:lineRule="auto"/>
         <w:contextualSpacing w:val="0"/>
         <w:rPr>
@@ -9242,7 +9258,7 @@
     </w:p>
     <w:p>
       <w:pPr>
-        <w:pStyle w:val="Prrafodelista"/>
+        <w:pStyle w:val="ListParagraph"/>
         <w:spacing w:after="0" w:line="240" w:lineRule="auto"/>
         <w:contextualSpacing w:val="0"/>
         <w:rPr>
@@ -9329,7 +9345,7 @@
 </file>
 
 <file path=word/endnotes.xml><?xml version="1.0" encoding="utf-8"?>
-<w:endnotes xmlns:wpc="http://schemas.microsoft.com/office/word/2010/wordprocessingCanvas" xmlns:mc="http://schemas.openxmlformats.org/markup-compatibility/2006" xmlns:o="urn:schemas-microsoft-com:office:office" xmlns:r="http://schemas.openxmlformats.org/officeDocument/2006/relationships" xmlns:m="http://schemas.openxmlformats.org/officeDocument/2006/math" xmlns:v="urn:schemas-microsoft-com:vml" xmlns:wp14="http://schemas.microsoft.com/office/word/2010/wordprocessingDrawing" xmlns:wp="http://schemas.openxmlformats.org/drawingml/2006/wordprocessingDrawing" xmlns:w10="urn:schemas-microsoft-com:office:word" xmlns:w="http://schemas.openxmlformats.org/wordprocessingml/2006/main" xmlns:w14="http://schemas.microsoft.com/office/word/2010/wordml" xmlns:w15="http://schemas.microsoft.com/office/word/2012/wordml" xmlns:wpg="http://schemas.microsoft.com/office/word/2010/wordprocessingGroup" xmlns:wpi="http://schemas.microsoft.com/office/word/2010/wordprocessingInk" xmlns:wne="http://schemas.microsoft.com/office/word/2006/wordml" xmlns:wps="http://schemas.microsoft.com/office/word/2010/wordprocessingShape" mc:Ignorable="w14 w15 wp14">
+<w:endnotes xmlns:wpc="http://schemas.microsoft.com/office/word/2010/wordprocessingCanvas" xmlns:cx="http://schemas.microsoft.com/office/drawing/2014/chartex" xmlns:cx1="http://schemas.microsoft.com/office/drawing/2015/9/8/chartex" xmlns:cx2="http://schemas.microsoft.com/office/drawing/2015/10/21/chartex" xmlns:cx3="http://schemas.microsoft.com/office/drawing/2016/5/9/chartex" xmlns:cx4="http://schemas.microsoft.com/office/drawing/2016/5/10/chartex" xmlns:cx5="http://schemas.microsoft.com/office/drawing/2016/5/11/chartex" xmlns:cx6="http://schemas.microsoft.com/office/drawing/2016/5/12/chartex" xmlns:cx7="http://schemas.microsoft.com/office/drawing/2016/5/13/chartex" xmlns:cx8="http://schemas.microsoft.com/office/drawing/2016/5/14/chartex" xmlns:mc="http://schemas.openxmlformats.org/markup-compatibility/2006" xmlns:aink="http://schemas.microsoft.com/office/drawing/2016/ink" xmlns:am3d="http://schemas.microsoft.com/office/drawing/2017/model3d" xmlns:o="urn:schemas-microsoft-com:office:office" xmlns:r="http://schemas.openxmlformats.org/officeDocument/2006/relationships" xmlns:m="http://schemas.openxmlformats.org/officeDocument/2006/math" xmlns:v="urn:schemas-microsoft-com:vml" xmlns:wp14="http://schemas.microsoft.com/office/word/2010/wordprocessingDrawing" xmlns:wp="http://schemas.openxmlformats.org/drawingml/2006/wordprocessingDrawing" xmlns:w10="urn:schemas-microsoft-com:office:word" xmlns:w="http://schemas.openxmlformats.org/wordprocessingml/2006/main" xmlns:w14="http://schemas.microsoft.com/office/word/2010/wordml" xmlns:w15="http://schemas.microsoft.com/office/word/2012/wordml" xmlns:w16cid="http://schemas.microsoft.com/office/word/2016/wordml/cid" xmlns:w16se="http://schemas.microsoft.com/office/word/2015/wordml/symex" xmlns:wpg="http://schemas.microsoft.com/office/word/2010/wordprocessingGroup" xmlns:wpi="http://schemas.microsoft.com/office/word/2010/wordprocessingInk" xmlns:wne="http://schemas.microsoft.com/office/word/2006/wordml" xmlns:wps="http://schemas.microsoft.com/office/word/2010/wordprocessingShape" mc:Ignorable="w14 w15 w16se w16cid wp14">
   <w:endnote w:type="separator" w:id="-1">
     <w:p>
       <w:pPr>
@@ -9354,7 +9370,7 @@
 </file>
 
 <file path=word/footer1.xml><?xml version="1.0" encoding="utf-8"?>
-<w:ftr xmlns:wpc="http://schemas.microsoft.com/office/word/2010/wordprocessingCanvas" xmlns:mc="http://schemas.openxmlformats.org/markup-compatibility/2006" xmlns:o="urn:schemas-microsoft-com:office:office" xmlns:r="http://schemas.openxmlformats.org/officeDocument/2006/relationships" xmlns:m="http://schemas.openxmlformats.org/officeDocument/2006/math" xmlns:v="urn:schemas-microsoft-com:vml" xmlns:wp14="http://schemas.microsoft.com/office/word/2010/wordprocessingDrawing" xmlns:wp="http://schemas.openxmlformats.org/drawingml/2006/wordprocessingDrawing" xmlns:w10="urn:schemas-microsoft-com:office:word" xmlns:w="http://schemas.openxmlformats.org/wordprocessingml/2006/main" xmlns:w14="http://schemas.microsoft.com/office/word/2010/wordml" xmlns:w15="http://schemas.microsoft.com/office/word/2012/wordml" xmlns:wpg="http://schemas.microsoft.com/office/word/2010/wordprocessingGroup" xmlns:wpi="http://schemas.microsoft.com/office/word/2010/wordprocessingInk" xmlns:wne="http://schemas.microsoft.com/office/word/2006/wordml" xmlns:wps="http://schemas.microsoft.com/office/word/2010/wordprocessingShape" mc:Ignorable="w14 w15 wp14">
+<w:ftr xmlns:wpc="http://schemas.microsoft.com/office/word/2010/wordprocessingCanvas" xmlns:cx="http://schemas.microsoft.com/office/drawing/2014/chartex" xmlns:cx1="http://schemas.microsoft.com/office/drawing/2015/9/8/chartex" xmlns:cx2="http://schemas.microsoft.com/office/drawing/2015/10/21/chartex" xmlns:cx3="http://schemas.microsoft.com/office/drawing/2016/5/9/chartex" xmlns:cx4="http://schemas.microsoft.com/office/drawing/2016/5/10/chartex" xmlns:cx5="http://schemas.microsoft.com/office/drawing/2016/5/11/chartex" xmlns:cx6="http://schemas.microsoft.com/office/drawing/2016/5/12/chartex" xmlns:cx7="http://schemas.microsoft.com/office/drawing/2016/5/13/chartex" xmlns:cx8="http://schemas.microsoft.com/office/drawing/2016/5/14/chartex" xmlns:mc="http://schemas.openxmlformats.org/markup-compatibility/2006" xmlns:aink="http://schemas.microsoft.com/office/drawing/2016/ink" xmlns:am3d="http://schemas.microsoft.com/office/drawing/2017/model3d" xmlns:o="urn:schemas-microsoft-com:office:office" xmlns:r="http://schemas.openxmlformats.org/officeDocument/2006/relationships" xmlns:m="http://schemas.openxmlformats.org/officeDocument/2006/math" xmlns:v="urn:schemas-microsoft-com:vml" xmlns:wp14="http://schemas.microsoft.com/office/word/2010/wordprocessingDrawing" xmlns:wp="http://schemas.openxmlformats.org/drawingml/2006/wordprocessingDrawing" xmlns:w10="urn:schemas-microsoft-com:office:word" xmlns:w="http://schemas.openxmlformats.org/wordprocessingml/2006/main" xmlns:w14="http://schemas.microsoft.com/office/word/2010/wordml" xmlns:w15="http://schemas.microsoft.com/office/word/2012/wordml" xmlns:w16cid="http://schemas.microsoft.com/office/word/2016/wordml/cid" xmlns:w16se="http://schemas.microsoft.com/office/word/2015/wordml/symex" xmlns:wpg="http://schemas.microsoft.com/office/word/2010/wordprocessingGroup" xmlns:wpi="http://schemas.microsoft.com/office/word/2010/wordprocessingInk" xmlns:wne="http://schemas.microsoft.com/office/word/2006/wordml" xmlns:wps="http://schemas.microsoft.com/office/word/2010/wordprocessingShape" mc:Ignorable="w14 w15 w16se w16cid wp14">
   <w:p>
     <w:pPr>
       <w:contextualSpacing w:val="0"/>
@@ -9382,7 +9398,7 @@
 </file>
 
 <file path=word/footer2.xml><?xml version="1.0" encoding="utf-8"?>
-<w:ftr xmlns:wpc="http://schemas.microsoft.com/office/word/2010/wordprocessingCanvas" xmlns:mc="http://schemas.openxmlformats.org/markup-compatibility/2006" xmlns:o="urn:schemas-microsoft-com:office:office" xmlns:r="http://schemas.openxmlformats.org/officeDocument/2006/relationships" xmlns:m="http://schemas.openxmlformats.org/officeDocument/2006/math" xmlns:v="urn:schemas-microsoft-com:vml" xmlns:wp14="http://schemas.microsoft.com/office/word/2010/wordprocessingDrawing" xmlns:wp="http://schemas.openxmlformats.org/drawingml/2006/wordprocessingDrawing" xmlns:w10="urn:schemas-microsoft-com:office:word" xmlns:w="http://schemas.openxmlformats.org/wordprocessingml/2006/main" xmlns:w14="http://schemas.microsoft.com/office/word/2010/wordml" xmlns:w15="http://schemas.microsoft.com/office/word/2012/wordml" xmlns:wpg="http://schemas.microsoft.com/office/word/2010/wordprocessingGroup" xmlns:wpi="http://schemas.microsoft.com/office/word/2010/wordprocessingInk" xmlns:wne="http://schemas.microsoft.com/office/word/2006/wordml" xmlns:wps="http://schemas.microsoft.com/office/word/2010/wordprocessingShape" mc:Ignorable="w14 w15 wp14">
+<w:ftr xmlns:wpc="http://schemas.microsoft.com/office/word/2010/wordprocessingCanvas" xmlns:cx="http://schemas.microsoft.com/office/drawing/2014/chartex" xmlns:cx1="http://schemas.microsoft.com/office/drawing/2015/9/8/chartex" xmlns:cx2="http://schemas.microsoft.com/office/drawing/2015/10/21/chartex" xmlns:cx3="http://schemas.microsoft.com/office/drawing/2016/5/9/chartex" xmlns:cx4="http://schemas.microsoft.com/office/drawing/2016/5/10/chartex" xmlns:cx5="http://schemas.microsoft.com/office/drawing/2016/5/11/chartex" xmlns:cx6="http://schemas.microsoft.com/office/drawing/2016/5/12/chartex" xmlns:cx7="http://schemas.microsoft.com/office/drawing/2016/5/13/chartex" xmlns:cx8="http://schemas.microsoft.com/office/drawing/2016/5/14/chartex" xmlns:mc="http://schemas.openxmlformats.org/markup-compatibility/2006" xmlns:aink="http://schemas.microsoft.com/office/drawing/2016/ink" xmlns:am3d="http://schemas.microsoft.com/office/drawing/2017/model3d" xmlns:o="urn:schemas-microsoft-com:office:office" xmlns:r="http://schemas.openxmlformats.org/officeDocument/2006/relationships" xmlns:m="http://schemas.openxmlformats.org/officeDocument/2006/math" xmlns:v="urn:schemas-microsoft-com:vml" xmlns:wp14="http://schemas.microsoft.com/office/word/2010/wordprocessingDrawing" xmlns:wp="http://schemas.openxmlformats.org/drawingml/2006/wordprocessingDrawing" xmlns:w10="urn:schemas-microsoft-com:office:word" xmlns:w="http://schemas.openxmlformats.org/wordprocessingml/2006/main" xmlns:w14="http://schemas.microsoft.com/office/word/2010/wordml" xmlns:w15="http://schemas.microsoft.com/office/word/2012/wordml" xmlns:w16cid="http://schemas.microsoft.com/office/word/2016/wordml/cid" xmlns:w16se="http://schemas.microsoft.com/office/word/2015/wordml/symex" xmlns:wpg="http://schemas.microsoft.com/office/word/2010/wordprocessingGroup" xmlns:wpi="http://schemas.microsoft.com/office/word/2010/wordprocessingInk" xmlns:wne="http://schemas.microsoft.com/office/word/2006/wordml" xmlns:wps="http://schemas.microsoft.com/office/word/2010/wordprocessingShape" mc:Ignorable="w14 w15 w16se w16cid wp14">
   <w:p>
     <w:pPr>
       <w:contextualSpacing w:val="0"/>
@@ -9392,7 +9408,7 @@
 </file>
 
 <file path=word/footnotes.xml><?xml version="1.0" encoding="utf-8"?>
-<w:footnotes xmlns:wpc="http://schemas.microsoft.com/office/word/2010/wordprocessingCanvas" xmlns:mc="http://schemas.openxmlformats.org/markup-compatibility/2006" xmlns:o="urn:schemas-microsoft-com:office:office" xmlns:r="http://schemas.openxmlformats.org/officeDocument/2006/relationships" xmlns:m="http://schemas.openxmlformats.org/officeDocument/2006/math" xmlns:v="urn:schemas-microsoft-com:vml" xmlns:wp14="http://schemas.microsoft.com/office/word/2010/wordprocessingDrawing" xmlns:wp="http://schemas.openxmlformats.org/drawingml/2006/wordprocessingDrawing" xmlns:w10="urn:schemas-microsoft-com:office:word" xmlns:w="http://schemas.openxmlformats.org/wordprocessingml/2006/main" xmlns:w14="http://schemas.microsoft.com/office/word/2010/wordml" xmlns:w15="http://schemas.microsoft.com/office/word/2012/wordml" xmlns:wpg="http://schemas.microsoft.com/office/word/2010/wordprocessingGroup" xmlns:wpi="http://schemas.microsoft.com/office/word/2010/wordprocessingInk" xmlns:wne="http://schemas.microsoft.com/office/word/2006/wordml" xmlns:wps="http://schemas.microsoft.com/office/word/2010/wordprocessingShape" mc:Ignorable="w14 w15 wp14">
+<w:footnotes xmlns:wpc="http://schemas.microsoft.com/office/word/2010/wordprocessingCanvas" xmlns:cx="http://schemas.microsoft.com/office/drawing/2014/chartex" xmlns:cx1="http://schemas.microsoft.com/office/drawing/2015/9/8/chartex" xmlns:cx2="http://schemas.microsoft.com/office/drawing/2015/10/21/chartex" xmlns:cx3="http://schemas.microsoft.com/office/drawing/2016/5/9/chartex" xmlns:cx4="http://schemas.microsoft.com/office/drawing/2016/5/10/chartex" xmlns:cx5="http://schemas.microsoft.com/office/drawing/2016/5/11/chartex" xmlns:cx6="http://schemas.microsoft.com/office/drawing/2016/5/12/chartex" xmlns:cx7="http://schemas.microsoft.com/office/drawing/2016/5/13/chartex" xmlns:cx8="http://schemas.microsoft.com/office/drawing/2016/5/14/chartex" xmlns:mc="http://schemas.openxmlformats.org/markup-compatibility/2006" xmlns:aink="http://schemas.microsoft.com/office/drawing/2016/ink" xmlns:am3d="http://schemas.microsoft.com/office/drawing/2017/model3d" xmlns:o="urn:schemas-microsoft-com:office:office" xmlns:r="http://schemas.openxmlformats.org/officeDocument/2006/relationships" xmlns:m="http://schemas.openxmlformats.org/officeDocument/2006/math" xmlns:v="urn:schemas-microsoft-com:vml" xmlns:wp14="http://schemas.microsoft.com/office/word/2010/wordprocessingDrawing" xmlns:wp="http://schemas.openxmlformats.org/drawingml/2006/wordprocessingDrawing" xmlns:w10="urn:schemas-microsoft-com:office:word" xmlns:w="http://schemas.openxmlformats.org/wordprocessingml/2006/main" xmlns:w14="http://schemas.microsoft.com/office/word/2010/wordml" xmlns:w15="http://schemas.microsoft.com/office/word/2012/wordml" xmlns:w16cid="http://schemas.microsoft.com/office/word/2016/wordml/cid" xmlns:w16se="http://schemas.microsoft.com/office/word/2015/wordml/symex" xmlns:wpg="http://schemas.microsoft.com/office/word/2010/wordprocessingGroup" xmlns:wpi="http://schemas.microsoft.com/office/word/2010/wordprocessingInk" xmlns:wne="http://schemas.microsoft.com/office/word/2006/wordml" xmlns:wps="http://schemas.microsoft.com/office/word/2010/wordprocessingShape" mc:Ignorable="w14 w15 w16se w16cid wp14">
   <w:footnote w:type="separator" w:id="-1">
     <w:p>
       <w:pPr>
@@ -9417,7 +9433,7 @@
 </file>
 
 <file path=word/header1.xml><?xml version="1.0" encoding="utf-8"?>
-<w:hdr xmlns:wpc="http://schemas.microsoft.com/office/word/2010/wordprocessingCanvas" xmlns:mc="http://schemas.openxmlformats.org/markup-compatibility/2006" xmlns:o="urn:schemas-microsoft-com:office:office" xmlns:r="http://schemas.openxmlformats.org/officeDocument/2006/relationships" xmlns:m="http://schemas.openxmlformats.org/officeDocument/2006/math" xmlns:v="urn:schemas-microsoft-com:vml" xmlns:wp14="http://schemas.microsoft.com/office/word/2010/wordprocessingDrawing" xmlns:wp="http://schemas.openxmlformats.org/drawingml/2006/wordprocessingDrawing" xmlns:w10="urn:schemas-microsoft-com:office:word" xmlns:w="http://schemas.openxmlformats.org/wordprocessingml/2006/main" xmlns:w14="http://schemas.microsoft.com/office/word/2010/wordml" xmlns:w15="http://schemas.microsoft.com/office/word/2012/wordml" xmlns:wpg="http://schemas.microsoft.com/office/word/2010/wordprocessingGroup" xmlns:wpi="http://schemas.microsoft.com/office/word/2010/wordprocessingInk" xmlns:wne="http://schemas.microsoft.com/office/word/2006/wordml" xmlns:wps="http://schemas.microsoft.com/office/word/2010/wordprocessingShape" mc:Ignorable="w14 w15 wp14">
+<w:hdr xmlns:wpc="http://schemas.microsoft.com/office/word/2010/wordprocessingCanvas" xmlns:cx="http://schemas.microsoft.com/office/drawing/2014/chartex" xmlns:cx1="http://schemas.microsoft.com/office/drawing/2015/9/8/chartex" xmlns:cx2="http://schemas.microsoft.com/office/drawing/2015/10/21/chartex" xmlns:cx3="http://schemas.microsoft.com/office/drawing/2016/5/9/chartex" xmlns:cx4="http://schemas.microsoft.com/office/drawing/2016/5/10/chartex" xmlns:cx5="http://schemas.microsoft.com/office/drawing/2016/5/11/chartex" xmlns:cx6="http://schemas.microsoft.com/office/drawing/2016/5/12/chartex" xmlns:cx7="http://schemas.microsoft.com/office/drawing/2016/5/13/chartex" xmlns:cx8="http://schemas.microsoft.com/office/drawing/2016/5/14/chartex" xmlns:mc="http://schemas.openxmlformats.org/markup-compatibility/2006" xmlns:aink="http://schemas.microsoft.com/office/drawing/2016/ink" xmlns:am3d="http://schemas.microsoft.com/office/drawing/2017/model3d" xmlns:o="urn:schemas-microsoft-com:office:office" xmlns:r="http://schemas.openxmlformats.org/officeDocument/2006/relationships" xmlns:m="http://schemas.openxmlformats.org/officeDocument/2006/math" xmlns:v="urn:schemas-microsoft-com:vml" xmlns:wp14="http://schemas.microsoft.com/office/word/2010/wordprocessingDrawing" xmlns:wp="http://schemas.openxmlformats.org/drawingml/2006/wordprocessingDrawing" xmlns:w10="urn:schemas-microsoft-com:office:word" xmlns:w="http://schemas.openxmlformats.org/wordprocessingml/2006/main" xmlns:w14="http://schemas.microsoft.com/office/word/2010/wordml" xmlns:w15="http://schemas.microsoft.com/office/word/2012/wordml" xmlns:w16cid="http://schemas.microsoft.com/office/word/2016/wordml/cid" xmlns:w16se="http://schemas.microsoft.com/office/word/2015/wordml/symex" xmlns:wpg="http://schemas.microsoft.com/office/word/2010/wordprocessingGroup" xmlns:wpi="http://schemas.microsoft.com/office/word/2010/wordprocessingInk" xmlns:wne="http://schemas.microsoft.com/office/word/2006/wordml" xmlns:wps="http://schemas.microsoft.com/office/word/2010/wordprocessingShape" mc:Ignorable="w14 w15 w16se w16cid wp14">
   <w:p>
     <w:pPr>
       <w:contextualSpacing w:val="0"/>
@@ -9506,8 +9522,8 @@
 </file>
 
 <file path=word/numbering.xml><?xml version="1.0" encoding="utf-8"?>
-<w:numbering xmlns:wpc="http://schemas.microsoft.com/office/word/2010/wordprocessingCanvas" xmlns:mc="http://schemas.openxmlformats.org/markup-compatibility/2006" xmlns:o="urn:schemas-microsoft-com:office:office" xmlns:r="http://schemas.openxmlformats.org/officeDocument/2006/relationships" xmlns:m="http://schemas.openxmlformats.org/officeDocument/2006/math" xmlns:v="urn:schemas-microsoft-com:vml" xmlns:wp14="http://schemas.microsoft.com/office/word/2010/wordprocessingDrawing" xmlns:wp="http://schemas.openxmlformats.org/drawingml/2006/wordprocessingDrawing" xmlns:w10="urn:schemas-microsoft-com:office:word" xmlns:w="http://schemas.openxmlformats.org/wordprocessingml/2006/main" xmlns:w14="http://schemas.microsoft.com/office/word/2010/wordml" xmlns:w15="http://schemas.microsoft.com/office/word/2012/wordml" xmlns:wpg="http://schemas.microsoft.com/office/word/2010/wordprocessingGroup" xmlns:wpi="http://schemas.microsoft.com/office/word/2010/wordprocessingInk" xmlns:wne="http://schemas.microsoft.com/office/word/2006/wordml" xmlns:wps="http://schemas.microsoft.com/office/word/2010/wordprocessingShape" mc:Ignorable="w14 w15 wp14">
-  <w:abstractNum w:abstractNumId="0">
+<w:numbering xmlns:wpc="http://schemas.microsoft.com/office/word/2010/wordprocessingCanvas" xmlns:cx="http://schemas.microsoft.com/office/drawing/2014/chartex" xmlns:cx1="http://schemas.microsoft.com/office/drawing/2015/9/8/chartex" xmlns:cx2="http://schemas.microsoft.com/office/drawing/2015/10/21/chartex" xmlns:cx3="http://schemas.microsoft.com/office/drawing/2016/5/9/chartex" xmlns:cx4="http://schemas.microsoft.com/office/drawing/2016/5/10/chartex" xmlns:cx5="http://schemas.microsoft.com/office/drawing/2016/5/11/chartex" xmlns:cx6="http://schemas.microsoft.com/office/drawing/2016/5/12/chartex" xmlns:cx7="http://schemas.microsoft.com/office/drawing/2016/5/13/chartex" xmlns:cx8="http://schemas.microsoft.com/office/drawing/2016/5/14/chartex" xmlns:mc="http://schemas.openxmlformats.org/markup-compatibility/2006" xmlns:aink="http://schemas.microsoft.com/office/drawing/2016/ink" xmlns:am3d="http://schemas.microsoft.com/office/drawing/2017/model3d" xmlns:o="urn:schemas-microsoft-com:office:office" xmlns:r="http://schemas.openxmlformats.org/officeDocument/2006/relationships" xmlns:m="http://schemas.openxmlformats.org/officeDocument/2006/math" xmlns:v="urn:schemas-microsoft-com:vml" xmlns:wp14="http://schemas.microsoft.com/office/word/2010/wordprocessingDrawing" xmlns:wp="http://schemas.openxmlformats.org/drawingml/2006/wordprocessingDrawing" xmlns:w10="urn:schemas-microsoft-com:office:word" xmlns:w="http://schemas.openxmlformats.org/wordprocessingml/2006/main" xmlns:w14="http://schemas.microsoft.com/office/word/2010/wordml" xmlns:w15="http://schemas.microsoft.com/office/word/2012/wordml" xmlns:w16cid="http://schemas.microsoft.com/office/word/2016/wordml/cid" xmlns:w16se="http://schemas.microsoft.com/office/word/2015/wordml/symex" xmlns:wpg="http://schemas.microsoft.com/office/word/2010/wordprocessingGroup" xmlns:wpi="http://schemas.microsoft.com/office/word/2010/wordprocessingInk" xmlns:wne="http://schemas.microsoft.com/office/word/2006/wordml" xmlns:wps="http://schemas.microsoft.com/office/word/2010/wordprocessingShape" mc:Ignorable="w14 w15 w16se w16cid wp14">
+  <w:abstractNum w:abstractNumId="0" w15:restartNumberingAfterBreak="0">
     <w:nsid w:val="93F34A6E"/>
     <w:multiLevelType w:val="singleLevel"/>
     <w:tmpl w:val="93F34A6E"/>
@@ -9527,7 +9543,7 @@
       </w:rPr>
     </w:lvl>
   </w:abstractNum>
-  <w:abstractNum w:abstractNumId="1">
+  <w:abstractNum w:abstractNumId="1" w15:restartNumberingAfterBreak="0">
     <w:nsid w:val="CAFE4A1D"/>
     <w:multiLevelType w:val="multilevel"/>
     <w:tmpl w:val="CAFE4A1D"/>
@@ -9667,7 +9683,7 @@
       </w:rPr>
     </w:lvl>
   </w:abstractNum>
-  <w:abstractNum w:abstractNumId="2">
+  <w:abstractNum w:abstractNumId="2" w15:restartNumberingAfterBreak="0">
     <w:nsid w:val="EAFDBCD9"/>
     <w:multiLevelType w:val="multilevel"/>
     <w:tmpl w:val="EAFDBCD9"/>
@@ -9807,7 +9823,7 @@
       </w:rPr>
     </w:lvl>
   </w:abstractNum>
-  <w:abstractNum w:abstractNumId="3">
+  <w:abstractNum w:abstractNumId="3" w15:restartNumberingAfterBreak="0">
     <w:nsid w:val="F73E582A"/>
     <w:multiLevelType w:val="multilevel"/>
     <w:tmpl w:val="F73E582A"/>
@@ -9947,7 +9963,7 @@
       </w:rPr>
     </w:lvl>
   </w:abstractNum>
-  <w:abstractNum w:abstractNumId="4">
+  <w:abstractNum w:abstractNumId="4" w15:restartNumberingAfterBreak="0">
     <w:nsid w:val="FAF3AE79"/>
     <w:multiLevelType w:val="multilevel"/>
     <w:tmpl w:val="FAF3AE79"/>
@@ -10087,7 +10103,7 @@
       </w:rPr>
     </w:lvl>
   </w:abstractNum>
-  <w:abstractNum w:abstractNumId="5">
+  <w:abstractNum w:abstractNumId="5" w15:restartNumberingAfterBreak="0">
     <w:nsid w:val="FF77F3CF"/>
     <w:multiLevelType w:val="multilevel"/>
     <w:tmpl w:val="FF77F3CF"/>
@@ -10227,7 +10243,7 @@
       </w:rPr>
     </w:lvl>
   </w:abstractNum>
-  <w:abstractNum w:abstractNumId="6">
+  <w:abstractNum w:abstractNumId="6" w15:restartNumberingAfterBreak="0">
     <w:nsid w:val="0F8E7FB5"/>
     <w:multiLevelType w:val="multilevel"/>
     <w:tmpl w:val="0F8E7FB5"/>
@@ -10340,7 +10356,7 @@
       </w:rPr>
     </w:lvl>
   </w:abstractNum>
-  <w:abstractNum w:abstractNumId="7">
+  <w:abstractNum w:abstractNumId="7" w15:restartNumberingAfterBreak="0">
     <w:nsid w:val="10912B7C"/>
     <w:multiLevelType w:val="multilevel"/>
     <w:tmpl w:val="10912B7C"/>
@@ -10452,7 +10468,7 @@
       </w:rPr>
     </w:lvl>
   </w:abstractNum>
-  <w:abstractNum w:abstractNumId="8">
+  <w:abstractNum w:abstractNumId="8" w15:restartNumberingAfterBreak="0">
     <w:nsid w:val="1BF81EC2"/>
     <w:multiLevelType w:val="multilevel"/>
     <w:tmpl w:val="79401778"/>
@@ -10601,7 +10617,120 @@
       </w:rPr>
     </w:lvl>
   </w:abstractNum>
-  <w:abstractNum w:abstractNumId="9">
+  <w:abstractNum w:abstractNumId="9" w15:restartNumberingAfterBreak="0">
+    <w:nsid w:val="53E94813"/>
+    <w:multiLevelType w:val="hybridMultilevel"/>
+    <w:tmpl w:val="7D941CFC"/>
+    <w:lvl w:ilvl="0" w:tplc="0C0A0001">
+      <w:start w:val="1"/>
+      <w:numFmt w:val="bullet"/>
+      <w:lvlText w:val=""/>
+      <w:lvlJc w:val="left"/>
+      <w:pPr>
+        <w:ind w:left="2160" w:hanging="360"/>
+      </w:pPr>
+      <w:rPr>
+        <w:rFonts w:ascii="Symbol" w:hAnsi="Symbol" w:hint="default"/>
+      </w:rPr>
+    </w:lvl>
+    <w:lvl w:ilvl="1" w:tplc="0C0A0003" w:tentative="1">
+      <w:start w:val="1"/>
+      <w:numFmt w:val="bullet"/>
+      <w:lvlText w:val="o"/>
+      <w:lvlJc w:val="left"/>
+      <w:pPr>
+        <w:ind w:left="2880" w:hanging="360"/>
+      </w:pPr>
+      <w:rPr>
+        <w:rFonts w:ascii="Courier New" w:hAnsi="Courier New" w:cs="Courier New" w:hint="default"/>
+      </w:rPr>
+    </w:lvl>
+    <w:lvl w:ilvl="2" w:tplc="0C0A0005" w:tentative="1">
+      <w:start w:val="1"/>
+      <w:numFmt w:val="bullet"/>
+      <w:lvlText w:val=""/>
+      <w:lvlJc w:val="left"/>
+      <w:pPr>
+        <w:ind w:left="3600" w:hanging="360"/>
+      </w:pPr>
+      <w:rPr>
+        <w:rFonts w:ascii="Wingdings" w:hAnsi="Wingdings" w:hint="default"/>
+      </w:rPr>
+    </w:lvl>
+    <w:lvl w:ilvl="3" w:tplc="0C0A0001" w:tentative="1">
+      <w:start w:val="1"/>
+      <w:numFmt w:val="bullet"/>
+      <w:lvlText w:val=""/>
+      <w:lvlJc w:val="left"/>
+      <w:pPr>
+        <w:ind w:left="4320" w:hanging="360"/>
+      </w:pPr>
+      <w:rPr>
+        <w:rFonts w:ascii="Symbol" w:hAnsi="Symbol" w:hint="default"/>
+      </w:rPr>
+    </w:lvl>
+    <w:lvl w:ilvl="4" w:tplc="0C0A0003" w:tentative="1">
+      <w:start w:val="1"/>
+      <w:numFmt w:val="bullet"/>
+      <w:lvlText w:val="o"/>
+      <w:lvlJc w:val="left"/>
+      <w:pPr>
+        <w:ind w:left="5040" w:hanging="360"/>
+      </w:pPr>
+      <w:rPr>
+        <w:rFonts w:ascii="Courier New" w:hAnsi="Courier New" w:cs="Courier New" w:hint="default"/>
+      </w:rPr>
+    </w:lvl>
+    <w:lvl w:ilvl="5" w:tplc="0C0A0005" w:tentative="1">
+      <w:start w:val="1"/>
+      <w:numFmt w:val="bullet"/>
+      <w:lvlText w:val=""/>
+      <w:lvlJc w:val="left"/>
+      <w:pPr>
+        <w:ind w:left="5760" w:hanging="360"/>
+      </w:pPr>
+      <w:rPr>
+        <w:rFonts w:ascii="Wingdings" w:hAnsi="Wingdings" w:hint="default"/>
+      </w:rPr>
+    </w:lvl>
+    <w:lvl w:ilvl="6" w:tplc="0C0A0001" w:tentative="1">
+      <w:start w:val="1"/>
+      <w:numFmt w:val="bullet"/>
+      <w:lvlText w:val=""/>
+      <w:lvlJc w:val="left"/>
+      <w:pPr>
+        <w:ind w:left="6480" w:hanging="360"/>
+      </w:pPr>
+      <w:rPr>
+        <w:rFonts w:ascii="Symbol" w:hAnsi="Symbol" w:hint="default"/>
+      </w:rPr>
+    </w:lvl>
+    <w:lvl w:ilvl="7" w:tplc="0C0A0003" w:tentative="1">
+      <w:start w:val="1"/>
+      <w:numFmt w:val="bullet"/>
+      <w:lvlText w:val="o"/>
+      <w:lvlJc w:val="left"/>
+      <w:pPr>
+        <w:ind w:left="7200" w:hanging="360"/>
+      </w:pPr>
+      <w:rPr>
+        <w:rFonts w:ascii="Courier New" w:hAnsi="Courier New" w:cs="Courier New" w:hint="default"/>
+      </w:rPr>
+    </w:lvl>
+    <w:lvl w:ilvl="8" w:tplc="0C0A0005" w:tentative="1">
+      <w:start w:val="1"/>
+      <w:numFmt w:val="bullet"/>
+      <w:lvlText w:val=""/>
+      <w:lvlJc w:val="left"/>
+      <w:pPr>
+        <w:ind w:left="7920" w:hanging="360"/>
+      </w:pPr>
+      <w:rPr>
+        <w:rFonts w:ascii="Wingdings" w:hAnsi="Wingdings" w:hint="default"/>
+      </w:rPr>
+    </w:lvl>
+  </w:abstractNum>
+  <w:abstractNum w:abstractNumId="10" w15:restartNumberingAfterBreak="0">
     <w:nsid w:val="69DB3D74"/>
     <w:multiLevelType w:val="multilevel"/>
     <w:tmpl w:val="0F8E7FB5"/>
@@ -10714,7 +10843,7 @@
       </w:rPr>
     </w:lvl>
   </w:abstractNum>
-  <w:abstractNum w:abstractNumId="10">
+  <w:abstractNum w:abstractNumId="11" w15:restartNumberingAfterBreak="0">
     <w:nsid w:val="7FBEF5E4"/>
     <w:multiLevelType w:val="multilevel"/>
     <w:tmpl w:val="7FBEF5E4"/>
@@ -10873,7 +11002,7 @@
     <w:abstractNumId w:val="4"/>
   </w:num>
   <w:num w:numId="7">
-    <w:abstractNumId w:val="10"/>
+    <w:abstractNumId w:val="11"/>
   </w:num>
   <w:num w:numId="8">
     <w:abstractNumId w:val="3"/>
@@ -10882,16 +11011,19 @@
     <w:abstractNumId w:val="0"/>
   </w:num>
   <w:num w:numId="10">
-    <w:abstractNumId w:val="9"/>
+    <w:abstractNumId w:val="10"/>
   </w:num>
   <w:num w:numId="11">
     <w:abstractNumId w:val="8"/>
+  </w:num>
+  <w:num w:numId="12">
+    <w:abstractNumId w:val="9"/>
   </w:num>
 </w:numbering>
 </file>
 
 <file path=word/styles.xml><?xml version="1.0" encoding="utf-8"?>
-<w:styles xmlns:mc="http://schemas.openxmlformats.org/markup-compatibility/2006" xmlns:r="http://schemas.openxmlformats.org/officeDocument/2006/relationships" xmlns:w="http://schemas.openxmlformats.org/wordprocessingml/2006/main" xmlns:w14="http://schemas.microsoft.com/office/word/2010/wordml" xmlns:w15="http://schemas.microsoft.com/office/word/2012/wordml" mc:Ignorable="w14 w15">
+<w:styles xmlns:mc="http://schemas.openxmlformats.org/markup-compatibility/2006" xmlns:r="http://schemas.openxmlformats.org/officeDocument/2006/relationships" xmlns:w="http://schemas.openxmlformats.org/wordprocessingml/2006/main" xmlns:w14="http://schemas.microsoft.com/office/word/2010/wordml" xmlns:w15="http://schemas.microsoft.com/office/word/2012/wordml" xmlns:w16cid="http://schemas.microsoft.com/office/word/2016/wordml/cid" xmlns:w16se="http://schemas.microsoft.com/office/word/2015/wordml/symex" mc:Ignorable="w14 w15 w16se w16cid">
   <w:docDefaults>
     <w:rPrDefault>
       <w:rPr>
@@ -10905,7 +11037,7 @@
       </w:pPr>
     </w:pPrDefault>
   </w:docDefaults>
-  <w:latentStyles w:defLockedState="0" w:defUIPriority="99" w:defSemiHidden="0" w:defUnhideWhenUsed="0" w:defQFormat="0" w:count="371">
+  <w:latentStyles w:defLockedState="0" w:defUIPriority="99" w:defSemiHidden="0" w:defUnhideWhenUsed="0" w:defQFormat="0" w:count="375">
     <w:lsdException w:name="Normal" w:uiPriority="0" w:qFormat="1"/>
     <w:lsdException w:name="heading 1" w:uiPriority="0" w:qFormat="1"/>
     <w:lsdException w:name="heading 2" w:uiPriority="0" w:qFormat="1"/>
@@ -11011,7 +11143,6 @@
     <w:lsdException w:name="HTML Sample" w:semiHidden="1" w:unhideWhenUsed="1"/>
     <w:lsdException w:name="HTML Typewriter" w:semiHidden="1" w:unhideWhenUsed="1"/>
     <w:lsdException w:name="HTML Variable" w:semiHidden="1" w:unhideWhenUsed="1"/>
-    <w:lsdException w:name="Normal Table" w:semiHidden="1" w:unhideWhenUsed="1"/>
     <w:lsdException w:name="annotation subject" w:semiHidden="1" w:unhideWhenUsed="1"/>
     <w:lsdException w:name="No List" w:semiHidden="1" w:unhideWhenUsed="1"/>
     <w:lsdException w:name="Outline List 1" w:semiHidden="1" w:unhideWhenUsed="1"/>
@@ -11055,10 +11186,8 @@
     <w:lsdException w:name="Table Elegant" w:semiHidden="1" w:unhideWhenUsed="1"/>
     <w:lsdException w:name="Table Professional" w:semiHidden="1" w:unhideWhenUsed="1"/>
     <w:lsdException w:name="Table Subtle 1" w:semiHidden="1" w:unhideWhenUsed="1"/>
-    <w:lsdException w:name="Table Subtle 2" w:semiHidden="1" w:unhideWhenUsed="1"/>
     <w:lsdException w:name="Table Web 1" w:semiHidden="1" w:unhideWhenUsed="1"/>
     <w:lsdException w:name="Table Web 2" w:semiHidden="1" w:unhideWhenUsed="1"/>
-    <w:lsdException w:name="Table Web 3" w:semiHidden="1" w:unhideWhenUsed="1"/>
     <w:lsdException w:name="Balloon Text" w:semiHidden="1" w:unhideWhenUsed="1"/>
     <w:lsdException w:name="Table Grid" w:uiPriority="39"/>
     <w:lsdException w:name="Table Theme" w:semiHidden="1" w:unhideWhenUsed="1"/>
@@ -11274,6 +11403,10 @@
     <w:lsdException w:name="List Table 5 Dark Accent 6" w:uiPriority="50"/>
     <w:lsdException w:name="List Table 6 Colorful Accent 6" w:uiPriority="51"/>
     <w:lsdException w:name="List Table 7 Colorful Accent 6" w:uiPriority="52"/>
+    <w:lsdException w:name="Mention" w:semiHidden="1" w:unhideWhenUsed="1"/>
+    <w:lsdException w:name="Smart Hyperlink" w:semiHidden="1" w:unhideWhenUsed="1"/>
+    <w:lsdException w:name="Hashtag" w:semiHidden="1" w:unhideWhenUsed="1"/>
+    <w:lsdException w:name="Unresolved Mention" w:semiHidden="1" w:unhideWhenUsed="1"/>
   </w:latentStyles>
   <w:style w:type="paragraph" w:default="1" w:styleId="Normal">
     <w:name w:val="Normal"/>
@@ -11289,7 +11422,7 @@
       <w:lang w:val="es" w:eastAsia="en-US"/>
     </w:rPr>
   </w:style>
-  <w:style w:type="paragraph" w:styleId="Ttulo1">
+  <w:style w:type="paragraph" w:styleId="Heading1">
     <w:name w:val="heading 1"/>
     <w:basedOn w:val="Normal"/>
     <w:next w:val="Normal"/>
@@ -11305,7 +11438,7 @@
       <w:szCs w:val="40"/>
     </w:rPr>
   </w:style>
-  <w:style w:type="paragraph" w:styleId="Ttulo2">
+  <w:style w:type="paragraph" w:styleId="Heading2">
     <w:name w:val="heading 2"/>
     <w:basedOn w:val="Normal"/>
     <w:next w:val="Normal"/>
@@ -11321,7 +11454,7 @@
       <w:szCs w:val="32"/>
     </w:rPr>
   </w:style>
-  <w:style w:type="paragraph" w:styleId="Ttulo3">
+  <w:style w:type="paragraph" w:styleId="Heading3">
     <w:name w:val="heading 3"/>
     <w:basedOn w:val="Normal"/>
     <w:next w:val="Normal"/>
@@ -11337,7 +11470,7 @@
       <w:szCs w:val="28"/>
     </w:rPr>
   </w:style>
-  <w:style w:type="paragraph" w:styleId="Ttulo4">
+  <w:style w:type="paragraph" w:styleId="Heading4">
     <w:name w:val="heading 4"/>
     <w:basedOn w:val="Normal"/>
     <w:next w:val="Normal"/>
@@ -11353,7 +11486,7 @@
       <w:szCs w:val="24"/>
     </w:rPr>
   </w:style>
-  <w:style w:type="paragraph" w:styleId="Ttulo5">
+  <w:style w:type="paragraph" w:styleId="Heading5">
     <w:name w:val="heading 5"/>
     <w:basedOn w:val="Normal"/>
     <w:next w:val="Normal"/>
@@ -11367,7 +11500,7 @@
       <w:color w:val="666666"/>
     </w:rPr>
   </w:style>
-  <w:style w:type="paragraph" w:styleId="Ttulo6">
+  <w:style w:type="paragraph" w:styleId="Heading6">
     <w:name w:val="heading 6"/>
     <w:basedOn w:val="Normal"/>
     <w:next w:val="Normal"/>
@@ -11382,13 +11515,13 @@
       <w:color w:val="666666"/>
     </w:rPr>
   </w:style>
-  <w:style w:type="character" w:default="1" w:styleId="Fuentedeprrafopredeter">
+  <w:style w:type="character" w:default="1" w:styleId="DefaultParagraphFont">
     <w:name w:val="Default Paragraph Font"/>
     <w:uiPriority w:val="1"/>
     <w:semiHidden/>
     <w:unhideWhenUsed/>
   </w:style>
-  <w:style w:type="table" w:default="1" w:styleId="Tablanormal">
+  <w:style w:type="table" w:default="1" w:styleId="TableNormal">
     <w:name w:val="Normal Table"/>
     <w:uiPriority w:val="99"/>
     <w:semiHidden/>
@@ -11403,16 +11536,16 @@
       </w:tblCellMar>
     </w:tblPr>
   </w:style>
-  <w:style w:type="numbering" w:default="1" w:styleId="Sinlista">
+  <w:style w:type="numbering" w:default="1" w:styleId="NoList">
     <w:name w:val="No List"/>
     <w:uiPriority w:val="99"/>
     <w:semiHidden/>
     <w:unhideWhenUsed/>
   </w:style>
-  <w:style w:type="paragraph" w:styleId="Piedepgina">
+  <w:style w:type="paragraph" w:styleId="Footer">
     <w:name w:val="footer"/>
     <w:basedOn w:val="Normal"/>
-    <w:link w:val="PiedepginaCar"/>
+    <w:link w:val="FooterChar"/>
     <w:uiPriority w:val="99"/>
     <w:unhideWhenUsed/>
     <w:pPr>
@@ -11423,10 +11556,10 @@
       <w:spacing w:line="240" w:lineRule="auto"/>
     </w:pPr>
   </w:style>
-  <w:style w:type="paragraph" w:styleId="Encabezado">
+  <w:style w:type="paragraph" w:styleId="Header">
     <w:name w:val="header"/>
     <w:basedOn w:val="Normal"/>
-    <w:link w:val="EncabezadoCar"/>
+    <w:link w:val="HeaderChar"/>
     <w:uiPriority w:val="99"/>
     <w:unhideWhenUsed/>
     <w:pPr>
@@ -11453,7 +11586,7 @@
       <w:lang w:val="es-PE" w:eastAsia="es-PE"/>
     </w:rPr>
   </w:style>
-  <w:style w:type="paragraph" w:styleId="Subttulo">
+  <w:style w:type="paragraph" w:styleId="Subtitle">
     <w:name w:val="Subtitle"/>
     <w:basedOn w:val="Normal"/>
     <w:next w:val="Normal"/>
@@ -11468,7 +11601,7 @@
       <w:szCs w:val="30"/>
     </w:rPr>
   </w:style>
-  <w:style w:type="paragraph" w:styleId="Puesto">
+  <w:style w:type="paragraph" w:styleId="Title">
     <w:name w:val="Title"/>
     <w:basedOn w:val="Normal"/>
     <w:next w:val="Normal"/>
@@ -11482,7 +11615,7 @@
       <w:szCs w:val="52"/>
     </w:rPr>
   </w:style>
-  <w:style w:type="paragraph" w:styleId="TDC1">
+  <w:style w:type="paragraph" w:styleId="TOC1">
     <w:name w:val="toc 1"/>
     <w:basedOn w:val="Normal"/>
     <w:next w:val="Normal"/>
@@ -11492,7 +11625,7 @@
       <w:spacing w:after="100"/>
     </w:pPr>
   </w:style>
-  <w:style w:type="paragraph" w:styleId="TDC2">
+  <w:style w:type="paragraph" w:styleId="TOC2">
     <w:name w:val="toc 2"/>
     <w:basedOn w:val="Normal"/>
     <w:next w:val="Normal"/>
@@ -11503,7 +11636,7 @@
       <w:ind w:left="220"/>
     </w:pPr>
   </w:style>
-  <w:style w:type="paragraph" w:styleId="TDC3">
+  <w:style w:type="paragraph" w:styleId="TOC3">
     <w:name w:val="toc 3"/>
     <w:basedOn w:val="Normal"/>
     <w:next w:val="Normal"/>
@@ -11514,9 +11647,9 @@
       <w:ind w:left="440"/>
     </w:pPr>
   </w:style>
-  <w:style w:type="character" w:styleId="Hipervnculo">
+  <w:style w:type="character" w:styleId="Hyperlink">
     <w:name w:val="Hyperlink"/>
-    <w:basedOn w:val="Fuentedeprrafopredeter"/>
+    <w:basedOn w:val="DefaultParagraphFont"/>
     <w:uiPriority w:val="99"/>
     <w:unhideWhenUsed/>
     <w:rPr>
@@ -11524,15 +11657,14 @@
       <w:u w:val="single"/>
     </w:rPr>
   </w:style>
-  <w:style w:type="table" w:styleId="Tablaconcuadrcula">
+  <w:style w:type="table" w:styleId="TableGrid">
     <w:name w:val="Table Grid"/>
-    <w:basedOn w:val="Tablanormal"/>
+    <w:basedOn w:val="TableNormal"/>
     <w:uiPriority w:val="39"/>
     <w:pPr>
       <w:spacing w:line="240" w:lineRule="auto"/>
     </w:pPr>
     <w:tblPr>
-      <w:tblInd w:w="0" w:type="dxa"/>
       <w:tblBorders>
         <w:top w:val="single" w:sz="4" w:space="0" w:color="auto"/>
         <w:left w:val="single" w:sz="4" w:space="0" w:color="auto"/>
@@ -11541,12 +11673,6 @@
         <w:insideH w:val="single" w:sz="4" w:space="0" w:color="auto"/>
         <w:insideV w:val="single" w:sz="4" w:space="0" w:color="auto"/>
       </w:tblBorders>
-      <w:tblCellMar>
-        <w:top w:w="0" w:type="dxa"/>
-        <w:left w:w="108" w:type="dxa"/>
-        <w:bottom w:w="0" w:type="dxa"/>
-        <w:right w:w="108" w:type="dxa"/>
-      </w:tblCellMar>
     </w:tblPr>
   </w:style>
   <w:style w:type="table" w:customStyle="1" w:styleId="TableNormal1">
@@ -11586,29 +11712,28 @@
   </w:style>
   <w:style w:type="character" w:customStyle="1" w:styleId="apple-tab-span">
     <w:name w:val="apple-tab-span"/>
-    <w:basedOn w:val="Fuentedeprrafopredeter"/>
+    <w:basedOn w:val="DefaultParagraphFont"/>
   </w:style>
-  <w:style w:type="character" w:customStyle="1" w:styleId="EncabezadoCar">
-    <w:name w:val="Encabezado Car"/>
-    <w:basedOn w:val="Fuentedeprrafopredeter"/>
-    <w:link w:val="Encabezado"/>
+  <w:style w:type="character" w:customStyle="1" w:styleId="HeaderChar">
+    <w:name w:val="Header Char"/>
+    <w:basedOn w:val="DefaultParagraphFont"/>
+    <w:link w:val="Header"/>
     <w:uiPriority w:val="99"/>
   </w:style>
-  <w:style w:type="character" w:customStyle="1" w:styleId="PiedepginaCar">
-    <w:name w:val="Pie de página Car"/>
-    <w:basedOn w:val="Fuentedeprrafopredeter"/>
-    <w:link w:val="Piedepgina"/>
+  <w:style w:type="character" w:customStyle="1" w:styleId="FooterChar">
+    <w:name w:val="Footer Char"/>
+    <w:basedOn w:val="DefaultParagraphFont"/>
+    <w:link w:val="Footer"/>
     <w:uiPriority w:val="99"/>
   </w:style>
   <w:style w:type="table" w:customStyle="1" w:styleId="Tabladecuadrcula1Claro-nfasis21">
     <w:name w:val="Tabla de cuadrícula 1 Claro - Énfasis 21"/>
-    <w:basedOn w:val="Tablanormal"/>
+    <w:basedOn w:val="TableNormal"/>
     <w:uiPriority w:val="46"/>
     <w:pPr>
       <w:spacing w:line="240" w:lineRule="auto"/>
     </w:pPr>
     <w:tblPr>
-      <w:tblInd w:w="0" w:type="dxa"/>
       <w:tblBorders>
         <w:top w:val="single" w:sz="4" w:space="0" w:color="E5B8B7" w:themeColor="accent2" w:themeTint="66"/>
         <w:left w:val="single" w:sz="4" w:space="0" w:color="E5B8B7" w:themeColor="accent2" w:themeTint="66"/>
@@ -11617,12 +11742,6 @@
         <w:insideH w:val="single" w:sz="4" w:space="0" w:color="E5B8B7" w:themeColor="accent2" w:themeTint="66"/>
         <w:insideV w:val="single" w:sz="4" w:space="0" w:color="E5B8B7" w:themeColor="accent2" w:themeTint="66"/>
       </w:tblBorders>
-      <w:tblCellMar>
-        <w:top w:w="0" w:type="dxa"/>
-        <w:left w:w="108" w:type="dxa"/>
-        <w:bottom w:w="0" w:type="dxa"/>
-        <w:right w:w="108" w:type="dxa"/>
-      </w:tblCellMar>
     </w:tblPr>
     <w:tblStylePr w:type="firstRow">
       <w:rPr>
@@ -11663,20 +11782,12 @@
   </w:style>
   <w:style w:type="table" w:customStyle="1" w:styleId="Tablanormal51">
     <w:name w:val="Tabla normal 51"/>
-    <w:basedOn w:val="Tablanormal"/>
+    <w:basedOn w:val="TableNormal"/>
     <w:uiPriority w:val="45"/>
     <w:pPr>
       <w:spacing w:line="240" w:lineRule="auto"/>
     </w:pPr>
-    <w:tblPr>
-      <w:tblInd w:w="0" w:type="dxa"/>
-      <w:tblCellMar>
-        <w:top w:w="0" w:type="dxa"/>
-        <w:left w:w="108" w:type="dxa"/>
-        <w:bottom w:w="0" w:type="dxa"/>
-        <w:right w:w="108" w:type="dxa"/>
-      </w:tblCellMar>
-    </w:tblPr>
+    <w:tblPr/>
     <w:tblStylePr w:type="firstRow">
       <w:rPr>
         <w:rFonts w:asciiTheme="majorHAnsi" w:eastAsiaTheme="majorEastAsia" w:hAnsiTheme="majorHAnsi" w:cstheme="majorBidi"/>
@@ -11787,13 +11898,12 @@
   </w:style>
   <w:style w:type="table" w:customStyle="1" w:styleId="Tabladecuadrcula1clara1">
     <w:name w:val="Tabla de cuadrícula 1 clara1"/>
-    <w:basedOn w:val="Tablanormal"/>
+    <w:basedOn w:val="TableNormal"/>
     <w:uiPriority w:val="46"/>
     <w:pPr>
       <w:spacing w:line="240" w:lineRule="auto"/>
     </w:pPr>
     <w:tblPr>
-      <w:tblInd w:w="0" w:type="dxa"/>
       <w:tblBorders>
         <w:top w:val="single" w:sz="4" w:space="0" w:color="999999" w:themeColor="text1" w:themeTint="66"/>
         <w:left w:val="single" w:sz="4" w:space="0" w:color="999999" w:themeColor="text1" w:themeTint="66"/>
@@ -11802,12 +11912,6 @@
         <w:insideH w:val="single" w:sz="4" w:space="0" w:color="999999" w:themeColor="text1" w:themeTint="66"/>
         <w:insideV w:val="single" w:sz="4" w:space="0" w:color="999999" w:themeColor="text1" w:themeTint="66"/>
       </w:tblBorders>
-      <w:tblCellMar>
-        <w:top w:w="0" w:type="dxa"/>
-        <w:left w:w="108" w:type="dxa"/>
-        <w:bottom w:w="0" w:type="dxa"/>
-        <w:right w:w="108" w:type="dxa"/>
-      </w:tblCellMar>
     </w:tblPr>
     <w:tblStylePr w:type="firstRow">
       <w:rPr>
@@ -11846,7 +11950,7 @@
       </w:rPr>
     </w:tblStylePr>
   </w:style>
-  <w:style w:type="paragraph" w:styleId="Prrafodelista">
+  <w:style w:type="paragraph" w:styleId="ListParagraph">
     <w:name w:val="List Paragraph"/>
     <w:basedOn w:val="Normal"/>
     <w:uiPriority w:val="34"/>
@@ -11855,9 +11959,9 @@
       <w:ind w:left="720"/>
     </w:pPr>
   </w:style>
-  <w:style w:type="table" w:styleId="Tabladecuadrcula1clara-nfasis5">
+  <w:style w:type="table" w:styleId="GridTable1Light-Accent5">
     <w:name w:val="Grid Table 1 Light Accent 5"/>
-    <w:basedOn w:val="Tablanormal"/>
+    <w:basedOn w:val="TableNormal"/>
     <w:uiPriority w:val="46"/>
     <w:rsid w:val="00DD7AAB"/>
     <w:pPr>
@@ -11866,7 +11970,6 @@
     <w:tblPr>
       <w:tblStyleRowBandSize w:val="1"/>
       <w:tblStyleColBandSize w:val="1"/>
-      <w:tblInd w:w="0" w:type="dxa"/>
       <w:tblBorders>
         <w:top w:val="single" w:sz="4" w:space="0" w:color="B6DDE8" w:themeColor="accent5" w:themeTint="66"/>
         <w:left w:val="single" w:sz="4" w:space="0" w:color="B6DDE8" w:themeColor="accent5" w:themeTint="66"/>
@@ -11875,12 +11978,6 @@
         <w:insideH w:val="single" w:sz="4" w:space="0" w:color="B6DDE8" w:themeColor="accent5" w:themeTint="66"/>
         <w:insideV w:val="single" w:sz="4" w:space="0" w:color="B6DDE8" w:themeColor="accent5" w:themeTint="66"/>
       </w:tblBorders>
-      <w:tblCellMar>
-        <w:top w:w="0" w:type="dxa"/>
-        <w:left w:w="108" w:type="dxa"/>
-        <w:bottom w:w="0" w:type="dxa"/>
-        <w:right w:w="108" w:type="dxa"/>
-      </w:tblCellMar>
     </w:tblPr>
     <w:tblStylePr w:type="firstRow">
       <w:rPr>
@@ -11919,9 +12016,9 @@
       </w:rPr>
     </w:tblStylePr>
   </w:style>
-  <w:style w:type="table" w:styleId="Tabladecuadrcula1clara">
+  <w:style w:type="table" w:styleId="GridTable1Light">
     <w:name w:val="Grid Table 1 Light"/>
-    <w:basedOn w:val="Tablanormal"/>
+    <w:basedOn w:val="TableNormal"/>
     <w:uiPriority w:val="46"/>
     <w:rsid w:val="00C52F3B"/>
     <w:pPr>
@@ -11930,7 +12027,6 @@
     <w:tblPr>
       <w:tblStyleRowBandSize w:val="1"/>
       <w:tblStyleColBandSize w:val="1"/>
-      <w:tblInd w:w="0" w:type="dxa"/>
       <w:tblBorders>
         <w:top w:val="single" w:sz="4" w:space="0" w:color="999999" w:themeColor="text1" w:themeTint="66"/>
         <w:left w:val="single" w:sz="4" w:space="0" w:color="999999" w:themeColor="text1" w:themeTint="66"/>
@@ -11939,12 +12035,6 @@
         <w:insideH w:val="single" w:sz="4" w:space="0" w:color="999999" w:themeColor="text1" w:themeTint="66"/>
         <w:insideV w:val="single" w:sz="4" w:space="0" w:color="999999" w:themeColor="text1" w:themeTint="66"/>
       </w:tblBorders>
-      <w:tblCellMar>
-        <w:top w:w="0" w:type="dxa"/>
-        <w:left w:w="108" w:type="dxa"/>
-        <w:bottom w:w="0" w:type="dxa"/>
-        <w:right w:w="108" w:type="dxa"/>
-      </w:tblCellMar>
     </w:tblPr>
     <w:tblStylePr w:type="firstRow">
       <w:rPr>
@@ -11983,9 +12073,9 @@
       </w:rPr>
     </w:tblStylePr>
   </w:style>
-  <w:style w:type="table" w:styleId="Tablanormal1">
+  <w:style w:type="table" w:styleId="PlainTable1">
     <w:name w:val="Plain Table 1"/>
-    <w:basedOn w:val="Tablanormal"/>
+    <w:basedOn w:val="TableNormal"/>
     <w:uiPriority w:val="41"/>
     <w:rsid w:val="00B30360"/>
     <w:pPr>
@@ -12001,7 +12091,6 @@
     <w:tblPr>
       <w:tblStyleRowBandSize w:val="1"/>
       <w:tblStyleColBandSize w:val="1"/>
-      <w:tblInd w:w="0" w:type="dxa"/>
       <w:tblBorders>
         <w:top w:val="single" w:sz="4" w:space="0" w:color="BFBFBF" w:themeColor="background1" w:themeShade="BF"/>
         <w:left w:val="single" w:sz="4" w:space="0" w:color="BFBFBF" w:themeColor="background1" w:themeShade="BF"/>
@@ -12010,12 +12099,6 @@
         <w:insideH w:val="single" w:sz="4" w:space="0" w:color="BFBFBF" w:themeColor="background1" w:themeShade="BF"/>
         <w:insideV w:val="single" w:sz="4" w:space="0" w:color="BFBFBF" w:themeColor="background1" w:themeShade="BF"/>
       </w:tblBorders>
-      <w:tblCellMar>
-        <w:top w:w="0" w:type="dxa"/>
-        <w:left w:w="108" w:type="dxa"/>
-        <w:bottom w:w="0" w:type="dxa"/>
-        <w:right w:w="108" w:type="dxa"/>
-      </w:tblCellMar>
     </w:tblPr>
     <w:tblStylePr w:type="firstRow">
       <w:rPr>

</xml_diff>

<commit_message>
se corrigio el nombre de proyecto en la tabla
</commit_message>
<xml_diff>
--- a/Documentos/PGC.docx
+++ b/Documentos/PGC.docx
@@ -1,6 +1,6 @@
 
 <file path=word/document.xml><?xml version="1.0" encoding="utf-8"?>
-<w:document xmlns:wpc="http://schemas.microsoft.com/office/word/2010/wordprocessingCanvas" xmlns:mc="http://schemas.openxmlformats.org/markup-compatibility/2006" xmlns:o="urn:schemas-microsoft-com:office:office" xmlns:r="http://schemas.openxmlformats.org/officeDocument/2006/relationships" xmlns:m="http://schemas.openxmlformats.org/officeDocument/2006/math" xmlns:v="urn:schemas-microsoft-com:vml" xmlns:wp14="http://schemas.microsoft.com/office/word/2010/wordprocessingDrawing" xmlns:wp="http://schemas.openxmlformats.org/drawingml/2006/wordprocessingDrawing" xmlns:w10="urn:schemas-microsoft-com:office:word" xmlns:w="http://schemas.openxmlformats.org/wordprocessingml/2006/main" xmlns:w14="http://schemas.microsoft.com/office/word/2010/wordml" xmlns:w15="http://schemas.microsoft.com/office/word/2012/wordml" xmlns:wpg="http://schemas.microsoft.com/office/word/2010/wordprocessingGroup" xmlns:wpi="http://schemas.microsoft.com/office/word/2010/wordprocessingInk" xmlns:wne="http://schemas.microsoft.com/office/word/2006/wordml" xmlns:wps="http://schemas.microsoft.com/office/word/2010/wordprocessingShape" mc:Ignorable="w14 w15 wp14">
+<w:document xmlns:wpc="http://schemas.microsoft.com/office/word/2010/wordprocessingCanvas" xmlns:cx="http://schemas.microsoft.com/office/drawing/2014/chartex" xmlns:cx1="http://schemas.microsoft.com/office/drawing/2015/9/8/chartex" xmlns:cx2="http://schemas.microsoft.com/office/drawing/2015/10/21/chartex" xmlns:cx3="http://schemas.microsoft.com/office/drawing/2016/5/9/chartex" xmlns:cx4="http://schemas.microsoft.com/office/drawing/2016/5/10/chartex" xmlns:cx5="http://schemas.microsoft.com/office/drawing/2016/5/11/chartex" xmlns:cx6="http://schemas.microsoft.com/office/drawing/2016/5/12/chartex" xmlns:cx7="http://schemas.microsoft.com/office/drawing/2016/5/13/chartex" xmlns:cx8="http://schemas.microsoft.com/office/drawing/2016/5/14/chartex" xmlns:mc="http://schemas.openxmlformats.org/markup-compatibility/2006" xmlns:aink="http://schemas.microsoft.com/office/drawing/2016/ink" xmlns:am3d="http://schemas.microsoft.com/office/drawing/2017/model3d" xmlns:o="urn:schemas-microsoft-com:office:office" xmlns:r="http://schemas.openxmlformats.org/officeDocument/2006/relationships" xmlns:m="http://schemas.openxmlformats.org/officeDocument/2006/math" xmlns:v="urn:schemas-microsoft-com:vml" xmlns:wp14="http://schemas.microsoft.com/office/word/2010/wordprocessingDrawing" xmlns:wp="http://schemas.openxmlformats.org/drawingml/2006/wordprocessingDrawing" xmlns:w10="urn:schemas-microsoft-com:office:word" xmlns:w="http://schemas.openxmlformats.org/wordprocessingml/2006/main" xmlns:w14="http://schemas.microsoft.com/office/word/2010/wordml" xmlns:w15="http://schemas.microsoft.com/office/word/2012/wordml" xmlns:w16cid="http://schemas.microsoft.com/office/word/2016/wordml/cid" xmlns:w16se="http://schemas.microsoft.com/office/word/2015/wordml/symex" xmlns:wpg="http://schemas.microsoft.com/office/word/2010/wordprocessingGroup" xmlns:wpi="http://schemas.microsoft.com/office/word/2010/wordprocessingInk" xmlns:wne="http://schemas.microsoft.com/office/word/2006/wordml" xmlns:wps="http://schemas.microsoft.com/office/word/2010/wordprocessingShape" mc:Ignorable="w14 w15 w16se w16cid wp14">
   <w:body>
     <w:p>
       <w:pPr>
@@ -1217,7 +1217,7 @@
     </w:p>
     <w:p>
       <w:pPr>
-        <w:pStyle w:val="Puesto"/>
+        <w:pStyle w:val="Ttulo"/>
         <w:spacing w:after="160" w:line="360" w:lineRule="auto"/>
         <w:contextualSpacing w:val="0"/>
         <w:rPr>
@@ -1234,8 +1234,6 @@
         </w:rPr>
         <w:t>ÍNDICE</w:t>
       </w:r>
-      <w:bookmarkStart w:id="1" w:name="_GoBack"/>
-      <w:bookmarkEnd w:id="1"/>
     </w:p>
     <w:sdt>
       <w:sdtPr>
@@ -2050,8 +2048,8 @@
         <w:pStyle w:val="Ttulo1"/>
         <w:contextualSpacing w:val="0"/>
       </w:pPr>
-      <w:bookmarkStart w:id="2" w:name="_4rcvgyuyxw8p" w:colFirst="0" w:colLast="0"/>
-      <w:bookmarkEnd w:id="2"/>
+      <w:bookmarkStart w:id="1" w:name="_4rcvgyuyxw8p" w:colFirst="0" w:colLast="0"/>
+      <w:bookmarkEnd w:id="1"/>
       <w:r>
         <w:br w:type="page"/>
       </w:r>
@@ -2064,12 +2062,12 @@
           <w:numId w:val="1"/>
         </w:numPr>
       </w:pPr>
-      <w:bookmarkStart w:id="3" w:name="_Toc527109532"/>
+      <w:bookmarkStart w:id="2" w:name="_Toc527109532"/>
       <w:r>
         <w:lastRenderedPageBreak/>
         <w:t>Planificación</w:t>
       </w:r>
-      <w:bookmarkEnd w:id="3"/>
+      <w:bookmarkEnd w:id="2"/>
     </w:p>
     <w:p>
       <w:pPr>
@@ -2079,13 +2077,13 @@
           <w:numId w:val="1"/>
         </w:numPr>
       </w:pPr>
-      <w:bookmarkStart w:id="4" w:name="_x11i8mu2p25k" w:colFirst="0" w:colLast="0"/>
-      <w:bookmarkStart w:id="5" w:name="_Toc527109533"/>
+      <w:bookmarkStart w:id="3" w:name="_x11i8mu2p25k" w:colFirst="0" w:colLast="0"/>
+      <w:bookmarkStart w:id="4" w:name="_Toc527109533"/>
+      <w:bookmarkEnd w:id="3"/>
+      <w:r>
+        <w:t>Introducción</w:t>
+      </w:r>
       <w:bookmarkEnd w:id="4"/>
-      <w:r>
-        <w:t>Introducción</w:t>
-      </w:r>
-      <w:bookmarkEnd w:id="5"/>
     </w:p>
     <w:p>
       <w:pPr>
@@ -2093,8 +2091,8 @@
         <w:ind w:left="1440"/>
         <w:contextualSpacing w:val="0"/>
       </w:pPr>
-      <w:bookmarkStart w:id="6" w:name="_2et92p0" w:colFirst="0" w:colLast="0"/>
-      <w:bookmarkEnd w:id="6"/>
+      <w:bookmarkStart w:id="5" w:name="_2et92p0" w:colFirst="0" w:colLast="0"/>
+      <w:bookmarkEnd w:id="5"/>
       <w:r>
         <w:t>Una de las problemáticas más comunes que tenemos en nuestra consultora se generan cuando desarrollamos un proyecto de software, pues lo miembros del equipo de desarrollo hacen uso de diferentes repositorios, esto genera que el jefe de proyecto no haga un control eficiente de las versiones de los elementos, además de generar retrasos en las entregas, errores que no se tenían planificados.</w:t>
       </w:r>
@@ -2138,8 +2136,8 @@
           <w:szCs w:val="24"/>
         </w:rPr>
       </w:pPr>
-      <w:bookmarkStart w:id="7" w:name="_tyjcwt" w:colFirst="0" w:colLast="0"/>
-      <w:bookmarkEnd w:id="7"/>
+      <w:bookmarkStart w:id="6" w:name="_tyjcwt" w:colFirst="0" w:colLast="0"/>
+      <w:bookmarkEnd w:id="6"/>
       <w:r>
         <w:t>Se desarrolla este plan con el propósito de establecer pautas para un mejor desempeño de los equipos de trabajo.</w:t>
       </w:r>
@@ -2150,8 +2148,8 @@
         <w:ind w:left="1417"/>
         <w:contextualSpacing w:val="0"/>
       </w:pPr>
-      <w:bookmarkStart w:id="8" w:name="_3dy6vkm" w:colFirst="0" w:colLast="0"/>
-      <w:bookmarkEnd w:id="8"/>
+      <w:bookmarkStart w:id="7" w:name="_3dy6vkm" w:colFirst="0" w:colLast="0"/>
+      <w:bookmarkEnd w:id="7"/>
       <w:r>
         <w:t>El objetivo de este plan es poder llevar un control de los proyectos, recursos y los tiempos para el desarrollo.</w:t>
       </w:r>
@@ -2180,13 +2178,13 @@
           <w:numId w:val="1"/>
         </w:numPr>
       </w:pPr>
-      <w:bookmarkStart w:id="9" w:name="_be9zdureu1xe" w:colFirst="0" w:colLast="0"/>
-      <w:bookmarkStart w:id="10" w:name="_Toc527109534"/>
+      <w:bookmarkStart w:id="8" w:name="_be9zdureu1xe" w:colFirst="0" w:colLast="0"/>
+      <w:bookmarkStart w:id="9" w:name="_Toc527109534"/>
+      <w:bookmarkEnd w:id="8"/>
+      <w:r>
+        <w:t>Roles, responsabilidades y cantidad</w:t>
+      </w:r>
       <w:bookmarkEnd w:id="9"/>
-      <w:r>
-        <w:t>Roles, responsabilidades y cantidad</w:t>
-      </w:r>
-      <w:bookmarkEnd w:id="10"/>
       <w:r>
         <w:t xml:space="preserve"> </w:t>
       </w:r>
@@ -2474,7 +2472,6 @@
               <w:contextualSpacing w:val="0"/>
             </w:pPr>
             <w:r>
-              <w:lastRenderedPageBreak/>
               <w:t>Bibliotecario</w:t>
             </w:r>
           </w:p>
@@ -2576,13 +2573,13 @@
           <w:numId w:val="1"/>
         </w:numPr>
       </w:pPr>
-      <w:bookmarkStart w:id="11" w:name="_ebh75tvectrh" w:colFirst="0" w:colLast="0"/>
-      <w:bookmarkStart w:id="12" w:name="_Toc527109535"/>
+      <w:bookmarkStart w:id="10" w:name="_ebh75tvectrh" w:colFirst="0" w:colLast="0"/>
+      <w:bookmarkStart w:id="11" w:name="_Toc527109535"/>
+      <w:bookmarkEnd w:id="10"/>
+      <w:r>
+        <w:t>Políticas, Directrices y procedimientos</w:t>
+      </w:r>
       <w:bookmarkEnd w:id="11"/>
-      <w:r>
-        <w:t>Políticas, Directrices y procedimientos</w:t>
-      </w:r>
-      <w:bookmarkEnd w:id="12"/>
     </w:p>
     <w:p>
       <w:pPr>
@@ -2597,7 +2594,7 @@
     </w:p>
     <w:tbl>
       <w:tblPr>
-        <w:tblStyle w:val="Tabladecuadrcula1clara-nfasis5"/>
+        <w:tblStyle w:val="Tablaconcuadrcula1clara-nfasis5"/>
         <w:tblW w:w="9169" w:type="dxa"/>
         <w:tblInd w:w="720" w:type="dxa"/>
         <w:tblLook w:val="04A0" w:firstRow="1" w:lastRow="0" w:firstColumn="1" w:lastColumn="0" w:noHBand="0" w:noVBand="1"/>
@@ -3213,7 +3210,6 @@
         <w:ind w:left="720"/>
         <w:contextualSpacing w:val="0"/>
       </w:pPr>
-      <w:proofErr w:type="spellStart"/>
       <w:r>
         <w:rPr>
           <w:rFonts w:eastAsia="Times New Roman"/>
@@ -3222,18 +3218,7 @@
           <w:color w:val="000000"/>
           <w:lang w:val="en-US" w:eastAsia="zh-CN"/>
         </w:rPr>
-        <w:t>Desarrollo</w:t>
-      </w:r>
-      <w:proofErr w:type="spellEnd"/>
-      <w:r>
-        <w:rPr>
-          <w:rFonts w:eastAsia="Times New Roman"/>
-          <w:b/>
-          <w:bCs/>
-          <w:color w:val="000000"/>
-          <w:lang w:val="en-US" w:eastAsia="zh-CN"/>
-        </w:rPr>
-        <w:t xml:space="preserve"> </w:t>
+        <w:t xml:space="preserve">Desarrollo </w:t>
       </w:r>
       <w:r>
         <w:t>(</w:t>
@@ -3468,15 +3453,7 @@
         <w:contextualSpacing w:val="0"/>
       </w:pPr>
       <w:r>
-        <w:t>La documentación de los proyectos, específicamente</w:t>
-      </w:r>
-      <w:proofErr w:type="gramStart"/>
-      <w:r>
-        <w:t>:  manual</w:t>
-      </w:r>
-      <w:proofErr w:type="gramEnd"/>
-      <w:r>
-        <w:t xml:space="preserve"> de usuario, manual de operaciones, arquitectura de la solución, especificaciones, </w:t>
+        <w:t xml:space="preserve">La documentación de los proyectos, específicamente:  manual de usuario, manual de operaciones, arquitectura de la solución, especificaciones, </w:t>
       </w:r>
       <w:proofErr w:type="spellStart"/>
       <w:r>
@@ -3522,20 +3499,8 @@
           <w:color w:val="000000"/>
           <w:lang w:val="en-US" w:eastAsia="zh-CN"/>
         </w:rPr>
-        <w:t xml:space="preserve">Control de </w:t>
-      </w:r>
-      <w:proofErr w:type="spellStart"/>
-      <w:r>
-        <w:rPr>
-          <w:rFonts w:eastAsia="Times New Roman"/>
-          <w:b/>
-          <w:bCs/>
-          <w:color w:val="000000"/>
-          <w:lang w:val="en-US" w:eastAsia="zh-CN"/>
-        </w:rPr>
-        <w:t>Calidad</w:t>
-      </w:r>
-      <w:proofErr w:type="spellEnd"/>
+        <w:t>Control de Calidad</w:t>
+      </w:r>
     </w:p>
     <w:p>
       <w:pPr>
@@ -3735,13 +3700,13 @@
           <w:numId w:val="1"/>
         </w:numPr>
       </w:pPr>
-      <w:bookmarkStart w:id="13" w:name="_t9nqhmhnhxwj" w:colFirst="0" w:colLast="0"/>
-      <w:bookmarkStart w:id="14" w:name="_Toc527109536"/>
+      <w:bookmarkStart w:id="12" w:name="_t9nqhmhnhxwj" w:colFirst="0" w:colLast="0"/>
+      <w:bookmarkStart w:id="13" w:name="_Toc527109536"/>
+      <w:bookmarkEnd w:id="12"/>
+      <w:r>
+        <w:t>Herramientas, entorno e infraestructura</w:t>
+      </w:r>
       <w:bookmarkEnd w:id="13"/>
-      <w:r>
-        <w:t>Herramientas, entorno e infraestructura</w:t>
-      </w:r>
-      <w:bookmarkEnd w:id="14"/>
     </w:p>
     <w:tbl>
       <w:tblPr>
@@ -3804,11 +3769,9 @@
               <w:ind w:left="0"/>
               <w:contextualSpacing w:val="0"/>
             </w:pPr>
-            <w:proofErr w:type="spellStart"/>
             <w:r>
               <w:t>Git</w:t>
             </w:r>
-            <w:proofErr w:type="spellEnd"/>
           </w:p>
         </w:tc>
         <w:tc>
@@ -4009,31 +3972,7 @@
               <w:cnfStyle w:val="000000000000" w:firstRow="0" w:lastRow="0" w:firstColumn="0" w:lastColumn="0" w:oddVBand="0" w:evenVBand="0" w:oddHBand="0" w:evenHBand="0" w:firstRowFirstColumn="0" w:firstRowLastColumn="0" w:lastRowFirstColumn="0" w:lastRowLastColumn="0"/>
             </w:pPr>
             <w:r>
-              <w:t xml:space="preserve">IDE oficial de </w:t>
-            </w:r>
-            <w:proofErr w:type="spellStart"/>
-            <w:r>
-              <w:t>Android</w:t>
-            </w:r>
-            <w:proofErr w:type="spellEnd"/>
-            <w:r>
-              <w:t xml:space="preserve">. Está diseñado específicamente para que </w:t>
-            </w:r>
-            <w:proofErr w:type="spellStart"/>
-            <w:r>
-              <w:t>Android</w:t>
-            </w:r>
-            <w:proofErr w:type="spellEnd"/>
-            <w:r>
-              <w:t xml:space="preserve"> acelere su desarrollo y lo ayude a crear aplicaciones de la más alta calidad para cada dispositivo </w:t>
-            </w:r>
-            <w:proofErr w:type="spellStart"/>
-            <w:r>
-              <w:t>Android</w:t>
-            </w:r>
-            <w:proofErr w:type="spellEnd"/>
-            <w:r>
-              <w:t>.</w:t>
+              <w:t>IDE oficial de Android. Está diseñado específicamente para que Android acelere su desarrollo y lo ayude a crear aplicaciones de la más alta calidad para cada dispositivo Android.</w:t>
             </w:r>
           </w:p>
         </w:tc>
@@ -4190,20 +4129,20 @@
         </w:numPr>
         <w:contextualSpacing w:val="0"/>
       </w:pPr>
-      <w:bookmarkStart w:id="15" w:name="_sh3ztdex99o4" w:colFirst="0" w:colLast="0"/>
-      <w:bookmarkStart w:id="16" w:name="_Toc527109537"/>
+      <w:bookmarkStart w:id="14" w:name="_sh3ztdex99o4" w:colFirst="0" w:colLast="0"/>
+      <w:bookmarkStart w:id="15" w:name="_Toc527109537"/>
+      <w:bookmarkEnd w:id="14"/>
+      <w:r>
+        <w:t>Calendario</w:t>
+      </w:r>
       <w:bookmarkEnd w:id="15"/>
-      <w:r>
-        <w:t>Calendario</w:t>
-      </w:r>
-      <w:bookmarkEnd w:id="16"/>
       <w:r>
         <w:t xml:space="preserve"> </w:t>
       </w:r>
     </w:p>
     <w:tbl>
       <w:tblPr>
-        <w:tblStyle w:val="Tabladecuadrcula1clara"/>
+        <w:tblStyle w:val="Tablaconcuadrcula1clara"/>
         <w:tblW w:w="9234" w:type="dxa"/>
         <w:tblInd w:w="720" w:type="dxa"/>
         <w:tblLook w:val="04A0" w:firstRow="1" w:lastRow="0" w:firstColumn="1" w:lastColumn="0" w:noHBand="0" w:noVBand="1"/>
@@ -7633,11 +7572,11 @@
           <w:numId w:val="1"/>
         </w:numPr>
       </w:pPr>
-      <w:bookmarkStart w:id="17" w:name="_Toc527109538"/>
+      <w:bookmarkStart w:id="16" w:name="_Toc527109538"/>
       <w:r>
         <w:t>Identificación</w:t>
       </w:r>
-      <w:bookmarkEnd w:id="17"/>
+      <w:bookmarkEnd w:id="16"/>
     </w:p>
     <w:p>
       <w:pPr>
@@ -7647,11 +7586,11 @@
           <w:numId w:val="1"/>
         </w:numPr>
       </w:pPr>
-      <w:bookmarkStart w:id="18" w:name="_Toc527109539"/>
+      <w:bookmarkStart w:id="17" w:name="_Toc527109539"/>
       <w:r>
         <w:t>Lista de clasificación de CI</w:t>
       </w:r>
-      <w:bookmarkEnd w:id="18"/>
+      <w:bookmarkEnd w:id="17"/>
     </w:p>
     <w:tbl>
       <w:tblPr>
@@ -7669,8 +7608,8 @@
         <w:gridCol w:w="1701"/>
         <w:gridCol w:w="2126"/>
         <w:gridCol w:w="1829"/>
-        <w:gridCol w:w="1167"/>
-        <w:gridCol w:w="1252"/>
+        <w:gridCol w:w="1263"/>
+        <w:gridCol w:w="1156"/>
       </w:tblGrid>
       <w:tr>
         <w:tc>
@@ -8214,7 +8153,7 @@
                 <w:color w:val="000000"/>
                 <w:lang w:val="es-PE" w:eastAsia="es-PE"/>
               </w:rPr>
-              <w:t>STSM_DN</w:t>
+              <w:t>STSM</w:t>
             </w:r>
           </w:p>
         </w:tc>
@@ -8407,7 +8346,7 @@
                 <w:color w:val="000000"/>
                 <w:lang w:val="es-PE" w:eastAsia="es-PE"/>
               </w:rPr>
-              <w:t>STSM_PP</w:t>
+              <w:t>STSM</w:t>
             </w:r>
           </w:p>
         </w:tc>
@@ -8597,16 +8536,18 @@
             <w:r>
               <w:rPr>
                 <w:rFonts w:eastAsia="Times New Roman"/>
-                <w:color w:val="000000"/>
-                <w:lang w:val="es-PE" w:eastAsia="es-PE"/>
-              </w:rPr>
-              <w:t>PGC</w:t>
+                <w:lang w:val="es-PE" w:eastAsia="es-PE"/>
+              </w:rPr>
+              <w:t>-</w:t>
             </w:r>
           </w:p>
         </w:tc>
       </w:tr>
     </w:tbl>
-    <w:p/>
+    <w:p>
+      <w:bookmarkStart w:id="18" w:name="_GoBack"/>
+      <w:bookmarkEnd w:id="18"/>
+    </w:p>
     <w:p>
       <w:pPr>
         <w:pStyle w:val="Ttulo2"/>
@@ -9329,7 +9270,7 @@
 </file>
 
 <file path=word/endnotes.xml><?xml version="1.0" encoding="utf-8"?>
-<w:endnotes xmlns:wpc="http://schemas.microsoft.com/office/word/2010/wordprocessingCanvas" xmlns:mc="http://schemas.openxmlformats.org/markup-compatibility/2006" xmlns:o="urn:schemas-microsoft-com:office:office" xmlns:r="http://schemas.openxmlformats.org/officeDocument/2006/relationships" xmlns:m="http://schemas.openxmlformats.org/officeDocument/2006/math" xmlns:v="urn:schemas-microsoft-com:vml" xmlns:wp14="http://schemas.microsoft.com/office/word/2010/wordprocessingDrawing" xmlns:wp="http://schemas.openxmlformats.org/drawingml/2006/wordprocessingDrawing" xmlns:w10="urn:schemas-microsoft-com:office:word" xmlns:w="http://schemas.openxmlformats.org/wordprocessingml/2006/main" xmlns:w14="http://schemas.microsoft.com/office/word/2010/wordml" xmlns:w15="http://schemas.microsoft.com/office/word/2012/wordml" xmlns:wpg="http://schemas.microsoft.com/office/word/2010/wordprocessingGroup" xmlns:wpi="http://schemas.microsoft.com/office/word/2010/wordprocessingInk" xmlns:wne="http://schemas.microsoft.com/office/word/2006/wordml" xmlns:wps="http://schemas.microsoft.com/office/word/2010/wordprocessingShape" mc:Ignorable="w14 w15 wp14">
+<w:endnotes xmlns:wpc="http://schemas.microsoft.com/office/word/2010/wordprocessingCanvas" xmlns:cx="http://schemas.microsoft.com/office/drawing/2014/chartex" xmlns:cx1="http://schemas.microsoft.com/office/drawing/2015/9/8/chartex" xmlns:cx2="http://schemas.microsoft.com/office/drawing/2015/10/21/chartex" xmlns:cx3="http://schemas.microsoft.com/office/drawing/2016/5/9/chartex" xmlns:cx4="http://schemas.microsoft.com/office/drawing/2016/5/10/chartex" xmlns:cx5="http://schemas.microsoft.com/office/drawing/2016/5/11/chartex" xmlns:cx6="http://schemas.microsoft.com/office/drawing/2016/5/12/chartex" xmlns:cx7="http://schemas.microsoft.com/office/drawing/2016/5/13/chartex" xmlns:cx8="http://schemas.microsoft.com/office/drawing/2016/5/14/chartex" xmlns:mc="http://schemas.openxmlformats.org/markup-compatibility/2006" xmlns:aink="http://schemas.microsoft.com/office/drawing/2016/ink" xmlns:am3d="http://schemas.microsoft.com/office/drawing/2017/model3d" xmlns:o="urn:schemas-microsoft-com:office:office" xmlns:r="http://schemas.openxmlformats.org/officeDocument/2006/relationships" xmlns:m="http://schemas.openxmlformats.org/officeDocument/2006/math" xmlns:v="urn:schemas-microsoft-com:vml" xmlns:wp14="http://schemas.microsoft.com/office/word/2010/wordprocessingDrawing" xmlns:wp="http://schemas.openxmlformats.org/drawingml/2006/wordprocessingDrawing" xmlns:w10="urn:schemas-microsoft-com:office:word" xmlns:w="http://schemas.openxmlformats.org/wordprocessingml/2006/main" xmlns:w14="http://schemas.microsoft.com/office/word/2010/wordml" xmlns:w15="http://schemas.microsoft.com/office/word/2012/wordml" xmlns:w16cid="http://schemas.microsoft.com/office/word/2016/wordml/cid" xmlns:w16se="http://schemas.microsoft.com/office/word/2015/wordml/symex" xmlns:wpg="http://schemas.microsoft.com/office/word/2010/wordprocessingGroup" xmlns:wpi="http://schemas.microsoft.com/office/word/2010/wordprocessingInk" xmlns:wne="http://schemas.microsoft.com/office/word/2006/wordml" xmlns:wps="http://schemas.microsoft.com/office/word/2010/wordprocessingShape" mc:Ignorable="w14 w15 w16se w16cid wp14">
   <w:endnote w:type="separator" w:id="-1">
     <w:p>
       <w:pPr>
@@ -9354,7 +9295,7 @@
 </file>
 
 <file path=word/footer1.xml><?xml version="1.0" encoding="utf-8"?>
-<w:ftr xmlns:wpc="http://schemas.microsoft.com/office/word/2010/wordprocessingCanvas" xmlns:mc="http://schemas.openxmlformats.org/markup-compatibility/2006" xmlns:o="urn:schemas-microsoft-com:office:office" xmlns:r="http://schemas.openxmlformats.org/officeDocument/2006/relationships" xmlns:m="http://schemas.openxmlformats.org/officeDocument/2006/math" xmlns:v="urn:schemas-microsoft-com:vml" xmlns:wp14="http://schemas.microsoft.com/office/word/2010/wordprocessingDrawing" xmlns:wp="http://schemas.openxmlformats.org/drawingml/2006/wordprocessingDrawing" xmlns:w10="urn:schemas-microsoft-com:office:word" xmlns:w="http://schemas.openxmlformats.org/wordprocessingml/2006/main" xmlns:w14="http://schemas.microsoft.com/office/word/2010/wordml" xmlns:w15="http://schemas.microsoft.com/office/word/2012/wordml" xmlns:wpg="http://schemas.microsoft.com/office/word/2010/wordprocessingGroup" xmlns:wpi="http://schemas.microsoft.com/office/word/2010/wordprocessingInk" xmlns:wne="http://schemas.microsoft.com/office/word/2006/wordml" xmlns:wps="http://schemas.microsoft.com/office/word/2010/wordprocessingShape" mc:Ignorable="w14 w15 wp14">
+<w:ftr xmlns:wpc="http://schemas.microsoft.com/office/word/2010/wordprocessingCanvas" xmlns:cx="http://schemas.microsoft.com/office/drawing/2014/chartex" xmlns:cx1="http://schemas.microsoft.com/office/drawing/2015/9/8/chartex" xmlns:cx2="http://schemas.microsoft.com/office/drawing/2015/10/21/chartex" xmlns:cx3="http://schemas.microsoft.com/office/drawing/2016/5/9/chartex" xmlns:cx4="http://schemas.microsoft.com/office/drawing/2016/5/10/chartex" xmlns:cx5="http://schemas.microsoft.com/office/drawing/2016/5/11/chartex" xmlns:cx6="http://schemas.microsoft.com/office/drawing/2016/5/12/chartex" xmlns:cx7="http://schemas.microsoft.com/office/drawing/2016/5/13/chartex" xmlns:cx8="http://schemas.microsoft.com/office/drawing/2016/5/14/chartex" xmlns:mc="http://schemas.openxmlformats.org/markup-compatibility/2006" xmlns:aink="http://schemas.microsoft.com/office/drawing/2016/ink" xmlns:am3d="http://schemas.microsoft.com/office/drawing/2017/model3d" xmlns:o="urn:schemas-microsoft-com:office:office" xmlns:r="http://schemas.openxmlformats.org/officeDocument/2006/relationships" xmlns:m="http://schemas.openxmlformats.org/officeDocument/2006/math" xmlns:v="urn:schemas-microsoft-com:vml" xmlns:wp14="http://schemas.microsoft.com/office/word/2010/wordprocessingDrawing" xmlns:wp="http://schemas.openxmlformats.org/drawingml/2006/wordprocessingDrawing" xmlns:w10="urn:schemas-microsoft-com:office:word" xmlns:w="http://schemas.openxmlformats.org/wordprocessingml/2006/main" xmlns:w14="http://schemas.microsoft.com/office/word/2010/wordml" xmlns:w15="http://schemas.microsoft.com/office/word/2012/wordml" xmlns:w16cid="http://schemas.microsoft.com/office/word/2016/wordml/cid" xmlns:w16se="http://schemas.microsoft.com/office/word/2015/wordml/symex" xmlns:wpg="http://schemas.microsoft.com/office/word/2010/wordprocessingGroup" xmlns:wpi="http://schemas.microsoft.com/office/word/2010/wordprocessingInk" xmlns:wne="http://schemas.microsoft.com/office/word/2006/wordml" xmlns:wps="http://schemas.microsoft.com/office/word/2010/wordprocessingShape" mc:Ignorable="w14 w15 w16se w16cid wp14">
   <w:p>
     <w:pPr>
       <w:contextualSpacing w:val="0"/>
@@ -9382,7 +9323,7 @@
 </file>
 
 <file path=word/footer2.xml><?xml version="1.0" encoding="utf-8"?>
-<w:ftr xmlns:wpc="http://schemas.microsoft.com/office/word/2010/wordprocessingCanvas" xmlns:mc="http://schemas.openxmlformats.org/markup-compatibility/2006" xmlns:o="urn:schemas-microsoft-com:office:office" xmlns:r="http://schemas.openxmlformats.org/officeDocument/2006/relationships" xmlns:m="http://schemas.openxmlformats.org/officeDocument/2006/math" xmlns:v="urn:schemas-microsoft-com:vml" xmlns:wp14="http://schemas.microsoft.com/office/word/2010/wordprocessingDrawing" xmlns:wp="http://schemas.openxmlformats.org/drawingml/2006/wordprocessingDrawing" xmlns:w10="urn:schemas-microsoft-com:office:word" xmlns:w="http://schemas.openxmlformats.org/wordprocessingml/2006/main" xmlns:w14="http://schemas.microsoft.com/office/word/2010/wordml" xmlns:w15="http://schemas.microsoft.com/office/word/2012/wordml" xmlns:wpg="http://schemas.microsoft.com/office/word/2010/wordprocessingGroup" xmlns:wpi="http://schemas.microsoft.com/office/word/2010/wordprocessingInk" xmlns:wne="http://schemas.microsoft.com/office/word/2006/wordml" xmlns:wps="http://schemas.microsoft.com/office/word/2010/wordprocessingShape" mc:Ignorable="w14 w15 wp14">
+<w:ftr xmlns:wpc="http://schemas.microsoft.com/office/word/2010/wordprocessingCanvas" xmlns:cx="http://schemas.microsoft.com/office/drawing/2014/chartex" xmlns:cx1="http://schemas.microsoft.com/office/drawing/2015/9/8/chartex" xmlns:cx2="http://schemas.microsoft.com/office/drawing/2015/10/21/chartex" xmlns:cx3="http://schemas.microsoft.com/office/drawing/2016/5/9/chartex" xmlns:cx4="http://schemas.microsoft.com/office/drawing/2016/5/10/chartex" xmlns:cx5="http://schemas.microsoft.com/office/drawing/2016/5/11/chartex" xmlns:cx6="http://schemas.microsoft.com/office/drawing/2016/5/12/chartex" xmlns:cx7="http://schemas.microsoft.com/office/drawing/2016/5/13/chartex" xmlns:cx8="http://schemas.microsoft.com/office/drawing/2016/5/14/chartex" xmlns:mc="http://schemas.openxmlformats.org/markup-compatibility/2006" xmlns:aink="http://schemas.microsoft.com/office/drawing/2016/ink" xmlns:am3d="http://schemas.microsoft.com/office/drawing/2017/model3d" xmlns:o="urn:schemas-microsoft-com:office:office" xmlns:r="http://schemas.openxmlformats.org/officeDocument/2006/relationships" xmlns:m="http://schemas.openxmlformats.org/officeDocument/2006/math" xmlns:v="urn:schemas-microsoft-com:vml" xmlns:wp14="http://schemas.microsoft.com/office/word/2010/wordprocessingDrawing" xmlns:wp="http://schemas.openxmlformats.org/drawingml/2006/wordprocessingDrawing" xmlns:w10="urn:schemas-microsoft-com:office:word" xmlns:w="http://schemas.openxmlformats.org/wordprocessingml/2006/main" xmlns:w14="http://schemas.microsoft.com/office/word/2010/wordml" xmlns:w15="http://schemas.microsoft.com/office/word/2012/wordml" xmlns:w16cid="http://schemas.microsoft.com/office/word/2016/wordml/cid" xmlns:w16se="http://schemas.microsoft.com/office/word/2015/wordml/symex" xmlns:wpg="http://schemas.microsoft.com/office/word/2010/wordprocessingGroup" xmlns:wpi="http://schemas.microsoft.com/office/word/2010/wordprocessingInk" xmlns:wne="http://schemas.microsoft.com/office/word/2006/wordml" xmlns:wps="http://schemas.microsoft.com/office/word/2010/wordprocessingShape" mc:Ignorable="w14 w15 w16se w16cid wp14">
   <w:p>
     <w:pPr>
       <w:contextualSpacing w:val="0"/>
@@ -9392,7 +9333,7 @@
 </file>
 
 <file path=word/footnotes.xml><?xml version="1.0" encoding="utf-8"?>
-<w:footnotes xmlns:wpc="http://schemas.microsoft.com/office/word/2010/wordprocessingCanvas" xmlns:mc="http://schemas.openxmlformats.org/markup-compatibility/2006" xmlns:o="urn:schemas-microsoft-com:office:office" xmlns:r="http://schemas.openxmlformats.org/officeDocument/2006/relationships" xmlns:m="http://schemas.openxmlformats.org/officeDocument/2006/math" xmlns:v="urn:schemas-microsoft-com:vml" xmlns:wp14="http://schemas.microsoft.com/office/word/2010/wordprocessingDrawing" xmlns:wp="http://schemas.openxmlformats.org/drawingml/2006/wordprocessingDrawing" xmlns:w10="urn:schemas-microsoft-com:office:word" xmlns:w="http://schemas.openxmlformats.org/wordprocessingml/2006/main" xmlns:w14="http://schemas.microsoft.com/office/word/2010/wordml" xmlns:w15="http://schemas.microsoft.com/office/word/2012/wordml" xmlns:wpg="http://schemas.microsoft.com/office/word/2010/wordprocessingGroup" xmlns:wpi="http://schemas.microsoft.com/office/word/2010/wordprocessingInk" xmlns:wne="http://schemas.microsoft.com/office/word/2006/wordml" xmlns:wps="http://schemas.microsoft.com/office/word/2010/wordprocessingShape" mc:Ignorable="w14 w15 wp14">
+<w:footnotes xmlns:wpc="http://schemas.microsoft.com/office/word/2010/wordprocessingCanvas" xmlns:cx="http://schemas.microsoft.com/office/drawing/2014/chartex" xmlns:cx1="http://schemas.microsoft.com/office/drawing/2015/9/8/chartex" xmlns:cx2="http://schemas.microsoft.com/office/drawing/2015/10/21/chartex" xmlns:cx3="http://schemas.microsoft.com/office/drawing/2016/5/9/chartex" xmlns:cx4="http://schemas.microsoft.com/office/drawing/2016/5/10/chartex" xmlns:cx5="http://schemas.microsoft.com/office/drawing/2016/5/11/chartex" xmlns:cx6="http://schemas.microsoft.com/office/drawing/2016/5/12/chartex" xmlns:cx7="http://schemas.microsoft.com/office/drawing/2016/5/13/chartex" xmlns:cx8="http://schemas.microsoft.com/office/drawing/2016/5/14/chartex" xmlns:mc="http://schemas.openxmlformats.org/markup-compatibility/2006" xmlns:aink="http://schemas.microsoft.com/office/drawing/2016/ink" xmlns:am3d="http://schemas.microsoft.com/office/drawing/2017/model3d" xmlns:o="urn:schemas-microsoft-com:office:office" xmlns:r="http://schemas.openxmlformats.org/officeDocument/2006/relationships" xmlns:m="http://schemas.openxmlformats.org/officeDocument/2006/math" xmlns:v="urn:schemas-microsoft-com:vml" xmlns:wp14="http://schemas.microsoft.com/office/word/2010/wordprocessingDrawing" xmlns:wp="http://schemas.openxmlformats.org/drawingml/2006/wordprocessingDrawing" xmlns:w10="urn:schemas-microsoft-com:office:word" xmlns:w="http://schemas.openxmlformats.org/wordprocessingml/2006/main" xmlns:w14="http://schemas.microsoft.com/office/word/2010/wordml" xmlns:w15="http://schemas.microsoft.com/office/word/2012/wordml" xmlns:w16cid="http://schemas.microsoft.com/office/word/2016/wordml/cid" xmlns:w16se="http://schemas.microsoft.com/office/word/2015/wordml/symex" xmlns:wpg="http://schemas.microsoft.com/office/word/2010/wordprocessingGroup" xmlns:wpi="http://schemas.microsoft.com/office/word/2010/wordprocessingInk" xmlns:wne="http://schemas.microsoft.com/office/word/2006/wordml" xmlns:wps="http://schemas.microsoft.com/office/word/2010/wordprocessingShape" mc:Ignorable="w14 w15 w16se w16cid wp14">
   <w:footnote w:type="separator" w:id="-1">
     <w:p>
       <w:pPr>
@@ -9417,7 +9358,7 @@
 </file>
 
 <file path=word/header1.xml><?xml version="1.0" encoding="utf-8"?>
-<w:hdr xmlns:wpc="http://schemas.microsoft.com/office/word/2010/wordprocessingCanvas" xmlns:mc="http://schemas.openxmlformats.org/markup-compatibility/2006" xmlns:o="urn:schemas-microsoft-com:office:office" xmlns:r="http://schemas.openxmlformats.org/officeDocument/2006/relationships" xmlns:m="http://schemas.openxmlformats.org/officeDocument/2006/math" xmlns:v="urn:schemas-microsoft-com:vml" xmlns:wp14="http://schemas.microsoft.com/office/word/2010/wordprocessingDrawing" xmlns:wp="http://schemas.openxmlformats.org/drawingml/2006/wordprocessingDrawing" xmlns:w10="urn:schemas-microsoft-com:office:word" xmlns:w="http://schemas.openxmlformats.org/wordprocessingml/2006/main" xmlns:w14="http://schemas.microsoft.com/office/word/2010/wordml" xmlns:w15="http://schemas.microsoft.com/office/word/2012/wordml" xmlns:wpg="http://schemas.microsoft.com/office/word/2010/wordprocessingGroup" xmlns:wpi="http://schemas.microsoft.com/office/word/2010/wordprocessingInk" xmlns:wne="http://schemas.microsoft.com/office/word/2006/wordml" xmlns:wps="http://schemas.microsoft.com/office/word/2010/wordprocessingShape" mc:Ignorable="w14 w15 wp14">
+<w:hdr xmlns:wpc="http://schemas.microsoft.com/office/word/2010/wordprocessingCanvas" xmlns:cx="http://schemas.microsoft.com/office/drawing/2014/chartex" xmlns:cx1="http://schemas.microsoft.com/office/drawing/2015/9/8/chartex" xmlns:cx2="http://schemas.microsoft.com/office/drawing/2015/10/21/chartex" xmlns:cx3="http://schemas.microsoft.com/office/drawing/2016/5/9/chartex" xmlns:cx4="http://schemas.microsoft.com/office/drawing/2016/5/10/chartex" xmlns:cx5="http://schemas.microsoft.com/office/drawing/2016/5/11/chartex" xmlns:cx6="http://schemas.microsoft.com/office/drawing/2016/5/12/chartex" xmlns:cx7="http://schemas.microsoft.com/office/drawing/2016/5/13/chartex" xmlns:cx8="http://schemas.microsoft.com/office/drawing/2016/5/14/chartex" xmlns:mc="http://schemas.openxmlformats.org/markup-compatibility/2006" xmlns:aink="http://schemas.microsoft.com/office/drawing/2016/ink" xmlns:am3d="http://schemas.microsoft.com/office/drawing/2017/model3d" xmlns:o="urn:schemas-microsoft-com:office:office" xmlns:r="http://schemas.openxmlformats.org/officeDocument/2006/relationships" xmlns:m="http://schemas.openxmlformats.org/officeDocument/2006/math" xmlns:v="urn:schemas-microsoft-com:vml" xmlns:wp14="http://schemas.microsoft.com/office/word/2010/wordprocessingDrawing" xmlns:wp="http://schemas.openxmlformats.org/drawingml/2006/wordprocessingDrawing" xmlns:w10="urn:schemas-microsoft-com:office:word" xmlns:w="http://schemas.openxmlformats.org/wordprocessingml/2006/main" xmlns:w14="http://schemas.microsoft.com/office/word/2010/wordml" xmlns:w15="http://schemas.microsoft.com/office/word/2012/wordml" xmlns:w16cid="http://schemas.microsoft.com/office/word/2016/wordml/cid" xmlns:w16se="http://schemas.microsoft.com/office/word/2015/wordml/symex" xmlns:wpg="http://schemas.microsoft.com/office/word/2010/wordprocessingGroup" xmlns:wpi="http://schemas.microsoft.com/office/word/2010/wordprocessingInk" xmlns:wne="http://schemas.microsoft.com/office/word/2006/wordml" xmlns:wps="http://schemas.microsoft.com/office/word/2010/wordprocessingShape" mc:Ignorable="w14 w15 w16se w16cid wp14">
   <w:p>
     <w:pPr>
       <w:contextualSpacing w:val="0"/>
@@ -9506,8 +9447,8 @@
 </file>
 
 <file path=word/numbering.xml><?xml version="1.0" encoding="utf-8"?>
-<w:numbering xmlns:wpc="http://schemas.microsoft.com/office/word/2010/wordprocessingCanvas" xmlns:mc="http://schemas.openxmlformats.org/markup-compatibility/2006" xmlns:o="urn:schemas-microsoft-com:office:office" xmlns:r="http://schemas.openxmlformats.org/officeDocument/2006/relationships" xmlns:m="http://schemas.openxmlformats.org/officeDocument/2006/math" xmlns:v="urn:schemas-microsoft-com:vml" xmlns:wp14="http://schemas.microsoft.com/office/word/2010/wordprocessingDrawing" xmlns:wp="http://schemas.openxmlformats.org/drawingml/2006/wordprocessingDrawing" xmlns:w10="urn:schemas-microsoft-com:office:word" xmlns:w="http://schemas.openxmlformats.org/wordprocessingml/2006/main" xmlns:w14="http://schemas.microsoft.com/office/word/2010/wordml" xmlns:w15="http://schemas.microsoft.com/office/word/2012/wordml" xmlns:wpg="http://schemas.microsoft.com/office/word/2010/wordprocessingGroup" xmlns:wpi="http://schemas.microsoft.com/office/word/2010/wordprocessingInk" xmlns:wne="http://schemas.microsoft.com/office/word/2006/wordml" xmlns:wps="http://schemas.microsoft.com/office/word/2010/wordprocessingShape" mc:Ignorable="w14 w15 wp14">
-  <w:abstractNum w:abstractNumId="0">
+<w:numbering xmlns:wpc="http://schemas.microsoft.com/office/word/2010/wordprocessingCanvas" xmlns:cx="http://schemas.microsoft.com/office/drawing/2014/chartex" xmlns:cx1="http://schemas.microsoft.com/office/drawing/2015/9/8/chartex" xmlns:cx2="http://schemas.microsoft.com/office/drawing/2015/10/21/chartex" xmlns:cx3="http://schemas.microsoft.com/office/drawing/2016/5/9/chartex" xmlns:cx4="http://schemas.microsoft.com/office/drawing/2016/5/10/chartex" xmlns:cx5="http://schemas.microsoft.com/office/drawing/2016/5/11/chartex" xmlns:cx6="http://schemas.microsoft.com/office/drawing/2016/5/12/chartex" xmlns:cx7="http://schemas.microsoft.com/office/drawing/2016/5/13/chartex" xmlns:cx8="http://schemas.microsoft.com/office/drawing/2016/5/14/chartex" xmlns:mc="http://schemas.openxmlformats.org/markup-compatibility/2006" xmlns:aink="http://schemas.microsoft.com/office/drawing/2016/ink" xmlns:am3d="http://schemas.microsoft.com/office/drawing/2017/model3d" xmlns:o="urn:schemas-microsoft-com:office:office" xmlns:r="http://schemas.openxmlformats.org/officeDocument/2006/relationships" xmlns:m="http://schemas.openxmlformats.org/officeDocument/2006/math" xmlns:v="urn:schemas-microsoft-com:vml" xmlns:wp14="http://schemas.microsoft.com/office/word/2010/wordprocessingDrawing" xmlns:wp="http://schemas.openxmlformats.org/drawingml/2006/wordprocessingDrawing" xmlns:w10="urn:schemas-microsoft-com:office:word" xmlns:w="http://schemas.openxmlformats.org/wordprocessingml/2006/main" xmlns:w14="http://schemas.microsoft.com/office/word/2010/wordml" xmlns:w15="http://schemas.microsoft.com/office/word/2012/wordml" xmlns:w16cid="http://schemas.microsoft.com/office/word/2016/wordml/cid" xmlns:w16se="http://schemas.microsoft.com/office/word/2015/wordml/symex" xmlns:wpg="http://schemas.microsoft.com/office/word/2010/wordprocessingGroup" xmlns:wpi="http://schemas.microsoft.com/office/word/2010/wordprocessingInk" xmlns:wne="http://schemas.microsoft.com/office/word/2006/wordml" xmlns:wps="http://schemas.microsoft.com/office/word/2010/wordprocessingShape" mc:Ignorable="w14 w15 w16se w16cid wp14">
+  <w:abstractNum w:abstractNumId="0" w15:restartNumberingAfterBreak="0">
     <w:nsid w:val="93F34A6E"/>
     <w:multiLevelType w:val="singleLevel"/>
     <w:tmpl w:val="93F34A6E"/>
@@ -9527,7 +9468,7 @@
       </w:rPr>
     </w:lvl>
   </w:abstractNum>
-  <w:abstractNum w:abstractNumId="1">
+  <w:abstractNum w:abstractNumId="1" w15:restartNumberingAfterBreak="0">
     <w:nsid w:val="CAFE4A1D"/>
     <w:multiLevelType w:val="multilevel"/>
     <w:tmpl w:val="CAFE4A1D"/>
@@ -9667,7 +9608,7 @@
       </w:rPr>
     </w:lvl>
   </w:abstractNum>
-  <w:abstractNum w:abstractNumId="2">
+  <w:abstractNum w:abstractNumId="2" w15:restartNumberingAfterBreak="0">
     <w:nsid w:val="EAFDBCD9"/>
     <w:multiLevelType w:val="multilevel"/>
     <w:tmpl w:val="EAFDBCD9"/>
@@ -9807,7 +9748,7 @@
       </w:rPr>
     </w:lvl>
   </w:abstractNum>
-  <w:abstractNum w:abstractNumId="3">
+  <w:abstractNum w:abstractNumId="3" w15:restartNumberingAfterBreak="0">
     <w:nsid w:val="F73E582A"/>
     <w:multiLevelType w:val="multilevel"/>
     <w:tmpl w:val="F73E582A"/>
@@ -9947,7 +9888,7 @@
       </w:rPr>
     </w:lvl>
   </w:abstractNum>
-  <w:abstractNum w:abstractNumId="4">
+  <w:abstractNum w:abstractNumId="4" w15:restartNumberingAfterBreak="0">
     <w:nsid w:val="FAF3AE79"/>
     <w:multiLevelType w:val="multilevel"/>
     <w:tmpl w:val="FAF3AE79"/>
@@ -10087,7 +10028,7 @@
       </w:rPr>
     </w:lvl>
   </w:abstractNum>
-  <w:abstractNum w:abstractNumId="5">
+  <w:abstractNum w:abstractNumId="5" w15:restartNumberingAfterBreak="0">
     <w:nsid w:val="FF77F3CF"/>
     <w:multiLevelType w:val="multilevel"/>
     <w:tmpl w:val="FF77F3CF"/>
@@ -10227,7 +10168,7 @@
       </w:rPr>
     </w:lvl>
   </w:abstractNum>
-  <w:abstractNum w:abstractNumId="6">
+  <w:abstractNum w:abstractNumId="6" w15:restartNumberingAfterBreak="0">
     <w:nsid w:val="0F8E7FB5"/>
     <w:multiLevelType w:val="multilevel"/>
     <w:tmpl w:val="0F8E7FB5"/>
@@ -10340,7 +10281,7 @@
       </w:rPr>
     </w:lvl>
   </w:abstractNum>
-  <w:abstractNum w:abstractNumId="7">
+  <w:abstractNum w:abstractNumId="7" w15:restartNumberingAfterBreak="0">
     <w:nsid w:val="10912B7C"/>
     <w:multiLevelType w:val="multilevel"/>
     <w:tmpl w:val="10912B7C"/>
@@ -10452,7 +10393,7 @@
       </w:rPr>
     </w:lvl>
   </w:abstractNum>
-  <w:abstractNum w:abstractNumId="8">
+  <w:abstractNum w:abstractNumId="8" w15:restartNumberingAfterBreak="0">
     <w:nsid w:val="1BF81EC2"/>
     <w:multiLevelType w:val="multilevel"/>
     <w:tmpl w:val="79401778"/>
@@ -10601,7 +10542,7 @@
       </w:rPr>
     </w:lvl>
   </w:abstractNum>
-  <w:abstractNum w:abstractNumId="9">
+  <w:abstractNum w:abstractNumId="9" w15:restartNumberingAfterBreak="0">
     <w:nsid w:val="69DB3D74"/>
     <w:multiLevelType w:val="multilevel"/>
     <w:tmpl w:val="0F8E7FB5"/>
@@ -10714,7 +10655,7 @@
       </w:rPr>
     </w:lvl>
   </w:abstractNum>
-  <w:abstractNum w:abstractNumId="10">
+  <w:abstractNum w:abstractNumId="10" w15:restartNumberingAfterBreak="0">
     <w:nsid w:val="7FBEF5E4"/>
     <w:multiLevelType w:val="multilevel"/>
     <w:tmpl w:val="7FBEF5E4"/>
@@ -10891,7 +10832,7 @@
 </file>
 
 <file path=word/styles.xml><?xml version="1.0" encoding="utf-8"?>
-<w:styles xmlns:mc="http://schemas.openxmlformats.org/markup-compatibility/2006" xmlns:r="http://schemas.openxmlformats.org/officeDocument/2006/relationships" xmlns:w="http://schemas.openxmlformats.org/wordprocessingml/2006/main" xmlns:w14="http://schemas.microsoft.com/office/word/2010/wordml" xmlns:w15="http://schemas.microsoft.com/office/word/2012/wordml" mc:Ignorable="w14 w15">
+<w:styles xmlns:mc="http://schemas.openxmlformats.org/markup-compatibility/2006" xmlns:r="http://schemas.openxmlformats.org/officeDocument/2006/relationships" xmlns:w="http://schemas.openxmlformats.org/wordprocessingml/2006/main" xmlns:w14="http://schemas.microsoft.com/office/word/2010/wordml" xmlns:w15="http://schemas.microsoft.com/office/word/2012/wordml" xmlns:w16cid="http://schemas.microsoft.com/office/word/2016/wordml/cid" xmlns:w16se="http://schemas.microsoft.com/office/word/2015/wordml/symex" mc:Ignorable="w14 w15 w16se w16cid">
   <w:docDefaults>
     <w:rPrDefault>
       <w:rPr>
@@ -10905,7 +10846,7 @@
       </w:pPr>
     </w:pPrDefault>
   </w:docDefaults>
-  <w:latentStyles w:defLockedState="0" w:defUIPriority="99" w:defSemiHidden="0" w:defUnhideWhenUsed="0" w:defQFormat="0" w:count="371">
+  <w:latentStyles w:defLockedState="0" w:defUIPriority="99" w:defSemiHidden="0" w:defUnhideWhenUsed="0" w:defQFormat="0" w:count="375">
     <w:lsdException w:name="Normal" w:uiPriority="0" w:qFormat="1"/>
     <w:lsdException w:name="heading 1" w:uiPriority="0" w:qFormat="1"/>
     <w:lsdException w:name="heading 2" w:uiPriority="0" w:qFormat="1"/>
@@ -11011,7 +10952,6 @@
     <w:lsdException w:name="HTML Sample" w:semiHidden="1" w:unhideWhenUsed="1"/>
     <w:lsdException w:name="HTML Typewriter" w:semiHidden="1" w:unhideWhenUsed="1"/>
     <w:lsdException w:name="HTML Variable" w:semiHidden="1" w:unhideWhenUsed="1"/>
-    <w:lsdException w:name="Normal Table" w:semiHidden="1" w:unhideWhenUsed="1"/>
     <w:lsdException w:name="annotation subject" w:semiHidden="1" w:unhideWhenUsed="1"/>
     <w:lsdException w:name="No List" w:semiHidden="1" w:unhideWhenUsed="1"/>
     <w:lsdException w:name="Outline List 1" w:semiHidden="1" w:unhideWhenUsed="1"/>
@@ -11055,10 +10995,8 @@
     <w:lsdException w:name="Table Elegant" w:semiHidden="1" w:unhideWhenUsed="1"/>
     <w:lsdException w:name="Table Professional" w:semiHidden="1" w:unhideWhenUsed="1"/>
     <w:lsdException w:name="Table Subtle 1" w:semiHidden="1" w:unhideWhenUsed="1"/>
-    <w:lsdException w:name="Table Subtle 2" w:semiHidden="1" w:unhideWhenUsed="1"/>
     <w:lsdException w:name="Table Web 1" w:semiHidden="1" w:unhideWhenUsed="1"/>
     <w:lsdException w:name="Table Web 2" w:semiHidden="1" w:unhideWhenUsed="1"/>
-    <w:lsdException w:name="Table Web 3" w:semiHidden="1" w:unhideWhenUsed="1"/>
     <w:lsdException w:name="Balloon Text" w:semiHidden="1" w:unhideWhenUsed="1"/>
     <w:lsdException w:name="Table Grid" w:uiPriority="39"/>
     <w:lsdException w:name="Table Theme" w:semiHidden="1" w:unhideWhenUsed="1"/>
@@ -11274,6 +11212,10 @@
     <w:lsdException w:name="List Table 5 Dark Accent 6" w:uiPriority="50"/>
     <w:lsdException w:name="List Table 6 Colorful Accent 6" w:uiPriority="51"/>
     <w:lsdException w:name="List Table 7 Colorful Accent 6" w:uiPriority="52"/>
+    <w:lsdException w:name="Mention" w:semiHidden="1" w:unhideWhenUsed="1"/>
+    <w:lsdException w:name="Smart Hyperlink" w:semiHidden="1" w:unhideWhenUsed="1"/>
+    <w:lsdException w:name="Hashtag" w:semiHidden="1" w:unhideWhenUsed="1"/>
+    <w:lsdException w:name="Unresolved Mention" w:semiHidden="1" w:unhideWhenUsed="1"/>
   </w:latentStyles>
   <w:style w:type="paragraph" w:default="1" w:styleId="Normal">
     <w:name w:val="Normal"/>
@@ -11468,7 +11410,7 @@
       <w:szCs w:val="30"/>
     </w:rPr>
   </w:style>
-  <w:style w:type="paragraph" w:styleId="Puesto">
+  <w:style w:type="paragraph" w:styleId="Ttulo">
     <w:name w:val="Title"/>
     <w:basedOn w:val="Normal"/>
     <w:next w:val="Normal"/>
@@ -11532,7 +11474,6 @@
       <w:spacing w:line="240" w:lineRule="auto"/>
     </w:pPr>
     <w:tblPr>
-      <w:tblInd w:w="0" w:type="dxa"/>
       <w:tblBorders>
         <w:top w:val="single" w:sz="4" w:space="0" w:color="auto"/>
         <w:left w:val="single" w:sz="4" w:space="0" w:color="auto"/>
@@ -11541,12 +11482,6 @@
         <w:insideH w:val="single" w:sz="4" w:space="0" w:color="auto"/>
         <w:insideV w:val="single" w:sz="4" w:space="0" w:color="auto"/>
       </w:tblBorders>
-      <w:tblCellMar>
-        <w:top w:w="0" w:type="dxa"/>
-        <w:left w:w="108" w:type="dxa"/>
-        <w:bottom w:w="0" w:type="dxa"/>
-        <w:right w:w="108" w:type="dxa"/>
-      </w:tblCellMar>
     </w:tblPr>
   </w:style>
   <w:style w:type="table" w:customStyle="1" w:styleId="TableNormal1">
@@ -11608,7 +11543,6 @@
       <w:spacing w:line="240" w:lineRule="auto"/>
     </w:pPr>
     <w:tblPr>
-      <w:tblInd w:w="0" w:type="dxa"/>
       <w:tblBorders>
         <w:top w:val="single" w:sz="4" w:space="0" w:color="E5B8B7" w:themeColor="accent2" w:themeTint="66"/>
         <w:left w:val="single" w:sz="4" w:space="0" w:color="E5B8B7" w:themeColor="accent2" w:themeTint="66"/>
@@ -11617,12 +11551,6 @@
         <w:insideH w:val="single" w:sz="4" w:space="0" w:color="E5B8B7" w:themeColor="accent2" w:themeTint="66"/>
         <w:insideV w:val="single" w:sz="4" w:space="0" w:color="E5B8B7" w:themeColor="accent2" w:themeTint="66"/>
       </w:tblBorders>
-      <w:tblCellMar>
-        <w:top w:w="0" w:type="dxa"/>
-        <w:left w:w="108" w:type="dxa"/>
-        <w:bottom w:w="0" w:type="dxa"/>
-        <w:right w:w="108" w:type="dxa"/>
-      </w:tblCellMar>
     </w:tblPr>
     <w:tblStylePr w:type="firstRow">
       <w:rPr>
@@ -11668,15 +11596,7 @@
     <w:pPr>
       <w:spacing w:line="240" w:lineRule="auto"/>
     </w:pPr>
-    <w:tblPr>
-      <w:tblInd w:w="0" w:type="dxa"/>
-      <w:tblCellMar>
-        <w:top w:w="0" w:type="dxa"/>
-        <w:left w:w="108" w:type="dxa"/>
-        <w:bottom w:w="0" w:type="dxa"/>
-        <w:right w:w="108" w:type="dxa"/>
-      </w:tblCellMar>
-    </w:tblPr>
+    <w:tblPr/>
     <w:tblStylePr w:type="firstRow">
       <w:rPr>
         <w:rFonts w:asciiTheme="majorHAnsi" w:eastAsiaTheme="majorEastAsia" w:hAnsiTheme="majorHAnsi" w:cstheme="majorBidi"/>
@@ -11793,7 +11713,6 @@
       <w:spacing w:line="240" w:lineRule="auto"/>
     </w:pPr>
     <w:tblPr>
-      <w:tblInd w:w="0" w:type="dxa"/>
       <w:tblBorders>
         <w:top w:val="single" w:sz="4" w:space="0" w:color="999999" w:themeColor="text1" w:themeTint="66"/>
         <w:left w:val="single" w:sz="4" w:space="0" w:color="999999" w:themeColor="text1" w:themeTint="66"/>
@@ -11802,12 +11721,6 @@
         <w:insideH w:val="single" w:sz="4" w:space="0" w:color="999999" w:themeColor="text1" w:themeTint="66"/>
         <w:insideV w:val="single" w:sz="4" w:space="0" w:color="999999" w:themeColor="text1" w:themeTint="66"/>
       </w:tblBorders>
-      <w:tblCellMar>
-        <w:top w:w="0" w:type="dxa"/>
-        <w:left w:w="108" w:type="dxa"/>
-        <w:bottom w:w="0" w:type="dxa"/>
-        <w:right w:w="108" w:type="dxa"/>
-      </w:tblCellMar>
     </w:tblPr>
     <w:tblStylePr w:type="firstRow">
       <w:rPr>
@@ -11855,7 +11768,7 @@
       <w:ind w:left="720"/>
     </w:pPr>
   </w:style>
-  <w:style w:type="table" w:styleId="Tabladecuadrcula1clara-nfasis5">
+  <w:style w:type="table" w:styleId="Tablaconcuadrcula1clara-nfasis5">
     <w:name w:val="Grid Table 1 Light Accent 5"/>
     <w:basedOn w:val="Tablanormal"/>
     <w:uiPriority w:val="46"/>
@@ -11866,7 +11779,6 @@
     <w:tblPr>
       <w:tblStyleRowBandSize w:val="1"/>
       <w:tblStyleColBandSize w:val="1"/>
-      <w:tblInd w:w="0" w:type="dxa"/>
       <w:tblBorders>
         <w:top w:val="single" w:sz="4" w:space="0" w:color="B6DDE8" w:themeColor="accent5" w:themeTint="66"/>
         <w:left w:val="single" w:sz="4" w:space="0" w:color="B6DDE8" w:themeColor="accent5" w:themeTint="66"/>
@@ -11875,12 +11787,6 @@
         <w:insideH w:val="single" w:sz="4" w:space="0" w:color="B6DDE8" w:themeColor="accent5" w:themeTint="66"/>
         <w:insideV w:val="single" w:sz="4" w:space="0" w:color="B6DDE8" w:themeColor="accent5" w:themeTint="66"/>
       </w:tblBorders>
-      <w:tblCellMar>
-        <w:top w:w="0" w:type="dxa"/>
-        <w:left w:w="108" w:type="dxa"/>
-        <w:bottom w:w="0" w:type="dxa"/>
-        <w:right w:w="108" w:type="dxa"/>
-      </w:tblCellMar>
     </w:tblPr>
     <w:tblStylePr w:type="firstRow">
       <w:rPr>
@@ -11919,7 +11825,7 @@
       </w:rPr>
     </w:tblStylePr>
   </w:style>
-  <w:style w:type="table" w:styleId="Tabladecuadrcula1clara">
+  <w:style w:type="table" w:styleId="Tablaconcuadrcula1clara">
     <w:name w:val="Grid Table 1 Light"/>
     <w:basedOn w:val="Tablanormal"/>
     <w:uiPriority w:val="46"/>
@@ -11930,7 +11836,6 @@
     <w:tblPr>
       <w:tblStyleRowBandSize w:val="1"/>
       <w:tblStyleColBandSize w:val="1"/>
-      <w:tblInd w:w="0" w:type="dxa"/>
       <w:tblBorders>
         <w:top w:val="single" w:sz="4" w:space="0" w:color="999999" w:themeColor="text1" w:themeTint="66"/>
         <w:left w:val="single" w:sz="4" w:space="0" w:color="999999" w:themeColor="text1" w:themeTint="66"/>
@@ -11939,12 +11844,6 @@
         <w:insideH w:val="single" w:sz="4" w:space="0" w:color="999999" w:themeColor="text1" w:themeTint="66"/>
         <w:insideV w:val="single" w:sz="4" w:space="0" w:color="999999" w:themeColor="text1" w:themeTint="66"/>
       </w:tblBorders>
-      <w:tblCellMar>
-        <w:top w:w="0" w:type="dxa"/>
-        <w:left w:w="108" w:type="dxa"/>
-        <w:bottom w:w="0" w:type="dxa"/>
-        <w:right w:w="108" w:type="dxa"/>
-      </w:tblCellMar>
     </w:tblPr>
     <w:tblStylePr w:type="firstRow">
       <w:rPr>
@@ -12001,7 +11900,6 @@
     <w:tblPr>
       <w:tblStyleRowBandSize w:val="1"/>
       <w:tblStyleColBandSize w:val="1"/>
-      <w:tblInd w:w="0" w:type="dxa"/>
       <w:tblBorders>
         <w:top w:val="single" w:sz="4" w:space="0" w:color="BFBFBF" w:themeColor="background1" w:themeShade="BF"/>
         <w:left w:val="single" w:sz="4" w:space="0" w:color="BFBFBF" w:themeColor="background1" w:themeShade="BF"/>
@@ -12010,12 +11908,6 @@
         <w:insideH w:val="single" w:sz="4" w:space="0" w:color="BFBFBF" w:themeColor="background1" w:themeShade="BF"/>
         <w:insideV w:val="single" w:sz="4" w:space="0" w:color="BFBFBF" w:themeColor="background1" w:themeShade="BF"/>
       </w:tblBorders>
-      <w:tblCellMar>
-        <w:top w:w="0" w:type="dxa"/>
-        <w:left w:w="108" w:type="dxa"/>
-        <w:bottom w:w="0" w:type="dxa"/>
-        <w:right w:w="108" w:type="dxa"/>
-      </w:tblCellMar>
     </w:tblPr>
     <w:tblStylePr w:type="firstRow">
       <w:rPr>

</xml_diff>

<commit_message>
Caso 1 - ejemplo 1
</commit_message>
<xml_diff>
--- a/Documentos/PGC.docx
+++ b/Documentos/PGC.docx
@@ -1,6 +1,6 @@
 
 <file path=word/document.xml><?xml version="1.0" encoding="utf-8"?>
-<w:document xmlns:wpc="http://schemas.microsoft.com/office/word/2010/wordprocessingCanvas" xmlns:mc="http://schemas.openxmlformats.org/markup-compatibility/2006" xmlns:o="urn:schemas-microsoft-com:office:office" xmlns:r="http://schemas.openxmlformats.org/officeDocument/2006/relationships" xmlns:m="http://schemas.openxmlformats.org/officeDocument/2006/math" xmlns:v="urn:schemas-microsoft-com:vml" xmlns:wp14="http://schemas.microsoft.com/office/word/2010/wordprocessingDrawing" xmlns:wp="http://schemas.openxmlformats.org/drawingml/2006/wordprocessingDrawing" xmlns:w10="urn:schemas-microsoft-com:office:word" xmlns:w="http://schemas.openxmlformats.org/wordprocessingml/2006/main" xmlns:w14="http://schemas.microsoft.com/office/word/2010/wordml" xmlns:w15="http://schemas.microsoft.com/office/word/2012/wordml" xmlns:wpg="http://schemas.microsoft.com/office/word/2010/wordprocessingGroup" xmlns:wpi="http://schemas.microsoft.com/office/word/2010/wordprocessingInk" xmlns:wne="http://schemas.microsoft.com/office/word/2006/wordml" xmlns:wps="http://schemas.microsoft.com/office/word/2010/wordprocessingShape" mc:Ignorable="w14 w15 wp14">
+<w:document xmlns:wpc="http://schemas.microsoft.com/office/word/2010/wordprocessingCanvas" xmlns:cx="http://schemas.microsoft.com/office/drawing/2014/chartex" xmlns:cx1="http://schemas.microsoft.com/office/drawing/2015/9/8/chartex" xmlns:cx2="http://schemas.microsoft.com/office/drawing/2015/10/21/chartex" xmlns:cx3="http://schemas.microsoft.com/office/drawing/2016/5/9/chartex" xmlns:cx4="http://schemas.microsoft.com/office/drawing/2016/5/10/chartex" xmlns:cx5="http://schemas.microsoft.com/office/drawing/2016/5/11/chartex" xmlns:cx6="http://schemas.microsoft.com/office/drawing/2016/5/12/chartex" xmlns:cx7="http://schemas.microsoft.com/office/drawing/2016/5/13/chartex" xmlns:cx8="http://schemas.microsoft.com/office/drawing/2016/5/14/chartex" xmlns:mc="http://schemas.openxmlformats.org/markup-compatibility/2006" xmlns:aink="http://schemas.microsoft.com/office/drawing/2016/ink" xmlns:am3d="http://schemas.microsoft.com/office/drawing/2017/model3d" xmlns:o="urn:schemas-microsoft-com:office:office" xmlns:r="http://schemas.openxmlformats.org/officeDocument/2006/relationships" xmlns:m="http://schemas.openxmlformats.org/officeDocument/2006/math" xmlns:v="urn:schemas-microsoft-com:vml" xmlns:wp14="http://schemas.microsoft.com/office/word/2010/wordprocessingDrawing" xmlns:wp="http://schemas.openxmlformats.org/drawingml/2006/wordprocessingDrawing" xmlns:w10="urn:schemas-microsoft-com:office:word" xmlns:w="http://schemas.openxmlformats.org/wordprocessingml/2006/main" xmlns:w14="http://schemas.microsoft.com/office/word/2010/wordml" xmlns:w15="http://schemas.microsoft.com/office/word/2012/wordml" xmlns:w16cid="http://schemas.microsoft.com/office/word/2016/wordml/cid" xmlns:w16se="http://schemas.microsoft.com/office/word/2015/wordml/symex" xmlns:wpg="http://schemas.microsoft.com/office/word/2010/wordprocessingGroup" xmlns:wpi="http://schemas.microsoft.com/office/word/2010/wordprocessingInk" xmlns:wne="http://schemas.microsoft.com/office/word/2006/wordml" xmlns:wps="http://schemas.microsoft.com/office/word/2010/wordprocessingShape" mc:Ignorable="w14 w15 w16se w16cid wp14">
   <w:body>
     <w:p>
       <w:pPr>
@@ -1217,7 +1217,7 @@
     </w:p>
     <w:p>
       <w:pPr>
-        <w:pStyle w:val="Puesto"/>
+        <w:pStyle w:val="Ttulo"/>
         <w:spacing w:after="160" w:line="360" w:lineRule="auto"/>
         <w:contextualSpacing w:val="0"/>
         <w:rPr>
@@ -1234,8 +1234,6 @@
         </w:rPr>
         <w:t>ÍNDICE</w:t>
       </w:r>
-      <w:bookmarkStart w:id="1" w:name="_GoBack"/>
-      <w:bookmarkEnd w:id="1"/>
     </w:p>
     <w:sdt>
       <w:sdtPr>
@@ -2050,8 +2048,8 @@
         <w:pStyle w:val="Ttulo1"/>
         <w:contextualSpacing w:val="0"/>
       </w:pPr>
-      <w:bookmarkStart w:id="2" w:name="_4rcvgyuyxw8p" w:colFirst="0" w:colLast="0"/>
-      <w:bookmarkEnd w:id="2"/>
+      <w:bookmarkStart w:id="1" w:name="_4rcvgyuyxw8p" w:colFirst="0" w:colLast="0"/>
+      <w:bookmarkEnd w:id="1"/>
       <w:r>
         <w:br w:type="page"/>
       </w:r>
@@ -2064,12 +2062,12 @@
           <w:numId w:val="1"/>
         </w:numPr>
       </w:pPr>
-      <w:bookmarkStart w:id="3" w:name="_Toc527109532"/>
+      <w:bookmarkStart w:id="2" w:name="_Toc527109532"/>
       <w:r>
         <w:lastRenderedPageBreak/>
         <w:t>Planificación</w:t>
       </w:r>
-      <w:bookmarkEnd w:id="3"/>
+      <w:bookmarkEnd w:id="2"/>
     </w:p>
     <w:p>
       <w:pPr>
@@ -2079,13 +2077,13 @@
           <w:numId w:val="1"/>
         </w:numPr>
       </w:pPr>
-      <w:bookmarkStart w:id="4" w:name="_x11i8mu2p25k" w:colFirst="0" w:colLast="0"/>
-      <w:bookmarkStart w:id="5" w:name="_Toc527109533"/>
+      <w:bookmarkStart w:id="3" w:name="_x11i8mu2p25k" w:colFirst="0" w:colLast="0"/>
+      <w:bookmarkStart w:id="4" w:name="_Toc527109533"/>
+      <w:bookmarkEnd w:id="3"/>
+      <w:r>
+        <w:t>Introducción</w:t>
+      </w:r>
       <w:bookmarkEnd w:id="4"/>
-      <w:r>
-        <w:t>Introducción</w:t>
-      </w:r>
-      <w:bookmarkEnd w:id="5"/>
     </w:p>
     <w:p>
       <w:pPr>
@@ -2093,8 +2091,8 @@
         <w:ind w:left="1440"/>
         <w:contextualSpacing w:val="0"/>
       </w:pPr>
-      <w:bookmarkStart w:id="6" w:name="_2et92p0" w:colFirst="0" w:colLast="0"/>
-      <w:bookmarkEnd w:id="6"/>
+      <w:bookmarkStart w:id="5" w:name="_2et92p0" w:colFirst="0" w:colLast="0"/>
+      <w:bookmarkEnd w:id="5"/>
       <w:r>
         <w:t>Una de las problemáticas más comunes que tenemos en nuestra consultora se generan cuando desarrollamos un proyecto de software, pues lo miembros del equipo de desarrollo hacen uso de diferentes repositorios, esto genera que el jefe de proyecto no haga un control eficiente de las versiones de los elementos, además de generar retrasos en las entregas, errores que no se tenían planificados.</w:t>
       </w:r>
@@ -2138,8 +2136,8 @@
           <w:szCs w:val="24"/>
         </w:rPr>
       </w:pPr>
-      <w:bookmarkStart w:id="7" w:name="_tyjcwt" w:colFirst="0" w:colLast="0"/>
-      <w:bookmarkEnd w:id="7"/>
+      <w:bookmarkStart w:id="6" w:name="_tyjcwt" w:colFirst="0" w:colLast="0"/>
+      <w:bookmarkEnd w:id="6"/>
       <w:r>
         <w:t>Se desarrolla este plan con el propósito de establecer pautas para un mejor desempeño de los equipos de trabajo.</w:t>
       </w:r>
@@ -2150,8 +2148,8 @@
         <w:ind w:left="1417"/>
         <w:contextualSpacing w:val="0"/>
       </w:pPr>
-      <w:bookmarkStart w:id="8" w:name="_3dy6vkm" w:colFirst="0" w:colLast="0"/>
-      <w:bookmarkEnd w:id="8"/>
+      <w:bookmarkStart w:id="7" w:name="_3dy6vkm" w:colFirst="0" w:colLast="0"/>
+      <w:bookmarkEnd w:id="7"/>
       <w:r>
         <w:t>El objetivo de este plan es poder llevar un control de los proyectos, recursos y los tiempos para el desarrollo.</w:t>
       </w:r>
@@ -2180,13 +2178,13 @@
           <w:numId w:val="1"/>
         </w:numPr>
       </w:pPr>
-      <w:bookmarkStart w:id="9" w:name="_be9zdureu1xe" w:colFirst="0" w:colLast="0"/>
-      <w:bookmarkStart w:id="10" w:name="_Toc527109534"/>
+      <w:bookmarkStart w:id="8" w:name="_be9zdureu1xe" w:colFirst="0" w:colLast="0"/>
+      <w:bookmarkStart w:id="9" w:name="_Toc527109534"/>
+      <w:bookmarkEnd w:id="8"/>
+      <w:r>
+        <w:t>Roles, responsabilidades y cantidad</w:t>
+      </w:r>
       <w:bookmarkEnd w:id="9"/>
-      <w:r>
-        <w:t>Roles, responsabilidades y cantidad</w:t>
-      </w:r>
-      <w:bookmarkEnd w:id="10"/>
       <w:r>
         <w:t xml:space="preserve"> </w:t>
       </w:r>
@@ -2474,7 +2472,6 @@
               <w:contextualSpacing w:val="0"/>
             </w:pPr>
             <w:r>
-              <w:lastRenderedPageBreak/>
               <w:t>Bibliotecario</w:t>
             </w:r>
           </w:p>
@@ -2576,13 +2573,13 @@
           <w:numId w:val="1"/>
         </w:numPr>
       </w:pPr>
-      <w:bookmarkStart w:id="11" w:name="_ebh75tvectrh" w:colFirst="0" w:colLast="0"/>
-      <w:bookmarkStart w:id="12" w:name="_Toc527109535"/>
+      <w:bookmarkStart w:id="10" w:name="_ebh75tvectrh" w:colFirst="0" w:colLast="0"/>
+      <w:bookmarkStart w:id="11" w:name="_Toc527109535"/>
+      <w:bookmarkEnd w:id="10"/>
+      <w:r>
+        <w:t>Políticas, Directrices y procedimientos</w:t>
+      </w:r>
       <w:bookmarkEnd w:id="11"/>
-      <w:r>
-        <w:t>Políticas, Directrices y procedimientos</w:t>
-      </w:r>
-      <w:bookmarkEnd w:id="12"/>
     </w:p>
     <w:p>
       <w:pPr>
@@ -2597,7 +2594,7 @@
     </w:p>
     <w:tbl>
       <w:tblPr>
-        <w:tblStyle w:val="Tabladecuadrcula1clara-nfasis5"/>
+        <w:tblStyle w:val="Tablaconcuadrcula1clara-nfasis5"/>
         <w:tblW w:w="9169" w:type="dxa"/>
         <w:tblInd w:w="720" w:type="dxa"/>
         <w:tblLook w:val="04A0" w:firstRow="1" w:lastRow="0" w:firstColumn="1" w:lastColumn="0" w:noHBand="0" w:noVBand="1"/>
@@ -3213,7 +3210,6 @@
         <w:ind w:left="720"/>
         <w:contextualSpacing w:val="0"/>
       </w:pPr>
-      <w:proofErr w:type="spellStart"/>
       <w:r>
         <w:rPr>
           <w:rFonts w:eastAsia="Times New Roman"/>
@@ -3222,18 +3218,7 @@
           <w:color w:val="000000"/>
           <w:lang w:val="en-US" w:eastAsia="zh-CN"/>
         </w:rPr>
-        <w:t>Desarrollo</w:t>
-      </w:r>
-      <w:proofErr w:type="spellEnd"/>
-      <w:r>
-        <w:rPr>
-          <w:rFonts w:eastAsia="Times New Roman"/>
-          <w:b/>
-          <w:bCs/>
-          <w:color w:val="000000"/>
-          <w:lang w:val="en-US" w:eastAsia="zh-CN"/>
-        </w:rPr>
-        <w:t xml:space="preserve"> </w:t>
+        <w:t xml:space="preserve">Desarrollo </w:t>
       </w:r>
       <w:r>
         <w:t>(</w:t>
@@ -3468,15 +3453,7 @@
         <w:contextualSpacing w:val="0"/>
       </w:pPr>
       <w:r>
-        <w:t>La documentación de los proyectos, específicamente</w:t>
-      </w:r>
-      <w:proofErr w:type="gramStart"/>
-      <w:r>
-        <w:t>:  manual</w:t>
-      </w:r>
-      <w:proofErr w:type="gramEnd"/>
-      <w:r>
-        <w:t xml:space="preserve"> de usuario, manual de operaciones, arquitectura de la solución, especificaciones, </w:t>
+        <w:t xml:space="preserve">La documentación de los proyectos, específicamente:  manual de usuario, manual de operaciones, arquitectura de la solución, especificaciones, </w:t>
       </w:r>
       <w:proofErr w:type="spellStart"/>
       <w:r>
@@ -3522,20 +3499,8 @@
           <w:color w:val="000000"/>
           <w:lang w:val="en-US" w:eastAsia="zh-CN"/>
         </w:rPr>
-        <w:t xml:space="preserve">Control de </w:t>
-      </w:r>
-      <w:proofErr w:type="spellStart"/>
-      <w:r>
-        <w:rPr>
-          <w:rFonts w:eastAsia="Times New Roman"/>
-          <w:b/>
-          <w:bCs/>
-          <w:color w:val="000000"/>
-          <w:lang w:val="en-US" w:eastAsia="zh-CN"/>
-        </w:rPr>
-        <w:t>Calidad</w:t>
-      </w:r>
-      <w:proofErr w:type="spellEnd"/>
+        <w:t>Control de Calidad</w:t>
+      </w:r>
     </w:p>
     <w:p>
       <w:pPr>
@@ -3735,13 +3700,13 @@
           <w:numId w:val="1"/>
         </w:numPr>
       </w:pPr>
-      <w:bookmarkStart w:id="13" w:name="_t9nqhmhnhxwj" w:colFirst="0" w:colLast="0"/>
-      <w:bookmarkStart w:id="14" w:name="_Toc527109536"/>
+      <w:bookmarkStart w:id="12" w:name="_t9nqhmhnhxwj" w:colFirst="0" w:colLast="0"/>
+      <w:bookmarkStart w:id="13" w:name="_Toc527109536"/>
+      <w:bookmarkEnd w:id="12"/>
+      <w:r>
+        <w:t>Herramientas, entorno e infraestructura</w:t>
+      </w:r>
       <w:bookmarkEnd w:id="13"/>
-      <w:r>
-        <w:t>Herramientas, entorno e infraestructura</w:t>
-      </w:r>
-      <w:bookmarkEnd w:id="14"/>
     </w:p>
     <w:tbl>
       <w:tblPr>
@@ -3804,11 +3769,9 @@
               <w:ind w:left="0"/>
               <w:contextualSpacing w:val="0"/>
             </w:pPr>
-            <w:proofErr w:type="spellStart"/>
             <w:r>
               <w:t>Git</w:t>
             </w:r>
-            <w:proofErr w:type="spellEnd"/>
           </w:p>
         </w:tc>
         <w:tc>
@@ -4009,31 +3972,7 @@
               <w:cnfStyle w:val="000000000000" w:firstRow="0" w:lastRow="0" w:firstColumn="0" w:lastColumn="0" w:oddVBand="0" w:evenVBand="0" w:oddHBand="0" w:evenHBand="0" w:firstRowFirstColumn="0" w:firstRowLastColumn="0" w:lastRowFirstColumn="0" w:lastRowLastColumn="0"/>
             </w:pPr>
             <w:r>
-              <w:t xml:space="preserve">IDE oficial de </w:t>
-            </w:r>
-            <w:proofErr w:type="spellStart"/>
-            <w:r>
-              <w:t>Android</w:t>
-            </w:r>
-            <w:proofErr w:type="spellEnd"/>
-            <w:r>
-              <w:t xml:space="preserve">. Está diseñado específicamente para que </w:t>
-            </w:r>
-            <w:proofErr w:type="spellStart"/>
-            <w:r>
-              <w:t>Android</w:t>
-            </w:r>
-            <w:proofErr w:type="spellEnd"/>
-            <w:r>
-              <w:t xml:space="preserve"> acelere su desarrollo y lo ayude a crear aplicaciones de la más alta calidad para cada dispositivo </w:t>
-            </w:r>
-            <w:proofErr w:type="spellStart"/>
-            <w:r>
-              <w:t>Android</w:t>
-            </w:r>
-            <w:proofErr w:type="spellEnd"/>
-            <w:r>
-              <w:t>.</w:t>
+              <w:t>IDE oficial de Android. Está diseñado específicamente para que Android acelere su desarrollo y lo ayude a crear aplicaciones de la más alta calidad para cada dispositivo Android.</w:t>
             </w:r>
           </w:p>
         </w:tc>
@@ -4190,20 +4129,20 @@
         </w:numPr>
         <w:contextualSpacing w:val="0"/>
       </w:pPr>
-      <w:bookmarkStart w:id="15" w:name="_sh3ztdex99o4" w:colFirst="0" w:colLast="0"/>
-      <w:bookmarkStart w:id="16" w:name="_Toc527109537"/>
+      <w:bookmarkStart w:id="14" w:name="_sh3ztdex99o4" w:colFirst="0" w:colLast="0"/>
+      <w:bookmarkStart w:id="15" w:name="_Toc527109537"/>
+      <w:bookmarkEnd w:id="14"/>
+      <w:r>
+        <w:t>Calendario</w:t>
+      </w:r>
       <w:bookmarkEnd w:id="15"/>
-      <w:r>
-        <w:t>Calendario</w:t>
-      </w:r>
-      <w:bookmarkEnd w:id="16"/>
       <w:r>
         <w:t xml:space="preserve"> </w:t>
       </w:r>
     </w:p>
     <w:tbl>
       <w:tblPr>
-        <w:tblStyle w:val="Tabladecuadrcula1clara"/>
+        <w:tblStyle w:val="Tablaconcuadrcula1clara"/>
         <w:tblW w:w="9234" w:type="dxa"/>
         <w:tblInd w:w="720" w:type="dxa"/>
         <w:tblLook w:val="04A0" w:firstRow="1" w:lastRow="0" w:firstColumn="1" w:lastColumn="0" w:noHBand="0" w:noVBand="1"/>
@@ -7633,11 +7572,11 @@
           <w:numId w:val="1"/>
         </w:numPr>
       </w:pPr>
-      <w:bookmarkStart w:id="17" w:name="_Toc527109538"/>
+      <w:bookmarkStart w:id="16" w:name="_Toc527109538"/>
       <w:r>
         <w:t>Identificación</w:t>
       </w:r>
-      <w:bookmarkEnd w:id="17"/>
+      <w:bookmarkEnd w:id="16"/>
     </w:p>
     <w:p>
       <w:pPr>
@@ -7647,11 +7586,11 @@
           <w:numId w:val="1"/>
         </w:numPr>
       </w:pPr>
-      <w:bookmarkStart w:id="18" w:name="_Toc527109539"/>
+      <w:bookmarkStart w:id="17" w:name="_Toc527109539"/>
       <w:r>
         <w:t>Lista de clasificación de CI</w:t>
       </w:r>
-      <w:bookmarkEnd w:id="18"/>
+      <w:bookmarkEnd w:id="17"/>
     </w:p>
     <w:tbl>
       <w:tblPr>
@@ -8615,11 +8554,11 @@
           <w:numId w:val="1"/>
         </w:numPr>
       </w:pPr>
-      <w:bookmarkStart w:id="19" w:name="_Toc527109540"/>
+      <w:bookmarkStart w:id="18" w:name="_Toc527109540"/>
       <w:r>
         <w:t>Definición de la Nomenclatura</w:t>
       </w:r>
-      <w:bookmarkEnd w:id="19"/>
+      <w:bookmarkEnd w:id="18"/>
     </w:p>
     <w:p>
       <w:pPr>
@@ -8733,6 +8672,85 @@
         <w:spacing w:after="0" w:line="240" w:lineRule="auto"/>
         <w:contextualSpacing w:val="0"/>
         <w:rPr>
+          <w:rFonts w:eastAsia="Times New Roman"/>
+          <w:color w:val="000000"/>
+          <w:lang w:val="es-PE" w:eastAsia="es-PE"/>
+        </w:rPr>
+      </w:pPr>
+      <w:r>
+        <w:rPr>
+          <w:rFonts w:eastAsia="Times New Roman"/>
+          <w:color w:val="000000"/>
+          <w:lang w:val="es-PE" w:eastAsia="es-PE"/>
+        </w:rPr>
+        <w:t>Ejemplo:</w:t>
+      </w:r>
+    </w:p>
+    <w:p>
+      <w:pPr>
+        <w:pStyle w:val="Prrafodelista"/>
+        <w:numPr>
+          <w:ilvl w:val="0"/>
+          <w:numId w:val="13"/>
+        </w:numPr>
+        <w:spacing w:after="0" w:line="240" w:lineRule="auto"/>
+        <w:contextualSpacing w:val="0"/>
+        <w:rPr>
+          <w:rFonts w:eastAsia="Times New Roman"/>
+          <w:color w:val="000000"/>
+          <w:lang w:val="es-PE" w:eastAsia="es-PE"/>
+        </w:rPr>
+      </w:pPr>
+      <w:r>
+        <w:rPr>
+          <w:rFonts w:eastAsia="Times New Roman"/>
+          <w:color w:val="000000"/>
+          <w:lang w:val="es-PE" w:eastAsia="es-PE"/>
+        </w:rPr>
+        <w:t>Plan de gestión de la configuración:</w:t>
+      </w:r>
+    </w:p>
+    <w:p>
+      <w:pPr>
+        <w:pStyle w:val="Prrafodelista"/>
+        <w:spacing w:after="0" w:line="240" w:lineRule="auto"/>
+        <w:ind w:left="1080"/>
+        <w:contextualSpacing w:val="0"/>
+        <w:rPr>
+          <w:rFonts w:eastAsia="Times New Roman"/>
+          <w:color w:val="000000"/>
+          <w:lang w:val="es-PE" w:eastAsia="es-PE"/>
+        </w:rPr>
+      </w:pPr>
+      <w:r>
+        <w:rPr>
+          <w:rFonts w:eastAsia="Times New Roman"/>
+          <w:color w:val="000000"/>
+          <w:lang w:val="es-PE" w:eastAsia="es-PE"/>
+        </w:rPr>
+        <w:t>Acrónimo del ítem: PGC</w:t>
+      </w:r>
+      <w:bookmarkStart w:id="19" w:name="_GoBack"/>
+      <w:bookmarkEnd w:id="19"/>
+    </w:p>
+    <w:p>
+      <w:pPr>
+        <w:pStyle w:val="Prrafodelista"/>
+        <w:spacing w:after="0" w:line="240" w:lineRule="auto"/>
+        <w:contextualSpacing w:val="0"/>
+        <w:rPr>
+          <w:rFonts w:eastAsia="Times New Roman"/>
+          <w:color w:val="000000"/>
+          <w:lang w:val="es-PE" w:eastAsia="es-PE"/>
+        </w:rPr>
+      </w:pPr>
+    </w:p>
+    <w:p>
+      <w:pPr>
+        <w:pStyle w:val="Prrafodelista"/>
+        <w:spacing w:after="0" w:line="240" w:lineRule="auto"/>
+        <w:contextualSpacing w:val="0"/>
+        <w:rPr>
           <w:rFonts w:ascii="Times New Roman" w:eastAsia="Times New Roman" w:hAnsi="Times New Roman" w:cs="Times New Roman"/>
           <w:sz w:val="24"/>
           <w:szCs w:val="24"/>
@@ -9057,6 +9075,7 @@
                 <w:color w:val="000000"/>
                 <w:lang w:val="es-PE" w:eastAsia="es-PE"/>
               </w:rPr>
+              <w:lastRenderedPageBreak/>
               <w:t xml:space="preserve">Acrónimo del proyecto + </w:t>
             </w:r>
             <w:r>
@@ -9186,7 +9205,6 @@
           <w:color w:val="000000"/>
           <w:lang w:val="es-PE" w:eastAsia="es-PE"/>
         </w:rPr>
-        <w:lastRenderedPageBreak/>
         <w:t>STSM_CF_BACK</w:t>
       </w:r>
     </w:p>
@@ -9329,7 +9347,7 @@
 </file>
 
 <file path=word/endnotes.xml><?xml version="1.0" encoding="utf-8"?>
-<w:endnotes xmlns:wpc="http://schemas.microsoft.com/office/word/2010/wordprocessingCanvas" xmlns:mc="http://schemas.openxmlformats.org/markup-compatibility/2006" xmlns:o="urn:schemas-microsoft-com:office:office" xmlns:r="http://schemas.openxmlformats.org/officeDocument/2006/relationships" xmlns:m="http://schemas.openxmlformats.org/officeDocument/2006/math" xmlns:v="urn:schemas-microsoft-com:vml" xmlns:wp14="http://schemas.microsoft.com/office/word/2010/wordprocessingDrawing" xmlns:wp="http://schemas.openxmlformats.org/drawingml/2006/wordprocessingDrawing" xmlns:w10="urn:schemas-microsoft-com:office:word" xmlns:w="http://schemas.openxmlformats.org/wordprocessingml/2006/main" xmlns:w14="http://schemas.microsoft.com/office/word/2010/wordml" xmlns:w15="http://schemas.microsoft.com/office/word/2012/wordml" xmlns:wpg="http://schemas.microsoft.com/office/word/2010/wordprocessingGroup" xmlns:wpi="http://schemas.microsoft.com/office/word/2010/wordprocessingInk" xmlns:wne="http://schemas.microsoft.com/office/word/2006/wordml" xmlns:wps="http://schemas.microsoft.com/office/word/2010/wordprocessingShape" mc:Ignorable="w14 w15 wp14">
+<w:endnotes xmlns:wpc="http://schemas.microsoft.com/office/word/2010/wordprocessingCanvas" xmlns:cx="http://schemas.microsoft.com/office/drawing/2014/chartex" xmlns:cx1="http://schemas.microsoft.com/office/drawing/2015/9/8/chartex" xmlns:cx2="http://schemas.microsoft.com/office/drawing/2015/10/21/chartex" xmlns:cx3="http://schemas.microsoft.com/office/drawing/2016/5/9/chartex" xmlns:cx4="http://schemas.microsoft.com/office/drawing/2016/5/10/chartex" xmlns:cx5="http://schemas.microsoft.com/office/drawing/2016/5/11/chartex" xmlns:cx6="http://schemas.microsoft.com/office/drawing/2016/5/12/chartex" xmlns:cx7="http://schemas.microsoft.com/office/drawing/2016/5/13/chartex" xmlns:cx8="http://schemas.microsoft.com/office/drawing/2016/5/14/chartex" xmlns:mc="http://schemas.openxmlformats.org/markup-compatibility/2006" xmlns:aink="http://schemas.microsoft.com/office/drawing/2016/ink" xmlns:am3d="http://schemas.microsoft.com/office/drawing/2017/model3d" xmlns:o="urn:schemas-microsoft-com:office:office" xmlns:r="http://schemas.openxmlformats.org/officeDocument/2006/relationships" xmlns:m="http://schemas.openxmlformats.org/officeDocument/2006/math" xmlns:v="urn:schemas-microsoft-com:vml" xmlns:wp14="http://schemas.microsoft.com/office/word/2010/wordprocessingDrawing" xmlns:wp="http://schemas.openxmlformats.org/drawingml/2006/wordprocessingDrawing" xmlns:w10="urn:schemas-microsoft-com:office:word" xmlns:w="http://schemas.openxmlformats.org/wordprocessingml/2006/main" xmlns:w14="http://schemas.microsoft.com/office/word/2010/wordml" xmlns:w15="http://schemas.microsoft.com/office/word/2012/wordml" xmlns:w16cid="http://schemas.microsoft.com/office/word/2016/wordml/cid" xmlns:w16se="http://schemas.microsoft.com/office/word/2015/wordml/symex" xmlns:wpg="http://schemas.microsoft.com/office/word/2010/wordprocessingGroup" xmlns:wpi="http://schemas.microsoft.com/office/word/2010/wordprocessingInk" xmlns:wne="http://schemas.microsoft.com/office/word/2006/wordml" xmlns:wps="http://schemas.microsoft.com/office/word/2010/wordprocessingShape" mc:Ignorable="w14 w15 w16se w16cid wp14">
   <w:endnote w:type="separator" w:id="-1">
     <w:p>
       <w:pPr>
@@ -9354,7 +9372,7 @@
 </file>
 
 <file path=word/footer1.xml><?xml version="1.0" encoding="utf-8"?>
-<w:ftr xmlns:wpc="http://schemas.microsoft.com/office/word/2010/wordprocessingCanvas" xmlns:mc="http://schemas.openxmlformats.org/markup-compatibility/2006" xmlns:o="urn:schemas-microsoft-com:office:office" xmlns:r="http://schemas.openxmlformats.org/officeDocument/2006/relationships" xmlns:m="http://schemas.openxmlformats.org/officeDocument/2006/math" xmlns:v="urn:schemas-microsoft-com:vml" xmlns:wp14="http://schemas.microsoft.com/office/word/2010/wordprocessingDrawing" xmlns:wp="http://schemas.openxmlformats.org/drawingml/2006/wordprocessingDrawing" xmlns:w10="urn:schemas-microsoft-com:office:word" xmlns:w="http://schemas.openxmlformats.org/wordprocessingml/2006/main" xmlns:w14="http://schemas.microsoft.com/office/word/2010/wordml" xmlns:w15="http://schemas.microsoft.com/office/word/2012/wordml" xmlns:wpg="http://schemas.microsoft.com/office/word/2010/wordprocessingGroup" xmlns:wpi="http://schemas.microsoft.com/office/word/2010/wordprocessingInk" xmlns:wne="http://schemas.microsoft.com/office/word/2006/wordml" xmlns:wps="http://schemas.microsoft.com/office/word/2010/wordprocessingShape" mc:Ignorable="w14 w15 wp14">
+<w:ftr xmlns:wpc="http://schemas.microsoft.com/office/word/2010/wordprocessingCanvas" xmlns:cx="http://schemas.microsoft.com/office/drawing/2014/chartex" xmlns:cx1="http://schemas.microsoft.com/office/drawing/2015/9/8/chartex" xmlns:cx2="http://schemas.microsoft.com/office/drawing/2015/10/21/chartex" xmlns:cx3="http://schemas.microsoft.com/office/drawing/2016/5/9/chartex" xmlns:cx4="http://schemas.microsoft.com/office/drawing/2016/5/10/chartex" xmlns:cx5="http://schemas.microsoft.com/office/drawing/2016/5/11/chartex" xmlns:cx6="http://schemas.microsoft.com/office/drawing/2016/5/12/chartex" xmlns:cx7="http://schemas.microsoft.com/office/drawing/2016/5/13/chartex" xmlns:cx8="http://schemas.microsoft.com/office/drawing/2016/5/14/chartex" xmlns:mc="http://schemas.openxmlformats.org/markup-compatibility/2006" xmlns:aink="http://schemas.microsoft.com/office/drawing/2016/ink" xmlns:am3d="http://schemas.microsoft.com/office/drawing/2017/model3d" xmlns:o="urn:schemas-microsoft-com:office:office" xmlns:r="http://schemas.openxmlformats.org/officeDocument/2006/relationships" xmlns:m="http://schemas.openxmlformats.org/officeDocument/2006/math" xmlns:v="urn:schemas-microsoft-com:vml" xmlns:wp14="http://schemas.microsoft.com/office/word/2010/wordprocessingDrawing" xmlns:wp="http://schemas.openxmlformats.org/drawingml/2006/wordprocessingDrawing" xmlns:w10="urn:schemas-microsoft-com:office:word" xmlns:w="http://schemas.openxmlformats.org/wordprocessingml/2006/main" xmlns:w14="http://schemas.microsoft.com/office/word/2010/wordml" xmlns:w15="http://schemas.microsoft.com/office/word/2012/wordml" xmlns:w16cid="http://schemas.microsoft.com/office/word/2016/wordml/cid" xmlns:w16se="http://schemas.microsoft.com/office/word/2015/wordml/symex" xmlns:wpg="http://schemas.microsoft.com/office/word/2010/wordprocessingGroup" xmlns:wpi="http://schemas.microsoft.com/office/word/2010/wordprocessingInk" xmlns:wne="http://schemas.microsoft.com/office/word/2006/wordml" xmlns:wps="http://schemas.microsoft.com/office/word/2010/wordprocessingShape" mc:Ignorable="w14 w15 w16se w16cid wp14">
   <w:p>
     <w:pPr>
       <w:contextualSpacing w:val="0"/>
@@ -9382,7 +9400,7 @@
 </file>
 
 <file path=word/footer2.xml><?xml version="1.0" encoding="utf-8"?>
-<w:ftr xmlns:wpc="http://schemas.microsoft.com/office/word/2010/wordprocessingCanvas" xmlns:mc="http://schemas.openxmlformats.org/markup-compatibility/2006" xmlns:o="urn:schemas-microsoft-com:office:office" xmlns:r="http://schemas.openxmlformats.org/officeDocument/2006/relationships" xmlns:m="http://schemas.openxmlformats.org/officeDocument/2006/math" xmlns:v="urn:schemas-microsoft-com:vml" xmlns:wp14="http://schemas.microsoft.com/office/word/2010/wordprocessingDrawing" xmlns:wp="http://schemas.openxmlformats.org/drawingml/2006/wordprocessingDrawing" xmlns:w10="urn:schemas-microsoft-com:office:word" xmlns:w="http://schemas.openxmlformats.org/wordprocessingml/2006/main" xmlns:w14="http://schemas.microsoft.com/office/word/2010/wordml" xmlns:w15="http://schemas.microsoft.com/office/word/2012/wordml" xmlns:wpg="http://schemas.microsoft.com/office/word/2010/wordprocessingGroup" xmlns:wpi="http://schemas.microsoft.com/office/word/2010/wordprocessingInk" xmlns:wne="http://schemas.microsoft.com/office/word/2006/wordml" xmlns:wps="http://schemas.microsoft.com/office/word/2010/wordprocessingShape" mc:Ignorable="w14 w15 wp14">
+<w:ftr xmlns:wpc="http://schemas.microsoft.com/office/word/2010/wordprocessingCanvas" xmlns:cx="http://schemas.microsoft.com/office/drawing/2014/chartex" xmlns:cx1="http://schemas.microsoft.com/office/drawing/2015/9/8/chartex" xmlns:cx2="http://schemas.microsoft.com/office/drawing/2015/10/21/chartex" xmlns:cx3="http://schemas.microsoft.com/office/drawing/2016/5/9/chartex" xmlns:cx4="http://schemas.microsoft.com/office/drawing/2016/5/10/chartex" xmlns:cx5="http://schemas.microsoft.com/office/drawing/2016/5/11/chartex" xmlns:cx6="http://schemas.microsoft.com/office/drawing/2016/5/12/chartex" xmlns:cx7="http://schemas.microsoft.com/office/drawing/2016/5/13/chartex" xmlns:cx8="http://schemas.microsoft.com/office/drawing/2016/5/14/chartex" xmlns:mc="http://schemas.openxmlformats.org/markup-compatibility/2006" xmlns:aink="http://schemas.microsoft.com/office/drawing/2016/ink" xmlns:am3d="http://schemas.microsoft.com/office/drawing/2017/model3d" xmlns:o="urn:schemas-microsoft-com:office:office" xmlns:r="http://schemas.openxmlformats.org/officeDocument/2006/relationships" xmlns:m="http://schemas.openxmlformats.org/officeDocument/2006/math" xmlns:v="urn:schemas-microsoft-com:vml" xmlns:wp14="http://schemas.microsoft.com/office/word/2010/wordprocessingDrawing" xmlns:wp="http://schemas.openxmlformats.org/drawingml/2006/wordprocessingDrawing" xmlns:w10="urn:schemas-microsoft-com:office:word" xmlns:w="http://schemas.openxmlformats.org/wordprocessingml/2006/main" xmlns:w14="http://schemas.microsoft.com/office/word/2010/wordml" xmlns:w15="http://schemas.microsoft.com/office/word/2012/wordml" xmlns:w16cid="http://schemas.microsoft.com/office/word/2016/wordml/cid" xmlns:w16se="http://schemas.microsoft.com/office/word/2015/wordml/symex" xmlns:wpg="http://schemas.microsoft.com/office/word/2010/wordprocessingGroup" xmlns:wpi="http://schemas.microsoft.com/office/word/2010/wordprocessingInk" xmlns:wne="http://schemas.microsoft.com/office/word/2006/wordml" xmlns:wps="http://schemas.microsoft.com/office/word/2010/wordprocessingShape" mc:Ignorable="w14 w15 w16se w16cid wp14">
   <w:p>
     <w:pPr>
       <w:contextualSpacing w:val="0"/>
@@ -9392,7 +9410,7 @@
 </file>
 
 <file path=word/footnotes.xml><?xml version="1.0" encoding="utf-8"?>
-<w:footnotes xmlns:wpc="http://schemas.microsoft.com/office/word/2010/wordprocessingCanvas" xmlns:mc="http://schemas.openxmlformats.org/markup-compatibility/2006" xmlns:o="urn:schemas-microsoft-com:office:office" xmlns:r="http://schemas.openxmlformats.org/officeDocument/2006/relationships" xmlns:m="http://schemas.openxmlformats.org/officeDocument/2006/math" xmlns:v="urn:schemas-microsoft-com:vml" xmlns:wp14="http://schemas.microsoft.com/office/word/2010/wordprocessingDrawing" xmlns:wp="http://schemas.openxmlformats.org/drawingml/2006/wordprocessingDrawing" xmlns:w10="urn:schemas-microsoft-com:office:word" xmlns:w="http://schemas.openxmlformats.org/wordprocessingml/2006/main" xmlns:w14="http://schemas.microsoft.com/office/word/2010/wordml" xmlns:w15="http://schemas.microsoft.com/office/word/2012/wordml" xmlns:wpg="http://schemas.microsoft.com/office/word/2010/wordprocessingGroup" xmlns:wpi="http://schemas.microsoft.com/office/word/2010/wordprocessingInk" xmlns:wne="http://schemas.microsoft.com/office/word/2006/wordml" xmlns:wps="http://schemas.microsoft.com/office/word/2010/wordprocessingShape" mc:Ignorable="w14 w15 wp14">
+<w:footnotes xmlns:wpc="http://schemas.microsoft.com/office/word/2010/wordprocessingCanvas" xmlns:cx="http://schemas.microsoft.com/office/drawing/2014/chartex" xmlns:cx1="http://schemas.microsoft.com/office/drawing/2015/9/8/chartex" xmlns:cx2="http://schemas.microsoft.com/office/drawing/2015/10/21/chartex" xmlns:cx3="http://schemas.microsoft.com/office/drawing/2016/5/9/chartex" xmlns:cx4="http://schemas.microsoft.com/office/drawing/2016/5/10/chartex" xmlns:cx5="http://schemas.microsoft.com/office/drawing/2016/5/11/chartex" xmlns:cx6="http://schemas.microsoft.com/office/drawing/2016/5/12/chartex" xmlns:cx7="http://schemas.microsoft.com/office/drawing/2016/5/13/chartex" xmlns:cx8="http://schemas.microsoft.com/office/drawing/2016/5/14/chartex" xmlns:mc="http://schemas.openxmlformats.org/markup-compatibility/2006" xmlns:aink="http://schemas.microsoft.com/office/drawing/2016/ink" xmlns:am3d="http://schemas.microsoft.com/office/drawing/2017/model3d" xmlns:o="urn:schemas-microsoft-com:office:office" xmlns:r="http://schemas.openxmlformats.org/officeDocument/2006/relationships" xmlns:m="http://schemas.openxmlformats.org/officeDocument/2006/math" xmlns:v="urn:schemas-microsoft-com:vml" xmlns:wp14="http://schemas.microsoft.com/office/word/2010/wordprocessingDrawing" xmlns:wp="http://schemas.openxmlformats.org/drawingml/2006/wordprocessingDrawing" xmlns:w10="urn:schemas-microsoft-com:office:word" xmlns:w="http://schemas.openxmlformats.org/wordprocessingml/2006/main" xmlns:w14="http://schemas.microsoft.com/office/word/2010/wordml" xmlns:w15="http://schemas.microsoft.com/office/word/2012/wordml" xmlns:w16cid="http://schemas.microsoft.com/office/word/2016/wordml/cid" xmlns:w16se="http://schemas.microsoft.com/office/word/2015/wordml/symex" xmlns:wpg="http://schemas.microsoft.com/office/word/2010/wordprocessingGroup" xmlns:wpi="http://schemas.microsoft.com/office/word/2010/wordprocessingInk" xmlns:wne="http://schemas.microsoft.com/office/word/2006/wordml" xmlns:wps="http://schemas.microsoft.com/office/word/2010/wordprocessingShape" mc:Ignorable="w14 w15 w16se w16cid wp14">
   <w:footnote w:type="separator" w:id="-1">
     <w:p>
       <w:pPr>
@@ -9417,7 +9435,7 @@
 </file>
 
 <file path=word/header1.xml><?xml version="1.0" encoding="utf-8"?>
-<w:hdr xmlns:wpc="http://schemas.microsoft.com/office/word/2010/wordprocessingCanvas" xmlns:mc="http://schemas.openxmlformats.org/markup-compatibility/2006" xmlns:o="urn:schemas-microsoft-com:office:office" xmlns:r="http://schemas.openxmlformats.org/officeDocument/2006/relationships" xmlns:m="http://schemas.openxmlformats.org/officeDocument/2006/math" xmlns:v="urn:schemas-microsoft-com:vml" xmlns:wp14="http://schemas.microsoft.com/office/word/2010/wordprocessingDrawing" xmlns:wp="http://schemas.openxmlformats.org/drawingml/2006/wordprocessingDrawing" xmlns:w10="urn:schemas-microsoft-com:office:word" xmlns:w="http://schemas.openxmlformats.org/wordprocessingml/2006/main" xmlns:w14="http://schemas.microsoft.com/office/word/2010/wordml" xmlns:w15="http://schemas.microsoft.com/office/word/2012/wordml" xmlns:wpg="http://schemas.microsoft.com/office/word/2010/wordprocessingGroup" xmlns:wpi="http://schemas.microsoft.com/office/word/2010/wordprocessingInk" xmlns:wne="http://schemas.microsoft.com/office/word/2006/wordml" xmlns:wps="http://schemas.microsoft.com/office/word/2010/wordprocessingShape" mc:Ignorable="w14 w15 wp14">
+<w:hdr xmlns:wpc="http://schemas.microsoft.com/office/word/2010/wordprocessingCanvas" xmlns:cx="http://schemas.microsoft.com/office/drawing/2014/chartex" xmlns:cx1="http://schemas.microsoft.com/office/drawing/2015/9/8/chartex" xmlns:cx2="http://schemas.microsoft.com/office/drawing/2015/10/21/chartex" xmlns:cx3="http://schemas.microsoft.com/office/drawing/2016/5/9/chartex" xmlns:cx4="http://schemas.microsoft.com/office/drawing/2016/5/10/chartex" xmlns:cx5="http://schemas.microsoft.com/office/drawing/2016/5/11/chartex" xmlns:cx6="http://schemas.microsoft.com/office/drawing/2016/5/12/chartex" xmlns:cx7="http://schemas.microsoft.com/office/drawing/2016/5/13/chartex" xmlns:cx8="http://schemas.microsoft.com/office/drawing/2016/5/14/chartex" xmlns:mc="http://schemas.openxmlformats.org/markup-compatibility/2006" xmlns:aink="http://schemas.microsoft.com/office/drawing/2016/ink" xmlns:am3d="http://schemas.microsoft.com/office/drawing/2017/model3d" xmlns:o="urn:schemas-microsoft-com:office:office" xmlns:r="http://schemas.openxmlformats.org/officeDocument/2006/relationships" xmlns:m="http://schemas.openxmlformats.org/officeDocument/2006/math" xmlns:v="urn:schemas-microsoft-com:vml" xmlns:wp14="http://schemas.microsoft.com/office/word/2010/wordprocessingDrawing" xmlns:wp="http://schemas.openxmlformats.org/drawingml/2006/wordprocessingDrawing" xmlns:w10="urn:schemas-microsoft-com:office:word" xmlns:w="http://schemas.openxmlformats.org/wordprocessingml/2006/main" xmlns:w14="http://schemas.microsoft.com/office/word/2010/wordml" xmlns:w15="http://schemas.microsoft.com/office/word/2012/wordml" xmlns:w16cid="http://schemas.microsoft.com/office/word/2016/wordml/cid" xmlns:w16se="http://schemas.microsoft.com/office/word/2015/wordml/symex" xmlns:wpg="http://schemas.microsoft.com/office/word/2010/wordprocessingGroup" xmlns:wpi="http://schemas.microsoft.com/office/word/2010/wordprocessingInk" xmlns:wne="http://schemas.microsoft.com/office/word/2006/wordml" xmlns:wps="http://schemas.microsoft.com/office/word/2010/wordprocessingShape" mc:Ignorable="w14 w15 w16se w16cid wp14">
   <w:p>
     <w:pPr>
       <w:contextualSpacing w:val="0"/>
@@ -9506,8 +9524,8 @@
 </file>
 
 <file path=word/numbering.xml><?xml version="1.0" encoding="utf-8"?>
-<w:numbering xmlns:wpc="http://schemas.microsoft.com/office/word/2010/wordprocessingCanvas" xmlns:mc="http://schemas.openxmlformats.org/markup-compatibility/2006" xmlns:o="urn:schemas-microsoft-com:office:office" xmlns:r="http://schemas.openxmlformats.org/officeDocument/2006/relationships" xmlns:m="http://schemas.openxmlformats.org/officeDocument/2006/math" xmlns:v="urn:schemas-microsoft-com:vml" xmlns:wp14="http://schemas.microsoft.com/office/word/2010/wordprocessingDrawing" xmlns:wp="http://schemas.openxmlformats.org/drawingml/2006/wordprocessingDrawing" xmlns:w10="urn:schemas-microsoft-com:office:word" xmlns:w="http://schemas.openxmlformats.org/wordprocessingml/2006/main" xmlns:w14="http://schemas.microsoft.com/office/word/2010/wordml" xmlns:w15="http://schemas.microsoft.com/office/word/2012/wordml" xmlns:wpg="http://schemas.microsoft.com/office/word/2010/wordprocessingGroup" xmlns:wpi="http://schemas.microsoft.com/office/word/2010/wordprocessingInk" xmlns:wne="http://schemas.microsoft.com/office/word/2006/wordml" xmlns:wps="http://schemas.microsoft.com/office/word/2010/wordprocessingShape" mc:Ignorable="w14 w15 wp14">
-  <w:abstractNum w:abstractNumId="0">
+<w:numbering xmlns:wpc="http://schemas.microsoft.com/office/word/2010/wordprocessingCanvas" xmlns:cx="http://schemas.microsoft.com/office/drawing/2014/chartex" xmlns:cx1="http://schemas.microsoft.com/office/drawing/2015/9/8/chartex" xmlns:cx2="http://schemas.microsoft.com/office/drawing/2015/10/21/chartex" xmlns:cx3="http://schemas.microsoft.com/office/drawing/2016/5/9/chartex" xmlns:cx4="http://schemas.microsoft.com/office/drawing/2016/5/10/chartex" xmlns:cx5="http://schemas.microsoft.com/office/drawing/2016/5/11/chartex" xmlns:cx6="http://schemas.microsoft.com/office/drawing/2016/5/12/chartex" xmlns:cx7="http://schemas.microsoft.com/office/drawing/2016/5/13/chartex" xmlns:cx8="http://schemas.microsoft.com/office/drawing/2016/5/14/chartex" xmlns:mc="http://schemas.openxmlformats.org/markup-compatibility/2006" xmlns:aink="http://schemas.microsoft.com/office/drawing/2016/ink" xmlns:am3d="http://schemas.microsoft.com/office/drawing/2017/model3d" xmlns:o="urn:schemas-microsoft-com:office:office" xmlns:r="http://schemas.openxmlformats.org/officeDocument/2006/relationships" xmlns:m="http://schemas.openxmlformats.org/officeDocument/2006/math" xmlns:v="urn:schemas-microsoft-com:vml" xmlns:wp14="http://schemas.microsoft.com/office/word/2010/wordprocessingDrawing" xmlns:wp="http://schemas.openxmlformats.org/drawingml/2006/wordprocessingDrawing" xmlns:w10="urn:schemas-microsoft-com:office:word" xmlns:w="http://schemas.openxmlformats.org/wordprocessingml/2006/main" xmlns:w14="http://schemas.microsoft.com/office/word/2010/wordml" xmlns:w15="http://schemas.microsoft.com/office/word/2012/wordml" xmlns:w16cid="http://schemas.microsoft.com/office/word/2016/wordml/cid" xmlns:w16se="http://schemas.microsoft.com/office/word/2015/wordml/symex" xmlns:wpg="http://schemas.microsoft.com/office/word/2010/wordprocessingGroup" xmlns:wpi="http://schemas.microsoft.com/office/word/2010/wordprocessingInk" xmlns:wne="http://schemas.microsoft.com/office/word/2006/wordml" xmlns:wps="http://schemas.microsoft.com/office/word/2010/wordprocessingShape" mc:Ignorable="w14 w15 w16se w16cid wp14">
+  <w:abstractNum w:abstractNumId="0" w15:restartNumberingAfterBreak="0">
     <w:nsid w:val="93F34A6E"/>
     <w:multiLevelType w:val="singleLevel"/>
     <w:tmpl w:val="93F34A6E"/>
@@ -9527,7 +9545,7 @@
       </w:rPr>
     </w:lvl>
   </w:abstractNum>
-  <w:abstractNum w:abstractNumId="1">
+  <w:abstractNum w:abstractNumId="1" w15:restartNumberingAfterBreak="0">
     <w:nsid w:val="CAFE4A1D"/>
     <w:multiLevelType w:val="multilevel"/>
     <w:tmpl w:val="CAFE4A1D"/>
@@ -9667,7 +9685,7 @@
       </w:rPr>
     </w:lvl>
   </w:abstractNum>
-  <w:abstractNum w:abstractNumId="2">
+  <w:abstractNum w:abstractNumId="2" w15:restartNumberingAfterBreak="0">
     <w:nsid w:val="EAFDBCD9"/>
     <w:multiLevelType w:val="multilevel"/>
     <w:tmpl w:val="EAFDBCD9"/>
@@ -9807,7 +9825,7 @@
       </w:rPr>
     </w:lvl>
   </w:abstractNum>
-  <w:abstractNum w:abstractNumId="3">
+  <w:abstractNum w:abstractNumId="3" w15:restartNumberingAfterBreak="0">
     <w:nsid w:val="F73E582A"/>
     <w:multiLevelType w:val="multilevel"/>
     <w:tmpl w:val="F73E582A"/>
@@ -9947,7 +9965,7 @@
       </w:rPr>
     </w:lvl>
   </w:abstractNum>
-  <w:abstractNum w:abstractNumId="4">
+  <w:abstractNum w:abstractNumId="4" w15:restartNumberingAfterBreak="0">
     <w:nsid w:val="FAF3AE79"/>
     <w:multiLevelType w:val="multilevel"/>
     <w:tmpl w:val="FAF3AE79"/>
@@ -10087,7 +10105,7 @@
       </w:rPr>
     </w:lvl>
   </w:abstractNum>
-  <w:abstractNum w:abstractNumId="5">
+  <w:abstractNum w:abstractNumId="5" w15:restartNumberingAfterBreak="0">
     <w:nsid w:val="FF77F3CF"/>
     <w:multiLevelType w:val="multilevel"/>
     <w:tmpl w:val="FF77F3CF"/>
@@ -10227,7 +10245,119 @@
       </w:rPr>
     </w:lvl>
   </w:abstractNum>
-  <w:abstractNum w:abstractNumId="6">
+  <w:abstractNum w:abstractNumId="6" w15:restartNumberingAfterBreak="0">
+    <w:nsid w:val="094B221B"/>
+    <w:multiLevelType w:val="hybridMultilevel"/>
+    <w:tmpl w:val="B75A99C8"/>
+    <w:lvl w:ilvl="0" w:tplc="DC3EDAB4">
+      <w:numFmt w:val="bullet"/>
+      <w:lvlText w:val="-"/>
+      <w:lvlJc w:val="left"/>
+      <w:pPr>
+        <w:ind w:left="1080" w:hanging="360"/>
+      </w:pPr>
+      <w:rPr>
+        <w:rFonts w:ascii="Arial" w:eastAsia="Times New Roman" w:hAnsi="Arial" w:cs="Arial" w:hint="default"/>
+      </w:rPr>
+    </w:lvl>
+    <w:lvl w:ilvl="1" w:tplc="280A0003" w:tentative="1">
+      <w:start w:val="1"/>
+      <w:numFmt w:val="bullet"/>
+      <w:lvlText w:val="o"/>
+      <w:lvlJc w:val="left"/>
+      <w:pPr>
+        <w:ind w:left="1800" w:hanging="360"/>
+      </w:pPr>
+      <w:rPr>
+        <w:rFonts w:ascii="Courier New" w:hAnsi="Courier New" w:cs="Courier New" w:hint="default"/>
+      </w:rPr>
+    </w:lvl>
+    <w:lvl w:ilvl="2" w:tplc="280A0005" w:tentative="1">
+      <w:start w:val="1"/>
+      <w:numFmt w:val="bullet"/>
+      <w:lvlText w:val=""/>
+      <w:lvlJc w:val="left"/>
+      <w:pPr>
+        <w:ind w:left="2520" w:hanging="360"/>
+      </w:pPr>
+      <w:rPr>
+        <w:rFonts w:ascii="Wingdings" w:hAnsi="Wingdings" w:hint="default"/>
+      </w:rPr>
+    </w:lvl>
+    <w:lvl w:ilvl="3" w:tplc="280A0001" w:tentative="1">
+      <w:start w:val="1"/>
+      <w:numFmt w:val="bullet"/>
+      <w:lvlText w:val=""/>
+      <w:lvlJc w:val="left"/>
+      <w:pPr>
+        <w:ind w:left="3240" w:hanging="360"/>
+      </w:pPr>
+      <w:rPr>
+        <w:rFonts w:ascii="Symbol" w:hAnsi="Symbol" w:hint="default"/>
+      </w:rPr>
+    </w:lvl>
+    <w:lvl w:ilvl="4" w:tplc="280A0003" w:tentative="1">
+      <w:start w:val="1"/>
+      <w:numFmt w:val="bullet"/>
+      <w:lvlText w:val="o"/>
+      <w:lvlJc w:val="left"/>
+      <w:pPr>
+        <w:ind w:left="3960" w:hanging="360"/>
+      </w:pPr>
+      <w:rPr>
+        <w:rFonts w:ascii="Courier New" w:hAnsi="Courier New" w:cs="Courier New" w:hint="default"/>
+      </w:rPr>
+    </w:lvl>
+    <w:lvl w:ilvl="5" w:tplc="280A0005" w:tentative="1">
+      <w:start w:val="1"/>
+      <w:numFmt w:val="bullet"/>
+      <w:lvlText w:val=""/>
+      <w:lvlJc w:val="left"/>
+      <w:pPr>
+        <w:ind w:left="4680" w:hanging="360"/>
+      </w:pPr>
+      <w:rPr>
+        <w:rFonts w:ascii="Wingdings" w:hAnsi="Wingdings" w:hint="default"/>
+      </w:rPr>
+    </w:lvl>
+    <w:lvl w:ilvl="6" w:tplc="280A0001" w:tentative="1">
+      <w:start w:val="1"/>
+      <w:numFmt w:val="bullet"/>
+      <w:lvlText w:val=""/>
+      <w:lvlJc w:val="left"/>
+      <w:pPr>
+        <w:ind w:left="5400" w:hanging="360"/>
+      </w:pPr>
+      <w:rPr>
+        <w:rFonts w:ascii="Symbol" w:hAnsi="Symbol" w:hint="default"/>
+      </w:rPr>
+    </w:lvl>
+    <w:lvl w:ilvl="7" w:tplc="280A0003" w:tentative="1">
+      <w:start w:val="1"/>
+      <w:numFmt w:val="bullet"/>
+      <w:lvlText w:val="o"/>
+      <w:lvlJc w:val="left"/>
+      <w:pPr>
+        <w:ind w:left="6120" w:hanging="360"/>
+      </w:pPr>
+      <w:rPr>
+        <w:rFonts w:ascii="Courier New" w:hAnsi="Courier New" w:cs="Courier New" w:hint="default"/>
+      </w:rPr>
+    </w:lvl>
+    <w:lvl w:ilvl="8" w:tplc="280A0005" w:tentative="1">
+      <w:start w:val="1"/>
+      <w:numFmt w:val="bullet"/>
+      <w:lvlText w:val=""/>
+      <w:lvlJc w:val="left"/>
+      <w:pPr>
+        <w:ind w:left="6840" w:hanging="360"/>
+      </w:pPr>
+      <w:rPr>
+        <w:rFonts w:ascii="Wingdings" w:hAnsi="Wingdings" w:hint="default"/>
+      </w:rPr>
+    </w:lvl>
+  </w:abstractNum>
+  <w:abstractNum w:abstractNumId="7" w15:restartNumberingAfterBreak="0">
     <w:nsid w:val="0F8E7FB5"/>
     <w:multiLevelType w:val="multilevel"/>
     <w:tmpl w:val="0F8E7FB5"/>
@@ -10340,7 +10470,7 @@
       </w:rPr>
     </w:lvl>
   </w:abstractNum>
-  <w:abstractNum w:abstractNumId="7">
+  <w:abstractNum w:abstractNumId="8" w15:restartNumberingAfterBreak="0">
     <w:nsid w:val="10912B7C"/>
     <w:multiLevelType w:val="multilevel"/>
     <w:tmpl w:val="10912B7C"/>
@@ -10452,7 +10582,7 @@
       </w:rPr>
     </w:lvl>
   </w:abstractNum>
-  <w:abstractNum w:abstractNumId="8">
+  <w:abstractNum w:abstractNumId="9" w15:restartNumberingAfterBreak="0">
     <w:nsid w:val="1BF81EC2"/>
     <w:multiLevelType w:val="multilevel"/>
     <w:tmpl w:val="79401778"/>
@@ -10601,7 +10731,119 @@
       </w:rPr>
     </w:lvl>
   </w:abstractNum>
-  <w:abstractNum w:abstractNumId="9">
+  <w:abstractNum w:abstractNumId="10" w15:restartNumberingAfterBreak="0">
+    <w:nsid w:val="429D383C"/>
+    <w:multiLevelType w:val="hybridMultilevel"/>
+    <w:tmpl w:val="07C6B6F6"/>
+    <w:lvl w:ilvl="0" w:tplc="554A4C7E">
+      <w:numFmt w:val="bullet"/>
+      <w:lvlText w:val="-"/>
+      <w:lvlJc w:val="left"/>
+      <w:pPr>
+        <w:ind w:left="1080" w:hanging="360"/>
+      </w:pPr>
+      <w:rPr>
+        <w:rFonts w:ascii="Arial" w:eastAsia="Times New Roman" w:hAnsi="Arial" w:cs="Arial" w:hint="default"/>
+      </w:rPr>
+    </w:lvl>
+    <w:lvl w:ilvl="1" w:tplc="280A0003" w:tentative="1">
+      <w:start w:val="1"/>
+      <w:numFmt w:val="bullet"/>
+      <w:lvlText w:val="o"/>
+      <w:lvlJc w:val="left"/>
+      <w:pPr>
+        <w:ind w:left="1800" w:hanging="360"/>
+      </w:pPr>
+      <w:rPr>
+        <w:rFonts w:ascii="Courier New" w:hAnsi="Courier New" w:cs="Courier New" w:hint="default"/>
+      </w:rPr>
+    </w:lvl>
+    <w:lvl w:ilvl="2" w:tplc="280A0005" w:tentative="1">
+      <w:start w:val="1"/>
+      <w:numFmt w:val="bullet"/>
+      <w:lvlText w:val=""/>
+      <w:lvlJc w:val="left"/>
+      <w:pPr>
+        <w:ind w:left="2520" w:hanging="360"/>
+      </w:pPr>
+      <w:rPr>
+        <w:rFonts w:ascii="Wingdings" w:hAnsi="Wingdings" w:hint="default"/>
+      </w:rPr>
+    </w:lvl>
+    <w:lvl w:ilvl="3" w:tplc="280A0001" w:tentative="1">
+      <w:start w:val="1"/>
+      <w:numFmt w:val="bullet"/>
+      <w:lvlText w:val=""/>
+      <w:lvlJc w:val="left"/>
+      <w:pPr>
+        <w:ind w:left="3240" w:hanging="360"/>
+      </w:pPr>
+      <w:rPr>
+        <w:rFonts w:ascii="Symbol" w:hAnsi="Symbol" w:hint="default"/>
+      </w:rPr>
+    </w:lvl>
+    <w:lvl w:ilvl="4" w:tplc="280A0003" w:tentative="1">
+      <w:start w:val="1"/>
+      <w:numFmt w:val="bullet"/>
+      <w:lvlText w:val="o"/>
+      <w:lvlJc w:val="left"/>
+      <w:pPr>
+        <w:ind w:left="3960" w:hanging="360"/>
+      </w:pPr>
+      <w:rPr>
+        <w:rFonts w:ascii="Courier New" w:hAnsi="Courier New" w:cs="Courier New" w:hint="default"/>
+      </w:rPr>
+    </w:lvl>
+    <w:lvl w:ilvl="5" w:tplc="280A0005" w:tentative="1">
+      <w:start w:val="1"/>
+      <w:numFmt w:val="bullet"/>
+      <w:lvlText w:val=""/>
+      <w:lvlJc w:val="left"/>
+      <w:pPr>
+        <w:ind w:left="4680" w:hanging="360"/>
+      </w:pPr>
+      <w:rPr>
+        <w:rFonts w:ascii="Wingdings" w:hAnsi="Wingdings" w:hint="default"/>
+      </w:rPr>
+    </w:lvl>
+    <w:lvl w:ilvl="6" w:tplc="280A0001" w:tentative="1">
+      <w:start w:val="1"/>
+      <w:numFmt w:val="bullet"/>
+      <w:lvlText w:val=""/>
+      <w:lvlJc w:val="left"/>
+      <w:pPr>
+        <w:ind w:left="5400" w:hanging="360"/>
+      </w:pPr>
+      <w:rPr>
+        <w:rFonts w:ascii="Symbol" w:hAnsi="Symbol" w:hint="default"/>
+      </w:rPr>
+    </w:lvl>
+    <w:lvl w:ilvl="7" w:tplc="280A0003" w:tentative="1">
+      <w:start w:val="1"/>
+      <w:numFmt w:val="bullet"/>
+      <w:lvlText w:val="o"/>
+      <w:lvlJc w:val="left"/>
+      <w:pPr>
+        <w:ind w:left="6120" w:hanging="360"/>
+      </w:pPr>
+      <w:rPr>
+        <w:rFonts w:ascii="Courier New" w:hAnsi="Courier New" w:cs="Courier New" w:hint="default"/>
+      </w:rPr>
+    </w:lvl>
+    <w:lvl w:ilvl="8" w:tplc="280A0005" w:tentative="1">
+      <w:start w:val="1"/>
+      <w:numFmt w:val="bullet"/>
+      <w:lvlText w:val=""/>
+      <w:lvlJc w:val="left"/>
+      <w:pPr>
+        <w:ind w:left="6840" w:hanging="360"/>
+      </w:pPr>
+      <w:rPr>
+        <w:rFonts w:ascii="Wingdings" w:hAnsi="Wingdings" w:hint="default"/>
+      </w:rPr>
+    </w:lvl>
+  </w:abstractNum>
+  <w:abstractNum w:abstractNumId="11" w15:restartNumberingAfterBreak="0">
     <w:nsid w:val="69DB3D74"/>
     <w:multiLevelType w:val="multilevel"/>
     <w:tmpl w:val="0F8E7FB5"/>
@@ -10714,7 +10956,7 @@
       </w:rPr>
     </w:lvl>
   </w:abstractNum>
-  <w:abstractNum w:abstractNumId="10">
+  <w:abstractNum w:abstractNumId="12" w15:restartNumberingAfterBreak="0">
     <w:nsid w:val="7FBEF5E4"/>
     <w:multiLevelType w:val="multilevel"/>
     <w:tmpl w:val="7FBEF5E4"/>
@@ -10855,10 +11097,10 @@
     </w:lvl>
   </w:abstractNum>
   <w:num w:numId="1">
-    <w:abstractNumId w:val="6"/>
+    <w:abstractNumId w:val="7"/>
   </w:num>
   <w:num w:numId="2">
-    <w:abstractNumId w:val="7"/>
+    <w:abstractNumId w:val="8"/>
   </w:num>
   <w:num w:numId="3">
     <w:abstractNumId w:val="1"/>
@@ -10873,7 +11115,7 @@
     <w:abstractNumId w:val="4"/>
   </w:num>
   <w:num w:numId="7">
-    <w:abstractNumId w:val="10"/>
+    <w:abstractNumId w:val="12"/>
   </w:num>
   <w:num w:numId="8">
     <w:abstractNumId w:val="3"/>
@@ -10882,16 +11124,22 @@
     <w:abstractNumId w:val="0"/>
   </w:num>
   <w:num w:numId="10">
+    <w:abstractNumId w:val="11"/>
+  </w:num>
+  <w:num w:numId="11">
     <w:abstractNumId w:val="9"/>
   </w:num>
-  <w:num w:numId="11">
-    <w:abstractNumId w:val="8"/>
+  <w:num w:numId="12">
+    <w:abstractNumId w:val="10"/>
+  </w:num>
+  <w:num w:numId="13">
+    <w:abstractNumId w:val="6"/>
   </w:num>
 </w:numbering>
 </file>
 
 <file path=word/styles.xml><?xml version="1.0" encoding="utf-8"?>
-<w:styles xmlns:mc="http://schemas.openxmlformats.org/markup-compatibility/2006" xmlns:r="http://schemas.openxmlformats.org/officeDocument/2006/relationships" xmlns:w="http://schemas.openxmlformats.org/wordprocessingml/2006/main" xmlns:w14="http://schemas.microsoft.com/office/word/2010/wordml" xmlns:w15="http://schemas.microsoft.com/office/word/2012/wordml" mc:Ignorable="w14 w15">
+<w:styles xmlns:mc="http://schemas.openxmlformats.org/markup-compatibility/2006" xmlns:r="http://schemas.openxmlformats.org/officeDocument/2006/relationships" xmlns:w="http://schemas.openxmlformats.org/wordprocessingml/2006/main" xmlns:w14="http://schemas.microsoft.com/office/word/2010/wordml" xmlns:w15="http://schemas.microsoft.com/office/word/2012/wordml" xmlns:w16cid="http://schemas.microsoft.com/office/word/2016/wordml/cid" xmlns:w16se="http://schemas.microsoft.com/office/word/2015/wordml/symex" mc:Ignorable="w14 w15 w16se w16cid">
   <w:docDefaults>
     <w:rPrDefault>
       <w:rPr>
@@ -10905,7 +11153,7 @@
       </w:pPr>
     </w:pPrDefault>
   </w:docDefaults>
-  <w:latentStyles w:defLockedState="0" w:defUIPriority="99" w:defSemiHidden="0" w:defUnhideWhenUsed="0" w:defQFormat="0" w:count="371">
+  <w:latentStyles w:defLockedState="0" w:defUIPriority="99" w:defSemiHidden="0" w:defUnhideWhenUsed="0" w:defQFormat="0" w:count="375">
     <w:lsdException w:name="Normal" w:uiPriority="0" w:qFormat="1"/>
     <w:lsdException w:name="heading 1" w:uiPriority="0" w:qFormat="1"/>
     <w:lsdException w:name="heading 2" w:uiPriority="0" w:qFormat="1"/>
@@ -11011,7 +11259,6 @@
     <w:lsdException w:name="HTML Sample" w:semiHidden="1" w:unhideWhenUsed="1"/>
     <w:lsdException w:name="HTML Typewriter" w:semiHidden="1" w:unhideWhenUsed="1"/>
     <w:lsdException w:name="HTML Variable" w:semiHidden="1" w:unhideWhenUsed="1"/>
-    <w:lsdException w:name="Normal Table" w:semiHidden="1" w:unhideWhenUsed="1"/>
     <w:lsdException w:name="annotation subject" w:semiHidden="1" w:unhideWhenUsed="1"/>
     <w:lsdException w:name="No List" w:semiHidden="1" w:unhideWhenUsed="1"/>
     <w:lsdException w:name="Outline List 1" w:semiHidden="1" w:unhideWhenUsed="1"/>
@@ -11055,10 +11302,8 @@
     <w:lsdException w:name="Table Elegant" w:semiHidden="1" w:unhideWhenUsed="1"/>
     <w:lsdException w:name="Table Professional" w:semiHidden="1" w:unhideWhenUsed="1"/>
     <w:lsdException w:name="Table Subtle 1" w:semiHidden="1" w:unhideWhenUsed="1"/>
-    <w:lsdException w:name="Table Subtle 2" w:semiHidden="1" w:unhideWhenUsed="1"/>
     <w:lsdException w:name="Table Web 1" w:semiHidden="1" w:unhideWhenUsed="1"/>
     <w:lsdException w:name="Table Web 2" w:semiHidden="1" w:unhideWhenUsed="1"/>
-    <w:lsdException w:name="Table Web 3" w:semiHidden="1" w:unhideWhenUsed="1"/>
     <w:lsdException w:name="Balloon Text" w:semiHidden="1" w:unhideWhenUsed="1"/>
     <w:lsdException w:name="Table Grid" w:uiPriority="39"/>
     <w:lsdException w:name="Table Theme" w:semiHidden="1" w:unhideWhenUsed="1"/>
@@ -11274,6 +11519,10 @@
     <w:lsdException w:name="List Table 5 Dark Accent 6" w:uiPriority="50"/>
     <w:lsdException w:name="List Table 6 Colorful Accent 6" w:uiPriority="51"/>
     <w:lsdException w:name="List Table 7 Colorful Accent 6" w:uiPriority="52"/>
+    <w:lsdException w:name="Mention" w:semiHidden="1" w:unhideWhenUsed="1"/>
+    <w:lsdException w:name="Smart Hyperlink" w:semiHidden="1" w:unhideWhenUsed="1"/>
+    <w:lsdException w:name="Hashtag" w:semiHidden="1" w:unhideWhenUsed="1"/>
+    <w:lsdException w:name="Unresolved Mention" w:semiHidden="1" w:unhideWhenUsed="1"/>
   </w:latentStyles>
   <w:style w:type="paragraph" w:default="1" w:styleId="Normal">
     <w:name w:val="Normal"/>
@@ -11468,7 +11717,7 @@
       <w:szCs w:val="30"/>
     </w:rPr>
   </w:style>
-  <w:style w:type="paragraph" w:styleId="Puesto">
+  <w:style w:type="paragraph" w:styleId="Ttulo">
     <w:name w:val="Title"/>
     <w:basedOn w:val="Normal"/>
     <w:next w:val="Normal"/>
@@ -11532,7 +11781,6 @@
       <w:spacing w:line="240" w:lineRule="auto"/>
     </w:pPr>
     <w:tblPr>
-      <w:tblInd w:w="0" w:type="dxa"/>
       <w:tblBorders>
         <w:top w:val="single" w:sz="4" w:space="0" w:color="auto"/>
         <w:left w:val="single" w:sz="4" w:space="0" w:color="auto"/>
@@ -11541,12 +11789,6 @@
         <w:insideH w:val="single" w:sz="4" w:space="0" w:color="auto"/>
         <w:insideV w:val="single" w:sz="4" w:space="0" w:color="auto"/>
       </w:tblBorders>
-      <w:tblCellMar>
-        <w:top w:w="0" w:type="dxa"/>
-        <w:left w:w="108" w:type="dxa"/>
-        <w:bottom w:w="0" w:type="dxa"/>
-        <w:right w:w="108" w:type="dxa"/>
-      </w:tblCellMar>
     </w:tblPr>
   </w:style>
   <w:style w:type="table" w:customStyle="1" w:styleId="TableNormal1">
@@ -11608,7 +11850,6 @@
       <w:spacing w:line="240" w:lineRule="auto"/>
     </w:pPr>
     <w:tblPr>
-      <w:tblInd w:w="0" w:type="dxa"/>
       <w:tblBorders>
         <w:top w:val="single" w:sz="4" w:space="0" w:color="E5B8B7" w:themeColor="accent2" w:themeTint="66"/>
         <w:left w:val="single" w:sz="4" w:space="0" w:color="E5B8B7" w:themeColor="accent2" w:themeTint="66"/>
@@ -11617,12 +11858,6 @@
         <w:insideH w:val="single" w:sz="4" w:space="0" w:color="E5B8B7" w:themeColor="accent2" w:themeTint="66"/>
         <w:insideV w:val="single" w:sz="4" w:space="0" w:color="E5B8B7" w:themeColor="accent2" w:themeTint="66"/>
       </w:tblBorders>
-      <w:tblCellMar>
-        <w:top w:w="0" w:type="dxa"/>
-        <w:left w:w="108" w:type="dxa"/>
-        <w:bottom w:w="0" w:type="dxa"/>
-        <w:right w:w="108" w:type="dxa"/>
-      </w:tblCellMar>
     </w:tblPr>
     <w:tblStylePr w:type="firstRow">
       <w:rPr>
@@ -11668,15 +11903,7 @@
     <w:pPr>
       <w:spacing w:line="240" w:lineRule="auto"/>
     </w:pPr>
-    <w:tblPr>
-      <w:tblInd w:w="0" w:type="dxa"/>
-      <w:tblCellMar>
-        <w:top w:w="0" w:type="dxa"/>
-        <w:left w:w="108" w:type="dxa"/>
-        <w:bottom w:w="0" w:type="dxa"/>
-        <w:right w:w="108" w:type="dxa"/>
-      </w:tblCellMar>
-    </w:tblPr>
+    <w:tblPr/>
     <w:tblStylePr w:type="firstRow">
       <w:rPr>
         <w:rFonts w:asciiTheme="majorHAnsi" w:eastAsiaTheme="majorEastAsia" w:hAnsiTheme="majorHAnsi" w:cstheme="majorBidi"/>
@@ -11793,7 +12020,6 @@
       <w:spacing w:line="240" w:lineRule="auto"/>
     </w:pPr>
     <w:tblPr>
-      <w:tblInd w:w="0" w:type="dxa"/>
       <w:tblBorders>
         <w:top w:val="single" w:sz="4" w:space="0" w:color="999999" w:themeColor="text1" w:themeTint="66"/>
         <w:left w:val="single" w:sz="4" w:space="0" w:color="999999" w:themeColor="text1" w:themeTint="66"/>
@@ -11802,12 +12028,6 @@
         <w:insideH w:val="single" w:sz="4" w:space="0" w:color="999999" w:themeColor="text1" w:themeTint="66"/>
         <w:insideV w:val="single" w:sz="4" w:space="0" w:color="999999" w:themeColor="text1" w:themeTint="66"/>
       </w:tblBorders>
-      <w:tblCellMar>
-        <w:top w:w="0" w:type="dxa"/>
-        <w:left w:w="108" w:type="dxa"/>
-        <w:bottom w:w="0" w:type="dxa"/>
-        <w:right w:w="108" w:type="dxa"/>
-      </w:tblCellMar>
     </w:tblPr>
     <w:tblStylePr w:type="firstRow">
       <w:rPr>
@@ -11855,7 +12075,7 @@
       <w:ind w:left="720"/>
     </w:pPr>
   </w:style>
-  <w:style w:type="table" w:styleId="Tabladecuadrcula1clara-nfasis5">
+  <w:style w:type="table" w:styleId="Tablaconcuadrcula1clara-nfasis5">
     <w:name w:val="Grid Table 1 Light Accent 5"/>
     <w:basedOn w:val="Tablanormal"/>
     <w:uiPriority w:val="46"/>
@@ -11866,7 +12086,6 @@
     <w:tblPr>
       <w:tblStyleRowBandSize w:val="1"/>
       <w:tblStyleColBandSize w:val="1"/>
-      <w:tblInd w:w="0" w:type="dxa"/>
       <w:tblBorders>
         <w:top w:val="single" w:sz="4" w:space="0" w:color="B6DDE8" w:themeColor="accent5" w:themeTint="66"/>
         <w:left w:val="single" w:sz="4" w:space="0" w:color="B6DDE8" w:themeColor="accent5" w:themeTint="66"/>
@@ -11875,12 +12094,6 @@
         <w:insideH w:val="single" w:sz="4" w:space="0" w:color="B6DDE8" w:themeColor="accent5" w:themeTint="66"/>
         <w:insideV w:val="single" w:sz="4" w:space="0" w:color="B6DDE8" w:themeColor="accent5" w:themeTint="66"/>
       </w:tblBorders>
-      <w:tblCellMar>
-        <w:top w:w="0" w:type="dxa"/>
-        <w:left w:w="108" w:type="dxa"/>
-        <w:bottom w:w="0" w:type="dxa"/>
-        <w:right w:w="108" w:type="dxa"/>
-      </w:tblCellMar>
     </w:tblPr>
     <w:tblStylePr w:type="firstRow">
       <w:rPr>
@@ -11919,7 +12132,7 @@
       </w:rPr>
     </w:tblStylePr>
   </w:style>
-  <w:style w:type="table" w:styleId="Tabladecuadrcula1clara">
+  <w:style w:type="table" w:styleId="Tablaconcuadrcula1clara">
     <w:name w:val="Grid Table 1 Light"/>
     <w:basedOn w:val="Tablanormal"/>
     <w:uiPriority w:val="46"/>
@@ -11930,7 +12143,6 @@
     <w:tblPr>
       <w:tblStyleRowBandSize w:val="1"/>
       <w:tblStyleColBandSize w:val="1"/>
-      <w:tblInd w:w="0" w:type="dxa"/>
       <w:tblBorders>
         <w:top w:val="single" w:sz="4" w:space="0" w:color="999999" w:themeColor="text1" w:themeTint="66"/>
         <w:left w:val="single" w:sz="4" w:space="0" w:color="999999" w:themeColor="text1" w:themeTint="66"/>
@@ -11939,12 +12151,6 @@
         <w:insideH w:val="single" w:sz="4" w:space="0" w:color="999999" w:themeColor="text1" w:themeTint="66"/>
         <w:insideV w:val="single" w:sz="4" w:space="0" w:color="999999" w:themeColor="text1" w:themeTint="66"/>
       </w:tblBorders>
-      <w:tblCellMar>
-        <w:top w:w="0" w:type="dxa"/>
-        <w:left w:w="108" w:type="dxa"/>
-        <w:bottom w:w="0" w:type="dxa"/>
-        <w:right w:w="108" w:type="dxa"/>
-      </w:tblCellMar>
     </w:tblPr>
     <w:tblStylePr w:type="firstRow">
       <w:rPr>
@@ -12001,7 +12207,6 @@
     <w:tblPr>
       <w:tblStyleRowBandSize w:val="1"/>
       <w:tblStyleColBandSize w:val="1"/>
-      <w:tblInd w:w="0" w:type="dxa"/>
       <w:tblBorders>
         <w:top w:val="single" w:sz="4" w:space="0" w:color="BFBFBF" w:themeColor="background1" w:themeShade="BF"/>
         <w:left w:val="single" w:sz="4" w:space="0" w:color="BFBFBF" w:themeColor="background1" w:themeShade="BF"/>
@@ -12010,12 +12215,6 @@
         <w:insideH w:val="single" w:sz="4" w:space="0" w:color="BFBFBF" w:themeColor="background1" w:themeShade="BF"/>
         <w:insideV w:val="single" w:sz="4" w:space="0" w:color="BFBFBF" w:themeColor="background1" w:themeShade="BF"/>
       </w:tblBorders>
-      <w:tblCellMar>
-        <w:top w:w="0" w:type="dxa"/>
-        <w:left w:w="108" w:type="dxa"/>
-        <w:bottom w:w="0" w:type="dxa"/>
-        <w:right w:w="108" w:type="dxa"/>
-      </w:tblCellMar>
     </w:tblPr>
     <w:tblStylePr w:type="firstRow">
       <w:rPr>

</xml_diff>

<commit_message>
Ejemplo Caso 1 , Cambia item por elemento
</commit_message>
<xml_diff>
--- a/Documentos/PGC.docx
+++ b/Documentos/PGC.docx
@@ -1,6 +1,6 @@
 
 <file path=word/document.xml><?xml version="1.0" encoding="utf-8"?>
-<w:document xmlns:wpc="http://schemas.microsoft.com/office/word/2010/wordprocessingCanvas" xmlns:mc="http://schemas.openxmlformats.org/markup-compatibility/2006" xmlns:o="urn:schemas-microsoft-com:office:office" xmlns:r="http://schemas.openxmlformats.org/officeDocument/2006/relationships" xmlns:m="http://schemas.openxmlformats.org/officeDocument/2006/math" xmlns:v="urn:schemas-microsoft-com:vml" xmlns:wp14="http://schemas.microsoft.com/office/word/2010/wordprocessingDrawing" xmlns:wp="http://schemas.openxmlformats.org/drawingml/2006/wordprocessingDrawing" xmlns:w10="urn:schemas-microsoft-com:office:word" xmlns:w="http://schemas.openxmlformats.org/wordprocessingml/2006/main" xmlns:w14="http://schemas.microsoft.com/office/word/2010/wordml" xmlns:w15="http://schemas.microsoft.com/office/word/2012/wordml" xmlns:wpg="http://schemas.microsoft.com/office/word/2010/wordprocessingGroup" xmlns:wpi="http://schemas.microsoft.com/office/word/2010/wordprocessingInk" xmlns:wne="http://schemas.microsoft.com/office/word/2006/wordml" xmlns:wps="http://schemas.microsoft.com/office/word/2010/wordprocessingShape" mc:Ignorable="w14 w15 wp14">
+<w:document xmlns:wpc="http://schemas.microsoft.com/office/word/2010/wordprocessingCanvas" xmlns:cx="http://schemas.microsoft.com/office/drawing/2014/chartex" xmlns:mc="http://schemas.openxmlformats.org/markup-compatibility/2006" xmlns:o="urn:schemas-microsoft-com:office:office" xmlns:r="http://schemas.openxmlformats.org/officeDocument/2006/relationships" xmlns:m="http://schemas.openxmlformats.org/officeDocument/2006/math" xmlns:v="urn:schemas-microsoft-com:vml" xmlns:wp14="http://schemas.microsoft.com/office/word/2010/wordprocessingDrawing" xmlns:wp="http://schemas.openxmlformats.org/drawingml/2006/wordprocessingDrawing" xmlns:w10="urn:schemas-microsoft-com:office:word" xmlns:w="http://schemas.openxmlformats.org/wordprocessingml/2006/main" xmlns:w14="http://schemas.microsoft.com/office/word/2010/wordml" xmlns:w15="http://schemas.microsoft.com/office/word/2012/wordml" xmlns:w16se="http://schemas.microsoft.com/office/word/2015/wordml/symex" xmlns:wpg="http://schemas.microsoft.com/office/word/2010/wordprocessingGroup" xmlns:wpi="http://schemas.microsoft.com/office/word/2010/wordprocessingInk" xmlns:wne="http://schemas.microsoft.com/office/word/2006/wordml" xmlns:wps="http://schemas.microsoft.com/office/word/2010/wordprocessingShape" mc:Ignorable="w14 w15 w16se wp14">
   <w:body>
     <w:p>
       <w:pPr>
@@ -41,18 +41,8 @@
           <w:sz w:val="36"/>
           <w:szCs w:val="36"/>
         </w:rPr>
-        <w:t xml:space="preserve">Consultora </w:t>
+        <w:t>Consultora ElmerX</w:t>
       </w:r>
-      <w:proofErr w:type="spellStart"/>
-      <w:r>
-        <w:rPr>
-          <w:b/>
-          <w:sz w:val="36"/>
-          <w:szCs w:val="36"/>
-        </w:rPr>
-        <w:t>ElmerX</w:t>
-      </w:r>
-      <w:proofErr w:type="spellEnd"/>
     </w:p>
     <w:p>
       <w:pPr>
@@ -524,21 +514,12 @@
                 <w:szCs w:val="20"/>
               </w:rPr>
             </w:pPr>
-            <w:proofErr w:type="spellStart"/>
             <w:r>
               <w:rPr>
                 <w:sz w:val="20"/>
                 <w:szCs w:val="20"/>
               </w:rPr>
-              <w:t>Introduccion</w:t>
-            </w:r>
-            <w:proofErr w:type="spellEnd"/>
-            <w:r>
-              <w:rPr>
-                <w:sz w:val="20"/>
-                <w:szCs w:val="20"/>
-              </w:rPr>
-              <w:t xml:space="preserve"> Agregada</w:t>
+              <w:t>Introduccion Agregada</w:t>
             </w:r>
           </w:p>
         </w:tc>
@@ -1217,7 +1198,7 @@
     </w:p>
     <w:p>
       <w:pPr>
-        <w:pStyle w:val="Puesto"/>
+        <w:pStyle w:val="Ttulo"/>
         <w:spacing w:after="160" w:line="360" w:lineRule="auto"/>
         <w:contextualSpacing w:val="0"/>
         <w:rPr>
@@ -1234,8 +1215,6 @@
         </w:rPr>
         <w:t>ÍNDICE</w:t>
       </w:r>
-      <w:bookmarkStart w:id="1" w:name="_GoBack"/>
-      <w:bookmarkEnd w:id="1"/>
     </w:p>
     <w:sdt>
       <w:sdtPr>
@@ -2050,8 +2029,8 @@
         <w:pStyle w:val="Ttulo1"/>
         <w:contextualSpacing w:val="0"/>
       </w:pPr>
-      <w:bookmarkStart w:id="2" w:name="_4rcvgyuyxw8p" w:colFirst="0" w:colLast="0"/>
-      <w:bookmarkEnd w:id="2"/>
+      <w:bookmarkStart w:id="1" w:name="_4rcvgyuyxw8p" w:colFirst="0" w:colLast="0"/>
+      <w:bookmarkEnd w:id="1"/>
       <w:r>
         <w:br w:type="page"/>
       </w:r>
@@ -2064,12 +2043,12 @@
           <w:numId w:val="1"/>
         </w:numPr>
       </w:pPr>
-      <w:bookmarkStart w:id="3" w:name="_Toc527109532"/>
+      <w:bookmarkStart w:id="2" w:name="_Toc527109532"/>
       <w:r>
         <w:lastRenderedPageBreak/>
         <w:t>Planificación</w:t>
       </w:r>
-      <w:bookmarkEnd w:id="3"/>
+      <w:bookmarkEnd w:id="2"/>
     </w:p>
     <w:p>
       <w:pPr>
@@ -2079,13 +2058,13 @@
           <w:numId w:val="1"/>
         </w:numPr>
       </w:pPr>
-      <w:bookmarkStart w:id="4" w:name="_x11i8mu2p25k" w:colFirst="0" w:colLast="0"/>
-      <w:bookmarkStart w:id="5" w:name="_Toc527109533"/>
-      <w:bookmarkEnd w:id="4"/>
+      <w:bookmarkStart w:id="3" w:name="_x11i8mu2p25k" w:colFirst="0" w:colLast="0"/>
+      <w:bookmarkStart w:id="4" w:name="_Toc527109533"/>
+      <w:bookmarkEnd w:id="3"/>
       <w:r>
         <w:t>Introducción</w:t>
       </w:r>
-      <w:bookmarkEnd w:id="5"/>
+      <w:bookmarkEnd w:id="4"/>
     </w:p>
     <w:p>
       <w:pPr>
@@ -2093,8 +2072,8 @@
         <w:ind w:left="1440"/>
         <w:contextualSpacing w:val="0"/>
       </w:pPr>
-      <w:bookmarkStart w:id="6" w:name="_2et92p0" w:colFirst="0" w:colLast="0"/>
-      <w:bookmarkEnd w:id="6"/>
+      <w:bookmarkStart w:id="5" w:name="_2et92p0" w:colFirst="0" w:colLast="0"/>
+      <w:bookmarkEnd w:id="5"/>
       <w:r>
         <w:t>Una de las problemáticas más comunes que tenemos en nuestra consultora se generan cuando desarrollamos un proyecto de software, pues lo miembros del equipo de desarrollo hacen uso de diferentes repositorios, esto genera que el jefe de proyecto no haga un control eficiente de las versiones de los elementos, además de generar retrasos en las entregas, errores que no se tenían planificados.</w:t>
       </w:r>
@@ -2106,15 +2085,7 @@
         <w:contextualSpacing w:val="0"/>
       </w:pPr>
       <w:r>
-        <w:t xml:space="preserve">Estos problemas se generan por una falta de comunicación entre los miembros del equipo y el jefe de proyecto, así como también la falta de capacitación en el uso de repositorios como </w:t>
-      </w:r>
-      <w:proofErr w:type="spellStart"/>
-      <w:r>
-        <w:t>github</w:t>
-      </w:r>
-      <w:proofErr w:type="spellEnd"/>
-      <w:r>
-        <w:t>, los miembros del equipo no saben lo que deben hacer cada vez que quieren cambiar algo es por eso que cada uno trabaja por su propia cuenta.</w:t>
+        <w:t>Estos problemas se generan por una falta de comunicación entre los miembros del equipo y el jefe de proyecto, así como también la falta de capacitación en el uso de repositorios como github, los miembros del equipo no saben lo que deben hacer cada vez que quieren cambiar algo es por eso que cada uno trabaja por su propia cuenta.</w:t>
       </w:r>
     </w:p>
     <w:p>
@@ -2138,8 +2109,8 @@
           <w:szCs w:val="24"/>
         </w:rPr>
       </w:pPr>
-      <w:bookmarkStart w:id="7" w:name="_tyjcwt" w:colFirst="0" w:colLast="0"/>
-      <w:bookmarkEnd w:id="7"/>
+      <w:bookmarkStart w:id="6" w:name="_tyjcwt" w:colFirst="0" w:colLast="0"/>
+      <w:bookmarkEnd w:id="6"/>
       <w:r>
         <w:t>Se desarrolla este plan con el propósito de establecer pautas para un mejor desempeño de los equipos de trabajo.</w:t>
       </w:r>
@@ -2150,8 +2121,8 @@
         <w:ind w:left="1417"/>
         <w:contextualSpacing w:val="0"/>
       </w:pPr>
-      <w:bookmarkStart w:id="8" w:name="_3dy6vkm" w:colFirst="0" w:colLast="0"/>
-      <w:bookmarkEnd w:id="8"/>
+      <w:bookmarkStart w:id="7" w:name="_3dy6vkm" w:colFirst="0" w:colLast="0"/>
+      <w:bookmarkEnd w:id="7"/>
       <w:r>
         <w:t>El objetivo de este plan es poder llevar un control de los proyectos, recursos y los tiempos para el desarrollo.</w:t>
       </w:r>
@@ -2180,13 +2151,13 @@
           <w:numId w:val="1"/>
         </w:numPr>
       </w:pPr>
-      <w:bookmarkStart w:id="9" w:name="_be9zdureu1xe" w:colFirst="0" w:colLast="0"/>
-      <w:bookmarkStart w:id="10" w:name="_Toc527109534"/>
-      <w:bookmarkEnd w:id="9"/>
+      <w:bookmarkStart w:id="8" w:name="_be9zdureu1xe" w:colFirst="0" w:colLast="0"/>
+      <w:bookmarkStart w:id="9" w:name="_Toc527109534"/>
+      <w:bookmarkEnd w:id="8"/>
       <w:r>
         <w:t>Roles, responsabilidades y cantidad</w:t>
       </w:r>
-      <w:bookmarkEnd w:id="10"/>
+      <w:bookmarkEnd w:id="9"/>
       <w:r>
         <w:t xml:space="preserve"> </w:t>
       </w:r>
@@ -2576,13 +2547,13 @@
           <w:numId w:val="1"/>
         </w:numPr>
       </w:pPr>
-      <w:bookmarkStart w:id="11" w:name="_ebh75tvectrh" w:colFirst="0" w:colLast="0"/>
-      <w:bookmarkStart w:id="12" w:name="_Toc527109535"/>
-      <w:bookmarkEnd w:id="11"/>
+      <w:bookmarkStart w:id="10" w:name="_ebh75tvectrh" w:colFirst="0" w:colLast="0"/>
+      <w:bookmarkStart w:id="11" w:name="_Toc527109535"/>
+      <w:bookmarkEnd w:id="10"/>
       <w:r>
         <w:t>Políticas, Directrices y procedimientos</w:t>
       </w:r>
-      <w:bookmarkEnd w:id="12"/>
+      <w:bookmarkEnd w:id="11"/>
     </w:p>
     <w:p>
       <w:pPr>
@@ -3017,7 +2988,6 @@
           <w:lang w:val="es-PE" w:eastAsia="es-PE"/>
         </w:rPr>
       </w:pPr>
-      <w:proofErr w:type="spellStart"/>
       <w:r>
         <w:rPr>
           <w:rFonts w:eastAsia="Times New Roman"/>
@@ -3026,9 +2996,106 @@
           <w:color w:val="000000"/>
           <w:lang w:val="en-US" w:eastAsia="zh-CN"/>
         </w:rPr>
-        <w:t>Lineamientos</w:t>
+        <w:t>Lineamientos Generales</w:t>
       </w:r>
-      <w:proofErr w:type="spellEnd"/>
+    </w:p>
+    <w:p>
+      <w:pPr>
+        <w:numPr>
+          <w:ilvl w:val="0"/>
+          <w:numId w:val="3"/>
+        </w:numPr>
+        <w:spacing w:line="240" w:lineRule="auto"/>
+        <w:ind w:left="1565"/>
+        <w:contextualSpacing w:val="0"/>
+      </w:pPr>
+      <w:r>
+        <w:t>Los proyectos deberán ser ejecutado en iteraciones incrementales con una demostración del producto al finalizar cada iteración: con esta política, se conocerá el estado del proyecto, evaluando si los requisitos cumplen con las expectativas del cliente, si la calidad es la esperada, o si hay retrasos; agilizando la toma de decisiones correctivas.</w:t>
+      </w:r>
+    </w:p>
+    <w:p>
+      <w:pPr>
+        <w:numPr>
+          <w:ilvl w:val="0"/>
+          <w:numId w:val="3"/>
+        </w:numPr>
+        <w:spacing w:line="240" w:lineRule="auto"/>
+        <w:ind w:left="1565"/>
+        <w:contextualSpacing w:val="0"/>
+      </w:pPr>
+      <w:r>
+        <w:t>Los requisitos se desarrollarán priorizados por el valor aportado al cliente: Esta política permitirá que los objetivos más importantes del proyecto sean atendidos.</w:t>
+      </w:r>
+    </w:p>
+    <w:p>
+      <w:pPr>
+        <w:numPr>
+          <w:ilvl w:val="0"/>
+          <w:numId w:val="3"/>
+        </w:numPr>
+        <w:spacing w:line="240" w:lineRule="auto"/>
+        <w:ind w:left="1565"/>
+        <w:contextualSpacing w:val="0"/>
+      </w:pPr>
+      <w:r>
+        <w:t>El control y seguimiento de los proyectos se basará en los requisitos completados en cada iteración. Se entiende como un requisito, los entregables asociados a: análisis, desarrollo, pruebas, documentación, etc. e integrados con los entregables de las iteraciones anteriores. (ElmerX/NombreProyecto/Gestión)</w:t>
+      </w:r>
+    </w:p>
+    <w:p>
+      <w:pPr>
+        <w:numPr>
+          <w:ilvl w:val="0"/>
+          <w:numId w:val="3"/>
+        </w:numPr>
+        <w:spacing w:line="240" w:lineRule="auto"/>
+        <w:ind w:left="1565"/>
+        <w:contextualSpacing w:val="0"/>
+      </w:pPr>
+      <w:r>
+        <w:t>Cada requisito debe ser independiente del resto de los requisitos, en la medida de lo posible. (ElmerX/NombreProyecto/Análisis)</w:t>
+      </w:r>
+    </w:p>
+    <w:p>
+      <w:pPr>
+        <w:numPr>
+          <w:ilvl w:val="0"/>
+          <w:numId w:val="3"/>
+        </w:numPr>
+        <w:spacing w:line="240" w:lineRule="auto"/>
+        <w:ind w:left="1565"/>
+        <w:contextualSpacing w:val="0"/>
+      </w:pPr>
+      <w:r>
+        <w:t>Cada requisito debe ser demostrable, permitiendo cómo comprobar con el cliente que el requisito está completado y que se cumplen sus expectativas. (ElmerX/NombreProyecto/Análisis)</w:t>
+      </w:r>
+    </w:p>
+    <w:p>
+      <w:pPr>
+        <w:numPr>
+          <w:ilvl w:val="0"/>
+          <w:numId w:val="3"/>
+        </w:numPr>
+        <w:spacing w:line="240" w:lineRule="auto"/>
+        <w:ind w:left="1565"/>
+        <w:contextualSpacing w:val="0"/>
+      </w:pPr>
+      <w:r>
+        <w:lastRenderedPageBreak/>
+        <w:t>El requisito debe ser de un grado de esfuerzo para ser completado semejante al del resto de requisitos: de manera que la organización y el cliente, puedan realizar una extrapolación del progreso del proyecto.</w:t>
+      </w:r>
+      <w:r>
+        <w:t xml:space="preserve"> </w:t>
+      </w:r>
+      <w:r>
+        <w:t>(ElmerX/NombreProyecto/Análisis)</w:t>
+      </w:r>
+    </w:p>
+    <w:p>
+      <w:pPr>
+        <w:spacing w:line="240" w:lineRule="auto"/>
+        <w:ind w:left="720"/>
+        <w:contextualSpacing w:val="0"/>
+      </w:pPr>
       <w:r>
         <w:rPr>
           <w:rFonts w:eastAsia="Times New Roman"/>
@@ -3037,222 +3104,10 @@
           <w:color w:val="000000"/>
           <w:lang w:val="en-US" w:eastAsia="zh-CN"/>
         </w:rPr>
-        <w:t xml:space="preserve"> </w:t>
-      </w:r>
-      <w:proofErr w:type="spellStart"/>
-      <w:r>
-        <w:rPr>
-          <w:rFonts w:eastAsia="Times New Roman"/>
-          <w:b/>
-          <w:bCs/>
-          <w:color w:val="000000"/>
-          <w:lang w:val="en-US" w:eastAsia="zh-CN"/>
-        </w:rPr>
-        <w:t>Generales</w:t>
-      </w:r>
-      <w:proofErr w:type="spellEnd"/>
-    </w:p>
-    <w:p>
-      <w:pPr>
-        <w:numPr>
-          <w:ilvl w:val="0"/>
-          <w:numId w:val="3"/>
-        </w:numPr>
-        <w:spacing w:line="240" w:lineRule="auto"/>
-        <w:ind w:left="1565"/>
-        <w:contextualSpacing w:val="0"/>
-      </w:pPr>
-      <w:r>
-        <w:t>Los proyectos deberán ser ejecutado en iteraciones incrementales con una demostración del producto al finalizar cada iteración: con esta política, se conocerá el estado del proyecto, evaluando si los requisitos cumplen con las expectativas del cliente, si la calidad es la esperada, o si hay retrasos; agilizando la toma de decisiones correctivas.</w:t>
-      </w:r>
-    </w:p>
-    <w:p>
-      <w:pPr>
-        <w:numPr>
-          <w:ilvl w:val="0"/>
-          <w:numId w:val="3"/>
-        </w:numPr>
-        <w:spacing w:line="240" w:lineRule="auto"/>
-        <w:ind w:left="1565"/>
-        <w:contextualSpacing w:val="0"/>
-      </w:pPr>
-      <w:r>
-        <w:t>Los requisitos se desarrollarán priorizados por el valor aportado al cliente: Esta política permitirá que los objetivos más importantes del proyecto sean atendidos.</w:t>
-      </w:r>
-    </w:p>
-    <w:p>
-      <w:pPr>
-        <w:numPr>
-          <w:ilvl w:val="0"/>
-          <w:numId w:val="3"/>
-        </w:numPr>
-        <w:spacing w:line="240" w:lineRule="auto"/>
-        <w:ind w:left="1565"/>
-        <w:contextualSpacing w:val="0"/>
-      </w:pPr>
-      <w:r>
-        <w:t>El control y seguimiento de los proyectos se basará en los requisitos completados en cada iteración. Se entiende como un requisito, los entregables asociados a: análisis, desarrollo, pruebas, documentación, etc. e integrados con los entregables de las iteraciones anteriores. (</w:t>
-      </w:r>
-      <w:proofErr w:type="spellStart"/>
-      <w:r>
-        <w:t>ElmerX</w:t>
-      </w:r>
-      <w:proofErr w:type="spellEnd"/>
-      <w:r>
-        <w:t>/</w:t>
-      </w:r>
-      <w:proofErr w:type="spellStart"/>
-      <w:r>
-        <w:t>NombreProyecto</w:t>
-      </w:r>
-      <w:proofErr w:type="spellEnd"/>
-      <w:r>
-        <w:t>/Gestión)</w:t>
-      </w:r>
-    </w:p>
-    <w:p>
-      <w:pPr>
-        <w:numPr>
-          <w:ilvl w:val="0"/>
-          <w:numId w:val="3"/>
-        </w:numPr>
-        <w:spacing w:line="240" w:lineRule="auto"/>
-        <w:ind w:left="1565"/>
-        <w:contextualSpacing w:val="0"/>
-      </w:pPr>
-      <w:r>
-        <w:t>Cada requisito debe ser independiente del resto de los requisitos, en la medida de lo posible. (</w:t>
-      </w:r>
-      <w:proofErr w:type="spellStart"/>
-      <w:r>
-        <w:t>ElmerX</w:t>
-      </w:r>
-      <w:proofErr w:type="spellEnd"/>
-      <w:r>
-        <w:t>/</w:t>
-      </w:r>
-      <w:proofErr w:type="spellStart"/>
-      <w:r>
-        <w:t>NombreProyecto</w:t>
-      </w:r>
-      <w:proofErr w:type="spellEnd"/>
-      <w:r>
-        <w:t>/Análisis)</w:t>
-      </w:r>
-    </w:p>
-    <w:p>
-      <w:pPr>
-        <w:numPr>
-          <w:ilvl w:val="0"/>
-          <w:numId w:val="3"/>
-        </w:numPr>
-        <w:spacing w:line="240" w:lineRule="auto"/>
-        <w:ind w:left="1565"/>
-        <w:contextualSpacing w:val="0"/>
-      </w:pPr>
-      <w:r>
-        <w:t>Cada requisito debe ser demostrable, permitiendo cómo comprobar con el cliente que el requisito está completado y que se cumplen sus expectativas. (</w:t>
-      </w:r>
-      <w:proofErr w:type="spellStart"/>
-      <w:r>
-        <w:t>ElmerX</w:t>
-      </w:r>
-      <w:proofErr w:type="spellEnd"/>
-      <w:r>
-        <w:t>/</w:t>
-      </w:r>
-      <w:proofErr w:type="spellStart"/>
-      <w:r>
-        <w:t>NombreProyecto</w:t>
-      </w:r>
-      <w:proofErr w:type="spellEnd"/>
-      <w:r>
-        <w:t>/Análisis)</w:t>
-      </w:r>
-    </w:p>
-    <w:p>
-      <w:pPr>
-        <w:numPr>
-          <w:ilvl w:val="0"/>
-          <w:numId w:val="3"/>
-        </w:numPr>
-        <w:spacing w:line="240" w:lineRule="auto"/>
-        <w:ind w:left="1565"/>
-        <w:contextualSpacing w:val="0"/>
-      </w:pPr>
-      <w:r>
-        <w:lastRenderedPageBreak/>
-        <w:t>El requisito debe ser de un grado de esfuerzo para ser completado semejante al del resto de requisitos: de manera que la organización y el cliente, puedan realizar una extrapolación del progreso del proyecto.</w:t>
+        <w:t xml:space="preserve">Desarrollo </w:t>
       </w:r>
       <w:r>
-        <w:t xml:space="preserve"> </w:t>
-      </w:r>
-      <w:r>
-        <w:t>(</w:t>
-      </w:r>
-      <w:proofErr w:type="spellStart"/>
-      <w:r>
-        <w:t>ElmerX</w:t>
-      </w:r>
-      <w:proofErr w:type="spellEnd"/>
-      <w:r>
-        <w:t>/</w:t>
-      </w:r>
-      <w:proofErr w:type="spellStart"/>
-      <w:r>
-        <w:t>NombreProyecto</w:t>
-      </w:r>
-      <w:proofErr w:type="spellEnd"/>
-      <w:r>
-        <w:t>/Análisis)</w:t>
-      </w:r>
-    </w:p>
-    <w:p>
-      <w:pPr>
-        <w:spacing w:line="240" w:lineRule="auto"/>
-        <w:ind w:left="720"/>
-        <w:contextualSpacing w:val="0"/>
-      </w:pPr>
-      <w:proofErr w:type="spellStart"/>
-      <w:r>
-        <w:rPr>
-          <w:rFonts w:eastAsia="Times New Roman"/>
-          <w:b/>
-          <w:bCs/>
-          <w:color w:val="000000"/>
-          <w:lang w:val="en-US" w:eastAsia="zh-CN"/>
-        </w:rPr>
-        <w:t>Desarrollo</w:t>
-      </w:r>
-      <w:proofErr w:type="spellEnd"/>
-      <w:r>
-        <w:rPr>
-          <w:rFonts w:eastAsia="Times New Roman"/>
-          <w:b/>
-          <w:bCs/>
-          <w:color w:val="000000"/>
-          <w:lang w:val="en-US" w:eastAsia="zh-CN"/>
-        </w:rPr>
-        <w:t xml:space="preserve"> </w:t>
-      </w:r>
-      <w:r>
-        <w:t>(</w:t>
-      </w:r>
-      <w:proofErr w:type="spellStart"/>
-      <w:r>
-        <w:t>ElmerX</w:t>
-      </w:r>
-      <w:proofErr w:type="spellEnd"/>
-      <w:r>
-        <w:t>/</w:t>
-      </w:r>
-      <w:proofErr w:type="spellStart"/>
-      <w:r>
-        <w:t>NombreProyecto</w:t>
-      </w:r>
-      <w:proofErr w:type="spellEnd"/>
-      <w:r>
-        <w:t>/Desarrollo)</w:t>
+        <w:t>(ElmerX/NombreProyecto/Desarrollo)</w:t>
       </w:r>
     </w:p>
     <w:p>
@@ -3336,7 +3191,6 @@
           <w:lang w:val="en-US" w:eastAsia="zh-CN"/>
         </w:rPr>
       </w:pPr>
-      <w:proofErr w:type="spellStart"/>
       <w:r>
         <w:rPr>
           <w:rFonts w:eastAsia="Times New Roman"/>
@@ -3347,7 +3201,6 @@
         </w:rPr>
         <w:t>Pruebas</w:t>
       </w:r>
-      <w:proofErr w:type="spellEnd"/>
     </w:p>
     <w:p>
       <w:pPr>
@@ -3360,23 +3213,7 @@
         <w:contextualSpacing w:val="0"/>
       </w:pPr>
       <w:r>
-        <w:t xml:space="preserve">Cada proyecto debe incorporar las prácticas de TDD (Test </w:t>
-      </w:r>
-      <w:proofErr w:type="spellStart"/>
-      <w:r>
-        <w:t>Driven</w:t>
-      </w:r>
-      <w:proofErr w:type="spellEnd"/>
-      <w:r>
-        <w:t xml:space="preserve"> </w:t>
-      </w:r>
-      <w:proofErr w:type="spellStart"/>
-      <w:r>
-        <w:t>Development</w:t>
-      </w:r>
-      <w:proofErr w:type="spellEnd"/>
-      <w:r>
-        <w:t>).</w:t>
+        <w:t>Cada proyecto debe incorporar las prácticas de TDD (Test Driven Development).</w:t>
       </w:r>
     </w:p>
     <w:p>
@@ -3390,47 +3227,7 @@
         <w:contextualSpacing w:val="0"/>
       </w:pPr>
       <w:r>
-        <w:t xml:space="preserve">Cada uno de los entregables, deberá contener scripts de pruebas unitarias, integrales, funcionales, </w:t>
-      </w:r>
-      <w:proofErr w:type="spellStart"/>
-      <w:r>
-        <w:t>etc</w:t>
-      </w:r>
-      <w:proofErr w:type="spellEnd"/>
-      <w:r>
-        <w:t xml:space="preserve">; mediante la utilización de </w:t>
-      </w:r>
-      <w:proofErr w:type="spellStart"/>
-      <w:r>
-        <w:t>frameworks</w:t>
-      </w:r>
-      <w:proofErr w:type="spellEnd"/>
-      <w:r>
-        <w:t xml:space="preserve"> como </w:t>
-      </w:r>
-      <w:proofErr w:type="spellStart"/>
-      <w:r>
-        <w:t>junit</w:t>
-      </w:r>
-      <w:proofErr w:type="spellEnd"/>
-      <w:r>
-        <w:t xml:space="preserve">, </w:t>
-      </w:r>
-      <w:proofErr w:type="spellStart"/>
-      <w:r>
-        <w:t>dbunit</w:t>
-      </w:r>
-      <w:proofErr w:type="spellEnd"/>
-      <w:r>
-        <w:t xml:space="preserve">, </w:t>
-      </w:r>
-      <w:proofErr w:type="spellStart"/>
-      <w:r>
-        <w:t>mockObjtects</w:t>
-      </w:r>
-      <w:proofErr w:type="spellEnd"/>
-      <w:r>
-        <w:t>, etc.</w:t>
+        <w:t>Cada uno de los entregables, deberá contener scripts de pruebas unitarias, integrales, funcionales, etc; mediante la utilización de frameworks como junit, dbunit, mockObjtects, etc.</w:t>
       </w:r>
     </w:p>
     <w:p>
@@ -3444,7 +3241,6 @@
           <w:lang w:val="en-US" w:eastAsia="zh-CN"/>
         </w:rPr>
       </w:pPr>
-      <w:proofErr w:type="spellStart"/>
       <w:r>
         <w:rPr>
           <w:rFonts w:eastAsia="Times New Roman"/>
@@ -3455,7 +3251,6 @@
         </w:rPr>
         <w:t>Documentación</w:t>
       </w:r>
-      <w:proofErr w:type="spellEnd"/>
     </w:p>
     <w:p>
       <w:pPr>
@@ -3468,39 +3263,7 @@
         <w:contextualSpacing w:val="0"/>
       </w:pPr>
       <w:r>
-        <w:t>La documentación de los proyectos, específicamente</w:t>
-      </w:r>
-      <w:proofErr w:type="gramStart"/>
-      <w:r>
-        <w:t>:  manual</w:t>
-      </w:r>
-      <w:proofErr w:type="gramEnd"/>
-      <w:r>
-        <w:t xml:space="preserve"> de usuario, manual de operaciones, arquitectura de la solución, especificaciones, </w:t>
-      </w:r>
-      <w:proofErr w:type="spellStart"/>
-      <w:r>
-        <w:t>etc</w:t>
-      </w:r>
-      <w:proofErr w:type="spellEnd"/>
-      <w:r>
-        <w:t>; deberán ser entregables parciales para cada una de las iteraciones, es decir, la documentación no se liberará al final del proyecto, sino en entregables parciales. (</w:t>
-      </w:r>
-      <w:proofErr w:type="spellStart"/>
-      <w:r>
-        <w:t>ElmerX</w:t>
-      </w:r>
-      <w:proofErr w:type="spellEnd"/>
-      <w:r>
-        <w:t>/</w:t>
-      </w:r>
-      <w:proofErr w:type="spellStart"/>
-      <w:r>
-        <w:t>NombreProyecto</w:t>
-      </w:r>
-      <w:proofErr w:type="spellEnd"/>
-      <w:r>
-        <w:t>/Análisis)</w:t>
+        <w:t>La documentación de los proyectos, específicamente:  manual de usuario, manual de operaciones, arquitectura de la solución, especificaciones, etc; deberán ser entregables parciales para cada una de las iteraciones, es decir, la documentación no se liberará al final del proyecto, sino en entregables parciales. (ElmerX/NombreProyecto/Análisis)</w:t>
       </w:r>
     </w:p>
     <w:p>
@@ -3522,9 +3285,40 @@
           <w:color w:val="000000"/>
           <w:lang w:val="en-US" w:eastAsia="zh-CN"/>
         </w:rPr>
-        <w:t xml:space="preserve">Control de </w:t>
+        <w:t>Control de Calidad</w:t>
       </w:r>
-      <w:proofErr w:type="spellStart"/>
+    </w:p>
+    <w:p>
+      <w:pPr>
+        <w:numPr>
+          <w:ilvl w:val="0"/>
+          <w:numId w:val="3"/>
+        </w:numPr>
+        <w:spacing w:line="240" w:lineRule="auto"/>
+        <w:ind w:left="1565"/>
+        <w:contextualSpacing w:val="0"/>
+      </w:pPr>
+      <w:r>
+        <w:t>Cada uno de los entregables, serán sometidos a un script de calidad, que ejecutara la organización, y no serán admitidos como productos del proyecto hasta alcanzar un nivel aceptable.</w:t>
+      </w:r>
+      <w:r>
+        <w:t xml:space="preserve"> </w:t>
+      </w:r>
+      <w:r>
+        <w:t>(ElmerX/NombreProyecto/Gestión)</w:t>
+      </w:r>
+    </w:p>
+    <w:p>
+      <w:pPr>
+        <w:ind w:left="720"/>
+        <w:rPr>
+          <w:rFonts w:eastAsia="Times New Roman"/>
+          <w:b/>
+          <w:bCs/>
+          <w:color w:val="000000"/>
+          <w:lang w:val="en-US" w:eastAsia="zh-CN"/>
+        </w:rPr>
+      </w:pPr>
       <w:r>
         <w:rPr>
           <w:rFonts w:eastAsia="Times New Roman"/>
@@ -3533,9 +3327,8 @@
           <w:color w:val="000000"/>
           <w:lang w:val="en-US" w:eastAsia="zh-CN"/>
         </w:rPr>
-        <w:t>Calidad</w:t>
+        <w:t>Control de Riesgos</w:t>
       </w:r>
-      <w:proofErr w:type="spellEnd"/>
     </w:p>
     <w:p>
       <w:pPr>
@@ -3548,29 +3341,13 @@
         <w:contextualSpacing w:val="0"/>
       </w:pPr>
       <w:r>
-        <w:t>Cada uno de los entregables, serán sometidos a un script de calidad, que ejecutara la organización, y no serán admitidos como productos del proyecto hasta alcanzar un nivel aceptable.</w:t>
+        <w:t>Los riesgos serán identificados en la primera iteración, llevándose a cabo también una valoración inicial de la exposición al riesgo y planes de contingencia. En cada iteración se revisará y actualizará el documento “Lista de Riesgos”, añadiendo además la lista de riesgos más importantes actualizada por cada iteración.</w:t>
       </w:r>
       <w:r>
         <w:t xml:space="preserve"> </w:t>
       </w:r>
       <w:r>
-        <w:t>(</w:t>
-      </w:r>
-      <w:proofErr w:type="spellStart"/>
-      <w:r>
-        <w:t>ElmerX</w:t>
-      </w:r>
-      <w:proofErr w:type="spellEnd"/>
-      <w:r>
-        <w:t>/</w:t>
-      </w:r>
-      <w:proofErr w:type="spellStart"/>
-      <w:r>
-        <w:t>NombreProyecto</w:t>
-      </w:r>
-      <w:proofErr w:type="spellEnd"/>
-      <w:r>
-        <w:t>/Gestión)</w:t>
+        <w:t>(ElmerX/NombreProyecto/Gestión)</w:t>
       </w:r>
     </w:p>
     <w:p>
@@ -3592,90 +3369,8 @@
           <w:color w:val="000000"/>
           <w:lang w:val="en-US" w:eastAsia="zh-CN"/>
         </w:rPr>
-        <w:t xml:space="preserve">Control de </w:t>
+        <w:t>Control de Artefactos</w:t>
       </w:r>
-      <w:proofErr w:type="spellStart"/>
-      <w:r>
-        <w:rPr>
-          <w:rFonts w:eastAsia="Times New Roman"/>
-          <w:b/>
-          <w:bCs/>
-          <w:color w:val="000000"/>
-          <w:lang w:val="en-US" w:eastAsia="zh-CN"/>
-        </w:rPr>
-        <w:t>Riesgos</w:t>
-      </w:r>
-      <w:proofErr w:type="spellEnd"/>
-    </w:p>
-    <w:p>
-      <w:pPr>
-        <w:numPr>
-          <w:ilvl w:val="0"/>
-          <w:numId w:val="3"/>
-        </w:numPr>
-        <w:spacing w:line="240" w:lineRule="auto"/>
-        <w:ind w:left="1565"/>
-        <w:contextualSpacing w:val="0"/>
-      </w:pPr>
-      <w:r>
-        <w:t>Los riesgos serán identificados en la primera iteración, llevándose a cabo también una valoración inicial de la exposición al riesgo y planes de contingencia. En cada iteración se revisará y actualizará el documento “Lista de Riesgos”, añadiendo además la lista de riesgos más importantes actualizada por cada iteración.</w:t>
-      </w:r>
-      <w:r>
-        <w:t xml:space="preserve"> </w:t>
-      </w:r>
-      <w:r>
-        <w:t>(</w:t>
-      </w:r>
-      <w:proofErr w:type="spellStart"/>
-      <w:r>
-        <w:t>ElmerX</w:t>
-      </w:r>
-      <w:proofErr w:type="spellEnd"/>
-      <w:r>
-        <w:t>/</w:t>
-      </w:r>
-      <w:proofErr w:type="spellStart"/>
-      <w:r>
-        <w:t>NombreProyecto</w:t>
-      </w:r>
-      <w:proofErr w:type="spellEnd"/>
-      <w:r>
-        <w:t>/Gestión)</w:t>
-      </w:r>
-    </w:p>
-    <w:p>
-      <w:pPr>
-        <w:ind w:left="720"/>
-        <w:rPr>
-          <w:rFonts w:eastAsia="Times New Roman"/>
-          <w:b/>
-          <w:bCs/>
-          <w:color w:val="000000"/>
-          <w:lang w:val="en-US" w:eastAsia="zh-CN"/>
-        </w:rPr>
-      </w:pPr>
-      <w:r>
-        <w:rPr>
-          <w:rFonts w:eastAsia="Times New Roman"/>
-          <w:b/>
-          <w:bCs/>
-          <w:color w:val="000000"/>
-          <w:lang w:val="en-US" w:eastAsia="zh-CN"/>
-        </w:rPr>
-        <w:t xml:space="preserve">Control de </w:t>
-      </w:r>
-      <w:proofErr w:type="spellStart"/>
-      <w:r>
-        <w:rPr>
-          <w:rFonts w:eastAsia="Times New Roman"/>
-          <w:b/>
-          <w:bCs/>
-          <w:color w:val="000000"/>
-          <w:lang w:val="en-US" w:eastAsia="zh-CN"/>
-        </w:rPr>
-        <w:t>Artefactos</w:t>
-      </w:r>
-      <w:proofErr w:type="spellEnd"/>
     </w:p>
     <w:p>
       <w:pPr>
@@ -3702,15 +3397,7 @@
         <w:contextualSpacing w:val="0"/>
       </w:pPr>
       <w:r>
-        <w:t xml:space="preserve">La organización </w:t>
-      </w:r>
-      <w:proofErr w:type="spellStart"/>
-      <w:r>
-        <w:t>disponibilizara</w:t>
-      </w:r>
-      <w:proofErr w:type="spellEnd"/>
-      <w:r>
-        <w:t xml:space="preserve"> un sistema de control de versiones, que deberá ser actualizado por el cliente de forma remota.</w:t>
+        <w:t>La organización disponibilizara un sistema de control de versiones, que deberá ser actualizado por el cliente de forma remota.</w:t>
       </w:r>
     </w:p>
     <w:p>
@@ -3735,13 +3422,13 @@
           <w:numId w:val="1"/>
         </w:numPr>
       </w:pPr>
-      <w:bookmarkStart w:id="13" w:name="_t9nqhmhnhxwj" w:colFirst="0" w:colLast="0"/>
-      <w:bookmarkStart w:id="14" w:name="_Toc527109536"/>
-      <w:bookmarkEnd w:id="13"/>
+      <w:bookmarkStart w:id="12" w:name="_t9nqhmhnhxwj" w:colFirst="0" w:colLast="0"/>
+      <w:bookmarkStart w:id="13" w:name="_Toc527109536"/>
+      <w:bookmarkEnd w:id="12"/>
       <w:r>
         <w:t>Herramientas, entorno e infraestructura</w:t>
       </w:r>
-      <w:bookmarkEnd w:id="14"/>
+      <w:bookmarkEnd w:id="13"/>
     </w:p>
     <w:tbl>
       <w:tblPr>
@@ -3804,11 +3491,9 @@
               <w:ind w:left="0"/>
               <w:contextualSpacing w:val="0"/>
             </w:pPr>
-            <w:proofErr w:type="spellStart"/>
             <w:r>
               <w:t>Git</w:t>
             </w:r>
-            <w:proofErr w:type="spellEnd"/>
           </w:p>
         </w:tc>
         <w:tc>
@@ -3851,13 +3536,8 @@
               <w:contextualSpacing w:val="0"/>
             </w:pPr>
             <w:r>
-              <w:t xml:space="preserve">Spring </w:t>
-            </w:r>
-            <w:proofErr w:type="spellStart"/>
-            <w:r>
-              <w:t>Boot</w:t>
-            </w:r>
-            <w:proofErr w:type="spellEnd"/>
+              <w:t>Spring Boot</w:t>
+            </w:r>
           </w:p>
         </w:tc>
         <w:tc>
@@ -3876,21 +3556,7 @@
               <w:rPr>
                 <w:lang w:val="es-ES"/>
               </w:rPr>
-              <w:t xml:space="preserve">Spring </w:t>
-            </w:r>
-            <w:proofErr w:type="spellStart"/>
-            <w:r>
-              <w:rPr>
-                <w:lang w:val="es-ES"/>
-              </w:rPr>
-              <w:t>Boot</w:t>
-            </w:r>
-            <w:proofErr w:type="spellEnd"/>
-            <w:r>
-              <w:rPr>
-                <w:lang w:val="es-ES"/>
-              </w:rPr>
-              <w:t xml:space="preserve"> facilita la creación de aplicaciones basadas en Spring independientes y de grado de producción que puede "simplemente ejecutar".</w:t>
+              <w:t>Spring Boot facilita la creación de aplicaciones basadas en Spring independientes y de grado de producción que puede "simplemente ejecutar".</w:t>
             </w:r>
           </w:p>
           <w:p>
@@ -3915,21 +3581,7 @@
               <w:rPr>
                 <w:lang w:val="es-ES"/>
               </w:rPr>
-              <w:t xml:space="preserve">Tomamos una opinión de la plataforma Spring y las bibliotecas de terceros para que pueda comenzar con el mínimo esfuerzo. La mayoría de las aplicaciones Spring </w:t>
-            </w:r>
-            <w:proofErr w:type="spellStart"/>
-            <w:r>
-              <w:rPr>
-                <w:lang w:val="es-ES"/>
-              </w:rPr>
-              <w:t>Boot</w:t>
-            </w:r>
-            <w:proofErr w:type="spellEnd"/>
-            <w:r>
-              <w:rPr>
-                <w:lang w:val="es-ES"/>
-              </w:rPr>
-              <w:t xml:space="preserve"> necesitan muy poca configuración Spring.</w:t>
+              <w:t>Tomamos una opinión de la plataforma Spring y las bibliotecas de terceros para que pueda comenzar con el mínimo esfuerzo. La mayoría de las aplicaciones Spring Boot necesitan muy poca configuración Spring.</w:t>
             </w:r>
           </w:p>
         </w:tc>
@@ -3949,11 +3601,9 @@
               <w:ind w:left="0"/>
               <w:contextualSpacing w:val="0"/>
             </w:pPr>
-            <w:proofErr w:type="spellStart"/>
             <w:r>
               <w:t>Glassfish</w:t>
             </w:r>
-            <w:proofErr w:type="spellEnd"/>
           </w:p>
         </w:tc>
         <w:tc>
@@ -3986,13 +3636,17 @@
               <w:ind w:left="0"/>
               <w:contextualSpacing w:val="0"/>
             </w:pPr>
-            <w:proofErr w:type="spellStart"/>
-            <w:r>
-              <w:t>Andorid</w:t>
-            </w:r>
-            <w:proofErr w:type="spellEnd"/>
-            <w:r>
-              <w:t xml:space="preserve"> Studio</w:t>
+            <w:r>
+              <w:t>And</w:t>
+            </w:r>
+            <w:r>
+              <w:t>r</w:t>
+            </w:r>
+            <w:r>
+              <w:t>o</w:t>
+            </w:r>
+            <w:r>
+              <w:t>id Studio</w:t>
             </w:r>
           </w:p>
         </w:tc>
@@ -4009,31 +3663,7 @@
               <w:cnfStyle w:val="000000000000" w:firstRow="0" w:lastRow="0" w:firstColumn="0" w:lastColumn="0" w:oddVBand="0" w:evenVBand="0" w:oddHBand="0" w:evenHBand="0" w:firstRowFirstColumn="0" w:firstRowLastColumn="0" w:lastRowFirstColumn="0" w:lastRowLastColumn="0"/>
             </w:pPr>
             <w:r>
-              <w:t xml:space="preserve">IDE oficial de </w:t>
-            </w:r>
-            <w:proofErr w:type="spellStart"/>
-            <w:r>
-              <w:t>Android</w:t>
-            </w:r>
-            <w:proofErr w:type="spellEnd"/>
-            <w:r>
-              <w:t xml:space="preserve">. Está diseñado específicamente para que </w:t>
-            </w:r>
-            <w:proofErr w:type="spellStart"/>
-            <w:r>
-              <w:t>Android</w:t>
-            </w:r>
-            <w:proofErr w:type="spellEnd"/>
-            <w:r>
-              <w:t xml:space="preserve"> acelere su desarrollo y lo ayude a crear aplicaciones de la más alta calidad para cada dispositivo </w:t>
-            </w:r>
-            <w:proofErr w:type="spellStart"/>
-            <w:r>
-              <w:t>Android</w:t>
-            </w:r>
-            <w:proofErr w:type="spellEnd"/>
-            <w:r>
-              <w:t>.</w:t>
+              <w:t>IDE oficial de Android. Está diseñado específicamente para que Android acelere su desarrollo y lo ayude a crear aplicaciones de la más alta calidad para cada dispositivo Android.</w:t>
             </w:r>
           </w:p>
         </w:tc>
@@ -4053,11 +3683,9 @@
               <w:ind w:left="0"/>
               <w:contextualSpacing w:val="0"/>
             </w:pPr>
-            <w:proofErr w:type="spellStart"/>
             <w:r>
               <w:t>Postgresql</w:t>
             </w:r>
-            <w:proofErr w:type="spellEnd"/>
           </w:p>
         </w:tc>
         <w:tc>
@@ -4090,11 +3718,9 @@
               <w:ind w:left="0"/>
               <w:contextualSpacing w:val="0"/>
             </w:pPr>
-            <w:proofErr w:type="spellStart"/>
             <w:r>
               <w:t>Heroku</w:t>
             </w:r>
-            <w:proofErr w:type="spellEnd"/>
           </w:p>
         </w:tc>
         <w:tc>
@@ -4143,15 +3769,7 @@
               <w:contextualSpacing w:val="0"/>
             </w:pPr>
             <w:r>
-              <w:t xml:space="preserve">Amazon Web </w:t>
-            </w:r>
-            <w:proofErr w:type="spellStart"/>
-            <w:r>
-              <w:t>Services</w:t>
-            </w:r>
-            <w:proofErr w:type="spellEnd"/>
-            <w:r>
-              <w:t xml:space="preserve"> (AWS)</w:t>
+              <w:t>Amazon Web Services (AWS)</w:t>
             </w:r>
           </w:p>
         </w:tc>
@@ -4190,13 +3808,13 @@
         </w:numPr>
         <w:contextualSpacing w:val="0"/>
       </w:pPr>
-      <w:bookmarkStart w:id="15" w:name="_sh3ztdex99o4" w:colFirst="0" w:colLast="0"/>
-      <w:bookmarkStart w:id="16" w:name="_Toc527109537"/>
-      <w:bookmarkEnd w:id="15"/>
+      <w:bookmarkStart w:id="14" w:name="_sh3ztdex99o4" w:colFirst="0" w:colLast="0"/>
+      <w:bookmarkStart w:id="15" w:name="_Toc527109537"/>
+      <w:bookmarkEnd w:id="14"/>
       <w:r>
         <w:t>Calendario</w:t>
       </w:r>
-      <w:bookmarkEnd w:id="16"/>
+      <w:bookmarkEnd w:id="15"/>
       <w:r>
         <w:t xml:space="preserve"> </w:t>
       </w:r>
@@ -5761,18 +5379,8 @@
                 <w:color w:val="000000"/>
                 <w:lang w:val="es-PE" w:eastAsia="es-PE"/>
               </w:rPr>
-              <w:t xml:space="preserve">Inventariar los </w:t>
-            </w:r>
-            <w:proofErr w:type="spellStart"/>
-            <w:r>
-              <w:rPr>
-                <w:rFonts w:ascii="Calibri" w:eastAsia="Times New Roman" w:hAnsi="Calibri" w:cs="Calibri"/>
-                <w:color w:val="000000"/>
-                <w:lang w:val="es-PE" w:eastAsia="es-PE"/>
-              </w:rPr>
-              <w:t>Items</w:t>
-            </w:r>
-            <w:proofErr w:type="spellEnd"/>
+              <w:t>Inventariar los Items</w:t>
+            </w:r>
           </w:p>
         </w:tc>
         <w:tc>
@@ -7633,11 +7241,11 @@
           <w:numId w:val="1"/>
         </w:numPr>
       </w:pPr>
-      <w:bookmarkStart w:id="17" w:name="_Toc527109538"/>
+      <w:bookmarkStart w:id="16" w:name="_Toc527109538"/>
       <w:r>
         <w:t>Identificación</w:t>
       </w:r>
-      <w:bookmarkEnd w:id="17"/>
+      <w:bookmarkEnd w:id="16"/>
     </w:p>
     <w:p>
       <w:pPr>
@@ -7647,11 +7255,11 @@
           <w:numId w:val="1"/>
         </w:numPr>
       </w:pPr>
-      <w:bookmarkStart w:id="18" w:name="_Toc527109539"/>
+      <w:bookmarkStart w:id="17" w:name="_Toc527109539"/>
       <w:r>
         <w:t>Lista de clasificación de CI</w:t>
       </w:r>
-      <w:bookmarkEnd w:id="18"/>
+      <w:bookmarkEnd w:id="17"/>
     </w:p>
     <w:tbl>
       <w:tblPr>
@@ -7810,18 +7418,8 @@
                 <w:color w:val="000000"/>
                 <w:lang w:val="es-PE" w:eastAsia="es-PE"/>
               </w:rPr>
-              <w:t xml:space="preserve">Nombre del </w:t>
-            </w:r>
-            <w:proofErr w:type="spellStart"/>
-            <w:r>
-              <w:rPr>
-                <w:rFonts w:eastAsia="Times New Roman"/>
-                <w:color w:val="000000"/>
-                <w:lang w:val="es-PE" w:eastAsia="es-PE"/>
-              </w:rPr>
-              <w:t>item</w:t>
-            </w:r>
-            <w:proofErr w:type="spellEnd"/>
+              <w:t>Nombre del item</w:t>
+            </w:r>
           </w:p>
         </w:tc>
         <w:tc>
@@ -8615,11 +8213,11 @@
           <w:numId w:val="1"/>
         </w:numPr>
       </w:pPr>
-      <w:bookmarkStart w:id="19" w:name="_Toc527109540"/>
+      <w:bookmarkStart w:id="18" w:name="_Toc527109540"/>
       <w:r>
         <w:t>Definición de la Nomenclatura</w:t>
       </w:r>
-      <w:bookmarkEnd w:id="19"/>
+      <w:bookmarkEnd w:id="18"/>
     </w:p>
     <w:p>
       <w:pPr>
@@ -8703,7 +8301,15 @@
                 <w:color w:val="000000"/>
                 <w:lang w:val="es-PE" w:eastAsia="es-PE"/>
               </w:rPr>
-              <w:t>Acrónimo del ítem</w:t>
+              <w:t xml:space="preserve">Acrónimo del </w:t>
+            </w:r>
+            <w:r>
+              <w:rPr>
+                <w:rFonts w:eastAsia="Times New Roman"/>
+                <w:color w:val="000000"/>
+                <w:lang w:val="es-PE" w:eastAsia="es-PE"/>
+              </w:rPr>
+              <w:t>elemento</w:t>
             </w:r>
           </w:p>
         </w:tc>
@@ -8725,6 +8331,72 @@
     <w:p>
       <w:pPr>
         <w:ind w:left="720"/>
+      </w:pPr>
+    </w:p>
+    <w:p>
+      <w:pPr>
+        <w:pStyle w:val="Prrafodelista"/>
+        <w:spacing w:after="0" w:line="240" w:lineRule="auto"/>
+        <w:contextualSpacing w:val="0"/>
+        <w:rPr>
+          <w:rFonts w:eastAsia="Times New Roman"/>
+          <w:color w:val="000000"/>
+          <w:lang w:val="es-PE" w:eastAsia="es-PE"/>
+        </w:rPr>
+      </w:pPr>
+      <w:r>
+        <w:rPr>
+          <w:rFonts w:eastAsia="Times New Roman"/>
+          <w:color w:val="000000"/>
+          <w:lang w:val="es-PE" w:eastAsia="es-PE"/>
+        </w:rPr>
+        <w:t>Ejemplo:</w:t>
+      </w:r>
+    </w:p>
+    <w:p>
+      <w:pPr>
+        <w:pStyle w:val="Prrafodelista"/>
+        <w:numPr>
+          <w:ilvl w:val="0"/>
+          <w:numId w:val="12"/>
+        </w:numPr>
+        <w:spacing w:after="0" w:line="240" w:lineRule="auto"/>
+        <w:contextualSpacing w:val="0"/>
+        <w:rPr>
+          <w:rFonts w:eastAsia="Times New Roman"/>
+          <w:color w:val="000000"/>
+          <w:lang w:val="es-PE" w:eastAsia="es-PE"/>
+        </w:rPr>
+      </w:pPr>
+      <w:r>
+        <w:rPr>
+          <w:rFonts w:eastAsia="Times New Roman"/>
+          <w:color w:val="000000"/>
+          <w:lang w:val="es-PE" w:eastAsia="es-PE"/>
+        </w:rPr>
+        <w:t>Política de gestión de proyectos de software</w:t>
+      </w:r>
+      <w:r>
+        <w:rPr>
+          <w:rFonts w:eastAsia="Times New Roman"/>
+          <w:color w:val="000000"/>
+          <w:lang w:val="es-PE" w:eastAsia="es-PE"/>
+        </w:rPr>
+        <w:t>: PGPS</w:t>
+      </w:r>
+      <w:bookmarkStart w:id="19" w:name="_GoBack"/>
+      <w:bookmarkEnd w:id="19"/>
+    </w:p>
+    <w:p>
+      <w:pPr>
+        <w:pStyle w:val="Prrafodelista"/>
+        <w:spacing w:after="0" w:line="240" w:lineRule="auto"/>
+        <w:contextualSpacing w:val="0"/>
+        <w:rPr>
+          <w:rFonts w:eastAsia="Times New Roman"/>
+          <w:color w:val="000000"/>
+          <w:lang w:val="es-PE" w:eastAsia="es-PE"/>
+        </w:rPr>
       </w:pPr>
     </w:p>
     <w:p>
@@ -8813,52 +8485,14 @@
                 <w:lang w:val="es-PE" w:eastAsia="es-PE"/>
               </w:rPr>
             </w:pPr>
-            <w:proofErr w:type="spellStart"/>
             <w:r>
               <w:rPr>
                 <w:rFonts w:eastAsia="Times New Roman"/>
                 <w:color w:val="000000"/>
                 <w:lang w:val="es-PE" w:eastAsia="es-PE"/>
               </w:rPr>
-              <w:t>Acronimo</w:t>
-            </w:r>
-            <w:proofErr w:type="spellEnd"/>
-            <w:r>
-              <w:rPr>
-                <w:rFonts w:eastAsia="Times New Roman"/>
-                <w:color w:val="000000"/>
-                <w:lang w:val="es-PE" w:eastAsia="es-PE"/>
-              </w:rPr>
-              <w:t xml:space="preserve"> del proyecto + “_” + </w:t>
-            </w:r>
-            <w:proofErr w:type="spellStart"/>
-            <w:r>
-              <w:rPr>
-                <w:rFonts w:eastAsia="Times New Roman"/>
-                <w:color w:val="000000"/>
-                <w:lang w:val="es-PE" w:eastAsia="es-PE"/>
-              </w:rPr>
-              <w:t>Acronimo</w:t>
-            </w:r>
-            <w:proofErr w:type="spellEnd"/>
-            <w:r>
-              <w:rPr>
-                <w:rFonts w:eastAsia="Times New Roman"/>
-                <w:color w:val="000000"/>
-                <w:lang w:val="es-PE" w:eastAsia="es-PE"/>
-              </w:rPr>
-              <w:t xml:space="preserve"> del </w:t>
-            </w:r>
-            <w:proofErr w:type="spellStart"/>
-            <w:r>
-              <w:rPr>
-                <w:rFonts w:eastAsia="Times New Roman"/>
-                <w:color w:val="000000"/>
-                <w:lang w:val="es-PE" w:eastAsia="es-PE"/>
-              </w:rPr>
-              <w:t>item</w:t>
-            </w:r>
-            <w:proofErr w:type="spellEnd"/>
+              <w:t>Acronimo del proyecto + “_” + Acronimo del item</w:t>
+            </w:r>
           </w:p>
         </w:tc>
       </w:tr>
@@ -9057,6 +8691,7 @@
                 <w:color w:val="000000"/>
                 <w:lang w:val="es-PE" w:eastAsia="es-PE"/>
               </w:rPr>
+              <w:lastRenderedPageBreak/>
               <w:t xml:space="preserve">Acrónimo del proyecto + </w:t>
             </w:r>
             <w:r>
@@ -9186,7 +8821,6 @@
           <w:color w:val="000000"/>
           <w:lang w:val="es-PE" w:eastAsia="es-PE"/>
         </w:rPr>
-        <w:lastRenderedPageBreak/>
         <w:t>STSM_CF_BACK</w:t>
       </w:r>
     </w:p>
@@ -9329,7 +8963,7 @@
 </file>
 
 <file path=word/endnotes.xml><?xml version="1.0" encoding="utf-8"?>
-<w:endnotes xmlns:wpc="http://schemas.microsoft.com/office/word/2010/wordprocessingCanvas" xmlns:mc="http://schemas.openxmlformats.org/markup-compatibility/2006" xmlns:o="urn:schemas-microsoft-com:office:office" xmlns:r="http://schemas.openxmlformats.org/officeDocument/2006/relationships" xmlns:m="http://schemas.openxmlformats.org/officeDocument/2006/math" xmlns:v="urn:schemas-microsoft-com:vml" xmlns:wp14="http://schemas.microsoft.com/office/word/2010/wordprocessingDrawing" xmlns:wp="http://schemas.openxmlformats.org/drawingml/2006/wordprocessingDrawing" xmlns:w10="urn:schemas-microsoft-com:office:word" xmlns:w="http://schemas.openxmlformats.org/wordprocessingml/2006/main" xmlns:w14="http://schemas.microsoft.com/office/word/2010/wordml" xmlns:w15="http://schemas.microsoft.com/office/word/2012/wordml" xmlns:wpg="http://schemas.microsoft.com/office/word/2010/wordprocessingGroup" xmlns:wpi="http://schemas.microsoft.com/office/word/2010/wordprocessingInk" xmlns:wne="http://schemas.microsoft.com/office/word/2006/wordml" xmlns:wps="http://schemas.microsoft.com/office/word/2010/wordprocessingShape" mc:Ignorable="w14 w15 wp14">
+<w:endnotes xmlns:wpc="http://schemas.microsoft.com/office/word/2010/wordprocessingCanvas" xmlns:cx="http://schemas.microsoft.com/office/drawing/2014/chartex" xmlns:mc="http://schemas.openxmlformats.org/markup-compatibility/2006" xmlns:o="urn:schemas-microsoft-com:office:office" xmlns:r="http://schemas.openxmlformats.org/officeDocument/2006/relationships" xmlns:m="http://schemas.openxmlformats.org/officeDocument/2006/math" xmlns:v="urn:schemas-microsoft-com:vml" xmlns:wp14="http://schemas.microsoft.com/office/word/2010/wordprocessingDrawing" xmlns:wp="http://schemas.openxmlformats.org/drawingml/2006/wordprocessingDrawing" xmlns:w10="urn:schemas-microsoft-com:office:word" xmlns:w="http://schemas.openxmlformats.org/wordprocessingml/2006/main" xmlns:w14="http://schemas.microsoft.com/office/word/2010/wordml" xmlns:w15="http://schemas.microsoft.com/office/word/2012/wordml" xmlns:w16se="http://schemas.microsoft.com/office/word/2015/wordml/symex" xmlns:wpg="http://schemas.microsoft.com/office/word/2010/wordprocessingGroup" xmlns:wpi="http://schemas.microsoft.com/office/word/2010/wordprocessingInk" xmlns:wne="http://schemas.microsoft.com/office/word/2006/wordml" xmlns:wps="http://schemas.microsoft.com/office/word/2010/wordprocessingShape" mc:Ignorable="w14 w15 w16se wp14">
   <w:endnote w:type="separator" w:id="-1">
     <w:p>
       <w:pPr>
@@ -9354,7 +8988,7 @@
 </file>
 
 <file path=word/footer1.xml><?xml version="1.0" encoding="utf-8"?>
-<w:ftr xmlns:wpc="http://schemas.microsoft.com/office/word/2010/wordprocessingCanvas" xmlns:mc="http://schemas.openxmlformats.org/markup-compatibility/2006" xmlns:o="urn:schemas-microsoft-com:office:office" xmlns:r="http://schemas.openxmlformats.org/officeDocument/2006/relationships" xmlns:m="http://schemas.openxmlformats.org/officeDocument/2006/math" xmlns:v="urn:schemas-microsoft-com:vml" xmlns:wp14="http://schemas.microsoft.com/office/word/2010/wordprocessingDrawing" xmlns:wp="http://schemas.openxmlformats.org/drawingml/2006/wordprocessingDrawing" xmlns:w10="urn:schemas-microsoft-com:office:word" xmlns:w="http://schemas.openxmlformats.org/wordprocessingml/2006/main" xmlns:w14="http://schemas.microsoft.com/office/word/2010/wordml" xmlns:w15="http://schemas.microsoft.com/office/word/2012/wordml" xmlns:wpg="http://schemas.microsoft.com/office/word/2010/wordprocessingGroup" xmlns:wpi="http://schemas.microsoft.com/office/word/2010/wordprocessingInk" xmlns:wne="http://schemas.microsoft.com/office/word/2006/wordml" xmlns:wps="http://schemas.microsoft.com/office/word/2010/wordprocessingShape" mc:Ignorable="w14 w15 wp14">
+<w:ftr xmlns:wpc="http://schemas.microsoft.com/office/word/2010/wordprocessingCanvas" xmlns:cx="http://schemas.microsoft.com/office/drawing/2014/chartex" xmlns:mc="http://schemas.openxmlformats.org/markup-compatibility/2006" xmlns:o="urn:schemas-microsoft-com:office:office" xmlns:r="http://schemas.openxmlformats.org/officeDocument/2006/relationships" xmlns:m="http://schemas.openxmlformats.org/officeDocument/2006/math" xmlns:v="urn:schemas-microsoft-com:vml" xmlns:wp14="http://schemas.microsoft.com/office/word/2010/wordprocessingDrawing" xmlns:wp="http://schemas.openxmlformats.org/drawingml/2006/wordprocessingDrawing" xmlns:w10="urn:schemas-microsoft-com:office:word" xmlns:w="http://schemas.openxmlformats.org/wordprocessingml/2006/main" xmlns:w14="http://schemas.microsoft.com/office/word/2010/wordml" xmlns:w15="http://schemas.microsoft.com/office/word/2012/wordml" xmlns:w16se="http://schemas.microsoft.com/office/word/2015/wordml/symex" xmlns:wpg="http://schemas.microsoft.com/office/word/2010/wordprocessingGroup" xmlns:wpi="http://schemas.microsoft.com/office/word/2010/wordprocessingInk" xmlns:wne="http://schemas.microsoft.com/office/word/2006/wordml" xmlns:wps="http://schemas.microsoft.com/office/word/2010/wordprocessingShape" mc:Ignorable="w14 w15 w16se wp14">
   <w:p>
     <w:pPr>
       <w:contextualSpacing w:val="0"/>
@@ -9382,7 +9016,7 @@
 </file>
 
 <file path=word/footer2.xml><?xml version="1.0" encoding="utf-8"?>
-<w:ftr xmlns:wpc="http://schemas.microsoft.com/office/word/2010/wordprocessingCanvas" xmlns:mc="http://schemas.openxmlformats.org/markup-compatibility/2006" xmlns:o="urn:schemas-microsoft-com:office:office" xmlns:r="http://schemas.openxmlformats.org/officeDocument/2006/relationships" xmlns:m="http://schemas.openxmlformats.org/officeDocument/2006/math" xmlns:v="urn:schemas-microsoft-com:vml" xmlns:wp14="http://schemas.microsoft.com/office/word/2010/wordprocessingDrawing" xmlns:wp="http://schemas.openxmlformats.org/drawingml/2006/wordprocessingDrawing" xmlns:w10="urn:schemas-microsoft-com:office:word" xmlns:w="http://schemas.openxmlformats.org/wordprocessingml/2006/main" xmlns:w14="http://schemas.microsoft.com/office/word/2010/wordml" xmlns:w15="http://schemas.microsoft.com/office/word/2012/wordml" xmlns:wpg="http://schemas.microsoft.com/office/word/2010/wordprocessingGroup" xmlns:wpi="http://schemas.microsoft.com/office/word/2010/wordprocessingInk" xmlns:wne="http://schemas.microsoft.com/office/word/2006/wordml" xmlns:wps="http://schemas.microsoft.com/office/word/2010/wordprocessingShape" mc:Ignorable="w14 w15 wp14">
+<w:ftr xmlns:wpc="http://schemas.microsoft.com/office/word/2010/wordprocessingCanvas" xmlns:cx="http://schemas.microsoft.com/office/drawing/2014/chartex" xmlns:mc="http://schemas.openxmlformats.org/markup-compatibility/2006" xmlns:o="urn:schemas-microsoft-com:office:office" xmlns:r="http://schemas.openxmlformats.org/officeDocument/2006/relationships" xmlns:m="http://schemas.openxmlformats.org/officeDocument/2006/math" xmlns:v="urn:schemas-microsoft-com:vml" xmlns:wp14="http://schemas.microsoft.com/office/word/2010/wordprocessingDrawing" xmlns:wp="http://schemas.openxmlformats.org/drawingml/2006/wordprocessingDrawing" xmlns:w10="urn:schemas-microsoft-com:office:word" xmlns:w="http://schemas.openxmlformats.org/wordprocessingml/2006/main" xmlns:w14="http://schemas.microsoft.com/office/word/2010/wordml" xmlns:w15="http://schemas.microsoft.com/office/word/2012/wordml" xmlns:w16se="http://schemas.microsoft.com/office/word/2015/wordml/symex" xmlns:wpg="http://schemas.microsoft.com/office/word/2010/wordprocessingGroup" xmlns:wpi="http://schemas.microsoft.com/office/word/2010/wordprocessingInk" xmlns:wne="http://schemas.microsoft.com/office/word/2006/wordml" xmlns:wps="http://schemas.microsoft.com/office/word/2010/wordprocessingShape" mc:Ignorable="w14 w15 w16se wp14">
   <w:p>
     <w:pPr>
       <w:contextualSpacing w:val="0"/>
@@ -9392,7 +9026,7 @@
 </file>
 
 <file path=word/footnotes.xml><?xml version="1.0" encoding="utf-8"?>
-<w:footnotes xmlns:wpc="http://schemas.microsoft.com/office/word/2010/wordprocessingCanvas" xmlns:mc="http://schemas.openxmlformats.org/markup-compatibility/2006" xmlns:o="urn:schemas-microsoft-com:office:office" xmlns:r="http://schemas.openxmlformats.org/officeDocument/2006/relationships" xmlns:m="http://schemas.openxmlformats.org/officeDocument/2006/math" xmlns:v="urn:schemas-microsoft-com:vml" xmlns:wp14="http://schemas.microsoft.com/office/word/2010/wordprocessingDrawing" xmlns:wp="http://schemas.openxmlformats.org/drawingml/2006/wordprocessingDrawing" xmlns:w10="urn:schemas-microsoft-com:office:word" xmlns:w="http://schemas.openxmlformats.org/wordprocessingml/2006/main" xmlns:w14="http://schemas.microsoft.com/office/word/2010/wordml" xmlns:w15="http://schemas.microsoft.com/office/word/2012/wordml" xmlns:wpg="http://schemas.microsoft.com/office/word/2010/wordprocessingGroup" xmlns:wpi="http://schemas.microsoft.com/office/word/2010/wordprocessingInk" xmlns:wne="http://schemas.microsoft.com/office/word/2006/wordml" xmlns:wps="http://schemas.microsoft.com/office/word/2010/wordprocessingShape" mc:Ignorable="w14 w15 wp14">
+<w:footnotes xmlns:wpc="http://schemas.microsoft.com/office/word/2010/wordprocessingCanvas" xmlns:cx="http://schemas.microsoft.com/office/drawing/2014/chartex" xmlns:mc="http://schemas.openxmlformats.org/markup-compatibility/2006" xmlns:o="urn:schemas-microsoft-com:office:office" xmlns:r="http://schemas.openxmlformats.org/officeDocument/2006/relationships" xmlns:m="http://schemas.openxmlformats.org/officeDocument/2006/math" xmlns:v="urn:schemas-microsoft-com:vml" xmlns:wp14="http://schemas.microsoft.com/office/word/2010/wordprocessingDrawing" xmlns:wp="http://schemas.openxmlformats.org/drawingml/2006/wordprocessingDrawing" xmlns:w10="urn:schemas-microsoft-com:office:word" xmlns:w="http://schemas.openxmlformats.org/wordprocessingml/2006/main" xmlns:w14="http://schemas.microsoft.com/office/word/2010/wordml" xmlns:w15="http://schemas.microsoft.com/office/word/2012/wordml" xmlns:w16se="http://schemas.microsoft.com/office/word/2015/wordml/symex" xmlns:wpg="http://schemas.microsoft.com/office/word/2010/wordprocessingGroup" xmlns:wpi="http://schemas.microsoft.com/office/word/2010/wordprocessingInk" xmlns:wne="http://schemas.microsoft.com/office/word/2006/wordml" xmlns:wps="http://schemas.microsoft.com/office/word/2010/wordprocessingShape" mc:Ignorable="w14 w15 w16se wp14">
   <w:footnote w:type="separator" w:id="-1">
     <w:p>
       <w:pPr>
@@ -9417,7 +9051,7 @@
 </file>
 
 <file path=word/header1.xml><?xml version="1.0" encoding="utf-8"?>
-<w:hdr xmlns:wpc="http://schemas.microsoft.com/office/word/2010/wordprocessingCanvas" xmlns:mc="http://schemas.openxmlformats.org/markup-compatibility/2006" xmlns:o="urn:schemas-microsoft-com:office:office" xmlns:r="http://schemas.openxmlformats.org/officeDocument/2006/relationships" xmlns:m="http://schemas.openxmlformats.org/officeDocument/2006/math" xmlns:v="urn:schemas-microsoft-com:vml" xmlns:wp14="http://schemas.microsoft.com/office/word/2010/wordprocessingDrawing" xmlns:wp="http://schemas.openxmlformats.org/drawingml/2006/wordprocessingDrawing" xmlns:w10="urn:schemas-microsoft-com:office:word" xmlns:w="http://schemas.openxmlformats.org/wordprocessingml/2006/main" xmlns:w14="http://schemas.microsoft.com/office/word/2010/wordml" xmlns:w15="http://schemas.microsoft.com/office/word/2012/wordml" xmlns:wpg="http://schemas.microsoft.com/office/word/2010/wordprocessingGroup" xmlns:wpi="http://schemas.microsoft.com/office/word/2010/wordprocessingInk" xmlns:wne="http://schemas.microsoft.com/office/word/2006/wordml" xmlns:wps="http://schemas.microsoft.com/office/word/2010/wordprocessingShape" mc:Ignorable="w14 w15 wp14">
+<w:hdr xmlns:wpc="http://schemas.microsoft.com/office/word/2010/wordprocessingCanvas" xmlns:cx="http://schemas.microsoft.com/office/drawing/2014/chartex" xmlns:mc="http://schemas.openxmlformats.org/markup-compatibility/2006" xmlns:o="urn:schemas-microsoft-com:office:office" xmlns:r="http://schemas.openxmlformats.org/officeDocument/2006/relationships" xmlns:m="http://schemas.openxmlformats.org/officeDocument/2006/math" xmlns:v="urn:schemas-microsoft-com:vml" xmlns:wp14="http://schemas.microsoft.com/office/word/2010/wordprocessingDrawing" xmlns:wp="http://schemas.openxmlformats.org/drawingml/2006/wordprocessingDrawing" xmlns:w10="urn:schemas-microsoft-com:office:word" xmlns:w="http://schemas.openxmlformats.org/wordprocessingml/2006/main" xmlns:w14="http://schemas.microsoft.com/office/word/2010/wordml" xmlns:w15="http://schemas.microsoft.com/office/word/2012/wordml" xmlns:w16se="http://schemas.microsoft.com/office/word/2015/wordml/symex" xmlns:wpg="http://schemas.microsoft.com/office/word/2010/wordprocessingGroup" xmlns:wpi="http://schemas.microsoft.com/office/word/2010/wordprocessingInk" xmlns:wne="http://schemas.microsoft.com/office/word/2006/wordml" xmlns:wps="http://schemas.microsoft.com/office/word/2010/wordprocessingShape" mc:Ignorable="w14 w15 w16se wp14">
   <w:p>
     <w:pPr>
       <w:contextualSpacing w:val="0"/>
@@ -9506,8 +9140,8 @@
 </file>
 
 <file path=word/numbering.xml><?xml version="1.0" encoding="utf-8"?>
-<w:numbering xmlns:wpc="http://schemas.microsoft.com/office/word/2010/wordprocessingCanvas" xmlns:mc="http://schemas.openxmlformats.org/markup-compatibility/2006" xmlns:o="urn:schemas-microsoft-com:office:office" xmlns:r="http://schemas.openxmlformats.org/officeDocument/2006/relationships" xmlns:m="http://schemas.openxmlformats.org/officeDocument/2006/math" xmlns:v="urn:schemas-microsoft-com:vml" xmlns:wp14="http://schemas.microsoft.com/office/word/2010/wordprocessingDrawing" xmlns:wp="http://schemas.openxmlformats.org/drawingml/2006/wordprocessingDrawing" xmlns:w10="urn:schemas-microsoft-com:office:word" xmlns:w="http://schemas.openxmlformats.org/wordprocessingml/2006/main" xmlns:w14="http://schemas.microsoft.com/office/word/2010/wordml" xmlns:w15="http://schemas.microsoft.com/office/word/2012/wordml" xmlns:wpg="http://schemas.microsoft.com/office/word/2010/wordprocessingGroup" xmlns:wpi="http://schemas.microsoft.com/office/word/2010/wordprocessingInk" xmlns:wne="http://schemas.microsoft.com/office/word/2006/wordml" xmlns:wps="http://schemas.microsoft.com/office/word/2010/wordprocessingShape" mc:Ignorable="w14 w15 wp14">
-  <w:abstractNum w:abstractNumId="0">
+<w:numbering xmlns:wpc="http://schemas.microsoft.com/office/word/2010/wordprocessingCanvas" xmlns:cx="http://schemas.microsoft.com/office/drawing/2014/chartex" xmlns:mc="http://schemas.openxmlformats.org/markup-compatibility/2006" xmlns:o="urn:schemas-microsoft-com:office:office" xmlns:r="http://schemas.openxmlformats.org/officeDocument/2006/relationships" xmlns:m="http://schemas.openxmlformats.org/officeDocument/2006/math" xmlns:v="urn:schemas-microsoft-com:vml" xmlns:wp14="http://schemas.microsoft.com/office/word/2010/wordprocessingDrawing" xmlns:wp="http://schemas.openxmlformats.org/drawingml/2006/wordprocessingDrawing" xmlns:w10="urn:schemas-microsoft-com:office:word" xmlns:w="http://schemas.openxmlformats.org/wordprocessingml/2006/main" xmlns:w14="http://schemas.microsoft.com/office/word/2010/wordml" xmlns:w15="http://schemas.microsoft.com/office/word/2012/wordml" xmlns:w16se="http://schemas.microsoft.com/office/word/2015/wordml/symex" xmlns:wpg="http://schemas.microsoft.com/office/word/2010/wordprocessingGroup" xmlns:wpi="http://schemas.microsoft.com/office/word/2010/wordprocessingInk" xmlns:wne="http://schemas.microsoft.com/office/word/2006/wordml" xmlns:wps="http://schemas.microsoft.com/office/word/2010/wordprocessingShape" mc:Ignorable="w14 w15 w16se wp14">
+  <w:abstractNum w:abstractNumId="0" w15:restartNumberingAfterBreak="0">
     <w:nsid w:val="93F34A6E"/>
     <w:multiLevelType w:val="singleLevel"/>
     <w:tmpl w:val="93F34A6E"/>
@@ -9527,7 +9161,7 @@
       </w:rPr>
     </w:lvl>
   </w:abstractNum>
-  <w:abstractNum w:abstractNumId="1">
+  <w:abstractNum w:abstractNumId="1" w15:restartNumberingAfterBreak="0">
     <w:nsid w:val="CAFE4A1D"/>
     <w:multiLevelType w:val="multilevel"/>
     <w:tmpl w:val="CAFE4A1D"/>
@@ -9667,7 +9301,7 @@
       </w:rPr>
     </w:lvl>
   </w:abstractNum>
-  <w:abstractNum w:abstractNumId="2">
+  <w:abstractNum w:abstractNumId="2" w15:restartNumberingAfterBreak="0">
     <w:nsid w:val="EAFDBCD9"/>
     <w:multiLevelType w:val="multilevel"/>
     <w:tmpl w:val="EAFDBCD9"/>
@@ -9807,7 +9441,7 @@
       </w:rPr>
     </w:lvl>
   </w:abstractNum>
-  <w:abstractNum w:abstractNumId="3">
+  <w:abstractNum w:abstractNumId="3" w15:restartNumberingAfterBreak="0">
     <w:nsid w:val="F73E582A"/>
     <w:multiLevelType w:val="multilevel"/>
     <w:tmpl w:val="F73E582A"/>
@@ -9947,7 +9581,7 @@
       </w:rPr>
     </w:lvl>
   </w:abstractNum>
-  <w:abstractNum w:abstractNumId="4">
+  <w:abstractNum w:abstractNumId="4" w15:restartNumberingAfterBreak="0">
     <w:nsid w:val="FAF3AE79"/>
     <w:multiLevelType w:val="multilevel"/>
     <w:tmpl w:val="FAF3AE79"/>
@@ -10087,7 +9721,7 @@
       </w:rPr>
     </w:lvl>
   </w:abstractNum>
-  <w:abstractNum w:abstractNumId="5">
+  <w:abstractNum w:abstractNumId="5" w15:restartNumberingAfterBreak="0">
     <w:nsid w:val="FF77F3CF"/>
     <w:multiLevelType w:val="multilevel"/>
     <w:tmpl w:val="FF77F3CF"/>
@@ -10227,7 +9861,119 @@
       </w:rPr>
     </w:lvl>
   </w:abstractNum>
-  <w:abstractNum w:abstractNumId="6">
+  <w:abstractNum w:abstractNumId="6" w15:restartNumberingAfterBreak="0">
+    <w:nsid w:val="094B221B"/>
+    <w:multiLevelType w:val="hybridMultilevel"/>
+    <w:tmpl w:val="B75A99C8"/>
+    <w:lvl w:ilvl="0" w:tplc="DC3EDAB4">
+      <w:numFmt w:val="bullet"/>
+      <w:lvlText w:val="-"/>
+      <w:lvlJc w:val="left"/>
+      <w:pPr>
+        <w:ind w:left="1080" w:hanging="360"/>
+      </w:pPr>
+      <w:rPr>
+        <w:rFonts w:ascii="Arial" w:eastAsia="Times New Roman" w:hAnsi="Arial" w:cs="Arial" w:hint="default"/>
+      </w:rPr>
+    </w:lvl>
+    <w:lvl w:ilvl="1" w:tplc="280A0003" w:tentative="1">
+      <w:start w:val="1"/>
+      <w:numFmt w:val="bullet"/>
+      <w:lvlText w:val="o"/>
+      <w:lvlJc w:val="left"/>
+      <w:pPr>
+        <w:ind w:left="1800" w:hanging="360"/>
+      </w:pPr>
+      <w:rPr>
+        <w:rFonts w:ascii="Courier New" w:hAnsi="Courier New" w:cs="Courier New" w:hint="default"/>
+      </w:rPr>
+    </w:lvl>
+    <w:lvl w:ilvl="2" w:tplc="280A0005" w:tentative="1">
+      <w:start w:val="1"/>
+      <w:numFmt w:val="bullet"/>
+      <w:lvlText w:val=""/>
+      <w:lvlJc w:val="left"/>
+      <w:pPr>
+        <w:ind w:left="2520" w:hanging="360"/>
+      </w:pPr>
+      <w:rPr>
+        <w:rFonts w:ascii="Wingdings" w:hAnsi="Wingdings" w:hint="default"/>
+      </w:rPr>
+    </w:lvl>
+    <w:lvl w:ilvl="3" w:tplc="280A0001" w:tentative="1">
+      <w:start w:val="1"/>
+      <w:numFmt w:val="bullet"/>
+      <w:lvlText w:val=""/>
+      <w:lvlJc w:val="left"/>
+      <w:pPr>
+        <w:ind w:left="3240" w:hanging="360"/>
+      </w:pPr>
+      <w:rPr>
+        <w:rFonts w:ascii="Symbol" w:hAnsi="Symbol" w:hint="default"/>
+      </w:rPr>
+    </w:lvl>
+    <w:lvl w:ilvl="4" w:tplc="280A0003" w:tentative="1">
+      <w:start w:val="1"/>
+      <w:numFmt w:val="bullet"/>
+      <w:lvlText w:val="o"/>
+      <w:lvlJc w:val="left"/>
+      <w:pPr>
+        <w:ind w:left="3960" w:hanging="360"/>
+      </w:pPr>
+      <w:rPr>
+        <w:rFonts w:ascii="Courier New" w:hAnsi="Courier New" w:cs="Courier New" w:hint="default"/>
+      </w:rPr>
+    </w:lvl>
+    <w:lvl w:ilvl="5" w:tplc="280A0005" w:tentative="1">
+      <w:start w:val="1"/>
+      <w:numFmt w:val="bullet"/>
+      <w:lvlText w:val=""/>
+      <w:lvlJc w:val="left"/>
+      <w:pPr>
+        <w:ind w:left="4680" w:hanging="360"/>
+      </w:pPr>
+      <w:rPr>
+        <w:rFonts w:ascii="Wingdings" w:hAnsi="Wingdings" w:hint="default"/>
+      </w:rPr>
+    </w:lvl>
+    <w:lvl w:ilvl="6" w:tplc="280A0001" w:tentative="1">
+      <w:start w:val="1"/>
+      <w:numFmt w:val="bullet"/>
+      <w:lvlText w:val=""/>
+      <w:lvlJc w:val="left"/>
+      <w:pPr>
+        <w:ind w:left="5400" w:hanging="360"/>
+      </w:pPr>
+      <w:rPr>
+        <w:rFonts w:ascii="Symbol" w:hAnsi="Symbol" w:hint="default"/>
+      </w:rPr>
+    </w:lvl>
+    <w:lvl w:ilvl="7" w:tplc="280A0003" w:tentative="1">
+      <w:start w:val="1"/>
+      <w:numFmt w:val="bullet"/>
+      <w:lvlText w:val="o"/>
+      <w:lvlJc w:val="left"/>
+      <w:pPr>
+        <w:ind w:left="6120" w:hanging="360"/>
+      </w:pPr>
+      <w:rPr>
+        <w:rFonts w:ascii="Courier New" w:hAnsi="Courier New" w:cs="Courier New" w:hint="default"/>
+      </w:rPr>
+    </w:lvl>
+    <w:lvl w:ilvl="8" w:tplc="280A0005" w:tentative="1">
+      <w:start w:val="1"/>
+      <w:numFmt w:val="bullet"/>
+      <w:lvlText w:val=""/>
+      <w:lvlJc w:val="left"/>
+      <w:pPr>
+        <w:ind w:left="6840" w:hanging="360"/>
+      </w:pPr>
+      <w:rPr>
+        <w:rFonts w:ascii="Wingdings" w:hAnsi="Wingdings" w:hint="default"/>
+      </w:rPr>
+    </w:lvl>
+  </w:abstractNum>
+  <w:abstractNum w:abstractNumId="7" w15:restartNumberingAfterBreak="0">
     <w:nsid w:val="0F8E7FB5"/>
     <w:multiLevelType w:val="multilevel"/>
     <w:tmpl w:val="0F8E7FB5"/>
@@ -10340,7 +10086,7 @@
       </w:rPr>
     </w:lvl>
   </w:abstractNum>
-  <w:abstractNum w:abstractNumId="7">
+  <w:abstractNum w:abstractNumId="8" w15:restartNumberingAfterBreak="0">
     <w:nsid w:val="10912B7C"/>
     <w:multiLevelType w:val="multilevel"/>
     <w:tmpl w:val="10912B7C"/>
@@ -10452,7 +10198,7 @@
       </w:rPr>
     </w:lvl>
   </w:abstractNum>
-  <w:abstractNum w:abstractNumId="8">
+  <w:abstractNum w:abstractNumId="9" w15:restartNumberingAfterBreak="0">
     <w:nsid w:val="1BF81EC2"/>
     <w:multiLevelType w:val="multilevel"/>
     <w:tmpl w:val="79401778"/>
@@ -10601,7 +10347,7 @@
       </w:rPr>
     </w:lvl>
   </w:abstractNum>
-  <w:abstractNum w:abstractNumId="9">
+  <w:abstractNum w:abstractNumId="10" w15:restartNumberingAfterBreak="0">
     <w:nsid w:val="69DB3D74"/>
     <w:multiLevelType w:val="multilevel"/>
     <w:tmpl w:val="0F8E7FB5"/>
@@ -10714,7 +10460,7 @@
       </w:rPr>
     </w:lvl>
   </w:abstractNum>
-  <w:abstractNum w:abstractNumId="10">
+  <w:abstractNum w:abstractNumId="11" w15:restartNumberingAfterBreak="0">
     <w:nsid w:val="7FBEF5E4"/>
     <w:multiLevelType w:val="multilevel"/>
     <w:tmpl w:val="7FBEF5E4"/>
@@ -10855,10 +10601,10 @@
     </w:lvl>
   </w:abstractNum>
   <w:num w:numId="1">
-    <w:abstractNumId w:val="6"/>
+    <w:abstractNumId w:val="7"/>
   </w:num>
   <w:num w:numId="2">
-    <w:abstractNumId w:val="7"/>
+    <w:abstractNumId w:val="8"/>
   </w:num>
   <w:num w:numId="3">
     <w:abstractNumId w:val="1"/>
@@ -10873,7 +10619,7 @@
     <w:abstractNumId w:val="4"/>
   </w:num>
   <w:num w:numId="7">
-    <w:abstractNumId w:val="10"/>
+    <w:abstractNumId w:val="11"/>
   </w:num>
   <w:num w:numId="8">
     <w:abstractNumId w:val="3"/>
@@ -10882,16 +10628,19 @@
     <w:abstractNumId w:val="0"/>
   </w:num>
   <w:num w:numId="10">
+    <w:abstractNumId w:val="10"/>
+  </w:num>
+  <w:num w:numId="11">
     <w:abstractNumId w:val="9"/>
   </w:num>
-  <w:num w:numId="11">
-    <w:abstractNumId w:val="8"/>
+  <w:num w:numId="12">
+    <w:abstractNumId w:val="6"/>
   </w:num>
 </w:numbering>
 </file>
 
 <file path=word/styles.xml><?xml version="1.0" encoding="utf-8"?>
-<w:styles xmlns:mc="http://schemas.openxmlformats.org/markup-compatibility/2006" xmlns:r="http://schemas.openxmlformats.org/officeDocument/2006/relationships" xmlns:w="http://schemas.openxmlformats.org/wordprocessingml/2006/main" xmlns:w14="http://schemas.microsoft.com/office/word/2010/wordml" xmlns:w15="http://schemas.microsoft.com/office/word/2012/wordml" mc:Ignorable="w14 w15">
+<w:styles xmlns:mc="http://schemas.openxmlformats.org/markup-compatibility/2006" xmlns:r="http://schemas.openxmlformats.org/officeDocument/2006/relationships" xmlns:w="http://schemas.openxmlformats.org/wordprocessingml/2006/main" xmlns:w14="http://schemas.microsoft.com/office/word/2010/wordml" xmlns:w15="http://schemas.microsoft.com/office/word/2012/wordml" xmlns:w16se="http://schemas.microsoft.com/office/word/2015/wordml/symex" mc:Ignorable="w14 w15 w16se">
   <w:docDefaults>
     <w:rPrDefault>
       <w:rPr>
@@ -11468,7 +11217,7 @@
       <w:szCs w:val="30"/>
     </w:rPr>
   </w:style>
-  <w:style w:type="paragraph" w:styleId="Puesto">
+  <w:style w:type="paragraph" w:styleId="Ttulo">
     <w:name w:val="Title"/>
     <w:basedOn w:val="Normal"/>
     <w:next w:val="Normal"/>
@@ -11532,7 +11281,6 @@
       <w:spacing w:line="240" w:lineRule="auto"/>
     </w:pPr>
     <w:tblPr>
-      <w:tblInd w:w="0" w:type="dxa"/>
       <w:tblBorders>
         <w:top w:val="single" w:sz="4" w:space="0" w:color="auto"/>
         <w:left w:val="single" w:sz="4" w:space="0" w:color="auto"/>
@@ -11541,12 +11289,6 @@
         <w:insideH w:val="single" w:sz="4" w:space="0" w:color="auto"/>
         <w:insideV w:val="single" w:sz="4" w:space="0" w:color="auto"/>
       </w:tblBorders>
-      <w:tblCellMar>
-        <w:top w:w="0" w:type="dxa"/>
-        <w:left w:w="108" w:type="dxa"/>
-        <w:bottom w:w="0" w:type="dxa"/>
-        <w:right w:w="108" w:type="dxa"/>
-      </w:tblCellMar>
     </w:tblPr>
   </w:style>
   <w:style w:type="table" w:customStyle="1" w:styleId="TableNormal1">
@@ -11608,7 +11350,6 @@
       <w:spacing w:line="240" w:lineRule="auto"/>
     </w:pPr>
     <w:tblPr>
-      <w:tblInd w:w="0" w:type="dxa"/>
       <w:tblBorders>
         <w:top w:val="single" w:sz="4" w:space="0" w:color="E5B8B7" w:themeColor="accent2" w:themeTint="66"/>
         <w:left w:val="single" w:sz="4" w:space="0" w:color="E5B8B7" w:themeColor="accent2" w:themeTint="66"/>
@@ -11617,12 +11358,6 @@
         <w:insideH w:val="single" w:sz="4" w:space="0" w:color="E5B8B7" w:themeColor="accent2" w:themeTint="66"/>
         <w:insideV w:val="single" w:sz="4" w:space="0" w:color="E5B8B7" w:themeColor="accent2" w:themeTint="66"/>
       </w:tblBorders>
-      <w:tblCellMar>
-        <w:top w:w="0" w:type="dxa"/>
-        <w:left w:w="108" w:type="dxa"/>
-        <w:bottom w:w="0" w:type="dxa"/>
-        <w:right w:w="108" w:type="dxa"/>
-      </w:tblCellMar>
     </w:tblPr>
     <w:tblStylePr w:type="firstRow">
       <w:rPr>
@@ -11668,15 +11403,7 @@
     <w:pPr>
       <w:spacing w:line="240" w:lineRule="auto"/>
     </w:pPr>
-    <w:tblPr>
-      <w:tblInd w:w="0" w:type="dxa"/>
-      <w:tblCellMar>
-        <w:top w:w="0" w:type="dxa"/>
-        <w:left w:w="108" w:type="dxa"/>
-        <w:bottom w:w="0" w:type="dxa"/>
-        <w:right w:w="108" w:type="dxa"/>
-      </w:tblCellMar>
-    </w:tblPr>
+    <w:tblPr/>
     <w:tblStylePr w:type="firstRow">
       <w:rPr>
         <w:rFonts w:asciiTheme="majorHAnsi" w:eastAsiaTheme="majorEastAsia" w:hAnsiTheme="majorHAnsi" w:cstheme="majorBidi"/>
@@ -11793,7 +11520,6 @@
       <w:spacing w:line="240" w:lineRule="auto"/>
     </w:pPr>
     <w:tblPr>
-      <w:tblInd w:w="0" w:type="dxa"/>
       <w:tblBorders>
         <w:top w:val="single" w:sz="4" w:space="0" w:color="999999" w:themeColor="text1" w:themeTint="66"/>
         <w:left w:val="single" w:sz="4" w:space="0" w:color="999999" w:themeColor="text1" w:themeTint="66"/>
@@ -11802,12 +11528,6 @@
         <w:insideH w:val="single" w:sz="4" w:space="0" w:color="999999" w:themeColor="text1" w:themeTint="66"/>
         <w:insideV w:val="single" w:sz="4" w:space="0" w:color="999999" w:themeColor="text1" w:themeTint="66"/>
       </w:tblBorders>
-      <w:tblCellMar>
-        <w:top w:w="0" w:type="dxa"/>
-        <w:left w:w="108" w:type="dxa"/>
-        <w:bottom w:w="0" w:type="dxa"/>
-        <w:right w:w="108" w:type="dxa"/>
-      </w:tblCellMar>
     </w:tblPr>
     <w:tblStylePr w:type="firstRow">
       <w:rPr>
@@ -11866,7 +11586,6 @@
     <w:tblPr>
       <w:tblStyleRowBandSize w:val="1"/>
       <w:tblStyleColBandSize w:val="1"/>
-      <w:tblInd w:w="0" w:type="dxa"/>
       <w:tblBorders>
         <w:top w:val="single" w:sz="4" w:space="0" w:color="B6DDE8" w:themeColor="accent5" w:themeTint="66"/>
         <w:left w:val="single" w:sz="4" w:space="0" w:color="B6DDE8" w:themeColor="accent5" w:themeTint="66"/>
@@ -11875,12 +11594,6 @@
         <w:insideH w:val="single" w:sz="4" w:space="0" w:color="B6DDE8" w:themeColor="accent5" w:themeTint="66"/>
         <w:insideV w:val="single" w:sz="4" w:space="0" w:color="B6DDE8" w:themeColor="accent5" w:themeTint="66"/>
       </w:tblBorders>
-      <w:tblCellMar>
-        <w:top w:w="0" w:type="dxa"/>
-        <w:left w:w="108" w:type="dxa"/>
-        <w:bottom w:w="0" w:type="dxa"/>
-        <w:right w:w="108" w:type="dxa"/>
-      </w:tblCellMar>
     </w:tblPr>
     <w:tblStylePr w:type="firstRow">
       <w:rPr>
@@ -11930,7 +11643,6 @@
     <w:tblPr>
       <w:tblStyleRowBandSize w:val="1"/>
       <w:tblStyleColBandSize w:val="1"/>
-      <w:tblInd w:w="0" w:type="dxa"/>
       <w:tblBorders>
         <w:top w:val="single" w:sz="4" w:space="0" w:color="999999" w:themeColor="text1" w:themeTint="66"/>
         <w:left w:val="single" w:sz="4" w:space="0" w:color="999999" w:themeColor="text1" w:themeTint="66"/>
@@ -11939,12 +11651,6 @@
         <w:insideH w:val="single" w:sz="4" w:space="0" w:color="999999" w:themeColor="text1" w:themeTint="66"/>
         <w:insideV w:val="single" w:sz="4" w:space="0" w:color="999999" w:themeColor="text1" w:themeTint="66"/>
       </w:tblBorders>
-      <w:tblCellMar>
-        <w:top w:w="0" w:type="dxa"/>
-        <w:left w:w="108" w:type="dxa"/>
-        <w:bottom w:w="0" w:type="dxa"/>
-        <w:right w:w="108" w:type="dxa"/>
-      </w:tblCellMar>
     </w:tblPr>
     <w:tblStylePr w:type="firstRow">
       <w:rPr>
@@ -12001,7 +11707,6 @@
     <w:tblPr>
       <w:tblStyleRowBandSize w:val="1"/>
       <w:tblStyleColBandSize w:val="1"/>
-      <w:tblInd w:w="0" w:type="dxa"/>
       <w:tblBorders>
         <w:top w:val="single" w:sz="4" w:space="0" w:color="BFBFBF" w:themeColor="background1" w:themeShade="BF"/>
         <w:left w:val="single" w:sz="4" w:space="0" w:color="BFBFBF" w:themeColor="background1" w:themeShade="BF"/>
@@ -12010,12 +11715,6 @@
         <w:insideH w:val="single" w:sz="4" w:space="0" w:color="BFBFBF" w:themeColor="background1" w:themeShade="BF"/>
         <w:insideV w:val="single" w:sz="4" w:space="0" w:color="BFBFBF" w:themeColor="background1" w:themeShade="BF"/>
       </w:tblBorders>
-      <w:tblCellMar>
-        <w:top w:w="0" w:type="dxa"/>
-        <w:left w:w="108" w:type="dxa"/>
-        <w:bottom w:w="0" w:type="dxa"/>
-        <w:right w:w="108" w:type="dxa"/>
-      </w:tblCellMar>
     </w:tblPr>
     <w:tblStylePr w:type="firstRow">
       <w:rPr>

</xml_diff>

<commit_message>
ejemplo en el caso 2
</commit_message>
<xml_diff>
--- a/Documentos/PGC.docx
+++ b/Documentos/PGC.docx
@@ -8544,10 +8544,7 @@
         </w:tc>
       </w:tr>
     </w:tbl>
-    <w:p>
-      <w:bookmarkStart w:id="18" w:name="_GoBack"/>
-      <w:bookmarkEnd w:id="18"/>
-    </w:p>
+    <w:p/>
     <w:p>
       <w:pPr>
         <w:pStyle w:val="Ttulo2"/>
@@ -8556,11 +8553,11 @@
           <w:numId w:val="1"/>
         </w:numPr>
       </w:pPr>
-      <w:bookmarkStart w:id="19" w:name="_Toc527109540"/>
+      <w:bookmarkStart w:id="18" w:name="_Toc527109540"/>
       <w:r>
         <w:t>Definición de la Nomenclatura</w:t>
       </w:r>
-      <w:bookmarkEnd w:id="19"/>
+      <w:bookmarkEnd w:id="18"/>
     </w:p>
     <w:p>
       <w:pPr>
@@ -8821,6 +8818,60 @@
         <w:rPr>
           <w:rFonts w:eastAsia="Times New Roman"/>
           <w:color w:val="000000"/>
+          <w:lang w:eastAsia="es-PE"/>
+        </w:rPr>
+      </w:pPr>
+      <w:r>
+        <w:rPr>
+          <w:rFonts w:eastAsia="Times New Roman"/>
+          <w:color w:val="000000"/>
+          <w:lang w:eastAsia="es-PE"/>
+        </w:rPr>
+        <w:t>Ejemplo(s):</w:t>
+      </w:r>
+    </w:p>
+    <w:p>
+      <w:pPr>
+        <w:pStyle w:val="Prrafodelista"/>
+        <w:numPr>
+          <w:ilvl w:val="0"/>
+          <w:numId w:val="13"/>
+        </w:numPr>
+        <w:spacing w:after="0" w:line="240" w:lineRule="auto"/>
+        <w:rPr>
+          <w:rFonts w:eastAsia="Times New Roman"/>
+          <w:color w:val="000000"/>
+          <w:lang w:eastAsia="es-PE"/>
+        </w:rPr>
+      </w:pPr>
+      <w:r>
+        <w:rPr>
+          <w:rFonts w:eastAsia="Times New Roman"/>
+          <w:color w:val="000000"/>
+          <w:lang w:eastAsia="es-PE"/>
+        </w:rPr>
+        <w:t>STSM_DA</w:t>
+      </w:r>
+      <w:bookmarkStart w:id="19" w:name="_GoBack"/>
+      <w:bookmarkEnd w:id="19"/>
+    </w:p>
+    <w:p>
+      <w:pPr>
+        <w:spacing w:after="0" w:line="240" w:lineRule="auto"/>
+        <w:rPr>
+          <w:rFonts w:eastAsia="Times New Roman"/>
+          <w:color w:val="000000"/>
+          <w:lang w:eastAsia="es-PE"/>
+        </w:rPr>
+      </w:pPr>
+    </w:p>
+    <w:p>
+      <w:pPr>
+        <w:pStyle w:val="Prrafodelista"/>
+        <w:spacing w:after="0" w:line="240" w:lineRule="auto"/>
+        <w:rPr>
+          <w:rFonts w:eastAsia="Times New Roman"/>
+          <w:color w:val="000000"/>
           <w:lang w:val="es-PE" w:eastAsia="es-PE"/>
         </w:rPr>
       </w:pPr>
@@ -8998,6 +9049,7 @@
                 <w:color w:val="000000"/>
                 <w:lang w:val="es-PE" w:eastAsia="es-PE"/>
               </w:rPr>
+              <w:lastRenderedPageBreak/>
               <w:t xml:space="preserve">Acrónimo del proyecto + </w:t>
             </w:r>
             <w:r>
@@ -9127,7 +9179,6 @@
           <w:color w:val="000000"/>
           <w:lang w:val="es-PE" w:eastAsia="es-PE"/>
         </w:rPr>
-        <w:lastRenderedPageBreak/>
         <w:t>STSM_CF_BACK</w:t>
       </w:r>
     </w:p>
@@ -10169,6 +10220,119 @@
     </w:lvl>
   </w:abstractNum>
   <w:abstractNum w:abstractNumId="6" w15:restartNumberingAfterBreak="0">
+    <w:nsid w:val="0F3E026B"/>
+    <w:multiLevelType w:val="hybridMultilevel"/>
+    <w:tmpl w:val="C6F2BE6A"/>
+    <w:lvl w:ilvl="0" w:tplc="280A0001">
+      <w:start w:val="1"/>
+      <w:numFmt w:val="bullet"/>
+      <w:lvlText w:val=""/>
+      <w:lvlJc w:val="left"/>
+      <w:pPr>
+        <w:ind w:left="1440" w:hanging="360"/>
+      </w:pPr>
+      <w:rPr>
+        <w:rFonts w:ascii="Symbol" w:hAnsi="Symbol" w:hint="default"/>
+      </w:rPr>
+    </w:lvl>
+    <w:lvl w:ilvl="1" w:tplc="280A0003" w:tentative="1">
+      <w:start w:val="1"/>
+      <w:numFmt w:val="bullet"/>
+      <w:lvlText w:val="o"/>
+      <w:lvlJc w:val="left"/>
+      <w:pPr>
+        <w:ind w:left="2160" w:hanging="360"/>
+      </w:pPr>
+      <w:rPr>
+        <w:rFonts w:ascii="Courier New" w:hAnsi="Courier New" w:cs="Courier New" w:hint="default"/>
+      </w:rPr>
+    </w:lvl>
+    <w:lvl w:ilvl="2" w:tplc="280A0005" w:tentative="1">
+      <w:start w:val="1"/>
+      <w:numFmt w:val="bullet"/>
+      <w:lvlText w:val=""/>
+      <w:lvlJc w:val="left"/>
+      <w:pPr>
+        <w:ind w:left="2880" w:hanging="360"/>
+      </w:pPr>
+      <w:rPr>
+        <w:rFonts w:ascii="Wingdings" w:hAnsi="Wingdings" w:hint="default"/>
+      </w:rPr>
+    </w:lvl>
+    <w:lvl w:ilvl="3" w:tplc="280A0001" w:tentative="1">
+      <w:start w:val="1"/>
+      <w:numFmt w:val="bullet"/>
+      <w:lvlText w:val=""/>
+      <w:lvlJc w:val="left"/>
+      <w:pPr>
+        <w:ind w:left="3600" w:hanging="360"/>
+      </w:pPr>
+      <w:rPr>
+        <w:rFonts w:ascii="Symbol" w:hAnsi="Symbol" w:hint="default"/>
+      </w:rPr>
+    </w:lvl>
+    <w:lvl w:ilvl="4" w:tplc="280A0003" w:tentative="1">
+      <w:start w:val="1"/>
+      <w:numFmt w:val="bullet"/>
+      <w:lvlText w:val="o"/>
+      <w:lvlJc w:val="left"/>
+      <w:pPr>
+        <w:ind w:left="4320" w:hanging="360"/>
+      </w:pPr>
+      <w:rPr>
+        <w:rFonts w:ascii="Courier New" w:hAnsi="Courier New" w:cs="Courier New" w:hint="default"/>
+      </w:rPr>
+    </w:lvl>
+    <w:lvl w:ilvl="5" w:tplc="280A0005" w:tentative="1">
+      <w:start w:val="1"/>
+      <w:numFmt w:val="bullet"/>
+      <w:lvlText w:val=""/>
+      <w:lvlJc w:val="left"/>
+      <w:pPr>
+        <w:ind w:left="5040" w:hanging="360"/>
+      </w:pPr>
+      <w:rPr>
+        <w:rFonts w:ascii="Wingdings" w:hAnsi="Wingdings" w:hint="default"/>
+      </w:rPr>
+    </w:lvl>
+    <w:lvl w:ilvl="6" w:tplc="280A0001" w:tentative="1">
+      <w:start w:val="1"/>
+      <w:numFmt w:val="bullet"/>
+      <w:lvlText w:val=""/>
+      <w:lvlJc w:val="left"/>
+      <w:pPr>
+        <w:ind w:left="5760" w:hanging="360"/>
+      </w:pPr>
+      <w:rPr>
+        <w:rFonts w:ascii="Symbol" w:hAnsi="Symbol" w:hint="default"/>
+      </w:rPr>
+    </w:lvl>
+    <w:lvl w:ilvl="7" w:tplc="280A0003" w:tentative="1">
+      <w:start w:val="1"/>
+      <w:numFmt w:val="bullet"/>
+      <w:lvlText w:val="o"/>
+      <w:lvlJc w:val="left"/>
+      <w:pPr>
+        <w:ind w:left="6480" w:hanging="360"/>
+      </w:pPr>
+      <w:rPr>
+        <w:rFonts w:ascii="Courier New" w:hAnsi="Courier New" w:cs="Courier New" w:hint="default"/>
+      </w:rPr>
+    </w:lvl>
+    <w:lvl w:ilvl="8" w:tplc="280A0005" w:tentative="1">
+      <w:start w:val="1"/>
+      <w:numFmt w:val="bullet"/>
+      <w:lvlText w:val=""/>
+      <w:lvlJc w:val="left"/>
+      <w:pPr>
+        <w:ind w:left="7200" w:hanging="360"/>
+      </w:pPr>
+      <w:rPr>
+        <w:rFonts w:ascii="Wingdings" w:hAnsi="Wingdings" w:hint="default"/>
+      </w:rPr>
+    </w:lvl>
+  </w:abstractNum>
+  <w:abstractNum w:abstractNumId="7" w15:restartNumberingAfterBreak="0">
     <w:nsid w:val="0F8E7FB5"/>
     <w:multiLevelType w:val="multilevel"/>
     <w:tmpl w:val="0F8E7FB5"/>
@@ -10281,7 +10445,7 @@
       </w:rPr>
     </w:lvl>
   </w:abstractNum>
-  <w:abstractNum w:abstractNumId="7" w15:restartNumberingAfterBreak="0">
+  <w:abstractNum w:abstractNumId="8" w15:restartNumberingAfterBreak="0">
     <w:nsid w:val="10912B7C"/>
     <w:multiLevelType w:val="multilevel"/>
     <w:tmpl w:val="10912B7C"/>
@@ -10393,7 +10557,7 @@
       </w:rPr>
     </w:lvl>
   </w:abstractNum>
-  <w:abstractNum w:abstractNumId="8" w15:restartNumberingAfterBreak="0">
+  <w:abstractNum w:abstractNumId="9" w15:restartNumberingAfterBreak="0">
     <w:nsid w:val="1BF81EC2"/>
     <w:multiLevelType w:val="multilevel"/>
     <w:tmpl w:val="79401778"/>
@@ -10542,7 +10706,120 @@
       </w:rPr>
     </w:lvl>
   </w:abstractNum>
-  <w:abstractNum w:abstractNumId="9" w15:restartNumberingAfterBreak="0">
+  <w:abstractNum w:abstractNumId="10" w15:restartNumberingAfterBreak="0">
+    <w:nsid w:val="56CD3442"/>
+    <w:multiLevelType w:val="hybridMultilevel"/>
+    <w:tmpl w:val="FBE87DD8"/>
+    <w:lvl w:ilvl="0" w:tplc="280A0001">
+      <w:start w:val="1"/>
+      <w:numFmt w:val="bullet"/>
+      <w:lvlText w:val=""/>
+      <w:lvlJc w:val="left"/>
+      <w:pPr>
+        <w:ind w:left="1440" w:hanging="360"/>
+      </w:pPr>
+      <w:rPr>
+        <w:rFonts w:ascii="Symbol" w:hAnsi="Symbol" w:hint="default"/>
+      </w:rPr>
+    </w:lvl>
+    <w:lvl w:ilvl="1" w:tplc="280A0003" w:tentative="1">
+      <w:start w:val="1"/>
+      <w:numFmt w:val="bullet"/>
+      <w:lvlText w:val="o"/>
+      <w:lvlJc w:val="left"/>
+      <w:pPr>
+        <w:ind w:left="2160" w:hanging="360"/>
+      </w:pPr>
+      <w:rPr>
+        <w:rFonts w:ascii="Courier New" w:hAnsi="Courier New" w:cs="Courier New" w:hint="default"/>
+      </w:rPr>
+    </w:lvl>
+    <w:lvl w:ilvl="2" w:tplc="280A0005" w:tentative="1">
+      <w:start w:val="1"/>
+      <w:numFmt w:val="bullet"/>
+      <w:lvlText w:val=""/>
+      <w:lvlJc w:val="left"/>
+      <w:pPr>
+        <w:ind w:left="2880" w:hanging="360"/>
+      </w:pPr>
+      <w:rPr>
+        <w:rFonts w:ascii="Wingdings" w:hAnsi="Wingdings" w:hint="default"/>
+      </w:rPr>
+    </w:lvl>
+    <w:lvl w:ilvl="3" w:tplc="280A0001" w:tentative="1">
+      <w:start w:val="1"/>
+      <w:numFmt w:val="bullet"/>
+      <w:lvlText w:val=""/>
+      <w:lvlJc w:val="left"/>
+      <w:pPr>
+        <w:ind w:left="3600" w:hanging="360"/>
+      </w:pPr>
+      <w:rPr>
+        <w:rFonts w:ascii="Symbol" w:hAnsi="Symbol" w:hint="default"/>
+      </w:rPr>
+    </w:lvl>
+    <w:lvl w:ilvl="4" w:tplc="280A0003" w:tentative="1">
+      <w:start w:val="1"/>
+      <w:numFmt w:val="bullet"/>
+      <w:lvlText w:val="o"/>
+      <w:lvlJc w:val="left"/>
+      <w:pPr>
+        <w:ind w:left="4320" w:hanging="360"/>
+      </w:pPr>
+      <w:rPr>
+        <w:rFonts w:ascii="Courier New" w:hAnsi="Courier New" w:cs="Courier New" w:hint="default"/>
+      </w:rPr>
+    </w:lvl>
+    <w:lvl w:ilvl="5" w:tplc="280A0005" w:tentative="1">
+      <w:start w:val="1"/>
+      <w:numFmt w:val="bullet"/>
+      <w:lvlText w:val=""/>
+      <w:lvlJc w:val="left"/>
+      <w:pPr>
+        <w:ind w:left="5040" w:hanging="360"/>
+      </w:pPr>
+      <w:rPr>
+        <w:rFonts w:ascii="Wingdings" w:hAnsi="Wingdings" w:hint="default"/>
+      </w:rPr>
+    </w:lvl>
+    <w:lvl w:ilvl="6" w:tplc="280A0001" w:tentative="1">
+      <w:start w:val="1"/>
+      <w:numFmt w:val="bullet"/>
+      <w:lvlText w:val=""/>
+      <w:lvlJc w:val="left"/>
+      <w:pPr>
+        <w:ind w:left="5760" w:hanging="360"/>
+      </w:pPr>
+      <w:rPr>
+        <w:rFonts w:ascii="Symbol" w:hAnsi="Symbol" w:hint="default"/>
+      </w:rPr>
+    </w:lvl>
+    <w:lvl w:ilvl="7" w:tplc="280A0003" w:tentative="1">
+      <w:start w:val="1"/>
+      <w:numFmt w:val="bullet"/>
+      <w:lvlText w:val="o"/>
+      <w:lvlJc w:val="left"/>
+      <w:pPr>
+        <w:ind w:left="6480" w:hanging="360"/>
+      </w:pPr>
+      <w:rPr>
+        <w:rFonts w:ascii="Courier New" w:hAnsi="Courier New" w:cs="Courier New" w:hint="default"/>
+      </w:rPr>
+    </w:lvl>
+    <w:lvl w:ilvl="8" w:tplc="280A0005" w:tentative="1">
+      <w:start w:val="1"/>
+      <w:numFmt w:val="bullet"/>
+      <w:lvlText w:val=""/>
+      <w:lvlJc w:val="left"/>
+      <w:pPr>
+        <w:ind w:left="7200" w:hanging="360"/>
+      </w:pPr>
+      <w:rPr>
+        <w:rFonts w:ascii="Wingdings" w:hAnsi="Wingdings" w:hint="default"/>
+      </w:rPr>
+    </w:lvl>
+  </w:abstractNum>
+  <w:abstractNum w:abstractNumId="11" w15:restartNumberingAfterBreak="0">
     <w:nsid w:val="69DB3D74"/>
     <w:multiLevelType w:val="multilevel"/>
     <w:tmpl w:val="0F8E7FB5"/>
@@ -10655,7 +10932,7 @@
       </w:rPr>
     </w:lvl>
   </w:abstractNum>
-  <w:abstractNum w:abstractNumId="10" w15:restartNumberingAfterBreak="0">
+  <w:abstractNum w:abstractNumId="12" w15:restartNumberingAfterBreak="0">
     <w:nsid w:val="7FBEF5E4"/>
     <w:multiLevelType w:val="multilevel"/>
     <w:tmpl w:val="7FBEF5E4"/>
@@ -10796,10 +11073,10 @@
     </w:lvl>
   </w:abstractNum>
   <w:num w:numId="1">
-    <w:abstractNumId w:val="6"/>
+    <w:abstractNumId w:val="7"/>
   </w:num>
   <w:num w:numId="2">
-    <w:abstractNumId w:val="7"/>
+    <w:abstractNumId w:val="8"/>
   </w:num>
   <w:num w:numId="3">
     <w:abstractNumId w:val="1"/>
@@ -10814,7 +11091,7 @@
     <w:abstractNumId w:val="4"/>
   </w:num>
   <w:num w:numId="7">
-    <w:abstractNumId w:val="10"/>
+    <w:abstractNumId w:val="12"/>
   </w:num>
   <w:num w:numId="8">
     <w:abstractNumId w:val="3"/>
@@ -10823,10 +11100,16 @@
     <w:abstractNumId w:val="0"/>
   </w:num>
   <w:num w:numId="10">
+    <w:abstractNumId w:val="11"/>
+  </w:num>
+  <w:num w:numId="11">
     <w:abstractNumId w:val="9"/>
   </w:num>
-  <w:num w:numId="11">
-    <w:abstractNumId w:val="8"/>
+  <w:num w:numId="12">
+    <w:abstractNumId w:val="6"/>
+  </w:num>
+  <w:num w:numId="13">
+    <w:abstractNumId w:val="10"/>
   </w:num>
 </w:numbering>
 </file>
@@ -10952,6 +11235,7 @@
     <w:lsdException w:name="HTML Sample" w:semiHidden="1" w:unhideWhenUsed="1"/>
     <w:lsdException w:name="HTML Typewriter" w:semiHidden="1" w:unhideWhenUsed="1"/>
     <w:lsdException w:name="HTML Variable" w:semiHidden="1" w:unhideWhenUsed="1"/>
+    <w:lsdException w:name="Normal Table" w:semiHidden="1" w:unhideWhenUsed="1"/>
     <w:lsdException w:name="annotation subject" w:semiHidden="1" w:unhideWhenUsed="1"/>
     <w:lsdException w:name="No List" w:semiHidden="1" w:unhideWhenUsed="1"/>
     <w:lsdException w:name="Outline List 1" w:semiHidden="1" w:unhideWhenUsed="1"/>
@@ -10995,8 +11279,10 @@
     <w:lsdException w:name="Table Elegant" w:semiHidden="1" w:unhideWhenUsed="1"/>
     <w:lsdException w:name="Table Professional" w:semiHidden="1" w:unhideWhenUsed="1"/>
     <w:lsdException w:name="Table Subtle 1" w:semiHidden="1" w:unhideWhenUsed="1"/>
+    <w:lsdException w:name="Table Subtle 2" w:semiHidden="1" w:unhideWhenUsed="1"/>
     <w:lsdException w:name="Table Web 1" w:semiHidden="1" w:unhideWhenUsed="1"/>
     <w:lsdException w:name="Table Web 2" w:semiHidden="1" w:unhideWhenUsed="1"/>
+    <w:lsdException w:name="Table Web 3" w:semiHidden="1" w:unhideWhenUsed="1"/>
     <w:lsdException w:name="Balloon Text" w:semiHidden="1" w:unhideWhenUsed="1"/>
     <w:lsdException w:name="Table Grid" w:uiPriority="39"/>
     <w:lsdException w:name="Table Theme" w:semiHidden="1" w:unhideWhenUsed="1"/>

</xml_diff>

<commit_message>
se mejoro el ejemplo
</commit_message>
<xml_diff>
--- a/Documentos/PGC.docx
+++ b/Documentos/PGC.docx
@@ -8844,6 +8844,14 @@
           <w:lang w:eastAsia="es-PE"/>
         </w:rPr>
       </w:pPr>
+      <w:r>
+        <w:rPr>
+          <w:rFonts w:eastAsia="Times New Roman"/>
+          <w:color w:val="000000"/>
+          <w:lang w:eastAsia="es-PE"/>
+        </w:rPr>
+        <w:t xml:space="preserve">Documento de Análisis: </w:t>
+      </w:r>
       <w:r>
         <w:rPr>
           <w:rFonts w:eastAsia="Times New Roman"/>

</xml_diff>

<commit_message>
se elimino el caso 5
</commit_message>
<xml_diff>
--- a/Documentos/PGC.docx
+++ b/Documentos/PGC.docx
@@ -1,6 +1,6 @@
 
 <file path=word/document.xml><?xml version="1.0" encoding="utf-8"?>
-<w:document xmlns:wpc="http://schemas.microsoft.com/office/word/2010/wordprocessingCanvas" xmlns:mc="http://schemas.openxmlformats.org/markup-compatibility/2006" xmlns:o="urn:schemas-microsoft-com:office:office" xmlns:r="http://schemas.openxmlformats.org/officeDocument/2006/relationships" xmlns:m="http://schemas.openxmlformats.org/officeDocument/2006/math" xmlns:v="urn:schemas-microsoft-com:vml" xmlns:wp14="http://schemas.microsoft.com/office/word/2010/wordprocessingDrawing" xmlns:wp="http://schemas.openxmlformats.org/drawingml/2006/wordprocessingDrawing" xmlns:w10="urn:schemas-microsoft-com:office:word" xmlns:w="http://schemas.openxmlformats.org/wordprocessingml/2006/main" xmlns:w14="http://schemas.microsoft.com/office/word/2010/wordml" xmlns:w15="http://schemas.microsoft.com/office/word/2012/wordml" xmlns:wpg="http://schemas.microsoft.com/office/word/2010/wordprocessingGroup" xmlns:wpi="http://schemas.microsoft.com/office/word/2010/wordprocessingInk" xmlns:wne="http://schemas.microsoft.com/office/word/2006/wordml" xmlns:wps="http://schemas.microsoft.com/office/word/2010/wordprocessingShape" mc:Ignorable="w14 w15 wp14">
+<w:document xmlns:wpc="http://schemas.microsoft.com/office/word/2010/wordprocessingCanvas" xmlns:cx="http://schemas.microsoft.com/office/drawing/2014/chartex" xmlns:cx1="http://schemas.microsoft.com/office/drawing/2015/9/8/chartex" xmlns:cx2="http://schemas.microsoft.com/office/drawing/2015/10/21/chartex" xmlns:cx3="http://schemas.microsoft.com/office/drawing/2016/5/9/chartex" xmlns:cx4="http://schemas.microsoft.com/office/drawing/2016/5/10/chartex" xmlns:cx5="http://schemas.microsoft.com/office/drawing/2016/5/11/chartex" xmlns:cx6="http://schemas.microsoft.com/office/drawing/2016/5/12/chartex" xmlns:cx7="http://schemas.microsoft.com/office/drawing/2016/5/13/chartex" xmlns:cx8="http://schemas.microsoft.com/office/drawing/2016/5/14/chartex" xmlns:mc="http://schemas.openxmlformats.org/markup-compatibility/2006" xmlns:aink="http://schemas.microsoft.com/office/drawing/2016/ink" xmlns:am3d="http://schemas.microsoft.com/office/drawing/2017/model3d" xmlns:o="urn:schemas-microsoft-com:office:office" xmlns:r="http://schemas.openxmlformats.org/officeDocument/2006/relationships" xmlns:m="http://schemas.openxmlformats.org/officeDocument/2006/math" xmlns:v="urn:schemas-microsoft-com:vml" xmlns:wp14="http://schemas.microsoft.com/office/word/2010/wordprocessingDrawing" xmlns:wp="http://schemas.openxmlformats.org/drawingml/2006/wordprocessingDrawing" xmlns:w10="urn:schemas-microsoft-com:office:word" xmlns:w="http://schemas.openxmlformats.org/wordprocessingml/2006/main" xmlns:w14="http://schemas.microsoft.com/office/word/2010/wordml" xmlns:w15="http://schemas.microsoft.com/office/word/2012/wordml" xmlns:w16cid="http://schemas.microsoft.com/office/word/2016/wordml/cid" xmlns:w16se="http://schemas.microsoft.com/office/word/2015/wordml/symex" xmlns:wpg="http://schemas.microsoft.com/office/word/2010/wordprocessingGroup" xmlns:wpi="http://schemas.microsoft.com/office/word/2010/wordprocessingInk" xmlns:wne="http://schemas.microsoft.com/office/word/2006/wordml" xmlns:wps="http://schemas.microsoft.com/office/word/2010/wordprocessingShape" mc:Ignorable="w14 w15 w16se w16cid wp14">
   <w:body>
     <w:p>
       <w:pPr>
@@ -41,8 +41,18 @@
           <w:sz w:val="36"/>
           <w:szCs w:val="36"/>
         </w:rPr>
-        <w:t>Consultora ElmerX</w:t>
-      </w:r>
+        <w:t xml:space="preserve">Consultora </w:t>
+      </w:r>
+      <w:proofErr w:type="spellStart"/>
+      <w:r>
+        <w:rPr>
+          <w:b/>
+          <w:sz w:val="36"/>
+          <w:szCs w:val="36"/>
+        </w:rPr>
+        <w:t>ElmerX</w:t>
+      </w:r>
+      <w:proofErr w:type="spellEnd"/>
     </w:p>
     <w:p>
       <w:pPr>
@@ -409,8 +419,33 @@
                 <w:sz w:val="20"/>
                 <w:szCs w:val="20"/>
               </w:rPr>
-              <w:t>Steve Sader Matos Manguinuri</w:t>
-            </w:r>
+              <w:t xml:space="preserve">Steve </w:t>
+            </w:r>
+            <w:proofErr w:type="spellStart"/>
+            <w:r>
+              <w:rPr>
+                <w:sz w:val="20"/>
+                <w:szCs w:val="20"/>
+              </w:rPr>
+              <w:t>Sader</w:t>
+            </w:r>
+            <w:proofErr w:type="spellEnd"/>
+            <w:r>
+              <w:rPr>
+                <w:sz w:val="20"/>
+                <w:szCs w:val="20"/>
+              </w:rPr>
+              <w:t xml:space="preserve"> Matos </w:t>
+            </w:r>
+            <w:proofErr w:type="spellStart"/>
+            <w:r>
+              <w:rPr>
+                <w:sz w:val="20"/>
+                <w:szCs w:val="20"/>
+              </w:rPr>
+              <w:t>Manguinuri</w:t>
+            </w:r>
+            <w:proofErr w:type="spellEnd"/>
           </w:p>
         </w:tc>
       </w:tr>
@@ -514,12 +549,21 @@
                 <w:szCs w:val="20"/>
               </w:rPr>
             </w:pPr>
+            <w:proofErr w:type="spellStart"/>
             <w:r>
               <w:rPr>
                 <w:sz w:val="20"/>
                 <w:szCs w:val="20"/>
               </w:rPr>
-              <w:t>Introduccion Agregada</w:t>
+              <w:t>Introduccion</w:t>
+            </w:r>
+            <w:proofErr w:type="spellEnd"/>
+            <w:r>
+              <w:rPr>
+                <w:sz w:val="20"/>
+                <w:szCs w:val="20"/>
+              </w:rPr>
+              <w:t xml:space="preserve"> Agregada</w:t>
             </w:r>
           </w:p>
         </w:tc>
@@ -1198,7 +1242,7 @@
     </w:p>
     <w:p>
       <w:pPr>
-        <w:pStyle w:val="Puesto"/>
+        <w:pStyle w:val="Ttulo"/>
         <w:spacing w:after="160" w:line="360" w:lineRule="auto"/>
         <w:contextualSpacing w:val="0"/>
         <w:rPr>
@@ -1623,7 +1667,23 @@
         <w:contextualSpacing w:val="0"/>
       </w:pPr>
       <w:r>
-        <w:t>Estos problemas se generan por una falta de comunicación entre los miembros del equipo y el jefe de proyecto, así como también la falta de capacitación en el uso de repositorios como github, los miembros del equipo no saben lo que deben hacer cada vez que quieren cambiar algo es por eso que cada uno trabaja por su propia cuenta.</w:t>
+        <w:t xml:space="preserve">Estos problemas se generan por una falta de comunicación entre los miembros del equipo y el jefe de proyecto, así como también la falta de capacitación en el uso de repositorios como </w:t>
+      </w:r>
+      <w:proofErr w:type="spellStart"/>
+      <w:r>
+        <w:t>github</w:t>
+      </w:r>
+      <w:proofErr w:type="spellEnd"/>
+      <w:r>
+        <w:t xml:space="preserve">, los miembros del equipo no saben lo que deben hacer cada vez que quieren cambiar algo es por eso </w:t>
+      </w:r>
+      <w:proofErr w:type="gramStart"/>
+      <w:r>
+        <w:t>que</w:t>
+      </w:r>
+      <w:proofErr w:type="gramEnd"/>
+      <w:r>
+        <w:t xml:space="preserve"> cada uno trabaja por su propia cuenta.</w:t>
       </w:r>
     </w:p>
     <w:p>
@@ -1824,8 +1884,9 @@
                 <w:szCs w:val="20"/>
                 <w:shd w:val="clear" w:color="auto" w:fill="FFFFFF"/>
               </w:rPr>
-              <w:t>, conjuntamente con el documento</w:t>
-            </w:r>
+              <w:t xml:space="preserve">, </w:t>
+            </w:r>
+            <w:proofErr w:type="gramStart"/>
             <w:r>
               <w:rPr>
                 <w:color w:val="000000"/>
@@ -1833,8 +1894,9 @@
                 <w:szCs w:val="20"/>
                 <w:shd w:val="clear" w:color="auto" w:fill="FFFFFF"/>
               </w:rPr>
-              <w:t xml:space="preserve"> de Gestión de la configuración</w:t>
-            </w:r>
+              <w:t>conjuntamente con</w:t>
+            </w:r>
+            <w:proofErr w:type="gramEnd"/>
             <w:r>
               <w:rPr>
                 <w:color w:val="000000"/>
@@ -1842,61 +1904,17 @@
                 <w:szCs w:val="20"/>
                 <w:shd w:val="clear" w:color="auto" w:fill="FFFFFF"/>
               </w:rPr>
-              <w:t xml:space="preserve">. </w:t>
-            </w:r>
-          </w:p>
-          <w:p>
-            <w:pPr>
-              <w:spacing w:line="240" w:lineRule="auto"/>
-              <w:contextualSpacing w:val="0"/>
+              <w:t xml:space="preserve"> el documento</w:t>
+            </w:r>
+            <w:r>
               <w:rPr>
                 <w:color w:val="000000"/>
                 <w:sz w:val="20"/>
                 <w:szCs w:val="20"/>
                 <w:shd w:val="clear" w:color="auto" w:fill="FFFFFF"/>
               </w:rPr>
-            </w:pPr>
-          </w:p>
-        </w:tc>
-        <w:tc>
-          <w:tcPr>
-            <w:tcW w:w="2453" w:type="dxa"/>
-          </w:tcPr>
-          <w:p>
-            <w:pPr>
-              <w:spacing w:line="240" w:lineRule="auto"/>
-              <w:contextualSpacing w:val="0"/>
-            </w:pPr>
-            <w:r>
-              <w:t>1</w:t>
-            </w:r>
-          </w:p>
-        </w:tc>
-      </w:tr>
-      <w:tr>
-        <w:tc>
-          <w:tcPr>
-            <w:tcW w:w="2589" w:type="dxa"/>
-          </w:tcPr>
-          <w:p>
-            <w:pPr>
-              <w:spacing w:line="240" w:lineRule="auto"/>
-              <w:contextualSpacing w:val="0"/>
-            </w:pPr>
-            <w:r>
-              <w:t>Gestor de la configuración</w:t>
-            </w:r>
-          </w:p>
-        </w:tc>
-        <w:tc>
-          <w:tcPr>
-            <w:tcW w:w="2763" w:type="dxa"/>
-          </w:tcPr>
-          <w:p>
-            <w:pPr>
-              <w:spacing w:line="240" w:lineRule="auto"/>
-              <w:contextualSpacing w:val="0"/>
-            </w:pPr>
+              <w:t xml:space="preserve"> de Gestión de la configuración</w:t>
+            </w:r>
             <w:r>
               <w:rPr>
                 <w:color w:val="000000"/>
@@ -1904,8 +1922,20 @@
                 <w:szCs w:val="20"/>
                 <w:shd w:val="clear" w:color="auto" w:fill="FFFFFF"/>
               </w:rPr>
-              <w:t>Se encargara de gestionar la infraestructura global de la gestión de la configuración y el entorno del equipo de desarrollo de los productos</w:t>
-            </w:r>
+              <w:t xml:space="preserve">. </w:t>
+            </w:r>
+          </w:p>
+          <w:p>
+            <w:pPr>
+              <w:spacing w:line="240" w:lineRule="auto"/>
+              <w:contextualSpacing w:val="0"/>
+              <w:rPr>
+                <w:color w:val="000000"/>
+                <w:sz w:val="20"/>
+                <w:szCs w:val="20"/>
+                <w:shd w:val="clear" w:color="auto" w:fill="FFFFFF"/>
+              </w:rPr>
+            </w:pPr>
           </w:p>
         </w:tc>
         <w:tc>
@@ -1918,7 +1948,7 @@
               <w:contextualSpacing w:val="0"/>
             </w:pPr>
             <w:r>
-              <w:t>2</w:t>
+              <w:t>1</w:t>
             </w:r>
           </w:p>
         </w:tc>
@@ -1934,6 +1964,76 @@
               <w:contextualSpacing w:val="0"/>
             </w:pPr>
             <w:r>
+              <w:t>Gestor de la configuración</w:t>
+            </w:r>
+          </w:p>
+        </w:tc>
+        <w:tc>
+          <w:tcPr>
+            <w:tcW w:w="2763" w:type="dxa"/>
+          </w:tcPr>
+          <w:p>
+            <w:pPr>
+              <w:spacing w:line="240" w:lineRule="auto"/>
+              <w:contextualSpacing w:val="0"/>
+            </w:pPr>
+            <w:r>
+              <w:rPr>
+                <w:color w:val="000000"/>
+                <w:sz w:val="20"/>
+                <w:szCs w:val="20"/>
+                <w:shd w:val="clear" w:color="auto" w:fill="FFFFFF"/>
+              </w:rPr>
+              <w:t xml:space="preserve">Se </w:t>
+            </w:r>
+            <w:proofErr w:type="gramStart"/>
+            <w:r>
+              <w:rPr>
+                <w:color w:val="000000"/>
+                <w:sz w:val="20"/>
+                <w:szCs w:val="20"/>
+                <w:shd w:val="clear" w:color="auto" w:fill="FFFFFF"/>
+              </w:rPr>
+              <w:t>encargara</w:t>
+            </w:r>
+            <w:proofErr w:type="gramEnd"/>
+            <w:r>
+              <w:rPr>
+                <w:color w:val="000000"/>
+                <w:sz w:val="20"/>
+                <w:szCs w:val="20"/>
+                <w:shd w:val="clear" w:color="auto" w:fill="FFFFFF"/>
+              </w:rPr>
+              <w:t xml:space="preserve"> de gestionar la infraestructura global de la gestión de la configuración y el entorno del equipo de desarrollo de los productos</w:t>
+            </w:r>
+          </w:p>
+        </w:tc>
+        <w:tc>
+          <w:tcPr>
+            <w:tcW w:w="2453" w:type="dxa"/>
+          </w:tcPr>
+          <w:p>
+            <w:pPr>
+              <w:spacing w:line="240" w:lineRule="auto"/>
+              <w:contextualSpacing w:val="0"/>
+            </w:pPr>
+            <w:r>
+              <w:t>2</w:t>
+            </w:r>
+          </w:p>
+        </w:tc>
+      </w:tr>
+      <w:tr>
+        <w:tc>
+          <w:tcPr>
+            <w:tcW w:w="2589" w:type="dxa"/>
+          </w:tcPr>
+          <w:p>
+            <w:pPr>
+              <w:spacing w:line="240" w:lineRule="auto"/>
+              <w:contextualSpacing w:val="0"/>
+            </w:pPr>
+            <w:r>
               <w:t>Gerente funcional</w:t>
             </w:r>
           </w:p>
@@ -1948,7 +2048,15 @@
               <w:contextualSpacing w:val="0"/>
             </w:pPr>
             <w:r>
-              <w:t xml:space="preserve">Se encargara de aprobar y vigilar la utilización de </w:t>
+              <w:t xml:space="preserve">Se </w:t>
+            </w:r>
+            <w:proofErr w:type="gramStart"/>
+            <w:r>
+              <w:t>encargara</w:t>
+            </w:r>
+            <w:proofErr w:type="gramEnd"/>
+            <w:r>
+              <w:t xml:space="preserve"> de aprobar y vigilar la utilización de </w:t>
             </w:r>
             <w:r>
               <w:lastRenderedPageBreak/>
@@ -1983,7 +2091,6 @@
               <w:contextualSpacing w:val="0"/>
             </w:pPr>
             <w:r>
-              <w:lastRenderedPageBreak/>
               <w:t>Bibliotecario</w:t>
             </w:r>
           </w:p>
@@ -2006,8 +2113,13 @@
               <w:spacing w:line="240" w:lineRule="auto"/>
               <w:contextualSpacing w:val="0"/>
             </w:pPr>
-            <w:r>
-              <w:t>Además trabaja en conjunto con el gestor de la configuración.</w:t>
+            <w:proofErr w:type="gramStart"/>
+            <w:r>
+              <w:t>Además</w:t>
+            </w:r>
+            <w:proofErr w:type="gramEnd"/>
+            <w:r>
+              <w:t xml:space="preserve"> trabaja en conjunto con el gestor de la configuración.</w:t>
             </w:r>
           </w:p>
         </w:tc>
@@ -2106,7 +2218,7 @@
     </w:p>
     <w:tbl>
       <w:tblPr>
-        <w:tblStyle w:val="Tabladecuadrcula1clara-nfasis5"/>
+        <w:tblStyle w:val="Tablaconcuadrcula1clara-nfasis5"/>
         <w:tblW w:w="9169" w:type="dxa"/>
         <w:tblInd w:w="720" w:type="dxa"/>
         <w:tblLook w:val="04A0" w:firstRow="1" w:lastRow="0" w:firstColumn="1" w:lastColumn="0" w:noHBand="0" w:noVBand="1"/>
@@ -2526,6 +2638,7 @@
           <w:lang w:val="es-PE" w:eastAsia="es-PE"/>
         </w:rPr>
       </w:pPr>
+      <w:proofErr w:type="spellStart"/>
       <w:r>
         <w:rPr>
           <w:rFonts w:eastAsia="Times New Roman"/>
@@ -2534,8 +2647,31 @@
           <w:color w:val="000000"/>
           <w:lang w:val="en-US" w:eastAsia="zh-CN"/>
         </w:rPr>
-        <w:t>Lineamientos Generales</w:t>
-      </w:r>
+        <w:t>Lineamientos</w:t>
+      </w:r>
+      <w:proofErr w:type="spellEnd"/>
+      <w:r>
+        <w:rPr>
+          <w:rFonts w:eastAsia="Times New Roman"/>
+          <w:b/>
+          <w:bCs/>
+          <w:color w:val="000000"/>
+          <w:lang w:val="en-US" w:eastAsia="zh-CN"/>
+        </w:rPr>
+        <w:t xml:space="preserve"> </w:t>
+      </w:r>
+      <w:proofErr w:type="spellStart"/>
+      <w:r>
+        <w:rPr>
+          <w:rFonts w:eastAsia="Times New Roman"/>
+          <w:b/>
+          <w:bCs/>
+          <w:color w:val="000000"/>
+          <w:lang w:val="en-US" w:eastAsia="zh-CN"/>
+        </w:rPr>
+        <w:t>Generales</w:t>
+      </w:r>
+      <w:proofErr w:type="spellEnd"/>
     </w:p>
     <w:p>
       <w:pPr>
@@ -2576,7 +2712,23 @@
         <w:contextualSpacing w:val="0"/>
       </w:pPr>
       <w:r>
-        <w:t>El control y seguimiento de los proyectos se basará en los requisitos completados en cada iteración. Se entiende como un requisito, los entregables asociados a: análisis, desarrollo, pruebas, documentación, etc. e integrados con los entregables de las iteraciones anteriores. (ElmerX/NombreProyecto/Gestión)</w:t>
+        <w:t>El control y seguimiento de los proyectos se basará en los requisitos completados en cada iteración. Se entiende como un requisito, los entregables asociados a: análisis, desarrollo, pruebas, documentación, etc. e integrados con los entregables de las iteraciones anteriores. (</w:t>
+      </w:r>
+      <w:proofErr w:type="spellStart"/>
+      <w:r>
+        <w:t>ElmerX</w:t>
+      </w:r>
+      <w:proofErr w:type="spellEnd"/>
+      <w:r>
+        <w:t>/</w:t>
+      </w:r>
+      <w:proofErr w:type="spellStart"/>
+      <w:r>
+        <w:t>NombreProyecto</w:t>
+      </w:r>
+      <w:proofErr w:type="spellEnd"/>
+      <w:r>
+        <w:t>/Gestión)</w:t>
       </w:r>
     </w:p>
     <w:p>
@@ -2590,7 +2742,23 @@
         <w:contextualSpacing w:val="0"/>
       </w:pPr>
       <w:r>
-        <w:t>Cada requisito debe ser independiente del resto de los requisitos, en la medida de lo posible. (ElmerX/NombreProyecto/Análisis)</w:t>
+        <w:t>Cada requisito debe ser independiente del resto de los requisitos, en la medida de lo posible. (</w:t>
+      </w:r>
+      <w:proofErr w:type="spellStart"/>
+      <w:r>
+        <w:t>ElmerX</w:t>
+      </w:r>
+      <w:proofErr w:type="spellEnd"/>
+      <w:r>
+        <w:t>/</w:t>
+      </w:r>
+      <w:proofErr w:type="spellStart"/>
+      <w:r>
+        <w:t>NombreProyecto</w:t>
+      </w:r>
+      <w:proofErr w:type="spellEnd"/>
+      <w:r>
+        <w:t>/Análisis)</w:t>
       </w:r>
     </w:p>
     <w:p>
@@ -2604,7 +2772,23 @@
         <w:contextualSpacing w:val="0"/>
       </w:pPr>
       <w:r>
-        <w:t>Cada requisito debe ser demostrable, permitiendo cómo comprobar con el cliente que el requisito está completado y que se cumplen sus expectativas. (ElmerX/NombreProyecto/Análisis)</w:t>
+        <w:t>Cada requisito debe ser demostrable, permitiendo cómo comprobar con el cliente que el requisito está completado y que se cumplen sus expectativas. (</w:t>
+      </w:r>
+      <w:proofErr w:type="spellStart"/>
+      <w:r>
+        <w:t>ElmerX</w:t>
+      </w:r>
+      <w:proofErr w:type="spellEnd"/>
+      <w:r>
+        <w:t>/</w:t>
+      </w:r>
+      <w:proofErr w:type="spellStart"/>
+      <w:r>
+        <w:t>NombreProyecto</w:t>
+      </w:r>
+      <w:proofErr w:type="spellEnd"/>
+      <w:r>
+        <w:t>/Análisis)</w:t>
       </w:r>
     </w:p>
     <w:p>
@@ -2625,7 +2809,23 @@
         <w:t xml:space="preserve"> </w:t>
       </w:r>
       <w:r>
-        <w:t>(ElmerX/NombreProyecto/Análisis)</w:t>
+        <w:t>(</w:t>
+      </w:r>
+      <w:proofErr w:type="spellStart"/>
+      <w:r>
+        <w:t>ElmerX</w:t>
+      </w:r>
+      <w:proofErr w:type="spellEnd"/>
+      <w:r>
+        <w:t>/</w:t>
+      </w:r>
+      <w:proofErr w:type="spellStart"/>
+      <w:r>
+        <w:t>NombreProyecto</w:t>
+      </w:r>
+      <w:proofErr w:type="spellEnd"/>
+      <w:r>
+        <w:t>/Análisis)</w:t>
       </w:r>
     </w:p>
     <w:p>
@@ -2645,7 +2845,23 @@
         <w:t xml:space="preserve">Desarrollo </w:t>
       </w:r>
       <w:r>
-        <w:t>(ElmerX/NombreProyecto/Desarrollo)</w:t>
+        <w:t>(</w:t>
+      </w:r>
+      <w:proofErr w:type="spellStart"/>
+      <w:r>
+        <w:t>ElmerX</w:t>
+      </w:r>
+      <w:proofErr w:type="spellEnd"/>
+      <w:r>
+        <w:t>/</w:t>
+      </w:r>
+      <w:proofErr w:type="spellStart"/>
+      <w:r>
+        <w:t>NombreProyecto</w:t>
+      </w:r>
+      <w:proofErr w:type="spellEnd"/>
+      <w:r>
+        <w:t>/Desarrollo)</w:t>
       </w:r>
     </w:p>
     <w:p>
@@ -2673,7 +2889,15 @@
         <w:contextualSpacing w:val="0"/>
       </w:pPr>
       <w:r>
-        <w:t>El desarrollo del componente de software que conformarán la solución, deberá ser liberados en varias iteraciones.</w:t>
+        <w:t xml:space="preserve">El desarrollo del componente de software que conformarán la </w:t>
+      </w:r>
+      <w:proofErr w:type="gramStart"/>
+      <w:r>
+        <w:t>solución,</w:t>
+      </w:r>
+      <w:proofErr w:type="gramEnd"/>
+      <w:r>
+        <w:t xml:space="preserve"> deberá ser liberados en varias iteraciones.</w:t>
       </w:r>
     </w:p>
     <w:p>
@@ -2729,6 +2953,7 @@
           <w:lang w:val="en-US" w:eastAsia="zh-CN"/>
         </w:rPr>
       </w:pPr>
+      <w:proofErr w:type="spellStart"/>
       <w:r>
         <w:rPr>
           <w:rFonts w:eastAsia="Times New Roman"/>
@@ -2739,6 +2964,7 @@
         </w:rPr>
         <w:t>Pruebas</w:t>
       </w:r>
+      <w:proofErr w:type="spellEnd"/>
     </w:p>
     <w:p>
       <w:pPr>
@@ -2751,7 +2977,23 @@
         <w:contextualSpacing w:val="0"/>
       </w:pPr>
       <w:r>
-        <w:t>Cada proyecto debe incorporar las prácticas de TDD (Test Driven Development).</w:t>
+        <w:t xml:space="preserve">Cada proyecto debe incorporar las prácticas de TDD (Test </w:t>
+      </w:r>
+      <w:proofErr w:type="spellStart"/>
+      <w:r>
+        <w:t>Driven</w:t>
+      </w:r>
+      <w:proofErr w:type="spellEnd"/>
+      <w:r>
+        <w:t xml:space="preserve"> </w:t>
+      </w:r>
+      <w:proofErr w:type="spellStart"/>
+      <w:r>
+        <w:t>Development</w:t>
+      </w:r>
+      <w:proofErr w:type="spellEnd"/>
+      <w:r>
+        <w:t>).</w:t>
       </w:r>
     </w:p>
     <w:p>
@@ -2765,7 +3007,47 @@
         <w:contextualSpacing w:val="0"/>
       </w:pPr>
       <w:r>
-        <w:t>Cada uno de los entregables, deberá contener scripts de pruebas unitarias, integrales, funcionales, etc; mediante la utilización de frameworks como junit, dbunit, mockObjtects, etc.</w:t>
+        <w:t xml:space="preserve">Cada uno de los entregables, deberá contener scripts de pruebas unitarias, integrales, funcionales, </w:t>
+      </w:r>
+      <w:proofErr w:type="spellStart"/>
+      <w:r>
+        <w:t>etc</w:t>
+      </w:r>
+      <w:proofErr w:type="spellEnd"/>
+      <w:r>
+        <w:t xml:space="preserve">; mediante la utilización de </w:t>
+      </w:r>
+      <w:proofErr w:type="spellStart"/>
+      <w:r>
+        <w:t>frameworks</w:t>
+      </w:r>
+      <w:proofErr w:type="spellEnd"/>
+      <w:r>
+        <w:t xml:space="preserve"> como </w:t>
+      </w:r>
+      <w:proofErr w:type="spellStart"/>
+      <w:r>
+        <w:t>junit</w:t>
+      </w:r>
+      <w:proofErr w:type="spellEnd"/>
+      <w:r>
+        <w:t xml:space="preserve">, </w:t>
+      </w:r>
+      <w:proofErr w:type="spellStart"/>
+      <w:r>
+        <w:t>dbunit</w:t>
+      </w:r>
+      <w:proofErr w:type="spellEnd"/>
+      <w:r>
+        <w:t xml:space="preserve">, </w:t>
+      </w:r>
+      <w:proofErr w:type="spellStart"/>
+      <w:r>
+        <w:t>mockObjtects</w:t>
+      </w:r>
+      <w:proofErr w:type="spellEnd"/>
+      <w:r>
+        <w:t>, etc.</w:t>
       </w:r>
     </w:p>
     <w:p>
@@ -2779,6 +3061,7 @@
           <w:lang w:val="en-US" w:eastAsia="zh-CN"/>
         </w:rPr>
       </w:pPr>
+      <w:proofErr w:type="spellStart"/>
       <w:r>
         <w:rPr>
           <w:rFonts w:eastAsia="Times New Roman"/>
@@ -2789,6 +3072,7 @@
         </w:rPr>
         <w:t>Documentación</w:t>
       </w:r>
+      <w:proofErr w:type="spellEnd"/>
     </w:p>
     <w:p>
       <w:pPr>
@@ -2801,7 +3085,31 @@
         <w:contextualSpacing w:val="0"/>
       </w:pPr>
       <w:r>
-        <w:t>La documentación de los proyectos, específicamente:  manual de usuario, manual de operaciones, arquitectura de la solución, especificaciones, etc; deberán ser entregables parciales para cada una de las iteraciones, es decir, la documentación no se liberará al final del proyecto, sino en entregables parciales. (ElmerX/NombreProyecto/Análisis)</w:t>
+        <w:t xml:space="preserve">La documentación de los proyectos, específicamente:  manual de usuario, manual de operaciones, arquitectura de la solución, especificaciones, </w:t>
+      </w:r>
+      <w:proofErr w:type="spellStart"/>
+      <w:r>
+        <w:t>etc</w:t>
+      </w:r>
+      <w:proofErr w:type="spellEnd"/>
+      <w:r>
+        <w:t>; deberán ser entregables parciales para cada una de las iteraciones, es decir, la documentación no se liberará al final del proyecto, sino en entregables parciales. (</w:t>
+      </w:r>
+      <w:proofErr w:type="spellStart"/>
+      <w:r>
+        <w:t>ElmerX</w:t>
+      </w:r>
+      <w:proofErr w:type="spellEnd"/>
+      <w:r>
+        <w:t>/</w:t>
+      </w:r>
+      <w:proofErr w:type="spellStart"/>
+      <w:r>
+        <w:t>NombreProyecto</w:t>
+      </w:r>
+      <w:proofErr w:type="spellEnd"/>
+      <w:r>
+        <w:t>/Análisis)</w:t>
       </w:r>
     </w:p>
     <w:p>
@@ -2843,7 +3151,23 @@
         <w:t xml:space="preserve"> </w:t>
       </w:r>
       <w:r>
-        <w:t>(ElmerX/NombreProyecto/Gestión)</w:t>
+        <w:t>(</w:t>
+      </w:r>
+      <w:proofErr w:type="spellStart"/>
+      <w:r>
+        <w:t>ElmerX</w:t>
+      </w:r>
+      <w:proofErr w:type="spellEnd"/>
+      <w:r>
+        <w:t>/</w:t>
+      </w:r>
+      <w:proofErr w:type="spellStart"/>
+      <w:r>
+        <w:t>NombreProyecto</w:t>
+      </w:r>
+      <w:proofErr w:type="spellEnd"/>
+      <w:r>
+        <w:t>/Gestión)</w:t>
       </w:r>
     </w:p>
     <w:p>
@@ -2865,8 +3189,20 @@
           <w:color w:val="000000"/>
           <w:lang w:val="en-US" w:eastAsia="zh-CN"/>
         </w:rPr>
-        <w:t>Control de Riesgos</w:t>
-      </w:r>
+        <w:t xml:space="preserve">Control de </w:t>
+      </w:r>
+      <w:proofErr w:type="spellStart"/>
+      <w:r>
+        <w:rPr>
+          <w:rFonts w:eastAsia="Times New Roman"/>
+          <w:b/>
+          <w:bCs/>
+          <w:color w:val="000000"/>
+          <w:lang w:val="en-US" w:eastAsia="zh-CN"/>
+        </w:rPr>
+        <w:t>Riesgos</w:t>
+      </w:r>
+      <w:proofErr w:type="spellEnd"/>
     </w:p>
     <w:p>
       <w:pPr>
@@ -2885,7 +3221,23 @@
         <w:t xml:space="preserve"> </w:t>
       </w:r>
       <w:r>
-        <w:t>(ElmerX/NombreProyecto/Gestión)</w:t>
+        <w:t>(</w:t>
+      </w:r>
+      <w:proofErr w:type="spellStart"/>
+      <w:r>
+        <w:t>ElmerX</w:t>
+      </w:r>
+      <w:proofErr w:type="spellEnd"/>
+      <w:r>
+        <w:t>/</w:t>
+      </w:r>
+      <w:proofErr w:type="spellStart"/>
+      <w:r>
+        <w:t>NombreProyecto</w:t>
+      </w:r>
+      <w:proofErr w:type="spellEnd"/>
+      <w:r>
+        <w:t>/Gestión)</w:t>
       </w:r>
     </w:p>
     <w:p>
@@ -2907,8 +3259,20 @@
           <w:color w:val="000000"/>
           <w:lang w:val="en-US" w:eastAsia="zh-CN"/>
         </w:rPr>
-        <w:t>Control de Artefactos</w:t>
-      </w:r>
+        <w:t xml:space="preserve">Control de </w:t>
+      </w:r>
+      <w:proofErr w:type="spellStart"/>
+      <w:r>
+        <w:rPr>
+          <w:rFonts w:eastAsia="Times New Roman"/>
+          <w:b/>
+          <w:bCs/>
+          <w:color w:val="000000"/>
+          <w:lang w:val="en-US" w:eastAsia="zh-CN"/>
+        </w:rPr>
+        <w:t>Artefactos</w:t>
+      </w:r>
+      <w:proofErr w:type="spellEnd"/>
     </w:p>
     <w:p>
       <w:pPr>
@@ -2935,7 +3299,15 @@
         <w:contextualSpacing w:val="0"/>
       </w:pPr>
       <w:r>
-        <w:t>La organización disponibilizara un sistema de control de versiones, que deberá ser actualizado por el cliente de forma remota.</w:t>
+        <w:t xml:space="preserve">La organización </w:t>
+      </w:r>
+      <w:proofErr w:type="spellStart"/>
+      <w:r>
+        <w:t>disponibilizara</w:t>
+      </w:r>
+      <w:proofErr w:type="spellEnd"/>
+      <w:r>
+        <w:t xml:space="preserve"> un sistema de control de versiones, que deberá ser actualizado por el cliente de forma remota.</w:t>
       </w:r>
     </w:p>
     <w:p>
@@ -3074,8 +3446,13 @@
               <w:contextualSpacing w:val="0"/>
             </w:pPr>
             <w:r>
-              <w:t>Spring Boot</w:t>
-            </w:r>
+              <w:t xml:space="preserve">Spring </w:t>
+            </w:r>
+            <w:proofErr w:type="spellStart"/>
+            <w:r>
+              <w:t>Boot</w:t>
+            </w:r>
+            <w:proofErr w:type="spellEnd"/>
           </w:p>
         </w:tc>
         <w:tc>
@@ -3094,7 +3471,21 @@
               <w:rPr>
                 <w:lang w:val="es-ES"/>
               </w:rPr>
-              <w:t>Spring Boot facilita la creación de aplicaciones basadas en Spring independientes y de grado de producción que puede "simplemente ejecutar".</w:t>
+              <w:t xml:space="preserve">Spring </w:t>
+            </w:r>
+            <w:proofErr w:type="spellStart"/>
+            <w:r>
+              <w:rPr>
+                <w:lang w:val="es-ES"/>
+              </w:rPr>
+              <w:t>Boot</w:t>
+            </w:r>
+            <w:proofErr w:type="spellEnd"/>
+            <w:r>
+              <w:rPr>
+                <w:lang w:val="es-ES"/>
+              </w:rPr>
+              <w:t xml:space="preserve"> facilita la creación de aplicaciones basadas en Spring independientes y de grado de producción que puede "simplemente ejecutar".</w:t>
             </w:r>
           </w:p>
           <w:p>
@@ -3119,7 +3510,21 @@
               <w:rPr>
                 <w:lang w:val="es-ES"/>
               </w:rPr>
-              <w:t>Tomamos una opinión de la plataforma Spring y las bibliotecas de terceros para que pueda comenzar con el mínimo esfuerzo. La mayoría de las aplicaciones Spring Boot necesitan muy poca configuración Spring.</w:t>
+              <w:t xml:space="preserve">Tomamos una opinión de la plataforma Spring y las bibliotecas de terceros para que pueda comenzar con el mínimo esfuerzo. La mayoría de las aplicaciones Spring </w:t>
+            </w:r>
+            <w:proofErr w:type="spellStart"/>
+            <w:r>
+              <w:rPr>
+                <w:lang w:val="es-ES"/>
+              </w:rPr>
+              <w:t>Boot</w:t>
+            </w:r>
+            <w:proofErr w:type="spellEnd"/>
+            <w:r>
+              <w:rPr>
+                <w:lang w:val="es-ES"/>
+              </w:rPr>
+              <w:t xml:space="preserve"> necesitan muy poca configuración Spring.</w:t>
             </w:r>
           </w:p>
         </w:tc>
@@ -3139,9 +3544,11 @@
               <w:ind w:left="0"/>
               <w:contextualSpacing w:val="0"/>
             </w:pPr>
+            <w:proofErr w:type="spellStart"/>
             <w:r>
               <w:t>Glassfish</w:t>
             </w:r>
+            <w:proofErr w:type="spellEnd"/>
           </w:p>
         </w:tc>
         <w:tc>
@@ -3174,8 +3581,13 @@
               <w:ind w:left="0"/>
               <w:contextualSpacing w:val="0"/>
             </w:pPr>
-            <w:r>
-              <w:t>Andorid Studio</w:t>
+            <w:proofErr w:type="spellStart"/>
+            <w:r>
+              <w:t>Andorid</w:t>
+            </w:r>
+            <w:proofErr w:type="spellEnd"/>
+            <w:r>
+              <w:t xml:space="preserve"> Studio</w:t>
             </w:r>
           </w:p>
         </w:tc>
@@ -3212,9 +3624,11 @@
               <w:ind w:left="0"/>
               <w:contextualSpacing w:val="0"/>
             </w:pPr>
+            <w:proofErr w:type="spellStart"/>
             <w:r>
               <w:t>Postgresql</w:t>
             </w:r>
+            <w:proofErr w:type="spellEnd"/>
           </w:p>
         </w:tc>
         <w:tc>
@@ -3247,9 +3661,11 @@
               <w:ind w:left="0"/>
               <w:contextualSpacing w:val="0"/>
             </w:pPr>
+            <w:proofErr w:type="spellStart"/>
             <w:r>
               <w:t>Heroku</w:t>
             </w:r>
+            <w:proofErr w:type="spellEnd"/>
           </w:p>
         </w:tc>
         <w:tc>
@@ -3298,7 +3714,15 @@
               <w:contextualSpacing w:val="0"/>
             </w:pPr>
             <w:r>
-              <w:t>Amazon Web Services (AWS)</w:t>
+              <w:t xml:space="preserve">Amazon Web </w:t>
+            </w:r>
+            <w:proofErr w:type="spellStart"/>
+            <w:r>
+              <w:t>Services</w:t>
+            </w:r>
+            <w:proofErr w:type="spellEnd"/>
+            <w:r>
+              <w:t xml:space="preserve"> (AWS)</w:t>
             </w:r>
           </w:p>
         </w:tc>
@@ -3350,7 +3774,7 @@
     </w:p>
     <w:tbl>
       <w:tblPr>
-        <w:tblStyle w:val="Tabladecuadrcula1clara"/>
+        <w:tblStyle w:val="Tablaconcuadrcula1clara"/>
         <w:tblW w:w="9234" w:type="dxa"/>
         <w:tblInd w:w="720" w:type="dxa"/>
         <w:tblLook w:val="04A0" w:firstRow="1" w:lastRow="0" w:firstColumn="1" w:lastColumn="0" w:noHBand="0" w:noVBand="1"/>
@@ -4908,8 +5332,18 @@
                 <w:color w:val="000000"/>
                 <w:lang w:val="es-PE" w:eastAsia="es-PE"/>
               </w:rPr>
-              <w:t>Inventariar los Items</w:t>
-            </w:r>
+              <w:t xml:space="preserve">Inventariar los </w:t>
+            </w:r>
+            <w:proofErr w:type="spellStart"/>
+            <w:r>
+              <w:rPr>
+                <w:rFonts w:ascii="Calibri" w:eastAsia="Times New Roman" w:hAnsi="Calibri" w:cs="Calibri"/>
+                <w:color w:val="000000"/>
+                <w:lang w:val="es-PE" w:eastAsia="es-PE"/>
+              </w:rPr>
+              <w:t>Items</w:t>
+            </w:r>
+            <w:proofErr w:type="spellEnd"/>
           </w:p>
         </w:tc>
         <w:tc>
@@ -6943,8 +7377,18 @@
                 <w:color w:val="000000"/>
                 <w:lang w:val="es-PE" w:eastAsia="es-PE"/>
               </w:rPr>
-              <w:t>Nombre del item</w:t>
-            </w:r>
+              <w:t xml:space="preserve">Nombre del </w:t>
+            </w:r>
+            <w:proofErr w:type="spellStart"/>
+            <w:r>
+              <w:rPr>
+                <w:rFonts w:eastAsia="Times New Roman"/>
+                <w:color w:val="000000"/>
+                <w:lang w:val="es-PE" w:eastAsia="es-PE"/>
+              </w:rPr>
+              <w:t>item</w:t>
+            </w:r>
+            <w:proofErr w:type="spellEnd"/>
           </w:p>
         </w:tc>
         <w:tc>
@@ -7945,7 +8389,25 @@
                 <w:color w:val="000000"/>
                 <w:lang w:eastAsia="es-PE"/>
               </w:rPr>
-              <w:t xml:space="preserve">Acrónimo del proyecto +  ”_”  + CU +  ”_”  +                   Tres primeras </w:t>
+              <w:t xml:space="preserve">Acrónimo del proyecto </w:t>
+            </w:r>
+            <w:proofErr w:type="gramStart"/>
+            <w:r>
+              <w:rPr>
+                <w:rFonts w:eastAsia="Times New Roman"/>
+                <w:color w:val="000000"/>
+                <w:lang w:eastAsia="es-PE"/>
+              </w:rPr>
+              <w:t>+  ”</w:t>
+            </w:r>
+            <w:proofErr w:type="gramEnd"/>
+            <w:r>
+              <w:rPr>
+                <w:rFonts w:eastAsia="Times New Roman"/>
+                <w:color w:val="000000"/>
+                <w:lang w:eastAsia="es-PE"/>
+              </w:rPr>
+              <w:t xml:space="preserve">_”  + CU +  ”_”  +                   Tres primeras </w:t>
             </w:r>
           </w:p>
           <w:p>
@@ -8057,6 +8519,7 @@
               </w:rPr>
               <w:t>“</w:t>
             </w:r>
+            <w:proofErr w:type="gramStart"/>
             <w:r>
               <w:rPr>
                 <w:rFonts w:eastAsia="Times New Roman"/>
@@ -8079,7 +8542,16 @@
                 <w:color w:val="000000"/>
                 <w:lang w:val="es-PE" w:eastAsia="es-PE"/>
               </w:rPr>
-              <w:t xml:space="preserve">  + CF +  </w:t>
+              <w:t xml:space="preserve">  +</w:t>
+            </w:r>
+            <w:proofErr w:type="gramEnd"/>
+            <w:r>
+              <w:rPr>
+                <w:rFonts w:eastAsia="Times New Roman"/>
+                <w:color w:val="000000"/>
+                <w:lang w:val="es-PE" w:eastAsia="es-PE"/>
+              </w:rPr>
+              <w:t xml:space="preserve"> CF +  </w:t>
             </w:r>
             <w:r>
               <w:rPr>
@@ -8207,104 +8679,8 @@
         </w:rPr>
         <w:t>STSM_CF_FRONT</w:t>
       </w:r>
-    </w:p>
-    <w:p/>
-    <w:p>
-      <w:pPr>
-        <w:pStyle w:val="Prrafodelista"/>
-        <w:spacing w:after="0" w:line="240" w:lineRule="auto"/>
-        <w:contextualSpacing w:val="0"/>
-        <w:rPr>
-          <w:rFonts w:eastAsia="Times New Roman"/>
-          <w:color w:val="000000"/>
-          <w:lang w:val="es-PE" w:eastAsia="es-PE"/>
-        </w:rPr>
-      </w:pPr>
-      <w:r>
-        <w:rPr>
-          <w:rFonts w:eastAsia="Times New Roman"/>
-          <w:color w:val="000000"/>
-          <w:lang w:val="es-PE" w:eastAsia="es-PE"/>
-        </w:rPr>
-        <w:lastRenderedPageBreak/>
-        <w:t>CASO 5: Para los elementos que han sido validados por el usuario, la nomenclatura es la siguiente:</w:t>
-      </w:r>
-    </w:p>
-    <w:p>
-      <w:pPr>
-        <w:pStyle w:val="Prrafodelista"/>
-        <w:spacing w:after="0" w:line="240" w:lineRule="auto"/>
-        <w:contextualSpacing w:val="0"/>
-        <w:rPr>
-          <w:rFonts w:ascii="Times New Roman" w:eastAsia="Times New Roman" w:hAnsi="Times New Roman" w:cs="Times New Roman"/>
-          <w:sz w:val="24"/>
-          <w:szCs w:val="24"/>
-          <w:lang w:val="es-PE" w:eastAsia="es-PE"/>
-        </w:rPr>
-      </w:pPr>
-    </w:p>
-    <w:tbl>
-      <w:tblPr>
-        <w:tblW w:w="8217" w:type="dxa"/>
-        <w:tblInd w:w="809" w:type="dxa"/>
-        <w:tblCellMar>
-          <w:top w:w="15" w:type="dxa"/>
-          <w:left w:w="15" w:type="dxa"/>
-          <w:bottom w:w="15" w:type="dxa"/>
-          <w:right w:w="15" w:type="dxa"/>
-        </w:tblCellMar>
-        <w:tblLook w:val="04A0" w:firstRow="1" w:lastRow="0" w:firstColumn="1" w:lastColumn="0" w:noHBand="0" w:noVBand="1"/>
-      </w:tblPr>
-      <w:tblGrid>
-        <w:gridCol w:w="8217"/>
-      </w:tblGrid>
-      <w:tr>
-        <w:tc>
-          <w:tcPr>
-            <w:tcW w:w="8217" w:type="dxa"/>
-            <w:tcBorders>
-              <w:top w:val="single" w:sz="8" w:space="0" w:color="000000"/>
-              <w:left w:val="single" w:sz="8" w:space="0" w:color="000000"/>
-              <w:bottom w:val="single" w:sz="8" w:space="0" w:color="000000"/>
-              <w:right w:val="single" w:sz="8" w:space="0" w:color="000000"/>
-            </w:tcBorders>
-            <w:tcMar>
-              <w:top w:w="100" w:type="dxa"/>
-              <w:left w:w="100" w:type="dxa"/>
-              <w:bottom w:w="100" w:type="dxa"/>
-              <w:right w:w="100" w:type="dxa"/>
-            </w:tcMar>
-            <w:hideMark/>
-          </w:tcPr>
-          <w:p>
-            <w:pPr>
-              <w:spacing w:after="0" w:line="240" w:lineRule="auto"/>
-              <w:contextualSpacing w:val="0"/>
-              <w:rPr>
-                <w:rFonts w:ascii="Times New Roman" w:eastAsia="Times New Roman" w:hAnsi="Times New Roman" w:cs="Times New Roman"/>
-                <w:sz w:val="24"/>
-                <w:szCs w:val="24"/>
-                <w:lang w:val="es-PE" w:eastAsia="es-PE"/>
-              </w:rPr>
-            </w:pPr>
-            <w:bookmarkStart w:id="16" w:name="_GoBack"/>
-            <w:bookmarkEnd w:id="16"/>
-            <w:r>
-              <w:rPr>
-                <w:rFonts w:eastAsia="Times New Roman"/>
-                <w:color w:val="000000"/>
-                <w:lang w:val="es-PE" w:eastAsia="es-PE"/>
-              </w:rPr>
-              <w:t>Acrónimo del proyecto +  “_” + VAL + “_” + Acrónimo del ítem</w:t>
-            </w:r>
-          </w:p>
-        </w:tc>
-      </w:tr>
-    </w:tbl>
-    <w:p>
-      <w:pPr>
-        <w:ind w:left="720"/>
-      </w:pPr>
+      <w:bookmarkStart w:id="16" w:name="_GoBack"/>
+      <w:bookmarkEnd w:id="16"/>
     </w:p>
     <w:sectPr>
       <w:headerReference w:type="default" r:id="rId8"/>
@@ -8321,7 +8697,7 @@
 </file>
 
 <file path=word/endnotes.xml><?xml version="1.0" encoding="utf-8"?>
-<w:endnotes xmlns:wpc="http://schemas.microsoft.com/office/word/2010/wordprocessingCanvas" xmlns:mc="http://schemas.openxmlformats.org/markup-compatibility/2006" xmlns:o="urn:schemas-microsoft-com:office:office" xmlns:r="http://schemas.openxmlformats.org/officeDocument/2006/relationships" xmlns:m="http://schemas.openxmlformats.org/officeDocument/2006/math" xmlns:v="urn:schemas-microsoft-com:vml" xmlns:wp14="http://schemas.microsoft.com/office/word/2010/wordprocessingDrawing" xmlns:wp="http://schemas.openxmlformats.org/drawingml/2006/wordprocessingDrawing" xmlns:w10="urn:schemas-microsoft-com:office:word" xmlns:w="http://schemas.openxmlformats.org/wordprocessingml/2006/main" xmlns:w14="http://schemas.microsoft.com/office/word/2010/wordml" xmlns:w15="http://schemas.microsoft.com/office/word/2012/wordml" xmlns:wpg="http://schemas.microsoft.com/office/word/2010/wordprocessingGroup" xmlns:wpi="http://schemas.microsoft.com/office/word/2010/wordprocessingInk" xmlns:wne="http://schemas.microsoft.com/office/word/2006/wordml" xmlns:wps="http://schemas.microsoft.com/office/word/2010/wordprocessingShape" mc:Ignorable="w14 w15 wp14">
+<w:endnotes xmlns:wpc="http://schemas.microsoft.com/office/word/2010/wordprocessingCanvas" xmlns:cx="http://schemas.microsoft.com/office/drawing/2014/chartex" xmlns:cx1="http://schemas.microsoft.com/office/drawing/2015/9/8/chartex" xmlns:cx2="http://schemas.microsoft.com/office/drawing/2015/10/21/chartex" xmlns:cx3="http://schemas.microsoft.com/office/drawing/2016/5/9/chartex" xmlns:cx4="http://schemas.microsoft.com/office/drawing/2016/5/10/chartex" xmlns:cx5="http://schemas.microsoft.com/office/drawing/2016/5/11/chartex" xmlns:cx6="http://schemas.microsoft.com/office/drawing/2016/5/12/chartex" xmlns:cx7="http://schemas.microsoft.com/office/drawing/2016/5/13/chartex" xmlns:cx8="http://schemas.microsoft.com/office/drawing/2016/5/14/chartex" xmlns:mc="http://schemas.openxmlformats.org/markup-compatibility/2006" xmlns:aink="http://schemas.microsoft.com/office/drawing/2016/ink" xmlns:am3d="http://schemas.microsoft.com/office/drawing/2017/model3d" xmlns:o="urn:schemas-microsoft-com:office:office" xmlns:r="http://schemas.openxmlformats.org/officeDocument/2006/relationships" xmlns:m="http://schemas.openxmlformats.org/officeDocument/2006/math" xmlns:v="urn:schemas-microsoft-com:vml" xmlns:wp14="http://schemas.microsoft.com/office/word/2010/wordprocessingDrawing" xmlns:wp="http://schemas.openxmlformats.org/drawingml/2006/wordprocessingDrawing" xmlns:w10="urn:schemas-microsoft-com:office:word" xmlns:w="http://schemas.openxmlformats.org/wordprocessingml/2006/main" xmlns:w14="http://schemas.microsoft.com/office/word/2010/wordml" xmlns:w15="http://schemas.microsoft.com/office/word/2012/wordml" xmlns:w16cid="http://schemas.microsoft.com/office/word/2016/wordml/cid" xmlns:w16se="http://schemas.microsoft.com/office/word/2015/wordml/symex" xmlns:wpg="http://schemas.microsoft.com/office/word/2010/wordprocessingGroup" xmlns:wpi="http://schemas.microsoft.com/office/word/2010/wordprocessingInk" xmlns:wne="http://schemas.microsoft.com/office/word/2006/wordml" xmlns:wps="http://schemas.microsoft.com/office/word/2010/wordprocessingShape" mc:Ignorable="w14 w15 w16se w16cid wp14">
   <w:endnote w:type="separator" w:id="-1">
     <w:p>
       <w:pPr>
@@ -8346,7 +8722,7 @@
 </file>
 
 <file path=word/footer1.xml><?xml version="1.0" encoding="utf-8"?>
-<w:ftr xmlns:wpc="http://schemas.microsoft.com/office/word/2010/wordprocessingCanvas" xmlns:mc="http://schemas.openxmlformats.org/markup-compatibility/2006" xmlns:o="urn:schemas-microsoft-com:office:office" xmlns:r="http://schemas.openxmlformats.org/officeDocument/2006/relationships" xmlns:m="http://schemas.openxmlformats.org/officeDocument/2006/math" xmlns:v="urn:schemas-microsoft-com:vml" xmlns:wp14="http://schemas.microsoft.com/office/word/2010/wordprocessingDrawing" xmlns:wp="http://schemas.openxmlformats.org/drawingml/2006/wordprocessingDrawing" xmlns:w10="urn:schemas-microsoft-com:office:word" xmlns:w="http://schemas.openxmlformats.org/wordprocessingml/2006/main" xmlns:w14="http://schemas.microsoft.com/office/word/2010/wordml" xmlns:w15="http://schemas.microsoft.com/office/word/2012/wordml" xmlns:wpg="http://schemas.microsoft.com/office/word/2010/wordprocessingGroup" xmlns:wpi="http://schemas.microsoft.com/office/word/2010/wordprocessingInk" xmlns:wne="http://schemas.microsoft.com/office/word/2006/wordml" xmlns:wps="http://schemas.microsoft.com/office/word/2010/wordprocessingShape" mc:Ignorable="w14 w15 wp14">
+<w:ftr xmlns:wpc="http://schemas.microsoft.com/office/word/2010/wordprocessingCanvas" xmlns:cx="http://schemas.microsoft.com/office/drawing/2014/chartex" xmlns:cx1="http://schemas.microsoft.com/office/drawing/2015/9/8/chartex" xmlns:cx2="http://schemas.microsoft.com/office/drawing/2015/10/21/chartex" xmlns:cx3="http://schemas.microsoft.com/office/drawing/2016/5/9/chartex" xmlns:cx4="http://schemas.microsoft.com/office/drawing/2016/5/10/chartex" xmlns:cx5="http://schemas.microsoft.com/office/drawing/2016/5/11/chartex" xmlns:cx6="http://schemas.microsoft.com/office/drawing/2016/5/12/chartex" xmlns:cx7="http://schemas.microsoft.com/office/drawing/2016/5/13/chartex" xmlns:cx8="http://schemas.microsoft.com/office/drawing/2016/5/14/chartex" xmlns:mc="http://schemas.openxmlformats.org/markup-compatibility/2006" xmlns:aink="http://schemas.microsoft.com/office/drawing/2016/ink" xmlns:am3d="http://schemas.microsoft.com/office/drawing/2017/model3d" xmlns:o="urn:schemas-microsoft-com:office:office" xmlns:r="http://schemas.openxmlformats.org/officeDocument/2006/relationships" xmlns:m="http://schemas.openxmlformats.org/officeDocument/2006/math" xmlns:v="urn:schemas-microsoft-com:vml" xmlns:wp14="http://schemas.microsoft.com/office/word/2010/wordprocessingDrawing" xmlns:wp="http://schemas.openxmlformats.org/drawingml/2006/wordprocessingDrawing" xmlns:w10="urn:schemas-microsoft-com:office:word" xmlns:w="http://schemas.openxmlformats.org/wordprocessingml/2006/main" xmlns:w14="http://schemas.microsoft.com/office/word/2010/wordml" xmlns:w15="http://schemas.microsoft.com/office/word/2012/wordml" xmlns:w16cid="http://schemas.microsoft.com/office/word/2016/wordml/cid" xmlns:w16se="http://schemas.microsoft.com/office/word/2015/wordml/symex" xmlns:wpg="http://schemas.microsoft.com/office/word/2010/wordprocessingGroup" xmlns:wpi="http://schemas.microsoft.com/office/word/2010/wordprocessingInk" xmlns:wne="http://schemas.microsoft.com/office/word/2006/wordml" xmlns:wps="http://schemas.microsoft.com/office/word/2010/wordprocessingShape" mc:Ignorable="w14 w15 w16se w16cid wp14">
   <w:p>
     <w:pPr>
       <w:contextualSpacing w:val="0"/>
@@ -8374,7 +8750,7 @@
 </file>
 
 <file path=word/footer2.xml><?xml version="1.0" encoding="utf-8"?>
-<w:ftr xmlns:wpc="http://schemas.microsoft.com/office/word/2010/wordprocessingCanvas" xmlns:mc="http://schemas.openxmlformats.org/markup-compatibility/2006" xmlns:o="urn:schemas-microsoft-com:office:office" xmlns:r="http://schemas.openxmlformats.org/officeDocument/2006/relationships" xmlns:m="http://schemas.openxmlformats.org/officeDocument/2006/math" xmlns:v="urn:schemas-microsoft-com:vml" xmlns:wp14="http://schemas.microsoft.com/office/word/2010/wordprocessingDrawing" xmlns:wp="http://schemas.openxmlformats.org/drawingml/2006/wordprocessingDrawing" xmlns:w10="urn:schemas-microsoft-com:office:word" xmlns:w="http://schemas.openxmlformats.org/wordprocessingml/2006/main" xmlns:w14="http://schemas.microsoft.com/office/word/2010/wordml" xmlns:w15="http://schemas.microsoft.com/office/word/2012/wordml" xmlns:wpg="http://schemas.microsoft.com/office/word/2010/wordprocessingGroup" xmlns:wpi="http://schemas.microsoft.com/office/word/2010/wordprocessingInk" xmlns:wne="http://schemas.microsoft.com/office/word/2006/wordml" xmlns:wps="http://schemas.microsoft.com/office/word/2010/wordprocessingShape" mc:Ignorable="w14 w15 wp14">
+<w:ftr xmlns:wpc="http://schemas.microsoft.com/office/word/2010/wordprocessingCanvas" xmlns:cx="http://schemas.microsoft.com/office/drawing/2014/chartex" xmlns:cx1="http://schemas.microsoft.com/office/drawing/2015/9/8/chartex" xmlns:cx2="http://schemas.microsoft.com/office/drawing/2015/10/21/chartex" xmlns:cx3="http://schemas.microsoft.com/office/drawing/2016/5/9/chartex" xmlns:cx4="http://schemas.microsoft.com/office/drawing/2016/5/10/chartex" xmlns:cx5="http://schemas.microsoft.com/office/drawing/2016/5/11/chartex" xmlns:cx6="http://schemas.microsoft.com/office/drawing/2016/5/12/chartex" xmlns:cx7="http://schemas.microsoft.com/office/drawing/2016/5/13/chartex" xmlns:cx8="http://schemas.microsoft.com/office/drawing/2016/5/14/chartex" xmlns:mc="http://schemas.openxmlformats.org/markup-compatibility/2006" xmlns:aink="http://schemas.microsoft.com/office/drawing/2016/ink" xmlns:am3d="http://schemas.microsoft.com/office/drawing/2017/model3d" xmlns:o="urn:schemas-microsoft-com:office:office" xmlns:r="http://schemas.openxmlformats.org/officeDocument/2006/relationships" xmlns:m="http://schemas.openxmlformats.org/officeDocument/2006/math" xmlns:v="urn:schemas-microsoft-com:vml" xmlns:wp14="http://schemas.microsoft.com/office/word/2010/wordprocessingDrawing" xmlns:wp="http://schemas.openxmlformats.org/drawingml/2006/wordprocessingDrawing" xmlns:w10="urn:schemas-microsoft-com:office:word" xmlns:w="http://schemas.openxmlformats.org/wordprocessingml/2006/main" xmlns:w14="http://schemas.microsoft.com/office/word/2010/wordml" xmlns:w15="http://schemas.microsoft.com/office/word/2012/wordml" xmlns:w16cid="http://schemas.microsoft.com/office/word/2016/wordml/cid" xmlns:w16se="http://schemas.microsoft.com/office/word/2015/wordml/symex" xmlns:wpg="http://schemas.microsoft.com/office/word/2010/wordprocessingGroup" xmlns:wpi="http://schemas.microsoft.com/office/word/2010/wordprocessingInk" xmlns:wne="http://schemas.microsoft.com/office/word/2006/wordml" xmlns:wps="http://schemas.microsoft.com/office/word/2010/wordprocessingShape" mc:Ignorable="w14 w15 w16se w16cid wp14">
   <w:p>
     <w:pPr>
       <w:contextualSpacing w:val="0"/>
@@ -8384,7 +8760,7 @@
 </file>
 
 <file path=word/footnotes.xml><?xml version="1.0" encoding="utf-8"?>
-<w:footnotes xmlns:wpc="http://schemas.microsoft.com/office/word/2010/wordprocessingCanvas" xmlns:mc="http://schemas.openxmlformats.org/markup-compatibility/2006" xmlns:o="urn:schemas-microsoft-com:office:office" xmlns:r="http://schemas.openxmlformats.org/officeDocument/2006/relationships" xmlns:m="http://schemas.openxmlformats.org/officeDocument/2006/math" xmlns:v="urn:schemas-microsoft-com:vml" xmlns:wp14="http://schemas.microsoft.com/office/word/2010/wordprocessingDrawing" xmlns:wp="http://schemas.openxmlformats.org/drawingml/2006/wordprocessingDrawing" xmlns:w10="urn:schemas-microsoft-com:office:word" xmlns:w="http://schemas.openxmlformats.org/wordprocessingml/2006/main" xmlns:w14="http://schemas.microsoft.com/office/word/2010/wordml" xmlns:w15="http://schemas.microsoft.com/office/word/2012/wordml" xmlns:wpg="http://schemas.microsoft.com/office/word/2010/wordprocessingGroup" xmlns:wpi="http://schemas.microsoft.com/office/word/2010/wordprocessingInk" xmlns:wne="http://schemas.microsoft.com/office/word/2006/wordml" xmlns:wps="http://schemas.microsoft.com/office/word/2010/wordprocessingShape" mc:Ignorable="w14 w15 wp14">
+<w:footnotes xmlns:wpc="http://schemas.microsoft.com/office/word/2010/wordprocessingCanvas" xmlns:cx="http://schemas.microsoft.com/office/drawing/2014/chartex" xmlns:cx1="http://schemas.microsoft.com/office/drawing/2015/9/8/chartex" xmlns:cx2="http://schemas.microsoft.com/office/drawing/2015/10/21/chartex" xmlns:cx3="http://schemas.microsoft.com/office/drawing/2016/5/9/chartex" xmlns:cx4="http://schemas.microsoft.com/office/drawing/2016/5/10/chartex" xmlns:cx5="http://schemas.microsoft.com/office/drawing/2016/5/11/chartex" xmlns:cx6="http://schemas.microsoft.com/office/drawing/2016/5/12/chartex" xmlns:cx7="http://schemas.microsoft.com/office/drawing/2016/5/13/chartex" xmlns:cx8="http://schemas.microsoft.com/office/drawing/2016/5/14/chartex" xmlns:mc="http://schemas.openxmlformats.org/markup-compatibility/2006" xmlns:aink="http://schemas.microsoft.com/office/drawing/2016/ink" xmlns:am3d="http://schemas.microsoft.com/office/drawing/2017/model3d" xmlns:o="urn:schemas-microsoft-com:office:office" xmlns:r="http://schemas.openxmlformats.org/officeDocument/2006/relationships" xmlns:m="http://schemas.openxmlformats.org/officeDocument/2006/math" xmlns:v="urn:schemas-microsoft-com:vml" xmlns:wp14="http://schemas.microsoft.com/office/word/2010/wordprocessingDrawing" xmlns:wp="http://schemas.openxmlformats.org/drawingml/2006/wordprocessingDrawing" xmlns:w10="urn:schemas-microsoft-com:office:word" xmlns:w="http://schemas.openxmlformats.org/wordprocessingml/2006/main" xmlns:w14="http://schemas.microsoft.com/office/word/2010/wordml" xmlns:w15="http://schemas.microsoft.com/office/word/2012/wordml" xmlns:w16cid="http://schemas.microsoft.com/office/word/2016/wordml/cid" xmlns:w16se="http://schemas.microsoft.com/office/word/2015/wordml/symex" xmlns:wpg="http://schemas.microsoft.com/office/word/2010/wordprocessingGroup" xmlns:wpi="http://schemas.microsoft.com/office/word/2010/wordprocessingInk" xmlns:wne="http://schemas.microsoft.com/office/word/2006/wordml" xmlns:wps="http://schemas.microsoft.com/office/word/2010/wordprocessingShape" mc:Ignorable="w14 w15 w16se w16cid wp14">
   <w:footnote w:type="separator" w:id="-1">
     <w:p>
       <w:pPr>
@@ -8409,7 +8785,7 @@
 </file>
 
 <file path=word/header1.xml><?xml version="1.0" encoding="utf-8"?>
-<w:hdr xmlns:wpc="http://schemas.microsoft.com/office/word/2010/wordprocessingCanvas" xmlns:mc="http://schemas.openxmlformats.org/markup-compatibility/2006" xmlns:o="urn:schemas-microsoft-com:office:office" xmlns:r="http://schemas.openxmlformats.org/officeDocument/2006/relationships" xmlns:m="http://schemas.openxmlformats.org/officeDocument/2006/math" xmlns:v="urn:schemas-microsoft-com:vml" xmlns:wp14="http://schemas.microsoft.com/office/word/2010/wordprocessingDrawing" xmlns:wp="http://schemas.openxmlformats.org/drawingml/2006/wordprocessingDrawing" xmlns:w10="urn:schemas-microsoft-com:office:word" xmlns:w="http://schemas.openxmlformats.org/wordprocessingml/2006/main" xmlns:w14="http://schemas.microsoft.com/office/word/2010/wordml" xmlns:w15="http://schemas.microsoft.com/office/word/2012/wordml" xmlns:wpg="http://schemas.microsoft.com/office/word/2010/wordprocessingGroup" xmlns:wpi="http://schemas.microsoft.com/office/word/2010/wordprocessingInk" xmlns:wne="http://schemas.microsoft.com/office/word/2006/wordml" xmlns:wps="http://schemas.microsoft.com/office/word/2010/wordprocessingShape" mc:Ignorable="w14 w15 wp14">
+<w:hdr xmlns:wpc="http://schemas.microsoft.com/office/word/2010/wordprocessingCanvas" xmlns:cx="http://schemas.microsoft.com/office/drawing/2014/chartex" xmlns:cx1="http://schemas.microsoft.com/office/drawing/2015/9/8/chartex" xmlns:cx2="http://schemas.microsoft.com/office/drawing/2015/10/21/chartex" xmlns:cx3="http://schemas.microsoft.com/office/drawing/2016/5/9/chartex" xmlns:cx4="http://schemas.microsoft.com/office/drawing/2016/5/10/chartex" xmlns:cx5="http://schemas.microsoft.com/office/drawing/2016/5/11/chartex" xmlns:cx6="http://schemas.microsoft.com/office/drawing/2016/5/12/chartex" xmlns:cx7="http://schemas.microsoft.com/office/drawing/2016/5/13/chartex" xmlns:cx8="http://schemas.microsoft.com/office/drawing/2016/5/14/chartex" xmlns:mc="http://schemas.openxmlformats.org/markup-compatibility/2006" xmlns:aink="http://schemas.microsoft.com/office/drawing/2016/ink" xmlns:am3d="http://schemas.microsoft.com/office/drawing/2017/model3d" xmlns:o="urn:schemas-microsoft-com:office:office" xmlns:r="http://schemas.openxmlformats.org/officeDocument/2006/relationships" xmlns:m="http://schemas.openxmlformats.org/officeDocument/2006/math" xmlns:v="urn:schemas-microsoft-com:vml" xmlns:wp14="http://schemas.microsoft.com/office/word/2010/wordprocessingDrawing" xmlns:wp="http://schemas.openxmlformats.org/drawingml/2006/wordprocessingDrawing" xmlns:w10="urn:schemas-microsoft-com:office:word" xmlns:w="http://schemas.openxmlformats.org/wordprocessingml/2006/main" xmlns:w14="http://schemas.microsoft.com/office/word/2010/wordml" xmlns:w15="http://schemas.microsoft.com/office/word/2012/wordml" xmlns:w16cid="http://schemas.microsoft.com/office/word/2016/wordml/cid" xmlns:w16se="http://schemas.microsoft.com/office/word/2015/wordml/symex" xmlns:wpg="http://schemas.microsoft.com/office/word/2010/wordprocessingGroup" xmlns:wpi="http://schemas.microsoft.com/office/word/2010/wordprocessingInk" xmlns:wne="http://schemas.microsoft.com/office/word/2006/wordml" xmlns:wps="http://schemas.microsoft.com/office/word/2010/wordprocessingShape" mc:Ignorable="w14 w15 w16se w16cid wp14">
   <w:p>
     <w:pPr>
       <w:contextualSpacing w:val="0"/>
@@ -8498,8 +8874,8 @@
 </file>
 
 <file path=word/numbering.xml><?xml version="1.0" encoding="utf-8"?>
-<w:numbering xmlns:wpc="http://schemas.microsoft.com/office/word/2010/wordprocessingCanvas" xmlns:mc="http://schemas.openxmlformats.org/markup-compatibility/2006" xmlns:o="urn:schemas-microsoft-com:office:office" xmlns:r="http://schemas.openxmlformats.org/officeDocument/2006/relationships" xmlns:m="http://schemas.openxmlformats.org/officeDocument/2006/math" xmlns:v="urn:schemas-microsoft-com:vml" xmlns:wp14="http://schemas.microsoft.com/office/word/2010/wordprocessingDrawing" xmlns:wp="http://schemas.openxmlformats.org/drawingml/2006/wordprocessingDrawing" xmlns:w10="urn:schemas-microsoft-com:office:word" xmlns:w="http://schemas.openxmlformats.org/wordprocessingml/2006/main" xmlns:w14="http://schemas.microsoft.com/office/word/2010/wordml" xmlns:w15="http://schemas.microsoft.com/office/word/2012/wordml" xmlns:wpg="http://schemas.microsoft.com/office/word/2010/wordprocessingGroup" xmlns:wpi="http://schemas.microsoft.com/office/word/2010/wordprocessingInk" xmlns:wne="http://schemas.microsoft.com/office/word/2006/wordml" xmlns:wps="http://schemas.microsoft.com/office/word/2010/wordprocessingShape" mc:Ignorable="w14 w15 wp14">
-  <w:abstractNum w:abstractNumId="0">
+<w:numbering xmlns:wpc="http://schemas.microsoft.com/office/word/2010/wordprocessingCanvas" xmlns:cx="http://schemas.microsoft.com/office/drawing/2014/chartex" xmlns:cx1="http://schemas.microsoft.com/office/drawing/2015/9/8/chartex" xmlns:cx2="http://schemas.microsoft.com/office/drawing/2015/10/21/chartex" xmlns:cx3="http://schemas.microsoft.com/office/drawing/2016/5/9/chartex" xmlns:cx4="http://schemas.microsoft.com/office/drawing/2016/5/10/chartex" xmlns:cx5="http://schemas.microsoft.com/office/drawing/2016/5/11/chartex" xmlns:cx6="http://schemas.microsoft.com/office/drawing/2016/5/12/chartex" xmlns:cx7="http://schemas.microsoft.com/office/drawing/2016/5/13/chartex" xmlns:cx8="http://schemas.microsoft.com/office/drawing/2016/5/14/chartex" xmlns:mc="http://schemas.openxmlformats.org/markup-compatibility/2006" xmlns:aink="http://schemas.microsoft.com/office/drawing/2016/ink" xmlns:am3d="http://schemas.microsoft.com/office/drawing/2017/model3d" xmlns:o="urn:schemas-microsoft-com:office:office" xmlns:r="http://schemas.openxmlformats.org/officeDocument/2006/relationships" xmlns:m="http://schemas.openxmlformats.org/officeDocument/2006/math" xmlns:v="urn:schemas-microsoft-com:vml" xmlns:wp14="http://schemas.microsoft.com/office/word/2010/wordprocessingDrawing" xmlns:wp="http://schemas.openxmlformats.org/drawingml/2006/wordprocessingDrawing" xmlns:w10="urn:schemas-microsoft-com:office:word" xmlns:w="http://schemas.openxmlformats.org/wordprocessingml/2006/main" xmlns:w14="http://schemas.microsoft.com/office/word/2010/wordml" xmlns:w15="http://schemas.microsoft.com/office/word/2012/wordml" xmlns:w16cid="http://schemas.microsoft.com/office/word/2016/wordml/cid" xmlns:w16se="http://schemas.microsoft.com/office/word/2015/wordml/symex" xmlns:wpg="http://schemas.microsoft.com/office/word/2010/wordprocessingGroup" xmlns:wpi="http://schemas.microsoft.com/office/word/2010/wordprocessingInk" xmlns:wne="http://schemas.microsoft.com/office/word/2006/wordml" xmlns:wps="http://schemas.microsoft.com/office/word/2010/wordprocessingShape" mc:Ignorable="w14 w15 w16se w16cid wp14">
+  <w:abstractNum w:abstractNumId="0" w15:restartNumberingAfterBreak="0">
     <w:nsid w:val="93F34A6E"/>
     <w:multiLevelType w:val="singleLevel"/>
     <w:tmpl w:val="93F34A6E"/>
@@ -8519,7 +8895,7 @@
       </w:rPr>
     </w:lvl>
   </w:abstractNum>
-  <w:abstractNum w:abstractNumId="1">
+  <w:abstractNum w:abstractNumId="1" w15:restartNumberingAfterBreak="0">
     <w:nsid w:val="CAFE4A1D"/>
     <w:multiLevelType w:val="multilevel"/>
     <w:tmpl w:val="CAFE4A1D"/>
@@ -8659,7 +9035,7 @@
       </w:rPr>
     </w:lvl>
   </w:abstractNum>
-  <w:abstractNum w:abstractNumId="2">
+  <w:abstractNum w:abstractNumId="2" w15:restartNumberingAfterBreak="0">
     <w:nsid w:val="EAFDBCD9"/>
     <w:multiLevelType w:val="multilevel"/>
     <w:tmpl w:val="EAFDBCD9"/>
@@ -8799,7 +9175,7 @@
       </w:rPr>
     </w:lvl>
   </w:abstractNum>
-  <w:abstractNum w:abstractNumId="3">
+  <w:abstractNum w:abstractNumId="3" w15:restartNumberingAfterBreak="0">
     <w:nsid w:val="F73E582A"/>
     <w:multiLevelType w:val="multilevel"/>
     <w:tmpl w:val="F73E582A"/>
@@ -8939,7 +9315,7 @@
       </w:rPr>
     </w:lvl>
   </w:abstractNum>
-  <w:abstractNum w:abstractNumId="4">
+  <w:abstractNum w:abstractNumId="4" w15:restartNumberingAfterBreak="0">
     <w:nsid w:val="FAF3AE79"/>
     <w:multiLevelType w:val="multilevel"/>
     <w:tmpl w:val="FAF3AE79"/>
@@ -9079,7 +9455,7 @@
       </w:rPr>
     </w:lvl>
   </w:abstractNum>
-  <w:abstractNum w:abstractNumId="5">
+  <w:abstractNum w:abstractNumId="5" w15:restartNumberingAfterBreak="0">
     <w:nsid w:val="FF77F3CF"/>
     <w:multiLevelType w:val="multilevel"/>
     <w:tmpl w:val="FF77F3CF"/>
@@ -9219,7 +9595,7 @@
       </w:rPr>
     </w:lvl>
   </w:abstractNum>
-  <w:abstractNum w:abstractNumId="6">
+  <w:abstractNum w:abstractNumId="6" w15:restartNumberingAfterBreak="0">
     <w:nsid w:val="0F8E7FB5"/>
     <w:multiLevelType w:val="multilevel"/>
     <w:tmpl w:val="0F8E7FB5"/>
@@ -9332,7 +9708,7 @@
       </w:rPr>
     </w:lvl>
   </w:abstractNum>
-  <w:abstractNum w:abstractNumId="7">
+  <w:abstractNum w:abstractNumId="7" w15:restartNumberingAfterBreak="0">
     <w:nsid w:val="10912B7C"/>
     <w:multiLevelType w:val="multilevel"/>
     <w:tmpl w:val="10912B7C"/>
@@ -9444,7 +9820,7 @@
       </w:rPr>
     </w:lvl>
   </w:abstractNum>
-  <w:abstractNum w:abstractNumId="8">
+  <w:abstractNum w:abstractNumId="8" w15:restartNumberingAfterBreak="0">
     <w:nsid w:val="1BF81EC2"/>
     <w:multiLevelType w:val="multilevel"/>
     <w:tmpl w:val="79401778"/>
@@ -9593,7 +9969,7 @@
       </w:rPr>
     </w:lvl>
   </w:abstractNum>
-  <w:abstractNum w:abstractNumId="9">
+  <w:abstractNum w:abstractNumId="9" w15:restartNumberingAfterBreak="0">
     <w:nsid w:val="69DB3D74"/>
     <w:multiLevelType w:val="multilevel"/>
     <w:tmpl w:val="0F8E7FB5"/>
@@ -9706,7 +10082,7 @@
       </w:rPr>
     </w:lvl>
   </w:abstractNum>
-  <w:abstractNum w:abstractNumId="10">
+  <w:abstractNum w:abstractNumId="10" w15:restartNumberingAfterBreak="0">
     <w:nsid w:val="7FBEF5E4"/>
     <w:multiLevelType w:val="multilevel"/>
     <w:tmpl w:val="7FBEF5E4"/>
@@ -9883,7 +10259,7 @@
 </file>
 
 <file path=word/styles.xml><?xml version="1.0" encoding="utf-8"?>
-<w:styles xmlns:mc="http://schemas.openxmlformats.org/markup-compatibility/2006" xmlns:r="http://schemas.openxmlformats.org/officeDocument/2006/relationships" xmlns:w="http://schemas.openxmlformats.org/wordprocessingml/2006/main" xmlns:w14="http://schemas.microsoft.com/office/word/2010/wordml" xmlns:w15="http://schemas.microsoft.com/office/word/2012/wordml" mc:Ignorable="w14 w15">
+<w:styles xmlns:mc="http://schemas.openxmlformats.org/markup-compatibility/2006" xmlns:r="http://schemas.openxmlformats.org/officeDocument/2006/relationships" xmlns:w="http://schemas.openxmlformats.org/wordprocessingml/2006/main" xmlns:w14="http://schemas.microsoft.com/office/word/2010/wordml" xmlns:w15="http://schemas.microsoft.com/office/word/2012/wordml" xmlns:w16cid="http://schemas.microsoft.com/office/word/2016/wordml/cid" xmlns:w16se="http://schemas.microsoft.com/office/word/2015/wordml/symex" mc:Ignorable="w14 w15 w16se w16cid">
   <w:docDefaults>
     <w:rPrDefault>
       <w:rPr>
@@ -9897,7 +10273,7 @@
       </w:pPr>
     </w:pPrDefault>
   </w:docDefaults>
-  <w:latentStyles w:defLockedState="0" w:defUIPriority="99" w:defSemiHidden="0" w:defUnhideWhenUsed="0" w:defQFormat="0" w:count="371">
+  <w:latentStyles w:defLockedState="0" w:defUIPriority="99" w:defSemiHidden="0" w:defUnhideWhenUsed="0" w:defQFormat="0" w:count="375">
     <w:lsdException w:name="Normal" w:uiPriority="0" w:qFormat="1"/>
     <w:lsdException w:name="heading 1" w:uiPriority="0" w:qFormat="1"/>
     <w:lsdException w:name="heading 2" w:uiPriority="0" w:qFormat="1"/>
@@ -10003,7 +10379,6 @@
     <w:lsdException w:name="HTML Sample" w:semiHidden="1" w:unhideWhenUsed="1"/>
     <w:lsdException w:name="HTML Typewriter" w:semiHidden="1" w:unhideWhenUsed="1"/>
     <w:lsdException w:name="HTML Variable" w:semiHidden="1" w:unhideWhenUsed="1"/>
-    <w:lsdException w:name="Normal Table" w:semiHidden="1" w:unhideWhenUsed="1"/>
     <w:lsdException w:name="annotation subject" w:semiHidden="1" w:unhideWhenUsed="1"/>
     <w:lsdException w:name="No List" w:semiHidden="1" w:unhideWhenUsed="1"/>
     <w:lsdException w:name="Outline List 1" w:semiHidden="1" w:unhideWhenUsed="1"/>
@@ -10047,10 +10422,8 @@
     <w:lsdException w:name="Table Elegant" w:semiHidden="1" w:unhideWhenUsed="1"/>
     <w:lsdException w:name="Table Professional" w:semiHidden="1" w:unhideWhenUsed="1"/>
     <w:lsdException w:name="Table Subtle 1" w:semiHidden="1" w:unhideWhenUsed="1"/>
-    <w:lsdException w:name="Table Subtle 2" w:semiHidden="1" w:unhideWhenUsed="1"/>
     <w:lsdException w:name="Table Web 1" w:semiHidden="1" w:unhideWhenUsed="1"/>
     <w:lsdException w:name="Table Web 2" w:semiHidden="1" w:unhideWhenUsed="1"/>
-    <w:lsdException w:name="Table Web 3" w:semiHidden="1" w:unhideWhenUsed="1"/>
     <w:lsdException w:name="Balloon Text" w:semiHidden="1" w:unhideWhenUsed="1"/>
     <w:lsdException w:name="Table Grid" w:uiPriority="39"/>
     <w:lsdException w:name="Table Theme" w:semiHidden="1" w:unhideWhenUsed="1"/>
@@ -10266,6 +10639,10 @@
     <w:lsdException w:name="List Table 5 Dark Accent 6" w:uiPriority="50"/>
     <w:lsdException w:name="List Table 6 Colorful Accent 6" w:uiPriority="51"/>
     <w:lsdException w:name="List Table 7 Colorful Accent 6" w:uiPriority="52"/>
+    <w:lsdException w:name="Mention" w:semiHidden="1" w:unhideWhenUsed="1"/>
+    <w:lsdException w:name="Smart Hyperlink" w:semiHidden="1" w:unhideWhenUsed="1"/>
+    <w:lsdException w:name="Hashtag" w:semiHidden="1" w:unhideWhenUsed="1"/>
+    <w:lsdException w:name="Unresolved Mention" w:semiHidden="1" w:unhideWhenUsed="1"/>
   </w:latentStyles>
   <w:style w:type="paragraph" w:default="1" w:styleId="Normal">
     <w:name w:val="Normal"/>
@@ -10460,7 +10837,7 @@
       <w:szCs w:val="30"/>
     </w:rPr>
   </w:style>
-  <w:style w:type="paragraph" w:styleId="Puesto">
+  <w:style w:type="paragraph" w:styleId="Ttulo">
     <w:name w:val="Title"/>
     <w:basedOn w:val="Normal"/>
     <w:next w:val="Normal"/>
@@ -10524,7 +10901,6 @@
       <w:spacing w:line="240" w:lineRule="auto"/>
     </w:pPr>
     <w:tblPr>
-      <w:tblInd w:w="0" w:type="dxa"/>
       <w:tblBorders>
         <w:top w:val="single" w:sz="4" w:space="0" w:color="auto"/>
         <w:left w:val="single" w:sz="4" w:space="0" w:color="auto"/>
@@ -10533,12 +10909,6 @@
         <w:insideH w:val="single" w:sz="4" w:space="0" w:color="auto"/>
         <w:insideV w:val="single" w:sz="4" w:space="0" w:color="auto"/>
       </w:tblBorders>
-      <w:tblCellMar>
-        <w:top w:w="0" w:type="dxa"/>
-        <w:left w:w="108" w:type="dxa"/>
-        <w:bottom w:w="0" w:type="dxa"/>
-        <w:right w:w="108" w:type="dxa"/>
-      </w:tblCellMar>
     </w:tblPr>
   </w:style>
   <w:style w:type="table" w:customStyle="1" w:styleId="TableNormal1">
@@ -10600,7 +10970,6 @@
       <w:spacing w:line="240" w:lineRule="auto"/>
     </w:pPr>
     <w:tblPr>
-      <w:tblInd w:w="0" w:type="dxa"/>
       <w:tblBorders>
         <w:top w:val="single" w:sz="4" w:space="0" w:color="E5B8B7" w:themeColor="accent2" w:themeTint="66"/>
         <w:left w:val="single" w:sz="4" w:space="0" w:color="E5B8B7" w:themeColor="accent2" w:themeTint="66"/>
@@ -10609,12 +10978,6 @@
         <w:insideH w:val="single" w:sz="4" w:space="0" w:color="E5B8B7" w:themeColor="accent2" w:themeTint="66"/>
         <w:insideV w:val="single" w:sz="4" w:space="0" w:color="E5B8B7" w:themeColor="accent2" w:themeTint="66"/>
       </w:tblBorders>
-      <w:tblCellMar>
-        <w:top w:w="0" w:type="dxa"/>
-        <w:left w:w="108" w:type="dxa"/>
-        <w:bottom w:w="0" w:type="dxa"/>
-        <w:right w:w="108" w:type="dxa"/>
-      </w:tblCellMar>
     </w:tblPr>
     <w:tblStylePr w:type="firstRow">
       <w:rPr>
@@ -10660,15 +11023,7 @@
     <w:pPr>
       <w:spacing w:line="240" w:lineRule="auto"/>
     </w:pPr>
-    <w:tblPr>
-      <w:tblInd w:w="0" w:type="dxa"/>
-      <w:tblCellMar>
-        <w:top w:w="0" w:type="dxa"/>
-        <w:left w:w="108" w:type="dxa"/>
-        <w:bottom w:w="0" w:type="dxa"/>
-        <w:right w:w="108" w:type="dxa"/>
-      </w:tblCellMar>
-    </w:tblPr>
+    <w:tblPr/>
     <w:tblStylePr w:type="firstRow">
       <w:rPr>
         <w:rFonts w:asciiTheme="majorHAnsi" w:eastAsiaTheme="majorEastAsia" w:hAnsiTheme="majorHAnsi" w:cstheme="majorBidi"/>
@@ -10785,7 +11140,6 @@
       <w:spacing w:line="240" w:lineRule="auto"/>
     </w:pPr>
     <w:tblPr>
-      <w:tblInd w:w="0" w:type="dxa"/>
       <w:tblBorders>
         <w:top w:val="single" w:sz="4" w:space="0" w:color="999999" w:themeColor="text1" w:themeTint="66"/>
         <w:left w:val="single" w:sz="4" w:space="0" w:color="999999" w:themeColor="text1" w:themeTint="66"/>
@@ -10794,12 +11148,6 @@
         <w:insideH w:val="single" w:sz="4" w:space="0" w:color="999999" w:themeColor="text1" w:themeTint="66"/>
         <w:insideV w:val="single" w:sz="4" w:space="0" w:color="999999" w:themeColor="text1" w:themeTint="66"/>
       </w:tblBorders>
-      <w:tblCellMar>
-        <w:top w:w="0" w:type="dxa"/>
-        <w:left w:w="108" w:type="dxa"/>
-        <w:bottom w:w="0" w:type="dxa"/>
-        <w:right w:w="108" w:type="dxa"/>
-      </w:tblCellMar>
     </w:tblPr>
     <w:tblStylePr w:type="firstRow">
       <w:rPr>
@@ -10847,7 +11195,7 @@
       <w:ind w:left="720"/>
     </w:pPr>
   </w:style>
-  <w:style w:type="table" w:styleId="Tabladecuadrcula1clara-nfasis5">
+  <w:style w:type="table" w:styleId="Tablaconcuadrcula1clara-nfasis5">
     <w:name w:val="Grid Table 1 Light Accent 5"/>
     <w:basedOn w:val="Tablanormal"/>
     <w:uiPriority w:val="46"/>
@@ -10858,7 +11206,6 @@
     <w:tblPr>
       <w:tblStyleRowBandSize w:val="1"/>
       <w:tblStyleColBandSize w:val="1"/>
-      <w:tblInd w:w="0" w:type="dxa"/>
       <w:tblBorders>
         <w:top w:val="single" w:sz="4" w:space="0" w:color="B6DDE8" w:themeColor="accent5" w:themeTint="66"/>
         <w:left w:val="single" w:sz="4" w:space="0" w:color="B6DDE8" w:themeColor="accent5" w:themeTint="66"/>
@@ -10867,12 +11214,6 @@
         <w:insideH w:val="single" w:sz="4" w:space="0" w:color="B6DDE8" w:themeColor="accent5" w:themeTint="66"/>
         <w:insideV w:val="single" w:sz="4" w:space="0" w:color="B6DDE8" w:themeColor="accent5" w:themeTint="66"/>
       </w:tblBorders>
-      <w:tblCellMar>
-        <w:top w:w="0" w:type="dxa"/>
-        <w:left w:w="108" w:type="dxa"/>
-        <w:bottom w:w="0" w:type="dxa"/>
-        <w:right w:w="108" w:type="dxa"/>
-      </w:tblCellMar>
     </w:tblPr>
     <w:tblStylePr w:type="firstRow">
       <w:rPr>
@@ -10911,7 +11252,7 @@
       </w:rPr>
     </w:tblStylePr>
   </w:style>
-  <w:style w:type="table" w:styleId="Tabladecuadrcula1clara">
+  <w:style w:type="table" w:styleId="Tablaconcuadrcula1clara">
     <w:name w:val="Grid Table 1 Light"/>
     <w:basedOn w:val="Tablanormal"/>
     <w:uiPriority w:val="46"/>
@@ -10922,7 +11263,6 @@
     <w:tblPr>
       <w:tblStyleRowBandSize w:val="1"/>
       <w:tblStyleColBandSize w:val="1"/>
-      <w:tblInd w:w="0" w:type="dxa"/>
       <w:tblBorders>
         <w:top w:val="single" w:sz="4" w:space="0" w:color="999999" w:themeColor="text1" w:themeTint="66"/>
         <w:left w:val="single" w:sz="4" w:space="0" w:color="999999" w:themeColor="text1" w:themeTint="66"/>
@@ -10931,12 +11271,6 @@
         <w:insideH w:val="single" w:sz="4" w:space="0" w:color="999999" w:themeColor="text1" w:themeTint="66"/>
         <w:insideV w:val="single" w:sz="4" w:space="0" w:color="999999" w:themeColor="text1" w:themeTint="66"/>
       </w:tblBorders>
-      <w:tblCellMar>
-        <w:top w:w="0" w:type="dxa"/>
-        <w:left w:w="108" w:type="dxa"/>
-        <w:bottom w:w="0" w:type="dxa"/>
-        <w:right w:w="108" w:type="dxa"/>
-      </w:tblCellMar>
     </w:tblPr>
     <w:tblStylePr w:type="firstRow">
       <w:rPr>
@@ -10993,7 +11327,6 @@
     <w:tblPr>
       <w:tblStyleRowBandSize w:val="1"/>
       <w:tblStyleColBandSize w:val="1"/>
-      <w:tblInd w:w="0" w:type="dxa"/>
       <w:tblBorders>
         <w:top w:val="single" w:sz="4" w:space="0" w:color="BFBFBF" w:themeColor="background1" w:themeShade="BF"/>
         <w:left w:val="single" w:sz="4" w:space="0" w:color="BFBFBF" w:themeColor="background1" w:themeShade="BF"/>
@@ -11002,12 +11335,6 @@
         <w:insideH w:val="single" w:sz="4" w:space="0" w:color="BFBFBF" w:themeColor="background1" w:themeShade="BF"/>
         <w:insideV w:val="single" w:sz="4" w:space="0" w:color="BFBFBF" w:themeColor="background1" w:themeShade="BF"/>
       </w:tblBorders>
-      <w:tblCellMar>
-        <w:top w:w="0" w:type="dxa"/>
-        <w:left w:w="108" w:type="dxa"/>
-        <w:bottom w:w="0" w:type="dxa"/>
-        <w:right w:w="108" w:type="dxa"/>
-      </w:tblCellMar>
     </w:tblPr>
     <w:tblStylePr w:type="firstRow">
       <w:rPr>

</xml_diff>

<commit_message>
Cambiando Estructura ( 2.3 y 3)
</commit_message>
<xml_diff>
--- a/Documentos/PGC.docx
+++ b/Documentos/PGC.docx
@@ -739,14 +739,7 @@
                 <w:sz w:val="20"/>
                 <w:szCs w:val="20"/>
               </w:rPr>
-              <w:t>19</w:t>
-            </w:r>
-            <w:r>
-              <w:rPr>
-                <w:sz w:val="20"/>
-                <w:szCs w:val="20"/>
-              </w:rPr>
-              <w:t>/10/10</w:t>
+              <w:t>19/10/10</w:t>
             </w:r>
           </w:p>
         </w:tc>
@@ -7450,9 +7443,12 @@
       </w:pPr>
       <w:bookmarkStart w:id="17" w:name="_Toc527673240"/>
       <w:r>
-        <w:t>Lista de clasificación de CI</w:t>
+        <w:t xml:space="preserve">Lista de clasificación de </w:t>
       </w:r>
       <w:bookmarkEnd w:id="17"/>
+      <w:r>
+        <w:t>Elemento de Configuración</w:t>
+      </w:r>
     </w:p>
     <w:tbl>
       <w:tblPr>
@@ -8954,8 +8950,6 @@
           <w:lang w:eastAsia="es-PE"/>
         </w:rPr>
       </w:pPr>
-      <w:bookmarkStart w:id="19" w:name="_GoBack"/>
-      <w:bookmarkEnd w:id="19"/>
     </w:p>
     <w:p>
       <w:pPr>
@@ -9399,6 +9393,85 @@
         </w:rPr>
         <w:t>STSM_CF_FRONT</w:t>
       </w:r>
+    </w:p>
+    <w:p>
+      <w:pPr>
+        <w:pStyle w:val="Ttulo2"/>
+        <w:numPr>
+          <w:ilvl w:val="1"/>
+          <w:numId w:val="1"/>
+        </w:numPr>
+      </w:pPr>
+      <w:r>
+        <w:t>Lista de Elemento con la Nomenclatura</w:t>
+      </w:r>
+    </w:p>
+    <w:p>
+      <w:pPr>
+        <w:ind w:left="720"/>
+      </w:pPr>
+    </w:p>
+    <w:p>
+      <w:pPr>
+        <w:pStyle w:val="Ttulo1"/>
+        <w:numPr>
+          <w:ilvl w:val="0"/>
+          <w:numId w:val="1"/>
+        </w:numPr>
+      </w:pPr>
+      <w:r>
+        <w:t>Control</w:t>
+      </w:r>
+    </w:p>
+    <w:p>
+      <w:pPr>
+        <w:pStyle w:val="Ttulo2"/>
+        <w:numPr>
+          <w:ilvl w:val="1"/>
+          <w:numId w:val="1"/>
+        </w:numPr>
+      </w:pPr>
+      <w:r>
+        <w:t>Definición de Línea Base de un Proyecto de Software</w:t>
+      </w:r>
+    </w:p>
+    <w:p/>
+    <w:p>
+      <w:pPr>
+        <w:pStyle w:val="Ttulo2"/>
+        <w:numPr>
+          <w:ilvl w:val="1"/>
+          <w:numId w:val="1"/>
+        </w:numPr>
+      </w:pPr>
+      <w:r>
+        <w:t xml:space="preserve">Definición de </w:t>
+      </w:r>
+      <w:r>
+        <w:t>la Estructura de la Librería</w:t>
+      </w:r>
+      <w:bookmarkStart w:id="19" w:name="_GoBack"/>
+      <w:bookmarkEnd w:id="19"/>
+    </w:p>
+    <w:p>
+      <w:pPr>
+        <w:ind w:left="720"/>
+      </w:pPr>
+    </w:p>
+    <w:p>
+      <w:pPr>
+        <w:tabs>
+          <w:tab w:val="num" w:pos="1440"/>
+        </w:tabs>
+        <w:spacing w:after="0" w:line="240" w:lineRule="auto"/>
+        <w:contextualSpacing w:val="0"/>
+        <w:textAlignment w:val="baseline"/>
+        <w:rPr>
+          <w:rFonts w:eastAsia="Times New Roman"/>
+          <w:color w:val="000000"/>
+          <w:lang w:eastAsia="es-PE"/>
+        </w:rPr>
+      </w:pPr>
     </w:p>
     <w:sectPr>
       <w:headerReference w:type="default" r:id="rId8"/>
@@ -9458,7 +9531,7 @@
       <w:rPr>
         <w:noProof/>
       </w:rPr>
-      <w:t>7</w:t>
+      <w:t>9</w:t>
     </w:r>
     <w:r>
       <w:fldChar w:fldCharType="end"/>
@@ -12168,7 +12241,6 @@
   <w:style w:type="character" w:default="1" w:styleId="Fuentedeprrafopredeter">
     <w:name w:val="Default Paragraph Font"/>
     <w:uiPriority w:val="1"/>
-    <w:semiHidden/>
     <w:unhideWhenUsed/>
   </w:style>
   <w:style w:type="table" w:default="1" w:styleId="Tablanormal">

</xml_diff>

<commit_message>
añadi la descripcion de desarrollo
</commit_message>
<xml_diff>
--- a/Documentos/PGC.docx
+++ b/Documentos/PGC.docx
@@ -10024,8 +10024,6 @@
       <w:r>
         <w:t>y elementos</w:t>
       </w:r>
-      <w:bookmarkStart w:id="19" w:name="_GoBack"/>
-      <w:bookmarkEnd w:id="19"/>
     </w:p>
     <w:p>
       <w:pPr>
@@ -10052,7 +10050,898 @@
       <w:pPr>
         <w:ind w:left="720"/>
       </w:pPr>
+      <w:bookmarkStart w:id="19" w:name="_GoBack"/>
+      <w:bookmarkEnd w:id="19"/>
     </w:p>
+    <w:p>
+      <w:pPr>
+        <w:pStyle w:val="Prrafodelista"/>
+        <w:numPr>
+          <w:ilvl w:val="0"/>
+          <w:numId w:val="23"/>
+        </w:numPr>
+        <w:spacing w:after="0" w:line="240" w:lineRule="auto"/>
+        <w:contextualSpacing w:val="0"/>
+        <w:rPr>
+          <w:rFonts w:ascii="Times New Roman" w:eastAsia="Times New Roman" w:hAnsi="Times New Roman" w:cs="Times New Roman"/>
+          <w:sz w:val="24"/>
+          <w:szCs w:val="24"/>
+          <w:lang w:val="es-PE" w:eastAsia="es-PE"/>
+        </w:rPr>
+      </w:pPr>
+      <w:r>
+        <w:rPr>
+          <w:rFonts w:eastAsia="Times New Roman"/>
+          <w:b/>
+          <w:bCs/>
+          <w:color w:val="000000"/>
+          <w:lang w:val="es-PE" w:eastAsia="es-PE"/>
+        </w:rPr>
+        <w:t>Desarrollo</w:t>
+      </w:r>
+    </w:p>
+    <w:p>
+      <w:pPr>
+        <w:numPr>
+          <w:ilvl w:val="0"/>
+          <w:numId w:val="19"/>
+        </w:numPr>
+        <w:spacing w:after="0" w:line="240" w:lineRule="auto"/>
+        <w:contextualSpacing w:val="0"/>
+        <w:textAlignment w:val="baseline"/>
+        <w:rPr>
+          <w:rFonts w:eastAsia="Times New Roman"/>
+          <w:color w:val="000000"/>
+          <w:lang w:val="es-PE" w:eastAsia="es-PE"/>
+        </w:rPr>
+      </w:pPr>
+      <w:r>
+        <w:rPr>
+          <w:rFonts w:eastAsia="Times New Roman"/>
+          <w:color w:val="000000"/>
+          <w:lang w:val="es-PE" w:eastAsia="es-PE"/>
+        </w:rPr>
+        <w:t>Responsable</w:t>
+      </w:r>
+    </w:p>
+    <w:p>
+      <w:pPr>
+        <w:spacing w:after="0" w:line="240" w:lineRule="auto"/>
+        <w:ind w:left="1080" w:firstLine="720"/>
+        <w:contextualSpacing w:val="0"/>
+        <w:rPr>
+          <w:rFonts w:ascii="Times New Roman" w:eastAsia="Times New Roman" w:hAnsi="Times New Roman" w:cs="Times New Roman"/>
+          <w:sz w:val="24"/>
+          <w:szCs w:val="24"/>
+          <w:lang w:val="es-PE" w:eastAsia="es-PE"/>
+        </w:rPr>
+      </w:pPr>
+      <w:r>
+        <w:rPr>
+          <w:rFonts w:eastAsia="Times New Roman"/>
+          <w:color w:val="000000"/>
+          <w:lang w:val="es-PE" w:eastAsia="es-PE"/>
+        </w:rPr>
+        <w:t>Gerente de proyecto</w:t>
+      </w:r>
+    </w:p>
+    <w:p>
+      <w:pPr>
+        <w:numPr>
+          <w:ilvl w:val="0"/>
+          <w:numId w:val="20"/>
+        </w:numPr>
+        <w:spacing w:after="0" w:line="240" w:lineRule="auto"/>
+        <w:contextualSpacing w:val="0"/>
+        <w:textAlignment w:val="baseline"/>
+        <w:rPr>
+          <w:rFonts w:eastAsia="Times New Roman"/>
+          <w:color w:val="000000"/>
+          <w:lang w:val="es-PE" w:eastAsia="es-PE"/>
+        </w:rPr>
+      </w:pPr>
+      <w:r>
+        <w:rPr>
+          <w:rFonts w:eastAsia="Times New Roman"/>
+          <w:color w:val="000000"/>
+          <w:lang w:val="es-PE" w:eastAsia="es-PE"/>
+        </w:rPr>
+        <w:t>Actividades</w:t>
+      </w:r>
+    </w:p>
+    <w:p>
+      <w:pPr>
+        <w:spacing w:after="0" w:line="240" w:lineRule="auto"/>
+        <w:ind w:left="1800"/>
+        <w:contextualSpacing w:val="0"/>
+        <w:rPr>
+          <w:rFonts w:ascii="Times New Roman" w:eastAsia="Times New Roman" w:hAnsi="Times New Roman" w:cs="Times New Roman"/>
+          <w:sz w:val="24"/>
+          <w:szCs w:val="24"/>
+          <w:lang w:val="es-PE" w:eastAsia="es-PE"/>
+        </w:rPr>
+      </w:pPr>
+      <w:proofErr w:type="spellStart"/>
+      <w:r>
+        <w:rPr>
+          <w:rFonts w:eastAsia="Times New Roman"/>
+          <w:color w:val="000000"/>
+          <w:lang w:val="es-PE" w:eastAsia="es-PE"/>
+        </w:rPr>
+        <w:lastRenderedPageBreak/>
+        <w:t>Check</w:t>
+      </w:r>
+      <w:proofErr w:type="spellEnd"/>
+      <w:r>
+        <w:rPr>
+          <w:rFonts w:eastAsia="Times New Roman"/>
+          <w:color w:val="000000"/>
+          <w:lang w:val="es-PE" w:eastAsia="es-PE"/>
+        </w:rPr>
+        <w:t xml:space="preserve"> in y </w:t>
+      </w:r>
+      <w:proofErr w:type="spellStart"/>
+      <w:r>
+        <w:rPr>
+          <w:rFonts w:eastAsia="Times New Roman"/>
+          <w:color w:val="000000"/>
+          <w:lang w:val="es-PE" w:eastAsia="es-PE"/>
+        </w:rPr>
+        <w:t>check</w:t>
+      </w:r>
+      <w:proofErr w:type="spellEnd"/>
+      <w:r>
+        <w:rPr>
+          <w:rFonts w:eastAsia="Times New Roman"/>
+          <w:color w:val="000000"/>
+          <w:lang w:val="es-PE" w:eastAsia="es-PE"/>
+        </w:rPr>
+        <w:t xml:space="preserve"> </w:t>
+      </w:r>
+      <w:proofErr w:type="spellStart"/>
+      <w:r>
+        <w:rPr>
+          <w:rFonts w:eastAsia="Times New Roman"/>
+          <w:color w:val="000000"/>
+          <w:lang w:val="es-PE" w:eastAsia="es-PE"/>
+        </w:rPr>
+        <w:t>out</w:t>
+      </w:r>
+      <w:proofErr w:type="spellEnd"/>
+      <w:r>
+        <w:rPr>
+          <w:rFonts w:eastAsia="Times New Roman"/>
+          <w:color w:val="000000"/>
+          <w:lang w:val="es-PE" w:eastAsia="es-PE"/>
+        </w:rPr>
+        <w:t xml:space="preserve"> de los elementos pertenecientes al desarrollo del proyecto, el código, documentación, etc.</w:t>
+      </w:r>
+    </w:p>
+    <w:p>
+      <w:pPr>
+        <w:numPr>
+          <w:ilvl w:val="0"/>
+          <w:numId w:val="21"/>
+        </w:numPr>
+        <w:tabs>
+          <w:tab w:val="clear" w:pos="720"/>
+          <w:tab w:val="num" w:pos="1800"/>
+        </w:tabs>
+        <w:spacing w:after="0" w:line="240" w:lineRule="auto"/>
+        <w:ind w:left="1800"/>
+        <w:contextualSpacing w:val="0"/>
+        <w:textAlignment w:val="baseline"/>
+        <w:rPr>
+          <w:rFonts w:eastAsia="Times New Roman"/>
+          <w:color w:val="000000"/>
+          <w:lang w:val="es-PE" w:eastAsia="es-PE"/>
+        </w:rPr>
+      </w:pPr>
+      <w:r>
+        <w:rPr>
+          <w:rFonts w:eastAsia="Times New Roman"/>
+          <w:color w:val="000000"/>
+          <w:lang w:val="es-PE" w:eastAsia="es-PE"/>
+        </w:rPr>
+        <w:t>Contenido</w:t>
+      </w:r>
+    </w:p>
+    <w:p>
+      <w:pPr>
+        <w:spacing w:after="0" w:line="240" w:lineRule="auto"/>
+        <w:ind w:left="1800"/>
+        <w:contextualSpacing w:val="0"/>
+        <w:rPr>
+          <w:rFonts w:ascii="Times New Roman" w:eastAsia="Times New Roman" w:hAnsi="Times New Roman" w:cs="Times New Roman"/>
+          <w:sz w:val="24"/>
+          <w:szCs w:val="24"/>
+          <w:lang w:val="es-PE" w:eastAsia="es-PE"/>
+        </w:rPr>
+      </w:pPr>
+      <w:r>
+        <w:rPr>
+          <w:rFonts w:eastAsia="Times New Roman"/>
+          <w:color w:val="000000"/>
+          <w:lang w:val="es-PE" w:eastAsia="es-PE"/>
+        </w:rPr>
+        <w:t>Código y documentación de los componente y módulos.</w:t>
+      </w:r>
+    </w:p>
+    <w:p>
+      <w:pPr>
+        <w:spacing w:after="0" w:line="240" w:lineRule="auto"/>
+        <w:ind w:left="1800"/>
+        <w:contextualSpacing w:val="0"/>
+        <w:rPr>
+          <w:rFonts w:ascii="Times New Roman" w:eastAsia="Times New Roman" w:hAnsi="Times New Roman" w:cs="Times New Roman"/>
+          <w:sz w:val="24"/>
+          <w:szCs w:val="24"/>
+          <w:lang w:val="es-PE" w:eastAsia="es-PE"/>
+        </w:rPr>
+      </w:pPr>
+      <w:r>
+        <w:rPr>
+          <w:rFonts w:eastAsia="Times New Roman"/>
+          <w:color w:val="000000"/>
+          <w:lang w:val="es-PE" w:eastAsia="es-PE"/>
+        </w:rPr>
+        <w:t>Script de la base de datos.</w:t>
+      </w:r>
+    </w:p>
+    <w:p>
+      <w:pPr>
+        <w:spacing w:after="0" w:line="240" w:lineRule="auto"/>
+        <w:ind w:left="1800"/>
+        <w:contextualSpacing w:val="0"/>
+        <w:rPr>
+          <w:rFonts w:ascii="Times New Roman" w:eastAsia="Times New Roman" w:hAnsi="Times New Roman" w:cs="Times New Roman"/>
+          <w:sz w:val="24"/>
+          <w:szCs w:val="24"/>
+          <w:lang w:val="es-PE" w:eastAsia="es-PE"/>
+        </w:rPr>
+      </w:pPr>
+      <w:r>
+        <w:rPr>
+          <w:rFonts w:eastAsia="Times New Roman"/>
+          <w:color w:val="000000"/>
+          <w:lang w:val="es-PE" w:eastAsia="es-PE"/>
+        </w:rPr>
+        <w:t>Documentación de las pruebas unitarias: procedimientos, datos y casos de prueba.</w:t>
+      </w:r>
+    </w:p>
+    <w:p>
+      <w:pPr>
+        <w:numPr>
+          <w:ilvl w:val="0"/>
+          <w:numId w:val="22"/>
+        </w:numPr>
+        <w:tabs>
+          <w:tab w:val="clear" w:pos="720"/>
+          <w:tab w:val="num" w:pos="1800"/>
+        </w:tabs>
+        <w:spacing w:after="0" w:line="240" w:lineRule="auto"/>
+        <w:ind w:left="1800"/>
+        <w:contextualSpacing w:val="0"/>
+        <w:textAlignment w:val="baseline"/>
+        <w:rPr>
+          <w:rFonts w:eastAsia="Times New Roman"/>
+          <w:color w:val="000000"/>
+          <w:lang w:val="es-PE" w:eastAsia="es-PE"/>
+        </w:rPr>
+      </w:pPr>
+      <w:r>
+        <w:rPr>
+          <w:rFonts w:eastAsia="Times New Roman"/>
+          <w:color w:val="000000"/>
+          <w:lang w:val="es-PE" w:eastAsia="es-PE"/>
+        </w:rPr>
+        <w:t>Accesos</w:t>
+      </w:r>
+    </w:p>
+    <w:p>
+      <w:pPr>
+        <w:spacing w:after="0" w:line="240" w:lineRule="auto"/>
+        <w:contextualSpacing w:val="0"/>
+        <w:rPr>
+          <w:rFonts w:ascii="Times New Roman" w:eastAsia="Times New Roman" w:hAnsi="Times New Roman" w:cs="Times New Roman"/>
+          <w:sz w:val="24"/>
+          <w:szCs w:val="24"/>
+          <w:lang w:val="es-PE" w:eastAsia="es-PE"/>
+        </w:rPr>
+      </w:pPr>
+    </w:p>
+    <w:tbl>
+      <w:tblPr>
+        <w:tblW w:w="9026" w:type="dxa"/>
+        <w:tblCellMar>
+          <w:top w:w="15" w:type="dxa"/>
+          <w:left w:w="15" w:type="dxa"/>
+          <w:bottom w:w="15" w:type="dxa"/>
+          <w:right w:w="15" w:type="dxa"/>
+        </w:tblCellMar>
+        <w:tblLook w:val="04A0" w:firstRow="1" w:lastRow="0" w:firstColumn="1" w:lastColumn="0" w:noHBand="0" w:noVBand="1"/>
+      </w:tblPr>
+      <w:tblGrid>
+        <w:gridCol w:w="5160"/>
+        <w:gridCol w:w="3866"/>
+      </w:tblGrid>
+      <w:tr>
+        <w:tc>
+          <w:tcPr>
+            <w:tcW w:w="0" w:type="auto"/>
+            <w:tcBorders>
+              <w:top w:val="single" w:sz="8" w:space="0" w:color="000000"/>
+              <w:left w:val="single" w:sz="8" w:space="0" w:color="000000"/>
+              <w:bottom w:val="single" w:sz="8" w:space="0" w:color="000000"/>
+              <w:right w:val="single" w:sz="8" w:space="0" w:color="000000"/>
+            </w:tcBorders>
+            <w:tcMar>
+              <w:top w:w="100" w:type="dxa"/>
+              <w:left w:w="100" w:type="dxa"/>
+              <w:bottom w:w="100" w:type="dxa"/>
+              <w:right w:w="100" w:type="dxa"/>
+            </w:tcMar>
+            <w:hideMark/>
+          </w:tcPr>
+          <w:p>
+            <w:pPr>
+              <w:spacing w:after="0" w:line="240" w:lineRule="auto"/>
+              <w:contextualSpacing w:val="0"/>
+              <w:jc w:val="center"/>
+              <w:rPr>
+                <w:rFonts w:ascii="Times New Roman" w:eastAsia="Times New Roman" w:hAnsi="Times New Roman" w:cs="Times New Roman"/>
+                <w:sz w:val="24"/>
+                <w:szCs w:val="24"/>
+                <w:lang w:val="es-PE" w:eastAsia="es-PE"/>
+              </w:rPr>
+            </w:pPr>
+            <w:r>
+              <w:rPr>
+                <w:rFonts w:eastAsia="Times New Roman"/>
+                <w:b/>
+                <w:bCs/>
+                <w:color w:val="000000"/>
+                <w:lang w:val="es-PE" w:eastAsia="es-PE"/>
+              </w:rPr>
+              <w:t>Rol</w:t>
+            </w:r>
+          </w:p>
+        </w:tc>
+        <w:tc>
+          <w:tcPr>
+            <w:tcW w:w="0" w:type="auto"/>
+            <w:tcBorders>
+              <w:top w:val="single" w:sz="8" w:space="0" w:color="000000"/>
+              <w:left w:val="single" w:sz="8" w:space="0" w:color="000000"/>
+              <w:bottom w:val="single" w:sz="8" w:space="0" w:color="000000"/>
+              <w:right w:val="single" w:sz="8" w:space="0" w:color="000000"/>
+            </w:tcBorders>
+            <w:tcMar>
+              <w:top w:w="100" w:type="dxa"/>
+              <w:left w:w="100" w:type="dxa"/>
+              <w:bottom w:w="100" w:type="dxa"/>
+              <w:right w:w="100" w:type="dxa"/>
+            </w:tcMar>
+            <w:hideMark/>
+          </w:tcPr>
+          <w:p>
+            <w:pPr>
+              <w:spacing w:after="0" w:line="240" w:lineRule="auto"/>
+              <w:contextualSpacing w:val="0"/>
+              <w:jc w:val="center"/>
+              <w:rPr>
+                <w:rFonts w:ascii="Times New Roman" w:eastAsia="Times New Roman" w:hAnsi="Times New Roman" w:cs="Times New Roman"/>
+                <w:sz w:val="24"/>
+                <w:szCs w:val="24"/>
+                <w:lang w:val="es-PE" w:eastAsia="es-PE"/>
+              </w:rPr>
+            </w:pPr>
+            <w:r>
+              <w:rPr>
+                <w:rFonts w:eastAsia="Times New Roman"/>
+                <w:b/>
+                <w:bCs/>
+                <w:color w:val="000000"/>
+                <w:lang w:val="es-PE" w:eastAsia="es-PE"/>
+              </w:rPr>
+              <w:t>Tipo de acceso</w:t>
+            </w:r>
+          </w:p>
+        </w:tc>
+      </w:tr>
+      <w:tr>
+        <w:tc>
+          <w:tcPr>
+            <w:tcW w:w="0" w:type="auto"/>
+            <w:tcBorders>
+              <w:top w:val="single" w:sz="8" w:space="0" w:color="000000"/>
+              <w:left w:val="single" w:sz="8" w:space="0" w:color="000000"/>
+              <w:bottom w:val="single" w:sz="8" w:space="0" w:color="000000"/>
+              <w:right w:val="single" w:sz="8" w:space="0" w:color="000000"/>
+            </w:tcBorders>
+            <w:tcMar>
+              <w:top w:w="100" w:type="dxa"/>
+              <w:left w:w="100" w:type="dxa"/>
+              <w:bottom w:w="100" w:type="dxa"/>
+              <w:right w:w="100" w:type="dxa"/>
+            </w:tcMar>
+            <w:hideMark/>
+          </w:tcPr>
+          <w:p>
+            <w:pPr>
+              <w:spacing w:after="0" w:line="240" w:lineRule="auto"/>
+              <w:contextualSpacing w:val="0"/>
+              <w:rPr>
+                <w:rFonts w:ascii="Times New Roman" w:eastAsia="Times New Roman" w:hAnsi="Times New Roman" w:cs="Times New Roman"/>
+                <w:sz w:val="24"/>
+                <w:szCs w:val="24"/>
+                <w:lang w:val="es-PE" w:eastAsia="es-PE"/>
+              </w:rPr>
+            </w:pPr>
+            <w:r>
+              <w:rPr>
+                <w:rFonts w:eastAsia="Times New Roman"/>
+                <w:color w:val="000000"/>
+                <w:lang w:val="es-PE" w:eastAsia="es-PE"/>
+              </w:rPr>
+              <w:t>Gerente de proyecto</w:t>
+            </w:r>
+          </w:p>
+        </w:tc>
+        <w:tc>
+          <w:tcPr>
+            <w:tcW w:w="0" w:type="auto"/>
+            <w:tcBorders>
+              <w:top w:val="single" w:sz="8" w:space="0" w:color="000000"/>
+              <w:left w:val="single" w:sz="8" w:space="0" w:color="000000"/>
+              <w:bottom w:val="single" w:sz="8" w:space="0" w:color="000000"/>
+              <w:right w:val="single" w:sz="8" w:space="0" w:color="000000"/>
+            </w:tcBorders>
+            <w:tcMar>
+              <w:top w:w="100" w:type="dxa"/>
+              <w:left w:w="100" w:type="dxa"/>
+              <w:bottom w:w="100" w:type="dxa"/>
+              <w:right w:w="100" w:type="dxa"/>
+            </w:tcMar>
+            <w:hideMark/>
+          </w:tcPr>
+          <w:p>
+            <w:pPr>
+              <w:spacing w:after="0" w:line="240" w:lineRule="auto"/>
+              <w:contextualSpacing w:val="0"/>
+              <w:rPr>
+                <w:rFonts w:ascii="Times New Roman" w:eastAsia="Times New Roman" w:hAnsi="Times New Roman" w:cs="Times New Roman"/>
+                <w:sz w:val="24"/>
+                <w:szCs w:val="24"/>
+                <w:lang w:val="es-PE" w:eastAsia="es-PE"/>
+              </w:rPr>
+            </w:pPr>
+            <w:r>
+              <w:rPr>
+                <w:rFonts w:eastAsia="Times New Roman"/>
+                <w:color w:val="000000"/>
+                <w:lang w:val="es-PE" w:eastAsia="es-PE"/>
+              </w:rPr>
+              <w:t>-Leer</w:t>
+            </w:r>
+          </w:p>
+          <w:p>
+            <w:pPr>
+              <w:spacing w:after="0" w:line="240" w:lineRule="auto"/>
+              <w:contextualSpacing w:val="0"/>
+              <w:rPr>
+                <w:rFonts w:ascii="Times New Roman" w:eastAsia="Times New Roman" w:hAnsi="Times New Roman" w:cs="Times New Roman"/>
+                <w:sz w:val="24"/>
+                <w:szCs w:val="24"/>
+                <w:lang w:val="es-PE" w:eastAsia="es-PE"/>
+              </w:rPr>
+            </w:pPr>
+            <w:r>
+              <w:rPr>
+                <w:rFonts w:eastAsia="Times New Roman"/>
+                <w:color w:val="000000"/>
+                <w:lang w:val="es-PE" w:eastAsia="es-PE"/>
+              </w:rPr>
+              <w:t>-Escribir</w:t>
+            </w:r>
+          </w:p>
+          <w:p>
+            <w:pPr>
+              <w:spacing w:after="0" w:line="240" w:lineRule="auto"/>
+              <w:contextualSpacing w:val="0"/>
+              <w:rPr>
+                <w:rFonts w:ascii="Times New Roman" w:eastAsia="Times New Roman" w:hAnsi="Times New Roman" w:cs="Times New Roman"/>
+                <w:sz w:val="24"/>
+                <w:szCs w:val="24"/>
+                <w:lang w:val="es-PE" w:eastAsia="es-PE"/>
+              </w:rPr>
+            </w:pPr>
+            <w:r>
+              <w:rPr>
+                <w:rFonts w:eastAsia="Times New Roman"/>
+                <w:color w:val="000000"/>
+                <w:lang w:val="es-PE" w:eastAsia="es-PE"/>
+              </w:rPr>
+              <w:t>-Ejecutar</w:t>
+            </w:r>
+          </w:p>
+          <w:p>
+            <w:pPr>
+              <w:spacing w:after="0" w:line="240" w:lineRule="auto"/>
+              <w:contextualSpacing w:val="0"/>
+              <w:rPr>
+                <w:rFonts w:ascii="Times New Roman" w:eastAsia="Times New Roman" w:hAnsi="Times New Roman" w:cs="Times New Roman"/>
+                <w:sz w:val="24"/>
+                <w:szCs w:val="24"/>
+                <w:lang w:val="es-PE" w:eastAsia="es-PE"/>
+              </w:rPr>
+            </w:pPr>
+            <w:r>
+              <w:rPr>
+                <w:rFonts w:eastAsia="Times New Roman"/>
+                <w:color w:val="000000"/>
+                <w:lang w:val="es-PE" w:eastAsia="es-PE"/>
+              </w:rPr>
+              <w:t>-Eliminar</w:t>
+            </w:r>
+          </w:p>
+        </w:tc>
+      </w:tr>
+      <w:tr>
+        <w:tc>
+          <w:tcPr>
+            <w:tcW w:w="0" w:type="auto"/>
+            <w:tcBorders>
+              <w:top w:val="single" w:sz="8" w:space="0" w:color="000000"/>
+              <w:left w:val="single" w:sz="8" w:space="0" w:color="000000"/>
+              <w:bottom w:val="single" w:sz="8" w:space="0" w:color="000000"/>
+              <w:right w:val="single" w:sz="8" w:space="0" w:color="000000"/>
+            </w:tcBorders>
+            <w:tcMar>
+              <w:top w:w="100" w:type="dxa"/>
+              <w:left w:w="100" w:type="dxa"/>
+              <w:bottom w:w="100" w:type="dxa"/>
+              <w:right w:w="100" w:type="dxa"/>
+            </w:tcMar>
+            <w:hideMark/>
+          </w:tcPr>
+          <w:p>
+            <w:pPr>
+              <w:spacing w:after="0" w:line="240" w:lineRule="auto"/>
+              <w:contextualSpacing w:val="0"/>
+              <w:rPr>
+                <w:rFonts w:ascii="Times New Roman" w:eastAsia="Times New Roman" w:hAnsi="Times New Roman" w:cs="Times New Roman"/>
+                <w:sz w:val="24"/>
+                <w:szCs w:val="24"/>
+                <w:lang w:val="es-PE" w:eastAsia="es-PE"/>
+              </w:rPr>
+            </w:pPr>
+            <w:r>
+              <w:rPr>
+                <w:rFonts w:eastAsia="Times New Roman"/>
+                <w:color w:val="000000"/>
+                <w:lang w:val="es-PE" w:eastAsia="es-PE"/>
+              </w:rPr>
+              <w:t>Analista</w:t>
+            </w:r>
+          </w:p>
+        </w:tc>
+        <w:tc>
+          <w:tcPr>
+            <w:tcW w:w="0" w:type="auto"/>
+            <w:tcBorders>
+              <w:top w:val="single" w:sz="8" w:space="0" w:color="000000"/>
+              <w:left w:val="single" w:sz="8" w:space="0" w:color="000000"/>
+              <w:bottom w:val="single" w:sz="8" w:space="0" w:color="000000"/>
+              <w:right w:val="single" w:sz="8" w:space="0" w:color="000000"/>
+            </w:tcBorders>
+            <w:tcMar>
+              <w:top w:w="100" w:type="dxa"/>
+              <w:left w:w="100" w:type="dxa"/>
+              <w:bottom w:w="100" w:type="dxa"/>
+              <w:right w:w="100" w:type="dxa"/>
+            </w:tcMar>
+            <w:hideMark/>
+          </w:tcPr>
+          <w:p>
+            <w:pPr>
+              <w:spacing w:after="0" w:line="240" w:lineRule="auto"/>
+              <w:contextualSpacing w:val="0"/>
+              <w:rPr>
+                <w:rFonts w:ascii="Times New Roman" w:eastAsia="Times New Roman" w:hAnsi="Times New Roman" w:cs="Times New Roman"/>
+                <w:sz w:val="24"/>
+                <w:szCs w:val="24"/>
+                <w:lang w:val="es-PE" w:eastAsia="es-PE"/>
+              </w:rPr>
+            </w:pPr>
+            <w:r>
+              <w:rPr>
+                <w:rFonts w:eastAsia="Times New Roman"/>
+                <w:color w:val="000000"/>
+                <w:lang w:val="es-PE" w:eastAsia="es-PE"/>
+              </w:rPr>
+              <w:t>-Leer</w:t>
+            </w:r>
+          </w:p>
+          <w:p>
+            <w:pPr>
+              <w:spacing w:after="0" w:line="240" w:lineRule="auto"/>
+              <w:contextualSpacing w:val="0"/>
+              <w:rPr>
+                <w:rFonts w:ascii="Times New Roman" w:eastAsia="Times New Roman" w:hAnsi="Times New Roman" w:cs="Times New Roman"/>
+                <w:sz w:val="24"/>
+                <w:szCs w:val="24"/>
+                <w:lang w:val="es-PE" w:eastAsia="es-PE"/>
+              </w:rPr>
+            </w:pPr>
+            <w:r>
+              <w:rPr>
+                <w:rFonts w:eastAsia="Times New Roman"/>
+                <w:color w:val="000000"/>
+                <w:lang w:val="es-PE" w:eastAsia="es-PE"/>
+              </w:rPr>
+              <w:t>-Escribir</w:t>
+            </w:r>
+          </w:p>
+          <w:p>
+            <w:pPr>
+              <w:spacing w:after="0" w:line="240" w:lineRule="auto"/>
+              <w:contextualSpacing w:val="0"/>
+              <w:rPr>
+                <w:rFonts w:ascii="Times New Roman" w:eastAsia="Times New Roman" w:hAnsi="Times New Roman" w:cs="Times New Roman"/>
+                <w:sz w:val="24"/>
+                <w:szCs w:val="24"/>
+                <w:lang w:val="es-PE" w:eastAsia="es-PE"/>
+              </w:rPr>
+            </w:pPr>
+            <w:r>
+              <w:rPr>
+                <w:rFonts w:eastAsia="Times New Roman"/>
+                <w:color w:val="000000"/>
+                <w:lang w:val="es-PE" w:eastAsia="es-PE"/>
+              </w:rPr>
+              <w:t>-Ejecutar</w:t>
+            </w:r>
+          </w:p>
+        </w:tc>
+      </w:tr>
+      <w:tr>
+        <w:tc>
+          <w:tcPr>
+            <w:tcW w:w="0" w:type="auto"/>
+            <w:tcBorders>
+              <w:top w:val="single" w:sz="8" w:space="0" w:color="000000"/>
+              <w:left w:val="single" w:sz="8" w:space="0" w:color="000000"/>
+              <w:bottom w:val="single" w:sz="8" w:space="0" w:color="000000"/>
+              <w:right w:val="single" w:sz="8" w:space="0" w:color="000000"/>
+            </w:tcBorders>
+            <w:tcMar>
+              <w:top w:w="100" w:type="dxa"/>
+              <w:left w:w="100" w:type="dxa"/>
+              <w:bottom w:w="100" w:type="dxa"/>
+              <w:right w:w="100" w:type="dxa"/>
+            </w:tcMar>
+            <w:hideMark/>
+          </w:tcPr>
+          <w:p>
+            <w:pPr>
+              <w:spacing w:after="0" w:line="240" w:lineRule="auto"/>
+              <w:contextualSpacing w:val="0"/>
+              <w:rPr>
+                <w:rFonts w:ascii="Times New Roman" w:eastAsia="Times New Roman" w:hAnsi="Times New Roman" w:cs="Times New Roman"/>
+                <w:sz w:val="24"/>
+                <w:szCs w:val="24"/>
+                <w:lang w:val="es-PE" w:eastAsia="es-PE"/>
+              </w:rPr>
+            </w:pPr>
+            <w:r>
+              <w:rPr>
+                <w:rFonts w:eastAsia="Times New Roman"/>
+                <w:color w:val="000000"/>
+                <w:lang w:val="es-PE" w:eastAsia="es-PE"/>
+              </w:rPr>
+              <w:t>Arquitecto de software</w:t>
+            </w:r>
+          </w:p>
+        </w:tc>
+        <w:tc>
+          <w:tcPr>
+            <w:tcW w:w="0" w:type="auto"/>
+            <w:tcBorders>
+              <w:top w:val="single" w:sz="8" w:space="0" w:color="000000"/>
+              <w:left w:val="single" w:sz="8" w:space="0" w:color="000000"/>
+              <w:bottom w:val="single" w:sz="8" w:space="0" w:color="000000"/>
+              <w:right w:val="single" w:sz="8" w:space="0" w:color="000000"/>
+            </w:tcBorders>
+            <w:tcMar>
+              <w:top w:w="100" w:type="dxa"/>
+              <w:left w:w="100" w:type="dxa"/>
+              <w:bottom w:w="100" w:type="dxa"/>
+              <w:right w:w="100" w:type="dxa"/>
+            </w:tcMar>
+            <w:hideMark/>
+          </w:tcPr>
+          <w:p>
+            <w:pPr>
+              <w:spacing w:after="0" w:line="240" w:lineRule="auto"/>
+              <w:contextualSpacing w:val="0"/>
+              <w:rPr>
+                <w:rFonts w:ascii="Times New Roman" w:eastAsia="Times New Roman" w:hAnsi="Times New Roman" w:cs="Times New Roman"/>
+                <w:sz w:val="24"/>
+                <w:szCs w:val="24"/>
+                <w:lang w:val="es-PE" w:eastAsia="es-PE"/>
+              </w:rPr>
+            </w:pPr>
+            <w:r>
+              <w:rPr>
+                <w:rFonts w:eastAsia="Times New Roman"/>
+                <w:color w:val="000000"/>
+                <w:lang w:val="es-PE" w:eastAsia="es-PE"/>
+              </w:rPr>
+              <w:t>-Leer</w:t>
+            </w:r>
+          </w:p>
+          <w:p>
+            <w:pPr>
+              <w:spacing w:after="0" w:line="240" w:lineRule="auto"/>
+              <w:contextualSpacing w:val="0"/>
+              <w:rPr>
+                <w:rFonts w:ascii="Times New Roman" w:eastAsia="Times New Roman" w:hAnsi="Times New Roman" w:cs="Times New Roman"/>
+                <w:sz w:val="24"/>
+                <w:szCs w:val="24"/>
+                <w:lang w:val="es-PE" w:eastAsia="es-PE"/>
+              </w:rPr>
+            </w:pPr>
+            <w:r>
+              <w:rPr>
+                <w:rFonts w:eastAsia="Times New Roman"/>
+                <w:color w:val="000000"/>
+                <w:lang w:val="es-PE" w:eastAsia="es-PE"/>
+              </w:rPr>
+              <w:t>-Escribir</w:t>
+            </w:r>
+          </w:p>
+          <w:p>
+            <w:pPr>
+              <w:spacing w:after="0" w:line="240" w:lineRule="auto"/>
+              <w:contextualSpacing w:val="0"/>
+              <w:rPr>
+                <w:rFonts w:ascii="Times New Roman" w:eastAsia="Times New Roman" w:hAnsi="Times New Roman" w:cs="Times New Roman"/>
+                <w:sz w:val="24"/>
+                <w:szCs w:val="24"/>
+                <w:lang w:val="es-PE" w:eastAsia="es-PE"/>
+              </w:rPr>
+            </w:pPr>
+            <w:r>
+              <w:rPr>
+                <w:rFonts w:eastAsia="Times New Roman"/>
+                <w:color w:val="000000"/>
+                <w:lang w:val="es-PE" w:eastAsia="es-PE"/>
+              </w:rPr>
+              <w:t>-Ejecutar</w:t>
+            </w:r>
+          </w:p>
+        </w:tc>
+      </w:tr>
+      <w:tr>
+        <w:tc>
+          <w:tcPr>
+            <w:tcW w:w="0" w:type="auto"/>
+            <w:tcBorders>
+              <w:top w:val="single" w:sz="8" w:space="0" w:color="000000"/>
+              <w:left w:val="single" w:sz="8" w:space="0" w:color="000000"/>
+              <w:bottom w:val="single" w:sz="8" w:space="0" w:color="000000"/>
+              <w:right w:val="single" w:sz="8" w:space="0" w:color="000000"/>
+            </w:tcBorders>
+            <w:tcMar>
+              <w:top w:w="100" w:type="dxa"/>
+              <w:left w:w="100" w:type="dxa"/>
+              <w:bottom w:w="100" w:type="dxa"/>
+              <w:right w:w="100" w:type="dxa"/>
+            </w:tcMar>
+            <w:hideMark/>
+          </w:tcPr>
+          <w:p>
+            <w:pPr>
+              <w:spacing w:after="0" w:line="240" w:lineRule="auto"/>
+              <w:contextualSpacing w:val="0"/>
+              <w:rPr>
+                <w:rFonts w:ascii="Times New Roman" w:eastAsia="Times New Roman" w:hAnsi="Times New Roman" w:cs="Times New Roman"/>
+                <w:sz w:val="24"/>
+                <w:szCs w:val="24"/>
+                <w:lang w:val="es-PE" w:eastAsia="es-PE"/>
+              </w:rPr>
+            </w:pPr>
+            <w:r>
+              <w:rPr>
+                <w:rFonts w:eastAsia="Times New Roman"/>
+                <w:color w:val="000000"/>
+                <w:lang w:val="es-PE" w:eastAsia="es-PE"/>
+              </w:rPr>
+              <w:t>Desarrolladores</w:t>
+            </w:r>
+          </w:p>
+        </w:tc>
+        <w:tc>
+          <w:tcPr>
+            <w:tcW w:w="0" w:type="auto"/>
+            <w:tcBorders>
+              <w:top w:val="single" w:sz="8" w:space="0" w:color="000000"/>
+              <w:left w:val="single" w:sz="8" w:space="0" w:color="000000"/>
+              <w:bottom w:val="single" w:sz="8" w:space="0" w:color="000000"/>
+              <w:right w:val="single" w:sz="8" w:space="0" w:color="000000"/>
+            </w:tcBorders>
+            <w:tcMar>
+              <w:top w:w="100" w:type="dxa"/>
+              <w:left w:w="100" w:type="dxa"/>
+              <w:bottom w:w="100" w:type="dxa"/>
+              <w:right w:w="100" w:type="dxa"/>
+            </w:tcMar>
+            <w:hideMark/>
+          </w:tcPr>
+          <w:p>
+            <w:pPr>
+              <w:spacing w:after="0" w:line="240" w:lineRule="auto"/>
+              <w:contextualSpacing w:val="0"/>
+              <w:rPr>
+                <w:rFonts w:ascii="Times New Roman" w:eastAsia="Times New Roman" w:hAnsi="Times New Roman" w:cs="Times New Roman"/>
+                <w:sz w:val="24"/>
+                <w:szCs w:val="24"/>
+                <w:lang w:val="es-PE" w:eastAsia="es-PE"/>
+              </w:rPr>
+            </w:pPr>
+            <w:r>
+              <w:rPr>
+                <w:rFonts w:eastAsia="Times New Roman"/>
+                <w:color w:val="000000"/>
+                <w:lang w:val="es-PE" w:eastAsia="es-PE"/>
+              </w:rPr>
+              <w:t>-Leer</w:t>
+            </w:r>
+          </w:p>
+          <w:p>
+            <w:pPr>
+              <w:spacing w:after="0" w:line="240" w:lineRule="auto"/>
+              <w:contextualSpacing w:val="0"/>
+              <w:rPr>
+                <w:rFonts w:ascii="Times New Roman" w:eastAsia="Times New Roman" w:hAnsi="Times New Roman" w:cs="Times New Roman"/>
+                <w:sz w:val="24"/>
+                <w:szCs w:val="24"/>
+                <w:lang w:val="es-PE" w:eastAsia="es-PE"/>
+              </w:rPr>
+            </w:pPr>
+            <w:r>
+              <w:rPr>
+                <w:rFonts w:eastAsia="Times New Roman"/>
+                <w:color w:val="000000"/>
+                <w:lang w:val="es-PE" w:eastAsia="es-PE"/>
+              </w:rPr>
+              <w:t>-Escribir</w:t>
+            </w:r>
+          </w:p>
+          <w:p>
+            <w:pPr>
+              <w:spacing w:after="0" w:line="240" w:lineRule="auto"/>
+              <w:contextualSpacing w:val="0"/>
+              <w:rPr>
+                <w:rFonts w:ascii="Times New Roman" w:eastAsia="Times New Roman" w:hAnsi="Times New Roman" w:cs="Times New Roman"/>
+                <w:sz w:val="24"/>
+                <w:szCs w:val="24"/>
+                <w:lang w:val="es-PE" w:eastAsia="es-PE"/>
+              </w:rPr>
+            </w:pPr>
+            <w:r>
+              <w:rPr>
+                <w:rFonts w:eastAsia="Times New Roman"/>
+                <w:color w:val="000000"/>
+                <w:lang w:val="es-PE" w:eastAsia="es-PE"/>
+              </w:rPr>
+              <w:t>-Ejecutar</w:t>
+            </w:r>
+          </w:p>
+        </w:tc>
+      </w:tr>
+    </w:tbl>
     <w:p>
       <w:pPr>
         <w:tabs>
@@ -11094,6 +11983,270 @@
     </w:lvl>
   </w:abstractNum>
   <w:abstractNum w:abstractNumId="7" w15:restartNumberingAfterBreak="0">
+    <w:nsid w:val="0BAC696F"/>
+    <w:multiLevelType w:val="hybridMultilevel"/>
+    <w:tmpl w:val="E41A5ADA"/>
+    <w:lvl w:ilvl="0" w:tplc="200A62F6">
+      <w:numFmt w:val="bullet"/>
+      <w:lvlText w:val="-"/>
+      <w:lvlJc w:val="left"/>
+      <w:pPr>
+        <w:ind w:left="1440" w:hanging="360"/>
+      </w:pPr>
+      <w:rPr>
+        <w:rFonts w:ascii="Arial" w:eastAsia="Times New Roman" w:hAnsi="Arial" w:cs="Arial" w:hint="default"/>
+        <w:b/>
+        <w:color w:val="000000"/>
+        <w:sz w:val="22"/>
+      </w:rPr>
+    </w:lvl>
+    <w:lvl w:ilvl="1" w:tplc="280A0003" w:tentative="1">
+      <w:start w:val="1"/>
+      <w:numFmt w:val="bullet"/>
+      <w:lvlText w:val="o"/>
+      <w:lvlJc w:val="left"/>
+      <w:pPr>
+        <w:ind w:left="2160" w:hanging="360"/>
+      </w:pPr>
+      <w:rPr>
+        <w:rFonts w:ascii="Courier New" w:hAnsi="Courier New" w:cs="Courier New" w:hint="default"/>
+      </w:rPr>
+    </w:lvl>
+    <w:lvl w:ilvl="2" w:tplc="280A0005" w:tentative="1">
+      <w:start w:val="1"/>
+      <w:numFmt w:val="bullet"/>
+      <w:lvlText w:val=""/>
+      <w:lvlJc w:val="left"/>
+      <w:pPr>
+        <w:ind w:left="2880" w:hanging="360"/>
+      </w:pPr>
+      <w:rPr>
+        <w:rFonts w:ascii="Wingdings" w:hAnsi="Wingdings" w:hint="default"/>
+      </w:rPr>
+    </w:lvl>
+    <w:lvl w:ilvl="3" w:tplc="280A0001" w:tentative="1">
+      <w:start w:val="1"/>
+      <w:numFmt w:val="bullet"/>
+      <w:lvlText w:val=""/>
+      <w:lvlJc w:val="left"/>
+      <w:pPr>
+        <w:ind w:left="3600" w:hanging="360"/>
+      </w:pPr>
+      <w:rPr>
+        <w:rFonts w:ascii="Symbol" w:hAnsi="Symbol" w:hint="default"/>
+      </w:rPr>
+    </w:lvl>
+    <w:lvl w:ilvl="4" w:tplc="280A0003" w:tentative="1">
+      <w:start w:val="1"/>
+      <w:numFmt w:val="bullet"/>
+      <w:lvlText w:val="o"/>
+      <w:lvlJc w:val="left"/>
+      <w:pPr>
+        <w:ind w:left="4320" w:hanging="360"/>
+      </w:pPr>
+      <w:rPr>
+        <w:rFonts w:ascii="Courier New" w:hAnsi="Courier New" w:cs="Courier New" w:hint="default"/>
+      </w:rPr>
+    </w:lvl>
+    <w:lvl w:ilvl="5" w:tplc="280A0005" w:tentative="1">
+      <w:start w:val="1"/>
+      <w:numFmt w:val="bullet"/>
+      <w:lvlText w:val=""/>
+      <w:lvlJc w:val="left"/>
+      <w:pPr>
+        <w:ind w:left="5040" w:hanging="360"/>
+      </w:pPr>
+      <w:rPr>
+        <w:rFonts w:ascii="Wingdings" w:hAnsi="Wingdings" w:hint="default"/>
+      </w:rPr>
+    </w:lvl>
+    <w:lvl w:ilvl="6" w:tplc="280A0001" w:tentative="1">
+      <w:start w:val="1"/>
+      <w:numFmt w:val="bullet"/>
+      <w:lvlText w:val=""/>
+      <w:lvlJc w:val="left"/>
+      <w:pPr>
+        <w:ind w:left="5760" w:hanging="360"/>
+      </w:pPr>
+      <w:rPr>
+        <w:rFonts w:ascii="Symbol" w:hAnsi="Symbol" w:hint="default"/>
+      </w:rPr>
+    </w:lvl>
+    <w:lvl w:ilvl="7" w:tplc="280A0003" w:tentative="1">
+      <w:start w:val="1"/>
+      <w:numFmt w:val="bullet"/>
+      <w:lvlText w:val="o"/>
+      <w:lvlJc w:val="left"/>
+      <w:pPr>
+        <w:ind w:left="6480" w:hanging="360"/>
+      </w:pPr>
+      <w:rPr>
+        <w:rFonts w:ascii="Courier New" w:hAnsi="Courier New" w:cs="Courier New" w:hint="default"/>
+      </w:rPr>
+    </w:lvl>
+    <w:lvl w:ilvl="8" w:tplc="280A0005" w:tentative="1">
+      <w:start w:val="1"/>
+      <w:numFmt w:val="bullet"/>
+      <w:lvlText w:val=""/>
+      <w:lvlJc w:val="left"/>
+      <w:pPr>
+        <w:ind w:left="7200" w:hanging="360"/>
+      </w:pPr>
+      <w:rPr>
+        <w:rFonts w:ascii="Wingdings" w:hAnsi="Wingdings" w:hint="default"/>
+      </w:rPr>
+    </w:lvl>
+  </w:abstractNum>
+  <w:abstractNum w:abstractNumId="8" w15:restartNumberingAfterBreak="0">
+    <w:nsid w:val="0F207824"/>
+    <w:multiLevelType w:val="multilevel"/>
+    <w:tmpl w:val="A79449A4"/>
+    <w:lvl w:ilvl="0">
+      <w:start w:val="1"/>
+      <w:numFmt w:val="bullet"/>
+      <w:lvlText w:val=""/>
+      <w:lvlJc w:val="left"/>
+      <w:pPr>
+        <w:tabs>
+          <w:tab w:val="num" w:pos="1800"/>
+        </w:tabs>
+        <w:ind w:left="1800" w:hanging="360"/>
+      </w:pPr>
+      <w:rPr>
+        <w:rFonts w:ascii="Symbol" w:hAnsi="Symbol" w:hint="default"/>
+        <w:sz w:val="20"/>
+      </w:rPr>
+    </w:lvl>
+    <w:lvl w:ilvl="1" w:tentative="1">
+      <w:start w:val="1"/>
+      <w:numFmt w:val="bullet"/>
+      <w:lvlText w:val="o"/>
+      <w:lvlJc w:val="left"/>
+      <w:pPr>
+        <w:tabs>
+          <w:tab w:val="num" w:pos="2520"/>
+        </w:tabs>
+        <w:ind w:left="2520" w:hanging="360"/>
+      </w:pPr>
+      <w:rPr>
+        <w:rFonts w:ascii="Courier New" w:hAnsi="Courier New" w:hint="default"/>
+        <w:sz w:val="20"/>
+      </w:rPr>
+    </w:lvl>
+    <w:lvl w:ilvl="2" w:tentative="1">
+      <w:start w:val="1"/>
+      <w:numFmt w:val="bullet"/>
+      <w:lvlText w:val=""/>
+      <w:lvlJc w:val="left"/>
+      <w:pPr>
+        <w:tabs>
+          <w:tab w:val="num" w:pos="3240"/>
+        </w:tabs>
+        <w:ind w:left="3240" w:hanging="360"/>
+      </w:pPr>
+      <w:rPr>
+        <w:rFonts w:ascii="Wingdings" w:hAnsi="Wingdings" w:hint="default"/>
+        <w:sz w:val="20"/>
+      </w:rPr>
+    </w:lvl>
+    <w:lvl w:ilvl="3" w:tentative="1">
+      <w:start w:val="1"/>
+      <w:numFmt w:val="bullet"/>
+      <w:lvlText w:val=""/>
+      <w:lvlJc w:val="left"/>
+      <w:pPr>
+        <w:tabs>
+          <w:tab w:val="num" w:pos="3960"/>
+        </w:tabs>
+        <w:ind w:left="3960" w:hanging="360"/>
+      </w:pPr>
+      <w:rPr>
+        <w:rFonts w:ascii="Wingdings" w:hAnsi="Wingdings" w:hint="default"/>
+        <w:sz w:val="20"/>
+      </w:rPr>
+    </w:lvl>
+    <w:lvl w:ilvl="4" w:tentative="1">
+      <w:start w:val="1"/>
+      <w:numFmt w:val="bullet"/>
+      <w:lvlText w:val=""/>
+      <w:lvlJc w:val="left"/>
+      <w:pPr>
+        <w:tabs>
+          <w:tab w:val="num" w:pos="4680"/>
+        </w:tabs>
+        <w:ind w:left="4680" w:hanging="360"/>
+      </w:pPr>
+      <w:rPr>
+        <w:rFonts w:ascii="Wingdings" w:hAnsi="Wingdings" w:hint="default"/>
+        <w:sz w:val="20"/>
+      </w:rPr>
+    </w:lvl>
+    <w:lvl w:ilvl="5" w:tentative="1">
+      <w:start w:val="1"/>
+      <w:numFmt w:val="bullet"/>
+      <w:lvlText w:val=""/>
+      <w:lvlJc w:val="left"/>
+      <w:pPr>
+        <w:tabs>
+          <w:tab w:val="num" w:pos="5400"/>
+        </w:tabs>
+        <w:ind w:left="5400" w:hanging="360"/>
+      </w:pPr>
+      <w:rPr>
+        <w:rFonts w:ascii="Wingdings" w:hAnsi="Wingdings" w:hint="default"/>
+        <w:sz w:val="20"/>
+      </w:rPr>
+    </w:lvl>
+    <w:lvl w:ilvl="6" w:tentative="1">
+      <w:start w:val="1"/>
+      <w:numFmt w:val="bullet"/>
+      <w:lvlText w:val=""/>
+      <w:lvlJc w:val="left"/>
+      <w:pPr>
+        <w:tabs>
+          <w:tab w:val="num" w:pos="6120"/>
+        </w:tabs>
+        <w:ind w:left="6120" w:hanging="360"/>
+      </w:pPr>
+      <w:rPr>
+        <w:rFonts w:ascii="Wingdings" w:hAnsi="Wingdings" w:hint="default"/>
+        <w:sz w:val="20"/>
+      </w:rPr>
+    </w:lvl>
+    <w:lvl w:ilvl="7" w:tentative="1">
+      <w:start w:val="1"/>
+      <w:numFmt w:val="bullet"/>
+      <w:lvlText w:val=""/>
+      <w:lvlJc w:val="left"/>
+      <w:pPr>
+        <w:tabs>
+          <w:tab w:val="num" w:pos="6840"/>
+        </w:tabs>
+        <w:ind w:left="6840" w:hanging="360"/>
+      </w:pPr>
+      <w:rPr>
+        <w:rFonts w:ascii="Wingdings" w:hAnsi="Wingdings" w:hint="default"/>
+        <w:sz w:val="20"/>
+      </w:rPr>
+    </w:lvl>
+    <w:lvl w:ilvl="8" w:tentative="1">
+      <w:start w:val="1"/>
+      <w:numFmt w:val="bullet"/>
+      <w:lvlText w:val=""/>
+      <w:lvlJc w:val="left"/>
+      <w:pPr>
+        <w:tabs>
+          <w:tab w:val="num" w:pos="7560"/>
+        </w:tabs>
+        <w:ind w:left="7560" w:hanging="360"/>
+      </w:pPr>
+      <w:rPr>
+        <w:rFonts w:ascii="Wingdings" w:hAnsi="Wingdings" w:hint="default"/>
+        <w:sz w:val="20"/>
+      </w:rPr>
+    </w:lvl>
+  </w:abstractNum>
+  <w:abstractNum w:abstractNumId="9" w15:restartNumberingAfterBreak="0">
     <w:nsid w:val="0F8E7FB5"/>
     <w:multiLevelType w:val="multilevel"/>
     <w:tmpl w:val="0F8E7FB5"/>
@@ -11206,7 +12359,7 @@
       </w:rPr>
     </w:lvl>
   </w:abstractNum>
-  <w:abstractNum w:abstractNumId="8" w15:restartNumberingAfterBreak="0">
+  <w:abstractNum w:abstractNumId="10" w15:restartNumberingAfterBreak="0">
     <w:nsid w:val="10912B7C"/>
     <w:multiLevelType w:val="multilevel"/>
     <w:tmpl w:val="10912B7C"/>
@@ -11318,7 +12471,7 @@
       </w:rPr>
     </w:lvl>
   </w:abstractNum>
-  <w:abstractNum w:abstractNumId="9" w15:restartNumberingAfterBreak="0">
+  <w:abstractNum w:abstractNumId="11" w15:restartNumberingAfterBreak="0">
     <w:nsid w:val="11C1584E"/>
     <w:multiLevelType w:val="hybridMultilevel"/>
     <w:tmpl w:val="D5A47206"/>
@@ -11431,7 +12584,7 @@
       </w:rPr>
     </w:lvl>
   </w:abstractNum>
-  <w:abstractNum w:abstractNumId="10" w15:restartNumberingAfterBreak="0">
+  <w:abstractNum w:abstractNumId="12" w15:restartNumberingAfterBreak="0">
     <w:nsid w:val="1BF81EC2"/>
     <w:multiLevelType w:val="multilevel"/>
     <w:tmpl w:val="79401778"/>
@@ -11580,7 +12733,156 @@
       </w:rPr>
     </w:lvl>
   </w:abstractNum>
-  <w:abstractNum w:abstractNumId="11" w15:restartNumberingAfterBreak="0">
+  <w:abstractNum w:abstractNumId="13" w15:restartNumberingAfterBreak="0">
+    <w:nsid w:val="1FF53728"/>
+    <w:multiLevelType w:val="multilevel"/>
+    <w:tmpl w:val="4E06B310"/>
+    <w:lvl w:ilvl="0">
+      <w:start w:val="1"/>
+      <w:numFmt w:val="bullet"/>
+      <w:lvlText w:val=""/>
+      <w:lvlJc w:val="left"/>
+      <w:pPr>
+        <w:tabs>
+          <w:tab w:val="num" w:pos="720"/>
+        </w:tabs>
+        <w:ind w:left="720" w:hanging="360"/>
+      </w:pPr>
+      <w:rPr>
+        <w:rFonts w:ascii="Symbol" w:hAnsi="Symbol" w:hint="default"/>
+        <w:sz w:val="20"/>
+      </w:rPr>
+    </w:lvl>
+    <w:lvl w:ilvl="1" w:tentative="1">
+      <w:start w:val="1"/>
+      <w:numFmt w:val="bullet"/>
+      <w:lvlText w:val="o"/>
+      <w:lvlJc w:val="left"/>
+      <w:pPr>
+        <w:tabs>
+          <w:tab w:val="num" w:pos="1440"/>
+        </w:tabs>
+        <w:ind w:left="1440" w:hanging="360"/>
+      </w:pPr>
+      <w:rPr>
+        <w:rFonts w:ascii="Courier New" w:hAnsi="Courier New" w:hint="default"/>
+        <w:sz w:val="20"/>
+      </w:rPr>
+    </w:lvl>
+    <w:lvl w:ilvl="2" w:tentative="1">
+      <w:start w:val="1"/>
+      <w:numFmt w:val="bullet"/>
+      <w:lvlText w:val=""/>
+      <w:lvlJc w:val="left"/>
+      <w:pPr>
+        <w:tabs>
+          <w:tab w:val="num" w:pos="2160"/>
+        </w:tabs>
+        <w:ind w:left="2160" w:hanging="360"/>
+      </w:pPr>
+      <w:rPr>
+        <w:rFonts w:ascii="Wingdings" w:hAnsi="Wingdings" w:hint="default"/>
+        <w:sz w:val="20"/>
+      </w:rPr>
+    </w:lvl>
+    <w:lvl w:ilvl="3" w:tentative="1">
+      <w:start w:val="1"/>
+      <w:numFmt w:val="bullet"/>
+      <w:lvlText w:val=""/>
+      <w:lvlJc w:val="left"/>
+      <w:pPr>
+        <w:tabs>
+          <w:tab w:val="num" w:pos="2880"/>
+        </w:tabs>
+        <w:ind w:left="2880" w:hanging="360"/>
+      </w:pPr>
+      <w:rPr>
+        <w:rFonts w:ascii="Wingdings" w:hAnsi="Wingdings" w:hint="default"/>
+        <w:sz w:val="20"/>
+      </w:rPr>
+    </w:lvl>
+    <w:lvl w:ilvl="4" w:tentative="1">
+      <w:start w:val="1"/>
+      <w:numFmt w:val="bullet"/>
+      <w:lvlText w:val=""/>
+      <w:lvlJc w:val="left"/>
+      <w:pPr>
+        <w:tabs>
+          <w:tab w:val="num" w:pos="3600"/>
+        </w:tabs>
+        <w:ind w:left="3600" w:hanging="360"/>
+      </w:pPr>
+      <w:rPr>
+        <w:rFonts w:ascii="Wingdings" w:hAnsi="Wingdings" w:hint="default"/>
+        <w:sz w:val="20"/>
+      </w:rPr>
+    </w:lvl>
+    <w:lvl w:ilvl="5" w:tentative="1">
+      <w:start w:val="1"/>
+      <w:numFmt w:val="bullet"/>
+      <w:lvlText w:val=""/>
+      <w:lvlJc w:val="left"/>
+      <w:pPr>
+        <w:tabs>
+          <w:tab w:val="num" w:pos="4320"/>
+        </w:tabs>
+        <w:ind w:left="4320" w:hanging="360"/>
+      </w:pPr>
+      <w:rPr>
+        <w:rFonts w:ascii="Wingdings" w:hAnsi="Wingdings" w:hint="default"/>
+        <w:sz w:val="20"/>
+      </w:rPr>
+    </w:lvl>
+    <w:lvl w:ilvl="6" w:tentative="1">
+      <w:start w:val="1"/>
+      <w:numFmt w:val="bullet"/>
+      <w:lvlText w:val=""/>
+      <w:lvlJc w:val="left"/>
+      <w:pPr>
+        <w:tabs>
+          <w:tab w:val="num" w:pos="5040"/>
+        </w:tabs>
+        <w:ind w:left="5040" w:hanging="360"/>
+      </w:pPr>
+      <w:rPr>
+        <w:rFonts w:ascii="Wingdings" w:hAnsi="Wingdings" w:hint="default"/>
+        <w:sz w:val="20"/>
+      </w:rPr>
+    </w:lvl>
+    <w:lvl w:ilvl="7" w:tentative="1">
+      <w:start w:val="1"/>
+      <w:numFmt w:val="bullet"/>
+      <w:lvlText w:val=""/>
+      <w:lvlJc w:val="left"/>
+      <w:pPr>
+        <w:tabs>
+          <w:tab w:val="num" w:pos="5760"/>
+        </w:tabs>
+        <w:ind w:left="5760" w:hanging="360"/>
+      </w:pPr>
+      <w:rPr>
+        <w:rFonts w:ascii="Wingdings" w:hAnsi="Wingdings" w:hint="default"/>
+        <w:sz w:val="20"/>
+      </w:rPr>
+    </w:lvl>
+    <w:lvl w:ilvl="8" w:tentative="1">
+      <w:start w:val="1"/>
+      <w:numFmt w:val="bullet"/>
+      <w:lvlText w:val=""/>
+      <w:lvlJc w:val="left"/>
+      <w:pPr>
+        <w:tabs>
+          <w:tab w:val="num" w:pos="6480"/>
+        </w:tabs>
+        <w:ind w:left="6480" w:hanging="360"/>
+      </w:pPr>
+      <w:rPr>
+        <w:rFonts w:ascii="Wingdings" w:hAnsi="Wingdings" w:hint="default"/>
+        <w:sz w:val="20"/>
+      </w:rPr>
+    </w:lvl>
+  </w:abstractNum>
+  <w:abstractNum w:abstractNumId="14" w15:restartNumberingAfterBreak="0">
     <w:nsid w:val="429D383C"/>
     <w:multiLevelType w:val="hybridMultilevel"/>
     <w:tmpl w:val="07C6B6F6"/>
@@ -11692,7 +12994,7 @@
       </w:rPr>
     </w:lvl>
   </w:abstractNum>
-  <w:abstractNum w:abstractNumId="12" w15:restartNumberingAfterBreak="0">
+  <w:abstractNum w:abstractNumId="15" w15:restartNumberingAfterBreak="0">
     <w:nsid w:val="47206526"/>
     <w:multiLevelType w:val="hybridMultilevel"/>
     <w:tmpl w:val="A684A34C"/>
@@ -11805,7 +13107,7 @@
       </w:rPr>
     </w:lvl>
   </w:abstractNum>
-  <w:abstractNum w:abstractNumId="13" w15:restartNumberingAfterBreak="0">
+  <w:abstractNum w:abstractNumId="16" w15:restartNumberingAfterBreak="0">
     <w:nsid w:val="53E94813"/>
     <w:multiLevelType w:val="hybridMultilevel"/>
     <w:tmpl w:val="7D941CFC"/>
@@ -11918,7 +13220,156 @@
       </w:rPr>
     </w:lvl>
   </w:abstractNum>
-  <w:abstractNum w:abstractNumId="14" w15:restartNumberingAfterBreak="0">
+  <w:abstractNum w:abstractNumId="17" w15:restartNumberingAfterBreak="0">
+    <w:nsid w:val="54017CAB"/>
+    <w:multiLevelType w:val="multilevel"/>
+    <w:tmpl w:val="EC0AE8BE"/>
+    <w:lvl w:ilvl="0">
+      <w:start w:val="1"/>
+      <w:numFmt w:val="bullet"/>
+      <w:lvlText w:val=""/>
+      <w:lvlJc w:val="left"/>
+      <w:pPr>
+        <w:tabs>
+          <w:tab w:val="num" w:pos="720"/>
+        </w:tabs>
+        <w:ind w:left="720" w:hanging="360"/>
+      </w:pPr>
+      <w:rPr>
+        <w:rFonts w:ascii="Symbol" w:hAnsi="Symbol" w:hint="default"/>
+        <w:sz w:val="20"/>
+      </w:rPr>
+    </w:lvl>
+    <w:lvl w:ilvl="1" w:tentative="1">
+      <w:start w:val="1"/>
+      <w:numFmt w:val="bullet"/>
+      <w:lvlText w:val="o"/>
+      <w:lvlJc w:val="left"/>
+      <w:pPr>
+        <w:tabs>
+          <w:tab w:val="num" w:pos="1440"/>
+        </w:tabs>
+        <w:ind w:left="1440" w:hanging="360"/>
+      </w:pPr>
+      <w:rPr>
+        <w:rFonts w:ascii="Courier New" w:hAnsi="Courier New" w:hint="default"/>
+        <w:sz w:val="20"/>
+      </w:rPr>
+    </w:lvl>
+    <w:lvl w:ilvl="2" w:tentative="1">
+      <w:start w:val="1"/>
+      <w:numFmt w:val="bullet"/>
+      <w:lvlText w:val=""/>
+      <w:lvlJc w:val="left"/>
+      <w:pPr>
+        <w:tabs>
+          <w:tab w:val="num" w:pos="2160"/>
+        </w:tabs>
+        <w:ind w:left="2160" w:hanging="360"/>
+      </w:pPr>
+      <w:rPr>
+        <w:rFonts w:ascii="Wingdings" w:hAnsi="Wingdings" w:hint="default"/>
+        <w:sz w:val="20"/>
+      </w:rPr>
+    </w:lvl>
+    <w:lvl w:ilvl="3" w:tentative="1">
+      <w:start w:val="1"/>
+      <w:numFmt w:val="bullet"/>
+      <w:lvlText w:val=""/>
+      <w:lvlJc w:val="left"/>
+      <w:pPr>
+        <w:tabs>
+          <w:tab w:val="num" w:pos="2880"/>
+        </w:tabs>
+        <w:ind w:left="2880" w:hanging="360"/>
+      </w:pPr>
+      <w:rPr>
+        <w:rFonts w:ascii="Wingdings" w:hAnsi="Wingdings" w:hint="default"/>
+        <w:sz w:val="20"/>
+      </w:rPr>
+    </w:lvl>
+    <w:lvl w:ilvl="4" w:tentative="1">
+      <w:start w:val="1"/>
+      <w:numFmt w:val="bullet"/>
+      <w:lvlText w:val=""/>
+      <w:lvlJc w:val="left"/>
+      <w:pPr>
+        <w:tabs>
+          <w:tab w:val="num" w:pos="3600"/>
+        </w:tabs>
+        <w:ind w:left="3600" w:hanging="360"/>
+      </w:pPr>
+      <w:rPr>
+        <w:rFonts w:ascii="Wingdings" w:hAnsi="Wingdings" w:hint="default"/>
+        <w:sz w:val="20"/>
+      </w:rPr>
+    </w:lvl>
+    <w:lvl w:ilvl="5" w:tentative="1">
+      <w:start w:val="1"/>
+      <w:numFmt w:val="bullet"/>
+      <w:lvlText w:val=""/>
+      <w:lvlJc w:val="left"/>
+      <w:pPr>
+        <w:tabs>
+          <w:tab w:val="num" w:pos="4320"/>
+        </w:tabs>
+        <w:ind w:left="4320" w:hanging="360"/>
+      </w:pPr>
+      <w:rPr>
+        <w:rFonts w:ascii="Wingdings" w:hAnsi="Wingdings" w:hint="default"/>
+        <w:sz w:val="20"/>
+      </w:rPr>
+    </w:lvl>
+    <w:lvl w:ilvl="6" w:tentative="1">
+      <w:start w:val="1"/>
+      <w:numFmt w:val="bullet"/>
+      <w:lvlText w:val=""/>
+      <w:lvlJc w:val="left"/>
+      <w:pPr>
+        <w:tabs>
+          <w:tab w:val="num" w:pos="5040"/>
+        </w:tabs>
+        <w:ind w:left="5040" w:hanging="360"/>
+      </w:pPr>
+      <w:rPr>
+        <w:rFonts w:ascii="Wingdings" w:hAnsi="Wingdings" w:hint="default"/>
+        <w:sz w:val="20"/>
+      </w:rPr>
+    </w:lvl>
+    <w:lvl w:ilvl="7" w:tentative="1">
+      <w:start w:val="1"/>
+      <w:numFmt w:val="bullet"/>
+      <w:lvlText w:val=""/>
+      <w:lvlJc w:val="left"/>
+      <w:pPr>
+        <w:tabs>
+          <w:tab w:val="num" w:pos="5760"/>
+        </w:tabs>
+        <w:ind w:left="5760" w:hanging="360"/>
+      </w:pPr>
+      <w:rPr>
+        <w:rFonts w:ascii="Wingdings" w:hAnsi="Wingdings" w:hint="default"/>
+        <w:sz w:val="20"/>
+      </w:rPr>
+    </w:lvl>
+    <w:lvl w:ilvl="8" w:tentative="1">
+      <w:start w:val="1"/>
+      <w:numFmt w:val="bullet"/>
+      <w:lvlText w:val=""/>
+      <w:lvlJc w:val="left"/>
+      <w:pPr>
+        <w:tabs>
+          <w:tab w:val="num" w:pos="6480"/>
+        </w:tabs>
+        <w:ind w:left="6480" w:hanging="360"/>
+      </w:pPr>
+      <w:rPr>
+        <w:rFonts w:ascii="Wingdings" w:hAnsi="Wingdings" w:hint="default"/>
+        <w:sz w:val="20"/>
+      </w:rPr>
+    </w:lvl>
+  </w:abstractNum>
+  <w:abstractNum w:abstractNumId="18" w15:restartNumberingAfterBreak="0">
     <w:nsid w:val="56CD3442"/>
     <w:multiLevelType w:val="hybridMultilevel"/>
     <w:tmpl w:val="FBE87DD8"/>
@@ -12031,7 +13482,7 @@
       </w:rPr>
     </w:lvl>
   </w:abstractNum>
-  <w:abstractNum w:abstractNumId="15" w15:restartNumberingAfterBreak="0">
+  <w:abstractNum w:abstractNumId="19" w15:restartNumberingAfterBreak="0">
     <w:nsid w:val="69DB3D74"/>
     <w:multiLevelType w:val="multilevel"/>
     <w:tmpl w:val="0F8E7FB5"/>
@@ -12144,7 +13595,156 @@
       </w:rPr>
     </w:lvl>
   </w:abstractNum>
-  <w:abstractNum w:abstractNumId="16" w15:restartNumberingAfterBreak="0">
+  <w:abstractNum w:abstractNumId="20" w15:restartNumberingAfterBreak="0">
+    <w:nsid w:val="6C292BDE"/>
+    <w:multiLevelType w:val="multilevel"/>
+    <w:tmpl w:val="55309F0C"/>
+    <w:lvl w:ilvl="0">
+      <w:start w:val="1"/>
+      <w:numFmt w:val="bullet"/>
+      <w:lvlText w:val=""/>
+      <w:lvlJc w:val="left"/>
+      <w:pPr>
+        <w:tabs>
+          <w:tab w:val="num" w:pos="1800"/>
+        </w:tabs>
+        <w:ind w:left="1800" w:hanging="360"/>
+      </w:pPr>
+      <w:rPr>
+        <w:rFonts w:ascii="Symbol" w:hAnsi="Symbol" w:hint="default"/>
+        <w:sz w:val="20"/>
+      </w:rPr>
+    </w:lvl>
+    <w:lvl w:ilvl="1" w:tentative="1">
+      <w:start w:val="1"/>
+      <w:numFmt w:val="bullet"/>
+      <w:lvlText w:val="o"/>
+      <w:lvlJc w:val="left"/>
+      <w:pPr>
+        <w:tabs>
+          <w:tab w:val="num" w:pos="2520"/>
+        </w:tabs>
+        <w:ind w:left="2520" w:hanging="360"/>
+      </w:pPr>
+      <w:rPr>
+        <w:rFonts w:ascii="Courier New" w:hAnsi="Courier New" w:hint="default"/>
+        <w:sz w:val="20"/>
+      </w:rPr>
+    </w:lvl>
+    <w:lvl w:ilvl="2" w:tentative="1">
+      <w:start w:val="1"/>
+      <w:numFmt w:val="bullet"/>
+      <w:lvlText w:val=""/>
+      <w:lvlJc w:val="left"/>
+      <w:pPr>
+        <w:tabs>
+          <w:tab w:val="num" w:pos="3240"/>
+        </w:tabs>
+        <w:ind w:left="3240" w:hanging="360"/>
+      </w:pPr>
+      <w:rPr>
+        <w:rFonts w:ascii="Wingdings" w:hAnsi="Wingdings" w:hint="default"/>
+        <w:sz w:val="20"/>
+      </w:rPr>
+    </w:lvl>
+    <w:lvl w:ilvl="3" w:tentative="1">
+      <w:start w:val="1"/>
+      <w:numFmt w:val="bullet"/>
+      <w:lvlText w:val=""/>
+      <w:lvlJc w:val="left"/>
+      <w:pPr>
+        <w:tabs>
+          <w:tab w:val="num" w:pos="3960"/>
+        </w:tabs>
+        <w:ind w:left="3960" w:hanging="360"/>
+      </w:pPr>
+      <w:rPr>
+        <w:rFonts w:ascii="Wingdings" w:hAnsi="Wingdings" w:hint="default"/>
+        <w:sz w:val="20"/>
+      </w:rPr>
+    </w:lvl>
+    <w:lvl w:ilvl="4" w:tentative="1">
+      <w:start w:val="1"/>
+      <w:numFmt w:val="bullet"/>
+      <w:lvlText w:val=""/>
+      <w:lvlJc w:val="left"/>
+      <w:pPr>
+        <w:tabs>
+          <w:tab w:val="num" w:pos="4680"/>
+        </w:tabs>
+        <w:ind w:left="4680" w:hanging="360"/>
+      </w:pPr>
+      <w:rPr>
+        <w:rFonts w:ascii="Wingdings" w:hAnsi="Wingdings" w:hint="default"/>
+        <w:sz w:val="20"/>
+      </w:rPr>
+    </w:lvl>
+    <w:lvl w:ilvl="5" w:tentative="1">
+      <w:start w:val="1"/>
+      <w:numFmt w:val="bullet"/>
+      <w:lvlText w:val=""/>
+      <w:lvlJc w:val="left"/>
+      <w:pPr>
+        <w:tabs>
+          <w:tab w:val="num" w:pos="5400"/>
+        </w:tabs>
+        <w:ind w:left="5400" w:hanging="360"/>
+      </w:pPr>
+      <w:rPr>
+        <w:rFonts w:ascii="Wingdings" w:hAnsi="Wingdings" w:hint="default"/>
+        <w:sz w:val="20"/>
+      </w:rPr>
+    </w:lvl>
+    <w:lvl w:ilvl="6" w:tentative="1">
+      <w:start w:val="1"/>
+      <w:numFmt w:val="bullet"/>
+      <w:lvlText w:val=""/>
+      <w:lvlJc w:val="left"/>
+      <w:pPr>
+        <w:tabs>
+          <w:tab w:val="num" w:pos="6120"/>
+        </w:tabs>
+        <w:ind w:left="6120" w:hanging="360"/>
+      </w:pPr>
+      <w:rPr>
+        <w:rFonts w:ascii="Wingdings" w:hAnsi="Wingdings" w:hint="default"/>
+        <w:sz w:val="20"/>
+      </w:rPr>
+    </w:lvl>
+    <w:lvl w:ilvl="7" w:tentative="1">
+      <w:start w:val="1"/>
+      <w:numFmt w:val="bullet"/>
+      <w:lvlText w:val=""/>
+      <w:lvlJc w:val="left"/>
+      <w:pPr>
+        <w:tabs>
+          <w:tab w:val="num" w:pos="6840"/>
+        </w:tabs>
+        <w:ind w:left="6840" w:hanging="360"/>
+      </w:pPr>
+      <w:rPr>
+        <w:rFonts w:ascii="Wingdings" w:hAnsi="Wingdings" w:hint="default"/>
+        <w:sz w:val="20"/>
+      </w:rPr>
+    </w:lvl>
+    <w:lvl w:ilvl="8" w:tentative="1">
+      <w:start w:val="1"/>
+      <w:numFmt w:val="bullet"/>
+      <w:lvlText w:val=""/>
+      <w:lvlJc w:val="left"/>
+      <w:pPr>
+        <w:tabs>
+          <w:tab w:val="num" w:pos="7560"/>
+        </w:tabs>
+        <w:ind w:left="7560" w:hanging="360"/>
+      </w:pPr>
+      <w:rPr>
+        <w:rFonts w:ascii="Wingdings" w:hAnsi="Wingdings" w:hint="default"/>
+        <w:sz w:val="20"/>
+      </w:rPr>
+    </w:lvl>
+  </w:abstractNum>
+  <w:abstractNum w:abstractNumId="21" w15:restartNumberingAfterBreak="0">
     <w:nsid w:val="7FBEF5E4"/>
     <w:multiLevelType w:val="multilevel"/>
     <w:tmpl w:val="7FBEF5E4"/>
@@ -12285,10 +13885,10 @@
     </w:lvl>
   </w:abstractNum>
   <w:num w:numId="1">
-    <w:abstractNumId w:val="7"/>
+    <w:abstractNumId w:val="9"/>
   </w:num>
   <w:num w:numId="2">
-    <w:abstractNumId w:val="8"/>
+    <w:abstractNumId w:val="10"/>
   </w:num>
   <w:num w:numId="3">
     <w:abstractNumId w:val="1"/>
@@ -12303,7 +13903,7 @@
     <w:abstractNumId w:val="4"/>
   </w:num>
   <w:num w:numId="7">
-    <w:abstractNumId w:val="16"/>
+    <w:abstractNumId w:val="21"/>
   </w:num>
   <w:num w:numId="8">
     <w:abstractNumId w:val="3"/>
@@ -12312,31 +13912,46 @@
     <w:abstractNumId w:val="0"/>
   </w:num>
   <w:num w:numId="10">
-    <w:abstractNumId w:val="15"/>
+    <w:abstractNumId w:val="19"/>
   </w:num>
   <w:num w:numId="11">
-    <w:abstractNumId w:val="10"/>
+    <w:abstractNumId w:val="12"/>
   </w:num>
   <w:num w:numId="12">
-    <w:abstractNumId w:val="11"/>
+    <w:abstractNumId w:val="14"/>
   </w:num>
   <w:num w:numId="13">
     <w:abstractNumId w:val="6"/>
   </w:num>
   <w:num w:numId="14">
-    <w:abstractNumId w:val="14"/>
+    <w:abstractNumId w:val="18"/>
   </w:num>
   <w:num w:numId="15">
-    <w:abstractNumId w:val="9"/>
+    <w:abstractNumId w:val="11"/>
   </w:num>
   <w:num w:numId="16">
-    <w:abstractNumId w:val="12"/>
+    <w:abstractNumId w:val="15"/>
   </w:num>
   <w:num w:numId="17">
     <w:abstractNumId w:val="6"/>
   </w:num>
   <w:num w:numId="18">
+    <w:abstractNumId w:val="16"/>
+  </w:num>
+  <w:num w:numId="19">
+    <w:abstractNumId w:val="20"/>
+  </w:num>
+  <w:num w:numId="20">
+    <w:abstractNumId w:val="8"/>
+  </w:num>
+  <w:num w:numId="21">
+    <w:abstractNumId w:val="17"/>
+  </w:num>
+  <w:num w:numId="22">
     <w:abstractNumId w:val="13"/>
+  </w:num>
+  <w:num w:numId="23">
+    <w:abstractNumId w:val="7"/>
   </w:num>
 </w:numbering>
 </file>

</xml_diff>

<commit_message>
Agregando 2.3 y 3.1
</commit_message>
<xml_diff>
--- a/Documentos/PGC.docx
+++ b/Documentos/PGC.docx
@@ -1,6 +1,6 @@
 
 <file path=word/document.xml><?xml version="1.0" encoding="utf-8"?>
-<w:document xmlns:wpc="http://schemas.microsoft.com/office/word/2010/wordprocessingCanvas" xmlns:cx="http://schemas.microsoft.com/office/drawing/2014/chartex" xmlns:cx1="http://schemas.microsoft.com/office/drawing/2015/9/8/chartex" xmlns:cx2="http://schemas.microsoft.com/office/drawing/2015/10/21/chartex" xmlns:cx3="http://schemas.microsoft.com/office/drawing/2016/5/9/chartex" xmlns:cx4="http://schemas.microsoft.com/office/drawing/2016/5/10/chartex" xmlns:cx5="http://schemas.microsoft.com/office/drawing/2016/5/11/chartex" xmlns:cx6="http://schemas.microsoft.com/office/drawing/2016/5/12/chartex" xmlns:cx7="http://schemas.microsoft.com/office/drawing/2016/5/13/chartex" xmlns:cx8="http://schemas.microsoft.com/office/drawing/2016/5/14/chartex" xmlns:mc="http://schemas.openxmlformats.org/markup-compatibility/2006" xmlns:aink="http://schemas.microsoft.com/office/drawing/2016/ink" xmlns:am3d="http://schemas.microsoft.com/office/drawing/2017/model3d" xmlns:o="urn:schemas-microsoft-com:office:office" xmlns:r="http://schemas.openxmlformats.org/officeDocument/2006/relationships" xmlns:m="http://schemas.openxmlformats.org/officeDocument/2006/math" xmlns:v="urn:schemas-microsoft-com:vml" xmlns:wp14="http://schemas.microsoft.com/office/word/2010/wordprocessingDrawing" xmlns:wp="http://schemas.openxmlformats.org/drawingml/2006/wordprocessingDrawing" xmlns:w10="urn:schemas-microsoft-com:office:word" xmlns:w="http://schemas.openxmlformats.org/wordprocessingml/2006/main" xmlns:w14="http://schemas.microsoft.com/office/word/2010/wordml" xmlns:w15="http://schemas.microsoft.com/office/word/2012/wordml" xmlns:w16cid="http://schemas.microsoft.com/office/word/2016/wordml/cid" xmlns:w16se="http://schemas.microsoft.com/office/word/2015/wordml/symex" xmlns:wpg="http://schemas.microsoft.com/office/word/2010/wordprocessingGroup" xmlns:wpi="http://schemas.microsoft.com/office/word/2010/wordprocessingInk" xmlns:wne="http://schemas.microsoft.com/office/word/2006/wordml" xmlns:wps="http://schemas.microsoft.com/office/word/2010/wordprocessingShape" mc:Ignorable="w14 w15 w16se w16cid wp14">
+<w:document xmlns:wpc="http://schemas.microsoft.com/office/word/2010/wordprocessingCanvas" xmlns:cx="http://schemas.microsoft.com/office/drawing/2014/chartex" xmlns:mc="http://schemas.openxmlformats.org/markup-compatibility/2006" xmlns:o="urn:schemas-microsoft-com:office:office" xmlns:r="http://schemas.openxmlformats.org/officeDocument/2006/relationships" xmlns:m="http://schemas.openxmlformats.org/officeDocument/2006/math" xmlns:v="urn:schemas-microsoft-com:vml" xmlns:wp14="http://schemas.microsoft.com/office/word/2010/wordprocessingDrawing" xmlns:wp="http://schemas.openxmlformats.org/drawingml/2006/wordprocessingDrawing" xmlns:w10="urn:schemas-microsoft-com:office:word" xmlns:w="http://schemas.openxmlformats.org/wordprocessingml/2006/main" xmlns:w14="http://schemas.microsoft.com/office/word/2010/wordml" xmlns:w15="http://schemas.microsoft.com/office/word/2012/wordml" xmlns:w16se="http://schemas.microsoft.com/office/word/2015/wordml/symex" xmlns:wpg="http://schemas.microsoft.com/office/word/2010/wordprocessingGroup" xmlns:wpi="http://schemas.microsoft.com/office/word/2010/wordprocessingInk" xmlns:wne="http://schemas.microsoft.com/office/word/2006/wordml" xmlns:wps="http://schemas.microsoft.com/office/word/2010/wordprocessingShape" mc:Ignorable="w14 w15 w16se wp14">
   <w:body>
     <w:p>
       <w:pPr>
@@ -41,18 +41,8 @@
           <w:sz w:val="36"/>
           <w:szCs w:val="36"/>
         </w:rPr>
-        <w:t xml:space="preserve">Consultora </w:t>
+        <w:t>Consultora ElmerX</w:t>
       </w:r>
-      <w:proofErr w:type="spellStart"/>
-      <w:r>
-        <w:rPr>
-          <w:b/>
-          <w:sz w:val="36"/>
-          <w:szCs w:val="36"/>
-        </w:rPr>
-        <w:t>ElmerX</w:t>
-      </w:r>
-      <w:proofErr w:type="spellEnd"/>
     </w:p>
     <w:p>
       <w:pPr>
@@ -419,33 +409,8 @@
                 <w:sz w:val="20"/>
                 <w:szCs w:val="20"/>
               </w:rPr>
-              <w:t xml:space="preserve">Steve </w:t>
-            </w:r>
-            <w:proofErr w:type="spellStart"/>
-            <w:r>
-              <w:rPr>
-                <w:sz w:val="20"/>
-                <w:szCs w:val="20"/>
-              </w:rPr>
-              <w:t>Sader</w:t>
-            </w:r>
-            <w:proofErr w:type="spellEnd"/>
-            <w:r>
-              <w:rPr>
-                <w:sz w:val="20"/>
-                <w:szCs w:val="20"/>
-              </w:rPr>
-              <w:t xml:space="preserve"> Matos </w:t>
-            </w:r>
-            <w:proofErr w:type="spellStart"/>
-            <w:r>
-              <w:rPr>
-                <w:sz w:val="20"/>
-                <w:szCs w:val="20"/>
-              </w:rPr>
-              <w:t>Manguinuri</w:t>
-            </w:r>
-            <w:proofErr w:type="spellEnd"/>
+              <w:t>Steve Sader Matos Manguinuri</w:t>
+            </w:r>
           </w:p>
         </w:tc>
       </w:tr>
@@ -549,21 +514,12 @@
                 <w:szCs w:val="20"/>
               </w:rPr>
             </w:pPr>
-            <w:proofErr w:type="spellStart"/>
             <w:r>
               <w:rPr>
                 <w:sz w:val="20"/>
                 <w:szCs w:val="20"/>
               </w:rPr>
-              <w:t>Introduccion</w:t>
-            </w:r>
-            <w:proofErr w:type="spellEnd"/>
-            <w:r>
-              <w:rPr>
-                <w:sz w:val="20"/>
-                <w:szCs w:val="20"/>
-              </w:rPr>
-              <w:t xml:space="preserve"> Agregada</w:t>
+              <w:t>Introduccion Agregada</w:t>
             </w:r>
           </w:p>
         </w:tc>
@@ -853,23 +809,7 @@
                 <w:sz w:val="20"/>
                 <w:szCs w:val="20"/>
               </w:rPr>
-              <w:t xml:space="preserve">Correcciones </w:t>
-            </w:r>
-            <w:proofErr w:type="spellStart"/>
-            <w:r>
-              <w:rPr>
-                <w:sz w:val="20"/>
-                <w:szCs w:val="20"/>
-              </w:rPr>
-              <w:t>Identificacion</w:t>
-            </w:r>
-            <w:proofErr w:type="spellEnd"/>
-            <w:r>
-              <w:rPr>
-                <w:sz w:val="20"/>
-                <w:szCs w:val="20"/>
-              </w:rPr>
-              <w:t xml:space="preserve"> Hechas</w:t>
+              <w:t>Correcciones Identificacion Hechas</w:t>
             </w:r>
           </w:p>
         </w:tc>
@@ -2173,23 +2113,7 @@
         <w:contextualSpacing w:val="0"/>
       </w:pPr>
       <w:r>
-        <w:t xml:space="preserve">Estos problemas se generan por una falta de comunicación entre los miembros del equipo y el jefe de proyecto, así como también la falta de capacitación en el uso de repositorios como </w:t>
-      </w:r>
-      <w:proofErr w:type="spellStart"/>
-      <w:r>
-        <w:t>github</w:t>
-      </w:r>
-      <w:proofErr w:type="spellEnd"/>
-      <w:r>
-        <w:t xml:space="preserve">, los miembros del equipo no saben lo que deben hacer cada vez que quieren cambiar algo es por eso </w:t>
-      </w:r>
-      <w:proofErr w:type="gramStart"/>
-      <w:r>
-        <w:t>que</w:t>
-      </w:r>
-      <w:proofErr w:type="gramEnd"/>
-      <w:r>
-        <w:t xml:space="preserve"> cada uno trabaja por su propia cuenta.</w:t>
+        <w:t>Estos problemas se generan por una falta de comunicación entre los miembros del equipo y el jefe de proyecto, así como también la falta de capacitación en el uso de repositorios como github, los miembros del equipo no saben lo que deben hacer cada vez que quieren cambiar algo es por eso que cada uno trabaja por su propia cuenta.</w:t>
       </w:r>
     </w:p>
     <w:p>
@@ -2390,9 +2314,8 @@
                 <w:szCs w:val="20"/>
                 <w:shd w:val="clear" w:color="auto" w:fill="FFFFFF"/>
               </w:rPr>
-              <w:t xml:space="preserve">, </w:t>
-            </w:r>
-            <w:proofErr w:type="gramStart"/>
+              <w:t>, conjuntamente con el documento</w:t>
+            </w:r>
             <w:r>
               <w:rPr>
                 <w:color w:val="000000"/>
@@ -2400,9 +2323,8 @@
                 <w:szCs w:val="20"/>
                 <w:shd w:val="clear" w:color="auto" w:fill="FFFFFF"/>
               </w:rPr>
-              <w:t>conjuntamente con</w:t>
-            </w:r>
-            <w:proofErr w:type="gramEnd"/>
+              <w:t xml:space="preserve"> de Gestión de la configuración</w:t>
+            </w:r>
             <w:r>
               <w:rPr>
                 <w:color w:val="000000"/>
@@ -2410,17 +2332,61 @@
                 <w:szCs w:val="20"/>
                 <w:shd w:val="clear" w:color="auto" w:fill="FFFFFF"/>
               </w:rPr>
-              <w:t xml:space="preserve"> el documento</w:t>
-            </w:r>
-            <w:r>
+              <w:t xml:space="preserve">. </w:t>
+            </w:r>
+          </w:p>
+          <w:p>
+            <w:pPr>
+              <w:spacing w:line="240" w:lineRule="auto"/>
+              <w:contextualSpacing w:val="0"/>
               <w:rPr>
                 <w:color w:val="000000"/>
                 <w:sz w:val="20"/>
                 <w:szCs w:val="20"/>
                 <w:shd w:val="clear" w:color="auto" w:fill="FFFFFF"/>
               </w:rPr>
-              <w:t xml:space="preserve"> de Gestión de la configuración</w:t>
-            </w:r>
+            </w:pPr>
+          </w:p>
+        </w:tc>
+        <w:tc>
+          <w:tcPr>
+            <w:tcW w:w="2453" w:type="dxa"/>
+          </w:tcPr>
+          <w:p>
+            <w:pPr>
+              <w:spacing w:line="240" w:lineRule="auto"/>
+              <w:contextualSpacing w:val="0"/>
+            </w:pPr>
+            <w:r>
+              <w:t>1</w:t>
+            </w:r>
+          </w:p>
+        </w:tc>
+      </w:tr>
+      <w:tr>
+        <w:tc>
+          <w:tcPr>
+            <w:tcW w:w="2589" w:type="dxa"/>
+          </w:tcPr>
+          <w:p>
+            <w:pPr>
+              <w:spacing w:line="240" w:lineRule="auto"/>
+              <w:contextualSpacing w:val="0"/>
+            </w:pPr>
+            <w:r>
+              <w:t>Gestor de la configuración</w:t>
+            </w:r>
+          </w:p>
+        </w:tc>
+        <w:tc>
+          <w:tcPr>
+            <w:tcW w:w="2763" w:type="dxa"/>
+          </w:tcPr>
+          <w:p>
+            <w:pPr>
+              <w:spacing w:line="240" w:lineRule="auto"/>
+              <w:contextualSpacing w:val="0"/>
+            </w:pPr>
             <w:r>
               <w:rPr>
                 <w:color w:val="000000"/>
@@ -2428,20 +2394,8 @@
                 <w:szCs w:val="20"/>
                 <w:shd w:val="clear" w:color="auto" w:fill="FFFFFF"/>
               </w:rPr>
-              <w:t xml:space="preserve">. </w:t>
-            </w:r>
-          </w:p>
-          <w:p>
-            <w:pPr>
-              <w:spacing w:line="240" w:lineRule="auto"/>
-              <w:contextualSpacing w:val="0"/>
-              <w:rPr>
-                <w:color w:val="000000"/>
-                <w:sz w:val="20"/>
-                <w:szCs w:val="20"/>
-                <w:shd w:val="clear" w:color="auto" w:fill="FFFFFF"/>
-              </w:rPr>
-            </w:pPr>
+              <w:t>Se encargara de gestionar la infraestructura global de la gestión de la configuración y el entorno del equipo de desarrollo de los productos</w:t>
+            </w:r>
           </w:p>
         </w:tc>
         <w:tc>
@@ -2454,7 +2408,7 @@
               <w:contextualSpacing w:val="0"/>
             </w:pPr>
             <w:r>
-              <w:t>1</w:t>
+              <w:t>2</w:t>
             </w:r>
           </w:p>
         </w:tc>
@@ -2470,7 +2424,7 @@
               <w:contextualSpacing w:val="0"/>
             </w:pPr>
             <w:r>
-              <w:t>Gestor de la configuración</w:t>
+              <w:t>Gerente funcional</w:t>
             </w:r>
           </w:p>
         </w:tc>
@@ -2484,33 +2438,11 @@
               <w:contextualSpacing w:val="0"/>
             </w:pPr>
             <w:r>
-              <w:rPr>
-                <w:color w:val="000000"/>
-                <w:sz w:val="20"/>
-                <w:szCs w:val="20"/>
-                <w:shd w:val="clear" w:color="auto" w:fill="FFFFFF"/>
-              </w:rPr>
-              <w:t xml:space="preserve">Se </w:t>
-            </w:r>
-            <w:proofErr w:type="gramStart"/>
-            <w:r>
-              <w:rPr>
-                <w:color w:val="000000"/>
-                <w:sz w:val="20"/>
-                <w:szCs w:val="20"/>
-                <w:shd w:val="clear" w:color="auto" w:fill="FFFFFF"/>
-              </w:rPr>
-              <w:t>encargara</w:t>
-            </w:r>
-            <w:proofErr w:type="gramEnd"/>
-            <w:r>
-              <w:rPr>
-                <w:color w:val="000000"/>
-                <w:sz w:val="20"/>
-                <w:szCs w:val="20"/>
-                <w:shd w:val="clear" w:color="auto" w:fill="FFFFFF"/>
-              </w:rPr>
-              <w:t xml:space="preserve"> de gestionar la infraestructura global de la gestión de la configuración y el entorno del equipo de desarrollo de los productos</w:t>
+              <w:t xml:space="preserve">Se encargara de aprobar y vigilar la utilización de </w:t>
+            </w:r>
+            <w:r>
+              <w:lastRenderedPageBreak/>
+              <w:t>los recursos para los proyecto sin afectar notoriamente el capital o recursos internos de la empresa.</w:t>
             </w:r>
           </w:p>
         </w:tc>
@@ -2524,7 +2456,8 @@
               <w:contextualSpacing w:val="0"/>
             </w:pPr>
             <w:r>
-              <w:t>2</w:t>
+              <w:lastRenderedPageBreak/>
+              <w:t>1</w:t>
             </w:r>
           </w:p>
         </w:tc>
@@ -2540,7 +2473,8 @@
               <w:contextualSpacing w:val="0"/>
             </w:pPr>
             <w:r>
-              <w:t>Gerente funcional</w:t>
+              <w:lastRenderedPageBreak/>
+              <w:t>Bibliotecario</w:t>
             </w:r>
           </w:p>
         </w:tc>
@@ -2554,63 +2488,6 @@
               <w:contextualSpacing w:val="0"/>
             </w:pPr>
             <w:r>
-              <w:t xml:space="preserve">Se </w:t>
-            </w:r>
-            <w:proofErr w:type="gramStart"/>
-            <w:r>
-              <w:t>encargara</w:t>
-            </w:r>
-            <w:proofErr w:type="gramEnd"/>
-            <w:r>
-              <w:t xml:space="preserve"> de aprobar y vigilar la utilización de </w:t>
-            </w:r>
-            <w:r>
-              <w:lastRenderedPageBreak/>
-              <w:t>los recursos para los proyecto sin afectar notoriamente el capital o recursos internos de la empresa.</w:t>
-            </w:r>
-          </w:p>
-        </w:tc>
-        <w:tc>
-          <w:tcPr>
-            <w:tcW w:w="2453" w:type="dxa"/>
-          </w:tcPr>
-          <w:p>
-            <w:pPr>
-              <w:spacing w:line="240" w:lineRule="auto"/>
-              <w:contextualSpacing w:val="0"/>
-            </w:pPr>
-            <w:r>
-              <w:lastRenderedPageBreak/>
-              <w:t>1</w:t>
-            </w:r>
-          </w:p>
-        </w:tc>
-      </w:tr>
-      <w:tr>
-        <w:tc>
-          <w:tcPr>
-            <w:tcW w:w="2589" w:type="dxa"/>
-          </w:tcPr>
-          <w:p>
-            <w:pPr>
-              <w:spacing w:line="240" w:lineRule="auto"/>
-              <w:contextualSpacing w:val="0"/>
-            </w:pPr>
-            <w:r>
-              <w:t>Bibliotecario</w:t>
-            </w:r>
-          </w:p>
-        </w:tc>
-        <w:tc>
-          <w:tcPr>
-            <w:tcW w:w="2763" w:type="dxa"/>
-          </w:tcPr>
-          <w:p>
-            <w:pPr>
-              <w:spacing w:line="240" w:lineRule="auto"/>
-              <w:contextualSpacing w:val="0"/>
-            </w:pPr>
-            <w:r>
               <w:t>Mantiene los documentos y código controlado.</w:t>
             </w:r>
           </w:p>
@@ -2619,13 +2496,8 @@
               <w:spacing w:line="240" w:lineRule="auto"/>
               <w:contextualSpacing w:val="0"/>
             </w:pPr>
-            <w:proofErr w:type="gramStart"/>
-            <w:r>
-              <w:t>Además</w:t>
-            </w:r>
-            <w:proofErr w:type="gramEnd"/>
-            <w:r>
-              <w:t xml:space="preserve"> trabaja en conjunto con el gestor de la configuración.</w:t>
+            <w:r>
+              <w:t>Además trabaja en conjunto con el gestor de la configuración.</w:t>
             </w:r>
           </w:p>
         </w:tc>
@@ -2784,7 +2656,7 @@
     </w:p>
     <w:tbl>
       <w:tblPr>
-        <w:tblStyle w:val="Tablaconcuadrcula1clara-nfasis5"/>
+        <w:tblStyle w:val="Tabladecuadrcula1clara-nfasis5"/>
         <w:tblW w:w="9169" w:type="dxa"/>
         <w:tblInd w:w="720" w:type="dxa"/>
         <w:tblLook w:val="04A0" w:firstRow="1" w:lastRow="0" w:firstColumn="1" w:lastColumn="0" w:noHBand="0" w:noVBand="1"/>
@@ -3272,35 +3144,7 @@
         <w:rPr>
           <w:lang w:val="es-PE"/>
         </w:rPr>
-        <w:t>El control y seguimiento de los proyectos se basará en los requisitos completados en cada iteración. Se entiende como un requisito, los entregables asociados a: análisis, desarrollo, pruebas, documentación, etc. e integrados con los entregables de las iteraciones anteriores. (</w:t>
-      </w:r>
-      <w:proofErr w:type="spellStart"/>
-      <w:r>
-        <w:rPr>
-          <w:lang w:val="es-PE"/>
-        </w:rPr>
-        <w:t>ElmerX</w:t>
-      </w:r>
-      <w:proofErr w:type="spellEnd"/>
-      <w:r>
-        <w:rPr>
-          <w:lang w:val="es-PE"/>
-        </w:rPr>
-        <w:t>/</w:t>
-      </w:r>
-      <w:proofErr w:type="spellStart"/>
-      <w:r>
-        <w:rPr>
-          <w:lang w:val="es-PE"/>
-        </w:rPr>
-        <w:t>NombreProyecto</w:t>
-      </w:r>
-      <w:proofErr w:type="spellEnd"/>
-      <w:r>
-        <w:rPr>
-          <w:lang w:val="es-PE"/>
-        </w:rPr>
-        <w:t>/Gestión)</w:t>
+        <w:t>El control y seguimiento de los proyectos se basará en los requisitos completados en cada iteración. Se entiende como un requisito, los entregables asociados a: análisis, desarrollo, pruebas, documentación, etc. e integrados con los entregables de las iteraciones anteriores. (ElmerX/NombreProyecto/Gestión)</w:t>
       </w:r>
     </w:p>
     <w:p>
@@ -3321,35 +3165,7 @@
           <w:lang w:val="es-PE"/>
         </w:rPr>
         <w:lastRenderedPageBreak/>
-        <w:t>Cada requisito debe ser independiente del resto de los requisitos, en la medida de lo posible. (</w:t>
-      </w:r>
-      <w:proofErr w:type="spellStart"/>
-      <w:r>
-        <w:rPr>
-          <w:lang w:val="es-PE"/>
-        </w:rPr>
-        <w:t>ElmerX</w:t>
-      </w:r>
-      <w:proofErr w:type="spellEnd"/>
-      <w:r>
-        <w:rPr>
-          <w:lang w:val="es-PE"/>
-        </w:rPr>
-        <w:t>/</w:t>
-      </w:r>
-      <w:proofErr w:type="spellStart"/>
-      <w:r>
-        <w:rPr>
-          <w:lang w:val="es-PE"/>
-        </w:rPr>
-        <w:t>NombreProyecto</w:t>
-      </w:r>
-      <w:proofErr w:type="spellEnd"/>
-      <w:r>
-        <w:rPr>
-          <w:lang w:val="es-PE"/>
-        </w:rPr>
-        <w:t>/Análisis)</w:t>
+        <w:t>Cada requisito debe ser independiente del resto de los requisitos, en la medida de lo posible. (ElmerX/NombreProyecto/Análisis)</w:t>
       </w:r>
     </w:p>
     <w:p>
@@ -3369,35 +3185,7 @@
         <w:rPr>
           <w:lang w:val="es-PE"/>
         </w:rPr>
-        <w:t>Cada requisito debe ser demostrable, permitiendo cómo comprobar con el cliente que el requisito está completado y que se cumplen sus expectativas. (</w:t>
-      </w:r>
-      <w:proofErr w:type="spellStart"/>
-      <w:r>
-        <w:rPr>
-          <w:lang w:val="es-PE"/>
-        </w:rPr>
-        <w:t>ElmerX</w:t>
-      </w:r>
-      <w:proofErr w:type="spellEnd"/>
-      <w:r>
-        <w:rPr>
-          <w:lang w:val="es-PE"/>
-        </w:rPr>
-        <w:t>/</w:t>
-      </w:r>
-      <w:proofErr w:type="spellStart"/>
-      <w:r>
-        <w:rPr>
-          <w:lang w:val="es-PE"/>
-        </w:rPr>
-        <w:t>NombreProyecto</w:t>
-      </w:r>
-      <w:proofErr w:type="spellEnd"/>
-      <w:r>
-        <w:rPr>
-          <w:lang w:val="es-PE"/>
-        </w:rPr>
-        <w:t>/Análisis)</w:t>
+        <w:t>Cada requisito debe ser demostrable, permitiendo cómo comprobar con el cliente que el requisito está completado y que se cumplen sus expectativas. (ElmerX/NombreProyecto/Análisis)</w:t>
       </w:r>
     </w:p>
     <w:p>
@@ -3417,35 +3205,7 @@
         <w:rPr>
           <w:lang w:val="es-PE"/>
         </w:rPr>
-        <w:t>El requisito debe ser de un grado de esfuerzo para ser completado semejante al del resto de requisitos: de manera que la organización y el cliente, puedan realizar una extrapolación del progreso del proyecto. (</w:t>
-      </w:r>
-      <w:proofErr w:type="spellStart"/>
-      <w:r>
-        <w:rPr>
-          <w:lang w:val="es-PE"/>
-        </w:rPr>
-        <w:t>ElmerX</w:t>
-      </w:r>
-      <w:proofErr w:type="spellEnd"/>
-      <w:r>
-        <w:rPr>
-          <w:lang w:val="es-PE"/>
-        </w:rPr>
-        <w:t>/</w:t>
-      </w:r>
-      <w:proofErr w:type="spellStart"/>
-      <w:r>
-        <w:rPr>
-          <w:lang w:val="es-PE"/>
-        </w:rPr>
-        <w:t>NombreProyecto</w:t>
-      </w:r>
-      <w:proofErr w:type="spellEnd"/>
-      <w:r>
-        <w:rPr>
-          <w:lang w:val="es-PE"/>
-        </w:rPr>
-        <w:t>/Análisis)</w:t>
+        <w:t>El requisito debe ser de un grado de esfuerzo para ser completado semejante al del resto de requisitos: de manera que la organización y el cliente, puedan realizar una extrapolación del progreso del proyecto. (ElmerX/NombreProyecto/Análisis)</w:t>
       </w:r>
     </w:p>
     <w:p>
@@ -3471,35 +3231,7 @@
         <w:rPr>
           <w:lang w:val="es-PE"/>
         </w:rPr>
-        <w:t>(</w:t>
-      </w:r>
-      <w:proofErr w:type="spellStart"/>
-      <w:r>
-        <w:rPr>
-          <w:lang w:val="es-PE"/>
-        </w:rPr>
-        <w:t>ElmerX</w:t>
-      </w:r>
-      <w:proofErr w:type="spellEnd"/>
-      <w:r>
-        <w:rPr>
-          <w:lang w:val="es-PE"/>
-        </w:rPr>
-        <w:t>/</w:t>
-      </w:r>
-      <w:proofErr w:type="spellStart"/>
-      <w:r>
-        <w:rPr>
-          <w:lang w:val="es-PE"/>
-        </w:rPr>
-        <w:t>NombreProyecto</w:t>
-      </w:r>
-      <w:proofErr w:type="spellEnd"/>
-      <w:r>
-        <w:rPr>
-          <w:lang w:val="es-PE"/>
-        </w:rPr>
-        <w:t>/Desarrollo)</w:t>
+        <w:t>(ElmerX/NombreProyecto/Desarrollo)</w:t>
       </w:r>
     </w:p>
     <w:p>
@@ -3539,21 +3271,7 @@
         <w:rPr>
           <w:lang w:val="es-PE"/>
         </w:rPr>
-        <w:t xml:space="preserve">El desarrollo del componente de software que conformarán la </w:t>
-      </w:r>
-      <w:proofErr w:type="gramStart"/>
-      <w:r>
-        <w:rPr>
-          <w:lang w:val="es-PE"/>
-        </w:rPr>
-        <w:t>solución,</w:t>
-      </w:r>
-      <w:proofErr w:type="gramEnd"/>
-      <w:r>
-        <w:rPr>
-          <w:lang w:val="es-PE"/>
-        </w:rPr>
-        <w:t xml:space="preserve"> deberá ser liberados en varias iteraciones.</w:t>
+        <w:t>El desarrollo del componente de software que conformarán la solución, deberá ser liberados en varias iteraciones.</w:t>
       </w:r>
     </w:p>
     <w:p>
@@ -3655,35 +3373,7 @@
         <w:rPr>
           <w:lang w:val="es-PE"/>
         </w:rPr>
-        <w:t xml:space="preserve">Cada proyecto debe incorporar las prácticas de TDD (Test </w:t>
-      </w:r>
-      <w:proofErr w:type="spellStart"/>
-      <w:r>
-        <w:rPr>
-          <w:lang w:val="es-PE"/>
-        </w:rPr>
-        <w:t>Driven</w:t>
-      </w:r>
-      <w:proofErr w:type="spellEnd"/>
-      <w:r>
-        <w:rPr>
-          <w:lang w:val="es-PE"/>
-        </w:rPr>
-        <w:t xml:space="preserve"> </w:t>
-      </w:r>
-      <w:proofErr w:type="spellStart"/>
-      <w:r>
-        <w:rPr>
-          <w:lang w:val="es-PE"/>
-        </w:rPr>
-        <w:t>Development</w:t>
-      </w:r>
-      <w:proofErr w:type="spellEnd"/>
-      <w:r>
-        <w:rPr>
-          <w:lang w:val="es-PE"/>
-        </w:rPr>
-        <w:t>).</w:t>
+        <w:t>Cada proyecto debe incorporar las prácticas de TDD (Test Driven Development).</w:t>
       </w:r>
     </w:p>
     <w:p>
@@ -3703,77 +3393,7 @@
         <w:rPr>
           <w:lang w:val="es-PE"/>
         </w:rPr>
-        <w:t xml:space="preserve">Cada uno de los entregables, deberá contener scripts de pruebas unitarias, integrales, funcionales, </w:t>
-      </w:r>
-      <w:proofErr w:type="spellStart"/>
-      <w:r>
-        <w:rPr>
-          <w:lang w:val="es-PE"/>
-        </w:rPr>
-        <w:t>etc</w:t>
-      </w:r>
-      <w:proofErr w:type="spellEnd"/>
-      <w:r>
-        <w:rPr>
-          <w:lang w:val="es-PE"/>
-        </w:rPr>
-        <w:t xml:space="preserve">; mediante la utilización de </w:t>
-      </w:r>
-      <w:proofErr w:type="spellStart"/>
-      <w:r>
-        <w:rPr>
-          <w:lang w:val="es-PE"/>
-        </w:rPr>
-        <w:t>frameworks</w:t>
-      </w:r>
-      <w:proofErr w:type="spellEnd"/>
-      <w:r>
-        <w:rPr>
-          <w:lang w:val="es-PE"/>
-        </w:rPr>
-        <w:t xml:space="preserve"> como </w:t>
-      </w:r>
-      <w:proofErr w:type="spellStart"/>
-      <w:r>
-        <w:rPr>
-          <w:lang w:val="es-PE"/>
-        </w:rPr>
-        <w:t>junit</w:t>
-      </w:r>
-      <w:proofErr w:type="spellEnd"/>
-      <w:r>
-        <w:rPr>
-          <w:lang w:val="es-PE"/>
-        </w:rPr>
-        <w:t xml:space="preserve">, </w:t>
-      </w:r>
-      <w:proofErr w:type="spellStart"/>
-      <w:r>
-        <w:rPr>
-          <w:lang w:val="es-PE"/>
-        </w:rPr>
-        <w:t>dbunit</w:t>
-      </w:r>
-      <w:proofErr w:type="spellEnd"/>
-      <w:r>
-        <w:rPr>
-          <w:lang w:val="es-PE"/>
-        </w:rPr>
-        <w:t xml:space="preserve">, </w:t>
-      </w:r>
-      <w:proofErr w:type="spellStart"/>
-      <w:r>
-        <w:rPr>
-          <w:lang w:val="es-PE"/>
-        </w:rPr>
-        <w:t>mockObjtects</w:t>
-      </w:r>
-      <w:proofErr w:type="spellEnd"/>
-      <w:r>
-        <w:rPr>
-          <w:lang w:val="es-PE"/>
-        </w:rPr>
-        <w:t>, etc.</w:t>
+        <w:t>Cada uno de los entregables, deberá contener scripts de pruebas unitarias, integrales, funcionales, etc; mediante la utilización de frameworks como junit, dbunit, mockObjtects, etc.</w:t>
       </w:r>
     </w:p>
     <w:p>
@@ -3815,49 +3435,7 @@
         <w:rPr>
           <w:lang w:val="es-PE"/>
         </w:rPr>
-        <w:t xml:space="preserve">La documentación de los proyectos, específicamente:  manual de usuario, manual de operaciones, arquitectura de la solución, especificaciones, </w:t>
-      </w:r>
-      <w:proofErr w:type="spellStart"/>
-      <w:r>
-        <w:rPr>
-          <w:lang w:val="es-PE"/>
-        </w:rPr>
-        <w:t>etc</w:t>
-      </w:r>
-      <w:proofErr w:type="spellEnd"/>
-      <w:r>
-        <w:rPr>
-          <w:lang w:val="es-PE"/>
-        </w:rPr>
-        <w:t>; deberán ser entregables parciales para cada una de las iteraciones, es decir, la documentación no se liberará al final del proyecto, sino en entregables parciales. (</w:t>
-      </w:r>
-      <w:proofErr w:type="spellStart"/>
-      <w:r>
-        <w:rPr>
-          <w:lang w:val="es-PE"/>
-        </w:rPr>
-        <w:t>ElmerX</w:t>
-      </w:r>
-      <w:proofErr w:type="spellEnd"/>
-      <w:r>
-        <w:rPr>
-          <w:lang w:val="es-PE"/>
-        </w:rPr>
-        <w:t>/</w:t>
-      </w:r>
-      <w:proofErr w:type="spellStart"/>
-      <w:r>
-        <w:rPr>
-          <w:lang w:val="es-PE"/>
-        </w:rPr>
-        <w:t>NombreProyecto</w:t>
-      </w:r>
-      <w:proofErr w:type="spellEnd"/>
-      <w:r>
-        <w:rPr>
-          <w:lang w:val="es-PE"/>
-        </w:rPr>
-        <w:t>/Análisis)</w:t>
+        <w:t>La documentación de los proyectos, específicamente:  manual de usuario, manual de operaciones, arquitectura de la solución, especificaciones, etc; deberán ser entregables parciales para cada una de las iteraciones, es decir, la documentación no se liberará al final del proyecto, sino en entregables parciales. (ElmerX/NombreProyecto/Análisis)</w:t>
       </w:r>
     </w:p>
     <w:p>
@@ -3899,35 +3477,7 @@
         <w:rPr>
           <w:lang w:val="es-PE"/>
         </w:rPr>
-        <w:t>Cada uno de los entregables, serán sometidos a un script de calidad, que ejecutara la organización, y no serán admitidos como productos del proyecto hasta alcanzar un nivel aceptable. (</w:t>
-      </w:r>
-      <w:proofErr w:type="spellStart"/>
-      <w:r>
-        <w:rPr>
-          <w:lang w:val="es-PE"/>
-        </w:rPr>
-        <w:t>ElmerX</w:t>
-      </w:r>
-      <w:proofErr w:type="spellEnd"/>
-      <w:r>
-        <w:rPr>
-          <w:lang w:val="es-PE"/>
-        </w:rPr>
-        <w:t>/</w:t>
-      </w:r>
-      <w:proofErr w:type="spellStart"/>
-      <w:r>
-        <w:rPr>
-          <w:lang w:val="es-PE"/>
-        </w:rPr>
-        <w:t>NombreProyecto</w:t>
-      </w:r>
-      <w:proofErr w:type="spellEnd"/>
-      <w:r>
-        <w:rPr>
-          <w:lang w:val="es-PE"/>
-        </w:rPr>
-        <w:t>/Gestión)</w:t>
+        <w:t>Cada uno de los entregables, serán sometidos a un script de calidad, que ejecutara la organización, y no serán admitidos como productos del proyecto hasta alcanzar un nivel aceptable. (ElmerX/NombreProyecto/Gestión)</w:t>
       </w:r>
     </w:p>
     <w:p>
@@ -3969,35 +3519,7 @@
         <w:rPr>
           <w:lang w:val="es-PE"/>
         </w:rPr>
-        <w:t>Los riesgos serán identificados en la primera iteración, llevándose a cabo también una valoración inicial de la exposición al riesgo y planes de contingencia. En cada iteración se revisará y actualizará el documento “Lista de Riesgos”, añadiendo además la lista de riesgos más importantes actualizada por cada iteración. (</w:t>
-      </w:r>
-      <w:proofErr w:type="spellStart"/>
-      <w:r>
-        <w:rPr>
-          <w:lang w:val="es-PE"/>
-        </w:rPr>
-        <w:t>ElmerX</w:t>
-      </w:r>
-      <w:proofErr w:type="spellEnd"/>
-      <w:r>
-        <w:rPr>
-          <w:lang w:val="es-PE"/>
-        </w:rPr>
-        <w:t>/</w:t>
-      </w:r>
-      <w:proofErr w:type="spellStart"/>
-      <w:r>
-        <w:rPr>
-          <w:lang w:val="es-PE"/>
-        </w:rPr>
-        <w:t>NombreProyecto</w:t>
-      </w:r>
-      <w:proofErr w:type="spellEnd"/>
-      <w:r>
-        <w:rPr>
-          <w:lang w:val="es-PE"/>
-        </w:rPr>
-        <w:t>/Gestión)</w:t>
+        <w:t>Los riesgos serán identificados en la primera iteración, llevándose a cabo también una valoración inicial de la exposición al riesgo y planes de contingencia. En cada iteración se revisará y actualizará el documento “Lista de Riesgos”, añadiendo además la lista de riesgos más importantes actualizada por cada iteración. (ElmerX/NombreProyecto/Gestión)</w:t>
       </w:r>
     </w:p>
     <w:p>
@@ -4060,21 +3582,7 @@
         <w:rPr>
           <w:lang w:val="es-PE"/>
         </w:rPr>
-        <w:t xml:space="preserve">La organización </w:t>
-      </w:r>
-      <w:proofErr w:type="spellStart"/>
-      <w:r>
-        <w:rPr>
-          <w:lang w:val="es-PE"/>
-        </w:rPr>
-        <w:t>disponibilizara</w:t>
-      </w:r>
-      <w:proofErr w:type="spellEnd"/>
-      <w:r>
-        <w:rPr>
-          <w:lang w:val="es-PE"/>
-        </w:rPr>
-        <w:t xml:space="preserve"> un sistema de control de versiones, que deberá ser actualizado por el cliente de forma remota.</w:t>
+        <w:t>La organización disponibilizara un sistema de control de versiones, que deberá ser actualizado por el cliente de forma remota.</w:t>
       </w:r>
     </w:p>
     <w:p>
@@ -4213,13 +3721,8 @@
               <w:contextualSpacing w:val="0"/>
             </w:pPr>
             <w:r>
-              <w:t xml:space="preserve">Spring </w:t>
-            </w:r>
-            <w:proofErr w:type="spellStart"/>
-            <w:r>
-              <w:t>Boot</w:t>
-            </w:r>
-            <w:proofErr w:type="spellEnd"/>
+              <w:t>Spring Boot</w:t>
+            </w:r>
           </w:p>
         </w:tc>
         <w:tc>
@@ -4238,21 +3741,7 @@
               <w:rPr>
                 <w:lang w:val="es-ES"/>
               </w:rPr>
-              <w:t xml:space="preserve">Spring </w:t>
-            </w:r>
-            <w:proofErr w:type="spellStart"/>
-            <w:r>
-              <w:rPr>
-                <w:lang w:val="es-ES"/>
-              </w:rPr>
-              <w:t>Boot</w:t>
-            </w:r>
-            <w:proofErr w:type="spellEnd"/>
-            <w:r>
-              <w:rPr>
-                <w:lang w:val="es-ES"/>
-              </w:rPr>
-              <w:t xml:space="preserve"> facilita la creación de aplicaciones basadas en Spring independientes y de grado de producción que puede "simplemente ejecutar".</w:t>
+              <w:t>Spring Boot facilita la creación de aplicaciones basadas en Spring independientes y de grado de producción que puede "simplemente ejecutar".</w:t>
             </w:r>
           </w:p>
           <w:p>
@@ -4277,21 +3766,7 @@
               <w:rPr>
                 <w:lang w:val="es-ES"/>
               </w:rPr>
-              <w:t xml:space="preserve">Tomamos una opinión de la plataforma Spring y las bibliotecas de terceros para que pueda comenzar con el mínimo esfuerzo. La mayoría de las aplicaciones Spring </w:t>
-            </w:r>
-            <w:proofErr w:type="spellStart"/>
-            <w:r>
-              <w:rPr>
-                <w:lang w:val="es-ES"/>
-              </w:rPr>
-              <w:t>Boot</w:t>
-            </w:r>
-            <w:proofErr w:type="spellEnd"/>
-            <w:r>
-              <w:rPr>
-                <w:lang w:val="es-ES"/>
-              </w:rPr>
-              <w:t xml:space="preserve"> necesitan muy poca configuración Spring.</w:t>
+              <w:t>Tomamos una opinión de la plataforma Spring y las bibliotecas de terceros para que pueda comenzar con el mínimo esfuerzo. La mayoría de las aplicaciones Spring Boot necesitan muy poca configuración Spring.</w:t>
             </w:r>
           </w:p>
         </w:tc>
@@ -4311,11 +3786,9 @@
               <w:ind w:left="0"/>
               <w:contextualSpacing w:val="0"/>
             </w:pPr>
-            <w:proofErr w:type="spellStart"/>
             <w:r>
               <w:t>Glassfish</w:t>
             </w:r>
-            <w:proofErr w:type="spellEnd"/>
           </w:p>
         </w:tc>
         <w:tc>
@@ -4395,11 +3868,9 @@
               <w:ind w:left="0"/>
               <w:contextualSpacing w:val="0"/>
             </w:pPr>
-            <w:proofErr w:type="spellStart"/>
             <w:r>
               <w:t>Postgresql</w:t>
             </w:r>
-            <w:proofErr w:type="spellEnd"/>
           </w:p>
         </w:tc>
         <w:tc>
@@ -4432,11 +3903,9 @@
               <w:ind w:left="0"/>
               <w:contextualSpacing w:val="0"/>
             </w:pPr>
-            <w:proofErr w:type="spellStart"/>
             <w:r>
               <w:t>Heroku</w:t>
             </w:r>
-            <w:proofErr w:type="spellEnd"/>
           </w:p>
         </w:tc>
         <w:tc>
@@ -4485,15 +3954,7 @@
               <w:contextualSpacing w:val="0"/>
             </w:pPr>
             <w:r>
-              <w:t xml:space="preserve">Amazon Web </w:t>
-            </w:r>
-            <w:proofErr w:type="spellStart"/>
-            <w:r>
-              <w:t>Services</w:t>
-            </w:r>
-            <w:proofErr w:type="spellEnd"/>
-            <w:r>
-              <w:t xml:space="preserve"> (AWS)</w:t>
+              <w:t>Amazon Web Services (AWS)</w:t>
             </w:r>
           </w:p>
         </w:tc>
@@ -4546,7 +4007,7 @@
     </w:p>
     <w:tbl>
       <w:tblPr>
-        <w:tblStyle w:val="Tablaconcuadrcula1clara"/>
+        <w:tblStyle w:val="Tabladecuadrcula1clara"/>
         <w:tblW w:w="9234" w:type="dxa"/>
         <w:tblInd w:w="720" w:type="dxa"/>
         <w:tblLook w:val="04A0" w:firstRow="1" w:lastRow="0" w:firstColumn="1" w:lastColumn="0" w:noHBand="0" w:noVBand="1"/>
@@ -6104,18 +5565,8 @@
                 <w:color w:val="000000"/>
                 <w:lang w:val="es-PE" w:eastAsia="es-PE"/>
               </w:rPr>
-              <w:t xml:space="preserve">Inventariar los </w:t>
-            </w:r>
-            <w:proofErr w:type="spellStart"/>
-            <w:r>
-              <w:rPr>
-                <w:rFonts w:ascii="Calibri" w:eastAsia="Times New Roman" w:hAnsi="Calibri" w:cs="Calibri"/>
-                <w:color w:val="000000"/>
-                <w:lang w:val="es-PE" w:eastAsia="es-PE"/>
-              </w:rPr>
-              <w:t>Items</w:t>
-            </w:r>
-            <w:proofErr w:type="spellEnd"/>
+              <w:t>Inventariar los Items</w:t>
+            </w:r>
           </w:p>
         </w:tc>
         <w:tc>
@@ -7957,14 +7408,23 @@
       <w:pPr>
         <w:pStyle w:val="Ttulo1"/>
         <w:ind w:left="720"/>
+        <w:rPr>
+          <w:lang w:val="es-PE"/>
+        </w:rPr>
       </w:pPr>
     </w:p>
     <w:p>
       <w:pPr>
         <w:pStyle w:val="Ttulo1"/>
         <w:ind w:left="720"/>
+        <w:rPr>
+          <w:lang w:val="es-PE"/>
+        </w:rPr>
       </w:pPr>
       <w:r>
+        <w:rPr>
+          <w:lang w:val="es-PE"/>
+        </w:rPr>
         <w:br w:type="column"/>
       </w:r>
     </w:p>
@@ -7975,9 +7435,15 @@
           <w:ilvl w:val="0"/>
           <w:numId w:val="1"/>
         </w:numPr>
+        <w:rPr>
+          <w:lang w:val="es-PE"/>
+        </w:rPr>
       </w:pPr>
       <w:bookmarkStart w:id="16" w:name="_Toc527673239"/>
       <w:r>
+        <w:rPr>
+          <w:lang w:val="es-PE"/>
+        </w:rPr>
         <w:t>Identificación</w:t>
       </w:r>
       <w:bookmarkEnd w:id="16"/>
@@ -7989,13 +7455,22 @@
           <w:ilvl w:val="1"/>
           <w:numId w:val="1"/>
         </w:numPr>
+        <w:rPr>
+          <w:lang w:val="es-PE"/>
+        </w:rPr>
       </w:pPr>
       <w:bookmarkStart w:id="17" w:name="_Toc527673240"/>
       <w:r>
+        <w:rPr>
+          <w:lang w:val="es-PE"/>
+        </w:rPr>
         <w:t xml:space="preserve">Lista de clasificación de </w:t>
       </w:r>
       <w:bookmarkEnd w:id="17"/>
       <w:r>
+        <w:rPr>
+          <w:lang w:val="es-PE"/>
+        </w:rPr>
         <w:t>Elemento de Configuración</w:t>
       </w:r>
     </w:p>
@@ -8147,16 +7622,14 @@
               </w:rPr>
               <w:t xml:space="preserve">Nombre del </w:t>
             </w:r>
-            <w:proofErr w:type="spellStart"/>
             <w:r>
               <w:rPr>
                 <w:rFonts w:eastAsia="Times New Roman"/>
                 <w:color w:val="000000"/>
                 <w:lang w:val="es-PE" w:eastAsia="es-PE"/>
               </w:rPr>
-              <w:t>item</w:t>
-            </w:r>
-            <w:proofErr w:type="spellEnd"/>
+              <w:t>Elemento</w:t>
+            </w:r>
           </w:p>
         </w:tc>
         <w:tc>
@@ -8918,7 +8391,13 @@
         </w:tc>
       </w:tr>
     </w:tbl>
-    <w:p/>
+    <w:p>
+      <w:pPr>
+        <w:rPr>
+          <w:lang w:val="es-PE"/>
+        </w:rPr>
+      </w:pPr>
+    </w:p>
     <w:p>
       <w:pPr>
         <w:pStyle w:val="Ttulo2"/>
@@ -8926,9 +8405,15 @@
           <w:ilvl w:val="1"/>
           <w:numId w:val="1"/>
         </w:numPr>
+        <w:rPr>
+          <w:lang w:val="es-PE"/>
+        </w:rPr>
       </w:pPr>
       <w:bookmarkStart w:id="18" w:name="_Toc527673241"/>
       <w:r>
+        <w:rPr>
+          <w:lang w:val="es-PE"/>
+        </w:rPr>
         <w:t>Definición de la Nomenclatura</w:t>
       </w:r>
       <w:bookmarkEnd w:id="18"/>
@@ -9045,6 +8530,9 @@
     <w:p>
       <w:pPr>
         <w:ind w:left="720"/>
+        <w:rPr>
+          <w:lang w:val="es-PE"/>
+        </w:rPr>
       </w:pPr>
     </w:p>
     <w:p>
@@ -9186,15 +8674,7 @@
           <w:color w:val="000000"/>
           <w:lang w:val="es-PE" w:eastAsia="es-PE"/>
         </w:rPr>
-        <w:t>CASO 2: Para los elementos que pertenecen a un proyecto, la</w:t>
-      </w:r>
-      <w:r>
-        <w:rPr>
-          <w:rFonts w:eastAsia="Times New Roman"/>
-          <w:color w:val="000000"/>
-          <w:lang w:val="es-PE" w:eastAsia="es-PE"/>
-        </w:rPr>
-        <w:t xml:space="preserve"> nomenclatura es la siguiente:</w:t>
+        <w:t>CASO 2: Para los elementos que pertenecen a un proyecto, la nomenclatura es la siguiente:</w:t>
       </w:r>
     </w:p>
     <w:p>
@@ -9304,7 +8784,7 @@
         <w:rPr>
           <w:rFonts w:eastAsia="Times New Roman"/>
           <w:color w:val="000000"/>
-          <w:lang w:eastAsia="es-PE"/>
+          <w:lang w:val="es-PE" w:eastAsia="es-PE"/>
         </w:rPr>
       </w:pPr>
     </w:p>
@@ -9315,14 +8795,14 @@
         <w:rPr>
           <w:rFonts w:eastAsia="Times New Roman"/>
           <w:color w:val="000000"/>
-          <w:lang w:val="es-ES" w:eastAsia="es-PE"/>
+          <w:lang w:val="es-PE" w:eastAsia="es-PE"/>
         </w:rPr>
       </w:pPr>
       <w:r>
         <w:rPr>
           <w:rFonts w:eastAsia="Times New Roman"/>
           <w:color w:val="000000"/>
-          <w:lang w:val="es-ES" w:eastAsia="es-PE"/>
+          <w:lang w:val="es-PE" w:eastAsia="es-PE"/>
         </w:rPr>
         <w:t>Ejemplo(s):</w:t>
       </w:r>
@@ -9334,7 +8814,7 @@
         <w:rPr>
           <w:rFonts w:eastAsia="Times New Roman"/>
           <w:color w:val="000000"/>
-          <w:lang w:val="es-ES" w:eastAsia="es-PE"/>
+          <w:lang w:val="es-PE" w:eastAsia="es-PE"/>
         </w:rPr>
       </w:pPr>
     </w:p>
@@ -9349,14 +8829,14 @@
         <w:rPr>
           <w:rFonts w:eastAsia="Times New Roman"/>
           <w:color w:val="000000"/>
-          <w:lang w:val="es-ES" w:eastAsia="es-PE"/>
+          <w:lang w:val="es-PE" w:eastAsia="es-PE"/>
         </w:rPr>
       </w:pPr>
       <w:r>
         <w:rPr>
           <w:rFonts w:eastAsia="Times New Roman"/>
           <w:color w:val="000000"/>
-          <w:lang w:val="es-ES" w:eastAsia="es-PE"/>
+          <w:lang w:val="es-PE" w:eastAsia="es-PE"/>
         </w:rPr>
         <w:t xml:space="preserve">Documento de Análisis: </w:t>
       </w:r>
@@ -9369,7 +8849,7 @@
         <w:rPr>
           <w:rFonts w:eastAsia="Times New Roman"/>
           <w:color w:val="000000"/>
-          <w:lang w:val="es-ES" w:eastAsia="es-PE"/>
+          <w:lang w:val="es-PE" w:eastAsia="es-PE"/>
         </w:rPr>
       </w:pPr>
       <w:r>
@@ -9384,7 +8864,7 @@
         <w:rPr>
           <w:rFonts w:eastAsia="Times New Roman"/>
           <w:color w:val="000000"/>
-          <w:lang w:val="es-ES" w:eastAsia="es-PE"/>
+          <w:lang w:val="es-PE" w:eastAsia="es-PE"/>
         </w:rPr>
         <w:t>STSM_DA</w:t>
       </w:r>
@@ -9400,14 +8880,14 @@
         <w:rPr>
           <w:rFonts w:eastAsia="Times New Roman"/>
           <w:color w:val="000000"/>
-          <w:lang w:val="es-ES" w:eastAsia="es-PE"/>
+          <w:lang w:val="es-PE" w:eastAsia="es-PE"/>
         </w:rPr>
       </w:pPr>
       <w:r>
         <w:rPr>
           <w:rFonts w:eastAsia="Times New Roman"/>
           <w:color w:val="000000"/>
-          <w:lang w:val="es-ES" w:eastAsia="es-PE"/>
+          <w:lang w:val="es-PE" w:eastAsia="es-PE"/>
         </w:rPr>
         <w:t>Plan de Proyecto:</w:t>
       </w:r>
@@ -9420,14 +8900,14 @@
         <w:rPr>
           <w:rFonts w:eastAsia="Times New Roman"/>
           <w:color w:val="000000"/>
-          <w:lang w:val="es-ES" w:eastAsia="es-PE"/>
+          <w:lang w:val="es-PE" w:eastAsia="es-PE"/>
         </w:rPr>
       </w:pPr>
       <w:r>
         <w:rPr>
           <w:rFonts w:eastAsia="Times New Roman"/>
           <w:color w:val="000000"/>
-          <w:lang w:val="es-ES" w:eastAsia="es-PE"/>
+          <w:lang w:val="es-PE" w:eastAsia="es-PE"/>
         </w:rPr>
         <w:t>STSM_PP</w:t>
       </w:r>
@@ -9440,7 +8920,7 @@
         <w:rPr>
           <w:rFonts w:eastAsia="Times New Roman"/>
           <w:color w:val="000000"/>
-          <w:lang w:val="es-ES" w:eastAsia="es-PE"/>
+          <w:lang w:val="es-PE" w:eastAsia="es-PE"/>
         </w:rPr>
       </w:pPr>
     </w:p>
@@ -9455,14 +8935,14 @@
         <w:rPr>
           <w:rFonts w:eastAsia="Times New Roman"/>
           <w:color w:val="000000"/>
-          <w:lang w:val="es-ES" w:eastAsia="es-PE"/>
+          <w:lang w:val="es-PE" w:eastAsia="es-PE"/>
         </w:rPr>
       </w:pPr>
       <w:r>
         <w:rPr>
           <w:rFonts w:eastAsia="Times New Roman"/>
           <w:color w:val="000000"/>
-          <w:lang w:val="es-ES" w:eastAsia="es-PE"/>
+          <w:lang w:val="es-PE" w:eastAsia="es-PE"/>
         </w:rPr>
         <w:lastRenderedPageBreak/>
         <w:t>Documento de Negocio:</w:t>
@@ -9476,14 +8956,14 @@
         <w:rPr>
           <w:rFonts w:eastAsia="Times New Roman"/>
           <w:color w:val="000000"/>
-          <w:lang w:val="es-ES" w:eastAsia="es-PE"/>
+          <w:lang w:val="es-PE" w:eastAsia="es-PE"/>
         </w:rPr>
       </w:pPr>
       <w:r>
         <w:rPr>
           <w:rFonts w:eastAsia="Times New Roman"/>
           <w:color w:val="000000"/>
-          <w:lang w:val="es-ES" w:eastAsia="es-PE"/>
+          <w:lang w:val="es-PE" w:eastAsia="es-PE"/>
         </w:rPr>
         <w:t>STSM_DN</w:t>
       </w:r>
@@ -9496,23 +8976,12 @@
         <w:rPr>
           <w:rFonts w:eastAsia="Times New Roman"/>
           <w:color w:val="000000"/>
-          <w:lang w:val="es-ES" w:eastAsia="es-PE"/>
+          <w:lang w:val="es-PE" w:eastAsia="es-PE"/>
         </w:rPr>
       </w:pPr>
     </w:p>
     <w:p>
       <w:pPr>
-        <w:spacing w:after="0" w:line="240" w:lineRule="auto"/>
-        <w:rPr>
-          <w:rFonts w:eastAsia="Times New Roman"/>
-          <w:color w:val="000000"/>
-          <w:lang w:eastAsia="es-PE"/>
-        </w:rPr>
-      </w:pPr>
-    </w:p>
-    <w:p>
-      <w:pPr>
-        <w:pStyle w:val="Prrafodelista"/>
         <w:spacing w:after="0" w:line="240" w:lineRule="auto"/>
         <w:rPr>
           <w:rFonts w:eastAsia="Times New Roman"/>
@@ -9520,11 +8989,22 @@
           <w:lang w:val="es-PE" w:eastAsia="es-PE"/>
         </w:rPr>
       </w:pPr>
-      <w:r>
+    </w:p>
+    <w:p>
+      <w:pPr>
+        <w:pStyle w:val="Prrafodelista"/>
+        <w:spacing w:after="0" w:line="240" w:lineRule="auto"/>
         <w:rPr>
           <w:rFonts w:eastAsia="Times New Roman"/>
           <w:color w:val="000000"/>
-          <w:lang w:eastAsia="es-PE"/>
+          <w:lang w:val="es-PE" w:eastAsia="es-PE"/>
+        </w:rPr>
+      </w:pPr>
+      <w:r>
+        <w:rPr>
+          <w:rFonts w:eastAsia="Times New Roman"/>
+          <w:color w:val="000000"/>
+          <w:lang w:val="es-PE" w:eastAsia="es-PE"/>
         </w:rPr>
         <w:t>C</w:t>
       </w:r>
@@ -9532,7 +9012,7 @@
         <w:rPr>
           <w:rFonts w:eastAsia="Times New Roman"/>
           <w:color w:val="000000"/>
-          <w:lang w:eastAsia="es-PE"/>
+          <w:lang w:val="es-PE" w:eastAsia="es-PE"/>
         </w:rPr>
         <w:t>ASO 3: Para los casos de uso de un proyecto, la nomenclatura es la siguiente:</w:t>
       </w:r>
@@ -9545,7 +9025,7 @@
           <w:rFonts w:ascii="Times New Roman" w:eastAsia="Times New Roman" w:hAnsi="Times New Roman" w:cs="Times New Roman"/>
           <w:sz w:val="24"/>
           <w:szCs w:val="24"/>
-          <w:lang w:eastAsia="es-PE"/>
+          <w:lang w:val="es-PE" w:eastAsia="es-PE"/>
         </w:rPr>
       </w:pPr>
     </w:p>
@@ -9583,42 +9063,24 @@
                 <w:rFonts w:ascii="Times New Roman" w:eastAsia="Times New Roman" w:hAnsi="Times New Roman" w:cs="Times New Roman"/>
                 <w:sz w:val="24"/>
                 <w:szCs w:val="24"/>
-                <w:lang w:eastAsia="es-PE"/>
+                <w:lang w:val="es-PE" w:eastAsia="es-PE"/>
               </w:rPr>
             </w:pPr>
             <w:r>
               <w:rPr>
                 <w:rFonts w:eastAsia="Times New Roman"/>
                 <w:color w:val="000000"/>
-                <w:lang w:eastAsia="es-PE"/>
-              </w:rPr>
-              <w:t xml:space="preserve">Acrónimo del proyecto </w:t>
-            </w:r>
-            <w:proofErr w:type="gramStart"/>
+                <w:lang w:val="es-PE" w:eastAsia="es-PE"/>
+              </w:rPr>
+              <w:t xml:space="preserve">Acrónimo del proyecto + </w:t>
+            </w:r>
             <w:r>
               <w:rPr>
                 <w:rFonts w:eastAsia="Times New Roman"/>
                 <w:color w:val="000000"/>
-                <w:lang w:eastAsia="es-PE"/>
-              </w:rPr>
-              <w:t xml:space="preserve">+ </w:t>
-            </w:r>
-            <w:r>
-              <w:rPr>
-                <w:rFonts w:eastAsia="Times New Roman"/>
-                <w:color w:val="000000"/>
-                <w:lang w:eastAsia="es-PE"/>
-              </w:rPr>
-              <w:t>”</w:t>
-            </w:r>
-            <w:proofErr w:type="gramEnd"/>
-            <w:r>
-              <w:rPr>
-                <w:rFonts w:eastAsia="Times New Roman"/>
-                <w:color w:val="000000"/>
-                <w:lang w:eastAsia="es-PE"/>
-              </w:rPr>
-              <w:t xml:space="preserve">_”  + CU +  ”_”  +                   Tres primeras </w:t>
+                <w:lang w:val="es-PE" w:eastAsia="es-PE"/>
+              </w:rPr>
+              <w:t xml:space="preserve">”_”  + CU +  ”_”  +                   Tres primeras </w:t>
             </w:r>
           </w:p>
           <w:p>
@@ -9628,14 +9090,14 @@
                 <w:rFonts w:ascii="Times New Roman" w:eastAsia="Times New Roman" w:hAnsi="Times New Roman" w:cs="Times New Roman"/>
                 <w:sz w:val="24"/>
                 <w:szCs w:val="24"/>
-                <w:lang w:eastAsia="es-PE"/>
+                <w:lang w:val="es-PE" w:eastAsia="es-PE"/>
               </w:rPr>
             </w:pPr>
             <w:r>
               <w:rPr>
                 <w:rFonts w:eastAsia="Times New Roman"/>
                 <w:color w:val="000000"/>
-                <w:lang w:eastAsia="es-PE"/>
+                <w:lang w:val="es-PE" w:eastAsia="es-PE"/>
               </w:rPr>
               <w:t xml:space="preserve">                                                                        letras del nombre del caso de uso</w:t>
             </w:r>
@@ -9643,17 +9105,23 @@
         </w:tc>
       </w:tr>
     </w:tbl>
-    <w:p/>
     <w:p>
       <w:pPr>
+        <w:rPr>
+          <w:lang w:val="es-PE"/>
+        </w:rPr>
+      </w:pPr>
+    </w:p>
+    <w:p>
+      <w:pPr>
         <w:ind w:left="720"/>
         <w:rPr>
-          <w:lang w:val="es-ES"/>
+          <w:lang w:val="es-PE"/>
         </w:rPr>
       </w:pPr>
       <w:r>
         <w:rPr>
-          <w:lang w:val="es-ES"/>
+          <w:lang w:val="es-PE"/>
         </w:rPr>
         <w:t>Ejemplo(s):</w:t>
       </w:r>
@@ -9666,12 +9134,12 @@
           <w:numId w:val="15"/>
         </w:numPr>
         <w:rPr>
-          <w:lang w:val="es-ES"/>
+          <w:lang w:val="es-PE"/>
         </w:rPr>
       </w:pPr>
       <w:r>
         <w:rPr>
-          <w:lang w:val="es-ES"/>
+          <w:lang w:val="es-PE"/>
         </w:rPr>
         <w:t>Caso de uso 001: Registro de viaje</w:t>
       </w:r>
@@ -9681,12 +9149,12 @@
         <w:pStyle w:val="Prrafodelista"/>
         <w:ind w:left="1440"/>
         <w:rPr>
-          <w:lang w:val="es-ES"/>
+          <w:lang w:val="es-PE"/>
         </w:rPr>
       </w:pPr>
       <w:r>
         <w:rPr>
-          <w:lang w:val="es-ES"/>
+          <w:lang w:val="es-PE"/>
         </w:rPr>
         <w:t>STSM_CU001_REGVIA</w:t>
       </w:r>
@@ -9699,12 +9167,12 @@
           <w:numId w:val="15"/>
         </w:numPr>
         <w:rPr>
-          <w:lang w:val="es-ES"/>
+          <w:lang w:val="es-PE"/>
         </w:rPr>
       </w:pPr>
       <w:r>
         <w:rPr>
-          <w:lang w:val="es-ES"/>
+          <w:lang w:val="es-PE"/>
         </w:rPr>
         <w:t>Caso de uso 002:  Administración de pasajeros</w:t>
       </w:r>
@@ -9714,12 +9182,12 @@
         <w:pStyle w:val="Prrafodelista"/>
         <w:ind w:left="1440"/>
         <w:rPr>
-          <w:lang w:val="es-ES"/>
+          <w:lang w:val="es-PE"/>
         </w:rPr>
       </w:pPr>
       <w:r>
         <w:rPr>
-          <w:lang w:val="es-ES"/>
+          <w:lang w:val="es-PE"/>
         </w:rPr>
         <w:t>STSM_CU002_ADMPAS</w:t>
       </w:r>
@@ -9729,11 +9197,13 @@
         <w:ind w:left="720"/>
         <w:rPr>
           <w:color w:val="000000"/>
+          <w:lang w:val="es-PE"/>
         </w:rPr>
       </w:pPr>
       <w:r>
         <w:rPr>
           <w:color w:val="000000"/>
+          <w:lang w:val="es-PE"/>
         </w:rPr>
         <w:t>CASO 4: Para elementos que son código fuente de un proyecto, la nomenclatura es la siguiente:</w:t>
       </w:r>
@@ -9800,81 +9270,7 @@
                 <w:color w:val="000000"/>
                 <w:lang w:val="es-PE" w:eastAsia="es-PE"/>
               </w:rPr>
-              <w:t xml:space="preserve">Acrónimo del proyecto + </w:t>
-            </w:r>
-            <w:r>
-              <w:rPr>
-                <w:rFonts w:eastAsia="Times New Roman"/>
-                <w:color w:val="000000"/>
-                <w:lang w:val="es-PE" w:eastAsia="es-PE"/>
-              </w:rPr>
-              <w:t>“</w:t>
-            </w:r>
-            <w:proofErr w:type="gramStart"/>
-            <w:r>
-              <w:rPr>
-                <w:rFonts w:eastAsia="Times New Roman"/>
-                <w:color w:val="000000"/>
-                <w:lang w:val="es-PE" w:eastAsia="es-PE"/>
-              </w:rPr>
-              <w:t>_</w:t>
-            </w:r>
-            <w:r>
-              <w:rPr>
-                <w:rFonts w:eastAsia="Times New Roman"/>
-                <w:color w:val="000000"/>
-                <w:lang w:val="es-PE" w:eastAsia="es-PE"/>
-              </w:rPr>
-              <w:t>”</w:t>
-            </w:r>
-            <w:r>
-              <w:rPr>
-                <w:rFonts w:eastAsia="Times New Roman"/>
-                <w:color w:val="000000"/>
-                <w:lang w:val="es-PE" w:eastAsia="es-PE"/>
-              </w:rPr>
-              <w:t xml:space="preserve">  +</w:t>
-            </w:r>
-            <w:proofErr w:type="gramEnd"/>
-            <w:r>
-              <w:rPr>
-                <w:rFonts w:eastAsia="Times New Roman"/>
-                <w:color w:val="000000"/>
-                <w:lang w:val="es-PE" w:eastAsia="es-PE"/>
-              </w:rPr>
-              <w:t xml:space="preserve"> CF +  </w:t>
-            </w:r>
-            <w:r>
-              <w:rPr>
-                <w:rFonts w:eastAsia="Times New Roman"/>
-                <w:color w:val="000000"/>
-                <w:lang w:val="es-PE" w:eastAsia="es-PE"/>
-              </w:rPr>
-              <w:t>“</w:t>
-            </w:r>
-            <w:r>
-              <w:rPr>
-                <w:rFonts w:eastAsia="Times New Roman"/>
-                <w:color w:val="000000"/>
-                <w:lang w:val="es-PE" w:eastAsia="es-PE"/>
-              </w:rPr>
-              <w:t>_”  +</w:t>
-            </w:r>
-            <w:r>
-              <w:rPr>
-                <w:rFonts w:eastAsia="Times New Roman"/>
-                <w:color w:val="000000"/>
-                <w:lang w:val="es-PE" w:eastAsia="es-PE"/>
-              </w:rPr>
-              <w:t xml:space="preserve"> </w:t>
-            </w:r>
-            <w:r>
-              <w:rPr>
-                <w:rFonts w:eastAsia="Times New Roman"/>
-                <w:color w:val="000000"/>
-                <w:lang w:val="es-PE" w:eastAsia="es-PE"/>
-              </w:rPr>
-              <w:t>Tipo de Software</w:t>
+              <w:t>Acrónimo del proyecto + “_”  + CF +  “_”  + Tipo de Software</w:t>
             </w:r>
           </w:p>
         </w:tc>
@@ -9988,15 +9384,720 @@
           <w:ilvl w:val="1"/>
           <w:numId w:val="1"/>
         </w:numPr>
+        <w:rPr>
+          <w:lang w:val="es-PE"/>
+        </w:rPr>
       </w:pPr>
       <w:r>
+        <w:rPr>
+          <w:lang w:val="es-PE"/>
+        </w:rPr>
         <w:t>Lista de Elemento con la Nomenclatura</w:t>
       </w:r>
     </w:p>
+    <w:tbl>
+      <w:tblPr>
+        <w:tblW w:w="7990" w:type="dxa"/>
+        <w:tblInd w:w="1365" w:type="dxa"/>
+        <w:tblCellMar>
+          <w:top w:w="15" w:type="dxa"/>
+          <w:left w:w="15" w:type="dxa"/>
+          <w:bottom w:w="15" w:type="dxa"/>
+          <w:right w:w="15" w:type="dxa"/>
+        </w:tblCellMar>
+        <w:tblLook w:val="04A0" w:firstRow="1" w:lastRow="0" w:firstColumn="1" w:lastColumn="0" w:noHBand="0" w:noVBand="1"/>
+      </w:tblPr>
+      <w:tblGrid>
+        <w:gridCol w:w="3768"/>
+        <w:gridCol w:w="1267"/>
+        <w:gridCol w:w="1688"/>
+        <w:gridCol w:w="1267"/>
+      </w:tblGrid>
+      <w:tr>
+        <w:trPr>
+          <w:trHeight w:val="305"/>
+        </w:trPr>
+        <w:tc>
+          <w:tcPr>
+            <w:tcW w:w="0" w:type="auto"/>
+            <w:tcBorders>
+              <w:top w:val="single" w:sz="8" w:space="0" w:color="000000"/>
+              <w:left w:val="single" w:sz="8" w:space="0" w:color="000000"/>
+              <w:bottom w:val="single" w:sz="8" w:space="0" w:color="000000"/>
+              <w:right w:val="single" w:sz="8" w:space="0" w:color="000000"/>
+            </w:tcBorders>
+            <w:tcMar>
+              <w:top w:w="100" w:type="dxa"/>
+              <w:left w:w="100" w:type="dxa"/>
+              <w:bottom w:w="100" w:type="dxa"/>
+              <w:right w:w="100" w:type="dxa"/>
+            </w:tcMar>
+            <w:hideMark/>
+          </w:tcPr>
+          <w:p>
+            <w:pPr>
+              <w:spacing w:after="0" w:line="240" w:lineRule="auto"/>
+              <w:contextualSpacing w:val="0"/>
+              <w:jc w:val="center"/>
+              <w:rPr>
+                <w:rFonts w:ascii="Times New Roman" w:eastAsia="Times New Roman" w:hAnsi="Times New Roman" w:cs="Times New Roman"/>
+                <w:sz w:val="24"/>
+                <w:szCs w:val="24"/>
+                <w:lang w:val="es-PE"/>
+              </w:rPr>
+            </w:pPr>
+            <w:r>
+              <w:rPr>
+                <w:rFonts w:eastAsia="Times New Roman"/>
+                <w:b/>
+                <w:bCs/>
+                <w:color w:val="000000"/>
+                <w:lang w:val="es-PE"/>
+              </w:rPr>
+              <w:t xml:space="preserve">Nombre del </w:t>
+            </w:r>
+            <w:r>
+              <w:rPr>
+                <w:rFonts w:eastAsia="Times New Roman"/>
+                <w:b/>
+                <w:bCs/>
+                <w:color w:val="000000"/>
+                <w:lang w:val="es-PE"/>
+              </w:rPr>
+              <w:t>Elemento</w:t>
+            </w:r>
+          </w:p>
+        </w:tc>
+        <w:tc>
+          <w:tcPr>
+            <w:tcW w:w="0" w:type="auto"/>
+            <w:tcBorders>
+              <w:top w:val="single" w:sz="8" w:space="0" w:color="000000"/>
+              <w:left w:val="single" w:sz="8" w:space="0" w:color="000000"/>
+              <w:bottom w:val="single" w:sz="8" w:space="0" w:color="000000"/>
+              <w:right w:val="single" w:sz="8" w:space="0" w:color="000000"/>
+            </w:tcBorders>
+            <w:tcMar>
+              <w:top w:w="100" w:type="dxa"/>
+              <w:left w:w="100" w:type="dxa"/>
+              <w:bottom w:w="100" w:type="dxa"/>
+              <w:right w:w="100" w:type="dxa"/>
+            </w:tcMar>
+            <w:hideMark/>
+          </w:tcPr>
+          <w:p>
+            <w:pPr>
+              <w:spacing w:after="0" w:line="240" w:lineRule="auto"/>
+              <w:contextualSpacing w:val="0"/>
+              <w:jc w:val="center"/>
+              <w:rPr>
+                <w:rFonts w:ascii="Times New Roman" w:eastAsia="Times New Roman" w:hAnsi="Times New Roman" w:cs="Times New Roman"/>
+                <w:sz w:val="24"/>
+                <w:szCs w:val="24"/>
+                <w:lang w:val="es-PE"/>
+              </w:rPr>
+            </w:pPr>
+            <w:r>
+              <w:rPr>
+                <w:rFonts w:eastAsia="Times New Roman"/>
+                <w:b/>
+                <w:bCs/>
+                <w:color w:val="000000"/>
+                <w:lang w:val="es-PE"/>
+              </w:rPr>
+              <w:t>Extensión</w:t>
+            </w:r>
+          </w:p>
+        </w:tc>
+        <w:tc>
+          <w:tcPr>
+            <w:tcW w:w="0" w:type="auto"/>
+            <w:tcBorders>
+              <w:top w:val="single" w:sz="8" w:space="0" w:color="000000"/>
+              <w:left w:val="single" w:sz="8" w:space="0" w:color="000000"/>
+              <w:bottom w:val="single" w:sz="8" w:space="0" w:color="000000"/>
+              <w:right w:val="single" w:sz="8" w:space="0" w:color="000000"/>
+            </w:tcBorders>
+            <w:tcMar>
+              <w:top w:w="100" w:type="dxa"/>
+              <w:left w:w="100" w:type="dxa"/>
+              <w:bottom w:w="100" w:type="dxa"/>
+              <w:right w:w="100" w:type="dxa"/>
+            </w:tcMar>
+            <w:hideMark/>
+          </w:tcPr>
+          <w:p>
+            <w:pPr>
+              <w:spacing w:after="0" w:line="240" w:lineRule="auto"/>
+              <w:contextualSpacing w:val="0"/>
+              <w:jc w:val="center"/>
+              <w:rPr>
+                <w:rFonts w:ascii="Times New Roman" w:eastAsia="Times New Roman" w:hAnsi="Times New Roman" w:cs="Times New Roman"/>
+                <w:sz w:val="24"/>
+                <w:szCs w:val="24"/>
+                <w:lang w:val="es-PE"/>
+              </w:rPr>
+            </w:pPr>
+            <w:r>
+              <w:rPr>
+                <w:rFonts w:eastAsia="Times New Roman"/>
+                <w:b/>
+                <w:bCs/>
+                <w:color w:val="000000"/>
+                <w:lang w:val="es-PE"/>
+              </w:rPr>
+              <w:t>Nomenclatura</w:t>
+            </w:r>
+          </w:p>
+        </w:tc>
+        <w:tc>
+          <w:tcPr>
+            <w:tcW w:w="0" w:type="auto"/>
+            <w:tcBorders>
+              <w:top w:val="single" w:sz="8" w:space="0" w:color="000000"/>
+              <w:left w:val="single" w:sz="8" w:space="0" w:color="000000"/>
+              <w:bottom w:val="single" w:sz="8" w:space="0" w:color="000000"/>
+              <w:right w:val="single" w:sz="8" w:space="0" w:color="000000"/>
+            </w:tcBorders>
+            <w:tcMar>
+              <w:top w:w="100" w:type="dxa"/>
+              <w:left w:w="100" w:type="dxa"/>
+              <w:bottom w:w="100" w:type="dxa"/>
+              <w:right w:w="100" w:type="dxa"/>
+            </w:tcMar>
+            <w:hideMark/>
+          </w:tcPr>
+          <w:p>
+            <w:pPr>
+              <w:spacing w:after="0" w:line="240" w:lineRule="auto"/>
+              <w:contextualSpacing w:val="0"/>
+              <w:jc w:val="center"/>
+              <w:rPr>
+                <w:rFonts w:ascii="Times New Roman" w:eastAsia="Times New Roman" w:hAnsi="Times New Roman" w:cs="Times New Roman"/>
+                <w:sz w:val="24"/>
+                <w:szCs w:val="24"/>
+                <w:lang w:val="es-PE"/>
+              </w:rPr>
+            </w:pPr>
+            <w:r>
+              <w:rPr>
+                <w:rFonts w:eastAsia="Times New Roman"/>
+                <w:b/>
+                <w:bCs/>
+                <w:color w:val="000000"/>
+                <w:lang w:val="es-PE"/>
+              </w:rPr>
+              <w:t>Proyecto</w:t>
+            </w:r>
+          </w:p>
+        </w:tc>
+      </w:tr>
+      <w:tr>
+        <w:trPr>
+          <w:trHeight w:val="287"/>
+        </w:trPr>
+        <w:tc>
+          <w:tcPr>
+            <w:tcW w:w="0" w:type="auto"/>
+            <w:tcBorders>
+              <w:top w:val="single" w:sz="8" w:space="0" w:color="000000"/>
+              <w:left w:val="single" w:sz="8" w:space="0" w:color="000000"/>
+              <w:bottom w:val="single" w:sz="8" w:space="0" w:color="000000"/>
+              <w:right w:val="single" w:sz="8" w:space="0" w:color="000000"/>
+            </w:tcBorders>
+            <w:tcMar>
+              <w:top w:w="100" w:type="dxa"/>
+              <w:left w:w="100" w:type="dxa"/>
+              <w:bottom w:w="100" w:type="dxa"/>
+              <w:right w:w="100" w:type="dxa"/>
+            </w:tcMar>
+            <w:hideMark/>
+          </w:tcPr>
+          <w:p>
+            <w:pPr>
+              <w:spacing w:after="0" w:line="240" w:lineRule="auto"/>
+              <w:contextualSpacing w:val="0"/>
+              <w:jc w:val="center"/>
+              <w:rPr>
+                <w:rFonts w:ascii="Times New Roman" w:eastAsia="Times New Roman" w:hAnsi="Times New Roman" w:cs="Times New Roman"/>
+                <w:sz w:val="24"/>
+                <w:szCs w:val="24"/>
+                <w:lang w:val="es-PE"/>
+              </w:rPr>
+            </w:pPr>
+            <w:r>
+              <w:rPr>
+                <w:rFonts w:eastAsia="Times New Roman"/>
+                <w:color w:val="000000"/>
+                <w:lang w:val="es-PE"/>
+              </w:rPr>
+              <w:t>Plan de Gestión de la Configuración</w:t>
+            </w:r>
+          </w:p>
+        </w:tc>
+        <w:tc>
+          <w:tcPr>
+            <w:tcW w:w="0" w:type="auto"/>
+            <w:tcBorders>
+              <w:top w:val="single" w:sz="8" w:space="0" w:color="000000"/>
+              <w:left w:val="single" w:sz="8" w:space="0" w:color="000000"/>
+              <w:bottom w:val="single" w:sz="8" w:space="0" w:color="000000"/>
+              <w:right w:val="single" w:sz="8" w:space="0" w:color="000000"/>
+            </w:tcBorders>
+            <w:tcMar>
+              <w:top w:w="100" w:type="dxa"/>
+              <w:left w:w="100" w:type="dxa"/>
+              <w:bottom w:w="100" w:type="dxa"/>
+              <w:right w:w="100" w:type="dxa"/>
+            </w:tcMar>
+            <w:hideMark/>
+          </w:tcPr>
+          <w:p>
+            <w:pPr>
+              <w:spacing w:after="0" w:line="240" w:lineRule="auto"/>
+              <w:contextualSpacing w:val="0"/>
+              <w:jc w:val="center"/>
+              <w:rPr>
+                <w:rFonts w:ascii="Times New Roman" w:eastAsia="Times New Roman" w:hAnsi="Times New Roman" w:cs="Times New Roman"/>
+                <w:sz w:val="24"/>
+                <w:szCs w:val="24"/>
+                <w:lang w:val="es-PE"/>
+              </w:rPr>
+            </w:pPr>
+            <w:r>
+              <w:rPr>
+                <w:rFonts w:eastAsia="Times New Roman"/>
+                <w:color w:val="000000"/>
+                <w:lang w:val="es-PE"/>
+              </w:rPr>
+              <w:t>DOCX</w:t>
+            </w:r>
+          </w:p>
+        </w:tc>
+        <w:tc>
+          <w:tcPr>
+            <w:tcW w:w="0" w:type="auto"/>
+            <w:tcBorders>
+              <w:top w:val="single" w:sz="8" w:space="0" w:color="000000"/>
+              <w:left w:val="single" w:sz="8" w:space="0" w:color="000000"/>
+              <w:bottom w:val="single" w:sz="8" w:space="0" w:color="000000"/>
+              <w:right w:val="single" w:sz="8" w:space="0" w:color="000000"/>
+            </w:tcBorders>
+            <w:tcMar>
+              <w:top w:w="100" w:type="dxa"/>
+              <w:left w:w="100" w:type="dxa"/>
+              <w:bottom w:w="100" w:type="dxa"/>
+              <w:right w:w="100" w:type="dxa"/>
+            </w:tcMar>
+            <w:hideMark/>
+          </w:tcPr>
+          <w:p>
+            <w:pPr>
+              <w:spacing w:after="0" w:line="240" w:lineRule="auto"/>
+              <w:contextualSpacing w:val="0"/>
+              <w:jc w:val="center"/>
+              <w:rPr>
+                <w:rFonts w:ascii="Times New Roman" w:eastAsia="Times New Roman" w:hAnsi="Times New Roman" w:cs="Times New Roman"/>
+                <w:sz w:val="24"/>
+                <w:szCs w:val="24"/>
+                <w:lang w:val="es-PE"/>
+              </w:rPr>
+            </w:pPr>
+            <w:r>
+              <w:rPr>
+                <w:rFonts w:eastAsia="Times New Roman"/>
+                <w:color w:val="000000"/>
+                <w:lang w:val="es-PE"/>
+              </w:rPr>
+              <w:t>PGC</w:t>
+            </w:r>
+          </w:p>
+        </w:tc>
+        <w:tc>
+          <w:tcPr>
+            <w:tcW w:w="0" w:type="auto"/>
+            <w:tcBorders>
+              <w:top w:val="single" w:sz="8" w:space="0" w:color="000000"/>
+              <w:left w:val="single" w:sz="8" w:space="0" w:color="000000"/>
+              <w:bottom w:val="single" w:sz="8" w:space="0" w:color="000000"/>
+              <w:right w:val="single" w:sz="8" w:space="0" w:color="000000"/>
+            </w:tcBorders>
+            <w:tcMar>
+              <w:top w:w="100" w:type="dxa"/>
+              <w:left w:w="100" w:type="dxa"/>
+              <w:bottom w:w="100" w:type="dxa"/>
+              <w:right w:w="100" w:type="dxa"/>
+            </w:tcMar>
+            <w:hideMark/>
+          </w:tcPr>
+          <w:p>
+            <w:pPr>
+              <w:spacing w:after="0" w:line="240" w:lineRule="auto"/>
+              <w:contextualSpacing w:val="0"/>
+              <w:jc w:val="center"/>
+              <w:rPr>
+                <w:rFonts w:ascii="Times New Roman" w:eastAsia="Times New Roman" w:hAnsi="Times New Roman" w:cs="Times New Roman"/>
+                <w:sz w:val="24"/>
+                <w:szCs w:val="24"/>
+                <w:lang w:val="es-PE"/>
+              </w:rPr>
+            </w:pPr>
+            <w:r>
+              <w:rPr>
+                <w:rFonts w:eastAsia="Times New Roman"/>
+                <w:color w:val="000000"/>
+                <w:lang w:val="es-PE"/>
+              </w:rPr>
+              <w:t>-</w:t>
+            </w:r>
+          </w:p>
+        </w:tc>
+      </w:tr>
+      <w:tr>
+        <w:trPr>
+          <w:trHeight w:val="305"/>
+        </w:trPr>
+        <w:tc>
+          <w:tcPr>
+            <w:tcW w:w="0" w:type="auto"/>
+            <w:tcBorders>
+              <w:top w:val="single" w:sz="8" w:space="0" w:color="000000"/>
+              <w:left w:val="single" w:sz="8" w:space="0" w:color="000000"/>
+              <w:bottom w:val="single" w:sz="8" w:space="0" w:color="000000"/>
+              <w:right w:val="single" w:sz="8" w:space="0" w:color="000000"/>
+            </w:tcBorders>
+            <w:tcMar>
+              <w:top w:w="100" w:type="dxa"/>
+              <w:left w:w="100" w:type="dxa"/>
+              <w:bottom w:w="100" w:type="dxa"/>
+              <w:right w:w="100" w:type="dxa"/>
+            </w:tcMar>
+            <w:hideMark/>
+          </w:tcPr>
+          <w:p>
+            <w:pPr>
+              <w:spacing w:after="0" w:line="240" w:lineRule="auto"/>
+              <w:contextualSpacing w:val="0"/>
+              <w:jc w:val="center"/>
+              <w:rPr>
+                <w:rFonts w:ascii="Times New Roman" w:eastAsia="Times New Roman" w:hAnsi="Times New Roman" w:cs="Times New Roman"/>
+                <w:sz w:val="24"/>
+                <w:szCs w:val="24"/>
+                <w:lang w:val="es-PE"/>
+              </w:rPr>
+            </w:pPr>
+            <w:r>
+              <w:rPr>
+                <w:rFonts w:eastAsia="Times New Roman"/>
+                <w:color w:val="000000"/>
+                <w:lang w:val="es-PE"/>
+              </w:rPr>
+              <w:t>Documento de Negocio</w:t>
+            </w:r>
+          </w:p>
+        </w:tc>
+        <w:tc>
+          <w:tcPr>
+            <w:tcW w:w="0" w:type="auto"/>
+            <w:tcBorders>
+              <w:top w:val="single" w:sz="8" w:space="0" w:color="000000"/>
+              <w:left w:val="single" w:sz="8" w:space="0" w:color="000000"/>
+              <w:bottom w:val="single" w:sz="8" w:space="0" w:color="000000"/>
+              <w:right w:val="single" w:sz="8" w:space="0" w:color="000000"/>
+            </w:tcBorders>
+            <w:tcMar>
+              <w:top w:w="100" w:type="dxa"/>
+              <w:left w:w="100" w:type="dxa"/>
+              <w:bottom w:w="100" w:type="dxa"/>
+              <w:right w:w="100" w:type="dxa"/>
+            </w:tcMar>
+            <w:hideMark/>
+          </w:tcPr>
+          <w:p>
+            <w:pPr>
+              <w:spacing w:after="0" w:line="240" w:lineRule="auto"/>
+              <w:contextualSpacing w:val="0"/>
+              <w:jc w:val="center"/>
+              <w:rPr>
+                <w:rFonts w:ascii="Times New Roman" w:eastAsia="Times New Roman" w:hAnsi="Times New Roman" w:cs="Times New Roman"/>
+                <w:sz w:val="24"/>
+                <w:szCs w:val="24"/>
+                <w:lang w:val="es-PE"/>
+              </w:rPr>
+            </w:pPr>
+            <w:r>
+              <w:rPr>
+                <w:rFonts w:eastAsia="Times New Roman"/>
+                <w:color w:val="000000"/>
+                <w:lang w:val="es-PE"/>
+              </w:rPr>
+              <w:t>DOCX</w:t>
+            </w:r>
+          </w:p>
+        </w:tc>
+        <w:tc>
+          <w:tcPr>
+            <w:tcW w:w="0" w:type="auto"/>
+            <w:tcBorders>
+              <w:top w:val="single" w:sz="8" w:space="0" w:color="000000"/>
+              <w:left w:val="single" w:sz="8" w:space="0" w:color="000000"/>
+              <w:bottom w:val="single" w:sz="8" w:space="0" w:color="000000"/>
+              <w:right w:val="single" w:sz="8" w:space="0" w:color="000000"/>
+            </w:tcBorders>
+            <w:tcMar>
+              <w:top w:w="100" w:type="dxa"/>
+              <w:left w:w="100" w:type="dxa"/>
+              <w:bottom w:w="100" w:type="dxa"/>
+              <w:right w:w="100" w:type="dxa"/>
+            </w:tcMar>
+            <w:hideMark/>
+          </w:tcPr>
+          <w:p>
+            <w:pPr>
+              <w:spacing w:after="0" w:line="240" w:lineRule="auto"/>
+              <w:contextualSpacing w:val="0"/>
+              <w:jc w:val="center"/>
+              <w:rPr>
+                <w:rFonts w:ascii="Times New Roman" w:eastAsia="Times New Roman" w:hAnsi="Times New Roman" w:cs="Times New Roman"/>
+                <w:sz w:val="24"/>
+                <w:szCs w:val="24"/>
+                <w:lang w:val="es-PE"/>
+              </w:rPr>
+            </w:pPr>
+            <w:r>
+              <w:rPr>
+                <w:rFonts w:eastAsia="Times New Roman"/>
+                <w:color w:val="000000"/>
+                <w:lang w:val="es-PE"/>
+              </w:rPr>
+              <w:t>DN</w:t>
+            </w:r>
+          </w:p>
+        </w:tc>
+        <w:tc>
+          <w:tcPr>
+            <w:tcW w:w="0" w:type="auto"/>
+            <w:tcBorders>
+              <w:top w:val="single" w:sz="8" w:space="0" w:color="000000"/>
+              <w:left w:val="single" w:sz="8" w:space="0" w:color="000000"/>
+              <w:bottom w:val="single" w:sz="8" w:space="0" w:color="000000"/>
+              <w:right w:val="single" w:sz="8" w:space="0" w:color="000000"/>
+            </w:tcBorders>
+            <w:tcMar>
+              <w:top w:w="100" w:type="dxa"/>
+              <w:left w:w="100" w:type="dxa"/>
+              <w:bottom w:w="100" w:type="dxa"/>
+              <w:right w:w="100" w:type="dxa"/>
+            </w:tcMar>
+            <w:hideMark/>
+          </w:tcPr>
+          <w:p>
+            <w:pPr>
+              <w:spacing w:after="0" w:line="240" w:lineRule="auto"/>
+              <w:contextualSpacing w:val="0"/>
+              <w:jc w:val="center"/>
+              <w:rPr>
+                <w:rFonts w:ascii="Times New Roman" w:eastAsia="Times New Roman" w:hAnsi="Times New Roman" w:cs="Times New Roman"/>
+                <w:sz w:val="24"/>
+                <w:szCs w:val="24"/>
+                <w:lang w:val="es-PE"/>
+              </w:rPr>
+            </w:pPr>
+            <w:r>
+              <w:rPr>
+                <w:rFonts w:eastAsia="Times New Roman"/>
+                <w:color w:val="000000"/>
+                <w:lang w:val="es-PE"/>
+              </w:rPr>
+              <w:t>STSM_DN</w:t>
+            </w:r>
+          </w:p>
+        </w:tc>
+      </w:tr>
+      <w:tr>
+        <w:trPr>
+          <w:trHeight w:val="287"/>
+        </w:trPr>
+        <w:tc>
+          <w:tcPr>
+            <w:tcW w:w="0" w:type="auto"/>
+            <w:tcBorders>
+              <w:top w:val="single" w:sz="8" w:space="0" w:color="000000"/>
+              <w:left w:val="single" w:sz="8" w:space="0" w:color="000000"/>
+              <w:bottom w:val="single" w:sz="8" w:space="0" w:color="000000"/>
+              <w:right w:val="single" w:sz="8" w:space="0" w:color="000000"/>
+            </w:tcBorders>
+            <w:tcMar>
+              <w:top w:w="100" w:type="dxa"/>
+              <w:left w:w="100" w:type="dxa"/>
+              <w:bottom w:w="100" w:type="dxa"/>
+              <w:right w:w="100" w:type="dxa"/>
+            </w:tcMar>
+            <w:hideMark/>
+          </w:tcPr>
+          <w:p>
+            <w:pPr>
+              <w:spacing w:after="0" w:line="240" w:lineRule="auto"/>
+              <w:contextualSpacing w:val="0"/>
+              <w:jc w:val="center"/>
+              <w:rPr>
+                <w:rFonts w:ascii="Times New Roman" w:eastAsia="Times New Roman" w:hAnsi="Times New Roman" w:cs="Times New Roman"/>
+                <w:sz w:val="24"/>
+                <w:szCs w:val="24"/>
+                <w:lang w:val="es-PE"/>
+              </w:rPr>
+            </w:pPr>
+            <w:r>
+              <w:rPr>
+                <w:rFonts w:eastAsia="Times New Roman"/>
+                <w:color w:val="000000"/>
+                <w:lang w:val="es-PE"/>
+              </w:rPr>
+              <w:t>Plan de Proyecto</w:t>
+            </w:r>
+          </w:p>
+        </w:tc>
+        <w:tc>
+          <w:tcPr>
+            <w:tcW w:w="0" w:type="auto"/>
+            <w:tcBorders>
+              <w:top w:val="single" w:sz="8" w:space="0" w:color="000000"/>
+              <w:left w:val="single" w:sz="8" w:space="0" w:color="000000"/>
+              <w:bottom w:val="single" w:sz="8" w:space="0" w:color="000000"/>
+              <w:right w:val="single" w:sz="8" w:space="0" w:color="000000"/>
+            </w:tcBorders>
+            <w:tcMar>
+              <w:top w:w="100" w:type="dxa"/>
+              <w:left w:w="100" w:type="dxa"/>
+              <w:bottom w:w="100" w:type="dxa"/>
+              <w:right w:w="100" w:type="dxa"/>
+            </w:tcMar>
+            <w:hideMark/>
+          </w:tcPr>
+          <w:p>
+            <w:pPr>
+              <w:spacing w:after="0" w:line="240" w:lineRule="auto"/>
+              <w:contextualSpacing w:val="0"/>
+              <w:jc w:val="center"/>
+              <w:rPr>
+                <w:rFonts w:ascii="Times New Roman" w:eastAsia="Times New Roman" w:hAnsi="Times New Roman" w:cs="Times New Roman"/>
+                <w:sz w:val="24"/>
+                <w:szCs w:val="24"/>
+                <w:lang w:val="es-PE"/>
+              </w:rPr>
+            </w:pPr>
+            <w:r>
+              <w:rPr>
+                <w:rFonts w:eastAsia="Times New Roman"/>
+                <w:color w:val="000000"/>
+                <w:lang w:val="es-PE"/>
+              </w:rPr>
+              <w:t>DOCX</w:t>
+            </w:r>
+          </w:p>
+        </w:tc>
+        <w:tc>
+          <w:tcPr>
+            <w:tcW w:w="0" w:type="auto"/>
+            <w:tcBorders>
+              <w:top w:val="single" w:sz="8" w:space="0" w:color="000000"/>
+              <w:left w:val="single" w:sz="8" w:space="0" w:color="000000"/>
+              <w:bottom w:val="single" w:sz="8" w:space="0" w:color="000000"/>
+              <w:right w:val="single" w:sz="8" w:space="0" w:color="000000"/>
+            </w:tcBorders>
+            <w:tcMar>
+              <w:top w:w="100" w:type="dxa"/>
+              <w:left w:w="100" w:type="dxa"/>
+              <w:bottom w:w="100" w:type="dxa"/>
+              <w:right w:w="100" w:type="dxa"/>
+            </w:tcMar>
+            <w:hideMark/>
+          </w:tcPr>
+          <w:p>
+            <w:pPr>
+              <w:spacing w:after="0" w:line="240" w:lineRule="auto"/>
+              <w:contextualSpacing w:val="0"/>
+              <w:jc w:val="center"/>
+              <w:rPr>
+                <w:rFonts w:ascii="Times New Roman" w:eastAsia="Times New Roman" w:hAnsi="Times New Roman" w:cs="Times New Roman"/>
+                <w:sz w:val="24"/>
+                <w:szCs w:val="24"/>
+                <w:lang w:val="es-PE"/>
+              </w:rPr>
+            </w:pPr>
+            <w:r>
+              <w:rPr>
+                <w:rFonts w:eastAsia="Times New Roman"/>
+                <w:color w:val="000000"/>
+                <w:lang w:val="es-PE"/>
+              </w:rPr>
+              <w:t>PP</w:t>
+            </w:r>
+          </w:p>
+        </w:tc>
+        <w:tc>
+          <w:tcPr>
+            <w:tcW w:w="0" w:type="auto"/>
+            <w:tcBorders>
+              <w:top w:val="single" w:sz="8" w:space="0" w:color="000000"/>
+              <w:left w:val="single" w:sz="8" w:space="0" w:color="000000"/>
+              <w:bottom w:val="single" w:sz="8" w:space="0" w:color="000000"/>
+              <w:right w:val="single" w:sz="8" w:space="0" w:color="000000"/>
+            </w:tcBorders>
+            <w:tcMar>
+              <w:top w:w="100" w:type="dxa"/>
+              <w:left w:w="100" w:type="dxa"/>
+              <w:bottom w:w="100" w:type="dxa"/>
+              <w:right w:w="100" w:type="dxa"/>
+            </w:tcMar>
+            <w:hideMark/>
+          </w:tcPr>
+          <w:p>
+            <w:pPr>
+              <w:spacing w:after="0" w:line="240" w:lineRule="auto"/>
+              <w:contextualSpacing w:val="0"/>
+              <w:jc w:val="center"/>
+              <w:rPr>
+                <w:rFonts w:ascii="Times New Roman" w:eastAsia="Times New Roman" w:hAnsi="Times New Roman" w:cs="Times New Roman"/>
+                <w:sz w:val="24"/>
+                <w:szCs w:val="24"/>
+                <w:lang w:val="es-PE"/>
+              </w:rPr>
+            </w:pPr>
+            <w:r>
+              <w:rPr>
+                <w:rFonts w:eastAsia="Times New Roman"/>
+                <w:color w:val="000000"/>
+                <w:lang w:val="es-PE"/>
+              </w:rPr>
+              <w:t>STSM_PP</w:t>
+            </w:r>
+          </w:p>
+        </w:tc>
+      </w:tr>
+    </w:tbl>
     <w:p>
       <w:pPr>
         <w:ind w:left="720"/>
-      </w:pPr>
+        <w:rPr>
+          <w:lang w:val="es-PE"/>
+        </w:rPr>
+      </w:pPr>
+    </w:p>
+    <w:p>
+      <w:pPr>
+        <w:spacing w:line="259" w:lineRule="auto"/>
+        <w:contextualSpacing w:val="0"/>
+        <w:rPr>
+          <w:lang w:val="es-PE"/>
+        </w:rPr>
+      </w:pPr>
+      <w:r>
+        <w:rPr>
+          <w:lang w:val="es-PE"/>
+        </w:rPr>
+        <w:br w:type="page"/>
+      </w:r>
     </w:p>
     <w:p>
       <w:pPr>
@@ -10005,8 +10106,15 @@
           <w:ilvl w:val="0"/>
           <w:numId w:val="1"/>
         </w:numPr>
+        <w:rPr>
+          <w:lang w:val="es-PE"/>
+        </w:rPr>
       </w:pPr>
       <w:r>
+        <w:rPr>
+          <w:lang w:val="es-PE"/>
+        </w:rPr>
+        <w:lastRenderedPageBreak/>
         <w:t>Control</w:t>
       </w:r>
     </w:p>
@@ -10017,23 +10125,695 @@
           <w:ilvl w:val="1"/>
           <w:numId w:val="1"/>
         </w:numPr>
+        <w:rPr>
+          <w:lang w:val="es-PE"/>
+        </w:rPr>
       </w:pPr>
       <w:r>
+        <w:rPr>
+          <w:lang w:val="es-PE"/>
+        </w:rPr>
         <w:t xml:space="preserve">Definición de Línea Base </w:t>
       </w:r>
       <w:r>
+        <w:rPr>
+          <w:lang w:val="es-PE"/>
+        </w:rPr>
         <w:t>y elementos</w:t>
       </w:r>
-      <w:bookmarkStart w:id="19" w:name="_GoBack"/>
-      <w:bookmarkEnd w:id="19"/>
     </w:p>
     <w:p>
       <w:pPr>
         <w:ind w:left="720" w:firstLine="720"/>
+        <w:rPr>
+          <w:lang w:val="es-PE"/>
+        </w:rPr>
       </w:pPr>
       <w:r>
+        <w:rPr>
+          <w:lang w:val="es-PE"/>
+        </w:rPr>
         <w:t>Guiándonos del proyecto de Sistema de Taxi San Marcos.</w:t>
       </w:r>
+    </w:p>
+    <w:tbl>
+      <w:tblPr>
+        <w:tblpPr w:leftFromText="180" w:rightFromText="180" w:vertAnchor="text" w:horzAnchor="page" w:tblpX="2751" w:tblpY="112"/>
+        <w:tblW w:w="7959" w:type="dxa"/>
+        <w:tblCellMar>
+          <w:top w:w="15" w:type="dxa"/>
+          <w:left w:w="15" w:type="dxa"/>
+          <w:bottom w:w="15" w:type="dxa"/>
+          <w:right w:w="15" w:type="dxa"/>
+        </w:tblCellMar>
+        <w:tblLook w:val="04A0" w:firstRow="1" w:lastRow="0" w:firstColumn="1" w:lastColumn="0" w:noHBand="0" w:noVBand="1"/>
+      </w:tblPr>
+      <w:tblGrid>
+        <w:gridCol w:w="3835"/>
+        <w:gridCol w:w="4124"/>
+      </w:tblGrid>
+      <w:tr>
+        <w:trPr>
+          <w:trHeight w:val="261"/>
+        </w:trPr>
+        <w:tc>
+          <w:tcPr>
+            <w:tcW w:w="0" w:type="auto"/>
+            <w:tcBorders>
+              <w:top w:val="single" w:sz="8" w:space="0" w:color="000000"/>
+              <w:left w:val="single" w:sz="8" w:space="0" w:color="000000"/>
+              <w:bottom w:val="single" w:sz="8" w:space="0" w:color="000000"/>
+              <w:right w:val="single" w:sz="8" w:space="0" w:color="000000"/>
+            </w:tcBorders>
+            <w:tcMar>
+              <w:top w:w="100" w:type="dxa"/>
+              <w:left w:w="100" w:type="dxa"/>
+              <w:bottom w:w="100" w:type="dxa"/>
+              <w:right w:w="100" w:type="dxa"/>
+            </w:tcMar>
+            <w:hideMark/>
+          </w:tcPr>
+          <w:p>
+            <w:pPr>
+              <w:spacing w:after="0" w:line="240" w:lineRule="auto"/>
+              <w:contextualSpacing w:val="0"/>
+              <w:jc w:val="center"/>
+              <w:rPr>
+                <w:rFonts w:ascii="Times New Roman" w:eastAsia="Times New Roman" w:hAnsi="Times New Roman" w:cs="Times New Roman"/>
+                <w:sz w:val="24"/>
+                <w:szCs w:val="24"/>
+                <w:lang w:val="es-PE"/>
+              </w:rPr>
+            </w:pPr>
+            <w:r>
+              <w:rPr>
+                <w:rFonts w:eastAsia="Times New Roman"/>
+                <w:b/>
+                <w:bCs/>
+                <w:color w:val="000000"/>
+                <w:lang w:val="es-PE"/>
+              </w:rPr>
+              <w:t>Línea base</w:t>
+            </w:r>
+          </w:p>
+        </w:tc>
+        <w:tc>
+          <w:tcPr>
+            <w:tcW w:w="0" w:type="auto"/>
+            <w:tcBorders>
+              <w:top w:val="single" w:sz="8" w:space="0" w:color="000000"/>
+              <w:left w:val="single" w:sz="8" w:space="0" w:color="000000"/>
+              <w:bottom w:val="single" w:sz="8" w:space="0" w:color="000000"/>
+              <w:right w:val="single" w:sz="8" w:space="0" w:color="000000"/>
+            </w:tcBorders>
+            <w:tcMar>
+              <w:top w:w="100" w:type="dxa"/>
+              <w:left w:w="100" w:type="dxa"/>
+              <w:bottom w:w="100" w:type="dxa"/>
+              <w:right w:w="100" w:type="dxa"/>
+            </w:tcMar>
+            <w:hideMark/>
+          </w:tcPr>
+          <w:p>
+            <w:pPr>
+              <w:spacing w:after="0" w:line="240" w:lineRule="auto"/>
+              <w:contextualSpacing w:val="0"/>
+              <w:jc w:val="center"/>
+              <w:rPr>
+                <w:rFonts w:ascii="Times New Roman" w:eastAsia="Times New Roman" w:hAnsi="Times New Roman" w:cs="Times New Roman"/>
+                <w:sz w:val="24"/>
+                <w:szCs w:val="24"/>
+                <w:lang w:val="es-PE"/>
+              </w:rPr>
+            </w:pPr>
+            <w:r>
+              <w:rPr>
+                <w:rFonts w:eastAsia="Times New Roman"/>
+                <w:b/>
+                <w:bCs/>
+                <w:color w:val="000000"/>
+                <w:lang w:val="es-PE"/>
+              </w:rPr>
+              <w:t>Elementos</w:t>
+            </w:r>
+          </w:p>
+        </w:tc>
+      </w:tr>
+      <w:tr>
+        <w:trPr>
+          <w:trHeight w:val="770"/>
+        </w:trPr>
+        <w:tc>
+          <w:tcPr>
+            <w:tcW w:w="0" w:type="auto"/>
+            <w:tcBorders>
+              <w:top w:val="single" w:sz="8" w:space="0" w:color="000000"/>
+              <w:left w:val="single" w:sz="8" w:space="0" w:color="000000"/>
+              <w:bottom w:val="single" w:sz="8" w:space="0" w:color="000000"/>
+              <w:right w:val="single" w:sz="8" w:space="0" w:color="000000"/>
+            </w:tcBorders>
+            <w:tcMar>
+              <w:top w:w="100" w:type="dxa"/>
+              <w:left w:w="100" w:type="dxa"/>
+              <w:bottom w:w="100" w:type="dxa"/>
+              <w:right w:w="100" w:type="dxa"/>
+            </w:tcMar>
+            <w:hideMark/>
+          </w:tcPr>
+          <w:p>
+            <w:pPr>
+              <w:spacing w:after="0" w:line="240" w:lineRule="auto"/>
+              <w:contextualSpacing w:val="0"/>
+              <w:rPr>
+                <w:rFonts w:ascii="Times New Roman" w:eastAsia="Times New Roman" w:hAnsi="Times New Roman" w:cs="Times New Roman"/>
+                <w:sz w:val="24"/>
+                <w:szCs w:val="24"/>
+                <w:lang w:val="es-PE"/>
+              </w:rPr>
+            </w:pPr>
+            <w:r>
+              <w:rPr>
+                <w:rFonts w:eastAsia="Times New Roman"/>
+                <w:color w:val="000000"/>
+                <w:lang w:val="es-PE"/>
+              </w:rPr>
+              <w:t>Línea base de Gestión y Análisis</w:t>
+            </w:r>
+          </w:p>
+        </w:tc>
+        <w:tc>
+          <w:tcPr>
+            <w:tcW w:w="0" w:type="auto"/>
+            <w:tcBorders>
+              <w:top w:val="single" w:sz="8" w:space="0" w:color="000000"/>
+              <w:left w:val="single" w:sz="8" w:space="0" w:color="000000"/>
+              <w:bottom w:val="single" w:sz="8" w:space="0" w:color="000000"/>
+              <w:right w:val="single" w:sz="8" w:space="0" w:color="000000"/>
+            </w:tcBorders>
+            <w:tcMar>
+              <w:top w:w="100" w:type="dxa"/>
+              <w:left w:w="100" w:type="dxa"/>
+              <w:bottom w:w="100" w:type="dxa"/>
+              <w:right w:w="100" w:type="dxa"/>
+            </w:tcMar>
+            <w:hideMark/>
+          </w:tcPr>
+          <w:p>
+            <w:pPr>
+              <w:spacing w:after="0" w:line="240" w:lineRule="auto"/>
+              <w:contextualSpacing w:val="0"/>
+              <w:rPr>
+                <w:rFonts w:ascii="Times New Roman" w:eastAsia="Times New Roman" w:hAnsi="Times New Roman" w:cs="Times New Roman"/>
+                <w:sz w:val="24"/>
+                <w:szCs w:val="24"/>
+                <w:lang w:val="es-PE"/>
+              </w:rPr>
+            </w:pPr>
+            <w:r>
+              <w:rPr>
+                <w:rFonts w:eastAsia="Times New Roman"/>
+                <w:color w:val="000000"/>
+                <w:lang w:val="es-PE"/>
+              </w:rPr>
+              <w:t>Plan de proyecto</w:t>
+            </w:r>
+          </w:p>
+          <w:p>
+            <w:pPr>
+              <w:spacing w:after="0" w:line="240" w:lineRule="auto"/>
+              <w:contextualSpacing w:val="0"/>
+              <w:rPr>
+                <w:rFonts w:ascii="Times New Roman" w:eastAsia="Times New Roman" w:hAnsi="Times New Roman" w:cs="Times New Roman"/>
+                <w:sz w:val="24"/>
+                <w:szCs w:val="24"/>
+                <w:lang w:val="es-PE"/>
+              </w:rPr>
+            </w:pPr>
+            <w:r>
+              <w:rPr>
+                <w:rFonts w:eastAsia="Times New Roman"/>
+                <w:color w:val="000000"/>
+                <w:lang w:val="es-PE"/>
+              </w:rPr>
+              <w:t>Documento de negocio</w:t>
+            </w:r>
+          </w:p>
+          <w:p>
+            <w:pPr>
+              <w:spacing w:after="0" w:line="240" w:lineRule="auto"/>
+              <w:contextualSpacing w:val="0"/>
+              <w:rPr>
+                <w:rFonts w:ascii="Times New Roman" w:eastAsia="Times New Roman" w:hAnsi="Times New Roman" w:cs="Times New Roman"/>
+                <w:sz w:val="24"/>
+                <w:szCs w:val="24"/>
+                <w:lang w:val="es-PE"/>
+              </w:rPr>
+            </w:pPr>
+            <w:r>
+              <w:rPr>
+                <w:rFonts w:eastAsia="Times New Roman"/>
+                <w:color w:val="000000"/>
+                <w:lang w:val="es-PE"/>
+              </w:rPr>
+              <w:t>Documento de análisis</w:t>
+            </w:r>
+          </w:p>
+        </w:tc>
+      </w:tr>
+      <w:tr>
+        <w:trPr>
+          <w:trHeight w:val="507"/>
+        </w:trPr>
+        <w:tc>
+          <w:tcPr>
+            <w:tcW w:w="0" w:type="auto"/>
+            <w:tcBorders>
+              <w:top w:val="single" w:sz="8" w:space="0" w:color="000000"/>
+              <w:left w:val="single" w:sz="8" w:space="0" w:color="000000"/>
+              <w:bottom w:val="single" w:sz="8" w:space="0" w:color="000000"/>
+              <w:right w:val="single" w:sz="8" w:space="0" w:color="000000"/>
+            </w:tcBorders>
+            <w:tcMar>
+              <w:top w:w="100" w:type="dxa"/>
+              <w:left w:w="100" w:type="dxa"/>
+              <w:bottom w:w="100" w:type="dxa"/>
+              <w:right w:w="100" w:type="dxa"/>
+            </w:tcMar>
+            <w:hideMark/>
+          </w:tcPr>
+          <w:p>
+            <w:pPr>
+              <w:spacing w:after="0" w:line="240" w:lineRule="auto"/>
+              <w:contextualSpacing w:val="0"/>
+              <w:rPr>
+                <w:rFonts w:ascii="Times New Roman" w:eastAsia="Times New Roman" w:hAnsi="Times New Roman" w:cs="Times New Roman"/>
+                <w:sz w:val="24"/>
+                <w:szCs w:val="24"/>
+                <w:lang w:val="es-PE"/>
+              </w:rPr>
+            </w:pPr>
+            <w:r>
+              <w:rPr>
+                <w:rFonts w:eastAsia="Times New Roman"/>
+                <w:color w:val="000000"/>
+                <w:lang w:val="es-PE"/>
+              </w:rPr>
+              <w:t>Línea base de Diseño</w:t>
+            </w:r>
+          </w:p>
+        </w:tc>
+        <w:tc>
+          <w:tcPr>
+            <w:tcW w:w="0" w:type="auto"/>
+            <w:tcBorders>
+              <w:top w:val="single" w:sz="8" w:space="0" w:color="000000"/>
+              <w:left w:val="single" w:sz="8" w:space="0" w:color="000000"/>
+              <w:bottom w:val="single" w:sz="8" w:space="0" w:color="000000"/>
+              <w:right w:val="single" w:sz="8" w:space="0" w:color="000000"/>
+            </w:tcBorders>
+            <w:tcMar>
+              <w:top w:w="100" w:type="dxa"/>
+              <w:left w:w="100" w:type="dxa"/>
+              <w:bottom w:w="100" w:type="dxa"/>
+              <w:right w:w="100" w:type="dxa"/>
+            </w:tcMar>
+            <w:hideMark/>
+          </w:tcPr>
+          <w:p>
+            <w:pPr>
+              <w:spacing w:after="0" w:line="240" w:lineRule="auto"/>
+              <w:contextualSpacing w:val="0"/>
+              <w:rPr>
+                <w:rFonts w:ascii="Times New Roman" w:eastAsia="Times New Roman" w:hAnsi="Times New Roman" w:cs="Times New Roman"/>
+                <w:sz w:val="24"/>
+                <w:szCs w:val="24"/>
+                <w:lang w:val="es-PE"/>
+              </w:rPr>
+            </w:pPr>
+            <w:r>
+              <w:rPr>
+                <w:rFonts w:eastAsia="Times New Roman"/>
+                <w:color w:val="000000"/>
+                <w:lang w:val="es-PE"/>
+              </w:rPr>
+              <w:t>Documento de casos de uso</w:t>
+            </w:r>
+          </w:p>
+          <w:p>
+            <w:pPr>
+              <w:spacing w:after="0" w:line="240" w:lineRule="auto"/>
+              <w:contextualSpacing w:val="0"/>
+              <w:rPr>
+                <w:rFonts w:ascii="Times New Roman" w:eastAsia="Times New Roman" w:hAnsi="Times New Roman" w:cs="Times New Roman"/>
+                <w:sz w:val="24"/>
+                <w:szCs w:val="24"/>
+                <w:lang w:val="es-PE"/>
+              </w:rPr>
+            </w:pPr>
+            <w:r>
+              <w:rPr>
+                <w:rFonts w:eastAsia="Times New Roman"/>
+                <w:color w:val="000000"/>
+                <w:lang w:val="es-PE"/>
+              </w:rPr>
+              <w:t>Diagramas y modelos</w:t>
+            </w:r>
+          </w:p>
+        </w:tc>
+      </w:tr>
+      <w:tr>
+        <w:trPr>
+          <w:trHeight w:val="770"/>
+        </w:trPr>
+        <w:tc>
+          <w:tcPr>
+            <w:tcW w:w="0" w:type="auto"/>
+            <w:tcBorders>
+              <w:top w:val="single" w:sz="8" w:space="0" w:color="000000"/>
+              <w:left w:val="single" w:sz="8" w:space="0" w:color="000000"/>
+              <w:bottom w:val="single" w:sz="8" w:space="0" w:color="000000"/>
+              <w:right w:val="single" w:sz="8" w:space="0" w:color="000000"/>
+            </w:tcBorders>
+            <w:tcMar>
+              <w:top w:w="100" w:type="dxa"/>
+              <w:left w:w="100" w:type="dxa"/>
+              <w:bottom w:w="100" w:type="dxa"/>
+              <w:right w:w="100" w:type="dxa"/>
+            </w:tcMar>
+            <w:hideMark/>
+          </w:tcPr>
+          <w:p>
+            <w:pPr>
+              <w:spacing w:after="0" w:line="240" w:lineRule="auto"/>
+              <w:contextualSpacing w:val="0"/>
+              <w:rPr>
+                <w:rFonts w:ascii="Times New Roman" w:eastAsia="Times New Roman" w:hAnsi="Times New Roman" w:cs="Times New Roman"/>
+                <w:sz w:val="24"/>
+                <w:szCs w:val="24"/>
+                <w:lang w:val="es-PE"/>
+              </w:rPr>
+            </w:pPr>
+            <w:r>
+              <w:rPr>
+                <w:rFonts w:eastAsia="Times New Roman"/>
+                <w:color w:val="000000"/>
+                <w:lang w:val="es-PE"/>
+              </w:rPr>
+              <w:t>Línea base de Desarrollo</w:t>
+            </w:r>
+          </w:p>
+        </w:tc>
+        <w:tc>
+          <w:tcPr>
+            <w:tcW w:w="0" w:type="auto"/>
+            <w:tcBorders>
+              <w:top w:val="single" w:sz="8" w:space="0" w:color="000000"/>
+              <w:left w:val="single" w:sz="8" w:space="0" w:color="000000"/>
+              <w:bottom w:val="single" w:sz="8" w:space="0" w:color="000000"/>
+              <w:right w:val="single" w:sz="8" w:space="0" w:color="000000"/>
+            </w:tcBorders>
+            <w:tcMar>
+              <w:top w:w="100" w:type="dxa"/>
+              <w:left w:w="100" w:type="dxa"/>
+              <w:bottom w:w="100" w:type="dxa"/>
+              <w:right w:w="100" w:type="dxa"/>
+            </w:tcMar>
+            <w:hideMark/>
+          </w:tcPr>
+          <w:p>
+            <w:pPr>
+              <w:spacing w:after="0" w:line="240" w:lineRule="auto"/>
+              <w:contextualSpacing w:val="0"/>
+              <w:rPr>
+                <w:rFonts w:ascii="Times New Roman" w:eastAsia="Times New Roman" w:hAnsi="Times New Roman" w:cs="Times New Roman"/>
+                <w:sz w:val="24"/>
+                <w:szCs w:val="24"/>
+                <w:lang w:val="es-PE"/>
+              </w:rPr>
+            </w:pPr>
+            <w:r>
+              <w:rPr>
+                <w:rFonts w:eastAsia="Times New Roman"/>
+                <w:color w:val="000000"/>
+                <w:lang w:val="es-PE"/>
+              </w:rPr>
+              <w:t>Código fuente del back-end</w:t>
+            </w:r>
+            <w:bookmarkStart w:id="19" w:name="_GoBack"/>
+            <w:bookmarkEnd w:id="19"/>
+          </w:p>
+          <w:p>
+            <w:pPr>
+              <w:spacing w:after="0" w:line="240" w:lineRule="auto"/>
+              <w:contextualSpacing w:val="0"/>
+              <w:rPr>
+                <w:rFonts w:ascii="Times New Roman" w:eastAsia="Times New Roman" w:hAnsi="Times New Roman" w:cs="Times New Roman"/>
+                <w:sz w:val="24"/>
+                <w:szCs w:val="24"/>
+                <w:lang w:val="es-PE"/>
+              </w:rPr>
+            </w:pPr>
+            <w:r>
+              <w:rPr>
+                <w:rFonts w:eastAsia="Times New Roman"/>
+                <w:color w:val="000000"/>
+                <w:lang w:val="es-PE"/>
+              </w:rPr>
+              <w:t xml:space="preserve">Código fuente </w:t>
+            </w:r>
+            <w:r>
+              <w:rPr>
+                <w:rFonts w:eastAsia="Times New Roman"/>
+                <w:color w:val="000000"/>
+                <w:lang w:val="es-PE"/>
+              </w:rPr>
+              <w:t>de la app</w:t>
+            </w:r>
+            <w:r>
+              <w:rPr>
+                <w:rFonts w:eastAsia="Times New Roman"/>
+                <w:color w:val="000000"/>
+                <w:lang w:val="es-PE"/>
+              </w:rPr>
+              <w:t xml:space="preserve"> móvil</w:t>
+            </w:r>
+          </w:p>
+          <w:p>
+            <w:pPr>
+              <w:spacing w:after="0" w:line="240" w:lineRule="auto"/>
+              <w:contextualSpacing w:val="0"/>
+              <w:rPr>
+                <w:rFonts w:ascii="Times New Roman" w:eastAsia="Times New Roman" w:hAnsi="Times New Roman" w:cs="Times New Roman"/>
+                <w:sz w:val="24"/>
+                <w:szCs w:val="24"/>
+                <w:lang w:val="es-PE"/>
+              </w:rPr>
+            </w:pPr>
+            <w:r>
+              <w:rPr>
+                <w:rFonts w:eastAsia="Times New Roman"/>
+                <w:color w:val="000000"/>
+                <w:lang w:val="es-PE"/>
+              </w:rPr>
+              <w:t>Script de Base de Datos</w:t>
+            </w:r>
+          </w:p>
+        </w:tc>
+      </w:tr>
+      <w:tr>
+        <w:trPr>
+          <w:trHeight w:val="524"/>
+        </w:trPr>
+        <w:tc>
+          <w:tcPr>
+            <w:tcW w:w="0" w:type="auto"/>
+            <w:tcBorders>
+              <w:top w:val="single" w:sz="8" w:space="0" w:color="000000"/>
+              <w:left w:val="single" w:sz="8" w:space="0" w:color="000000"/>
+              <w:bottom w:val="single" w:sz="8" w:space="0" w:color="000000"/>
+              <w:right w:val="single" w:sz="8" w:space="0" w:color="000000"/>
+            </w:tcBorders>
+            <w:tcMar>
+              <w:top w:w="100" w:type="dxa"/>
+              <w:left w:w="100" w:type="dxa"/>
+              <w:bottom w:w="100" w:type="dxa"/>
+              <w:right w:w="100" w:type="dxa"/>
+            </w:tcMar>
+            <w:hideMark/>
+          </w:tcPr>
+          <w:p>
+            <w:pPr>
+              <w:spacing w:after="0" w:line="240" w:lineRule="auto"/>
+              <w:contextualSpacing w:val="0"/>
+              <w:rPr>
+                <w:rFonts w:ascii="Times New Roman" w:eastAsia="Times New Roman" w:hAnsi="Times New Roman" w:cs="Times New Roman"/>
+                <w:sz w:val="24"/>
+                <w:szCs w:val="24"/>
+                <w:lang w:val="es-PE"/>
+              </w:rPr>
+            </w:pPr>
+            <w:r>
+              <w:rPr>
+                <w:rFonts w:eastAsia="Times New Roman"/>
+                <w:color w:val="000000"/>
+                <w:lang w:val="es-PE"/>
+              </w:rPr>
+              <w:t>Línea base de prueba</w:t>
+            </w:r>
+          </w:p>
+        </w:tc>
+        <w:tc>
+          <w:tcPr>
+            <w:tcW w:w="0" w:type="auto"/>
+            <w:tcBorders>
+              <w:top w:val="single" w:sz="8" w:space="0" w:color="000000"/>
+              <w:left w:val="single" w:sz="8" w:space="0" w:color="000000"/>
+              <w:bottom w:val="single" w:sz="8" w:space="0" w:color="000000"/>
+              <w:right w:val="single" w:sz="8" w:space="0" w:color="000000"/>
+            </w:tcBorders>
+            <w:tcMar>
+              <w:top w:w="100" w:type="dxa"/>
+              <w:left w:w="100" w:type="dxa"/>
+              <w:bottom w:w="100" w:type="dxa"/>
+              <w:right w:w="100" w:type="dxa"/>
+            </w:tcMar>
+            <w:hideMark/>
+          </w:tcPr>
+          <w:p>
+            <w:pPr>
+              <w:spacing w:after="0" w:line="240" w:lineRule="auto"/>
+              <w:contextualSpacing w:val="0"/>
+              <w:rPr>
+                <w:rFonts w:ascii="Times New Roman" w:eastAsia="Times New Roman" w:hAnsi="Times New Roman" w:cs="Times New Roman"/>
+                <w:sz w:val="24"/>
+                <w:szCs w:val="24"/>
+                <w:lang w:val="es-PE"/>
+              </w:rPr>
+            </w:pPr>
+            <w:r>
+              <w:rPr>
+                <w:rFonts w:eastAsia="Times New Roman"/>
+                <w:color w:val="000000"/>
+                <w:lang w:val="es-PE"/>
+              </w:rPr>
+              <w:t>Documento de pruebas unitarias</w:t>
+            </w:r>
+          </w:p>
+          <w:p>
+            <w:pPr>
+              <w:spacing w:after="0" w:line="240" w:lineRule="auto"/>
+              <w:contextualSpacing w:val="0"/>
+              <w:rPr>
+                <w:rFonts w:ascii="Times New Roman" w:eastAsia="Times New Roman" w:hAnsi="Times New Roman" w:cs="Times New Roman"/>
+                <w:sz w:val="24"/>
+                <w:szCs w:val="24"/>
+                <w:lang w:val="es-PE"/>
+              </w:rPr>
+            </w:pPr>
+            <w:r>
+              <w:rPr>
+                <w:rFonts w:eastAsia="Times New Roman"/>
+                <w:color w:val="000000"/>
+                <w:lang w:val="es-PE"/>
+              </w:rPr>
+              <w:t>Documento de pruebas del sistema</w:t>
+            </w:r>
+          </w:p>
+        </w:tc>
+      </w:tr>
+      <w:tr>
+        <w:trPr>
+          <w:trHeight w:val="261"/>
+        </w:trPr>
+        <w:tc>
+          <w:tcPr>
+            <w:tcW w:w="0" w:type="auto"/>
+            <w:tcBorders>
+              <w:top w:val="single" w:sz="8" w:space="0" w:color="000000"/>
+              <w:left w:val="single" w:sz="8" w:space="0" w:color="000000"/>
+              <w:bottom w:val="single" w:sz="8" w:space="0" w:color="000000"/>
+              <w:right w:val="single" w:sz="8" w:space="0" w:color="000000"/>
+            </w:tcBorders>
+            <w:tcMar>
+              <w:top w:w="100" w:type="dxa"/>
+              <w:left w:w="100" w:type="dxa"/>
+              <w:bottom w:w="100" w:type="dxa"/>
+              <w:right w:w="100" w:type="dxa"/>
+            </w:tcMar>
+            <w:hideMark/>
+          </w:tcPr>
+          <w:p>
+            <w:pPr>
+              <w:spacing w:after="0" w:line="240" w:lineRule="auto"/>
+              <w:contextualSpacing w:val="0"/>
+              <w:rPr>
+                <w:rFonts w:ascii="Times New Roman" w:eastAsia="Times New Roman" w:hAnsi="Times New Roman" w:cs="Times New Roman"/>
+                <w:sz w:val="24"/>
+                <w:szCs w:val="24"/>
+                <w:lang w:val="es-PE"/>
+              </w:rPr>
+            </w:pPr>
+            <w:r>
+              <w:rPr>
+                <w:rFonts w:eastAsia="Times New Roman"/>
+                <w:color w:val="000000"/>
+                <w:lang w:val="es-PE"/>
+              </w:rPr>
+              <w:t>Línea base de despliegue</w:t>
+            </w:r>
+          </w:p>
+        </w:tc>
+        <w:tc>
+          <w:tcPr>
+            <w:tcW w:w="0" w:type="auto"/>
+            <w:tcBorders>
+              <w:top w:val="single" w:sz="8" w:space="0" w:color="000000"/>
+              <w:left w:val="single" w:sz="8" w:space="0" w:color="000000"/>
+              <w:bottom w:val="single" w:sz="8" w:space="0" w:color="000000"/>
+              <w:right w:val="single" w:sz="8" w:space="0" w:color="000000"/>
+            </w:tcBorders>
+            <w:tcMar>
+              <w:top w:w="100" w:type="dxa"/>
+              <w:left w:w="100" w:type="dxa"/>
+              <w:bottom w:w="100" w:type="dxa"/>
+              <w:right w:w="100" w:type="dxa"/>
+            </w:tcMar>
+            <w:hideMark/>
+          </w:tcPr>
+          <w:p>
+            <w:pPr>
+              <w:spacing w:after="0" w:line="240" w:lineRule="auto"/>
+              <w:contextualSpacing w:val="0"/>
+              <w:rPr>
+                <w:rFonts w:ascii="Times New Roman" w:eastAsia="Times New Roman" w:hAnsi="Times New Roman" w:cs="Times New Roman"/>
+                <w:sz w:val="24"/>
+                <w:szCs w:val="24"/>
+                <w:lang w:val="es-PE"/>
+              </w:rPr>
+            </w:pPr>
+            <w:r>
+              <w:rPr>
+                <w:rFonts w:eastAsia="Times New Roman"/>
+                <w:color w:val="000000"/>
+                <w:lang w:val="es-PE"/>
+              </w:rPr>
+              <w:t>Documento de despliegue</w:t>
+            </w:r>
+          </w:p>
+        </w:tc>
+      </w:tr>
+    </w:tbl>
+    <w:p>
+      <w:pPr>
+        <w:spacing w:after="0" w:line="240" w:lineRule="auto"/>
+        <w:contextualSpacing w:val="0"/>
+        <w:rPr>
+          <w:rFonts w:ascii="Times New Roman" w:eastAsia="Times New Roman" w:hAnsi="Times New Roman" w:cs="Times New Roman"/>
+          <w:sz w:val="24"/>
+          <w:szCs w:val="24"/>
+          <w:lang w:val="en-US"/>
+        </w:rPr>
+      </w:pPr>
     </w:p>
     <w:p/>
     <w:p>
@@ -10083,7 +10863,7 @@
 </file>
 
 <file path=word/endnotes.xml><?xml version="1.0" encoding="utf-8"?>
-<w:endnotes xmlns:wpc="http://schemas.microsoft.com/office/word/2010/wordprocessingCanvas" xmlns:cx="http://schemas.microsoft.com/office/drawing/2014/chartex" xmlns:cx1="http://schemas.microsoft.com/office/drawing/2015/9/8/chartex" xmlns:cx2="http://schemas.microsoft.com/office/drawing/2015/10/21/chartex" xmlns:cx3="http://schemas.microsoft.com/office/drawing/2016/5/9/chartex" xmlns:cx4="http://schemas.microsoft.com/office/drawing/2016/5/10/chartex" xmlns:cx5="http://schemas.microsoft.com/office/drawing/2016/5/11/chartex" xmlns:cx6="http://schemas.microsoft.com/office/drawing/2016/5/12/chartex" xmlns:cx7="http://schemas.microsoft.com/office/drawing/2016/5/13/chartex" xmlns:cx8="http://schemas.microsoft.com/office/drawing/2016/5/14/chartex" xmlns:mc="http://schemas.openxmlformats.org/markup-compatibility/2006" xmlns:aink="http://schemas.microsoft.com/office/drawing/2016/ink" xmlns:am3d="http://schemas.microsoft.com/office/drawing/2017/model3d" xmlns:o="urn:schemas-microsoft-com:office:office" xmlns:r="http://schemas.openxmlformats.org/officeDocument/2006/relationships" xmlns:m="http://schemas.openxmlformats.org/officeDocument/2006/math" xmlns:v="urn:schemas-microsoft-com:vml" xmlns:wp14="http://schemas.microsoft.com/office/word/2010/wordprocessingDrawing" xmlns:wp="http://schemas.openxmlformats.org/drawingml/2006/wordprocessingDrawing" xmlns:w10="urn:schemas-microsoft-com:office:word" xmlns:w="http://schemas.openxmlformats.org/wordprocessingml/2006/main" xmlns:w14="http://schemas.microsoft.com/office/word/2010/wordml" xmlns:w15="http://schemas.microsoft.com/office/word/2012/wordml" xmlns:w16cid="http://schemas.microsoft.com/office/word/2016/wordml/cid" xmlns:w16se="http://schemas.microsoft.com/office/word/2015/wordml/symex" xmlns:wpg="http://schemas.microsoft.com/office/word/2010/wordprocessingGroup" xmlns:wpi="http://schemas.microsoft.com/office/word/2010/wordprocessingInk" xmlns:wne="http://schemas.microsoft.com/office/word/2006/wordml" xmlns:wps="http://schemas.microsoft.com/office/word/2010/wordprocessingShape" mc:Ignorable="w14 w15 w16se w16cid wp14">
+<w:endnotes xmlns:wpc="http://schemas.microsoft.com/office/word/2010/wordprocessingCanvas" xmlns:cx="http://schemas.microsoft.com/office/drawing/2014/chartex" xmlns:mc="http://schemas.openxmlformats.org/markup-compatibility/2006" xmlns:o="urn:schemas-microsoft-com:office:office" xmlns:r="http://schemas.openxmlformats.org/officeDocument/2006/relationships" xmlns:m="http://schemas.openxmlformats.org/officeDocument/2006/math" xmlns:v="urn:schemas-microsoft-com:vml" xmlns:wp14="http://schemas.microsoft.com/office/word/2010/wordprocessingDrawing" xmlns:wp="http://schemas.openxmlformats.org/drawingml/2006/wordprocessingDrawing" xmlns:w10="urn:schemas-microsoft-com:office:word" xmlns:w="http://schemas.openxmlformats.org/wordprocessingml/2006/main" xmlns:w14="http://schemas.microsoft.com/office/word/2010/wordml" xmlns:w15="http://schemas.microsoft.com/office/word/2012/wordml" xmlns:w16se="http://schemas.microsoft.com/office/word/2015/wordml/symex" xmlns:wpg="http://schemas.microsoft.com/office/word/2010/wordprocessingGroup" xmlns:wpi="http://schemas.microsoft.com/office/word/2010/wordprocessingInk" xmlns:wne="http://schemas.microsoft.com/office/word/2006/wordml" xmlns:wps="http://schemas.microsoft.com/office/word/2010/wordprocessingShape" mc:Ignorable="w14 w15 w16se wp14">
   <w:endnote w:type="separator" w:id="-1">
     <w:p>
       <w:pPr>
@@ -10108,7 +10888,7 @@
 </file>
 
 <file path=word/footer1.xml><?xml version="1.0" encoding="utf-8"?>
-<w:ftr xmlns:wpc="http://schemas.microsoft.com/office/word/2010/wordprocessingCanvas" xmlns:cx="http://schemas.microsoft.com/office/drawing/2014/chartex" xmlns:cx1="http://schemas.microsoft.com/office/drawing/2015/9/8/chartex" xmlns:cx2="http://schemas.microsoft.com/office/drawing/2015/10/21/chartex" xmlns:cx3="http://schemas.microsoft.com/office/drawing/2016/5/9/chartex" xmlns:cx4="http://schemas.microsoft.com/office/drawing/2016/5/10/chartex" xmlns:cx5="http://schemas.microsoft.com/office/drawing/2016/5/11/chartex" xmlns:cx6="http://schemas.microsoft.com/office/drawing/2016/5/12/chartex" xmlns:cx7="http://schemas.microsoft.com/office/drawing/2016/5/13/chartex" xmlns:cx8="http://schemas.microsoft.com/office/drawing/2016/5/14/chartex" xmlns:mc="http://schemas.openxmlformats.org/markup-compatibility/2006" xmlns:aink="http://schemas.microsoft.com/office/drawing/2016/ink" xmlns:am3d="http://schemas.microsoft.com/office/drawing/2017/model3d" xmlns:o="urn:schemas-microsoft-com:office:office" xmlns:r="http://schemas.openxmlformats.org/officeDocument/2006/relationships" xmlns:m="http://schemas.openxmlformats.org/officeDocument/2006/math" xmlns:v="urn:schemas-microsoft-com:vml" xmlns:wp14="http://schemas.microsoft.com/office/word/2010/wordprocessingDrawing" xmlns:wp="http://schemas.openxmlformats.org/drawingml/2006/wordprocessingDrawing" xmlns:w10="urn:schemas-microsoft-com:office:word" xmlns:w="http://schemas.openxmlformats.org/wordprocessingml/2006/main" xmlns:w14="http://schemas.microsoft.com/office/word/2010/wordml" xmlns:w15="http://schemas.microsoft.com/office/word/2012/wordml" xmlns:w16cid="http://schemas.microsoft.com/office/word/2016/wordml/cid" xmlns:w16se="http://schemas.microsoft.com/office/word/2015/wordml/symex" xmlns:wpg="http://schemas.microsoft.com/office/word/2010/wordprocessingGroup" xmlns:wpi="http://schemas.microsoft.com/office/word/2010/wordprocessingInk" xmlns:wne="http://schemas.microsoft.com/office/word/2006/wordml" xmlns:wps="http://schemas.microsoft.com/office/word/2010/wordprocessingShape" mc:Ignorable="w14 w15 w16se w16cid wp14">
+<w:ftr xmlns:wpc="http://schemas.microsoft.com/office/word/2010/wordprocessingCanvas" xmlns:cx="http://schemas.microsoft.com/office/drawing/2014/chartex" xmlns:mc="http://schemas.openxmlformats.org/markup-compatibility/2006" xmlns:o="urn:schemas-microsoft-com:office:office" xmlns:r="http://schemas.openxmlformats.org/officeDocument/2006/relationships" xmlns:m="http://schemas.openxmlformats.org/officeDocument/2006/math" xmlns:v="urn:schemas-microsoft-com:vml" xmlns:wp14="http://schemas.microsoft.com/office/word/2010/wordprocessingDrawing" xmlns:wp="http://schemas.openxmlformats.org/drawingml/2006/wordprocessingDrawing" xmlns:w10="urn:schemas-microsoft-com:office:word" xmlns:w="http://schemas.openxmlformats.org/wordprocessingml/2006/main" xmlns:w14="http://schemas.microsoft.com/office/word/2010/wordml" xmlns:w15="http://schemas.microsoft.com/office/word/2012/wordml" xmlns:w16se="http://schemas.microsoft.com/office/word/2015/wordml/symex" xmlns:wpg="http://schemas.microsoft.com/office/word/2010/wordprocessingGroup" xmlns:wpi="http://schemas.microsoft.com/office/word/2010/wordprocessingInk" xmlns:wne="http://schemas.microsoft.com/office/word/2006/wordml" xmlns:wps="http://schemas.microsoft.com/office/word/2010/wordprocessingShape" mc:Ignorable="w14 w15 w16se wp14">
   <w:p>
     <w:pPr>
       <w:contextualSpacing w:val="0"/>
@@ -10126,7 +10906,7 @@
       <w:rPr>
         <w:noProof/>
       </w:rPr>
-      <w:t>9</w:t>
+      <w:t>8</w:t>
     </w:r>
     <w:r>
       <w:fldChar w:fldCharType="end"/>
@@ -10136,7 +10916,7 @@
 </file>
 
 <file path=word/footer2.xml><?xml version="1.0" encoding="utf-8"?>
-<w:ftr xmlns:wpc="http://schemas.microsoft.com/office/word/2010/wordprocessingCanvas" xmlns:cx="http://schemas.microsoft.com/office/drawing/2014/chartex" xmlns:cx1="http://schemas.microsoft.com/office/drawing/2015/9/8/chartex" xmlns:cx2="http://schemas.microsoft.com/office/drawing/2015/10/21/chartex" xmlns:cx3="http://schemas.microsoft.com/office/drawing/2016/5/9/chartex" xmlns:cx4="http://schemas.microsoft.com/office/drawing/2016/5/10/chartex" xmlns:cx5="http://schemas.microsoft.com/office/drawing/2016/5/11/chartex" xmlns:cx6="http://schemas.microsoft.com/office/drawing/2016/5/12/chartex" xmlns:cx7="http://schemas.microsoft.com/office/drawing/2016/5/13/chartex" xmlns:cx8="http://schemas.microsoft.com/office/drawing/2016/5/14/chartex" xmlns:mc="http://schemas.openxmlformats.org/markup-compatibility/2006" xmlns:aink="http://schemas.microsoft.com/office/drawing/2016/ink" xmlns:am3d="http://schemas.microsoft.com/office/drawing/2017/model3d" xmlns:o="urn:schemas-microsoft-com:office:office" xmlns:r="http://schemas.openxmlformats.org/officeDocument/2006/relationships" xmlns:m="http://schemas.openxmlformats.org/officeDocument/2006/math" xmlns:v="urn:schemas-microsoft-com:vml" xmlns:wp14="http://schemas.microsoft.com/office/word/2010/wordprocessingDrawing" xmlns:wp="http://schemas.openxmlformats.org/drawingml/2006/wordprocessingDrawing" xmlns:w10="urn:schemas-microsoft-com:office:word" xmlns:w="http://schemas.openxmlformats.org/wordprocessingml/2006/main" xmlns:w14="http://schemas.microsoft.com/office/word/2010/wordml" xmlns:w15="http://schemas.microsoft.com/office/word/2012/wordml" xmlns:w16cid="http://schemas.microsoft.com/office/word/2016/wordml/cid" xmlns:w16se="http://schemas.microsoft.com/office/word/2015/wordml/symex" xmlns:wpg="http://schemas.microsoft.com/office/word/2010/wordprocessingGroup" xmlns:wpi="http://schemas.microsoft.com/office/word/2010/wordprocessingInk" xmlns:wne="http://schemas.microsoft.com/office/word/2006/wordml" xmlns:wps="http://schemas.microsoft.com/office/word/2010/wordprocessingShape" mc:Ignorable="w14 w15 w16se w16cid wp14">
+<w:ftr xmlns:wpc="http://schemas.microsoft.com/office/word/2010/wordprocessingCanvas" xmlns:cx="http://schemas.microsoft.com/office/drawing/2014/chartex" xmlns:mc="http://schemas.openxmlformats.org/markup-compatibility/2006" xmlns:o="urn:schemas-microsoft-com:office:office" xmlns:r="http://schemas.openxmlformats.org/officeDocument/2006/relationships" xmlns:m="http://schemas.openxmlformats.org/officeDocument/2006/math" xmlns:v="urn:schemas-microsoft-com:vml" xmlns:wp14="http://schemas.microsoft.com/office/word/2010/wordprocessingDrawing" xmlns:wp="http://schemas.openxmlformats.org/drawingml/2006/wordprocessingDrawing" xmlns:w10="urn:schemas-microsoft-com:office:word" xmlns:w="http://schemas.openxmlformats.org/wordprocessingml/2006/main" xmlns:w14="http://schemas.microsoft.com/office/word/2010/wordml" xmlns:w15="http://schemas.microsoft.com/office/word/2012/wordml" xmlns:w16se="http://schemas.microsoft.com/office/word/2015/wordml/symex" xmlns:wpg="http://schemas.microsoft.com/office/word/2010/wordprocessingGroup" xmlns:wpi="http://schemas.microsoft.com/office/word/2010/wordprocessingInk" xmlns:wne="http://schemas.microsoft.com/office/word/2006/wordml" xmlns:wps="http://schemas.microsoft.com/office/word/2010/wordprocessingShape" mc:Ignorable="w14 w15 w16se wp14">
   <w:p>
     <w:pPr>
       <w:contextualSpacing w:val="0"/>
@@ -10146,7 +10926,7 @@
 </file>
 
 <file path=word/footnotes.xml><?xml version="1.0" encoding="utf-8"?>
-<w:footnotes xmlns:wpc="http://schemas.microsoft.com/office/word/2010/wordprocessingCanvas" xmlns:cx="http://schemas.microsoft.com/office/drawing/2014/chartex" xmlns:cx1="http://schemas.microsoft.com/office/drawing/2015/9/8/chartex" xmlns:cx2="http://schemas.microsoft.com/office/drawing/2015/10/21/chartex" xmlns:cx3="http://schemas.microsoft.com/office/drawing/2016/5/9/chartex" xmlns:cx4="http://schemas.microsoft.com/office/drawing/2016/5/10/chartex" xmlns:cx5="http://schemas.microsoft.com/office/drawing/2016/5/11/chartex" xmlns:cx6="http://schemas.microsoft.com/office/drawing/2016/5/12/chartex" xmlns:cx7="http://schemas.microsoft.com/office/drawing/2016/5/13/chartex" xmlns:cx8="http://schemas.microsoft.com/office/drawing/2016/5/14/chartex" xmlns:mc="http://schemas.openxmlformats.org/markup-compatibility/2006" xmlns:aink="http://schemas.microsoft.com/office/drawing/2016/ink" xmlns:am3d="http://schemas.microsoft.com/office/drawing/2017/model3d" xmlns:o="urn:schemas-microsoft-com:office:office" xmlns:r="http://schemas.openxmlformats.org/officeDocument/2006/relationships" xmlns:m="http://schemas.openxmlformats.org/officeDocument/2006/math" xmlns:v="urn:schemas-microsoft-com:vml" xmlns:wp14="http://schemas.microsoft.com/office/word/2010/wordprocessingDrawing" xmlns:wp="http://schemas.openxmlformats.org/drawingml/2006/wordprocessingDrawing" xmlns:w10="urn:schemas-microsoft-com:office:word" xmlns:w="http://schemas.openxmlformats.org/wordprocessingml/2006/main" xmlns:w14="http://schemas.microsoft.com/office/word/2010/wordml" xmlns:w15="http://schemas.microsoft.com/office/word/2012/wordml" xmlns:w16cid="http://schemas.microsoft.com/office/word/2016/wordml/cid" xmlns:w16se="http://schemas.microsoft.com/office/word/2015/wordml/symex" xmlns:wpg="http://schemas.microsoft.com/office/word/2010/wordprocessingGroup" xmlns:wpi="http://schemas.microsoft.com/office/word/2010/wordprocessingInk" xmlns:wne="http://schemas.microsoft.com/office/word/2006/wordml" xmlns:wps="http://schemas.microsoft.com/office/word/2010/wordprocessingShape" mc:Ignorable="w14 w15 w16se w16cid wp14">
+<w:footnotes xmlns:wpc="http://schemas.microsoft.com/office/word/2010/wordprocessingCanvas" xmlns:cx="http://schemas.microsoft.com/office/drawing/2014/chartex" xmlns:mc="http://schemas.openxmlformats.org/markup-compatibility/2006" xmlns:o="urn:schemas-microsoft-com:office:office" xmlns:r="http://schemas.openxmlformats.org/officeDocument/2006/relationships" xmlns:m="http://schemas.openxmlformats.org/officeDocument/2006/math" xmlns:v="urn:schemas-microsoft-com:vml" xmlns:wp14="http://schemas.microsoft.com/office/word/2010/wordprocessingDrawing" xmlns:wp="http://schemas.openxmlformats.org/drawingml/2006/wordprocessingDrawing" xmlns:w10="urn:schemas-microsoft-com:office:word" xmlns:w="http://schemas.openxmlformats.org/wordprocessingml/2006/main" xmlns:w14="http://schemas.microsoft.com/office/word/2010/wordml" xmlns:w15="http://schemas.microsoft.com/office/word/2012/wordml" xmlns:w16se="http://schemas.microsoft.com/office/word/2015/wordml/symex" xmlns:wpg="http://schemas.microsoft.com/office/word/2010/wordprocessingGroup" xmlns:wpi="http://schemas.microsoft.com/office/word/2010/wordprocessingInk" xmlns:wne="http://schemas.microsoft.com/office/word/2006/wordml" xmlns:wps="http://schemas.microsoft.com/office/word/2010/wordprocessingShape" mc:Ignorable="w14 w15 w16se wp14">
   <w:footnote w:type="separator" w:id="-1">
     <w:p>
       <w:pPr>
@@ -10171,7 +10951,7 @@
 </file>
 
 <file path=word/header1.xml><?xml version="1.0" encoding="utf-8"?>
-<w:hdr xmlns:wpc="http://schemas.microsoft.com/office/word/2010/wordprocessingCanvas" xmlns:cx="http://schemas.microsoft.com/office/drawing/2014/chartex" xmlns:cx1="http://schemas.microsoft.com/office/drawing/2015/9/8/chartex" xmlns:cx2="http://schemas.microsoft.com/office/drawing/2015/10/21/chartex" xmlns:cx3="http://schemas.microsoft.com/office/drawing/2016/5/9/chartex" xmlns:cx4="http://schemas.microsoft.com/office/drawing/2016/5/10/chartex" xmlns:cx5="http://schemas.microsoft.com/office/drawing/2016/5/11/chartex" xmlns:cx6="http://schemas.microsoft.com/office/drawing/2016/5/12/chartex" xmlns:cx7="http://schemas.microsoft.com/office/drawing/2016/5/13/chartex" xmlns:cx8="http://schemas.microsoft.com/office/drawing/2016/5/14/chartex" xmlns:mc="http://schemas.openxmlformats.org/markup-compatibility/2006" xmlns:aink="http://schemas.microsoft.com/office/drawing/2016/ink" xmlns:am3d="http://schemas.microsoft.com/office/drawing/2017/model3d" xmlns:o="urn:schemas-microsoft-com:office:office" xmlns:r="http://schemas.openxmlformats.org/officeDocument/2006/relationships" xmlns:m="http://schemas.openxmlformats.org/officeDocument/2006/math" xmlns:v="urn:schemas-microsoft-com:vml" xmlns:wp14="http://schemas.microsoft.com/office/word/2010/wordprocessingDrawing" xmlns:wp="http://schemas.openxmlformats.org/drawingml/2006/wordprocessingDrawing" xmlns:w10="urn:schemas-microsoft-com:office:word" xmlns:w="http://schemas.openxmlformats.org/wordprocessingml/2006/main" xmlns:w14="http://schemas.microsoft.com/office/word/2010/wordml" xmlns:w15="http://schemas.microsoft.com/office/word/2012/wordml" xmlns:w16cid="http://schemas.microsoft.com/office/word/2016/wordml/cid" xmlns:w16se="http://schemas.microsoft.com/office/word/2015/wordml/symex" xmlns:wpg="http://schemas.microsoft.com/office/word/2010/wordprocessingGroup" xmlns:wpi="http://schemas.microsoft.com/office/word/2010/wordprocessingInk" xmlns:wne="http://schemas.microsoft.com/office/word/2006/wordml" xmlns:wps="http://schemas.microsoft.com/office/word/2010/wordprocessingShape" mc:Ignorable="w14 w15 w16se w16cid wp14">
+<w:hdr xmlns:wpc="http://schemas.microsoft.com/office/word/2010/wordprocessingCanvas" xmlns:cx="http://schemas.microsoft.com/office/drawing/2014/chartex" xmlns:mc="http://schemas.openxmlformats.org/markup-compatibility/2006" xmlns:o="urn:schemas-microsoft-com:office:office" xmlns:r="http://schemas.openxmlformats.org/officeDocument/2006/relationships" xmlns:m="http://schemas.openxmlformats.org/officeDocument/2006/math" xmlns:v="urn:schemas-microsoft-com:vml" xmlns:wp14="http://schemas.microsoft.com/office/word/2010/wordprocessingDrawing" xmlns:wp="http://schemas.openxmlformats.org/drawingml/2006/wordprocessingDrawing" xmlns:w10="urn:schemas-microsoft-com:office:word" xmlns:w="http://schemas.openxmlformats.org/wordprocessingml/2006/main" xmlns:w14="http://schemas.microsoft.com/office/word/2010/wordml" xmlns:w15="http://schemas.microsoft.com/office/word/2012/wordml" xmlns:w16se="http://schemas.microsoft.com/office/word/2015/wordml/symex" xmlns:wpg="http://schemas.microsoft.com/office/word/2010/wordprocessingGroup" xmlns:wpi="http://schemas.microsoft.com/office/word/2010/wordprocessingInk" xmlns:wne="http://schemas.microsoft.com/office/word/2006/wordml" xmlns:wps="http://schemas.microsoft.com/office/word/2010/wordprocessingShape" mc:Ignorable="w14 w15 w16se wp14">
   <w:p>
     <w:pPr>
       <w:contextualSpacing w:val="0"/>
@@ -10260,7 +11040,7 @@
 </file>
 
 <file path=word/numbering.xml><?xml version="1.0" encoding="utf-8"?>
-<w:numbering xmlns:wpc="http://schemas.microsoft.com/office/word/2010/wordprocessingCanvas" xmlns:cx="http://schemas.microsoft.com/office/drawing/2014/chartex" xmlns:cx1="http://schemas.microsoft.com/office/drawing/2015/9/8/chartex" xmlns:cx2="http://schemas.microsoft.com/office/drawing/2015/10/21/chartex" xmlns:cx3="http://schemas.microsoft.com/office/drawing/2016/5/9/chartex" xmlns:cx4="http://schemas.microsoft.com/office/drawing/2016/5/10/chartex" xmlns:cx5="http://schemas.microsoft.com/office/drawing/2016/5/11/chartex" xmlns:cx6="http://schemas.microsoft.com/office/drawing/2016/5/12/chartex" xmlns:cx7="http://schemas.microsoft.com/office/drawing/2016/5/13/chartex" xmlns:cx8="http://schemas.microsoft.com/office/drawing/2016/5/14/chartex" xmlns:mc="http://schemas.openxmlformats.org/markup-compatibility/2006" xmlns:aink="http://schemas.microsoft.com/office/drawing/2016/ink" xmlns:am3d="http://schemas.microsoft.com/office/drawing/2017/model3d" xmlns:o="urn:schemas-microsoft-com:office:office" xmlns:r="http://schemas.openxmlformats.org/officeDocument/2006/relationships" xmlns:m="http://schemas.openxmlformats.org/officeDocument/2006/math" xmlns:v="urn:schemas-microsoft-com:vml" xmlns:wp14="http://schemas.microsoft.com/office/word/2010/wordprocessingDrawing" xmlns:wp="http://schemas.openxmlformats.org/drawingml/2006/wordprocessingDrawing" xmlns:w10="urn:schemas-microsoft-com:office:word" xmlns:w="http://schemas.openxmlformats.org/wordprocessingml/2006/main" xmlns:w14="http://schemas.microsoft.com/office/word/2010/wordml" xmlns:w15="http://schemas.microsoft.com/office/word/2012/wordml" xmlns:w16cid="http://schemas.microsoft.com/office/word/2016/wordml/cid" xmlns:w16se="http://schemas.microsoft.com/office/word/2015/wordml/symex" xmlns:wpg="http://schemas.microsoft.com/office/word/2010/wordprocessingGroup" xmlns:wpi="http://schemas.microsoft.com/office/word/2010/wordprocessingInk" xmlns:wne="http://schemas.microsoft.com/office/word/2006/wordml" xmlns:wps="http://schemas.microsoft.com/office/word/2010/wordprocessingShape" mc:Ignorable="w14 w15 w16se w16cid wp14">
+<w:numbering xmlns:wpc="http://schemas.microsoft.com/office/word/2010/wordprocessingCanvas" xmlns:cx="http://schemas.microsoft.com/office/drawing/2014/chartex" xmlns:mc="http://schemas.openxmlformats.org/markup-compatibility/2006" xmlns:o="urn:schemas-microsoft-com:office:office" xmlns:r="http://schemas.openxmlformats.org/officeDocument/2006/relationships" xmlns:m="http://schemas.openxmlformats.org/officeDocument/2006/math" xmlns:v="urn:schemas-microsoft-com:vml" xmlns:wp14="http://schemas.microsoft.com/office/word/2010/wordprocessingDrawing" xmlns:wp="http://schemas.openxmlformats.org/drawingml/2006/wordprocessingDrawing" xmlns:w10="urn:schemas-microsoft-com:office:word" xmlns:w="http://schemas.openxmlformats.org/wordprocessingml/2006/main" xmlns:w14="http://schemas.microsoft.com/office/word/2010/wordml" xmlns:w15="http://schemas.microsoft.com/office/word/2012/wordml" xmlns:w16se="http://schemas.microsoft.com/office/word/2015/wordml/symex" xmlns:wpg="http://schemas.microsoft.com/office/word/2010/wordprocessingGroup" xmlns:wpi="http://schemas.microsoft.com/office/word/2010/wordprocessingInk" xmlns:wne="http://schemas.microsoft.com/office/word/2006/wordml" xmlns:wps="http://schemas.microsoft.com/office/word/2010/wordprocessingShape" mc:Ignorable="w14 w15 w16se wp14">
   <w:abstractNum w:abstractNumId="0" w15:restartNumberingAfterBreak="0">
     <w:nsid w:val="93F34A6E"/>
     <w:multiLevelType w:val="singleLevel"/>
@@ -12342,7 +13122,7 @@
 </file>
 
 <file path=word/styles.xml><?xml version="1.0" encoding="utf-8"?>
-<w:styles xmlns:mc="http://schemas.openxmlformats.org/markup-compatibility/2006" xmlns:r="http://schemas.openxmlformats.org/officeDocument/2006/relationships" xmlns:w="http://schemas.openxmlformats.org/wordprocessingml/2006/main" xmlns:w14="http://schemas.microsoft.com/office/word/2010/wordml" xmlns:w15="http://schemas.microsoft.com/office/word/2012/wordml" xmlns:w16cid="http://schemas.microsoft.com/office/word/2016/wordml/cid" xmlns:w16se="http://schemas.microsoft.com/office/word/2015/wordml/symex" mc:Ignorable="w14 w15 w16se w16cid">
+<w:styles xmlns:mc="http://schemas.openxmlformats.org/markup-compatibility/2006" xmlns:r="http://schemas.openxmlformats.org/officeDocument/2006/relationships" xmlns:w="http://schemas.openxmlformats.org/wordprocessingml/2006/main" xmlns:w14="http://schemas.microsoft.com/office/word/2010/wordml" xmlns:w15="http://schemas.microsoft.com/office/word/2012/wordml" xmlns:w16se="http://schemas.microsoft.com/office/word/2015/wordml/symex" mc:Ignorable="w14 w15 w16se">
   <w:docDefaults>
     <w:rPrDefault>
       <w:rPr>
@@ -12356,7 +13136,7 @@
       </w:pPr>
     </w:pPrDefault>
   </w:docDefaults>
-  <w:latentStyles w:defLockedState="0" w:defUIPriority="99" w:defSemiHidden="0" w:defUnhideWhenUsed="0" w:defQFormat="0" w:count="375">
+  <w:latentStyles w:defLockedState="0" w:defUIPriority="99" w:defSemiHidden="0" w:defUnhideWhenUsed="0" w:defQFormat="0" w:count="371">
     <w:lsdException w:name="Normal" w:uiPriority="0" w:qFormat="1"/>
     <w:lsdException w:name="heading 1" w:uiPriority="0" w:qFormat="1"/>
     <w:lsdException w:name="heading 2" w:uiPriority="0" w:qFormat="1"/>
@@ -12725,10 +13505,6 @@
     <w:lsdException w:name="List Table 5 Dark Accent 6" w:uiPriority="50"/>
     <w:lsdException w:name="List Table 6 Colorful Accent 6" w:uiPriority="51"/>
     <w:lsdException w:name="List Table 7 Colorful Accent 6" w:uiPriority="52"/>
-    <w:lsdException w:name="Mention" w:semiHidden="1" w:unhideWhenUsed="1"/>
-    <w:lsdException w:name="Smart Hyperlink" w:semiHidden="1" w:unhideWhenUsed="1"/>
-    <w:lsdException w:name="Hashtag" w:semiHidden="1" w:unhideWhenUsed="1"/>
-    <w:lsdException w:name="Unresolved Mention" w:semiHidden="1" w:unhideWhenUsed="1"/>
   </w:latentStyles>
   <w:style w:type="paragraph" w:default="1" w:styleId="Normal">
     <w:name w:val="Normal"/>
@@ -13281,7 +14057,7 @@
       <w:ind w:left="720"/>
     </w:pPr>
   </w:style>
-  <w:style w:type="table" w:styleId="Tablaconcuadrcula1clara-nfasis5">
+  <w:style w:type="table" w:styleId="Tabladecuadrcula1clara-nfasis5">
     <w:name w:val="Grid Table 1 Light Accent 5"/>
     <w:basedOn w:val="Tablanormal"/>
     <w:uiPriority w:val="46"/>
@@ -13338,7 +14114,7 @@
       </w:rPr>
     </w:tblStylePr>
   </w:style>
-  <w:style w:type="table" w:styleId="Tablaconcuadrcula1clara">
+  <w:style w:type="table" w:styleId="Tabladecuadrcula1clara">
     <w:name w:val="Grid Table 1 Light"/>
     <w:basedOn w:val="Tablanormal"/>
     <w:uiPriority w:val="46"/>

</xml_diff>

<commit_message>
Libreria - definicion, documentos
</commit_message>
<xml_diff>
--- a/Documentos/PGC.docx
+++ b/Documentos/PGC.docx
@@ -10024,8 +10024,6 @@
       <w:r>
         <w:t>y elementos</w:t>
       </w:r>
-      <w:bookmarkStart w:id="19" w:name="_GoBack"/>
-      <w:bookmarkEnd w:id="19"/>
     </w:p>
     <w:p>
       <w:pPr>
@@ -10048,6 +10046,860 @@
         <w:t>Definición de la Estructura de la Librería</w:t>
       </w:r>
     </w:p>
+    <w:p>
+      <w:pPr>
+        <w:spacing w:after="0" w:line="240" w:lineRule="auto"/>
+        <w:ind w:firstLine="720"/>
+        <w:contextualSpacing w:val="0"/>
+        <w:rPr>
+          <w:b/>
+          <w:bCs/>
+          <w:color w:val="000000"/>
+        </w:rPr>
+      </w:pPr>
+      <w:r>
+        <w:rPr>
+          <w:b/>
+          <w:bCs/>
+          <w:color w:val="000000"/>
+        </w:rPr>
+        <w:t>Descripción de la estructura del repositorio</w:t>
+      </w:r>
+    </w:p>
+    <w:p>
+      <w:pPr>
+        <w:spacing w:after="0" w:line="240" w:lineRule="auto"/>
+        <w:ind w:firstLine="720"/>
+        <w:contextualSpacing w:val="0"/>
+        <w:rPr>
+          <w:rFonts w:eastAsia="Times New Roman"/>
+          <w:bCs/>
+          <w:color w:val="000000"/>
+          <w:lang w:val="es-PE" w:eastAsia="es-PE"/>
+        </w:rPr>
+      </w:pPr>
+      <w:r>
+        <w:rPr>
+          <w:rFonts w:eastAsia="Times New Roman"/>
+          <w:bCs/>
+          <w:color w:val="000000"/>
+          <w:lang w:val="es-PE" w:eastAsia="es-PE"/>
+        </w:rPr>
+        <w:t>A continuación,</w:t>
+      </w:r>
+      <w:bookmarkStart w:id="19" w:name="_GoBack"/>
+      <w:bookmarkEnd w:id="19"/>
+      <w:r>
+        <w:rPr>
+          <w:rFonts w:eastAsia="Times New Roman"/>
+          <w:bCs/>
+          <w:color w:val="000000"/>
+          <w:lang w:val="es-PE" w:eastAsia="es-PE"/>
+        </w:rPr>
+        <w:t xml:space="preserve"> se mostrará a detalle el contenido de la librería.</w:t>
+      </w:r>
+    </w:p>
+    <w:p>
+      <w:pPr>
+        <w:spacing w:after="0" w:line="240" w:lineRule="auto"/>
+        <w:ind w:firstLine="720"/>
+        <w:contextualSpacing w:val="0"/>
+        <w:rPr>
+          <w:rFonts w:eastAsia="Times New Roman"/>
+          <w:bCs/>
+          <w:color w:val="000000"/>
+          <w:lang w:val="es-PE" w:eastAsia="es-PE"/>
+        </w:rPr>
+      </w:pPr>
+    </w:p>
+    <w:p>
+      <w:pPr>
+        <w:spacing w:after="0" w:line="240" w:lineRule="auto"/>
+        <w:ind w:firstLine="720"/>
+        <w:contextualSpacing w:val="0"/>
+        <w:rPr>
+          <w:rFonts w:ascii="Times New Roman" w:eastAsia="Times New Roman" w:hAnsi="Times New Roman" w:cs="Times New Roman"/>
+          <w:sz w:val="24"/>
+          <w:szCs w:val="24"/>
+          <w:lang w:val="es-PE" w:eastAsia="es-PE"/>
+        </w:rPr>
+      </w:pPr>
+      <w:r>
+        <w:rPr>
+          <w:rFonts w:eastAsia="Times New Roman"/>
+          <w:b/>
+          <w:bCs/>
+          <w:color w:val="000000"/>
+          <w:lang w:val="es-PE" w:eastAsia="es-PE"/>
+        </w:rPr>
+        <w:t>Documentos</w:t>
+      </w:r>
+    </w:p>
+    <w:p>
+      <w:pPr>
+        <w:pStyle w:val="Prrafodelista"/>
+        <w:numPr>
+          <w:ilvl w:val="0"/>
+          <w:numId w:val="23"/>
+        </w:numPr>
+        <w:spacing w:after="0" w:line="240" w:lineRule="auto"/>
+        <w:contextualSpacing w:val="0"/>
+        <w:textAlignment w:val="baseline"/>
+        <w:rPr>
+          <w:rFonts w:eastAsia="Times New Roman"/>
+          <w:color w:val="000000"/>
+          <w:lang w:val="es-PE" w:eastAsia="es-PE"/>
+        </w:rPr>
+      </w:pPr>
+      <w:r>
+        <w:rPr>
+          <w:rFonts w:eastAsia="Times New Roman"/>
+          <w:color w:val="000000"/>
+          <w:lang w:val="es-PE" w:eastAsia="es-PE"/>
+        </w:rPr>
+        <w:t>Responsable</w:t>
+      </w:r>
+    </w:p>
+    <w:p>
+      <w:pPr>
+        <w:spacing w:after="0" w:line="240" w:lineRule="auto"/>
+        <w:ind w:left="360" w:firstLine="720"/>
+        <w:contextualSpacing w:val="0"/>
+        <w:rPr>
+          <w:rFonts w:ascii="Times New Roman" w:eastAsia="Times New Roman" w:hAnsi="Times New Roman" w:cs="Times New Roman"/>
+          <w:sz w:val="24"/>
+          <w:szCs w:val="24"/>
+          <w:lang w:val="es-PE" w:eastAsia="es-PE"/>
+        </w:rPr>
+      </w:pPr>
+      <w:r>
+        <w:rPr>
+          <w:rFonts w:eastAsia="Times New Roman"/>
+          <w:color w:val="000000"/>
+          <w:lang w:val="es-PE" w:eastAsia="es-PE"/>
+        </w:rPr>
+        <w:lastRenderedPageBreak/>
+        <w:t>Gestor de la configuración</w:t>
+      </w:r>
+    </w:p>
+    <w:p>
+      <w:pPr>
+        <w:pStyle w:val="Prrafodelista"/>
+        <w:numPr>
+          <w:ilvl w:val="0"/>
+          <w:numId w:val="23"/>
+        </w:numPr>
+        <w:spacing w:after="0" w:line="240" w:lineRule="auto"/>
+        <w:contextualSpacing w:val="0"/>
+        <w:textAlignment w:val="baseline"/>
+        <w:rPr>
+          <w:rFonts w:eastAsia="Times New Roman"/>
+          <w:color w:val="000000"/>
+          <w:lang w:val="es-PE" w:eastAsia="es-PE"/>
+        </w:rPr>
+      </w:pPr>
+      <w:r>
+        <w:rPr>
+          <w:rFonts w:eastAsia="Times New Roman"/>
+          <w:color w:val="000000"/>
+          <w:lang w:val="es-PE" w:eastAsia="es-PE"/>
+        </w:rPr>
+        <w:t>Actividades</w:t>
+      </w:r>
+    </w:p>
+    <w:p>
+      <w:pPr>
+        <w:pStyle w:val="Prrafodelista"/>
+        <w:spacing w:after="0" w:line="240" w:lineRule="auto"/>
+        <w:ind w:left="1080"/>
+        <w:contextualSpacing w:val="0"/>
+        <w:textAlignment w:val="baseline"/>
+        <w:rPr>
+          <w:rFonts w:eastAsia="Times New Roman"/>
+          <w:color w:val="000000"/>
+          <w:lang w:val="es-PE" w:eastAsia="es-PE"/>
+        </w:rPr>
+      </w:pPr>
+      <w:r>
+        <w:rPr>
+          <w:rFonts w:eastAsia="Times New Roman"/>
+          <w:color w:val="000000"/>
+          <w:lang w:val="es-PE" w:eastAsia="es-PE"/>
+        </w:rPr>
+        <w:t>Mantener actualizados los documentos de la gestión de la configuración y documentos que son necesarios e importantes para la empresa.</w:t>
+      </w:r>
+    </w:p>
+    <w:p>
+      <w:pPr>
+        <w:pStyle w:val="Prrafodelista"/>
+        <w:numPr>
+          <w:ilvl w:val="0"/>
+          <w:numId w:val="23"/>
+        </w:numPr>
+        <w:spacing w:after="0" w:line="240" w:lineRule="auto"/>
+        <w:contextualSpacing w:val="0"/>
+        <w:textAlignment w:val="baseline"/>
+        <w:rPr>
+          <w:rFonts w:eastAsia="Times New Roman"/>
+          <w:color w:val="000000"/>
+          <w:lang w:val="es-PE" w:eastAsia="es-PE"/>
+        </w:rPr>
+      </w:pPr>
+      <w:r>
+        <w:rPr>
+          <w:rFonts w:eastAsia="Times New Roman"/>
+          <w:color w:val="000000"/>
+          <w:lang w:val="es-PE" w:eastAsia="es-PE"/>
+        </w:rPr>
+        <w:t>Contenido</w:t>
+      </w:r>
+    </w:p>
+    <w:p>
+      <w:pPr>
+        <w:spacing w:after="0" w:line="240" w:lineRule="auto"/>
+        <w:ind w:left="360" w:firstLine="720"/>
+        <w:contextualSpacing w:val="0"/>
+        <w:rPr>
+          <w:rFonts w:ascii="Times New Roman" w:eastAsia="Times New Roman" w:hAnsi="Times New Roman" w:cs="Times New Roman"/>
+          <w:sz w:val="24"/>
+          <w:szCs w:val="24"/>
+          <w:lang w:val="es-PE" w:eastAsia="es-PE"/>
+        </w:rPr>
+      </w:pPr>
+      <w:r>
+        <w:rPr>
+          <w:rFonts w:eastAsia="Times New Roman"/>
+          <w:color w:val="000000"/>
+          <w:lang w:val="es-PE" w:eastAsia="es-PE"/>
+        </w:rPr>
+        <w:t>Plan de Gestión de la configuración</w:t>
+      </w:r>
+    </w:p>
+    <w:p>
+      <w:pPr>
+        <w:pStyle w:val="Prrafodelista"/>
+        <w:numPr>
+          <w:ilvl w:val="0"/>
+          <w:numId w:val="23"/>
+        </w:numPr>
+        <w:spacing w:after="0" w:line="240" w:lineRule="auto"/>
+        <w:contextualSpacing w:val="0"/>
+        <w:textAlignment w:val="baseline"/>
+        <w:rPr>
+          <w:rFonts w:eastAsia="Times New Roman"/>
+          <w:color w:val="000000"/>
+          <w:lang w:val="es-PE" w:eastAsia="es-PE"/>
+        </w:rPr>
+      </w:pPr>
+      <w:r>
+        <w:rPr>
+          <w:rFonts w:eastAsia="Times New Roman"/>
+          <w:color w:val="000000"/>
+          <w:lang w:val="es-PE" w:eastAsia="es-PE"/>
+        </w:rPr>
+        <w:t>Accesos</w:t>
+      </w:r>
+    </w:p>
+    <w:p>
+      <w:pPr>
+        <w:spacing w:after="0" w:line="240" w:lineRule="auto"/>
+        <w:contextualSpacing w:val="0"/>
+        <w:rPr>
+          <w:rFonts w:ascii="Times New Roman" w:eastAsia="Times New Roman" w:hAnsi="Times New Roman" w:cs="Times New Roman"/>
+          <w:sz w:val="24"/>
+          <w:szCs w:val="24"/>
+          <w:lang w:val="es-PE" w:eastAsia="es-PE"/>
+        </w:rPr>
+      </w:pPr>
+    </w:p>
+    <w:tbl>
+      <w:tblPr>
+        <w:tblW w:w="9026" w:type="dxa"/>
+        <w:tblCellMar>
+          <w:top w:w="15" w:type="dxa"/>
+          <w:left w:w="15" w:type="dxa"/>
+          <w:bottom w:w="15" w:type="dxa"/>
+          <w:right w:w="15" w:type="dxa"/>
+        </w:tblCellMar>
+        <w:tblLook w:val="04A0" w:firstRow="1" w:lastRow="0" w:firstColumn="1" w:lastColumn="0" w:noHBand="0" w:noVBand="1"/>
+      </w:tblPr>
+      <w:tblGrid>
+        <w:gridCol w:w="2954"/>
+        <w:gridCol w:w="6072"/>
+      </w:tblGrid>
+      <w:tr>
+        <w:tc>
+          <w:tcPr>
+            <w:tcW w:w="0" w:type="auto"/>
+            <w:tcBorders>
+              <w:top w:val="single" w:sz="8" w:space="0" w:color="000000"/>
+              <w:left w:val="single" w:sz="8" w:space="0" w:color="000000"/>
+              <w:bottom w:val="single" w:sz="8" w:space="0" w:color="000000"/>
+              <w:right w:val="single" w:sz="8" w:space="0" w:color="000000"/>
+            </w:tcBorders>
+            <w:tcMar>
+              <w:top w:w="100" w:type="dxa"/>
+              <w:left w:w="100" w:type="dxa"/>
+              <w:bottom w:w="100" w:type="dxa"/>
+              <w:right w:w="100" w:type="dxa"/>
+            </w:tcMar>
+            <w:hideMark/>
+          </w:tcPr>
+          <w:p>
+            <w:pPr>
+              <w:spacing w:after="0" w:line="240" w:lineRule="auto"/>
+              <w:contextualSpacing w:val="0"/>
+              <w:jc w:val="center"/>
+              <w:rPr>
+                <w:rFonts w:ascii="Times New Roman" w:eastAsia="Times New Roman" w:hAnsi="Times New Roman" w:cs="Times New Roman"/>
+                <w:sz w:val="24"/>
+                <w:szCs w:val="24"/>
+                <w:lang w:val="es-PE" w:eastAsia="es-PE"/>
+              </w:rPr>
+            </w:pPr>
+            <w:r>
+              <w:rPr>
+                <w:rFonts w:eastAsia="Times New Roman"/>
+                <w:b/>
+                <w:bCs/>
+                <w:color w:val="000000"/>
+                <w:lang w:val="es-PE" w:eastAsia="es-PE"/>
+              </w:rPr>
+              <w:t>Rol</w:t>
+            </w:r>
+          </w:p>
+        </w:tc>
+        <w:tc>
+          <w:tcPr>
+            <w:tcW w:w="0" w:type="auto"/>
+            <w:tcBorders>
+              <w:top w:val="single" w:sz="8" w:space="0" w:color="000000"/>
+              <w:left w:val="single" w:sz="8" w:space="0" w:color="000000"/>
+              <w:bottom w:val="single" w:sz="8" w:space="0" w:color="000000"/>
+              <w:right w:val="single" w:sz="8" w:space="0" w:color="000000"/>
+            </w:tcBorders>
+            <w:tcMar>
+              <w:top w:w="100" w:type="dxa"/>
+              <w:left w:w="100" w:type="dxa"/>
+              <w:bottom w:w="100" w:type="dxa"/>
+              <w:right w:w="100" w:type="dxa"/>
+            </w:tcMar>
+            <w:hideMark/>
+          </w:tcPr>
+          <w:p>
+            <w:pPr>
+              <w:spacing w:after="0" w:line="240" w:lineRule="auto"/>
+              <w:contextualSpacing w:val="0"/>
+              <w:jc w:val="center"/>
+              <w:rPr>
+                <w:rFonts w:ascii="Times New Roman" w:eastAsia="Times New Roman" w:hAnsi="Times New Roman" w:cs="Times New Roman"/>
+                <w:sz w:val="24"/>
+                <w:szCs w:val="24"/>
+                <w:lang w:val="es-PE" w:eastAsia="es-PE"/>
+              </w:rPr>
+            </w:pPr>
+            <w:r>
+              <w:rPr>
+                <w:rFonts w:eastAsia="Times New Roman"/>
+                <w:b/>
+                <w:bCs/>
+                <w:color w:val="000000"/>
+                <w:lang w:val="es-PE" w:eastAsia="es-PE"/>
+              </w:rPr>
+              <w:t>Tipo de acceso</w:t>
+            </w:r>
+          </w:p>
+        </w:tc>
+      </w:tr>
+      <w:tr>
+        <w:tc>
+          <w:tcPr>
+            <w:tcW w:w="0" w:type="auto"/>
+            <w:tcBorders>
+              <w:top w:val="single" w:sz="8" w:space="0" w:color="000000"/>
+              <w:left w:val="single" w:sz="8" w:space="0" w:color="000000"/>
+              <w:bottom w:val="single" w:sz="8" w:space="0" w:color="000000"/>
+              <w:right w:val="single" w:sz="8" w:space="0" w:color="000000"/>
+            </w:tcBorders>
+            <w:tcMar>
+              <w:top w:w="100" w:type="dxa"/>
+              <w:left w:w="100" w:type="dxa"/>
+              <w:bottom w:w="100" w:type="dxa"/>
+              <w:right w:w="100" w:type="dxa"/>
+            </w:tcMar>
+            <w:hideMark/>
+          </w:tcPr>
+          <w:p>
+            <w:pPr>
+              <w:spacing w:after="0" w:line="240" w:lineRule="auto"/>
+              <w:contextualSpacing w:val="0"/>
+              <w:rPr>
+                <w:rFonts w:ascii="Times New Roman" w:eastAsia="Times New Roman" w:hAnsi="Times New Roman" w:cs="Times New Roman"/>
+                <w:sz w:val="24"/>
+                <w:szCs w:val="24"/>
+                <w:lang w:val="es-PE" w:eastAsia="es-PE"/>
+              </w:rPr>
+            </w:pPr>
+            <w:r>
+              <w:rPr>
+                <w:rFonts w:eastAsia="Times New Roman"/>
+                <w:color w:val="000000"/>
+                <w:lang w:val="es-PE" w:eastAsia="es-PE"/>
+              </w:rPr>
+              <w:t>Gestor de la configuración</w:t>
+            </w:r>
+          </w:p>
+        </w:tc>
+        <w:tc>
+          <w:tcPr>
+            <w:tcW w:w="0" w:type="auto"/>
+            <w:tcBorders>
+              <w:top w:val="single" w:sz="8" w:space="0" w:color="000000"/>
+              <w:left w:val="single" w:sz="8" w:space="0" w:color="000000"/>
+              <w:bottom w:val="single" w:sz="8" w:space="0" w:color="000000"/>
+              <w:right w:val="single" w:sz="8" w:space="0" w:color="000000"/>
+            </w:tcBorders>
+            <w:tcMar>
+              <w:top w:w="100" w:type="dxa"/>
+              <w:left w:w="100" w:type="dxa"/>
+              <w:bottom w:w="100" w:type="dxa"/>
+              <w:right w:w="100" w:type="dxa"/>
+            </w:tcMar>
+            <w:hideMark/>
+          </w:tcPr>
+          <w:p>
+            <w:pPr>
+              <w:spacing w:after="0" w:line="240" w:lineRule="auto"/>
+              <w:contextualSpacing w:val="0"/>
+              <w:rPr>
+                <w:rFonts w:ascii="Times New Roman" w:eastAsia="Times New Roman" w:hAnsi="Times New Roman" w:cs="Times New Roman"/>
+                <w:sz w:val="24"/>
+                <w:szCs w:val="24"/>
+                <w:lang w:val="es-PE" w:eastAsia="es-PE"/>
+              </w:rPr>
+            </w:pPr>
+            <w:r>
+              <w:rPr>
+                <w:rFonts w:eastAsia="Times New Roman"/>
+                <w:color w:val="000000"/>
+                <w:lang w:val="es-PE" w:eastAsia="es-PE"/>
+              </w:rPr>
+              <w:t>-Leer</w:t>
+            </w:r>
+          </w:p>
+          <w:p>
+            <w:pPr>
+              <w:spacing w:after="0" w:line="240" w:lineRule="auto"/>
+              <w:contextualSpacing w:val="0"/>
+              <w:rPr>
+                <w:rFonts w:ascii="Times New Roman" w:eastAsia="Times New Roman" w:hAnsi="Times New Roman" w:cs="Times New Roman"/>
+                <w:sz w:val="24"/>
+                <w:szCs w:val="24"/>
+                <w:lang w:val="es-PE" w:eastAsia="es-PE"/>
+              </w:rPr>
+            </w:pPr>
+            <w:r>
+              <w:rPr>
+                <w:rFonts w:eastAsia="Times New Roman"/>
+                <w:color w:val="000000"/>
+                <w:lang w:val="es-PE" w:eastAsia="es-PE"/>
+              </w:rPr>
+              <w:t>-Escribir</w:t>
+            </w:r>
+          </w:p>
+          <w:p>
+            <w:pPr>
+              <w:spacing w:after="0" w:line="240" w:lineRule="auto"/>
+              <w:contextualSpacing w:val="0"/>
+              <w:rPr>
+                <w:rFonts w:ascii="Times New Roman" w:eastAsia="Times New Roman" w:hAnsi="Times New Roman" w:cs="Times New Roman"/>
+                <w:sz w:val="24"/>
+                <w:szCs w:val="24"/>
+                <w:lang w:val="es-PE" w:eastAsia="es-PE"/>
+              </w:rPr>
+            </w:pPr>
+            <w:r>
+              <w:rPr>
+                <w:rFonts w:eastAsia="Times New Roman"/>
+                <w:color w:val="000000"/>
+                <w:lang w:val="es-PE" w:eastAsia="es-PE"/>
+              </w:rPr>
+              <w:t>-Ejecutar</w:t>
+            </w:r>
+          </w:p>
+          <w:p>
+            <w:pPr>
+              <w:spacing w:after="0" w:line="240" w:lineRule="auto"/>
+              <w:contextualSpacing w:val="0"/>
+              <w:rPr>
+                <w:rFonts w:ascii="Times New Roman" w:eastAsia="Times New Roman" w:hAnsi="Times New Roman" w:cs="Times New Roman"/>
+                <w:sz w:val="24"/>
+                <w:szCs w:val="24"/>
+                <w:lang w:val="es-PE" w:eastAsia="es-PE"/>
+              </w:rPr>
+            </w:pPr>
+            <w:r>
+              <w:rPr>
+                <w:rFonts w:eastAsia="Times New Roman"/>
+                <w:color w:val="000000"/>
+                <w:lang w:val="es-PE" w:eastAsia="es-PE"/>
+              </w:rPr>
+              <w:t xml:space="preserve">-Eliminar </w:t>
+            </w:r>
+          </w:p>
+        </w:tc>
+      </w:tr>
+      <w:tr>
+        <w:tc>
+          <w:tcPr>
+            <w:tcW w:w="0" w:type="auto"/>
+            <w:tcBorders>
+              <w:top w:val="single" w:sz="8" w:space="0" w:color="000000"/>
+              <w:left w:val="single" w:sz="8" w:space="0" w:color="000000"/>
+              <w:bottom w:val="single" w:sz="8" w:space="0" w:color="000000"/>
+              <w:right w:val="single" w:sz="8" w:space="0" w:color="000000"/>
+            </w:tcBorders>
+            <w:tcMar>
+              <w:top w:w="100" w:type="dxa"/>
+              <w:left w:w="100" w:type="dxa"/>
+              <w:bottom w:w="100" w:type="dxa"/>
+              <w:right w:w="100" w:type="dxa"/>
+            </w:tcMar>
+            <w:hideMark/>
+          </w:tcPr>
+          <w:p>
+            <w:pPr>
+              <w:spacing w:after="0" w:line="240" w:lineRule="auto"/>
+              <w:contextualSpacing w:val="0"/>
+              <w:rPr>
+                <w:rFonts w:ascii="Times New Roman" w:eastAsia="Times New Roman" w:hAnsi="Times New Roman" w:cs="Times New Roman"/>
+                <w:sz w:val="24"/>
+                <w:szCs w:val="24"/>
+                <w:lang w:val="es-PE" w:eastAsia="es-PE"/>
+              </w:rPr>
+            </w:pPr>
+            <w:r>
+              <w:rPr>
+                <w:rFonts w:eastAsia="Times New Roman"/>
+                <w:color w:val="000000"/>
+                <w:lang w:val="es-PE" w:eastAsia="es-PE"/>
+              </w:rPr>
+              <w:t>Gerente general</w:t>
+            </w:r>
+          </w:p>
+        </w:tc>
+        <w:tc>
+          <w:tcPr>
+            <w:tcW w:w="0" w:type="auto"/>
+            <w:tcBorders>
+              <w:top w:val="single" w:sz="8" w:space="0" w:color="000000"/>
+              <w:left w:val="single" w:sz="8" w:space="0" w:color="000000"/>
+              <w:bottom w:val="single" w:sz="8" w:space="0" w:color="000000"/>
+              <w:right w:val="single" w:sz="8" w:space="0" w:color="000000"/>
+            </w:tcBorders>
+            <w:tcMar>
+              <w:top w:w="100" w:type="dxa"/>
+              <w:left w:w="100" w:type="dxa"/>
+              <w:bottom w:w="100" w:type="dxa"/>
+              <w:right w:w="100" w:type="dxa"/>
+            </w:tcMar>
+            <w:hideMark/>
+          </w:tcPr>
+          <w:p>
+            <w:pPr>
+              <w:spacing w:after="0" w:line="240" w:lineRule="auto"/>
+              <w:contextualSpacing w:val="0"/>
+              <w:rPr>
+                <w:rFonts w:ascii="Times New Roman" w:eastAsia="Times New Roman" w:hAnsi="Times New Roman" w:cs="Times New Roman"/>
+                <w:sz w:val="24"/>
+                <w:szCs w:val="24"/>
+                <w:lang w:val="es-PE" w:eastAsia="es-PE"/>
+              </w:rPr>
+            </w:pPr>
+            <w:r>
+              <w:rPr>
+                <w:rFonts w:eastAsia="Times New Roman"/>
+                <w:color w:val="000000"/>
+                <w:lang w:val="es-PE" w:eastAsia="es-PE"/>
+              </w:rPr>
+              <w:t>-Leer</w:t>
+            </w:r>
+          </w:p>
+          <w:p>
+            <w:pPr>
+              <w:spacing w:after="0" w:line="240" w:lineRule="auto"/>
+              <w:contextualSpacing w:val="0"/>
+              <w:rPr>
+                <w:rFonts w:ascii="Times New Roman" w:eastAsia="Times New Roman" w:hAnsi="Times New Roman" w:cs="Times New Roman"/>
+                <w:sz w:val="24"/>
+                <w:szCs w:val="24"/>
+                <w:lang w:val="es-PE" w:eastAsia="es-PE"/>
+              </w:rPr>
+            </w:pPr>
+            <w:r>
+              <w:rPr>
+                <w:rFonts w:eastAsia="Times New Roman"/>
+                <w:color w:val="000000"/>
+                <w:lang w:val="es-PE" w:eastAsia="es-PE"/>
+              </w:rPr>
+              <w:t>-Escribir</w:t>
+            </w:r>
+          </w:p>
+          <w:p>
+            <w:pPr>
+              <w:spacing w:after="0" w:line="240" w:lineRule="auto"/>
+              <w:contextualSpacing w:val="0"/>
+              <w:rPr>
+                <w:rFonts w:ascii="Times New Roman" w:eastAsia="Times New Roman" w:hAnsi="Times New Roman" w:cs="Times New Roman"/>
+                <w:sz w:val="24"/>
+                <w:szCs w:val="24"/>
+                <w:lang w:val="es-PE" w:eastAsia="es-PE"/>
+              </w:rPr>
+            </w:pPr>
+            <w:r>
+              <w:rPr>
+                <w:rFonts w:eastAsia="Times New Roman"/>
+                <w:color w:val="000000"/>
+                <w:lang w:val="es-PE" w:eastAsia="es-PE"/>
+              </w:rPr>
+              <w:t>-Ejecutar</w:t>
+            </w:r>
+          </w:p>
+        </w:tc>
+      </w:tr>
+      <w:tr>
+        <w:tc>
+          <w:tcPr>
+            <w:tcW w:w="0" w:type="auto"/>
+            <w:tcBorders>
+              <w:top w:val="single" w:sz="8" w:space="0" w:color="000000"/>
+              <w:left w:val="single" w:sz="8" w:space="0" w:color="000000"/>
+              <w:bottom w:val="single" w:sz="8" w:space="0" w:color="000000"/>
+              <w:right w:val="single" w:sz="8" w:space="0" w:color="000000"/>
+            </w:tcBorders>
+            <w:tcMar>
+              <w:top w:w="100" w:type="dxa"/>
+              <w:left w:w="100" w:type="dxa"/>
+              <w:bottom w:w="100" w:type="dxa"/>
+              <w:right w:w="100" w:type="dxa"/>
+            </w:tcMar>
+            <w:hideMark/>
+          </w:tcPr>
+          <w:p>
+            <w:pPr>
+              <w:spacing w:after="0" w:line="240" w:lineRule="auto"/>
+              <w:contextualSpacing w:val="0"/>
+              <w:rPr>
+                <w:rFonts w:ascii="Times New Roman" w:eastAsia="Times New Roman" w:hAnsi="Times New Roman" w:cs="Times New Roman"/>
+                <w:sz w:val="24"/>
+                <w:szCs w:val="24"/>
+                <w:lang w:val="es-PE" w:eastAsia="es-PE"/>
+              </w:rPr>
+            </w:pPr>
+            <w:r>
+              <w:rPr>
+                <w:rFonts w:eastAsia="Times New Roman"/>
+                <w:color w:val="000000"/>
+                <w:lang w:val="es-PE" w:eastAsia="es-PE"/>
+              </w:rPr>
+              <w:t>Bibliotecario</w:t>
+            </w:r>
+          </w:p>
+        </w:tc>
+        <w:tc>
+          <w:tcPr>
+            <w:tcW w:w="0" w:type="auto"/>
+            <w:tcBorders>
+              <w:top w:val="single" w:sz="8" w:space="0" w:color="000000"/>
+              <w:left w:val="single" w:sz="8" w:space="0" w:color="000000"/>
+              <w:bottom w:val="single" w:sz="8" w:space="0" w:color="000000"/>
+              <w:right w:val="single" w:sz="8" w:space="0" w:color="000000"/>
+            </w:tcBorders>
+            <w:tcMar>
+              <w:top w:w="100" w:type="dxa"/>
+              <w:left w:w="100" w:type="dxa"/>
+              <w:bottom w:w="100" w:type="dxa"/>
+              <w:right w:w="100" w:type="dxa"/>
+            </w:tcMar>
+            <w:hideMark/>
+          </w:tcPr>
+          <w:p>
+            <w:pPr>
+              <w:spacing w:after="0" w:line="240" w:lineRule="auto"/>
+              <w:contextualSpacing w:val="0"/>
+              <w:rPr>
+                <w:rFonts w:ascii="Times New Roman" w:eastAsia="Times New Roman" w:hAnsi="Times New Roman" w:cs="Times New Roman"/>
+                <w:sz w:val="24"/>
+                <w:szCs w:val="24"/>
+                <w:lang w:val="es-PE" w:eastAsia="es-PE"/>
+              </w:rPr>
+            </w:pPr>
+            <w:r>
+              <w:rPr>
+                <w:rFonts w:eastAsia="Times New Roman"/>
+                <w:color w:val="000000"/>
+                <w:lang w:val="es-PE" w:eastAsia="es-PE"/>
+              </w:rPr>
+              <w:t>-Leer</w:t>
+            </w:r>
+          </w:p>
+          <w:p>
+            <w:pPr>
+              <w:spacing w:after="0" w:line="240" w:lineRule="auto"/>
+              <w:contextualSpacing w:val="0"/>
+              <w:rPr>
+                <w:rFonts w:ascii="Times New Roman" w:eastAsia="Times New Roman" w:hAnsi="Times New Roman" w:cs="Times New Roman"/>
+                <w:sz w:val="24"/>
+                <w:szCs w:val="24"/>
+                <w:lang w:val="es-PE" w:eastAsia="es-PE"/>
+              </w:rPr>
+            </w:pPr>
+            <w:r>
+              <w:rPr>
+                <w:rFonts w:eastAsia="Times New Roman"/>
+                <w:color w:val="000000"/>
+                <w:lang w:val="es-PE" w:eastAsia="es-PE"/>
+              </w:rPr>
+              <w:t>-</w:t>
+            </w:r>
+            <w:proofErr w:type="gramStart"/>
+            <w:r>
+              <w:rPr>
+                <w:rFonts w:eastAsia="Times New Roman"/>
+                <w:color w:val="000000"/>
+                <w:lang w:val="es-PE" w:eastAsia="es-PE"/>
+              </w:rPr>
+              <w:t>Escribir(</w:t>
+            </w:r>
+            <w:proofErr w:type="gramEnd"/>
+            <w:r>
+              <w:rPr>
+                <w:rFonts w:eastAsia="Times New Roman"/>
+                <w:color w:val="000000"/>
+                <w:lang w:val="es-PE" w:eastAsia="es-PE"/>
+              </w:rPr>
+              <w:t>con autorización del gestor de la configuración)</w:t>
+            </w:r>
+          </w:p>
+        </w:tc>
+      </w:tr>
+      <w:tr>
+        <w:tc>
+          <w:tcPr>
+            <w:tcW w:w="0" w:type="auto"/>
+            <w:tcBorders>
+              <w:top w:val="single" w:sz="8" w:space="0" w:color="000000"/>
+              <w:left w:val="single" w:sz="8" w:space="0" w:color="000000"/>
+              <w:bottom w:val="single" w:sz="8" w:space="0" w:color="000000"/>
+              <w:right w:val="single" w:sz="8" w:space="0" w:color="000000"/>
+            </w:tcBorders>
+            <w:tcMar>
+              <w:top w:w="100" w:type="dxa"/>
+              <w:left w:w="100" w:type="dxa"/>
+              <w:bottom w:w="100" w:type="dxa"/>
+              <w:right w:w="100" w:type="dxa"/>
+            </w:tcMar>
+            <w:hideMark/>
+          </w:tcPr>
+          <w:p>
+            <w:pPr>
+              <w:spacing w:after="0" w:line="240" w:lineRule="auto"/>
+              <w:contextualSpacing w:val="0"/>
+              <w:rPr>
+                <w:rFonts w:ascii="Times New Roman" w:eastAsia="Times New Roman" w:hAnsi="Times New Roman" w:cs="Times New Roman"/>
+                <w:sz w:val="24"/>
+                <w:szCs w:val="24"/>
+                <w:lang w:val="es-PE" w:eastAsia="es-PE"/>
+              </w:rPr>
+            </w:pPr>
+            <w:r>
+              <w:rPr>
+                <w:rFonts w:eastAsia="Times New Roman"/>
+                <w:color w:val="000000"/>
+                <w:lang w:val="es-PE" w:eastAsia="es-PE"/>
+              </w:rPr>
+              <w:t>Auditor</w:t>
+            </w:r>
+          </w:p>
+        </w:tc>
+        <w:tc>
+          <w:tcPr>
+            <w:tcW w:w="0" w:type="auto"/>
+            <w:tcBorders>
+              <w:top w:val="single" w:sz="8" w:space="0" w:color="000000"/>
+              <w:left w:val="single" w:sz="8" w:space="0" w:color="000000"/>
+              <w:bottom w:val="single" w:sz="8" w:space="0" w:color="000000"/>
+              <w:right w:val="single" w:sz="8" w:space="0" w:color="000000"/>
+            </w:tcBorders>
+            <w:tcMar>
+              <w:top w:w="100" w:type="dxa"/>
+              <w:left w:w="100" w:type="dxa"/>
+              <w:bottom w:w="100" w:type="dxa"/>
+              <w:right w:w="100" w:type="dxa"/>
+            </w:tcMar>
+            <w:hideMark/>
+          </w:tcPr>
+          <w:p>
+            <w:pPr>
+              <w:spacing w:after="0" w:line="240" w:lineRule="auto"/>
+              <w:contextualSpacing w:val="0"/>
+              <w:rPr>
+                <w:rFonts w:ascii="Times New Roman" w:eastAsia="Times New Roman" w:hAnsi="Times New Roman" w:cs="Times New Roman"/>
+                <w:sz w:val="24"/>
+                <w:szCs w:val="24"/>
+                <w:lang w:val="es-PE" w:eastAsia="es-PE"/>
+              </w:rPr>
+            </w:pPr>
+            <w:r>
+              <w:rPr>
+                <w:rFonts w:eastAsia="Times New Roman"/>
+                <w:color w:val="000000"/>
+                <w:lang w:val="es-PE" w:eastAsia="es-PE"/>
+              </w:rPr>
+              <w:t>-Leer</w:t>
+            </w:r>
+          </w:p>
+          <w:p>
+            <w:pPr>
+              <w:spacing w:after="0" w:line="240" w:lineRule="auto"/>
+              <w:contextualSpacing w:val="0"/>
+              <w:rPr>
+                <w:rFonts w:ascii="Times New Roman" w:eastAsia="Times New Roman" w:hAnsi="Times New Roman" w:cs="Times New Roman"/>
+                <w:sz w:val="24"/>
+                <w:szCs w:val="24"/>
+                <w:lang w:val="es-PE" w:eastAsia="es-PE"/>
+              </w:rPr>
+            </w:pPr>
+            <w:r>
+              <w:rPr>
+                <w:rFonts w:eastAsia="Times New Roman"/>
+                <w:color w:val="000000"/>
+                <w:lang w:val="es-PE" w:eastAsia="es-PE"/>
+              </w:rPr>
+              <w:t>-</w:t>
+            </w:r>
+            <w:proofErr w:type="gramStart"/>
+            <w:r>
+              <w:rPr>
+                <w:rFonts w:eastAsia="Times New Roman"/>
+                <w:color w:val="000000"/>
+                <w:lang w:val="es-PE" w:eastAsia="es-PE"/>
+              </w:rPr>
+              <w:t>Escribir(</w:t>
+            </w:r>
+            <w:proofErr w:type="gramEnd"/>
+            <w:r>
+              <w:rPr>
+                <w:rFonts w:eastAsia="Times New Roman"/>
+                <w:color w:val="000000"/>
+                <w:lang w:val="es-PE" w:eastAsia="es-PE"/>
+              </w:rPr>
+              <w:t>con autorización del gestor de la configuración)</w:t>
+            </w:r>
+          </w:p>
+        </w:tc>
+      </w:tr>
+    </w:tbl>
     <w:p>
       <w:pPr>
         <w:ind w:left="720"/>
@@ -11321,7 +12173,7 @@
   <w:abstractNum w:abstractNumId="9" w15:restartNumberingAfterBreak="0">
     <w:nsid w:val="11C1584E"/>
     <w:multiLevelType w:val="hybridMultilevel"/>
-    <w:tmpl w:val="D5A47206"/>
+    <w:tmpl w:val="EBC68D82"/>
     <w:lvl w:ilvl="0" w:tplc="280A0001">
       <w:start w:val="1"/>
       <w:numFmt w:val="bullet"/>
@@ -11581,6 +12433,155 @@
     </w:lvl>
   </w:abstractNum>
   <w:abstractNum w:abstractNumId="11" w15:restartNumberingAfterBreak="0">
+    <w:nsid w:val="41AB06ED"/>
+    <w:multiLevelType w:val="multilevel"/>
+    <w:tmpl w:val="C89EF594"/>
+    <w:lvl w:ilvl="0">
+      <w:start w:val="1"/>
+      <w:numFmt w:val="bullet"/>
+      <w:lvlText w:val=""/>
+      <w:lvlJc w:val="left"/>
+      <w:pPr>
+        <w:tabs>
+          <w:tab w:val="num" w:pos="2160"/>
+        </w:tabs>
+        <w:ind w:left="2160" w:hanging="360"/>
+      </w:pPr>
+      <w:rPr>
+        <w:rFonts w:ascii="Symbol" w:hAnsi="Symbol" w:hint="default"/>
+        <w:sz w:val="20"/>
+      </w:rPr>
+    </w:lvl>
+    <w:lvl w:ilvl="1" w:tentative="1">
+      <w:start w:val="1"/>
+      <w:numFmt w:val="bullet"/>
+      <w:lvlText w:val="o"/>
+      <w:lvlJc w:val="left"/>
+      <w:pPr>
+        <w:tabs>
+          <w:tab w:val="num" w:pos="2880"/>
+        </w:tabs>
+        <w:ind w:left="2880" w:hanging="360"/>
+      </w:pPr>
+      <w:rPr>
+        <w:rFonts w:ascii="Courier New" w:hAnsi="Courier New" w:hint="default"/>
+        <w:sz w:val="20"/>
+      </w:rPr>
+    </w:lvl>
+    <w:lvl w:ilvl="2" w:tentative="1">
+      <w:start w:val="1"/>
+      <w:numFmt w:val="bullet"/>
+      <w:lvlText w:val=""/>
+      <w:lvlJc w:val="left"/>
+      <w:pPr>
+        <w:tabs>
+          <w:tab w:val="num" w:pos="3600"/>
+        </w:tabs>
+        <w:ind w:left="3600" w:hanging="360"/>
+      </w:pPr>
+      <w:rPr>
+        <w:rFonts w:ascii="Wingdings" w:hAnsi="Wingdings" w:hint="default"/>
+        <w:sz w:val="20"/>
+      </w:rPr>
+    </w:lvl>
+    <w:lvl w:ilvl="3" w:tentative="1">
+      <w:start w:val="1"/>
+      <w:numFmt w:val="bullet"/>
+      <w:lvlText w:val=""/>
+      <w:lvlJc w:val="left"/>
+      <w:pPr>
+        <w:tabs>
+          <w:tab w:val="num" w:pos="4320"/>
+        </w:tabs>
+        <w:ind w:left="4320" w:hanging="360"/>
+      </w:pPr>
+      <w:rPr>
+        <w:rFonts w:ascii="Wingdings" w:hAnsi="Wingdings" w:hint="default"/>
+        <w:sz w:val="20"/>
+      </w:rPr>
+    </w:lvl>
+    <w:lvl w:ilvl="4" w:tentative="1">
+      <w:start w:val="1"/>
+      <w:numFmt w:val="bullet"/>
+      <w:lvlText w:val=""/>
+      <w:lvlJc w:val="left"/>
+      <w:pPr>
+        <w:tabs>
+          <w:tab w:val="num" w:pos="5040"/>
+        </w:tabs>
+        <w:ind w:left="5040" w:hanging="360"/>
+      </w:pPr>
+      <w:rPr>
+        <w:rFonts w:ascii="Wingdings" w:hAnsi="Wingdings" w:hint="default"/>
+        <w:sz w:val="20"/>
+      </w:rPr>
+    </w:lvl>
+    <w:lvl w:ilvl="5" w:tentative="1">
+      <w:start w:val="1"/>
+      <w:numFmt w:val="bullet"/>
+      <w:lvlText w:val=""/>
+      <w:lvlJc w:val="left"/>
+      <w:pPr>
+        <w:tabs>
+          <w:tab w:val="num" w:pos="5760"/>
+        </w:tabs>
+        <w:ind w:left="5760" w:hanging="360"/>
+      </w:pPr>
+      <w:rPr>
+        <w:rFonts w:ascii="Wingdings" w:hAnsi="Wingdings" w:hint="default"/>
+        <w:sz w:val="20"/>
+      </w:rPr>
+    </w:lvl>
+    <w:lvl w:ilvl="6" w:tentative="1">
+      <w:start w:val="1"/>
+      <w:numFmt w:val="bullet"/>
+      <w:lvlText w:val=""/>
+      <w:lvlJc w:val="left"/>
+      <w:pPr>
+        <w:tabs>
+          <w:tab w:val="num" w:pos="6480"/>
+        </w:tabs>
+        <w:ind w:left="6480" w:hanging="360"/>
+      </w:pPr>
+      <w:rPr>
+        <w:rFonts w:ascii="Wingdings" w:hAnsi="Wingdings" w:hint="default"/>
+        <w:sz w:val="20"/>
+      </w:rPr>
+    </w:lvl>
+    <w:lvl w:ilvl="7" w:tentative="1">
+      <w:start w:val="1"/>
+      <w:numFmt w:val="bullet"/>
+      <w:lvlText w:val=""/>
+      <w:lvlJc w:val="left"/>
+      <w:pPr>
+        <w:tabs>
+          <w:tab w:val="num" w:pos="7200"/>
+        </w:tabs>
+        <w:ind w:left="7200" w:hanging="360"/>
+      </w:pPr>
+      <w:rPr>
+        <w:rFonts w:ascii="Wingdings" w:hAnsi="Wingdings" w:hint="default"/>
+        <w:sz w:val="20"/>
+      </w:rPr>
+    </w:lvl>
+    <w:lvl w:ilvl="8" w:tentative="1">
+      <w:start w:val="1"/>
+      <w:numFmt w:val="bullet"/>
+      <w:lvlText w:val=""/>
+      <w:lvlJc w:val="left"/>
+      <w:pPr>
+        <w:tabs>
+          <w:tab w:val="num" w:pos="7920"/>
+        </w:tabs>
+        <w:ind w:left="7920" w:hanging="360"/>
+      </w:pPr>
+      <w:rPr>
+        <w:rFonts w:ascii="Wingdings" w:hAnsi="Wingdings" w:hint="default"/>
+        <w:sz w:val="20"/>
+      </w:rPr>
+    </w:lvl>
+  </w:abstractNum>
+  <w:abstractNum w:abstractNumId="12" w15:restartNumberingAfterBreak="0">
     <w:nsid w:val="429D383C"/>
     <w:multiLevelType w:val="hybridMultilevel"/>
     <w:tmpl w:val="07C6B6F6"/>
@@ -11692,7 +12693,7 @@
       </w:rPr>
     </w:lvl>
   </w:abstractNum>
-  <w:abstractNum w:abstractNumId="12" w15:restartNumberingAfterBreak="0">
+  <w:abstractNum w:abstractNumId="13" w15:restartNumberingAfterBreak="0">
     <w:nsid w:val="47206526"/>
     <w:multiLevelType w:val="hybridMultilevel"/>
     <w:tmpl w:val="A684A34C"/>
@@ -11805,7 +12806,120 @@
       </w:rPr>
     </w:lvl>
   </w:abstractNum>
-  <w:abstractNum w:abstractNumId="13" w15:restartNumberingAfterBreak="0">
+  <w:abstractNum w:abstractNumId="14" w15:restartNumberingAfterBreak="0">
+    <w:nsid w:val="4B890138"/>
+    <w:multiLevelType w:val="hybridMultilevel"/>
+    <w:tmpl w:val="46F49028"/>
+    <w:lvl w:ilvl="0" w:tplc="280A0005">
+      <w:start w:val="1"/>
+      <w:numFmt w:val="bullet"/>
+      <w:lvlText w:val=""/>
+      <w:lvlJc w:val="left"/>
+      <w:pPr>
+        <w:ind w:left="1080" w:hanging="360"/>
+      </w:pPr>
+      <w:rPr>
+        <w:rFonts w:ascii="Wingdings" w:hAnsi="Wingdings" w:hint="default"/>
+      </w:rPr>
+    </w:lvl>
+    <w:lvl w:ilvl="1" w:tplc="280A0003" w:tentative="1">
+      <w:start w:val="1"/>
+      <w:numFmt w:val="bullet"/>
+      <w:lvlText w:val="o"/>
+      <w:lvlJc w:val="left"/>
+      <w:pPr>
+        <w:ind w:left="1800" w:hanging="360"/>
+      </w:pPr>
+      <w:rPr>
+        <w:rFonts w:ascii="Courier New" w:hAnsi="Courier New" w:cs="Courier New" w:hint="default"/>
+      </w:rPr>
+    </w:lvl>
+    <w:lvl w:ilvl="2" w:tplc="280A0005" w:tentative="1">
+      <w:start w:val="1"/>
+      <w:numFmt w:val="bullet"/>
+      <w:lvlText w:val=""/>
+      <w:lvlJc w:val="left"/>
+      <w:pPr>
+        <w:ind w:left="2520" w:hanging="360"/>
+      </w:pPr>
+      <w:rPr>
+        <w:rFonts w:ascii="Wingdings" w:hAnsi="Wingdings" w:hint="default"/>
+      </w:rPr>
+    </w:lvl>
+    <w:lvl w:ilvl="3" w:tplc="280A0001" w:tentative="1">
+      <w:start w:val="1"/>
+      <w:numFmt w:val="bullet"/>
+      <w:lvlText w:val=""/>
+      <w:lvlJc w:val="left"/>
+      <w:pPr>
+        <w:ind w:left="3240" w:hanging="360"/>
+      </w:pPr>
+      <w:rPr>
+        <w:rFonts w:ascii="Symbol" w:hAnsi="Symbol" w:hint="default"/>
+      </w:rPr>
+    </w:lvl>
+    <w:lvl w:ilvl="4" w:tplc="280A0003" w:tentative="1">
+      <w:start w:val="1"/>
+      <w:numFmt w:val="bullet"/>
+      <w:lvlText w:val="o"/>
+      <w:lvlJc w:val="left"/>
+      <w:pPr>
+        <w:ind w:left="3960" w:hanging="360"/>
+      </w:pPr>
+      <w:rPr>
+        <w:rFonts w:ascii="Courier New" w:hAnsi="Courier New" w:cs="Courier New" w:hint="default"/>
+      </w:rPr>
+    </w:lvl>
+    <w:lvl w:ilvl="5" w:tplc="280A0005" w:tentative="1">
+      <w:start w:val="1"/>
+      <w:numFmt w:val="bullet"/>
+      <w:lvlText w:val=""/>
+      <w:lvlJc w:val="left"/>
+      <w:pPr>
+        <w:ind w:left="4680" w:hanging="360"/>
+      </w:pPr>
+      <w:rPr>
+        <w:rFonts w:ascii="Wingdings" w:hAnsi="Wingdings" w:hint="default"/>
+      </w:rPr>
+    </w:lvl>
+    <w:lvl w:ilvl="6" w:tplc="280A0001" w:tentative="1">
+      <w:start w:val="1"/>
+      <w:numFmt w:val="bullet"/>
+      <w:lvlText w:val=""/>
+      <w:lvlJc w:val="left"/>
+      <w:pPr>
+        <w:ind w:left="5400" w:hanging="360"/>
+      </w:pPr>
+      <w:rPr>
+        <w:rFonts w:ascii="Symbol" w:hAnsi="Symbol" w:hint="default"/>
+      </w:rPr>
+    </w:lvl>
+    <w:lvl w:ilvl="7" w:tplc="280A0003" w:tentative="1">
+      <w:start w:val="1"/>
+      <w:numFmt w:val="bullet"/>
+      <w:lvlText w:val="o"/>
+      <w:lvlJc w:val="left"/>
+      <w:pPr>
+        <w:ind w:left="6120" w:hanging="360"/>
+      </w:pPr>
+      <w:rPr>
+        <w:rFonts w:ascii="Courier New" w:hAnsi="Courier New" w:cs="Courier New" w:hint="default"/>
+      </w:rPr>
+    </w:lvl>
+    <w:lvl w:ilvl="8" w:tplc="280A0005" w:tentative="1">
+      <w:start w:val="1"/>
+      <w:numFmt w:val="bullet"/>
+      <w:lvlText w:val=""/>
+      <w:lvlJc w:val="left"/>
+      <w:pPr>
+        <w:ind w:left="6840" w:hanging="360"/>
+      </w:pPr>
+      <w:rPr>
+        <w:rFonts w:ascii="Wingdings" w:hAnsi="Wingdings" w:hint="default"/>
+      </w:rPr>
+    </w:lvl>
+  </w:abstractNum>
+  <w:abstractNum w:abstractNumId="15" w15:restartNumberingAfterBreak="0">
     <w:nsid w:val="53E94813"/>
     <w:multiLevelType w:val="hybridMultilevel"/>
     <w:tmpl w:val="7D941CFC"/>
@@ -11918,7 +13032,7 @@
       </w:rPr>
     </w:lvl>
   </w:abstractNum>
-  <w:abstractNum w:abstractNumId="14" w15:restartNumberingAfterBreak="0">
+  <w:abstractNum w:abstractNumId="16" w15:restartNumberingAfterBreak="0">
     <w:nsid w:val="56CD3442"/>
     <w:multiLevelType w:val="hybridMultilevel"/>
     <w:tmpl w:val="FBE87DD8"/>
@@ -12031,7 +13145,156 @@
       </w:rPr>
     </w:lvl>
   </w:abstractNum>
-  <w:abstractNum w:abstractNumId="15" w15:restartNumberingAfterBreak="0">
+  <w:abstractNum w:abstractNumId="17" w15:restartNumberingAfterBreak="0">
+    <w:nsid w:val="620766C5"/>
+    <w:multiLevelType w:val="multilevel"/>
+    <w:tmpl w:val="D5DE39DA"/>
+    <w:lvl w:ilvl="0">
+      <w:start w:val="1"/>
+      <w:numFmt w:val="bullet"/>
+      <w:lvlText w:val=""/>
+      <w:lvlJc w:val="left"/>
+      <w:pPr>
+        <w:tabs>
+          <w:tab w:val="num" w:pos="1800"/>
+        </w:tabs>
+        <w:ind w:left="1800" w:hanging="360"/>
+      </w:pPr>
+      <w:rPr>
+        <w:rFonts w:ascii="Symbol" w:hAnsi="Symbol" w:hint="default"/>
+        <w:sz w:val="20"/>
+      </w:rPr>
+    </w:lvl>
+    <w:lvl w:ilvl="1" w:tentative="1">
+      <w:start w:val="1"/>
+      <w:numFmt w:val="bullet"/>
+      <w:lvlText w:val="o"/>
+      <w:lvlJc w:val="left"/>
+      <w:pPr>
+        <w:tabs>
+          <w:tab w:val="num" w:pos="2520"/>
+        </w:tabs>
+        <w:ind w:left="2520" w:hanging="360"/>
+      </w:pPr>
+      <w:rPr>
+        <w:rFonts w:ascii="Courier New" w:hAnsi="Courier New" w:hint="default"/>
+        <w:sz w:val="20"/>
+      </w:rPr>
+    </w:lvl>
+    <w:lvl w:ilvl="2" w:tentative="1">
+      <w:start w:val="1"/>
+      <w:numFmt w:val="bullet"/>
+      <w:lvlText w:val=""/>
+      <w:lvlJc w:val="left"/>
+      <w:pPr>
+        <w:tabs>
+          <w:tab w:val="num" w:pos="3240"/>
+        </w:tabs>
+        <w:ind w:left="3240" w:hanging="360"/>
+      </w:pPr>
+      <w:rPr>
+        <w:rFonts w:ascii="Wingdings" w:hAnsi="Wingdings" w:hint="default"/>
+        <w:sz w:val="20"/>
+      </w:rPr>
+    </w:lvl>
+    <w:lvl w:ilvl="3" w:tentative="1">
+      <w:start w:val="1"/>
+      <w:numFmt w:val="bullet"/>
+      <w:lvlText w:val=""/>
+      <w:lvlJc w:val="left"/>
+      <w:pPr>
+        <w:tabs>
+          <w:tab w:val="num" w:pos="3960"/>
+        </w:tabs>
+        <w:ind w:left="3960" w:hanging="360"/>
+      </w:pPr>
+      <w:rPr>
+        <w:rFonts w:ascii="Wingdings" w:hAnsi="Wingdings" w:hint="default"/>
+        <w:sz w:val="20"/>
+      </w:rPr>
+    </w:lvl>
+    <w:lvl w:ilvl="4" w:tentative="1">
+      <w:start w:val="1"/>
+      <w:numFmt w:val="bullet"/>
+      <w:lvlText w:val=""/>
+      <w:lvlJc w:val="left"/>
+      <w:pPr>
+        <w:tabs>
+          <w:tab w:val="num" w:pos="4680"/>
+        </w:tabs>
+        <w:ind w:left="4680" w:hanging="360"/>
+      </w:pPr>
+      <w:rPr>
+        <w:rFonts w:ascii="Wingdings" w:hAnsi="Wingdings" w:hint="default"/>
+        <w:sz w:val="20"/>
+      </w:rPr>
+    </w:lvl>
+    <w:lvl w:ilvl="5" w:tentative="1">
+      <w:start w:val="1"/>
+      <w:numFmt w:val="bullet"/>
+      <w:lvlText w:val=""/>
+      <w:lvlJc w:val="left"/>
+      <w:pPr>
+        <w:tabs>
+          <w:tab w:val="num" w:pos="5400"/>
+        </w:tabs>
+        <w:ind w:left="5400" w:hanging="360"/>
+      </w:pPr>
+      <w:rPr>
+        <w:rFonts w:ascii="Wingdings" w:hAnsi="Wingdings" w:hint="default"/>
+        <w:sz w:val="20"/>
+      </w:rPr>
+    </w:lvl>
+    <w:lvl w:ilvl="6" w:tentative="1">
+      <w:start w:val="1"/>
+      <w:numFmt w:val="bullet"/>
+      <w:lvlText w:val=""/>
+      <w:lvlJc w:val="left"/>
+      <w:pPr>
+        <w:tabs>
+          <w:tab w:val="num" w:pos="6120"/>
+        </w:tabs>
+        <w:ind w:left="6120" w:hanging="360"/>
+      </w:pPr>
+      <w:rPr>
+        <w:rFonts w:ascii="Wingdings" w:hAnsi="Wingdings" w:hint="default"/>
+        <w:sz w:val="20"/>
+      </w:rPr>
+    </w:lvl>
+    <w:lvl w:ilvl="7" w:tentative="1">
+      <w:start w:val="1"/>
+      <w:numFmt w:val="bullet"/>
+      <w:lvlText w:val=""/>
+      <w:lvlJc w:val="left"/>
+      <w:pPr>
+        <w:tabs>
+          <w:tab w:val="num" w:pos="6840"/>
+        </w:tabs>
+        <w:ind w:left="6840" w:hanging="360"/>
+      </w:pPr>
+      <w:rPr>
+        <w:rFonts w:ascii="Wingdings" w:hAnsi="Wingdings" w:hint="default"/>
+        <w:sz w:val="20"/>
+      </w:rPr>
+    </w:lvl>
+    <w:lvl w:ilvl="8" w:tentative="1">
+      <w:start w:val="1"/>
+      <w:numFmt w:val="bullet"/>
+      <w:lvlText w:val=""/>
+      <w:lvlJc w:val="left"/>
+      <w:pPr>
+        <w:tabs>
+          <w:tab w:val="num" w:pos="7560"/>
+        </w:tabs>
+        <w:ind w:left="7560" w:hanging="360"/>
+      </w:pPr>
+      <w:rPr>
+        <w:rFonts w:ascii="Wingdings" w:hAnsi="Wingdings" w:hint="default"/>
+        <w:sz w:val="20"/>
+      </w:rPr>
+    </w:lvl>
+  </w:abstractNum>
+  <w:abstractNum w:abstractNumId="18" w15:restartNumberingAfterBreak="0">
     <w:nsid w:val="69DB3D74"/>
     <w:multiLevelType w:val="multilevel"/>
     <w:tmpl w:val="0F8E7FB5"/>
@@ -12144,7 +13407,305 @@
       </w:rPr>
     </w:lvl>
   </w:abstractNum>
-  <w:abstractNum w:abstractNumId="16" w15:restartNumberingAfterBreak="0">
+  <w:abstractNum w:abstractNumId="19" w15:restartNumberingAfterBreak="0">
+    <w:nsid w:val="72B137BF"/>
+    <w:multiLevelType w:val="multilevel"/>
+    <w:tmpl w:val="9A4A941E"/>
+    <w:lvl w:ilvl="0">
+      <w:start w:val="1"/>
+      <w:numFmt w:val="bullet"/>
+      <w:lvlText w:val=""/>
+      <w:lvlJc w:val="left"/>
+      <w:pPr>
+        <w:tabs>
+          <w:tab w:val="num" w:pos="1800"/>
+        </w:tabs>
+        <w:ind w:left="1800" w:hanging="360"/>
+      </w:pPr>
+      <w:rPr>
+        <w:rFonts w:ascii="Symbol" w:hAnsi="Symbol" w:hint="default"/>
+        <w:sz w:val="20"/>
+      </w:rPr>
+    </w:lvl>
+    <w:lvl w:ilvl="1" w:tentative="1">
+      <w:start w:val="1"/>
+      <w:numFmt w:val="bullet"/>
+      <w:lvlText w:val="o"/>
+      <w:lvlJc w:val="left"/>
+      <w:pPr>
+        <w:tabs>
+          <w:tab w:val="num" w:pos="2520"/>
+        </w:tabs>
+        <w:ind w:left="2520" w:hanging="360"/>
+      </w:pPr>
+      <w:rPr>
+        <w:rFonts w:ascii="Courier New" w:hAnsi="Courier New" w:hint="default"/>
+        <w:sz w:val="20"/>
+      </w:rPr>
+    </w:lvl>
+    <w:lvl w:ilvl="2" w:tentative="1">
+      <w:start w:val="1"/>
+      <w:numFmt w:val="bullet"/>
+      <w:lvlText w:val=""/>
+      <w:lvlJc w:val="left"/>
+      <w:pPr>
+        <w:tabs>
+          <w:tab w:val="num" w:pos="3240"/>
+        </w:tabs>
+        <w:ind w:left="3240" w:hanging="360"/>
+      </w:pPr>
+      <w:rPr>
+        <w:rFonts w:ascii="Wingdings" w:hAnsi="Wingdings" w:hint="default"/>
+        <w:sz w:val="20"/>
+      </w:rPr>
+    </w:lvl>
+    <w:lvl w:ilvl="3" w:tentative="1">
+      <w:start w:val="1"/>
+      <w:numFmt w:val="bullet"/>
+      <w:lvlText w:val=""/>
+      <w:lvlJc w:val="left"/>
+      <w:pPr>
+        <w:tabs>
+          <w:tab w:val="num" w:pos="3960"/>
+        </w:tabs>
+        <w:ind w:left="3960" w:hanging="360"/>
+      </w:pPr>
+      <w:rPr>
+        <w:rFonts w:ascii="Wingdings" w:hAnsi="Wingdings" w:hint="default"/>
+        <w:sz w:val="20"/>
+      </w:rPr>
+    </w:lvl>
+    <w:lvl w:ilvl="4" w:tentative="1">
+      <w:start w:val="1"/>
+      <w:numFmt w:val="bullet"/>
+      <w:lvlText w:val=""/>
+      <w:lvlJc w:val="left"/>
+      <w:pPr>
+        <w:tabs>
+          <w:tab w:val="num" w:pos="4680"/>
+        </w:tabs>
+        <w:ind w:left="4680" w:hanging="360"/>
+      </w:pPr>
+      <w:rPr>
+        <w:rFonts w:ascii="Wingdings" w:hAnsi="Wingdings" w:hint="default"/>
+        <w:sz w:val="20"/>
+      </w:rPr>
+    </w:lvl>
+    <w:lvl w:ilvl="5" w:tentative="1">
+      <w:start w:val="1"/>
+      <w:numFmt w:val="bullet"/>
+      <w:lvlText w:val=""/>
+      <w:lvlJc w:val="left"/>
+      <w:pPr>
+        <w:tabs>
+          <w:tab w:val="num" w:pos="5400"/>
+        </w:tabs>
+        <w:ind w:left="5400" w:hanging="360"/>
+      </w:pPr>
+      <w:rPr>
+        <w:rFonts w:ascii="Wingdings" w:hAnsi="Wingdings" w:hint="default"/>
+        <w:sz w:val="20"/>
+      </w:rPr>
+    </w:lvl>
+    <w:lvl w:ilvl="6" w:tentative="1">
+      <w:start w:val="1"/>
+      <w:numFmt w:val="bullet"/>
+      <w:lvlText w:val=""/>
+      <w:lvlJc w:val="left"/>
+      <w:pPr>
+        <w:tabs>
+          <w:tab w:val="num" w:pos="6120"/>
+        </w:tabs>
+        <w:ind w:left="6120" w:hanging="360"/>
+      </w:pPr>
+      <w:rPr>
+        <w:rFonts w:ascii="Wingdings" w:hAnsi="Wingdings" w:hint="default"/>
+        <w:sz w:val="20"/>
+      </w:rPr>
+    </w:lvl>
+    <w:lvl w:ilvl="7" w:tentative="1">
+      <w:start w:val="1"/>
+      <w:numFmt w:val="bullet"/>
+      <w:lvlText w:val=""/>
+      <w:lvlJc w:val="left"/>
+      <w:pPr>
+        <w:tabs>
+          <w:tab w:val="num" w:pos="6840"/>
+        </w:tabs>
+        <w:ind w:left="6840" w:hanging="360"/>
+      </w:pPr>
+      <w:rPr>
+        <w:rFonts w:ascii="Wingdings" w:hAnsi="Wingdings" w:hint="default"/>
+        <w:sz w:val="20"/>
+      </w:rPr>
+    </w:lvl>
+    <w:lvl w:ilvl="8" w:tentative="1">
+      <w:start w:val="1"/>
+      <w:numFmt w:val="bullet"/>
+      <w:lvlText w:val=""/>
+      <w:lvlJc w:val="left"/>
+      <w:pPr>
+        <w:tabs>
+          <w:tab w:val="num" w:pos="7560"/>
+        </w:tabs>
+        <w:ind w:left="7560" w:hanging="360"/>
+      </w:pPr>
+      <w:rPr>
+        <w:rFonts w:ascii="Wingdings" w:hAnsi="Wingdings" w:hint="default"/>
+        <w:sz w:val="20"/>
+      </w:rPr>
+    </w:lvl>
+  </w:abstractNum>
+  <w:abstractNum w:abstractNumId="20" w15:restartNumberingAfterBreak="0">
+    <w:nsid w:val="77583B2D"/>
+    <w:multiLevelType w:val="multilevel"/>
+    <w:tmpl w:val="CEF4E922"/>
+    <w:lvl w:ilvl="0">
+      <w:start w:val="1"/>
+      <w:numFmt w:val="bullet"/>
+      <w:lvlText w:val=""/>
+      <w:lvlJc w:val="left"/>
+      <w:pPr>
+        <w:tabs>
+          <w:tab w:val="num" w:pos="1800"/>
+        </w:tabs>
+        <w:ind w:left="1800" w:hanging="360"/>
+      </w:pPr>
+      <w:rPr>
+        <w:rFonts w:ascii="Symbol" w:hAnsi="Symbol" w:hint="default"/>
+        <w:sz w:val="20"/>
+      </w:rPr>
+    </w:lvl>
+    <w:lvl w:ilvl="1" w:tentative="1">
+      <w:start w:val="1"/>
+      <w:numFmt w:val="bullet"/>
+      <w:lvlText w:val="o"/>
+      <w:lvlJc w:val="left"/>
+      <w:pPr>
+        <w:tabs>
+          <w:tab w:val="num" w:pos="2520"/>
+        </w:tabs>
+        <w:ind w:left="2520" w:hanging="360"/>
+      </w:pPr>
+      <w:rPr>
+        <w:rFonts w:ascii="Courier New" w:hAnsi="Courier New" w:hint="default"/>
+        <w:sz w:val="20"/>
+      </w:rPr>
+    </w:lvl>
+    <w:lvl w:ilvl="2" w:tentative="1">
+      <w:start w:val="1"/>
+      <w:numFmt w:val="bullet"/>
+      <w:lvlText w:val=""/>
+      <w:lvlJc w:val="left"/>
+      <w:pPr>
+        <w:tabs>
+          <w:tab w:val="num" w:pos="3240"/>
+        </w:tabs>
+        <w:ind w:left="3240" w:hanging="360"/>
+      </w:pPr>
+      <w:rPr>
+        <w:rFonts w:ascii="Wingdings" w:hAnsi="Wingdings" w:hint="default"/>
+        <w:sz w:val="20"/>
+      </w:rPr>
+    </w:lvl>
+    <w:lvl w:ilvl="3" w:tentative="1">
+      <w:start w:val="1"/>
+      <w:numFmt w:val="bullet"/>
+      <w:lvlText w:val=""/>
+      <w:lvlJc w:val="left"/>
+      <w:pPr>
+        <w:tabs>
+          <w:tab w:val="num" w:pos="3960"/>
+        </w:tabs>
+        <w:ind w:left="3960" w:hanging="360"/>
+      </w:pPr>
+      <w:rPr>
+        <w:rFonts w:ascii="Wingdings" w:hAnsi="Wingdings" w:hint="default"/>
+        <w:sz w:val="20"/>
+      </w:rPr>
+    </w:lvl>
+    <w:lvl w:ilvl="4" w:tentative="1">
+      <w:start w:val="1"/>
+      <w:numFmt w:val="bullet"/>
+      <w:lvlText w:val=""/>
+      <w:lvlJc w:val="left"/>
+      <w:pPr>
+        <w:tabs>
+          <w:tab w:val="num" w:pos="4680"/>
+        </w:tabs>
+        <w:ind w:left="4680" w:hanging="360"/>
+      </w:pPr>
+      <w:rPr>
+        <w:rFonts w:ascii="Wingdings" w:hAnsi="Wingdings" w:hint="default"/>
+        <w:sz w:val="20"/>
+      </w:rPr>
+    </w:lvl>
+    <w:lvl w:ilvl="5" w:tentative="1">
+      <w:start w:val="1"/>
+      <w:numFmt w:val="bullet"/>
+      <w:lvlText w:val=""/>
+      <w:lvlJc w:val="left"/>
+      <w:pPr>
+        <w:tabs>
+          <w:tab w:val="num" w:pos="5400"/>
+        </w:tabs>
+        <w:ind w:left="5400" w:hanging="360"/>
+      </w:pPr>
+      <w:rPr>
+        <w:rFonts w:ascii="Wingdings" w:hAnsi="Wingdings" w:hint="default"/>
+        <w:sz w:val="20"/>
+      </w:rPr>
+    </w:lvl>
+    <w:lvl w:ilvl="6" w:tentative="1">
+      <w:start w:val="1"/>
+      <w:numFmt w:val="bullet"/>
+      <w:lvlText w:val=""/>
+      <w:lvlJc w:val="left"/>
+      <w:pPr>
+        <w:tabs>
+          <w:tab w:val="num" w:pos="6120"/>
+        </w:tabs>
+        <w:ind w:left="6120" w:hanging="360"/>
+      </w:pPr>
+      <w:rPr>
+        <w:rFonts w:ascii="Wingdings" w:hAnsi="Wingdings" w:hint="default"/>
+        <w:sz w:val="20"/>
+      </w:rPr>
+    </w:lvl>
+    <w:lvl w:ilvl="7" w:tentative="1">
+      <w:start w:val="1"/>
+      <w:numFmt w:val="bullet"/>
+      <w:lvlText w:val=""/>
+      <w:lvlJc w:val="left"/>
+      <w:pPr>
+        <w:tabs>
+          <w:tab w:val="num" w:pos="6840"/>
+        </w:tabs>
+        <w:ind w:left="6840" w:hanging="360"/>
+      </w:pPr>
+      <w:rPr>
+        <w:rFonts w:ascii="Wingdings" w:hAnsi="Wingdings" w:hint="default"/>
+        <w:sz w:val="20"/>
+      </w:rPr>
+    </w:lvl>
+    <w:lvl w:ilvl="8" w:tentative="1">
+      <w:start w:val="1"/>
+      <w:numFmt w:val="bullet"/>
+      <w:lvlText w:val=""/>
+      <w:lvlJc w:val="left"/>
+      <w:pPr>
+        <w:tabs>
+          <w:tab w:val="num" w:pos="7560"/>
+        </w:tabs>
+        <w:ind w:left="7560" w:hanging="360"/>
+      </w:pPr>
+      <w:rPr>
+        <w:rFonts w:ascii="Wingdings" w:hAnsi="Wingdings" w:hint="default"/>
+        <w:sz w:val="20"/>
+      </w:rPr>
+    </w:lvl>
+  </w:abstractNum>
+  <w:abstractNum w:abstractNumId="21" w15:restartNumberingAfterBreak="0">
     <w:nsid w:val="7FBEF5E4"/>
     <w:multiLevelType w:val="multilevel"/>
     <w:tmpl w:val="7FBEF5E4"/>
@@ -12303,7 +13864,7 @@
     <w:abstractNumId w:val="4"/>
   </w:num>
   <w:num w:numId="7">
-    <w:abstractNumId w:val="16"/>
+    <w:abstractNumId w:val="21"/>
   </w:num>
   <w:num w:numId="8">
     <w:abstractNumId w:val="3"/>
@@ -12312,31 +13873,46 @@
     <w:abstractNumId w:val="0"/>
   </w:num>
   <w:num w:numId="10">
-    <w:abstractNumId w:val="15"/>
+    <w:abstractNumId w:val="18"/>
   </w:num>
   <w:num w:numId="11">
     <w:abstractNumId w:val="10"/>
   </w:num>
   <w:num w:numId="12">
-    <w:abstractNumId w:val="11"/>
+    <w:abstractNumId w:val="12"/>
   </w:num>
   <w:num w:numId="13">
     <w:abstractNumId w:val="6"/>
   </w:num>
   <w:num w:numId="14">
-    <w:abstractNumId w:val="14"/>
+    <w:abstractNumId w:val="16"/>
   </w:num>
   <w:num w:numId="15">
     <w:abstractNumId w:val="9"/>
   </w:num>
   <w:num w:numId="16">
-    <w:abstractNumId w:val="12"/>
+    <w:abstractNumId w:val="13"/>
   </w:num>
   <w:num w:numId="17">
     <w:abstractNumId w:val="6"/>
   </w:num>
   <w:num w:numId="18">
-    <w:abstractNumId w:val="13"/>
+    <w:abstractNumId w:val="15"/>
+  </w:num>
+  <w:num w:numId="19">
+    <w:abstractNumId w:val="17"/>
+  </w:num>
+  <w:num w:numId="20">
+    <w:abstractNumId w:val="20"/>
+  </w:num>
+  <w:num w:numId="21">
+    <w:abstractNumId w:val="11"/>
+  </w:num>
+  <w:num w:numId="22">
+    <w:abstractNumId w:val="19"/>
+  </w:num>
+  <w:num w:numId="23">
+    <w:abstractNumId w:val="14"/>
   </w:num>
 </w:numbering>
 </file>

</xml_diff>

<commit_message>
Se añadió Linea Base
</commit_message>
<xml_diff>
--- a/Documentos/PGC.docx
+++ b/Documentos/PGC.docx
@@ -1286,7 +1286,7 @@
     </w:p>
     <w:p>
       <w:pPr>
-        <w:pStyle w:val="Ttulo"/>
+        <w:pStyle w:val="Title"/>
         <w:spacing w:after="160" w:line="360" w:lineRule="auto"/>
         <w:contextualSpacing w:val="0"/>
         <w:rPr>
@@ -1316,7 +1316,7 @@
       <w:sdtContent>
         <w:p>
           <w:pPr>
-            <w:pStyle w:val="TDC1"/>
+            <w:pStyle w:val="TOC1"/>
             <w:tabs>
               <w:tab w:val="left" w:pos="440"/>
               <w:tab w:val="right" w:pos="9019"/>
@@ -1339,7 +1339,7 @@
           <w:hyperlink w:anchor="_Toc527673233" w:history="1">
             <w:r>
               <w:rPr>
-                <w:rStyle w:val="Hipervnculo"/>
+                <w:rStyle w:val="Hyperlink"/>
                 <w:noProof/>
               </w:rPr>
               <w:t>1.</w:t>
@@ -1354,7 +1354,7 @@
             </w:r>
             <w:r>
               <w:rPr>
-                <w:rStyle w:val="Hipervnculo"/>
+                <w:rStyle w:val="Hyperlink"/>
                 <w:noProof/>
               </w:rPr>
               <w:t>Planificación</w:t>
@@ -1411,7 +1411,7 @@
         </w:p>
         <w:p>
           <w:pPr>
-            <w:pStyle w:val="TDC2"/>
+            <w:pStyle w:val="TOC2"/>
             <w:tabs>
               <w:tab w:val="left" w:pos="880"/>
               <w:tab w:val="right" w:pos="9019"/>
@@ -1425,7 +1425,7 @@
           <w:hyperlink w:anchor="_Toc527673234" w:history="1">
             <w:r>
               <w:rPr>
-                <w:rStyle w:val="Hipervnculo"/>
+                <w:rStyle w:val="Hyperlink"/>
                 <w:noProof/>
               </w:rPr>
               <w:t>1.1.</w:t>
@@ -1440,7 +1440,7 @@
             </w:r>
             <w:r>
               <w:rPr>
-                <w:rStyle w:val="Hipervnculo"/>
+                <w:rStyle w:val="Hyperlink"/>
                 <w:noProof/>
               </w:rPr>
               <w:t>Introducción</w:t>
@@ -1497,7 +1497,7 @@
         </w:p>
         <w:p>
           <w:pPr>
-            <w:pStyle w:val="TDC2"/>
+            <w:pStyle w:val="TOC2"/>
             <w:tabs>
               <w:tab w:val="left" w:pos="880"/>
               <w:tab w:val="right" w:pos="9019"/>
@@ -1511,7 +1511,7 @@
           <w:hyperlink w:anchor="_Toc527673235" w:history="1">
             <w:r>
               <w:rPr>
-                <w:rStyle w:val="Hipervnculo"/>
+                <w:rStyle w:val="Hyperlink"/>
                 <w:noProof/>
               </w:rPr>
               <w:t>1.2.</w:t>
@@ -1526,7 +1526,7 @@
             </w:r>
             <w:r>
               <w:rPr>
-                <w:rStyle w:val="Hipervnculo"/>
+                <w:rStyle w:val="Hyperlink"/>
                 <w:noProof/>
               </w:rPr>
               <w:t>Roles, responsabilidades y cantidad</w:t>
@@ -1583,7 +1583,7 @@
         </w:p>
         <w:p>
           <w:pPr>
-            <w:pStyle w:val="TDC2"/>
+            <w:pStyle w:val="TOC2"/>
             <w:tabs>
               <w:tab w:val="left" w:pos="880"/>
               <w:tab w:val="right" w:pos="9019"/>
@@ -1597,7 +1597,7 @@
           <w:hyperlink w:anchor="_Toc527673236" w:history="1">
             <w:r>
               <w:rPr>
-                <w:rStyle w:val="Hipervnculo"/>
+                <w:rStyle w:val="Hyperlink"/>
                 <w:noProof/>
               </w:rPr>
               <w:t>1.3.</w:t>
@@ -1612,7 +1612,7 @@
             </w:r>
             <w:r>
               <w:rPr>
-                <w:rStyle w:val="Hipervnculo"/>
+                <w:rStyle w:val="Hyperlink"/>
                 <w:noProof/>
               </w:rPr>
               <w:t>Políticas, Directrices y procedimientos</w:t>
@@ -1669,7 +1669,7 @@
         </w:p>
         <w:p>
           <w:pPr>
-            <w:pStyle w:val="TDC2"/>
+            <w:pStyle w:val="TOC2"/>
             <w:tabs>
               <w:tab w:val="left" w:pos="880"/>
               <w:tab w:val="right" w:pos="9019"/>
@@ -1683,7 +1683,7 @@
           <w:hyperlink w:anchor="_Toc527673237" w:history="1">
             <w:r>
               <w:rPr>
-                <w:rStyle w:val="Hipervnculo"/>
+                <w:rStyle w:val="Hyperlink"/>
                 <w:noProof/>
               </w:rPr>
               <w:t>1.4.</w:t>
@@ -1698,7 +1698,7 @@
             </w:r>
             <w:r>
               <w:rPr>
-                <w:rStyle w:val="Hipervnculo"/>
+                <w:rStyle w:val="Hyperlink"/>
                 <w:noProof/>
               </w:rPr>
               <w:t>Herramientas, entorno e infraestructura</w:t>
@@ -1755,7 +1755,7 @@
         </w:p>
         <w:p>
           <w:pPr>
-            <w:pStyle w:val="TDC2"/>
+            <w:pStyle w:val="TOC2"/>
             <w:tabs>
               <w:tab w:val="left" w:pos="880"/>
               <w:tab w:val="right" w:pos="9019"/>
@@ -1769,7 +1769,7 @@
           <w:hyperlink w:anchor="_Toc527673238" w:history="1">
             <w:r>
               <w:rPr>
-                <w:rStyle w:val="Hipervnculo"/>
+                <w:rStyle w:val="Hyperlink"/>
                 <w:noProof/>
               </w:rPr>
               <w:t>1.5.</w:t>
@@ -1784,7 +1784,7 @@
             </w:r>
             <w:r>
               <w:rPr>
-                <w:rStyle w:val="Hipervnculo"/>
+                <w:rStyle w:val="Hyperlink"/>
                 <w:noProof/>
               </w:rPr>
               <w:t>Calendario</w:t>
@@ -1841,7 +1841,7 @@
         </w:p>
         <w:p>
           <w:pPr>
-            <w:pStyle w:val="TDC1"/>
+            <w:pStyle w:val="TOC1"/>
             <w:tabs>
               <w:tab w:val="left" w:pos="440"/>
               <w:tab w:val="right" w:pos="9019"/>
@@ -1855,7 +1855,7 @@
           <w:hyperlink w:anchor="_Toc527673239" w:history="1">
             <w:r>
               <w:rPr>
-                <w:rStyle w:val="Hipervnculo"/>
+                <w:rStyle w:val="Hyperlink"/>
                 <w:noProof/>
               </w:rPr>
               <w:t>2.</w:t>
@@ -1870,7 +1870,7 @@
             </w:r>
             <w:r>
               <w:rPr>
-                <w:rStyle w:val="Hipervnculo"/>
+                <w:rStyle w:val="Hyperlink"/>
                 <w:noProof/>
               </w:rPr>
               <w:t>Identificación</w:t>
@@ -1927,7 +1927,7 @@
         </w:p>
         <w:p>
           <w:pPr>
-            <w:pStyle w:val="TDC2"/>
+            <w:pStyle w:val="TOC2"/>
             <w:tabs>
               <w:tab w:val="left" w:pos="880"/>
               <w:tab w:val="right" w:pos="9019"/>
@@ -1941,7 +1941,7 @@
           <w:hyperlink w:anchor="_Toc527673240" w:history="1">
             <w:r>
               <w:rPr>
-                <w:rStyle w:val="Hipervnculo"/>
+                <w:rStyle w:val="Hyperlink"/>
                 <w:noProof/>
               </w:rPr>
               <w:t>2.1.</w:t>
@@ -1956,7 +1956,7 @@
             </w:r>
             <w:r>
               <w:rPr>
-                <w:rStyle w:val="Hipervnculo"/>
+                <w:rStyle w:val="Hyperlink"/>
                 <w:noProof/>
               </w:rPr>
               <w:t>Lista de clasificación de CI</w:t>
@@ -2013,7 +2013,7 @@
         </w:p>
         <w:p>
           <w:pPr>
-            <w:pStyle w:val="TDC2"/>
+            <w:pStyle w:val="TOC2"/>
             <w:tabs>
               <w:tab w:val="left" w:pos="880"/>
               <w:tab w:val="right" w:pos="9019"/>
@@ -2027,7 +2027,7 @@
           <w:hyperlink w:anchor="_Toc527673241" w:history="1">
             <w:r>
               <w:rPr>
-                <w:rStyle w:val="Hipervnculo"/>
+                <w:rStyle w:val="Hyperlink"/>
                 <w:noProof/>
               </w:rPr>
               <w:t>2.2.</w:t>
@@ -2042,7 +2042,7 @@
             </w:r>
             <w:r>
               <w:rPr>
-                <w:rStyle w:val="Hipervnculo"/>
+                <w:rStyle w:val="Hyperlink"/>
                 <w:noProof/>
               </w:rPr>
               <w:t>Definición de la Nomenclatura</w:t>
@@ -2114,7 +2114,7 @@
     </w:sdt>
     <w:p>
       <w:pPr>
-        <w:pStyle w:val="Ttulo1"/>
+        <w:pStyle w:val="Heading1"/>
         <w:contextualSpacing w:val="0"/>
       </w:pPr>
       <w:bookmarkStart w:id="1" w:name="_4rcvgyuyxw8p" w:colFirst="0" w:colLast="0"/>
@@ -2125,7 +2125,7 @@
     </w:p>
     <w:p>
       <w:pPr>
-        <w:pStyle w:val="Ttulo1"/>
+        <w:pStyle w:val="Heading1"/>
         <w:numPr>
           <w:ilvl w:val="0"/>
           <w:numId w:val="1"/>
@@ -2140,7 +2140,7 @@
     </w:p>
     <w:p>
       <w:pPr>
-        <w:pStyle w:val="Ttulo2"/>
+        <w:pStyle w:val="Heading2"/>
         <w:numPr>
           <w:ilvl w:val="1"/>
           <w:numId w:val="1"/>
@@ -2249,7 +2249,7 @@
     </w:p>
     <w:p>
       <w:pPr>
-        <w:pStyle w:val="Ttulo2"/>
+        <w:pStyle w:val="Heading2"/>
         <w:numPr>
           <w:ilvl w:val="1"/>
           <w:numId w:val="1"/>
@@ -2268,7 +2268,7 @@
     </w:p>
     <w:tbl>
       <w:tblPr>
-        <w:tblStyle w:val="Tablaconcuadrcula"/>
+        <w:tblStyle w:val="TableGrid"/>
         <w:tblW w:w="7805" w:type="dxa"/>
         <w:tblInd w:w="1440" w:type="dxa"/>
         <w:tblLayout w:type="fixed"/>
@@ -2747,7 +2747,7 @@
     </w:p>
     <w:p>
       <w:pPr>
-        <w:pStyle w:val="Ttulo2"/>
+        <w:pStyle w:val="Heading2"/>
         <w:numPr>
           <w:ilvl w:val="1"/>
           <w:numId w:val="1"/>
@@ -2784,7 +2784,7 @@
     </w:p>
     <w:tbl>
       <w:tblPr>
-        <w:tblStyle w:val="Tablaconcuadrcula1clara-nfasis5"/>
+        <w:tblStyle w:val="GridTable1Light-Accent5"/>
         <w:tblW w:w="9169" w:type="dxa"/>
         <w:tblInd w:w="720" w:type="dxa"/>
         <w:tblLook w:val="04A0" w:firstRow="1" w:lastRow="0" w:firstColumn="1" w:lastColumn="0" w:noHBand="0" w:noVBand="1"/>
@@ -4093,7 +4093,7 @@
     </w:p>
     <w:p>
       <w:pPr>
-        <w:pStyle w:val="Ttulo2"/>
+        <w:pStyle w:val="Heading2"/>
         <w:numPr>
           <w:ilvl w:val="1"/>
           <w:numId w:val="1"/>
@@ -4109,7 +4109,7 @@
     </w:p>
     <w:tbl>
       <w:tblPr>
-        <w:tblStyle w:val="Tablanormal1"/>
+        <w:tblStyle w:val="PlainTable1"/>
         <w:tblW w:w="8525" w:type="dxa"/>
         <w:tblInd w:w="817" w:type="dxa"/>
         <w:tblLook w:val="04A0" w:firstRow="1" w:lastRow="0" w:firstColumn="1" w:lastColumn="0" w:noHBand="0" w:noVBand="1"/>
@@ -4142,7 +4142,7 @@
           </w:tcPr>
           <w:p>
             <w:pPr>
-              <w:pStyle w:val="Prrafodelista"/>
+              <w:pStyle w:val="ListParagraph"/>
               <w:ind w:left="0"/>
               <w:contextualSpacing w:val="0"/>
               <w:cnfStyle w:val="100000000000" w:firstRow="1" w:lastRow="0" w:firstColumn="0" w:lastColumn="0" w:oddVBand="0" w:evenVBand="0" w:oddHBand="0" w:evenHBand="0" w:firstRowFirstColumn="0" w:firstRowLastColumn="0" w:lastRowFirstColumn="0" w:lastRowLastColumn="0"/>
@@ -4164,7 +4164,7 @@
           </w:tcPr>
           <w:p>
             <w:pPr>
-              <w:pStyle w:val="Prrafodelista"/>
+              <w:pStyle w:val="ListParagraph"/>
               <w:ind w:left="0"/>
               <w:contextualSpacing w:val="0"/>
             </w:pPr>
@@ -4179,7 +4179,7 @@
           </w:tcPr>
           <w:p>
             <w:pPr>
-              <w:pStyle w:val="Prrafodelista"/>
+              <w:pStyle w:val="ListParagraph"/>
               <w:ind w:left="0"/>
               <w:contextualSpacing w:val="0"/>
               <w:jc w:val="both"/>
@@ -4208,7 +4208,7 @@
           </w:tcPr>
           <w:p>
             <w:pPr>
-              <w:pStyle w:val="Prrafodelista"/>
+              <w:pStyle w:val="ListParagraph"/>
               <w:ind w:left="0"/>
               <w:contextualSpacing w:val="0"/>
             </w:pPr>
@@ -4257,7 +4257,7 @@
           </w:p>
           <w:p>
             <w:pPr>
-              <w:pStyle w:val="Prrafodelista"/>
+              <w:pStyle w:val="ListParagraph"/>
               <w:jc w:val="both"/>
               <w:cnfStyle w:val="000000000000" w:firstRow="0" w:lastRow="0" w:firstColumn="0" w:lastColumn="0" w:oddVBand="0" w:evenVBand="0" w:oddHBand="0" w:evenHBand="0" w:firstRowFirstColumn="0" w:firstRowLastColumn="0" w:lastRowFirstColumn="0" w:lastRowLastColumn="0"/>
               <w:rPr>
@@ -4307,7 +4307,7 @@
           </w:tcPr>
           <w:p>
             <w:pPr>
-              <w:pStyle w:val="Prrafodelista"/>
+              <w:pStyle w:val="ListParagraph"/>
               <w:ind w:left="0"/>
               <w:contextualSpacing w:val="0"/>
             </w:pPr>
@@ -4324,7 +4324,7 @@
           </w:tcPr>
           <w:p>
             <w:pPr>
-              <w:pStyle w:val="Prrafodelista"/>
+              <w:pStyle w:val="ListParagraph"/>
               <w:ind w:left="0"/>
               <w:contextualSpacing w:val="0"/>
               <w:jc w:val="both"/>
@@ -4344,7 +4344,7 @@
           </w:tcPr>
           <w:p>
             <w:pPr>
-              <w:pStyle w:val="Prrafodelista"/>
+              <w:pStyle w:val="ListParagraph"/>
               <w:ind w:left="0"/>
               <w:contextualSpacing w:val="0"/>
             </w:pPr>
@@ -4368,7 +4368,7 @@
           </w:tcPr>
           <w:p>
             <w:pPr>
-              <w:pStyle w:val="Prrafodelista"/>
+              <w:pStyle w:val="ListParagraph"/>
               <w:ind w:left="0"/>
               <w:contextualSpacing w:val="0"/>
               <w:jc w:val="both"/>
@@ -4391,7 +4391,7 @@
           </w:tcPr>
           <w:p>
             <w:pPr>
-              <w:pStyle w:val="Prrafodelista"/>
+              <w:pStyle w:val="ListParagraph"/>
               <w:ind w:left="0"/>
               <w:contextualSpacing w:val="0"/>
             </w:pPr>
@@ -4408,7 +4408,7 @@
           </w:tcPr>
           <w:p>
             <w:pPr>
-              <w:pStyle w:val="Prrafodelista"/>
+              <w:pStyle w:val="ListParagraph"/>
               <w:ind w:left="0"/>
               <w:contextualSpacing w:val="0"/>
               <w:jc w:val="both"/>
@@ -4428,7 +4428,7 @@
           </w:tcPr>
           <w:p>
             <w:pPr>
-              <w:pStyle w:val="Prrafodelista"/>
+              <w:pStyle w:val="ListParagraph"/>
               <w:ind w:left="0"/>
               <w:contextualSpacing w:val="0"/>
             </w:pPr>
@@ -4445,7 +4445,7 @@
           </w:tcPr>
           <w:p>
             <w:pPr>
-              <w:pStyle w:val="Prrafodelista"/>
+              <w:pStyle w:val="ListParagraph"/>
               <w:ind w:left="0"/>
               <w:contextualSpacing w:val="0"/>
               <w:jc w:val="both"/>
@@ -4480,7 +4480,7 @@
           </w:tcPr>
           <w:p>
             <w:pPr>
-              <w:pStyle w:val="Prrafodelista"/>
+              <w:pStyle w:val="ListParagraph"/>
               <w:ind w:left="0"/>
               <w:contextualSpacing w:val="0"/>
             </w:pPr>
@@ -4503,7 +4503,7 @@
           </w:tcPr>
           <w:p>
             <w:pPr>
-              <w:pStyle w:val="Prrafodelista"/>
+              <w:pStyle w:val="ListParagraph"/>
               <w:ind w:left="0"/>
               <w:contextualSpacing w:val="0"/>
               <w:jc w:val="both"/>
@@ -4525,7 +4525,7 @@
     <w:p/>
     <w:p>
       <w:pPr>
-        <w:pStyle w:val="Ttulo2"/>
+        <w:pStyle w:val="Heading2"/>
         <w:numPr>
           <w:ilvl w:val="1"/>
           <w:numId w:val="1"/>
@@ -4546,7 +4546,7 @@
     </w:p>
     <w:tbl>
       <w:tblPr>
-        <w:tblStyle w:val="Tablaconcuadrcula1clara"/>
+        <w:tblStyle w:val="GridTable1Light"/>
         <w:tblW w:w="9234" w:type="dxa"/>
         <w:tblInd w:w="720" w:type="dxa"/>
         <w:tblLook w:val="04A0" w:firstRow="1" w:lastRow="0" w:firstColumn="1" w:lastColumn="0" w:noHBand="0" w:noVBand="1"/>
@@ -6106,16 +6106,14 @@
               </w:rPr>
               <w:t xml:space="preserve">Inventariar los </w:t>
             </w:r>
-            <w:proofErr w:type="spellStart"/>
-            <w:r>
-              <w:rPr>
-                <w:rFonts w:ascii="Calibri" w:eastAsia="Times New Roman" w:hAnsi="Calibri" w:cs="Calibri"/>
-                <w:color w:val="000000"/>
-                <w:lang w:val="es-PE" w:eastAsia="es-PE"/>
-              </w:rPr>
-              <w:t>Items</w:t>
-            </w:r>
-            <w:proofErr w:type="spellEnd"/>
+            <w:r>
+              <w:rPr>
+                <w:rFonts w:ascii="Calibri" w:eastAsia="Times New Roman" w:hAnsi="Calibri" w:cs="Calibri"/>
+                <w:color w:val="000000"/>
+                <w:lang w:val="es-PE" w:eastAsia="es-PE"/>
+              </w:rPr>
+              <w:t>Elementos</w:t>
+            </w:r>
           </w:p>
         </w:tc>
         <w:tc>
@@ -7955,13 +7953,13 @@
     </w:tbl>
     <w:p>
       <w:pPr>
-        <w:pStyle w:val="Ttulo1"/>
+        <w:pStyle w:val="Heading1"/>
         <w:ind w:left="720"/>
       </w:pPr>
     </w:p>
     <w:p>
       <w:pPr>
-        <w:pStyle w:val="Ttulo1"/>
+        <w:pStyle w:val="Heading1"/>
         <w:ind w:left="720"/>
       </w:pPr>
       <w:r>
@@ -7970,7 +7968,7 @@
     </w:p>
     <w:p>
       <w:pPr>
-        <w:pStyle w:val="Ttulo1"/>
+        <w:pStyle w:val="Heading1"/>
         <w:numPr>
           <w:ilvl w:val="0"/>
           <w:numId w:val="1"/>
@@ -7984,7 +7982,7 @@
     </w:p>
     <w:p>
       <w:pPr>
-        <w:pStyle w:val="Ttulo2"/>
+        <w:pStyle w:val="Heading2"/>
         <w:numPr>
           <w:ilvl w:val="1"/>
           <w:numId w:val="1"/>
@@ -8147,16 +8145,14 @@
               </w:rPr>
               <w:t xml:space="preserve">Nombre del </w:t>
             </w:r>
-            <w:proofErr w:type="spellStart"/>
             <w:r>
               <w:rPr>
                 <w:rFonts w:eastAsia="Times New Roman"/>
                 <w:color w:val="000000"/>
                 <w:lang w:val="es-PE" w:eastAsia="es-PE"/>
               </w:rPr>
-              <w:t>item</w:t>
-            </w:r>
-            <w:proofErr w:type="spellEnd"/>
+              <w:t>elemento</w:t>
+            </w:r>
           </w:p>
         </w:tc>
         <w:tc>
@@ -8921,7 +8917,7 @@
     <w:p/>
     <w:p>
       <w:pPr>
-        <w:pStyle w:val="Ttulo2"/>
+        <w:pStyle w:val="Heading2"/>
         <w:numPr>
           <w:ilvl w:val="1"/>
           <w:numId w:val="1"/>
@@ -8935,7 +8931,7 @@
     </w:p>
     <w:p>
       <w:pPr>
-        <w:pStyle w:val="Prrafodelista"/>
+        <w:pStyle w:val="ListParagraph"/>
         <w:spacing w:after="0" w:line="240" w:lineRule="auto"/>
         <w:contextualSpacing w:val="0"/>
         <w:rPr>
@@ -8955,7 +8951,7 @@
     </w:p>
     <w:p>
       <w:pPr>
-        <w:pStyle w:val="Prrafodelista"/>
+        <w:pStyle w:val="ListParagraph"/>
         <w:spacing w:after="0" w:line="240" w:lineRule="auto"/>
         <w:contextualSpacing w:val="0"/>
         <w:rPr>
@@ -9031,7 +9027,7 @@
     </w:tbl>
     <w:p>
       <w:pPr>
-        <w:pStyle w:val="Prrafodelista"/>
+        <w:pStyle w:val="ListParagraph"/>
         <w:spacing w:after="0" w:line="240" w:lineRule="auto"/>
         <w:contextualSpacing w:val="0"/>
         <w:rPr>
@@ -9049,7 +9045,7 @@
     </w:p>
     <w:p>
       <w:pPr>
-        <w:pStyle w:val="Prrafodelista"/>
+        <w:pStyle w:val="ListParagraph"/>
         <w:spacing w:after="0" w:line="240" w:lineRule="auto"/>
         <w:contextualSpacing w:val="0"/>
         <w:rPr>
@@ -9069,7 +9065,7 @@
     </w:p>
     <w:p>
       <w:pPr>
-        <w:pStyle w:val="Prrafodelista"/>
+        <w:pStyle w:val="ListParagraph"/>
         <w:numPr>
           <w:ilvl w:val="0"/>
           <w:numId w:val="16"/>
@@ -9093,7 +9089,7 @@
     </w:p>
     <w:p>
       <w:pPr>
-        <w:pStyle w:val="Prrafodelista"/>
+        <w:pStyle w:val="ListParagraph"/>
         <w:spacing w:after="0" w:line="240" w:lineRule="auto"/>
         <w:ind w:left="1440"/>
         <w:contextualSpacing w:val="0"/>
@@ -9114,7 +9110,7 @@
     </w:p>
     <w:p>
       <w:pPr>
-        <w:pStyle w:val="Prrafodelista"/>
+        <w:pStyle w:val="ListParagraph"/>
         <w:numPr>
           <w:ilvl w:val="0"/>
           <w:numId w:val="16"/>
@@ -9137,7 +9133,7 @@
     </w:p>
     <w:p>
       <w:pPr>
-        <w:pStyle w:val="Prrafodelista"/>
+        <w:pStyle w:val="ListParagraph"/>
         <w:spacing w:after="0" w:line="240" w:lineRule="auto"/>
         <w:ind w:left="1080" w:firstLine="360"/>
         <w:contextualSpacing w:val="0"/>
@@ -9158,7 +9154,7 @@
     </w:p>
     <w:p>
       <w:pPr>
-        <w:pStyle w:val="Prrafodelista"/>
+        <w:pStyle w:val="ListParagraph"/>
         <w:spacing w:after="0" w:line="240" w:lineRule="auto"/>
         <w:contextualSpacing w:val="0"/>
         <w:rPr>
@@ -9170,7 +9166,7 @@
     </w:p>
     <w:p>
       <w:pPr>
-        <w:pStyle w:val="Prrafodelista"/>
+        <w:pStyle w:val="ListParagraph"/>
         <w:spacing w:after="0" w:line="240" w:lineRule="auto"/>
         <w:contextualSpacing w:val="0"/>
         <w:rPr>
@@ -9199,7 +9195,7 @@
     </w:p>
     <w:p>
       <w:pPr>
-        <w:pStyle w:val="Prrafodelista"/>
+        <w:pStyle w:val="ListParagraph"/>
         <w:spacing w:after="0" w:line="240" w:lineRule="auto"/>
         <w:contextualSpacing w:val="0"/>
         <w:rPr>
@@ -9310,7 +9306,7 @@
     </w:p>
     <w:p>
       <w:pPr>
-        <w:pStyle w:val="Prrafodelista"/>
+        <w:pStyle w:val="ListParagraph"/>
         <w:spacing w:after="0" w:line="240" w:lineRule="auto"/>
         <w:rPr>
           <w:rFonts w:eastAsia="Times New Roman"/>
@@ -9329,7 +9325,7 @@
     </w:p>
     <w:p>
       <w:pPr>
-        <w:pStyle w:val="Prrafodelista"/>
+        <w:pStyle w:val="ListParagraph"/>
         <w:spacing w:after="0" w:line="240" w:lineRule="auto"/>
         <w:rPr>
           <w:rFonts w:eastAsia="Times New Roman"/>
@@ -9340,7 +9336,7 @@
     </w:p>
     <w:p>
       <w:pPr>
-        <w:pStyle w:val="Prrafodelista"/>
+        <w:pStyle w:val="ListParagraph"/>
         <w:numPr>
           <w:ilvl w:val="0"/>
           <w:numId w:val="14"/>
@@ -9363,7 +9359,7 @@
     </w:p>
     <w:p>
       <w:pPr>
-        <w:pStyle w:val="Prrafodelista"/>
+        <w:pStyle w:val="ListParagraph"/>
         <w:spacing w:after="0" w:line="240" w:lineRule="auto"/>
         <w:ind w:left="1440"/>
         <w:rPr>
@@ -9391,7 +9387,7 @@
     </w:p>
     <w:p>
       <w:pPr>
-        <w:pStyle w:val="Prrafodelista"/>
+        <w:pStyle w:val="ListParagraph"/>
         <w:numPr>
           <w:ilvl w:val="0"/>
           <w:numId w:val="16"/>
@@ -9414,7 +9410,7 @@
     </w:p>
     <w:p>
       <w:pPr>
-        <w:pStyle w:val="Prrafodelista"/>
+        <w:pStyle w:val="ListParagraph"/>
         <w:spacing w:after="0" w:line="240" w:lineRule="auto"/>
         <w:ind w:left="1440"/>
         <w:rPr>
@@ -9434,7 +9430,7 @@
     </w:p>
     <w:p>
       <w:pPr>
-        <w:pStyle w:val="Prrafodelista"/>
+        <w:pStyle w:val="ListParagraph"/>
         <w:spacing w:after="0" w:line="240" w:lineRule="auto"/>
         <w:ind w:left="1440"/>
         <w:rPr>
@@ -9446,7 +9442,7 @@
     </w:p>
     <w:p>
       <w:pPr>
-        <w:pStyle w:val="Prrafodelista"/>
+        <w:pStyle w:val="ListParagraph"/>
         <w:numPr>
           <w:ilvl w:val="0"/>
           <w:numId w:val="18"/>
@@ -9470,7 +9466,7 @@
     </w:p>
     <w:p>
       <w:pPr>
-        <w:pStyle w:val="Prrafodelista"/>
+        <w:pStyle w:val="ListParagraph"/>
         <w:spacing w:after="0" w:line="240" w:lineRule="auto"/>
         <w:ind w:left="1440"/>
         <w:rPr>
@@ -9490,7 +9486,7 @@
     </w:p>
     <w:p>
       <w:pPr>
-        <w:pStyle w:val="Prrafodelista"/>
+        <w:pStyle w:val="ListParagraph"/>
         <w:spacing w:after="0" w:line="240" w:lineRule="auto"/>
         <w:ind w:left="1440"/>
         <w:rPr>
@@ -9512,7 +9508,7 @@
     </w:p>
     <w:p>
       <w:pPr>
-        <w:pStyle w:val="Prrafodelista"/>
+        <w:pStyle w:val="ListParagraph"/>
         <w:spacing w:after="0" w:line="240" w:lineRule="auto"/>
         <w:rPr>
           <w:rFonts w:eastAsia="Times New Roman"/>
@@ -9539,7 +9535,7 @@
     </w:p>
     <w:p>
       <w:pPr>
-        <w:pStyle w:val="Prrafodelista"/>
+        <w:pStyle w:val="ListParagraph"/>
         <w:spacing w:after="0" w:line="240" w:lineRule="auto"/>
         <w:rPr>
           <w:rFonts w:ascii="Times New Roman" w:eastAsia="Times New Roman" w:hAnsi="Times New Roman" w:cs="Times New Roman"/>
@@ -9660,7 +9656,7 @@
     </w:p>
     <w:p>
       <w:pPr>
-        <w:pStyle w:val="Prrafodelista"/>
+        <w:pStyle w:val="ListParagraph"/>
         <w:numPr>
           <w:ilvl w:val="0"/>
           <w:numId w:val="15"/>
@@ -9678,7 +9674,7 @@
     </w:p>
     <w:p>
       <w:pPr>
-        <w:pStyle w:val="Prrafodelista"/>
+        <w:pStyle w:val="ListParagraph"/>
         <w:ind w:left="1440"/>
         <w:rPr>
           <w:lang w:val="es-ES"/>
@@ -9693,7 +9689,7 @@
     </w:p>
     <w:p>
       <w:pPr>
-        <w:pStyle w:val="Prrafodelista"/>
+        <w:pStyle w:val="ListParagraph"/>
         <w:numPr>
           <w:ilvl w:val="0"/>
           <w:numId w:val="15"/>
@@ -9711,7 +9707,7 @@
     </w:p>
     <w:p>
       <w:pPr>
-        <w:pStyle w:val="Prrafodelista"/>
+        <w:pStyle w:val="ListParagraph"/>
         <w:ind w:left="1440"/>
         <w:rPr>
           <w:lang w:val="es-ES"/>
@@ -9983,7 +9979,7 @@
     </w:p>
     <w:p>
       <w:pPr>
-        <w:pStyle w:val="Ttulo2"/>
+        <w:pStyle w:val="Heading2"/>
         <w:numPr>
           <w:ilvl w:val="1"/>
           <w:numId w:val="1"/>
@@ -10000,7 +9996,7 @@
     </w:p>
     <w:p>
       <w:pPr>
-        <w:pStyle w:val="Ttulo1"/>
+        <w:pStyle w:val="Heading1"/>
         <w:numPr>
           <w:ilvl w:val="0"/>
           <w:numId w:val="1"/>
@@ -10012,7 +10008,7 @@
     </w:p>
     <w:p>
       <w:pPr>
-        <w:pStyle w:val="Ttulo2"/>
+        <w:pStyle w:val="Heading2"/>
         <w:numPr>
           <w:ilvl w:val="1"/>
           <w:numId w:val="1"/>
@@ -10024,8 +10020,6 @@
       <w:r>
         <w:t>y elementos</w:t>
       </w:r>
-      <w:bookmarkStart w:id="19" w:name="_GoBack"/>
-      <w:bookmarkEnd w:id="19"/>
     </w:p>
     <w:p>
       <w:pPr>
@@ -10035,10 +10029,788 @@
         <w:t>Guiándonos del proyecto de Sistema de Taxi San Marcos.</w:t>
       </w:r>
     </w:p>
+    <w:p>
+      <w:pPr>
+        <w:pStyle w:val="NormalWeb"/>
+        <w:spacing w:before="0" w:beforeAutospacing="0" w:after="0" w:afterAutospacing="0"/>
+        <w:rPr>
+          <w:lang w:val="es-ES" w:eastAsia="es-ES"/>
+        </w:rPr>
+      </w:pPr>
+      <w:r>
+        <w:tab/>
+      </w:r>
+      <w:r>
+        <w:tab/>
+      </w:r>
+      <w:r>
+        <w:rPr>
+          <w:rFonts w:ascii="Arial" w:hAnsi="Arial" w:cs="Arial"/>
+          <w:b/>
+          <w:bCs/>
+          <w:color w:val="000000"/>
+          <w:sz w:val="22"/>
+          <w:szCs w:val="22"/>
+          <w:lang w:val="es-ES" w:eastAsia="es-ES"/>
+        </w:rPr>
+        <w:t>Línea base</w:t>
+      </w:r>
+    </w:p>
+    <w:p>
+      <w:pPr>
+        <w:numPr>
+          <w:ilvl w:val="0"/>
+          <w:numId w:val="19"/>
+        </w:numPr>
+        <w:tabs>
+          <w:tab w:val="clear" w:pos="720"/>
+          <w:tab w:val="num" w:pos="2160"/>
+        </w:tabs>
+        <w:spacing w:after="0" w:line="240" w:lineRule="auto"/>
+        <w:ind w:left="2160"/>
+        <w:contextualSpacing w:val="0"/>
+        <w:textAlignment w:val="baseline"/>
+        <w:rPr>
+          <w:rFonts w:eastAsia="Times New Roman"/>
+          <w:color w:val="000000"/>
+          <w:lang w:val="es-ES" w:eastAsia="es-ES"/>
+        </w:rPr>
+      </w:pPr>
+      <w:r>
+        <w:rPr>
+          <w:rFonts w:eastAsia="Times New Roman"/>
+          <w:color w:val="000000"/>
+          <w:lang w:val="es-ES" w:eastAsia="es-ES"/>
+        </w:rPr>
+        <w:t>Responsable</w:t>
+      </w:r>
+    </w:p>
+    <w:p>
+      <w:pPr>
+        <w:spacing w:after="0" w:line="240" w:lineRule="auto"/>
+        <w:ind w:left="2160"/>
+        <w:contextualSpacing w:val="0"/>
+        <w:rPr>
+          <w:rFonts w:ascii="Times New Roman" w:eastAsia="Times New Roman" w:hAnsi="Times New Roman" w:cs="Times New Roman"/>
+          <w:sz w:val="24"/>
+          <w:szCs w:val="24"/>
+          <w:lang w:val="es-ES" w:eastAsia="es-ES"/>
+        </w:rPr>
+      </w:pPr>
+      <w:r>
+        <w:rPr>
+          <w:rFonts w:eastAsia="Times New Roman"/>
+          <w:color w:val="000000"/>
+          <w:lang w:val="es-ES" w:eastAsia="es-ES"/>
+        </w:rPr>
+        <w:t>Gestor de la configuración</w:t>
+      </w:r>
+    </w:p>
+    <w:p>
+      <w:pPr>
+        <w:numPr>
+          <w:ilvl w:val="0"/>
+          <w:numId w:val="20"/>
+        </w:numPr>
+        <w:tabs>
+          <w:tab w:val="clear" w:pos="720"/>
+          <w:tab w:val="num" w:pos="2160"/>
+        </w:tabs>
+        <w:spacing w:after="0" w:line="240" w:lineRule="auto"/>
+        <w:ind w:left="2160"/>
+        <w:contextualSpacing w:val="0"/>
+        <w:textAlignment w:val="baseline"/>
+        <w:rPr>
+          <w:rFonts w:eastAsia="Times New Roman"/>
+          <w:color w:val="000000"/>
+          <w:lang w:val="es-ES" w:eastAsia="es-ES"/>
+        </w:rPr>
+      </w:pPr>
+      <w:r>
+        <w:rPr>
+          <w:rFonts w:eastAsia="Times New Roman"/>
+          <w:color w:val="000000"/>
+          <w:lang w:val="es-ES" w:eastAsia="es-ES"/>
+        </w:rPr>
+        <w:t>Actividades</w:t>
+      </w:r>
+    </w:p>
+    <w:p>
+      <w:pPr>
+        <w:spacing w:after="0" w:line="240" w:lineRule="auto"/>
+        <w:ind w:left="2160"/>
+        <w:contextualSpacing w:val="0"/>
+        <w:rPr>
+          <w:rFonts w:ascii="Times New Roman" w:eastAsia="Times New Roman" w:hAnsi="Times New Roman" w:cs="Times New Roman"/>
+          <w:sz w:val="24"/>
+          <w:szCs w:val="24"/>
+          <w:lang w:val="es-ES" w:eastAsia="es-ES"/>
+        </w:rPr>
+      </w:pPr>
+      <w:r>
+        <w:rPr>
+          <w:rFonts w:eastAsia="Times New Roman"/>
+          <w:color w:val="000000"/>
+          <w:lang w:val="es-ES" w:eastAsia="es-ES"/>
+        </w:rPr>
+        <w:t>Mantener actualizadas las líneas base establecidas durante el transcurso del proyecto.</w:t>
+      </w:r>
+    </w:p>
+    <w:p>
+      <w:pPr>
+        <w:numPr>
+          <w:ilvl w:val="0"/>
+          <w:numId w:val="21"/>
+        </w:numPr>
+        <w:tabs>
+          <w:tab w:val="clear" w:pos="720"/>
+          <w:tab w:val="num" w:pos="2160"/>
+        </w:tabs>
+        <w:spacing w:after="0" w:line="240" w:lineRule="auto"/>
+        <w:ind w:left="2160"/>
+        <w:contextualSpacing w:val="0"/>
+        <w:textAlignment w:val="baseline"/>
+        <w:rPr>
+          <w:rFonts w:eastAsia="Times New Roman"/>
+          <w:color w:val="000000"/>
+          <w:lang w:val="es-ES" w:eastAsia="es-ES"/>
+        </w:rPr>
+      </w:pPr>
+      <w:r>
+        <w:rPr>
+          <w:rFonts w:eastAsia="Times New Roman"/>
+          <w:color w:val="000000"/>
+          <w:lang w:val="es-ES" w:eastAsia="es-ES"/>
+        </w:rPr>
+        <w:t>Contenido</w:t>
+      </w:r>
+    </w:p>
+    <w:p>
+      <w:pPr>
+        <w:spacing w:after="0" w:line="240" w:lineRule="auto"/>
+        <w:ind w:left="2160"/>
+        <w:contextualSpacing w:val="0"/>
+        <w:rPr>
+          <w:rFonts w:ascii="Times New Roman" w:eastAsia="Times New Roman" w:hAnsi="Times New Roman" w:cs="Times New Roman"/>
+          <w:sz w:val="24"/>
+          <w:szCs w:val="24"/>
+          <w:lang w:val="es-ES" w:eastAsia="es-ES"/>
+        </w:rPr>
+      </w:pPr>
+      <w:r>
+        <w:rPr>
+          <w:rFonts w:eastAsia="Times New Roman"/>
+          <w:color w:val="000000"/>
+          <w:lang w:val="es-ES" w:eastAsia="es-ES"/>
+        </w:rPr>
+        <w:t>Línea base de análisis y gestión</w:t>
+      </w:r>
+    </w:p>
+    <w:p>
+      <w:pPr>
+        <w:spacing w:after="0" w:line="240" w:lineRule="auto"/>
+        <w:ind w:left="2160"/>
+        <w:contextualSpacing w:val="0"/>
+        <w:rPr>
+          <w:rFonts w:ascii="Times New Roman" w:eastAsia="Times New Roman" w:hAnsi="Times New Roman" w:cs="Times New Roman"/>
+          <w:sz w:val="24"/>
+          <w:szCs w:val="24"/>
+          <w:lang w:val="es-ES" w:eastAsia="es-ES"/>
+        </w:rPr>
+      </w:pPr>
+      <w:r>
+        <w:rPr>
+          <w:rFonts w:eastAsia="Times New Roman"/>
+          <w:color w:val="000000"/>
+          <w:lang w:val="es-ES" w:eastAsia="es-ES"/>
+        </w:rPr>
+        <w:t>Línea base de diseño</w:t>
+      </w:r>
+    </w:p>
+    <w:p>
+      <w:pPr>
+        <w:spacing w:after="0" w:line="240" w:lineRule="auto"/>
+        <w:ind w:left="2160"/>
+        <w:contextualSpacing w:val="0"/>
+        <w:rPr>
+          <w:rFonts w:ascii="Times New Roman" w:eastAsia="Times New Roman" w:hAnsi="Times New Roman" w:cs="Times New Roman"/>
+          <w:sz w:val="24"/>
+          <w:szCs w:val="24"/>
+          <w:lang w:val="es-ES" w:eastAsia="es-ES"/>
+        </w:rPr>
+      </w:pPr>
+      <w:r>
+        <w:rPr>
+          <w:rFonts w:eastAsia="Times New Roman"/>
+          <w:color w:val="000000"/>
+          <w:lang w:val="es-ES" w:eastAsia="es-ES"/>
+        </w:rPr>
+        <w:t>Línea base de desarrollo</w:t>
+      </w:r>
+    </w:p>
+    <w:p>
+      <w:pPr>
+        <w:spacing w:after="0" w:line="240" w:lineRule="auto"/>
+        <w:ind w:left="2160"/>
+        <w:contextualSpacing w:val="0"/>
+        <w:rPr>
+          <w:rFonts w:ascii="Times New Roman" w:eastAsia="Times New Roman" w:hAnsi="Times New Roman" w:cs="Times New Roman"/>
+          <w:sz w:val="24"/>
+          <w:szCs w:val="24"/>
+          <w:lang w:val="es-ES" w:eastAsia="es-ES"/>
+        </w:rPr>
+      </w:pPr>
+      <w:r>
+        <w:rPr>
+          <w:rFonts w:eastAsia="Times New Roman"/>
+          <w:color w:val="000000"/>
+          <w:lang w:val="es-ES" w:eastAsia="es-ES"/>
+        </w:rPr>
+        <w:lastRenderedPageBreak/>
+        <w:t>Línea base de despliegue</w:t>
+      </w:r>
+    </w:p>
+    <w:p>
+      <w:pPr>
+        <w:spacing w:after="0" w:line="240" w:lineRule="auto"/>
+        <w:ind w:left="2160"/>
+        <w:contextualSpacing w:val="0"/>
+        <w:rPr>
+          <w:rFonts w:ascii="Times New Roman" w:eastAsia="Times New Roman" w:hAnsi="Times New Roman" w:cs="Times New Roman"/>
+          <w:sz w:val="24"/>
+          <w:szCs w:val="24"/>
+          <w:lang w:val="es-ES" w:eastAsia="es-ES"/>
+        </w:rPr>
+      </w:pPr>
+      <w:r>
+        <w:rPr>
+          <w:rFonts w:eastAsia="Times New Roman"/>
+          <w:color w:val="000000"/>
+          <w:lang w:val="es-ES" w:eastAsia="es-ES"/>
+        </w:rPr>
+        <w:t>Línea base de pruebas</w:t>
+      </w:r>
+    </w:p>
+    <w:p>
+      <w:pPr>
+        <w:numPr>
+          <w:ilvl w:val="0"/>
+          <w:numId w:val="22"/>
+        </w:numPr>
+        <w:tabs>
+          <w:tab w:val="clear" w:pos="720"/>
+          <w:tab w:val="num" w:pos="2160"/>
+        </w:tabs>
+        <w:spacing w:after="0" w:line="240" w:lineRule="auto"/>
+        <w:ind w:left="2160"/>
+        <w:contextualSpacing w:val="0"/>
+        <w:textAlignment w:val="baseline"/>
+        <w:rPr>
+          <w:rFonts w:eastAsia="Times New Roman"/>
+          <w:color w:val="000000"/>
+          <w:lang w:val="es-ES" w:eastAsia="es-ES"/>
+        </w:rPr>
+      </w:pPr>
+      <w:r>
+        <w:rPr>
+          <w:rFonts w:eastAsia="Times New Roman"/>
+          <w:color w:val="000000"/>
+          <w:lang w:val="es-ES" w:eastAsia="es-ES"/>
+        </w:rPr>
+        <w:t>Accesos</w:t>
+      </w:r>
+    </w:p>
+    <w:p>
+      <w:pPr>
+        <w:spacing w:after="0" w:line="240" w:lineRule="auto"/>
+        <w:contextualSpacing w:val="0"/>
+        <w:rPr>
+          <w:rFonts w:ascii="Times New Roman" w:eastAsia="Times New Roman" w:hAnsi="Times New Roman" w:cs="Times New Roman"/>
+          <w:sz w:val="24"/>
+          <w:szCs w:val="24"/>
+          <w:lang w:val="es-ES" w:eastAsia="es-ES"/>
+        </w:rPr>
+      </w:pPr>
+    </w:p>
+    <w:tbl>
+      <w:tblPr>
+        <w:tblW w:w="7698" w:type="dxa"/>
+        <w:tblInd w:w="1943" w:type="dxa"/>
+        <w:tblCellMar>
+          <w:top w:w="15" w:type="dxa"/>
+          <w:left w:w="15" w:type="dxa"/>
+          <w:bottom w:w="15" w:type="dxa"/>
+          <w:right w:w="15" w:type="dxa"/>
+        </w:tblCellMar>
+        <w:tblLook w:val="04A0" w:firstRow="1" w:lastRow="0" w:firstColumn="1" w:lastColumn="0" w:noHBand="0" w:noVBand="1"/>
+      </w:tblPr>
+      <w:tblGrid>
+        <w:gridCol w:w="2552"/>
+        <w:gridCol w:w="5146"/>
+      </w:tblGrid>
+      <w:tr>
+        <w:tc>
+          <w:tcPr>
+            <w:tcW w:w="2552" w:type="dxa"/>
+            <w:tcBorders>
+              <w:top w:val="single" w:sz="8" w:space="0" w:color="000000"/>
+              <w:left w:val="single" w:sz="8" w:space="0" w:color="000000"/>
+              <w:bottom w:val="single" w:sz="8" w:space="0" w:color="000000"/>
+              <w:right w:val="single" w:sz="8" w:space="0" w:color="000000"/>
+            </w:tcBorders>
+            <w:tcMar>
+              <w:top w:w="100" w:type="dxa"/>
+              <w:left w:w="100" w:type="dxa"/>
+              <w:bottom w:w="100" w:type="dxa"/>
+              <w:right w:w="100" w:type="dxa"/>
+            </w:tcMar>
+            <w:hideMark/>
+          </w:tcPr>
+          <w:p>
+            <w:pPr>
+              <w:spacing w:after="0" w:line="240" w:lineRule="auto"/>
+              <w:contextualSpacing w:val="0"/>
+              <w:jc w:val="center"/>
+              <w:rPr>
+                <w:rFonts w:ascii="Times New Roman" w:eastAsia="Times New Roman" w:hAnsi="Times New Roman" w:cs="Times New Roman"/>
+                <w:sz w:val="24"/>
+                <w:szCs w:val="24"/>
+                <w:lang w:val="es-ES" w:eastAsia="es-ES"/>
+              </w:rPr>
+            </w:pPr>
+            <w:r>
+              <w:rPr>
+                <w:rFonts w:eastAsia="Times New Roman"/>
+                <w:b/>
+                <w:bCs/>
+                <w:color w:val="000000"/>
+                <w:lang w:val="es-ES" w:eastAsia="es-ES"/>
+              </w:rPr>
+              <w:t>Rol</w:t>
+            </w:r>
+          </w:p>
+        </w:tc>
+        <w:tc>
+          <w:tcPr>
+            <w:tcW w:w="5146" w:type="dxa"/>
+            <w:tcBorders>
+              <w:top w:val="single" w:sz="8" w:space="0" w:color="000000"/>
+              <w:left w:val="single" w:sz="8" w:space="0" w:color="000000"/>
+              <w:bottom w:val="single" w:sz="8" w:space="0" w:color="000000"/>
+              <w:right w:val="single" w:sz="8" w:space="0" w:color="000000"/>
+            </w:tcBorders>
+            <w:tcMar>
+              <w:top w:w="100" w:type="dxa"/>
+              <w:left w:w="100" w:type="dxa"/>
+              <w:bottom w:w="100" w:type="dxa"/>
+              <w:right w:w="100" w:type="dxa"/>
+            </w:tcMar>
+            <w:hideMark/>
+          </w:tcPr>
+          <w:p>
+            <w:pPr>
+              <w:spacing w:after="0" w:line="240" w:lineRule="auto"/>
+              <w:contextualSpacing w:val="0"/>
+              <w:jc w:val="center"/>
+              <w:rPr>
+                <w:rFonts w:ascii="Times New Roman" w:eastAsia="Times New Roman" w:hAnsi="Times New Roman" w:cs="Times New Roman"/>
+                <w:sz w:val="24"/>
+                <w:szCs w:val="24"/>
+                <w:lang w:val="es-ES" w:eastAsia="es-ES"/>
+              </w:rPr>
+            </w:pPr>
+            <w:r>
+              <w:rPr>
+                <w:rFonts w:eastAsia="Times New Roman"/>
+                <w:b/>
+                <w:bCs/>
+                <w:color w:val="000000"/>
+                <w:lang w:val="es-ES" w:eastAsia="es-ES"/>
+              </w:rPr>
+              <w:t>Tipo de acceso</w:t>
+            </w:r>
+          </w:p>
+        </w:tc>
+      </w:tr>
+      <w:tr>
+        <w:tc>
+          <w:tcPr>
+            <w:tcW w:w="2552" w:type="dxa"/>
+            <w:tcBorders>
+              <w:top w:val="single" w:sz="8" w:space="0" w:color="000000"/>
+              <w:left w:val="single" w:sz="8" w:space="0" w:color="000000"/>
+              <w:bottom w:val="single" w:sz="8" w:space="0" w:color="000000"/>
+              <w:right w:val="single" w:sz="8" w:space="0" w:color="000000"/>
+            </w:tcBorders>
+            <w:tcMar>
+              <w:top w:w="100" w:type="dxa"/>
+              <w:left w:w="100" w:type="dxa"/>
+              <w:bottom w:w="100" w:type="dxa"/>
+              <w:right w:w="100" w:type="dxa"/>
+            </w:tcMar>
+            <w:hideMark/>
+          </w:tcPr>
+          <w:p>
+            <w:pPr>
+              <w:spacing w:after="0" w:line="240" w:lineRule="auto"/>
+              <w:contextualSpacing w:val="0"/>
+              <w:rPr>
+                <w:rFonts w:ascii="Times New Roman" w:eastAsia="Times New Roman" w:hAnsi="Times New Roman" w:cs="Times New Roman"/>
+                <w:sz w:val="24"/>
+                <w:szCs w:val="24"/>
+                <w:lang w:val="es-ES" w:eastAsia="es-ES"/>
+              </w:rPr>
+            </w:pPr>
+            <w:r>
+              <w:rPr>
+                <w:rFonts w:eastAsia="Times New Roman"/>
+                <w:color w:val="000000"/>
+                <w:lang w:val="es-ES" w:eastAsia="es-ES"/>
+              </w:rPr>
+              <w:t>Gestor de la configuración</w:t>
+            </w:r>
+          </w:p>
+        </w:tc>
+        <w:tc>
+          <w:tcPr>
+            <w:tcW w:w="5146" w:type="dxa"/>
+            <w:tcBorders>
+              <w:top w:val="single" w:sz="8" w:space="0" w:color="000000"/>
+              <w:left w:val="single" w:sz="8" w:space="0" w:color="000000"/>
+              <w:bottom w:val="single" w:sz="8" w:space="0" w:color="000000"/>
+              <w:right w:val="single" w:sz="8" w:space="0" w:color="000000"/>
+            </w:tcBorders>
+            <w:tcMar>
+              <w:top w:w="100" w:type="dxa"/>
+              <w:left w:w="100" w:type="dxa"/>
+              <w:bottom w:w="100" w:type="dxa"/>
+              <w:right w:w="100" w:type="dxa"/>
+            </w:tcMar>
+            <w:hideMark/>
+          </w:tcPr>
+          <w:p>
+            <w:pPr>
+              <w:spacing w:after="0" w:line="240" w:lineRule="auto"/>
+              <w:contextualSpacing w:val="0"/>
+              <w:rPr>
+                <w:rFonts w:ascii="Times New Roman" w:eastAsia="Times New Roman" w:hAnsi="Times New Roman" w:cs="Times New Roman"/>
+                <w:sz w:val="24"/>
+                <w:szCs w:val="24"/>
+                <w:lang w:val="es-ES" w:eastAsia="es-ES"/>
+              </w:rPr>
+            </w:pPr>
+            <w:r>
+              <w:rPr>
+                <w:rFonts w:eastAsia="Times New Roman"/>
+                <w:color w:val="000000"/>
+                <w:lang w:val="es-ES" w:eastAsia="es-ES"/>
+              </w:rPr>
+              <w:t>-Leer</w:t>
+            </w:r>
+          </w:p>
+          <w:p>
+            <w:pPr>
+              <w:spacing w:after="0" w:line="240" w:lineRule="auto"/>
+              <w:contextualSpacing w:val="0"/>
+              <w:rPr>
+                <w:rFonts w:ascii="Times New Roman" w:eastAsia="Times New Roman" w:hAnsi="Times New Roman" w:cs="Times New Roman"/>
+                <w:sz w:val="24"/>
+                <w:szCs w:val="24"/>
+                <w:lang w:val="es-ES" w:eastAsia="es-ES"/>
+              </w:rPr>
+            </w:pPr>
+            <w:r>
+              <w:rPr>
+                <w:rFonts w:eastAsia="Times New Roman"/>
+                <w:color w:val="000000"/>
+                <w:lang w:val="es-ES" w:eastAsia="es-ES"/>
+              </w:rPr>
+              <w:t>-Escribir</w:t>
+            </w:r>
+          </w:p>
+          <w:p>
+            <w:pPr>
+              <w:spacing w:after="0" w:line="240" w:lineRule="auto"/>
+              <w:contextualSpacing w:val="0"/>
+              <w:rPr>
+                <w:rFonts w:ascii="Times New Roman" w:eastAsia="Times New Roman" w:hAnsi="Times New Roman" w:cs="Times New Roman"/>
+                <w:sz w:val="24"/>
+                <w:szCs w:val="24"/>
+                <w:lang w:val="es-ES" w:eastAsia="es-ES"/>
+              </w:rPr>
+            </w:pPr>
+            <w:r>
+              <w:rPr>
+                <w:rFonts w:eastAsia="Times New Roman"/>
+                <w:color w:val="000000"/>
+                <w:lang w:val="es-ES" w:eastAsia="es-ES"/>
+              </w:rPr>
+              <w:t>-Eliminar</w:t>
+            </w:r>
+          </w:p>
+          <w:p>
+            <w:pPr>
+              <w:spacing w:after="0" w:line="240" w:lineRule="auto"/>
+              <w:contextualSpacing w:val="0"/>
+              <w:rPr>
+                <w:rFonts w:ascii="Times New Roman" w:eastAsia="Times New Roman" w:hAnsi="Times New Roman" w:cs="Times New Roman"/>
+                <w:sz w:val="24"/>
+                <w:szCs w:val="24"/>
+                <w:lang w:val="es-ES" w:eastAsia="es-ES"/>
+              </w:rPr>
+            </w:pPr>
+            <w:r>
+              <w:rPr>
+                <w:rFonts w:eastAsia="Times New Roman"/>
+                <w:color w:val="000000"/>
+                <w:lang w:val="es-ES" w:eastAsia="es-ES"/>
+              </w:rPr>
+              <w:t>-Ejecutar</w:t>
+            </w:r>
+          </w:p>
+        </w:tc>
+      </w:tr>
+      <w:tr>
+        <w:tc>
+          <w:tcPr>
+            <w:tcW w:w="2552" w:type="dxa"/>
+            <w:tcBorders>
+              <w:top w:val="single" w:sz="8" w:space="0" w:color="000000"/>
+              <w:left w:val="single" w:sz="8" w:space="0" w:color="000000"/>
+              <w:bottom w:val="single" w:sz="8" w:space="0" w:color="000000"/>
+              <w:right w:val="single" w:sz="8" w:space="0" w:color="000000"/>
+            </w:tcBorders>
+            <w:tcMar>
+              <w:top w:w="100" w:type="dxa"/>
+              <w:left w:w="100" w:type="dxa"/>
+              <w:bottom w:w="100" w:type="dxa"/>
+              <w:right w:w="100" w:type="dxa"/>
+            </w:tcMar>
+            <w:hideMark/>
+          </w:tcPr>
+          <w:p>
+            <w:pPr>
+              <w:spacing w:after="0" w:line="240" w:lineRule="auto"/>
+              <w:contextualSpacing w:val="0"/>
+              <w:rPr>
+                <w:rFonts w:ascii="Times New Roman" w:eastAsia="Times New Roman" w:hAnsi="Times New Roman" w:cs="Times New Roman"/>
+                <w:sz w:val="24"/>
+                <w:szCs w:val="24"/>
+                <w:lang w:val="es-ES" w:eastAsia="es-ES"/>
+              </w:rPr>
+            </w:pPr>
+            <w:r>
+              <w:rPr>
+                <w:rFonts w:eastAsia="Times New Roman"/>
+                <w:color w:val="000000"/>
+                <w:lang w:val="es-ES" w:eastAsia="es-ES"/>
+              </w:rPr>
+              <w:t>Gerente de proyecto</w:t>
+            </w:r>
+          </w:p>
+        </w:tc>
+        <w:tc>
+          <w:tcPr>
+            <w:tcW w:w="5146" w:type="dxa"/>
+            <w:tcBorders>
+              <w:top w:val="single" w:sz="8" w:space="0" w:color="000000"/>
+              <w:left w:val="single" w:sz="8" w:space="0" w:color="000000"/>
+              <w:bottom w:val="single" w:sz="8" w:space="0" w:color="000000"/>
+              <w:right w:val="single" w:sz="8" w:space="0" w:color="000000"/>
+            </w:tcBorders>
+            <w:tcMar>
+              <w:top w:w="100" w:type="dxa"/>
+              <w:left w:w="100" w:type="dxa"/>
+              <w:bottom w:w="100" w:type="dxa"/>
+              <w:right w:w="100" w:type="dxa"/>
+            </w:tcMar>
+            <w:hideMark/>
+          </w:tcPr>
+          <w:p>
+            <w:pPr>
+              <w:spacing w:after="0" w:line="240" w:lineRule="auto"/>
+              <w:contextualSpacing w:val="0"/>
+              <w:rPr>
+                <w:rFonts w:ascii="Times New Roman" w:eastAsia="Times New Roman" w:hAnsi="Times New Roman" w:cs="Times New Roman"/>
+                <w:sz w:val="24"/>
+                <w:szCs w:val="24"/>
+                <w:lang w:val="es-ES" w:eastAsia="es-ES"/>
+              </w:rPr>
+            </w:pPr>
+            <w:r>
+              <w:rPr>
+                <w:rFonts w:eastAsia="Times New Roman"/>
+                <w:color w:val="000000"/>
+                <w:lang w:val="es-ES" w:eastAsia="es-ES"/>
+              </w:rPr>
+              <w:t>-Leer</w:t>
+            </w:r>
+          </w:p>
+          <w:p>
+            <w:pPr>
+              <w:spacing w:after="0" w:line="240" w:lineRule="auto"/>
+              <w:contextualSpacing w:val="0"/>
+              <w:rPr>
+                <w:rFonts w:ascii="Times New Roman" w:eastAsia="Times New Roman" w:hAnsi="Times New Roman" w:cs="Times New Roman"/>
+                <w:sz w:val="24"/>
+                <w:szCs w:val="24"/>
+                <w:lang w:val="es-ES" w:eastAsia="es-ES"/>
+              </w:rPr>
+            </w:pPr>
+            <w:r>
+              <w:rPr>
+                <w:rFonts w:eastAsia="Times New Roman"/>
+                <w:color w:val="000000"/>
+                <w:lang w:val="es-ES" w:eastAsia="es-ES"/>
+              </w:rPr>
+              <w:t>-Escribir</w:t>
+            </w:r>
+          </w:p>
+          <w:p>
+            <w:pPr>
+              <w:spacing w:after="0" w:line="240" w:lineRule="auto"/>
+              <w:contextualSpacing w:val="0"/>
+              <w:rPr>
+                <w:rFonts w:ascii="Times New Roman" w:eastAsia="Times New Roman" w:hAnsi="Times New Roman" w:cs="Times New Roman"/>
+                <w:sz w:val="24"/>
+                <w:szCs w:val="24"/>
+                <w:lang w:val="es-ES" w:eastAsia="es-ES"/>
+              </w:rPr>
+            </w:pPr>
+            <w:r>
+              <w:rPr>
+                <w:rFonts w:eastAsia="Times New Roman"/>
+                <w:color w:val="000000"/>
+                <w:lang w:val="es-ES" w:eastAsia="es-ES"/>
+              </w:rPr>
+              <w:t>-Eliminar (con autorización del gestor de la configuración)</w:t>
+            </w:r>
+          </w:p>
+          <w:p>
+            <w:pPr>
+              <w:spacing w:after="0" w:line="240" w:lineRule="auto"/>
+              <w:contextualSpacing w:val="0"/>
+              <w:rPr>
+                <w:rFonts w:ascii="Times New Roman" w:eastAsia="Times New Roman" w:hAnsi="Times New Roman" w:cs="Times New Roman"/>
+                <w:sz w:val="24"/>
+                <w:szCs w:val="24"/>
+                <w:lang w:val="es-ES" w:eastAsia="es-ES"/>
+              </w:rPr>
+            </w:pPr>
+            <w:r>
+              <w:rPr>
+                <w:rFonts w:eastAsia="Times New Roman"/>
+                <w:color w:val="000000"/>
+                <w:lang w:val="es-ES" w:eastAsia="es-ES"/>
+              </w:rPr>
+              <w:t>-Ejecutar (con autorización del gestor de la configuración)</w:t>
+            </w:r>
+          </w:p>
+        </w:tc>
+      </w:tr>
+      <w:tr>
+        <w:tc>
+          <w:tcPr>
+            <w:tcW w:w="2552" w:type="dxa"/>
+            <w:tcBorders>
+              <w:top w:val="single" w:sz="8" w:space="0" w:color="000000"/>
+              <w:left w:val="single" w:sz="8" w:space="0" w:color="000000"/>
+              <w:bottom w:val="single" w:sz="8" w:space="0" w:color="000000"/>
+              <w:right w:val="single" w:sz="8" w:space="0" w:color="000000"/>
+            </w:tcBorders>
+            <w:tcMar>
+              <w:top w:w="100" w:type="dxa"/>
+              <w:left w:w="100" w:type="dxa"/>
+              <w:bottom w:w="100" w:type="dxa"/>
+              <w:right w:w="100" w:type="dxa"/>
+            </w:tcMar>
+            <w:hideMark/>
+          </w:tcPr>
+          <w:p>
+            <w:pPr>
+              <w:spacing w:after="0" w:line="240" w:lineRule="auto"/>
+              <w:contextualSpacing w:val="0"/>
+              <w:rPr>
+                <w:rFonts w:ascii="Times New Roman" w:eastAsia="Times New Roman" w:hAnsi="Times New Roman" w:cs="Times New Roman"/>
+                <w:sz w:val="24"/>
+                <w:szCs w:val="24"/>
+                <w:lang w:val="es-ES" w:eastAsia="es-ES"/>
+              </w:rPr>
+            </w:pPr>
+            <w:r>
+              <w:rPr>
+                <w:rFonts w:eastAsia="Times New Roman"/>
+                <w:color w:val="000000"/>
+                <w:lang w:val="es-ES" w:eastAsia="es-ES"/>
+              </w:rPr>
+              <w:t>Desarrolladores</w:t>
+            </w:r>
+          </w:p>
+        </w:tc>
+        <w:tc>
+          <w:tcPr>
+            <w:tcW w:w="5146" w:type="dxa"/>
+            <w:tcBorders>
+              <w:top w:val="single" w:sz="8" w:space="0" w:color="000000"/>
+              <w:left w:val="single" w:sz="8" w:space="0" w:color="000000"/>
+              <w:bottom w:val="single" w:sz="8" w:space="0" w:color="000000"/>
+              <w:right w:val="single" w:sz="8" w:space="0" w:color="000000"/>
+            </w:tcBorders>
+            <w:tcMar>
+              <w:top w:w="100" w:type="dxa"/>
+              <w:left w:w="100" w:type="dxa"/>
+              <w:bottom w:w="100" w:type="dxa"/>
+              <w:right w:w="100" w:type="dxa"/>
+            </w:tcMar>
+            <w:hideMark/>
+          </w:tcPr>
+          <w:p>
+            <w:pPr>
+              <w:spacing w:after="0" w:line="240" w:lineRule="auto"/>
+              <w:contextualSpacing w:val="0"/>
+              <w:rPr>
+                <w:rFonts w:ascii="Times New Roman" w:eastAsia="Times New Roman" w:hAnsi="Times New Roman" w:cs="Times New Roman"/>
+                <w:sz w:val="24"/>
+                <w:szCs w:val="24"/>
+                <w:lang w:val="es-ES" w:eastAsia="es-ES"/>
+              </w:rPr>
+            </w:pPr>
+            <w:r>
+              <w:rPr>
+                <w:rFonts w:eastAsia="Times New Roman"/>
+                <w:color w:val="000000"/>
+                <w:lang w:val="es-ES" w:eastAsia="es-ES"/>
+              </w:rPr>
+              <w:t>-Leer</w:t>
+            </w:r>
+          </w:p>
+          <w:p>
+            <w:pPr>
+              <w:spacing w:after="0" w:line="240" w:lineRule="auto"/>
+              <w:contextualSpacing w:val="0"/>
+              <w:rPr>
+                <w:rFonts w:ascii="Times New Roman" w:eastAsia="Times New Roman" w:hAnsi="Times New Roman" w:cs="Times New Roman"/>
+                <w:sz w:val="24"/>
+                <w:szCs w:val="24"/>
+                <w:lang w:val="es-ES" w:eastAsia="es-ES"/>
+              </w:rPr>
+            </w:pPr>
+            <w:r>
+              <w:rPr>
+                <w:rFonts w:eastAsia="Times New Roman"/>
+                <w:color w:val="000000"/>
+                <w:lang w:val="es-ES" w:eastAsia="es-ES"/>
+              </w:rPr>
+              <w:t>-Ejecutar</w:t>
+            </w:r>
+          </w:p>
+        </w:tc>
+      </w:tr>
+    </w:tbl>
     <w:p/>
     <w:p>
       <w:pPr>
-        <w:pStyle w:val="Ttulo2"/>
+        <w:pStyle w:val="Heading2"/>
         <w:numPr>
           <w:ilvl w:val="1"/>
           <w:numId w:val="1"/>
@@ -10047,6 +10819,11 @@
       <w:r>
         <w:t>Definición de la Estructura de la Librería</w:t>
       </w:r>
+      <w:r>
+        <w:tab/>
+      </w:r>
+      <w:bookmarkStart w:id="19" w:name="_GoBack"/>
+      <w:bookmarkEnd w:id="19"/>
     </w:p>
     <w:p>
       <w:pPr>
@@ -11581,6 +12358,453 @@
     </w:lvl>
   </w:abstractNum>
   <w:abstractNum w:abstractNumId="11" w15:restartNumberingAfterBreak="0">
+    <w:nsid w:val="24DE24DC"/>
+    <w:multiLevelType w:val="multilevel"/>
+    <w:tmpl w:val="AC049F9A"/>
+    <w:lvl w:ilvl="0">
+      <w:start w:val="1"/>
+      <w:numFmt w:val="bullet"/>
+      <w:lvlText w:val=""/>
+      <w:lvlJc w:val="left"/>
+      <w:pPr>
+        <w:tabs>
+          <w:tab w:val="num" w:pos="720"/>
+        </w:tabs>
+        <w:ind w:left="720" w:hanging="360"/>
+      </w:pPr>
+      <w:rPr>
+        <w:rFonts w:ascii="Symbol" w:hAnsi="Symbol" w:hint="default"/>
+        <w:sz w:val="20"/>
+      </w:rPr>
+    </w:lvl>
+    <w:lvl w:ilvl="1" w:tentative="1">
+      <w:start w:val="1"/>
+      <w:numFmt w:val="bullet"/>
+      <w:lvlText w:val="o"/>
+      <w:lvlJc w:val="left"/>
+      <w:pPr>
+        <w:tabs>
+          <w:tab w:val="num" w:pos="1440"/>
+        </w:tabs>
+        <w:ind w:left="1440" w:hanging="360"/>
+      </w:pPr>
+      <w:rPr>
+        <w:rFonts w:ascii="Courier New" w:hAnsi="Courier New" w:hint="default"/>
+        <w:sz w:val="20"/>
+      </w:rPr>
+    </w:lvl>
+    <w:lvl w:ilvl="2" w:tentative="1">
+      <w:start w:val="1"/>
+      <w:numFmt w:val="bullet"/>
+      <w:lvlText w:val=""/>
+      <w:lvlJc w:val="left"/>
+      <w:pPr>
+        <w:tabs>
+          <w:tab w:val="num" w:pos="2160"/>
+        </w:tabs>
+        <w:ind w:left="2160" w:hanging="360"/>
+      </w:pPr>
+      <w:rPr>
+        <w:rFonts w:ascii="Wingdings" w:hAnsi="Wingdings" w:hint="default"/>
+        <w:sz w:val="20"/>
+      </w:rPr>
+    </w:lvl>
+    <w:lvl w:ilvl="3" w:tentative="1">
+      <w:start w:val="1"/>
+      <w:numFmt w:val="bullet"/>
+      <w:lvlText w:val=""/>
+      <w:lvlJc w:val="left"/>
+      <w:pPr>
+        <w:tabs>
+          <w:tab w:val="num" w:pos="2880"/>
+        </w:tabs>
+        <w:ind w:left="2880" w:hanging="360"/>
+      </w:pPr>
+      <w:rPr>
+        <w:rFonts w:ascii="Wingdings" w:hAnsi="Wingdings" w:hint="default"/>
+        <w:sz w:val="20"/>
+      </w:rPr>
+    </w:lvl>
+    <w:lvl w:ilvl="4" w:tentative="1">
+      <w:start w:val="1"/>
+      <w:numFmt w:val="bullet"/>
+      <w:lvlText w:val=""/>
+      <w:lvlJc w:val="left"/>
+      <w:pPr>
+        <w:tabs>
+          <w:tab w:val="num" w:pos="3600"/>
+        </w:tabs>
+        <w:ind w:left="3600" w:hanging="360"/>
+      </w:pPr>
+      <w:rPr>
+        <w:rFonts w:ascii="Wingdings" w:hAnsi="Wingdings" w:hint="default"/>
+        <w:sz w:val="20"/>
+      </w:rPr>
+    </w:lvl>
+    <w:lvl w:ilvl="5" w:tentative="1">
+      <w:start w:val="1"/>
+      <w:numFmt w:val="bullet"/>
+      <w:lvlText w:val=""/>
+      <w:lvlJc w:val="left"/>
+      <w:pPr>
+        <w:tabs>
+          <w:tab w:val="num" w:pos="4320"/>
+        </w:tabs>
+        <w:ind w:left="4320" w:hanging="360"/>
+      </w:pPr>
+      <w:rPr>
+        <w:rFonts w:ascii="Wingdings" w:hAnsi="Wingdings" w:hint="default"/>
+        <w:sz w:val="20"/>
+      </w:rPr>
+    </w:lvl>
+    <w:lvl w:ilvl="6" w:tentative="1">
+      <w:start w:val="1"/>
+      <w:numFmt w:val="bullet"/>
+      <w:lvlText w:val=""/>
+      <w:lvlJc w:val="left"/>
+      <w:pPr>
+        <w:tabs>
+          <w:tab w:val="num" w:pos="5040"/>
+        </w:tabs>
+        <w:ind w:left="5040" w:hanging="360"/>
+      </w:pPr>
+      <w:rPr>
+        <w:rFonts w:ascii="Wingdings" w:hAnsi="Wingdings" w:hint="default"/>
+        <w:sz w:val="20"/>
+      </w:rPr>
+    </w:lvl>
+    <w:lvl w:ilvl="7" w:tentative="1">
+      <w:start w:val="1"/>
+      <w:numFmt w:val="bullet"/>
+      <w:lvlText w:val=""/>
+      <w:lvlJc w:val="left"/>
+      <w:pPr>
+        <w:tabs>
+          <w:tab w:val="num" w:pos="5760"/>
+        </w:tabs>
+        <w:ind w:left="5760" w:hanging="360"/>
+      </w:pPr>
+      <w:rPr>
+        <w:rFonts w:ascii="Wingdings" w:hAnsi="Wingdings" w:hint="default"/>
+        <w:sz w:val="20"/>
+      </w:rPr>
+    </w:lvl>
+    <w:lvl w:ilvl="8" w:tentative="1">
+      <w:start w:val="1"/>
+      <w:numFmt w:val="bullet"/>
+      <w:lvlText w:val=""/>
+      <w:lvlJc w:val="left"/>
+      <w:pPr>
+        <w:tabs>
+          <w:tab w:val="num" w:pos="6480"/>
+        </w:tabs>
+        <w:ind w:left="6480" w:hanging="360"/>
+      </w:pPr>
+      <w:rPr>
+        <w:rFonts w:ascii="Wingdings" w:hAnsi="Wingdings" w:hint="default"/>
+        <w:sz w:val="20"/>
+      </w:rPr>
+    </w:lvl>
+  </w:abstractNum>
+  <w:abstractNum w:abstractNumId="12" w15:restartNumberingAfterBreak="0">
+    <w:nsid w:val="28917D50"/>
+    <w:multiLevelType w:val="multilevel"/>
+    <w:tmpl w:val="89D2B98A"/>
+    <w:lvl w:ilvl="0">
+      <w:start w:val="1"/>
+      <w:numFmt w:val="bullet"/>
+      <w:lvlText w:val=""/>
+      <w:lvlJc w:val="left"/>
+      <w:pPr>
+        <w:tabs>
+          <w:tab w:val="num" w:pos="720"/>
+        </w:tabs>
+        <w:ind w:left="720" w:hanging="360"/>
+      </w:pPr>
+      <w:rPr>
+        <w:rFonts w:ascii="Symbol" w:hAnsi="Symbol" w:hint="default"/>
+        <w:sz w:val="20"/>
+      </w:rPr>
+    </w:lvl>
+    <w:lvl w:ilvl="1" w:tentative="1">
+      <w:start w:val="1"/>
+      <w:numFmt w:val="bullet"/>
+      <w:lvlText w:val="o"/>
+      <w:lvlJc w:val="left"/>
+      <w:pPr>
+        <w:tabs>
+          <w:tab w:val="num" w:pos="1440"/>
+        </w:tabs>
+        <w:ind w:left="1440" w:hanging="360"/>
+      </w:pPr>
+      <w:rPr>
+        <w:rFonts w:ascii="Courier New" w:hAnsi="Courier New" w:hint="default"/>
+        <w:sz w:val="20"/>
+      </w:rPr>
+    </w:lvl>
+    <w:lvl w:ilvl="2" w:tentative="1">
+      <w:start w:val="1"/>
+      <w:numFmt w:val="bullet"/>
+      <w:lvlText w:val=""/>
+      <w:lvlJc w:val="left"/>
+      <w:pPr>
+        <w:tabs>
+          <w:tab w:val="num" w:pos="2160"/>
+        </w:tabs>
+        <w:ind w:left="2160" w:hanging="360"/>
+      </w:pPr>
+      <w:rPr>
+        <w:rFonts w:ascii="Wingdings" w:hAnsi="Wingdings" w:hint="default"/>
+        <w:sz w:val="20"/>
+      </w:rPr>
+    </w:lvl>
+    <w:lvl w:ilvl="3" w:tentative="1">
+      <w:start w:val="1"/>
+      <w:numFmt w:val="bullet"/>
+      <w:lvlText w:val=""/>
+      <w:lvlJc w:val="left"/>
+      <w:pPr>
+        <w:tabs>
+          <w:tab w:val="num" w:pos="2880"/>
+        </w:tabs>
+        <w:ind w:left="2880" w:hanging="360"/>
+      </w:pPr>
+      <w:rPr>
+        <w:rFonts w:ascii="Wingdings" w:hAnsi="Wingdings" w:hint="default"/>
+        <w:sz w:val="20"/>
+      </w:rPr>
+    </w:lvl>
+    <w:lvl w:ilvl="4" w:tentative="1">
+      <w:start w:val="1"/>
+      <w:numFmt w:val="bullet"/>
+      <w:lvlText w:val=""/>
+      <w:lvlJc w:val="left"/>
+      <w:pPr>
+        <w:tabs>
+          <w:tab w:val="num" w:pos="3600"/>
+        </w:tabs>
+        <w:ind w:left="3600" w:hanging="360"/>
+      </w:pPr>
+      <w:rPr>
+        <w:rFonts w:ascii="Wingdings" w:hAnsi="Wingdings" w:hint="default"/>
+        <w:sz w:val="20"/>
+      </w:rPr>
+    </w:lvl>
+    <w:lvl w:ilvl="5" w:tentative="1">
+      <w:start w:val="1"/>
+      <w:numFmt w:val="bullet"/>
+      <w:lvlText w:val=""/>
+      <w:lvlJc w:val="left"/>
+      <w:pPr>
+        <w:tabs>
+          <w:tab w:val="num" w:pos="4320"/>
+        </w:tabs>
+        <w:ind w:left="4320" w:hanging="360"/>
+      </w:pPr>
+      <w:rPr>
+        <w:rFonts w:ascii="Wingdings" w:hAnsi="Wingdings" w:hint="default"/>
+        <w:sz w:val="20"/>
+      </w:rPr>
+    </w:lvl>
+    <w:lvl w:ilvl="6" w:tentative="1">
+      <w:start w:val="1"/>
+      <w:numFmt w:val="bullet"/>
+      <w:lvlText w:val=""/>
+      <w:lvlJc w:val="left"/>
+      <w:pPr>
+        <w:tabs>
+          <w:tab w:val="num" w:pos="5040"/>
+        </w:tabs>
+        <w:ind w:left="5040" w:hanging="360"/>
+      </w:pPr>
+      <w:rPr>
+        <w:rFonts w:ascii="Wingdings" w:hAnsi="Wingdings" w:hint="default"/>
+        <w:sz w:val="20"/>
+      </w:rPr>
+    </w:lvl>
+    <w:lvl w:ilvl="7" w:tentative="1">
+      <w:start w:val="1"/>
+      <w:numFmt w:val="bullet"/>
+      <w:lvlText w:val=""/>
+      <w:lvlJc w:val="left"/>
+      <w:pPr>
+        <w:tabs>
+          <w:tab w:val="num" w:pos="5760"/>
+        </w:tabs>
+        <w:ind w:left="5760" w:hanging="360"/>
+      </w:pPr>
+      <w:rPr>
+        <w:rFonts w:ascii="Wingdings" w:hAnsi="Wingdings" w:hint="default"/>
+        <w:sz w:val="20"/>
+      </w:rPr>
+    </w:lvl>
+    <w:lvl w:ilvl="8" w:tentative="1">
+      <w:start w:val="1"/>
+      <w:numFmt w:val="bullet"/>
+      <w:lvlText w:val=""/>
+      <w:lvlJc w:val="left"/>
+      <w:pPr>
+        <w:tabs>
+          <w:tab w:val="num" w:pos="6480"/>
+        </w:tabs>
+        <w:ind w:left="6480" w:hanging="360"/>
+      </w:pPr>
+      <w:rPr>
+        <w:rFonts w:ascii="Wingdings" w:hAnsi="Wingdings" w:hint="default"/>
+        <w:sz w:val="20"/>
+      </w:rPr>
+    </w:lvl>
+  </w:abstractNum>
+  <w:abstractNum w:abstractNumId="13" w15:restartNumberingAfterBreak="0">
+    <w:nsid w:val="34526069"/>
+    <w:multiLevelType w:val="multilevel"/>
+    <w:tmpl w:val="EDCE94CC"/>
+    <w:lvl w:ilvl="0">
+      <w:start w:val="1"/>
+      <w:numFmt w:val="bullet"/>
+      <w:lvlText w:val=""/>
+      <w:lvlJc w:val="left"/>
+      <w:pPr>
+        <w:tabs>
+          <w:tab w:val="num" w:pos="720"/>
+        </w:tabs>
+        <w:ind w:left="720" w:hanging="360"/>
+      </w:pPr>
+      <w:rPr>
+        <w:rFonts w:ascii="Symbol" w:hAnsi="Symbol" w:hint="default"/>
+        <w:sz w:val="20"/>
+      </w:rPr>
+    </w:lvl>
+    <w:lvl w:ilvl="1" w:tentative="1">
+      <w:start w:val="1"/>
+      <w:numFmt w:val="bullet"/>
+      <w:lvlText w:val="o"/>
+      <w:lvlJc w:val="left"/>
+      <w:pPr>
+        <w:tabs>
+          <w:tab w:val="num" w:pos="1440"/>
+        </w:tabs>
+        <w:ind w:left="1440" w:hanging="360"/>
+      </w:pPr>
+      <w:rPr>
+        <w:rFonts w:ascii="Courier New" w:hAnsi="Courier New" w:hint="default"/>
+        <w:sz w:val="20"/>
+      </w:rPr>
+    </w:lvl>
+    <w:lvl w:ilvl="2" w:tentative="1">
+      <w:start w:val="1"/>
+      <w:numFmt w:val="bullet"/>
+      <w:lvlText w:val=""/>
+      <w:lvlJc w:val="left"/>
+      <w:pPr>
+        <w:tabs>
+          <w:tab w:val="num" w:pos="2160"/>
+        </w:tabs>
+        <w:ind w:left="2160" w:hanging="360"/>
+      </w:pPr>
+      <w:rPr>
+        <w:rFonts w:ascii="Wingdings" w:hAnsi="Wingdings" w:hint="default"/>
+        <w:sz w:val="20"/>
+      </w:rPr>
+    </w:lvl>
+    <w:lvl w:ilvl="3" w:tentative="1">
+      <w:start w:val="1"/>
+      <w:numFmt w:val="bullet"/>
+      <w:lvlText w:val=""/>
+      <w:lvlJc w:val="left"/>
+      <w:pPr>
+        <w:tabs>
+          <w:tab w:val="num" w:pos="2880"/>
+        </w:tabs>
+        <w:ind w:left="2880" w:hanging="360"/>
+      </w:pPr>
+      <w:rPr>
+        <w:rFonts w:ascii="Wingdings" w:hAnsi="Wingdings" w:hint="default"/>
+        <w:sz w:val="20"/>
+      </w:rPr>
+    </w:lvl>
+    <w:lvl w:ilvl="4" w:tentative="1">
+      <w:start w:val="1"/>
+      <w:numFmt w:val="bullet"/>
+      <w:lvlText w:val=""/>
+      <w:lvlJc w:val="left"/>
+      <w:pPr>
+        <w:tabs>
+          <w:tab w:val="num" w:pos="3600"/>
+        </w:tabs>
+        <w:ind w:left="3600" w:hanging="360"/>
+      </w:pPr>
+      <w:rPr>
+        <w:rFonts w:ascii="Wingdings" w:hAnsi="Wingdings" w:hint="default"/>
+        <w:sz w:val="20"/>
+      </w:rPr>
+    </w:lvl>
+    <w:lvl w:ilvl="5" w:tentative="1">
+      <w:start w:val="1"/>
+      <w:numFmt w:val="bullet"/>
+      <w:lvlText w:val=""/>
+      <w:lvlJc w:val="left"/>
+      <w:pPr>
+        <w:tabs>
+          <w:tab w:val="num" w:pos="4320"/>
+        </w:tabs>
+        <w:ind w:left="4320" w:hanging="360"/>
+      </w:pPr>
+      <w:rPr>
+        <w:rFonts w:ascii="Wingdings" w:hAnsi="Wingdings" w:hint="default"/>
+        <w:sz w:val="20"/>
+      </w:rPr>
+    </w:lvl>
+    <w:lvl w:ilvl="6" w:tentative="1">
+      <w:start w:val="1"/>
+      <w:numFmt w:val="bullet"/>
+      <w:lvlText w:val=""/>
+      <w:lvlJc w:val="left"/>
+      <w:pPr>
+        <w:tabs>
+          <w:tab w:val="num" w:pos="5040"/>
+        </w:tabs>
+        <w:ind w:left="5040" w:hanging="360"/>
+      </w:pPr>
+      <w:rPr>
+        <w:rFonts w:ascii="Wingdings" w:hAnsi="Wingdings" w:hint="default"/>
+        <w:sz w:val="20"/>
+      </w:rPr>
+    </w:lvl>
+    <w:lvl w:ilvl="7" w:tentative="1">
+      <w:start w:val="1"/>
+      <w:numFmt w:val="bullet"/>
+      <w:lvlText w:val=""/>
+      <w:lvlJc w:val="left"/>
+      <w:pPr>
+        <w:tabs>
+          <w:tab w:val="num" w:pos="5760"/>
+        </w:tabs>
+        <w:ind w:left="5760" w:hanging="360"/>
+      </w:pPr>
+      <w:rPr>
+        <w:rFonts w:ascii="Wingdings" w:hAnsi="Wingdings" w:hint="default"/>
+        <w:sz w:val="20"/>
+      </w:rPr>
+    </w:lvl>
+    <w:lvl w:ilvl="8" w:tentative="1">
+      <w:start w:val="1"/>
+      <w:numFmt w:val="bullet"/>
+      <w:lvlText w:val=""/>
+      <w:lvlJc w:val="left"/>
+      <w:pPr>
+        <w:tabs>
+          <w:tab w:val="num" w:pos="6480"/>
+        </w:tabs>
+        <w:ind w:left="6480" w:hanging="360"/>
+      </w:pPr>
+      <w:rPr>
+        <w:rFonts w:ascii="Wingdings" w:hAnsi="Wingdings" w:hint="default"/>
+        <w:sz w:val="20"/>
+      </w:rPr>
+    </w:lvl>
+  </w:abstractNum>
+  <w:abstractNum w:abstractNumId="14" w15:restartNumberingAfterBreak="0">
     <w:nsid w:val="429D383C"/>
     <w:multiLevelType w:val="hybridMultilevel"/>
     <w:tmpl w:val="07C6B6F6"/>
@@ -11692,7 +12916,7 @@
       </w:rPr>
     </w:lvl>
   </w:abstractNum>
-  <w:abstractNum w:abstractNumId="12" w15:restartNumberingAfterBreak="0">
+  <w:abstractNum w:abstractNumId="15" w15:restartNumberingAfterBreak="0">
     <w:nsid w:val="47206526"/>
     <w:multiLevelType w:val="hybridMultilevel"/>
     <w:tmpl w:val="A684A34C"/>
@@ -11805,7 +13029,7 @@
       </w:rPr>
     </w:lvl>
   </w:abstractNum>
-  <w:abstractNum w:abstractNumId="13" w15:restartNumberingAfterBreak="0">
+  <w:abstractNum w:abstractNumId="16" w15:restartNumberingAfterBreak="0">
     <w:nsid w:val="53E94813"/>
     <w:multiLevelType w:val="hybridMultilevel"/>
     <w:tmpl w:val="7D941CFC"/>
@@ -11918,7 +13142,7 @@
       </w:rPr>
     </w:lvl>
   </w:abstractNum>
-  <w:abstractNum w:abstractNumId="14" w15:restartNumberingAfterBreak="0">
+  <w:abstractNum w:abstractNumId="17" w15:restartNumberingAfterBreak="0">
     <w:nsid w:val="56CD3442"/>
     <w:multiLevelType w:val="hybridMultilevel"/>
     <w:tmpl w:val="FBE87DD8"/>
@@ -12031,7 +13255,156 @@
       </w:rPr>
     </w:lvl>
   </w:abstractNum>
-  <w:abstractNum w:abstractNumId="15" w15:restartNumberingAfterBreak="0">
+  <w:abstractNum w:abstractNumId="18" w15:restartNumberingAfterBreak="0">
+    <w:nsid w:val="694013D0"/>
+    <w:multiLevelType w:val="multilevel"/>
+    <w:tmpl w:val="8A0ED438"/>
+    <w:lvl w:ilvl="0">
+      <w:start w:val="1"/>
+      <w:numFmt w:val="bullet"/>
+      <w:lvlText w:val=""/>
+      <w:lvlJc w:val="left"/>
+      <w:pPr>
+        <w:tabs>
+          <w:tab w:val="num" w:pos="720"/>
+        </w:tabs>
+        <w:ind w:left="720" w:hanging="360"/>
+      </w:pPr>
+      <w:rPr>
+        <w:rFonts w:ascii="Symbol" w:hAnsi="Symbol" w:hint="default"/>
+        <w:sz w:val="20"/>
+      </w:rPr>
+    </w:lvl>
+    <w:lvl w:ilvl="1" w:tentative="1">
+      <w:start w:val="1"/>
+      <w:numFmt w:val="bullet"/>
+      <w:lvlText w:val="o"/>
+      <w:lvlJc w:val="left"/>
+      <w:pPr>
+        <w:tabs>
+          <w:tab w:val="num" w:pos="1440"/>
+        </w:tabs>
+        <w:ind w:left="1440" w:hanging="360"/>
+      </w:pPr>
+      <w:rPr>
+        <w:rFonts w:ascii="Courier New" w:hAnsi="Courier New" w:hint="default"/>
+        <w:sz w:val="20"/>
+      </w:rPr>
+    </w:lvl>
+    <w:lvl w:ilvl="2" w:tentative="1">
+      <w:start w:val="1"/>
+      <w:numFmt w:val="bullet"/>
+      <w:lvlText w:val=""/>
+      <w:lvlJc w:val="left"/>
+      <w:pPr>
+        <w:tabs>
+          <w:tab w:val="num" w:pos="2160"/>
+        </w:tabs>
+        <w:ind w:left="2160" w:hanging="360"/>
+      </w:pPr>
+      <w:rPr>
+        <w:rFonts w:ascii="Wingdings" w:hAnsi="Wingdings" w:hint="default"/>
+        <w:sz w:val="20"/>
+      </w:rPr>
+    </w:lvl>
+    <w:lvl w:ilvl="3" w:tentative="1">
+      <w:start w:val="1"/>
+      <w:numFmt w:val="bullet"/>
+      <w:lvlText w:val=""/>
+      <w:lvlJc w:val="left"/>
+      <w:pPr>
+        <w:tabs>
+          <w:tab w:val="num" w:pos="2880"/>
+        </w:tabs>
+        <w:ind w:left="2880" w:hanging="360"/>
+      </w:pPr>
+      <w:rPr>
+        <w:rFonts w:ascii="Wingdings" w:hAnsi="Wingdings" w:hint="default"/>
+        <w:sz w:val="20"/>
+      </w:rPr>
+    </w:lvl>
+    <w:lvl w:ilvl="4" w:tentative="1">
+      <w:start w:val="1"/>
+      <w:numFmt w:val="bullet"/>
+      <w:lvlText w:val=""/>
+      <w:lvlJc w:val="left"/>
+      <w:pPr>
+        <w:tabs>
+          <w:tab w:val="num" w:pos="3600"/>
+        </w:tabs>
+        <w:ind w:left="3600" w:hanging="360"/>
+      </w:pPr>
+      <w:rPr>
+        <w:rFonts w:ascii="Wingdings" w:hAnsi="Wingdings" w:hint="default"/>
+        <w:sz w:val="20"/>
+      </w:rPr>
+    </w:lvl>
+    <w:lvl w:ilvl="5" w:tentative="1">
+      <w:start w:val="1"/>
+      <w:numFmt w:val="bullet"/>
+      <w:lvlText w:val=""/>
+      <w:lvlJc w:val="left"/>
+      <w:pPr>
+        <w:tabs>
+          <w:tab w:val="num" w:pos="4320"/>
+        </w:tabs>
+        <w:ind w:left="4320" w:hanging="360"/>
+      </w:pPr>
+      <w:rPr>
+        <w:rFonts w:ascii="Wingdings" w:hAnsi="Wingdings" w:hint="default"/>
+        <w:sz w:val="20"/>
+      </w:rPr>
+    </w:lvl>
+    <w:lvl w:ilvl="6" w:tentative="1">
+      <w:start w:val="1"/>
+      <w:numFmt w:val="bullet"/>
+      <w:lvlText w:val=""/>
+      <w:lvlJc w:val="left"/>
+      <w:pPr>
+        <w:tabs>
+          <w:tab w:val="num" w:pos="5040"/>
+        </w:tabs>
+        <w:ind w:left="5040" w:hanging="360"/>
+      </w:pPr>
+      <w:rPr>
+        <w:rFonts w:ascii="Wingdings" w:hAnsi="Wingdings" w:hint="default"/>
+        <w:sz w:val="20"/>
+      </w:rPr>
+    </w:lvl>
+    <w:lvl w:ilvl="7" w:tentative="1">
+      <w:start w:val="1"/>
+      <w:numFmt w:val="bullet"/>
+      <w:lvlText w:val=""/>
+      <w:lvlJc w:val="left"/>
+      <w:pPr>
+        <w:tabs>
+          <w:tab w:val="num" w:pos="5760"/>
+        </w:tabs>
+        <w:ind w:left="5760" w:hanging="360"/>
+      </w:pPr>
+      <w:rPr>
+        <w:rFonts w:ascii="Wingdings" w:hAnsi="Wingdings" w:hint="default"/>
+        <w:sz w:val="20"/>
+      </w:rPr>
+    </w:lvl>
+    <w:lvl w:ilvl="8" w:tentative="1">
+      <w:start w:val="1"/>
+      <w:numFmt w:val="bullet"/>
+      <w:lvlText w:val=""/>
+      <w:lvlJc w:val="left"/>
+      <w:pPr>
+        <w:tabs>
+          <w:tab w:val="num" w:pos="6480"/>
+        </w:tabs>
+        <w:ind w:left="6480" w:hanging="360"/>
+      </w:pPr>
+      <w:rPr>
+        <w:rFonts w:ascii="Wingdings" w:hAnsi="Wingdings" w:hint="default"/>
+        <w:sz w:val="20"/>
+      </w:rPr>
+    </w:lvl>
+  </w:abstractNum>
+  <w:abstractNum w:abstractNumId="19" w15:restartNumberingAfterBreak="0">
     <w:nsid w:val="69DB3D74"/>
     <w:multiLevelType w:val="multilevel"/>
     <w:tmpl w:val="0F8E7FB5"/>
@@ -12144,7 +13517,7 @@
       </w:rPr>
     </w:lvl>
   </w:abstractNum>
-  <w:abstractNum w:abstractNumId="16" w15:restartNumberingAfterBreak="0">
+  <w:abstractNum w:abstractNumId="20" w15:restartNumberingAfterBreak="0">
     <w:nsid w:val="7FBEF5E4"/>
     <w:multiLevelType w:val="multilevel"/>
     <w:tmpl w:val="7FBEF5E4"/>
@@ -12303,7 +13676,7 @@
     <w:abstractNumId w:val="4"/>
   </w:num>
   <w:num w:numId="7">
-    <w:abstractNumId w:val="16"/>
+    <w:abstractNumId w:val="20"/>
   </w:num>
   <w:num w:numId="8">
     <w:abstractNumId w:val="3"/>
@@ -12312,31 +13685,43 @@
     <w:abstractNumId w:val="0"/>
   </w:num>
   <w:num w:numId="10">
-    <w:abstractNumId w:val="15"/>
+    <w:abstractNumId w:val="19"/>
   </w:num>
   <w:num w:numId="11">
     <w:abstractNumId w:val="10"/>
   </w:num>
   <w:num w:numId="12">
-    <w:abstractNumId w:val="11"/>
+    <w:abstractNumId w:val="14"/>
   </w:num>
   <w:num w:numId="13">
     <w:abstractNumId w:val="6"/>
   </w:num>
   <w:num w:numId="14">
-    <w:abstractNumId w:val="14"/>
+    <w:abstractNumId w:val="17"/>
   </w:num>
   <w:num w:numId="15">
     <w:abstractNumId w:val="9"/>
   </w:num>
   <w:num w:numId="16">
-    <w:abstractNumId w:val="12"/>
+    <w:abstractNumId w:val="15"/>
   </w:num>
   <w:num w:numId="17">
     <w:abstractNumId w:val="6"/>
   </w:num>
   <w:num w:numId="18">
+    <w:abstractNumId w:val="16"/>
+  </w:num>
+  <w:num w:numId="19">
+    <w:abstractNumId w:val="11"/>
+  </w:num>
+  <w:num w:numId="20">
+    <w:abstractNumId w:val="12"/>
+  </w:num>
+  <w:num w:numId="21">
     <w:abstractNumId w:val="13"/>
+  </w:num>
+  <w:num w:numId="22">
+    <w:abstractNumId w:val="18"/>
   </w:num>
 </w:numbering>
 </file>
@@ -12744,7 +14129,7 @@
       <w:lang w:val="es" w:eastAsia="en-US"/>
     </w:rPr>
   </w:style>
-  <w:style w:type="paragraph" w:styleId="Ttulo1">
+  <w:style w:type="paragraph" w:styleId="Heading1">
     <w:name w:val="heading 1"/>
     <w:basedOn w:val="Normal"/>
     <w:next w:val="Normal"/>
@@ -12760,7 +14145,7 @@
       <w:szCs w:val="40"/>
     </w:rPr>
   </w:style>
-  <w:style w:type="paragraph" w:styleId="Ttulo2">
+  <w:style w:type="paragraph" w:styleId="Heading2">
     <w:name w:val="heading 2"/>
     <w:basedOn w:val="Normal"/>
     <w:next w:val="Normal"/>
@@ -12776,7 +14161,7 @@
       <w:szCs w:val="32"/>
     </w:rPr>
   </w:style>
-  <w:style w:type="paragraph" w:styleId="Ttulo3">
+  <w:style w:type="paragraph" w:styleId="Heading3">
     <w:name w:val="heading 3"/>
     <w:basedOn w:val="Normal"/>
     <w:next w:val="Normal"/>
@@ -12792,7 +14177,7 @@
       <w:szCs w:val="28"/>
     </w:rPr>
   </w:style>
-  <w:style w:type="paragraph" w:styleId="Ttulo4">
+  <w:style w:type="paragraph" w:styleId="Heading4">
     <w:name w:val="heading 4"/>
     <w:basedOn w:val="Normal"/>
     <w:next w:val="Normal"/>
@@ -12808,7 +14193,7 @@
       <w:szCs w:val="24"/>
     </w:rPr>
   </w:style>
-  <w:style w:type="paragraph" w:styleId="Ttulo5">
+  <w:style w:type="paragraph" w:styleId="Heading5">
     <w:name w:val="heading 5"/>
     <w:basedOn w:val="Normal"/>
     <w:next w:val="Normal"/>
@@ -12822,7 +14207,7 @@
       <w:color w:val="666666"/>
     </w:rPr>
   </w:style>
-  <w:style w:type="paragraph" w:styleId="Ttulo6">
+  <w:style w:type="paragraph" w:styleId="Heading6">
     <w:name w:val="heading 6"/>
     <w:basedOn w:val="Normal"/>
     <w:next w:val="Normal"/>
@@ -12837,13 +14222,13 @@
       <w:color w:val="666666"/>
     </w:rPr>
   </w:style>
-  <w:style w:type="character" w:default="1" w:styleId="Fuentedeprrafopredeter">
+  <w:style w:type="character" w:default="1" w:styleId="DefaultParagraphFont">
     <w:name w:val="Default Paragraph Font"/>
     <w:uiPriority w:val="1"/>
     <w:semiHidden/>
     <w:unhideWhenUsed/>
   </w:style>
-  <w:style w:type="table" w:default="1" w:styleId="Tablanormal">
+  <w:style w:type="table" w:default="1" w:styleId="TableNormal">
     <w:name w:val="Normal Table"/>
     <w:uiPriority w:val="99"/>
     <w:semiHidden/>
@@ -12858,16 +14243,16 @@
       </w:tblCellMar>
     </w:tblPr>
   </w:style>
-  <w:style w:type="numbering" w:default="1" w:styleId="Sinlista">
+  <w:style w:type="numbering" w:default="1" w:styleId="NoList">
     <w:name w:val="No List"/>
     <w:uiPriority w:val="99"/>
     <w:semiHidden/>
     <w:unhideWhenUsed/>
   </w:style>
-  <w:style w:type="paragraph" w:styleId="Piedepgina">
+  <w:style w:type="paragraph" w:styleId="Footer">
     <w:name w:val="footer"/>
     <w:basedOn w:val="Normal"/>
-    <w:link w:val="PiedepginaCar"/>
+    <w:link w:val="FooterChar"/>
     <w:uiPriority w:val="99"/>
     <w:unhideWhenUsed/>
     <w:pPr>
@@ -12878,10 +14263,10 @@
       <w:spacing w:line="240" w:lineRule="auto"/>
     </w:pPr>
   </w:style>
-  <w:style w:type="paragraph" w:styleId="Encabezado">
+  <w:style w:type="paragraph" w:styleId="Header">
     <w:name w:val="header"/>
     <w:basedOn w:val="Normal"/>
-    <w:link w:val="EncabezadoCar"/>
+    <w:link w:val="HeaderChar"/>
     <w:uiPriority w:val="99"/>
     <w:unhideWhenUsed/>
     <w:pPr>
@@ -12908,7 +14293,7 @@
       <w:lang w:val="es-PE" w:eastAsia="es-PE"/>
     </w:rPr>
   </w:style>
-  <w:style w:type="paragraph" w:styleId="Subttulo">
+  <w:style w:type="paragraph" w:styleId="Subtitle">
     <w:name w:val="Subtitle"/>
     <w:basedOn w:val="Normal"/>
     <w:next w:val="Normal"/>
@@ -12923,7 +14308,7 @@
       <w:szCs w:val="30"/>
     </w:rPr>
   </w:style>
-  <w:style w:type="paragraph" w:styleId="Ttulo">
+  <w:style w:type="paragraph" w:styleId="Title">
     <w:name w:val="Title"/>
     <w:basedOn w:val="Normal"/>
     <w:next w:val="Normal"/>
@@ -12937,7 +14322,7 @@
       <w:szCs w:val="52"/>
     </w:rPr>
   </w:style>
-  <w:style w:type="paragraph" w:styleId="TDC1">
+  <w:style w:type="paragraph" w:styleId="TOC1">
     <w:name w:val="toc 1"/>
     <w:basedOn w:val="Normal"/>
     <w:next w:val="Normal"/>
@@ -12947,7 +14332,7 @@
       <w:spacing w:after="100"/>
     </w:pPr>
   </w:style>
-  <w:style w:type="paragraph" w:styleId="TDC2">
+  <w:style w:type="paragraph" w:styleId="TOC2">
     <w:name w:val="toc 2"/>
     <w:basedOn w:val="Normal"/>
     <w:next w:val="Normal"/>
@@ -12958,7 +14343,7 @@
       <w:ind w:left="220"/>
     </w:pPr>
   </w:style>
-  <w:style w:type="paragraph" w:styleId="TDC3">
+  <w:style w:type="paragraph" w:styleId="TOC3">
     <w:name w:val="toc 3"/>
     <w:basedOn w:val="Normal"/>
     <w:next w:val="Normal"/>
@@ -12969,9 +14354,9 @@
       <w:ind w:left="440"/>
     </w:pPr>
   </w:style>
-  <w:style w:type="character" w:styleId="Hipervnculo">
+  <w:style w:type="character" w:styleId="Hyperlink">
     <w:name w:val="Hyperlink"/>
-    <w:basedOn w:val="Fuentedeprrafopredeter"/>
+    <w:basedOn w:val="DefaultParagraphFont"/>
     <w:uiPriority w:val="99"/>
     <w:unhideWhenUsed/>
     <w:rPr>
@@ -12979,9 +14364,9 @@
       <w:u w:val="single"/>
     </w:rPr>
   </w:style>
-  <w:style w:type="table" w:styleId="Tablaconcuadrcula">
+  <w:style w:type="table" w:styleId="TableGrid">
     <w:name w:val="Table Grid"/>
-    <w:basedOn w:val="Tablanormal"/>
+    <w:basedOn w:val="TableNormal"/>
     <w:uiPriority w:val="39"/>
     <w:pPr>
       <w:spacing w:line="240" w:lineRule="auto"/>
@@ -13034,23 +14419,23 @@
   </w:style>
   <w:style w:type="character" w:customStyle="1" w:styleId="apple-tab-span">
     <w:name w:val="apple-tab-span"/>
-    <w:basedOn w:val="Fuentedeprrafopredeter"/>
+    <w:basedOn w:val="DefaultParagraphFont"/>
   </w:style>
-  <w:style w:type="character" w:customStyle="1" w:styleId="EncabezadoCar">
-    <w:name w:val="Encabezado Car"/>
-    <w:basedOn w:val="Fuentedeprrafopredeter"/>
-    <w:link w:val="Encabezado"/>
+  <w:style w:type="character" w:customStyle="1" w:styleId="HeaderChar">
+    <w:name w:val="Header Char"/>
+    <w:basedOn w:val="DefaultParagraphFont"/>
+    <w:link w:val="Header"/>
     <w:uiPriority w:val="99"/>
   </w:style>
-  <w:style w:type="character" w:customStyle="1" w:styleId="PiedepginaCar">
-    <w:name w:val="Pie de página Car"/>
-    <w:basedOn w:val="Fuentedeprrafopredeter"/>
-    <w:link w:val="Piedepgina"/>
+  <w:style w:type="character" w:customStyle="1" w:styleId="FooterChar">
+    <w:name w:val="Footer Char"/>
+    <w:basedOn w:val="DefaultParagraphFont"/>
+    <w:link w:val="Footer"/>
     <w:uiPriority w:val="99"/>
   </w:style>
   <w:style w:type="table" w:customStyle="1" w:styleId="Tabladecuadrcula1Claro-nfasis21">
     <w:name w:val="Tabla de cuadrícula 1 Claro - Énfasis 21"/>
-    <w:basedOn w:val="Tablanormal"/>
+    <w:basedOn w:val="TableNormal"/>
     <w:uiPriority w:val="46"/>
     <w:pPr>
       <w:spacing w:line="240" w:lineRule="auto"/>
@@ -13104,7 +14489,7 @@
   </w:style>
   <w:style w:type="table" w:customStyle="1" w:styleId="Tablanormal51">
     <w:name w:val="Tabla normal 51"/>
-    <w:basedOn w:val="Tablanormal"/>
+    <w:basedOn w:val="TableNormal"/>
     <w:uiPriority w:val="45"/>
     <w:pPr>
       <w:spacing w:line="240" w:lineRule="auto"/>
@@ -13220,7 +14605,7 @@
   </w:style>
   <w:style w:type="table" w:customStyle="1" w:styleId="Tabladecuadrcula1clara1">
     <w:name w:val="Tabla de cuadrícula 1 clara1"/>
-    <w:basedOn w:val="Tablanormal"/>
+    <w:basedOn w:val="TableNormal"/>
     <w:uiPriority w:val="46"/>
     <w:pPr>
       <w:spacing w:line="240" w:lineRule="auto"/>
@@ -13272,7 +14657,7 @@
       </w:rPr>
     </w:tblStylePr>
   </w:style>
-  <w:style w:type="paragraph" w:styleId="Prrafodelista">
+  <w:style w:type="paragraph" w:styleId="ListParagraph">
     <w:name w:val="List Paragraph"/>
     <w:basedOn w:val="Normal"/>
     <w:uiPriority w:val="34"/>
@@ -13281,9 +14666,9 @@
       <w:ind w:left="720"/>
     </w:pPr>
   </w:style>
-  <w:style w:type="table" w:styleId="Tablaconcuadrcula1clara-nfasis5">
+  <w:style w:type="table" w:styleId="GridTable1Light-Accent5">
     <w:name w:val="Grid Table 1 Light Accent 5"/>
-    <w:basedOn w:val="Tablanormal"/>
+    <w:basedOn w:val="TableNormal"/>
     <w:uiPriority w:val="46"/>
     <w:rsid w:val="00DD7AAB"/>
     <w:pPr>
@@ -13338,9 +14723,9 @@
       </w:rPr>
     </w:tblStylePr>
   </w:style>
-  <w:style w:type="table" w:styleId="Tablaconcuadrcula1clara">
+  <w:style w:type="table" w:styleId="GridTable1Light">
     <w:name w:val="Grid Table 1 Light"/>
-    <w:basedOn w:val="Tablanormal"/>
+    <w:basedOn w:val="TableNormal"/>
     <w:uiPriority w:val="46"/>
     <w:rsid w:val="00C52F3B"/>
     <w:pPr>
@@ -13395,9 +14780,9 @@
       </w:rPr>
     </w:tblStylePr>
   </w:style>
-  <w:style w:type="table" w:styleId="Tablanormal1">
+  <w:style w:type="table" w:styleId="PlainTable1">
     <w:name w:val="Plain Table 1"/>
-    <w:basedOn w:val="Tablanormal"/>
+    <w:basedOn w:val="TableNormal"/>
     <w:uiPriority w:val="41"/>
     <w:rsid w:val="00B30360"/>
     <w:pPr>

</xml_diff>

<commit_message>
estructura de la libreria
</commit_message>
<xml_diff>
--- a/Documentos/PGC.docx
+++ b/Documentos/PGC.docx
@@ -10024,8 +10024,6 @@
       <w:r>
         <w:t>y elementos</w:t>
       </w:r>
-      <w:bookmarkStart w:id="19" w:name="_GoBack"/>
-      <w:bookmarkEnd w:id="19"/>
     </w:p>
     <w:p>
       <w:pPr>
@@ -10035,7 +10033,6 @@
         <w:t>Guiándonos del proyecto de Sistema de Taxi San Marcos.</w:t>
       </w:r>
     </w:p>
-    <w:p/>
     <w:p>
       <w:pPr>
         <w:pStyle w:val="Ttulo2"/>
@@ -10050,8 +10047,14 @@
     </w:p>
     <w:p>
       <w:pPr>
-        <w:ind w:left="720"/>
-      </w:pPr>
+        <w:ind w:left="1440"/>
+      </w:pPr>
+      <w:r>
+        <w:rPr>
+          <w:color w:val="000000"/>
+        </w:rPr>
+        <w:t>En el presente gráfico se presenta la estructura de la librería a un mediano nivel de detalle.</w:t>
+      </w:r>
     </w:p>
     <w:p>
       <w:pPr>
@@ -10067,11 +10070,71 @@
           <w:lang w:eastAsia="es-PE"/>
         </w:rPr>
       </w:pPr>
+      <w:bookmarkStart w:id="19" w:name="_GoBack"/>
+      <w:r>
+        <w:rPr>
+          <w:noProof/>
+          <w:color w:val="000000"/>
+        </w:rPr>
+        <w:lastRenderedPageBreak/>
+        <w:drawing>
+          <wp:inline distT="0" distB="0" distL="0" distR="0" wp14:anchorId="23C276E0" wp14:editId="76572253">
+            <wp:extent cx="5676900" cy="5783155"/>
+            <wp:effectExtent l="0" t="0" r="0" b="8255"/>
+            <wp:docPr id="1" name="Imagen 1" descr="https://lh4.googleusercontent.com/m0N9VBIBWXZQUrT8Y_9PuQsl4xTbCpDN_9kid6DyLpL4mbRb4YzPOc0rGzGzlu6Uz4n2VtZE9YPIagn10mI6kexTR4P6IBQ15nWUAuNgZVpqh9OXgdghMvpyU5HmtOKYJKRf0Zy6"/>
+            <wp:cNvGraphicFramePr>
+              <a:graphicFrameLocks xmlns:a="http://schemas.openxmlformats.org/drawingml/2006/main" noChangeAspect="1"/>
+            </wp:cNvGraphicFramePr>
+            <a:graphic xmlns:a="http://schemas.openxmlformats.org/drawingml/2006/main">
+              <a:graphicData uri="http://schemas.openxmlformats.org/drawingml/2006/picture">
+                <pic:pic xmlns:pic="http://schemas.openxmlformats.org/drawingml/2006/picture">
+                  <pic:nvPicPr>
+                    <pic:cNvPr id="0" name="Picture 1" descr="https://lh4.googleusercontent.com/m0N9VBIBWXZQUrT8Y_9PuQsl4xTbCpDN_9kid6DyLpL4mbRb4YzPOc0rGzGzlu6Uz4n2VtZE9YPIagn10mI6kexTR4P6IBQ15nWUAuNgZVpqh9OXgdghMvpyU5HmtOKYJKRf0Zy6"/>
+                    <pic:cNvPicPr>
+                      <a:picLocks noChangeAspect="1" noChangeArrowheads="1"/>
+                    </pic:cNvPicPr>
+                  </pic:nvPicPr>
+                  <pic:blipFill rotWithShape="1">
+                    <a:blip r:embed="rId8">
+                      <a:extLst>
+                        <a:ext uri="{28A0092B-C50C-407E-A947-70E740481C1C}">
+                          <a14:useLocalDpi xmlns:a14="http://schemas.microsoft.com/office/drawing/2010/main" val="0"/>
+                        </a:ext>
+                      </a:extLst>
+                    </a:blip>
+                    <a:srcRect l="24754" r="22583"/>
+                    <a:stretch/>
+                  </pic:blipFill>
+                  <pic:spPr bwMode="auto">
+                    <a:xfrm>
+                      <a:off x="0" y="0"/>
+                      <a:ext cx="5692654" cy="5799204"/>
+                    </a:xfrm>
+                    <a:prstGeom prst="rect">
+                      <a:avLst/>
+                    </a:prstGeom>
+                    <a:noFill/>
+                    <a:ln>
+                      <a:noFill/>
+                    </a:ln>
+                    <a:extLst>
+                      <a:ext uri="{53640926-AAD7-44D8-BBD7-CCE9431645EC}">
+                        <a14:shadowObscured xmlns:a14="http://schemas.microsoft.com/office/drawing/2010/main"/>
+                      </a:ext>
+                    </a:extLst>
+                  </pic:spPr>
+                </pic:pic>
+              </a:graphicData>
+            </a:graphic>
+          </wp:inline>
+        </w:drawing>
+      </w:r>
+      <w:bookmarkEnd w:id="19"/>
     </w:p>
     <w:sectPr>
-      <w:headerReference w:type="default" r:id="rId8"/>
-      <w:footerReference w:type="default" r:id="rId9"/>
-      <w:footerReference w:type="first" r:id="rId10"/>
+      <w:headerReference w:type="default" r:id="rId9"/>
+      <w:footerReference w:type="default" r:id="rId10"/>
+      <w:footerReference w:type="first" r:id="rId11"/>
       <w:pgSz w:w="11909" w:h="16834"/>
       <w:pgMar w:top="1440" w:right="1440" w:bottom="1440" w:left="1440" w:header="720" w:footer="720" w:gutter="0"/>
       <w:pgNumType w:start="0"/>

</xml_diff>

<commit_message>
Corrigiendo 2.3 y 3.1
</commit_message>
<xml_diff>
--- a/Documentos/PGC.docx
+++ b/Documentos/PGC.docx
@@ -1,6 +1,6 @@
 
 <file path=word/document.xml><?xml version="1.0" encoding="utf-8"?>
-<w:document xmlns:wpc="http://schemas.microsoft.com/office/word/2010/wordprocessingCanvas" xmlns:cx="http://schemas.microsoft.com/office/drawing/2014/chartex" xmlns:cx1="http://schemas.microsoft.com/office/drawing/2015/9/8/chartex" xmlns:cx2="http://schemas.microsoft.com/office/drawing/2015/10/21/chartex" xmlns:cx3="http://schemas.microsoft.com/office/drawing/2016/5/9/chartex" xmlns:cx4="http://schemas.microsoft.com/office/drawing/2016/5/10/chartex" xmlns:cx5="http://schemas.microsoft.com/office/drawing/2016/5/11/chartex" xmlns:cx6="http://schemas.microsoft.com/office/drawing/2016/5/12/chartex" xmlns:cx7="http://schemas.microsoft.com/office/drawing/2016/5/13/chartex" xmlns:cx8="http://schemas.microsoft.com/office/drawing/2016/5/14/chartex" xmlns:mc="http://schemas.openxmlformats.org/markup-compatibility/2006" xmlns:aink="http://schemas.microsoft.com/office/drawing/2016/ink" xmlns:am3d="http://schemas.microsoft.com/office/drawing/2017/model3d" xmlns:o="urn:schemas-microsoft-com:office:office" xmlns:r="http://schemas.openxmlformats.org/officeDocument/2006/relationships" xmlns:m="http://schemas.openxmlformats.org/officeDocument/2006/math" xmlns:v="urn:schemas-microsoft-com:vml" xmlns:wp14="http://schemas.microsoft.com/office/word/2010/wordprocessingDrawing" xmlns:wp="http://schemas.openxmlformats.org/drawingml/2006/wordprocessingDrawing" xmlns:w10="urn:schemas-microsoft-com:office:word" xmlns:w="http://schemas.openxmlformats.org/wordprocessingml/2006/main" xmlns:w14="http://schemas.microsoft.com/office/word/2010/wordml" xmlns:w15="http://schemas.microsoft.com/office/word/2012/wordml" xmlns:w16cid="http://schemas.microsoft.com/office/word/2016/wordml/cid" xmlns:w16se="http://schemas.microsoft.com/office/word/2015/wordml/symex" xmlns:wpg="http://schemas.microsoft.com/office/word/2010/wordprocessingGroup" xmlns:wpi="http://schemas.microsoft.com/office/word/2010/wordprocessingInk" xmlns:wne="http://schemas.microsoft.com/office/word/2006/wordml" xmlns:wps="http://schemas.microsoft.com/office/word/2010/wordprocessingShape" mc:Ignorable="w14 w15 w16se w16cid wp14">
+<w:document xmlns:wpc="http://schemas.microsoft.com/office/word/2010/wordprocessingCanvas" xmlns:cx="http://schemas.microsoft.com/office/drawing/2014/chartex" xmlns:mc="http://schemas.openxmlformats.org/markup-compatibility/2006" xmlns:o="urn:schemas-microsoft-com:office:office" xmlns:r="http://schemas.openxmlformats.org/officeDocument/2006/relationships" xmlns:m="http://schemas.openxmlformats.org/officeDocument/2006/math" xmlns:v="urn:schemas-microsoft-com:vml" xmlns:wp14="http://schemas.microsoft.com/office/word/2010/wordprocessingDrawing" xmlns:wp="http://schemas.openxmlformats.org/drawingml/2006/wordprocessingDrawing" xmlns:w10="urn:schemas-microsoft-com:office:word" xmlns:w="http://schemas.openxmlformats.org/wordprocessingml/2006/main" xmlns:w14="http://schemas.microsoft.com/office/word/2010/wordml" xmlns:w15="http://schemas.microsoft.com/office/word/2012/wordml" xmlns:w16se="http://schemas.microsoft.com/office/word/2015/wordml/symex" xmlns:wpg="http://schemas.microsoft.com/office/word/2010/wordprocessingGroup" xmlns:wpi="http://schemas.microsoft.com/office/word/2010/wordprocessingInk" xmlns:wne="http://schemas.microsoft.com/office/word/2006/wordml" xmlns:wps="http://schemas.microsoft.com/office/word/2010/wordprocessingShape" mc:Ignorable="w14 w15 w16se wp14">
   <w:body>
     <w:p>
       <w:pPr>
@@ -41,18 +41,8 @@
           <w:sz w:val="36"/>
           <w:szCs w:val="36"/>
         </w:rPr>
-        <w:t xml:space="preserve">Consultora </w:t>
+        <w:t>Consultora ElmerX</w:t>
       </w:r>
-      <w:proofErr w:type="spellStart"/>
-      <w:r>
-        <w:rPr>
-          <w:b/>
-          <w:sz w:val="36"/>
-          <w:szCs w:val="36"/>
-        </w:rPr>
-        <w:t>ElmerX</w:t>
-      </w:r>
-      <w:proofErr w:type="spellEnd"/>
     </w:p>
     <w:p>
       <w:pPr>
@@ -419,33 +409,8 @@
                 <w:sz w:val="20"/>
                 <w:szCs w:val="20"/>
               </w:rPr>
-              <w:t xml:space="preserve">Steve </w:t>
-            </w:r>
-            <w:proofErr w:type="spellStart"/>
-            <w:r>
-              <w:rPr>
-                <w:sz w:val="20"/>
-                <w:szCs w:val="20"/>
-              </w:rPr>
-              <w:t>Sader</w:t>
-            </w:r>
-            <w:proofErr w:type="spellEnd"/>
-            <w:r>
-              <w:rPr>
-                <w:sz w:val="20"/>
-                <w:szCs w:val="20"/>
-              </w:rPr>
-              <w:t xml:space="preserve"> Matos </w:t>
-            </w:r>
-            <w:proofErr w:type="spellStart"/>
-            <w:r>
-              <w:rPr>
-                <w:sz w:val="20"/>
-                <w:szCs w:val="20"/>
-              </w:rPr>
-              <w:t>Manguinuri</w:t>
-            </w:r>
-            <w:proofErr w:type="spellEnd"/>
+              <w:t>Steve Sader Matos Manguinuri</w:t>
+            </w:r>
           </w:p>
         </w:tc>
       </w:tr>
@@ -549,21 +514,12 @@
                 <w:szCs w:val="20"/>
               </w:rPr>
             </w:pPr>
-            <w:proofErr w:type="spellStart"/>
             <w:r>
               <w:rPr>
                 <w:sz w:val="20"/>
                 <w:szCs w:val="20"/>
               </w:rPr>
-              <w:t>Introduccion</w:t>
-            </w:r>
-            <w:proofErr w:type="spellEnd"/>
-            <w:r>
-              <w:rPr>
-                <w:sz w:val="20"/>
-                <w:szCs w:val="20"/>
-              </w:rPr>
-              <w:t xml:space="preserve"> Agregada</w:t>
+              <w:t>Introduccion Agregada</w:t>
             </w:r>
           </w:p>
         </w:tc>
@@ -853,23 +809,7 @@
                 <w:sz w:val="20"/>
                 <w:szCs w:val="20"/>
               </w:rPr>
-              <w:t xml:space="preserve">Correcciones </w:t>
-            </w:r>
-            <w:proofErr w:type="spellStart"/>
-            <w:r>
-              <w:rPr>
-                <w:sz w:val="20"/>
-                <w:szCs w:val="20"/>
-              </w:rPr>
-              <w:t>Identificacion</w:t>
-            </w:r>
-            <w:proofErr w:type="spellEnd"/>
-            <w:r>
-              <w:rPr>
-                <w:sz w:val="20"/>
-                <w:szCs w:val="20"/>
-              </w:rPr>
-              <w:t xml:space="preserve"> Hechas</w:t>
+              <w:t>Correcciones Identificacion Hechas</w:t>
             </w:r>
           </w:p>
         </w:tc>
@@ -1336,7 +1276,7 @@
           <w:r>
             <w:fldChar w:fldCharType="separate"/>
           </w:r>
-          <w:hyperlink w:anchor="_Toc527673233" w:history="1">
+          <w:hyperlink w:anchor="_Toc528282122" w:history="1">
             <w:r>
               <w:rPr>
                 <w:rStyle w:val="Hipervnculo"/>
@@ -1378,7 +1318,7 @@
                 <w:noProof/>
                 <w:webHidden/>
               </w:rPr>
-              <w:instrText xml:space="preserve"> PAGEREF _Toc527673233 \h </w:instrText>
+              <w:instrText xml:space="preserve"> PAGEREF _Toc528282122 \h </w:instrText>
             </w:r>
             <w:r>
               <w:rPr>
@@ -1422,7 +1362,7 @@
               <w:lang w:val="en-US"/>
             </w:rPr>
           </w:pPr>
-          <w:hyperlink w:anchor="_Toc527673234" w:history="1">
+          <w:hyperlink w:anchor="_Toc528282123" w:history="1">
             <w:r>
               <w:rPr>
                 <w:rStyle w:val="Hipervnculo"/>
@@ -1464,7 +1404,7 @@
                 <w:noProof/>
                 <w:webHidden/>
               </w:rPr>
-              <w:instrText xml:space="preserve"> PAGEREF _Toc527673234 \h </w:instrText>
+              <w:instrText xml:space="preserve"> PAGEREF _Toc528282123 \h </w:instrText>
             </w:r>
             <w:r>
               <w:rPr>
@@ -1508,7 +1448,7 @@
               <w:lang w:val="en-US"/>
             </w:rPr>
           </w:pPr>
-          <w:hyperlink w:anchor="_Toc527673235" w:history="1">
+          <w:hyperlink w:anchor="_Toc528282124" w:history="1">
             <w:r>
               <w:rPr>
                 <w:rStyle w:val="Hipervnculo"/>
@@ -1550,7 +1490,7 @@
                 <w:noProof/>
                 <w:webHidden/>
               </w:rPr>
-              <w:instrText xml:space="preserve"> PAGEREF _Toc527673235 \h </w:instrText>
+              <w:instrText xml:space="preserve"> PAGEREF _Toc528282124 \h </w:instrText>
             </w:r>
             <w:r>
               <w:rPr>
@@ -1594,11 +1534,12 @@
               <w:lang w:val="en-US"/>
             </w:rPr>
           </w:pPr>
-          <w:hyperlink w:anchor="_Toc527673236" w:history="1">
+          <w:hyperlink w:anchor="_Toc528282125" w:history="1">
             <w:r>
               <w:rPr>
                 <w:rStyle w:val="Hipervnculo"/>
                 <w:noProof/>
+                <w:lang w:val="es-PE"/>
               </w:rPr>
               <w:t>1.3.</w:t>
             </w:r>
@@ -1614,6 +1555,7 @@
               <w:rPr>
                 <w:rStyle w:val="Hipervnculo"/>
                 <w:noProof/>
+                <w:lang w:val="es-PE"/>
               </w:rPr>
               <w:t>Políticas, Directrices y procedimientos</w:t>
             </w:r>
@@ -1636,7 +1578,7 @@
                 <w:noProof/>
                 <w:webHidden/>
               </w:rPr>
-              <w:instrText xml:space="preserve"> PAGEREF _Toc527673236 \h </w:instrText>
+              <w:instrText xml:space="preserve"> PAGEREF _Toc528282125 \h </w:instrText>
             </w:r>
             <w:r>
               <w:rPr>
@@ -1680,7 +1622,7 @@
               <w:lang w:val="en-US"/>
             </w:rPr>
           </w:pPr>
-          <w:hyperlink w:anchor="_Toc527673237" w:history="1">
+          <w:hyperlink w:anchor="_Toc528282126" w:history="1">
             <w:r>
               <w:rPr>
                 <w:rStyle w:val="Hipervnculo"/>
@@ -1722,7 +1664,7 @@
                 <w:noProof/>
                 <w:webHidden/>
               </w:rPr>
-              <w:instrText xml:space="preserve"> PAGEREF _Toc527673237 \h </w:instrText>
+              <w:instrText xml:space="preserve"> PAGEREF _Toc528282126 \h </w:instrText>
             </w:r>
             <w:r>
               <w:rPr>
@@ -1766,7 +1708,7 @@
               <w:lang w:val="en-US"/>
             </w:rPr>
           </w:pPr>
-          <w:hyperlink w:anchor="_Toc527673238" w:history="1">
+          <w:hyperlink w:anchor="_Toc528282127" w:history="1">
             <w:r>
               <w:rPr>
                 <w:rStyle w:val="Hipervnculo"/>
@@ -1808,7 +1750,7 @@
                 <w:noProof/>
                 <w:webHidden/>
               </w:rPr>
-              <w:instrText xml:space="preserve"> PAGEREF _Toc527673238 \h </w:instrText>
+              <w:instrText xml:space="preserve"> PAGEREF _Toc528282127 \h </w:instrText>
             </w:r>
             <w:r>
               <w:rPr>
@@ -1852,11 +1794,12 @@
               <w:lang w:val="en-US"/>
             </w:rPr>
           </w:pPr>
-          <w:hyperlink w:anchor="_Toc527673239" w:history="1">
+          <w:hyperlink w:anchor="_Toc528282128" w:history="1">
             <w:r>
               <w:rPr>
                 <w:rStyle w:val="Hipervnculo"/>
                 <w:noProof/>
+                <w:lang w:val="es-PE"/>
               </w:rPr>
               <w:t>2.</w:t>
             </w:r>
@@ -1872,6 +1815,7 @@
               <w:rPr>
                 <w:rStyle w:val="Hipervnculo"/>
                 <w:noProof/>
+                <w:lang w:val="es-PE"/>
               </w:rPr>
               <w:t>Identificación</w:t>
             </w:r>
@@ -1894,7 +1838,7 @@
                 <w:noProof/>
                 <w:webHidden/>
               </w:rPr>
-              <w:instrText xml:space="preserve"> PAGEREF _Toc527673239 \h </w:instrText>
+              <w:instrText xml:space="preserve"> PAGEREF _Toc528282128 \h </w:instrText>
             </w:r>
             <w:r>
               <w:rPr>
@@ -1938,11 +1882,12 @@
               <w:lang w:val="en-US"/>
             </w:rPr>
           </w:pPr>
-          <w:hyperlink w:anchor="_Toc527673240" w:history="1">
+          <w:hyperlink w:anchor="_Toc528282129" w:history="1">
             <w:r>
               <w:rPr>
                 <w:rStyle w:val="Hipervnculo"/>
                 <w:noProof/>
+                <w:lang w:val="es-PE"/>
               </w:rPr>
               <w:t>2.1.</w:t>
             </w:r>
@@ -1958,8 +1903,9 @@
               <w:rPr>
                 <w:rStyle w:val="Hipervnculo"/>
                 <w:noProof/>
-              </w:rPr>
-              <w:t>Lista de clasificación de CI</w:t>
+                <w:lang w:val="es-PE"/>
+              </w:rPr>
+              <w:t>Lista de clasificación de Elemento de Configuración</w:t>
             </w:r>
             <w:r>
               <w:rPr>
@@ -1980,7 +1926,7 @@
                 <w:noProof/>
                 <w:webHidden/>
               </w:rPr>
-              <w:instrText xml:space="preserve"> PAGEREF _Toc527673240 \h </w:instrText>
+              <w:instrText xml:space="preserve"> PAGEREF _Toc528282129 \h </w:instrText>
             </w:r>
             <w:r>
               <w:rPr>
@@ -2024,11 +1970,12 @@
               <w:lang w:val="en-US"/>
             </w:rPr>
           </w:pPr>
-          <w:hyperlink w:anchor="_Toc527673241" w:history="1">
+          <w:hyperlink w:anchor="_Toc528282130" w:history="1">
             <w:r>
               <w:rPr>
                 <w:rStyle w:val="Hipervnculo"/>
                 <w:noProof/>
+                <w:lang w:val="es-PE"/>
               </w:rPr>
               <w:t>2.2.</w:t>
             </w:r>
@@ -2044,6 +1991,7 @@
               <w:rPr>
                 <w:rStyle w:val="Hipervnculo"/>
                 <w:noProof/>
+                <w:lang w:val="es-PE"/>
               </w:rPr>
               <w:t>Definición de la Nomenclatura</w:t>
             </w:r>
@@ -2066,7 +2014,7 @@
                 <w:noProof/>
                 <w:webHidden/>
               </w:rPr>
-              <w:instrText xml:space="preserve"> PAGEREF _Toc527673241 \h </w:instrText>
+              <w:instrText xml:space="preserve"> PAGEREF _Toc528282130 \h </w:instrText>
             </w:r>
             <w:r>
               <w:rPr>
@@ -2087,6 +2035,356 @@
                 <w:webHidden/>
               </w:rPr>
               <w:t>8</w:t>
+            </w:r>
+            <w:r>
+              <w:rPr>
+                <w:noProof/>
+                <w:webHidden/>
+              </w:rPr>
+              <w:fldChar w:fldCharType="end"/>
+            </w:r>
+          </w:hyperlink>
+        </w:p>
+        <w:p>
+          <w:pPr>
+            <w:pStyle w:val="TDC2"/>
+            <w:tabs>
+              <w:tab w:val="left" w:pos="880"/>
+              <w:tab w:val="right" w:pos="9019"/>
+            </w:tabs>
+            <w:rPr>
+              <w:rFonts w:asciiTheme="minorHAnsi" w:eastAsiaTheme="minorEastAsia" w:hAnsiTheme="minorHAnsi" w:cstheme="minorBidi"/>
+              <w:noProof/>
+              <w:lang w:val="en-US"/>
+            </w:rPr>
+          </w:pPr>
+          <w:hyperlink w:anchor="_Toc528282131" w:history="1">
+            <w:r>
+              <w:rPr>
+                <w:rStyle w:val="Hipervnculo"/>
+                <w:noProof/>
+                <w:lang w:val="es-PE"/>
+              </w:rPr>
+              <w:t>2.3.</w:t>
+            </w:r>
+            <w:r>
+              <w:rPr>
+                <w:rFonts w:asciiTheme="minorHAnsi" w:eastAsiaTheme="minorEastAsia" w:hAnsiTheme="minorHAnsi" w:cstheme="minorBidi"/>
+                <w:noProof/>
+                <w:lang w:val="en-US"/>
+              </w:rPr>
+              <w:tab/>
+            </w:r>
+            <w:r>
+              <w:rPr>
+                <w:rStyle w:val="Hipervnculo"/>
+                <w:noProof/>
+                <w:lang w:val="es-PE"/>
+              </w:rPr>
+              <w:t>Lista de Elemento con la Nomenclatura</w:t>
+            </w:r>
+            <w:r>
+              <w:rPr>
+                <w:noProof/>
+                <w:webHidden/>
+              </w:rPr>
+              <w:tab/>
+            </w:r>
+            <w:r>
+              <w:rPr>
+                <w:noProof/>
+                <w:webHidden/>
+              </w:rPr>
+              <w:fldChar w:fldCharType="begin"/>
+            </w:r>
+            <w:r>
+              <w:rPr>
+                <w:noProof/>
+                <w:webHidden/>
+              </w:rPr>
+              <w:instrText xml:space="preserve"> PAGEREF _Toc528282131 \h </w:instrText>
+            </w:r>
+            <w:r>
+              <w:rPr>
+                <w:noProof/>
+                <w:webHidden/>
+              </w:rPr>
+            </w:r>
+            <w:r>
+              <w:rPr>
+                <w:noProof/>
+                <w:webHidden/>
+              </w:rPr>
+              <w:fldChar w:fldCharType="separate"/>
+            </w:r>
+            <w:r>
+              <w:rPr>
+                <w:noProof/>
+                <w:webHidden/>
+              </w:rPr>
+              <w:t>9</w:t>
+            </w:r>
+            <w:r>
+              <w:rPr>
+                <w:noProof/>
+                <w:webHidden/>
+              </w:rPr>
+              <w:fldChar w:fldCharType="end"/>
+            </w:r>
+          </w:hyperlink>
+        </w:p>
+        <w:p>
+          <w:pPr>
+            <w:pStyle w:val="TDC1"/>
+            <w:tabs>
+              <w:tab w:val="left" w:pos="440"/>
+              <w:tab w:val="right" w:pos="9019"/>
+            </w:tabs>
+            <w:rPr>
+              <w:rFonts w:asciiTheme="minorHAnsi" w:eastAsiaTheme="minorEastAsia" w:hAnsiTheme="minorHAnsi" w:cstheme="minorBidi"/>
+              <w:noProof/>
+              <w:lang w:val="en-US"/>
+            </w:rPr>
+          </w:pPr>
+          <w:hyperlink w:anchor="_Toc528282132" w:history="1">
+            <w:r>
+              <w:rPr>
+                <w:rStyle w:val="Hipervnculo"/>
+                <w:noProof/>
+                <w:lang w:val="es-PE"/>
+              </w:rPr>
+              <w:t>3.</w:t>
+            </w:r>
+            <w:r>
+              <w:rPr>
+                <w:rFonts w:asciiTheme="minorHAnsi" w:eastAsiaTheme="minorEastAsia" w:hAnsiTheme="minorHAnsi" w:cstheme="minorBidi"/>
+                <w:noProof/>
+                <w:lang w:val="en-US"/>
+              </w:rPr>
+              <w:tab/>
+            </w:r>
+            <w:r>
+              <w:rPr>
+                <w:rStyle w:val="Hipervnculo"/>
+                <w:noProof/>
+                <w:lang w:val="es-PE"/>
+              </w:rPr>
+              <w:t>Control</w:t>
+            </w:r>
+            <w:r>
+              <w:rPr>
+                <w:noProof/>
+                <w:webHidden/>
+              </w:rPr>
+              <w:tab/>
+            </w:r>
+            <w:r>
+              <w:rPr>
+                <w:noProof/>
+                <w:webHidden/>
+              </w:rPr>
+              <w:fldChar w:fldCharType="begin"/>
+            </w:r>
+            <w:r>
+              <w:rPr>
+                <w:noProof/>
+                <w:webHidden/>
+              </w:rPr>
+              <w:instrText xml:space="preserve"> PAGEREF _Toc528282132 \h </w:instrText>
+            </w:r>
+            <w:r>
+              <w:rPr>
+                <w:noProof/>
+                <w:webHidden/>
+              </w:rPr>
+            </w:r>
+            <w:r>
+              <w:rPr>
+                <w:noProof/>
+                <w:webHidden/>
+              </w:rPr>
+              <w:fldChar w:fldCharType="separate"/>
+            </w:r>
+            <w:r>
+              <w:rPr>
+                <w:noProof/>
+                <w:webHidden/>
+              </w:rPr>
+              <w:t>10</w:t>
+            </w:r>
+            <w:r>
+              <w:rPr>
+                <w:noProof/>
+                <w:webHidden/>
+              </w:rPr>
+              <w:fldChar w:fldCharType="end"/>
+            </w:r>
+          </w:hyperlink>
+        </w:p>
+        <w:p>
+          <w:pPr>
+            <w:pStyle w:val="TDC2"/>
+            <w:tabs>
+              <w:tab w:val="left" w:pos="880"/>
+              <w:tab w:val="right" w:pos="9019"/>
+            </w:tabs>
+            <w:rPr>
+              <w:rFonts w:asciiTheme="minorHAnsi" w:eastAsiaTheme="minorEastAsia" w:hAnsiTheme="minorHAnsi" w:cstheme="minorBidi"/>
+              <w:noProof/>
+              <w:lang w:val="en-US"/>
+            </w:rPr>
+          </w:pPr>
+          <w:hyperlink w:anchor="_Toc528282133" w:history="1">
+            <w:r>
+              <w:rPr>
+                <w:rStyle w:val="Hipervnculo"/>
+                <w:noProof/>
+                <w:lang w:val="es-PE"/>
+              </w:rPr>
+              <w:t>3.1.</w:t>
+            </w:r>
+            <w:r>
+              <w:rPr>
+                <w:rFonts w:asciiTheme="minorHAnsi" w:eastAsiaTheme="minorEastAsia" w:hAnsiTheme="minorHAnsi" w:cstheme="minorBidi"/>
+                <w:noProof/>
+                <w:lang w:val="en-US"/>
+              </w:rPr>
+              <w:tab/>
+            </w:r>
+            <w:r>
+              <w:rPr>
+                <w:rStyle w:val="Hipervnculo"/>
+                <w:noProof/>
+                <w:lang w:val="es-PE"/>
+              </w:rPr>
+              <w:t>Definición de Línea Base y elementos</w:t>
+            </w:r>
+            <w:r>
+              <w:rPr>
+                <w:noProof/>
+                <w:webHidden/>
+              </w:rPr>
+              <w:tab/>
+            </w:r>
+            <w:r>
+              <w:rPr>
+                <w:noProof/>
+                <w:webHidden/>
+              </w:rPr>
+              <w:fldChar w:fldCharType="begin"/>
+            </w:r>
+            <w:r>
+              <w:rPr>
+                <w:noProof/>
+                <w:webHidden/>
+              </w:rPr>
+              <w:instrText xml:space="preserve"> PAGEREF _Toc528282133 \h </w:instrText>
+            </w:r>
+            <w:r>
+              <w:rPr>
+                <w:noProof/>
+                <w:webHidden/>
+              </w:rPr>
+            </w:r>
+            <w:r>
+              <w:rPr>
+                <w:noProof/>
+                <w:webHidden/>
+              </w:rPr>
+              <w:fldChar w:fldCharType="separate"/>
+            </w:r>
+            <w:r>
+              <w:rPr>
+                <w:noProof/>
+                <w:webHidden/>
+              </w:rPr>
+              <w:t>10</w:t>
+            </w:r>
+            <w:r>
+              <w:rPr>
+                <w:noProof/>
+                <w:webHidden/>
+              </w:rPr>
+              <w:fldChar w:fldCharType="end"/>
+            </w:r>
+          </w:hyperlink>
+        </w:p>
+        <w:p>
+          <w:pPr>
+            <w:pStyle w:val="TDC2"/>
+            <w:tabs>
+              <w:tab w:val="left" w:pos="880"/>
+              <w:tab w:val="right" w:pos="9019"/>
+            </w:tabs>
+            <w:rPr>
+              <w:rFonts w:asciiTheme="minorHAnsi" w:eastAsiaTheme="minorEastAsia" w:hAnsiTheme="minorHAnsi" w:cstheme="minorBidi"/>
+              <w:noProof/>
+              <w:lang w:val="en-US"/>
+            </w:rPr>
+          </w:pPr>
+          <w:hyperlink w:anchor="_Toc528282134" w:history="1">
+            <w:r>
+              <w:rPr>
+                <w:rStyle w:val="Hipervnculo"/>
+                <w:noProof/>
+              </w:rPr>
+              <w:t>3.2.</w:t>
+            </w:r>
+            <w:r>
+              <w:rPr>
+                <w:rFonts w:asciiTheme="minorHAnsi" w:eastAsiaTheme="minorEastAsia" w:hAnsiTheme="minorHAnsi" w:cstheme="minorBidi"/>
+                <w:noProof/>
+                <w:lang w:val="en-US"/>
+              </w:rPr>
+              <w:tab/>
+            </w:r>
+            <w:r>
+              <w:rPr>
+                <w:rStyle w:val="Hipervnculo"/>
+                <w:noProof/>
+              </w:rPr>
+              <w:t>Definición de la Estructura de la Librería</w:t>
+            </w:r>
+            <w:r>
+              <w:rPr>
+                <w:noProof/>
+                <w:webHidden/>
+              </w:rPr>
+              <w:tab/>
+            </w:r>
+            <w:r>
+              <w:rPr>
+                <w:noProof/>
+                <w:webHidden/>
+              </w:rPr>
+              <w:fldChar w:fldCharType="begin"/>
+            </w:r>
+            <w:r>
+              <w:rPr>
+                <w:noProof/>
+                <w:webHidden/>
+              </w:rPr>
+              <w:instrText xml:space="preserve"> PAGEREF _Toc528282134 \h </w:instrText>
+            </w:r>
+            <w:r>
+              <w:rPr>
+                <w:noProof/>
+                <w:webHidden/>
+              </w:rPr>
+            </w:r>
+            <w:r>
+              <w:rPr>
+                <w:noProof/>
+                <w:webHidden/>
+              </w:rPr>
+              <w:fldChar w:fldCharType="separate"/>
+            </w:r>
+            <w:r>
+              <w:rPr>
+                <w:noProof/>
+                <w:webHidden/>
+              </w:rPr>
+              <w:t>10</w:t>
             </w:r>
             <w:r>
               <w:rPr>
@@ -2131,7 +2429,7 @@
           <w:numId w:val="1"/>
         </w:numPr>
       </w:pPr>
-      <w:bookmarkStart w:id="2" w:name="_Toc527673233"/>
+      <w:bookmarkStart w:id="2" w:name="_Toc528282122"/>
       <w:r>
         <w:lastRenderedPageBreak/>
         <w:t>Planificación</w:t>
@@ -2147,7 +2445,7 @@
         </w:numPr>
       </w:pPr>
       <w:bookmarkStart w:id="3" w:name="_x11i8mu2p25k" w:colFirst="0" w:colLast="0"/>
-      <w:bookmarkStart w:id="4" w:name="_Toc527673234"/>
+      <w:bookmarkStart w:id="4" w:name="_Toc528282123"/>
       <w:bookmarkEnd w:id="3"/>
       <w:r>
         <w:t>Introducción</w:t>
@@ -2173,23 +2471,7 @@
         <w:contextualSpacing w:val="0"/>
       </w:pPr>
       <w:r>
-        <w:t xml:space="preserve">Estos problemas se generan por una falta de comunicación entre los miembros del equipo y el jefe de proyecto, así como también la falta de capacitación en el uso de repositorios como </w:t>
-      </w:r>
-      <w:proofErr w:type="spellStart"/>
-      <w:r>
-        <w:t>github</w:t>
-      </w:r>
-      <w:proofErr w:type="spellEnd"/>
-      <w:r>
-        <w:t xml:space="preserve">, los miembros del equipo no saben lo que deben hacer cada vez que quieren cambiar algo es por eso </w:t>
-      </w:r>
-      <w:proofErr w:type="gramStart"/>
-      <w:r>
-        <w:t>que</w:t>
-      </w:r>
-      <w:proofErr w:type="gramEnd"/>
-      <w:r>
-        <w:t xml:space="preserve"> cada uno trabaja por su propia cuenta.</w:t>
+        <w:t>Estos problemas se generan por una falta de comunicación entre los miembros del equipo y el jefe de proyecto, así como también la falta de capacitación en el uso de repositorios como github, los miembros del equipo no saben lo que deben hacer cada vez que quieren cambiar algo es por eso que cada uno trabaja por su propia cuenta.</w:t>
       </w:r>
     </w:p>
     <w:p>
@@ -2256,7 +2538,7 @@
         </w:numPr>
       </w:pPr>
       <w:bookmarkStart w:id="8" w:name="_be9zdureu1xe" w:colFirst="0" w:colLast="0"/>
-      <w:bookmarkStart w:id="9" w:name="_Toc527673235"/>
+      <w:bookmarkStart w:id="9" w:name="_Toc528282124"/>
       <w:bookmarkEnd w:id="8"/>
       <w:r>
         <w:t>Roles, responsabilidades y cantidad</w:t>
@@ -2390,9 +2672,8 @@
                 <w:szCs w:val="20"/>
                 <w:shd w:val="clear" w:color="auto" w:fill="FFFFFF"/>
               </w:rPr>
-              <w:t xml:space="preserve">, </w:t>
-            </w:r>
-            <w:proofErr w:type="gramStart"/>
+              <w:t>, conjuntamente con el documento</w:t>
+            </w:r>
             <w:r>
               <w:rPr>
                 <w:color w:val="000000"/>
@@ -2400,9 +2681,8 @@
                 <w:szCs w:val="20"/>
                 <w:shd w:val="clear" w:color="auto" w:fill="FFFFFF"/>
               </w:rPr>
-              <w:t>conjuntamente con</w:t>
-            </w:r>
-            <w:proofErr w:type="gramEnd"/>
+              <w:t xml:space="preserve"> de Gestión de la configuración</w:t>
+            </w:r>
             <w:r>
               <w:rPr>
                 <w:color w:val="000000"/>
@@ -2410,17 +2690,61 @@
                 <w:szCs w:val="20"/>
                 <w:shd w:val="clear" w:color="auto" w:fill="FFFFFF"/>
               </w:rPr>
-              <w:t xml:space="preserve"> el documento</w:t>
-            </w:r>
-            <w:r>
+              <w:t xml:space="preserve">. </w:t>
+            </w:r>
+          </w:p>
+          <w:p>
+            <w:pPr>
+              <w:spacing w:line="240" w:lineRule="auto"/>
+              <w:contextualSpacing w:val="0"/>
               <w:rPr>
                 <w:color w:val="000000"/>
                 <w:sz w:val="20"/>
                 <w:szCs w:val="20"/>
                 <w:shd w:val="clear" w:color="auto" w:fill="FFFFFF"/>
               </w:rPr>
-              <w:t xml:space="preserve"> de Gestión de la configuración</w:t>
-            </w:r>
+            </w:pPr>
+          </w:p>
+        </w:tc>
+        <w:tc>
+          <w:tcPr>
+            <w:tcW w:w="2453" w:type="dxa"/>
+          </w:tcPr>
+          <w:p>
+            <w:pPr>
+              <w:spacing w:line="240" w:lineRule="auto"/>
+              <w:contextualSpacing w:val="0"/>
+            </w:pPr>
+            <w:r>
+              <w:t>1</w:t>
+            </w:r>
+          </w:p>
+        </w:tc>
+      </w:tr>
+      <w:tr>
+        <w:tc>
+          <w:tcPr>
+            <w:tcW w:w="2589" w:type="dxa"/>
+          </w:tcPr>
+          <w:p>
+            <w:pPr>
+              <w:spacing w:line="240" w:lineRule="auto"/>
+              <w:contextualSpacing w:val="0"/>
+            </w:pPr>
+            <w:r>
+              <w:t>Gestor de la configuración</w:t>
+            </w:r>
+          </w:p>
+        </w:tc>
+        <w:tc>
+          <w:tcPr>
+            <w:tcW w:w="2763" w:type="dxa"/>
+          </w:tcPr>
+          <w:p>
+            <w:pPr>
+              <w:spacing w:line="240" w:lineRule="auto"/>
+              <w:contextualSpacing w:val="0"/>
+            </w:pPr>
             <w:r>
               <w:rPr>
                 <w:color w:val="000000"/>
@@ -2428,33 +2752,21 @@
                 <w:szCs w:val="20"/>
                 <w:shd w:val="clear" w:color="auto" w:fill="FFFFFF"/>
               </w:rPr>
-              <w:t xml:space="preserve">. </w:t>
-            </w:r>
-          </w:p>
+              <w:t>Se encargara de gestionar la infraestructura global de la gestión de la configuración y el entorno del equipo de desarrollo de los productos</w:t>
+            </w:r>
+          </w:p>
+        </w:tc>
+        <w:tc>
+          <w:tcPr>
+            <w:tcW w:w="2453" w:type="dxa"/>
+          </w:tcPr>
           <w:p>
             <w:pPr>
               <w:spacing w:line="240" w:lineRule="auto"/>
               <w:contextualSpacing w:val="0"/>
-              <w:rPr>
-                <w:color w:val="000000"/>
-                <w:sz w:val="20"/>
-                <w:szCs w:val="20"/>
-                <w:shd w:val="clear" w:color="auto" w:fill="FFFFFF"/>
-              </w:rPr>
-            </w:pPr>
-          </w:p>
-        </w:tc>
-        <w:tc>
-          <w:tcPr>
-            <w:tcW w:w="2453" w:type="dxa"/>
-          </w:tcPr>
-          <w:p>
-            <w:pPr>
-              <w:spacing w:line="240" w:lineRule="auto"/>
-              <w:contextualSpacing w:val="0"/>
-            </w:pPr>
-            <w:r>
-              <w:t>1</w:t>
+            </w:pPr>
+            <w:r>
+              <w:t>2</w:t>
             </w:r>
           </w:p>
         </w:tc>
@@ -2470,7 +2782,7 @@
               <w:contextualSpacing w:val="0"/>
             </w:pPr>
             <w:r>
-              <w:t>Gestor de la configuración</w:t>
+              <w:t>Gerente funcional</w:t>
             </w:r>
           </w:p>
         </w:tc>
@@ -2484,33 +2796,11 @@
               <w:contextualSpacing w:val="0"/>
             </w:pPr>
             <w:r>
-              <w:rPr>
-                <w:color w:val="000000"/>
-                <w:sz w:val="20"/>
-                <w:szCs w:val="20"/>
-                <w:shd w:val="clear" w:color="auto" w:fill="FFFFFF"/>
-              </w:rPr>
-              <w:t xml:space="preserve">Se </w:t>
-            </w:r>
-            <w:proofErr w:type="gramStart"/>
-            <w:r>
-              <w:rPr>
-                <w:color w:val="000000"/>
-                <w:sz w:val="20"/>
-                <w:szCs w:val="20"/>
-                <w:shd w:val="clear" w:color="auto" w:fill="FFFFFF"/>
-              </w:rPr>
-              <w:t>encargara</w:t>
-            </w:r>
-            <w:proofErr w:type="gramEnd"/>
-            <w:r>
-              <w:rPr>
-                <w:color w:val="000000"/>
-                <w:sz w:val="20"/>
-                <w:szCs w:val="20"/>
-                <w:shd w:val="clear" w:color="auto" w:fill="FFFFFF"/>
-              </w:rPr>
-              <w:t xml:space="preserve"> de gestionar la infraestructura global de la gestión de la configuración y el entorno del equipo de desarrollo de los productos</w:t>
+              <w:t xml:space="preserve">Se encargara de aprobar y vigilar la utilización de </w:t>
+            </w:r>
+            <w:r>
+              <w:lastRenderedPageBreak/>
+              <w:t>los recursos para los proyecto sin afectar notoriamente el capital o recursos internos de la empresa.</w:t>
             </w:r>
           </w:p>
         </w:tc>
@@ -2524,7 +2814,8 @@
               <w:contextualSpacing w:val="0"/>
             </w:pPr>
             <w:r>
-              <w:t>2</w:t>
+              <w:lastRenderedPageBreak/>
+              <w:t>1</w:t>
             </w:r>
           </w:p>
         </w:tc>
@@ -2540,7 +2831,8 @@
               <w:contextualSpacing w:val="0"/>
             </w:pPr>
             <w:r>
-              <w:t>Gerente funcional</w:t>
+              <w:lastRenderedPageBreak/>
+              <w:t>Bibliotecario</w:t>
             </w:r>
           </w:p>
         </w:tc>
@@ -2554,78 +2846,16 @@
               <w:contextualSpacing w:val="0"/>
             </w:pPr>
             <w:r>
-              <w:t xml:space="preserve">Se </w:t>
-            </w:r>
-            <w:proofErr w:type="gramStart"/>
-            <w:r>
-              <w:t>encargara</w:t>
-            </w:r>
-            <w:proofErr w:type="gramEnd"/>
-            <w:r>
-              <w:t xml:space="preserve"> de aprobar y vigilar la utilización de </w:t>
-            </w:r>
-            <w:r>
-              <w:lastRenderedPageBreak/>
-              <w:t>los recursos para los proyecto sin afectar notoriamente el capital o recursos internos de la empresa.</w:t>
-            </w:r>
-          </w:p>
-        </w:tc>
-        <w:tc>
-          <w:tcPr>
-            <w:tcW w:w="2453" w:type="dxa"/>
-          </w:tcPr>
+              <w:t>Mantiene los documentos y código controlado.</w:t>
+            </w:r>
+          </w:p>
           <w:p>
             <w:pPr>
               <w:spacing w:line="240" w:lineRule="auto"/>
               <w:contextualSpacing w:val="0"/>
             </w:pPr>
             <w:r>
-              <w:lastRenderedPageBreak/>
-              <w:t>1</w:t>
-            </w:r>
-          </w:p>
-        </w:tc>
-      </w:tr>
-      <w:tr>
-        <w:tc>
-          <w:tcPr>
-            <w:tcW w:w="2589" w:type="dxa"/>
-          </w:tcPr>
-          <w:p>
-            <w:pPr>
-              <w:spacing w:line="240" w:lineRule="auto"/>
-              <w:contextualSpacing w:val="0"/>
-            </w:pPr>
-            <w:r>
-              <w:t>Bibliotecario</w:t>
-            </w:r>
-          </w:p>
-        </w:tc>
-        <w:tc>
-          <w:tcPr>
-            <w:tcW w:w="2763" w:type="dxa"/>
-          </w:tcPr>
-          <w:p>
-            <w:pPr>
-              <w:spacing w:line="240" w:lineRule="auto"/>
-              <w:contextualSpacing w:val="0"/>
-            </w:pPr>
-            <w:r>
-              <w:t>Mantiene los documentos y código controlado.</w:t>
-            </w:r>
-          </w:p>
-          <w:p>
-            <w:pPr>
-              <w:spacing w:line="240" w:lineRule="auto"/>
-              <w:contextualSpacing w:val="0"/>
-            </w:pPr>
-            <w:proofErr w:type="gramStart"/>
-            <w:r>
-              <w:t>Además</w:t>
-            </w:r>
-            <w:proofErr w:type="gramEnd"/>
-            <w:r>
-              <w:t xml:space="preserve"> trabaja en conjunto con el gestor de la configuración.</w:t>
+              <w:t>Además trabaja en conjunto con el gestor de la configuración.</w:t>
             </w:r>
           </w:p>
         </w:tc>
@@ -2757,7 +2987,7 @@
         </w:rPr>
       </w:pPr>
       <w:bookmarkStart w:id="10" w:name="_ebh75tvectrh" w:colFirst="0" w:colLast="0"/>
-      <w:bookmarkStart w:id="11" w:name="_Toc527673236"/>
+      <w:bookmarkStart w:id="11" w:name="_Toc528282125"/>
       <w:bookmarkEnd w:id="10"/>
       <w:r>
         <w:rPr>
@@ -2784,7 +3014,7 @@
     </w:p>
     <w:tbl>
       <w:tblPr>
-        <w:tblStyle w:val="Tablaconcuadrcula1clara-nfasis5"/>
+        <w:tblStyle w:val="Tabladecuadrcula1clara-nfasis5"/>
         <w:tblW w:w="9169" w:type="dxa"/>
         <w:tblInd w:w="720" w:type="dxa"/>
         <w:tblLook w:val="04A0" w:firstRow="1" w:lastRow="0" w:firstColumn="1" w:lastColumn="0" w:noHBand="0" w:noVBand="1"/>
@@ -3272,35 +3502,7 @@
         <w:rPr>
           <w:lang w:val="es-PE"/>
         </w:rPr>
-        <w:t>El control y seguimiento de los proyectos se basará en los requisitos completados en cada iteración. Se entiende como un requisito, los entregables asociados a: análisis, desarrollo, pruebas, documentación, etc. e integrados con los entregables de las iteraciones anteriores. (</w:t>
-      </w:r>
-      <w:proofErr w:type="spellStart"/>
-      <w:r>
-        <w:rPr>
-          <w:lang w:val="es-PE"/>
-        </w:rPr>
-        <w:t>ElmerX</w:t>
-      </w:r>
-      <w:proofErr w:type="spellEnd"/>
-      <w:r>
-        <w:rPr>
-          <w:lang w:val="es-PE"/>
-        </w:rPr>
-        <w:t>/</w:t>
-      </w:r>
-      <w:proofErr w:type="spellStart"/>
-      <w:r>
-        <w:rPr>
-          <w:lang w:val="es-PE"/>
-        </w:rPr>
-        <w:t>NombreProyecto</w:t>
-      </w:r>
-      <w:proofErr w:type="spellEnd"/>
-      <w:r>
-        <w:rPr>
-          <w:lang w:val="es-PE"/>
-        </w:rPr>
-        <w:t>/Gestión)</w:t>
+        <w:t>El control y seguimiento de los proyectos se basará en los requisitos completados en cada iteración. Se entiende como un requisito, los entregables asociados a: análisis, desarrollo, pruebas, documentación, etc. e integrados con los entregables de las iteraciones anteriores. (ElmerX/NombreProyecto/Gestión)</w:t>
       </w:r>
     </w:p>
     <w:p>
@@ -3321,35 +3523,7 @@
           <w:lang w:val="es-PE"/>
         </w:rPr>
         <w:lastRenderedPageBreak/>
-        <w:t>Cada requisito debe ser independiente del resto de los requisitos, en la medida de lo posible. (</w:t>
-      </w:r>
-      <w:proofErr w:type="spellStart"/>
-      <w:r>
-        <w:rPr>
-          <w:lang w:val="es-PE"/>
-        </w:rPr>
-        <w:t>ElmerX</w:t>
-      </w:r>
-      <w:proofErr w:type="spellEnd"/>
-      <w:r>
-        <w:rPr>
-          <w:lang w:val="es-PE"/>
-        </w:rPr>
-        <w:t>/</w:t>
-      </w:r>
-      <w:proofErr w:type="spellStart"/>
-      <w:r>
-        <w:rPr>
-          <w:lang w:val="es-PE"/>
-        </w:rPr>
-        <w:t>NombreProyecto</w:t>
-      </w:r>
-      <w:proofErr w:type="spellEnd"/>
-      <w:r>
-        <w:rPr>
-          <w:lang w:val="es-PE"/>
-        </w:rPr>
-        <w:t>/Análisis)</w:t>
+        <w:t>Cada requisito debe ser independiente del resto de los requisitos, en la medida de lo posible. (ElmerX/NombreProyecto/Análisis)</w:t>
       </w:r>
     </w:p>
     <w:p>
@@ -3369,35 +3543,7 @@
         <w:rPr>
           <w:lang w:val="es-PE"/>
         </w:rPr>
-        <w:t>Cada requisito debe ser demostrable, permitiendo cómo comprobar con el cliente que el requisito está completado y que se cumplen sus expectativas. (</w:t>
-      </w:r>
-      <w:proofErr w:type="spellStart"/>
-      <w:r>
-        <w:rPr>
-          <w:lang w:val="es-PE"/>
-        </w:rPr>
-        <w:t>ElmerX</w:t>
-      </w:r>
-      <w:proofErr w:type="spellEnd"/>
-      <w:r>
-        <w:rPr>
-          <w:lang w:val="es-PE"/>
-        </w:rPr>
-        <w:t>/</w:t>
-      </w:r>
-      <w:proofErr w:type="spellStart"/>
-      <w:r>
-        <w:rPr>
-          <w:lang w:val="es-PE"/>
-        </w:rPr>
-        <w:t>NombreProyecto</w:t>
-      </w:r>
-      <w:proofErr w:type="spellEnd"/>
-      <w:r>
-        <w:rPr>
-          <w:lang w:val="es-PE"/>
-        </w:rPr>
-        <w:t>/Análisis)</w:t>
+        <w:t>Cada requisito debe ser demostrable, permitiendo cómo comprobar con el cliente que el requisito está completado y que se cumplen sus expectativas. (ElmerX/NombreProyecto/Análisis)</w:t>
       </w:r>
     </w:p>
     <w:p>
@@ -3417,35 +3563,7 @@
         <w:rPr>
           <w:lang w:val="es-PE"/>
         </w:rPr>
-        <w:t>El requisito debe ser de un grado de esfuerzo para ser completado semejante al del resto de requisitos: de manera que la organización y el cliente, puedan realizar una extrapolación del progreso del proyecto. (</w:t>
-      </w:r>
-      <w:proofErr w:type="spellStart"/>
-      <w:r>
-        <w:rPr>
-          <w:lang w:val="es-PE"/>
-        </w:rPr>
-        <w:t>ElmerX</w:t>
-      </w:r>
-      <w:proofErr w:type="spellEnd"/>
-      <w:r>
-        <w:rPr>
-          <w:lang w:val="es-PE"/>
-        </w:rPr>
-        <w:t>/</w:t>
-      </w:r>
-      <w:proofErr w:type="spellStart"/>
-      <w:r>
-        <w:rPr>
-          <w:lang w:val="es-PE"/>
-        </w:rPr>
-        <w:t>NombreProyecto</w:t>
-      </w:r>
-      <w:proofErr w:type="spellEnd"/>
-      <w:r>
-        <w:rPr>
-          <w:lang w:val="es-PE"/>
-        </w:rPr>
-        <w:t>/Análisis)</w:t>
+        <w:t>El requisito debe ser de un grado de esfuerzo para ser completado semejante al del resto de requisitos: de manera que la organización y el cliente, puedan realizar una extrapolación del progreso del proyecto. (ElmerX/NombreProyecto/Análisis)</w:t>
       </w:r>
     </w:p>
     <w:p>
@@ -3471,35 +3589,7 @@
         <w:rPr>
           <w:lang w:val="es-PE"/>
         </w:rPr>
-        <w:t>(</w:t>
-      </w:r>
-      <w:proofErr w:type="spellStart"/>
-      <w:r>
-        <w:rPr>
-          <w:lang w:val="es-PE"/>
-        </w:rPr>
-        <w:t>ElmerX</w:t>
-      </w:r>
-      <w:proofErr w:type="spellEnd"/>
-      <w:r>
-        <w:rPr>
-          <w:lang w:val="es-PE"/>
-        </w:rPr>
-        <w:t>/</w:t>
-      </w:r>
-      <w:proofErr w:type="spellStart"/>
-      <w:r>
-        <w:rPr>
-          <w:lang w:val="es-PE"/>
-        </w:rPr>
-        <w:t>NombreProyecto</w:t>
-      </w:r>
-      <w:proofErr w:type="spellEnd"/>
-      <w:r>
-        <w:rPr>
-          <w:lang w:val="es-PE"/>
-        </w:rPr>
-        <w:t>/Desarrollo)</w:t>
+        <w:t>(ElmerX/NombreProyecto/Desarrollo)</w:t>
       </w:r>
     </w:p>
     <w:p>
@@ -3539,21 +3629,7 @@
         <w:rPr>
           <w:lang w:val="es-PE"/>
         </w:rPr>
-        <w:t xml:space="preserve">El desarrollo del componente de software que conformarán la </w:t>
-      </w:r>
-      <w:proofErr w:type="gramStart"/>
-      <w:r>
-        <w:rPr>
-          <w:lang w:val="es-PE"/>
-        </w:rPr>
-        <w:t>solución,</w:t>
-      </w:r>
-      <w:proofErr w:type="gramEnd"/>
-      <w:r>
-        <w:rPr>
-          <w:lang w:val="es-PE"/>
-        </w:rPr>
-        <w:t xml:space="preserve"> deberá ser liberados en varias iteraciones.</w:t>
+        <w:t>El desarrollo del componente de software que conformarán la solución, deberá ser liberados en varias iteraciones.</w:t>
       </w:r>
     </w:p>
     <w:p>
@@ -3655,35 +3731,7 @@
         <w:rPr>
           <w:lang w:val="es-PE"/>
         </w:rPr>
-        <w:t xml:space="preserve">Cada proyecto debe incorporar las prácticas de TDD (Test </w:t>
-      </w:r>
-      <w:proofErr w:type="spellStart"/>
-      <w:r>
-        <w:rPr>
-          <w:lang w:val="es-PE"/>
-        </w:rPr>
-        <w:t>Driven</w:t>
-      </w:r>
-      <w:proofErr w:type="spellEnd"/>
-      <w:r>
-        <w:rPr>
-          <w:lang w:val="es-PE"/>
-        </w:rPr>
-        <w:t xml:space="preserve"> </w:t>
-      </w:r>
-      <w:proofErr w:type="spellStart"/>
-      <w:r>
-        <w:rPr>
-          <w:lang w:val="es-PE"/>
-        </w:rPr>
-        <w:t>Development</w:t>
-      </w:r>
-      <w:proofErr w:type="spellEnd"/>
-      <w:r>
-        <w:rPr>
-          <w:lang w:val="es-PE"/>
-        </w:rPr>
-        <w:t>).</w:t>
+        <w:t>Cada proyecto debe incorporar las prácticas de TDD (Test Driven Development).</w:t>
       </w:r>
     </w:p>
     <w:p>
@@ -3703,77 +3751,7 @@
         <w:rPr>
           <w:lang w:val="es-PE"/>
         </w:rPr>
-        <w:t xml:space="preserve">Cada uno de los entregables, deberá contener scripts de pruebas unitarias, integrales, funcionales, </w:t>
-      </w:r>
-      <w:proofErr w:type="spellStart"/>
-      <w:r>
-        <w:rPr>
-          <w:lang w:val="es-PE"/>
-        </w:rPr>
-        <w:t>etc</w:t>
-      </w:r>
-      <w:proofErr w:type="spellEnd"/>
-      <w:r>
-        <w:rPr>
-          <w:lang w:val="es-PE"/>
-        </w:rPr>
-        <w:t xml:space="preserve">; mediante la utilización de </w:t>
-      </w:r>
-      <w:proofErr w:type="spellStart"/>
-      <w:r>
-        <w:rPr>
-          <w:lang w:val="es-PE"/>
-        </w:rPr>
-        <w:t>frameworks</w:t>
-      </w:r>
-      <w:proofErr w:type="spellEnd"/>
-      <w:r>
-        <w:rPr>
-          <w:lang w:val="es-PE"/>
-        </w:rPr>
-        <w:t xml:space="preserve"> como </w:t>
-      </w:r>
-      <w:proofErr w:type="spellStart"/>
-      <w:r>
-        <w:rPr>
-          <w:lang w:val="es-PE"/>
-        </w:rPr>
-        <w:t>junit</w:t>
-      </w:r>
-      <w:proofErr w:type="spellEnd"/>
-      <w:r>
-        <w:rPr>
-          <w:lang w:val="es-PE"/>
-        </w:rPr>
-        <w:t xml:space="preserve">, </w:t>
-      </w:r>
-      <w:proofErr w:type="spellStart"/>
-      <w:r>
-        <w:rPr>
-          <w:lang w:val="es-PE"/>
-        </w:rPr>
-        <w:t>dbunit</w:t>
-      </w:r>
-      <w:proofErr w:type="spellEnd"/>
-      <w:r>
-        <w:rPr>
-          <w:lang w:val="es-PE"/>
-        </w:rPr>
-        <w:t xml:space="preserve">, </w:t>
-      </w:r>
-      <w:proofErr w:type="spellStart"/>
-      <w:r>
-        <w:rPr>
-          <w:lang w:val="es-PE"/>
-        </w:rPr>
-        <w:t>mockObjtects</w:t>
-      </w:r>
-      <w:proofErr w:type="spellEnd"/>
-      <w:r>
-        <w:rPr>
-          <w:lang w:val="es-PE"/>
-        </w:rPr>
-        <w:t>, etc.</w:t>
+        <w:t>Cada uno de los entregables, deberá contener scripts de pruebas unitarias, integrales, funcionales, etc; mediante la utilización de frameworks como junit, dbunit, mockObjtects, etc.</w:t>
       </w:r>
     </w:p>
     <w:p>
@@ -3815,49 +3793,7 @@
         <w:rPr>
           <w:lang w:val="es-PE"/>
         </w:rPr>
-        <w:t xml:space="preserve">La documentación de los proyectos, específicamente:  manual de usuario, manual de operaciones, arquitectura de la solución, especificaciones, </w:t>
-      </w:r>
-      <w:proofErr w:type="spellStart"/>
-      <w:r>
-        <w:rPr>
-          <w:lang w:val="es-PE"/>
-        </w:rPr>
-        <w:t>etc</w:t>
-      </w:r>
-      <w:proofErr w:type="spellEnd"/>
-      <w:r>
-        <w:rPr>
-          <w:lang w:val="es-PE"/>
-        </w:rPr>
-        <w:t>; deberán ser entregables parciales para cada una de las iteraciones, es decir, la documentación no se liberará al final del proyecto, sino en entregables parciales. (</w:t>
-      </w:r>
-      <w:proofErr w:type="spellStart"/>
-      <w:r>
-        <w:rPr>
-          <w:lang w:val="es-PE"/>
-        </w:rPr>
-        <w:t>ElmerX</w:t>
-      </w:r>
-      <w:proofErr w:type="spellEnd"/>
-      <w:r>
-        <w:rPr>
-          <w:lang w:val="es-PE"/>
-        </w:rPr>
-        <w:t>/</w:t>
-      </w:r>
-      <w:proofErr w:type="spellStart"/>
-      <w:r>
-        <w:rPr>
-          <w:lang w:val="es-PE"/>
-        </w:rPr>
-        <w:t>NombreProyecto</w:t>
-      </w:r>
-      <w:proofErr w:type="spellEnd"/>
-      <w:r>
-        <w:rPr>
-          <w:lang w:val="es-PE"/>
-        </w:rPr>
-        <w:t>/Análisis)</w:t>
+        <w:t>La documentación de los proyectos, específicamente:  manual de usuario, manual de operaciones, arquitectura de la solución, especificaciones, etc; deberán ser entregables parciales para cada una de las iteraciones, es decir, la documentación no se liberará al final del proyecto, sino en entregables parciales. (ElmerX/NombreProyecto/Análisis)</w:t>
       </w:r>
     </w:p>
     <w:p>
@@ -3899,35 +3835,7 @@
         <w:rPr>
           <w:lang w:val="es-PE"/>
         </w:rPr>
-        <w:t>Cada uno de los entregables, serán sometidos a un script de calidad, que ejecutara la organización, y no serán admitidos como productos del proyecto hasta alcanzar un nivel aceptable. (</w:t>
-      </w:r>
-      <w:proofErr w:type="spellStart"/>
-      <w:r>
-        <w:rPr>
-          <w:lang w:val="es-PE"/>
-        </w:rPr>
-        <w:t>ElmerX</w:t>
-      </w:r>
-      <w:proofErr w:type="spellEnd"/>
-      <w:r>
-        <w:rPr>
-          <w:lang w:val="es-PE"/>
-        </w:rPr>
-        <w:t>/</w:t>
-      </w:r>
-      <w:proofErr w:type="spellStart"/>
-      <w:r>
-        <w:rPr>
-          <w:lang w:val="es-PE"/>
-        </w:rPr>
-        <w:t>NombreProyecto</w:t>
-      </w:r>
-      <w:proofErr w:type="spellEnd"/>
-      <w:r>
-        <w:rPr>
-          <w:lang w:val="es-PE"/>
-        </w:rPr>
-        <w:t>/Gestión)</w:t>
+        <w:t>Cada uno de los entregables, serán sometidos a un script de calidad, que ejecutara la organización, y no serán admitidos como productos del proyecto hasta alcanzar un nivel aceptable. (ElmerX/NombreProyecto/Gestión)</w:t>
       </w:r>
     </w:p>
     <w:p>
@@ -3969,35 +3877,7 @@
         <w:rPr>
           <w:lang w:val="es-PE"/>
         </w:rPr>
-        <w:t>Los riesgos serán identificados en la primera iteración, llevándose a cabo también una valoración inicial de la exposición al riesgo y planes de contingencia. En cada iteración se revisará y actualizará el documento “Lista de Riesgos”, añadiendo además la lista de riesgos más importantes actualizada por cada iteración. (</w:t>
-      </w:r>
-      <w:proofErr w:type="spellStart"/>
-      <w:r>
-        <w:rPr>
-          <w:lang w:val="es-PE"/>
-        </w:rPr>
-        <w:t>ElmerX</w:t>
-      </w:r>
-      <w:proofErr w:type="spellEnd"/>
-      <w:r>
-        <w:rPr>
-          <w:lang w:val="es-PE"/>
-        </w:rPr>
-        <w:t>/</w:t>
-      </w:r>
-      <w:proofErr w:type="spellStart"/>
-      <w:r>
-        <w:rPr>
-          <w:lang w:val="es-PE"/>
-        </w:rPr>
-        <w:t>NombreProyecto</w:t>
-      </w:r>
-      <w:proofErr w:type="spellEnd"/>
-      <w:r>
-        <w:rPr>
-          <w:lang w:val="es-PE"/>
-        </w:rPr>
-        <w:t>/Gestión)</w:t>
+        <w:t>Los riesgos serán identificados en la primera iteración, llevándose a cabo también una valoración inicial de la exposición al riesgo y planes de contingencia. En cada iteración se revisará y actualizará el documento “Lista de Riesgos”, añadiendo además la lista de riesgos más importantes actualizada por cada iteración. (ElmerX/NombreProyecto/Gestión)</w:t>
       </w:r>
     </w:p>
     <w:p>
@@ -4060,21 +3940,7 @@
         <w:rPr>
           <w:lang w:val="es-PE"/>
         </w:rPr>
-        <w:t xml:space="preserve">La organización </w:t>
-      </w:r>
-      <w:proofErr w:type="spellStart"/>
-      <w:r>
-        <w:rPr>
-          <w:lang w:val="es-PE"/>
-        </w:rPr>
-        <w:t>disponibilizara</w:t>
-      </w:r>
-      <w:proofErr w:type="spellEnd"/>
-      <w:r>
-        <w:rPr>
-          <w:lang w:val="es-PE"/>
-        </w:rPr>
-        <w:t xml:space="preserve"> un sistema de control de versiones, que deberá ser actualizado por el cliente de forma remota.</w:t>
+        <w:t>La organización disponibilizara un sistema de control de versiones, que deberá ser actualizado por el cliente de forma remota.</w:t>
       </w:r>
     </w:p>
     <w:p>
@@ -4100,7 +3966,7 @@
         </w:numPr>
       </w:pPr>
       <w:bookmarkStart w:id="12" w:name="_t9nqhmhnhxwj" w:colFirst="0" w:colLast="0"/>
-      <w:bookmarkStart w:id="13" w:name="_Toc527673237"/>
+      <w:bookmarkStart w:id="13" w:name="_Toc528282126"/>
       <w:bookmarkEnd w:id="12"/>
       <w:r>
         <w:t>Herramientas, entorno e infraestructura</w:t>
@@ -4213,13 +4079,8 @@
               <w:contextualSpacing w:val="0"/>
             </w:pPr>
             <w:r>
-              <w:t xml:space="preserve">Spring </w:t>
-            </w:r>
-            <w:proofErr w:type="spellStart"/>
-            <w:r>
-              <w:t>Boot</w:t>
-            </w:r>
-            <w:proofErr w:type="spellEnd"/>
+              <w:t>Spring Boot</w:t>
+            </w:r>
           </w:p>
         </w:tc>
         <w:tc>
@@ -4238,21 +4099,7 @@
               <w:rPr>
                 <w:lang w:val="es-ES"/>
               </w:rPr>
-              <w:t xml:space="preserve">Spring </w:t>
-            </w:r>
-            <w:proofErr w:type="spellStart"/>
-            <w:r>
-              <w:rPr>
-                <w:lang w:val="es-ES"/>
-              </w:rPr>
-              <w:t>Boot</w:t>
-            </w:r>
-            <w:proofErr w:type="spellEnd"/>
-            <w:r>
-              <w:rPr>
-                <w:lang w:val="es-ES"/>
-              </w:rPr>
-              <w:t xml:space="preserve"> facilita la creación de aplicaciones basadas en Spring independientes y de grado de producción que puede "simplemente ejecutar".</w:t>
+              <w:t>Spring Boot facilita la creación de aplicaciones basadas en Spring independientes y de grado de producción que puede "simplemente ejecutar".</w:t>
             </w:r>
           </w:p>
           <w:p>
@@ -4277,21 +4124,7 @@
               <w:rPr>
                 <w:lang w:val="es-ES"/>
               </w:rPr>
-              <w:t xml:space="preserve">Tomamos una opinión de la plataforma Spring y las bibliotecas de terceros para que pueda comenzar con el mínimo esfuerzo. La mayoría de las aplicaciones Spring </w:t>
-            </w:r>
-            <w:proofErr w:type="spellStart"/>
-            <w:r>
-              <w:rPr>
-                <w:lang w:val="es-ES"/>
-              </w:rPr>
-              <w:t>Boot</w:t>
-            </w:r>
-            <w:proofErr w:type="spellEnd"/>
-            <w:r>
-              <w:rPr>
-                <w:lang w:val="es-ES"/>
-              </w:rPr>
-              <w:t xml:space="preserve"> necesitan muy poca configuración Spring.</w:t>
+              <w:t>Tomamos una opinión de la plataforma Spring y las bibliotecas de terceros para que pueda comenzar con el mínimo esfuerzo. La mayoría de las aplicaciones Spring Boot necesitan muy poca configuración Spring.</w:t>
             </w:r>
           </w:p>
         </w:tc>
@@ -4311,11 +4144,9 @@
               <w:ind w:left="0"/>
               <w:contextualSpacing w:val="0"/>
             </w:pPr>
-            <w:proofErr w:type="spellStart"/>
             <w:r>
               <w:t>Glassfish</w:t>
             </w:r>
-            <w:proofErr w:type="spellEnd"/>
           </w:p>
         </w:tc>
         <w:tc>
@@ -4395,11 +4226,9 @@
               <w:ind w:left="0"/>
               <w:contextualSpacing w:val="0"/>
             </w:pPr>
-            <w:proofErr w:type="spellStart"/>
             <w:r>
               <w:t>Postgresql</w:t>
             </w:r>
-            <w:proofErr w:type="spellEnd"/>
           </w:p>
         </w:tc>
         <w:tc>
@@ -4432,11 +4261,9 @@
               <w:ind w:left="0"/>
               <w:contextualSpacing w:val="0"/>
             </w:pPr>
-            <w:proofErr w:type="spellStart"/>
             <w:r>
               <w:t>Heroku</w:t>
             </w:r>
-            <w:proofErr w:type="spellEnd"/>
           </w:p>
         </w:tc>
         <w:tc>
@@ -4485,15 +4312,7 @@
               <w:contextualSpacing w:val="0"/>
             </w:pPr>
             <w:r>
-              <w:t xml:space="preserve">Amazon Web </w:t>
-            </w:r>
-            <w:proofErr w:type="spellStart"/>
-            <w:r>
-              <w:t>Services</w:t>
-            </w:r>
-            <w:proofErr w:type="spellEnd"/>
-            <w:r>
-              <w:t xml:space="preserve"> (AWS)</w:t>
+              <w:t>Amazon Web Services (AWS)</w:t>
             </w:r>
           </w:p>
         </w:tc>
@@ -4533,7 +4352,7 @@
         <w:contextualSpacing w:val="0"/>
       </w:pPr>
       <w:bookmarkStart w:id="14" w:name="_sh3ztdex99o4" w:colFirst="0" w:colLast="0"/>
-      <w:bookmarkStart w:id="15" w:name="_Toc527673238"/>
+      <w:bookmarkStart w:id="15" w:name="_Toc528282127"/>
       <w:bookmarkEnd w:id="14"/>
       <w:r>
         <w:lastRenderedPageBreak/>
@@ -4546,7 +4365,7 @@
     </w:p>
     <w:tbl>
       <w:tblPr>
-        <w:tblStyle w:val="Tablaconcuadrcula1clara"/>
+        <w:tblStyle w:val="Tabladecuadrcula1clara"/>
         <w:tblW w:w="9234" w:type="dxa"/>
         <w:tblInd w:w="720" w:type="dxa"/>
         <w:tblLook w:val="04A0" w:firstRow="1" w:lastRow="0" w:firstColumn="1" w:lastColumn="0" w:noHBand="0" w:noVBand="1"/>
@@ -6104,28 +5923,8 @@
                 <w:color w:val="000000"/>
                 <w:lang w:val="es-PE" w:eastAsia="es-PE"/>
               </w:rPr>
-              <w:t xml:space="preserve">Inventariar los </w:t>
-            </w:r>
-            <w:proofErr w:type="spellStart"/>
-            <w:r>
-              <w:rPr>
-                <w:rFonts w:ascii="Calibri" w:eastAsia="Times New Roman" w:hAnsi="Calibri" w:cs="Calibri"/>
-                <w:color w:val="000000"/>
-                <w:lang w:val="es-PE" w:eastAsia="es-PE"/>
-              </w:rPr>
-              <w:t>Ite</w:t>
-            </w:r>
-            <w:bookmarkStart w:id="16" w:name="_GoBack"/>
-            <w:bookmarkEnd w:id="16"/>
-            <w:r>
-              <w:rPr>
-                <w:rFonts w:ascii="Calibri" w:eastAsia="Times New Roman" w:hAnsi="Calibri" w:cs="Calibri"/>
-                <w:color w:val="000000"/>
-                <w:lang w:val="es-PE" w:eastAsia="es-PE"/>
-              </w:rPr>
-              <w:t>ms</w:t>
-            </w:r>
-            <w:proofErr w:type="spellEnd"/>
+              <w:t>Inventariar los Items</w:t>
+            </w:r>
           </w:p>
         </w:tc>
         <w:tc>
@@ -7998,14 +7797,14 @@
           <w:lang w:val="es-PE"/>
         </w:rPr>
       </w:pPr>
-      <w:bookmarkStart w:id="17" w:name="_Toc527673239"/>
+      <w:bookmarkStart w:id="16" w:name="_Toc528282128"/>
       <w:r>
         <w:rPr>
           <w:lang w:val="es-PE"/>
         </w:rPr>
         <w:t>Identificación</w:t>
       </w:r>
-      <w:bookmarkEnd w:id="17"/>
+      <w:bookmarkEnd w:id="16"/>
     </w:p>
     <w:p>
       <w:pPr>
@@ -8018,20 +7817,20 @@
           <w:lang w:val="es-PE"/>
         </w:rPr>
       </w:pPr>
-      <w:bookmarkStart w:id="18" w:name="_Toc527673240"/>
+      <w:bookmarkStart w:id="17" w:name="_Toc528282129"/>
       <w:r>
         <w:rPr>
           <w:lang w:val="es-PE"/>
         </w:rPr>
         <w:t xml:space="preserve">Lista de clasificación de </w:t>
       </w:r>
-      <w:bookmarkEnd w:id="18"/>
       <w:r>
         <w:rPr>
           <w:lang w:val="es-PE"/>
         </w:rPr>
         <w:t>Elemento de Configuración</w:t>
       </w:r>
+      <w:bookmarkEnd w:id="17"/>
     </w:p>
     <w:tbl>
       <w:tblPr>
@@ -8968,14 +8767,14 @@
           <w:lang w:val="es-PE"/>
         </w:rPr>
       </w:pPr>
-      <w:bookmarkStart w:id="19" w:name="_Toc527673241"/>
+      <w:bookmarkStart w:id="18" w:name="_Toc528282130"/>
       <w:r>
         <w:rPr>
           <w:lang w:val="es-PE"/>
         </w:rPr>
         <w:t>Definición de la Nomenclatura</w:t>
       </w:r>
-      <w:bookmarkEnd w:id="19"/>
+      <w:bookmarkEnd w:id="18"/>
     </w:p>
     <w:p>
       <w:pPr>
@@ -9649,23 +9448,13 @@
               </w:rPr>
               <w:t xml:space="preserve"> CU </w:t>
             </w:r>
-            <w:proofErr w:type="gramStart"/>
             <w:r>
               <w:rPr>
                 <w:rFonts w:eastAsia="Times New Roman"/>
                 <w:color w:val="000000"/>
                 <w:lang w:val="es-PE" w:eastAsia="es-PE"/>
               </w:rPr>
-              <w:t>+“</w:t>
-            </w:r>
-            <w:proofErr w:type="gramEnd"/>
-            <w:r>
-              <w:rPr>
-                <w:rFonts w:eastAsia="Times New Roman"/>
-                <w:color w:val="000000"/>
-                <w:lang w:val="es-PE" w:eastAsia="es-PE"/>
-              </w:rPr>
-              <w:t>numeración”</w:t>
+              <w:t>+“numeración”</w:t>
             </w:r>
             <w:r>
               <w:rPr>
@@ -10032,11 +9821,35 @@
           <w:lang w:val="es-PE"/>
         </w:rPr>
       </w:pPr>
+      <w:bookmarkStart w:id="19" w:name="_Toc528282131"/>
       <w:r>
         <w:rPr>
           <w:lang w:val="es-PE"/>
         </w:rPr>
         <w:t>Lista de Elemento con la Nomenclatura</w:t>
+      </w:r>
+      <w:bookmarkEnd w:id="19"/>
+    </w:p>
+    <w:p>
+      <w:pPr>
+        <w:pStyle w:val="Prrafodelista"/>
+        <w:ind w:left="1080"/>
+        <w:rPr>
+          <w:lang w:val="es-PE"/>
+        </w:rPr>
+      </w:pPr>
+      <w:r>
+        <w:rPr>
+          <w:bCs/>
+          <w:lang w:val="es-PE"/>
+        </w:rPr>
+        <w:t>E</w:t>
+      </w:r>
+      <w:r>
+        <w:rPr>
+          <w:bCs/>
+        </w:rPr>
+        <w:t>n la siguiente tabla se listan los elementos que se encuentran en la librería de la consultora.</w:t>
       </w:r>
     </w:p>
     <w:tbl>
@@ -10754,6 +10567,7 @@
           <w:lang w:val="es-PE"/>
         </w:rPr>
       </w:pPr>
+      <w:bookmarkStart w:id="20" w:name="_Toc528282132"/>
       <w:r>
         <w:rPr>
           <w:lang w:val="es-PE"/>
@@ -10761,6 +10575,7 @@
         <w:lastRenderedPageBreak/>
         <w:t>Control</w:t>
       </w:r>
+      <w:bookmarkEnd w:id="20"/>
     </w:p>
     <w:p>
       <w:pPr>
@@ -10773,6 +10588,7 @@
           <w:lang w:val="es-PE"/>
         </w:rPr>
       </w:pPr>
+      <w:bookmarkStart w:id="21" w:name="_Toc528282133"/>
       <w:r>
         <w:rPr>
           <w:lang w:val="es-PE"/>
@@ -10785,10 +10601,11 @@
         </w:rPr>
         <w:t>y elementos</w:t>
       </w:r>
+      <w:bookmarkEnd w:id="21"/>
     </w:p>
     <w:p>
       <w:pPr>
-        <w:ind w:left="720" w:firstLine="720"/>
+        <w:ind w:left="1080"/>
         <w:rPr>
           <w:lang w:val="es-PE"/>
         </w:rPr>
@@ -10797,7 +10614,13 @@
         <w:rPr>
           <w:lang w:val="es-PE"/>
         </w:rPr>
-        <w:t>Guiándonos del proyecto de Sistema de Taxi San Marcos.</w:t>
+        <w:t>T</w:t>
+      </w:r>
+      <w:r>
+        <w:rPr>
+          <w:lang w:val="es-PE"/>
+        </w:rPr>
+        <w:t>omando como referencia el proyecto sistema de taxi san marcos en la siguiente tabla se define la línea base junto a los elementos que han sido aceptados de acuerdo a los hitos del cronograma del proyecto.</w:t>
       </w:r>
     </w:p>
     <w:tbl>
@@ -11201,18 +11024,8 @@
                 <w:color w:val="000000"/>
                 <w:lang w:val="es-PE"/>
               </w:rPr>
-              <w:t>Código fuente del back-</w:t>
-            </w:r>
-            <w:proofErr w:type="spellStart"/>
-            <w:r>
-              <w:rPr>
-                <w:rFonts w:eastAsia="Times New Roman"/>
-                <w:color w:val="000000"/>
-                <w:lang w:val="es-PE"/>
-              </w:rPr>
-              <w:t>end</w:t>
-            </w:r>
-            <w:proofErr w:type="spellEnd"/>
+              <w:t>Código fuente del back-end</w:t>
+            </w:r>
           </w:p>
           <w:p>
             <w:pPr>
@@ -11231,25 +11044,7 @@
                 <w:color w:val="000000"/>
                 <w:lang w:val="es-PE"/>
               </w:rPr>
-              <w:t xml:space="preserve">Código fuente de la </w:t>
-            </w:r>
-            <w:proofErr w:type="gramStart"/>
-            <w:r>
-              <w:rPr>
-                <w:rFonts w:eastAsia="Times New Roman"/>
-                <w:color w:val="000000"/>
-                <w:lang w:val="es-PE"/>
-              </w:rPr>
-              <w:t>app</w:t>
-            </w:r>
-            <w:proofErr w:type="gramEnd"/>
-            <w:r>
-              <w:rPr>
-                <w:rFonts w:eastAsia="Times New Roman"/>
-                <w:color w:val="000000"/>
-                <w:lang w:val="es-PE"/>
-              </w:rPr>
-              <w:t xml:space="preserve"> móvil</w:t>
+              <w:t>Código fuente de la app móvil</w:t>
             </w:r>
           </w:p>
           <w:p>
@@ -11478,9 +11273,11 @@
           <w:numId w:val="1"/>
         </w:numPr>
       </w:pPr>
+      <w:bookmarkStart w:id="22" w:name="_Toc528282134"/>
       <w:r>
         <w:t>Definición de la Estructura de la Librería</w:t>
       </w:r>
+      <w:bookmarkEnd w:id="22"/>
     </w:p>
     <w:p>
       <w:pPr>
@@ -11525,6 +11322,7 @@
         <w:rPr>
           <w:noProof/>
           <w:color w:val="000000"/>
+          <w:lang w:val="en-US"/>
         </w:rPr>
         <w:lastRenderedPageBreak/>
         <w:drawing>
@@ -12782,6 +12580,7 @@
                 <w:lang w:val="es-PE" w:eastAsia="es-PE"/>
               </w:rPr>
             </w:pPr>
+            <w:bookmarkStart w:id="23" w:name="_GoBack" w:colFirst="2" w:colLast="2"/>
             <w:r>
               <w:rPr>
                 <w:rFonts w:eastAsia="Times New Roman"/>
@@ -13102,29 +12901,12 @@
                 <w:color w:val="000000"/>
                 <w:lang w:val="es-PE" w:eastAsia="es-PE"/>
               </w:rPr>
-              <w:t>-</w:t>
-            </w:r>
-            <w:proofErr w:type="gramStart"/>
-            <w:r>
-              <w:rPr>
-                <w:rFonts w:eastAsia="Times New Roman"/>
-                <w:color w:val="000000"/>
-                <w:lang w:val="es-PE" w:eastAsia="es-PE"/>
-              </w:rPr>
-              <w:t>Escribir(</w:t>
-            </w:r>
-            <w:proofErr w:type="gramEnd"/>
-            <w:r>
-              <w:rPr>
-                <w:rFonts w:eastAsia="Times New Roman"/>
-                <w:color w:val="000000"/>
-                <w:lang w:val="es-PE" w:eastAsia="es-PE"/>
-              </w:rPr>
-              <w:t>con autorización del gestor de la configuración)</w:t>
+              <w:t>-Escribir(con autorización del gestor de la configuración)</w:t>
             </w:r>
           </w:p>
         </w:tc>
       </w:tr>
+      <w:bookmarkEnd w:id="23"/>
       <w:tr>
         <w:tc>
           <w:tcPr>
@@ -13218,25 +13000,7 @@
                 <w:color w:val="000000"/>
                 <w:lang w:val="es-PE" w:eastAsia="es-PE"/>
               </w:rPr>
-              <w:t>-</w:t>
-            </w:r>
-            <w:proofErr w:type="gramStart"/>
-            <w:r>
-              <w:rPr>
-                <w:rFonts w:eastAsia="Times New Roman"/>
-                <w:color w:val="000000"/>
-                <w:lang w:val="es-PE" w:eastAsia="es-PE"/>
-              </w:rPr>
-              <w:t>Escribir(</w:t>
-            </w:r>
-            <w:proofErr w:type="gramEnd"/>
-            <w:r>
-              <w:rPr>
-                <w:rFonts w:eastAsia="Times New Roman"/>
-                <w:color w:val="000000"/>
-                <w:lang w:val="es-PE" w:eastAsia="es-PE"/>
-              </w:rPr>
-              <w:t>con autorización del gestor de la configuración)</w:t>
+              <w:t>-Escribir(con autorización del gestor de la configuración)</w:t>
             </w:r>
           </w:p>
         </w:tc>
@@ -13356,59 +13120,13 @@
           <w:lang w:val="es-PE" w:eastAsia="es-PE"/>
         </w:rPr>
       </w:pPr>
-      <w:proofErr w:type="spellStart"/>
       <w:r>
         <w:rPr>
           <w:rFonts w:eastAsia="Times New Roman"/>
           <w:color w:val="000000"/>
           <w:lang w:val="es-PE" w:eastAsia="es-PE"/>
         </w:rPr>
-        <w:t>Check</w:t>
-      </w:r>
-      <w:proofErr w:type="spellEnd"/>
-      <w:r>
-        <w:rPr>
-          <w:rFonts w:eastAsia="Times New Roman"/>
-          <w:color w:val="000000"/>
-          <w:lang w:val="es-PE" w:eastAsia="es-PE"/>
-        </w:rPr>
-        <w:t xml:space="preserve"> in y </w:t>
-      </w:r>
-      <w:proofErr w:type="spellStart"/>
-      <w:r>
-        <w:rPr>
-          <w:rFonts w:eastAsia="Times New Roman"/>
-          <w:color w:val="000000"/>
-          <w:lang w:val="es-PE" w:eastAsia="es-PE"/>
-        </w:rPr>
-        <w:t>check</w:t>
-      </w:r>
-      <w:proofErr w:type="spellEnd"/>
-      <w:r>
-        <w:rPr>
-          <w:rFonts w:eastAsia="Times New Roman"/>
-          <w:color w:val="000000"/>
-          <w:lang w:val="es-PE" w:eastAsia="es-PE"/>
-        </w:rPr>
-        <w:t xml:space="preserve"> </w:t>
-      </w:r>
-      <w:proofErr w:type="spellStart"/>
-      <w:r>
-        <w:rPr>
-          <w:rFonts w:eastAsia="Times New Roman"/>
-          <w:color w:val="000000"/>
-          <w:lang w:val="es-PE" w:eastAsia="es-PE"/>
-        </w:rPr>
-        <w:t>out</w:t>
-      </w:r>
-      <w:proofErr w:type="spellEnd"/>
-      <w:r>
-        <w:rPr>
-          <w:rFonts w:eastAsia="Times New Roman"/>
-          <w:color w:val="000000"/>
-          <w:lang w:val="es-PE" w:eastAsia="es-PE"/>
-        </w:rPr>
-        <w:t xml:space="preserve"> de los elementos pertenecientes al desarrollo del proyecto, el código, documentación, etc.</w:t>
+        <w:t>Check in y check out de los elementos pertenecientes al desarrollo del proyecto, el código, documentación, etc.</w:t>
       </w:r>
     </w:p>
     <w:p>
@@ -14620,7 +14338,7 @@
 </file>
 
 <file path=word/endnotes.xml><?xml version="1.0" encoding="utf-8"?>
-<w:endnotes xmlns:wpc="http://schemas.microsoft.com/office/word/2010/wordprocessingCanvas" xmlns:cx="http://schemas.microsoft.com/office/drawing/2014/chartex" xmlns:cx1="http://schemas.microsoft.com/office/drawing/2015/9/8/chartex" xmlns:cx2="http://schemas.microsoft.com/office/drawing/2015/10/21/chartex" xmlns:cx3="http://schemas.microsoft.com/office/drawing/2016/5/9/chartex" xmlns:cx4="http://schemas.microsoft.com/office/drawing/2016/5/10/chartex" xmlns:cx5="http://schemas.microsoft.com/office/drawing/2016/5/11/chartex" xmlns:cx6="http://schemas.microsoft.com/office/drawing/2016/5/12/chartex" xmlns:cx7="http://schemas.microsoft.com/office/drawing/2016/5/13/chartex" xmlns:cx8="http://schemas.microsoft.com/office/drawing/2016/5/14/chartex" xmlns:mc="http://schemas.openxmlformats.org/markup-compatibility/2006" xmlns:aink="http://schemas.microsoft.com/office/drawing/2016/ink" xmlns:am3d="http://schemas.microsoft.com/office/drawing/2017/model3d" xmlns:o="urn:schemas-microsoft-com:office:office" xmlns:r="http://schemas.openxmlformats.org/officeDocument/2006/relationships" xmlns:m="http://schemas.openxmlformats.org/officeDocument/2006/math" xmlns:v="urn:schemas-microsoft-com:vml" xmlns:wp14="http://schemas.microsoft.com/office/word/2010/wordprocessingDrawing" xmlns:wp="http://schemas.openxmlformats.org/drawingml/2006/wordprocessingDrawing" xmlns:w10="urn:schemas-microsoft-com:office:word" xmlns:w="http://schemas.openxmlformats.org/wordprocessingml/2006/main" xmlns:w14="http://schemas.microsoft.com/office/word/2010/wordml" xmlns:w15="http://schemas.microsoft.com/office/word/2012/wordml" xmlns:w16cid="http://schemas.microsoft.com/office/word/2016/wordml/cid" xmlns:w16se="http://schemas.microsoft.com/office/word/2015/wordml/symex" xmlns:wpg="http://schemas.microsoft.com/office/word/2010/wordprocessingGroup" xmlns:wpi="http://schemas.microsoft.com/office/word/2010/wordprocessingInk" xmlns:wne="http://schemas.microsoft.com/office/word/2006/wordml" xmlns:wps="http://schemas.microsoft.com/office/word/2010/wordprocessingShape" mc:Ignorable="w14 w15 w16se w16cid wp14">
+<w:endnotes xmlns:wpc="http://schemas.microsoft.com/office/word/2010/wordprocessingCanvas" xmlns:cx="http://schemas.microsoft.com/office/drawing/2014/chartex" xmlns:mc="http://schemas.openxmlformats.org/markup-compatibility/2006" xmlns:o="urn:schemas-microsoft-com:office:office" xmlns:r="http://schemas.openxmlformats.org/officeDocument/2006/relationships" xmlns:m="http://schemas.openxmlformats.org/officeDocument/2006/math" xmlns:v="urn:schemas-microsoft-com:vml" xmlns:wp14="http://schemas.microsoft.com/office/word/2010/wordprocessingDrawing" xmlns:wp="http://schemas.openxmlformats.org/drawingml/2006/wordprocessingDrawing" xmlns:w10="urn:schemas-microsoft-com:office:word" xmlns:w="http://schemas.openxmlformats.org/wordprocessingml/2006/main" xmlns:w14="http://schemas.microsoft.com/office/word/2010/wordml" xmlns:w15="http://schemas.microsoft.com/office/word/2012/wordml" xmlns:w16se="http://schemas.microsoft.com/office/word/2015/wordml/symex" xmlns:wpg="http://schemas.microsoft.com/office/word/2010/wordprocessingGroup" xmlns:wpi="http://schemas.microsoft.com/office/word/2010/wordprocessingInk" xmlns:wne="http://schemas.microsoft.com/office/word/2006/wordml" xmlns:wps="http://schemas.microsoft.com/office/word/2010/wordprocessingShape" mc:Ignorable="w14 w15 w16se wp14">
   <w:endnote w:type="separator" w:id="-1">
     <w:p>
       <w:pPr>
@@ -14645,7 +14363,7 @@
 </file>
 
 <file path=word/footer1.xml><?xml version="1.0" encoding="utf-8"?>
-<w:ftr xmlns:wpc="http://schemas.microsoft.com/office/word/2010/wordprocessingCanvas" xmlns:cx="http://schemas.microsoft.com/office/drawing/2014/chartex" xmlns:cx1="http://schemas.microsoft.com/office/drawing/2015/9/8/chartex" xmlns:cx2="http://schemas.microsoft.com/office/drawing/2015/10/21/chartex" xmlns:cx3="http://schemas.microsoft.com/office/drawing/2016/5/9/chartex" xmlns:cx4="http://schemas.microsoft.com/office/drawing/2016/5/10/chartex" xmlns:cx5="http://schemas.microsoft.com/office/drawing/2016/5/11/chartex" xmlns:cx6="http://schemas.microsoft.com/office/drawing/2016/5/12/chartex" xmlns:cx7="http://schemas.microsoft.com/office/drawing/2016/5/13/chartex" xmlns:cx8="http://schemas.microsoft.com/office/drawing/2016/5/14/chartex" xmlns:mc="http://schemas.openxmlformats.org/markup-compatibility/2006" xmlns:aink="http://schemas.microsoft.com/office/drawing/2016/ink" xmlns:am3d="http://schemas.microsoft.com/office/drawing/2017/model3d" xmlns:o="urn:schemas-microsoft-com:office:office" xmlns:r="http://schemas.openxmlformats.org/officeDocument/2006/relationships" xmlns:m="http://schemas.openxmlformats.org/officeDocument/2006/math" xmlns:v="urn:schemas-microsoft-com:vml" xmlns:wp14="http://schemas.microsoft.com/office/word/2010/wordprocessingDrawing" xmlns:wp="http://schemas.openxmlformats.org/drawingml/2006/wordprocessingDrawing" xmlns:w10="urn:schemas-microsoft-com:office:word" xmlns:w="http://schemas.openxmlformats.org/wordprocessingml/2006/main" xmlns:w14="http://schemas.microsoft.com/office/word/2010/wordml" xmlns:w15="http://schemas.microsoft.com/office/word/2012/wordml" xmlns:w16cid="http://schemas.microsoft.com/office/word/2016/wordml/cid" xmlns:w16se="http://schemas.microsoft.com/office/word/2015/wordml/symex" xmlns:wpg="http://schemas.microsoft.com/office/word/2010/wordprocessingGroup" xmlns:wpi="http://schemas.microsoft.com/office/word/2010/wordprocessingInk" xmlns:wne="http://schemas.microsoft.com/office/word/2006/wordml" xmlns:wps="http://schemas.microsoft.com/office/word/2010/wordprocessingShape" mc:Ignorable="w14 w15 w16se w16cid wp14">
+<w:ftr xmlns:wpc="http://schemas.microsoft.com/office/word/2010/wordprocessingCanvas" xmlns:cx="http://schemas.microsoft.com/office/drawing/2014/chartex" xmlns:mc="http://schemas.openxmlformats.org/markup-compatibility/2006" xmlns:o="urn:schemas-microsoft-com:office:office" xmlns:r="http://schemas.openxmlformats.org/officeDocument/2006/relationships" xmlns:m="http://schemas.openxmlformats.org/officeDocument/2006/math" xmlns:v="urn:schemas-microsoft-com:vml" xmlns:wp14="http://schemas.microsoft.com/office/word/2010/wordprocessingDrawing" xmlns:wp="http://schemas.openxmlformats.org/drawingml/2006/wordprocessingDrawing" xmlns:w10="urn:schemas-microsoft-com:office:word" xmlns:w="http://schemas.openxmlformats.org/wordprocessingml/2006/main" xmlns:w14="http://schemas.microsoft.com/office/word/2010/wordml" xmlns:w15="http://schemas.microsoft.com/office/word/2012/wordml" xmlns:w16se="http://schemas.microsoft.com/office/word/2015/wordml/symex" xmlns:wpg="http://schemas.microsoft.com/office/word/2010/wordprocessingGroup" xmlns:wpi="http://schemas.microsoft.com/office/word/2010/wordprocessingInk" xmlns:wne="http://schemas.microsoft.com/office/word/2006/wordml" xmlns:wps="http://schemas.microsoft.com/office/word/2010/wordprocessingShape" mc:Ignorable="w14 w15 w16se wp14">
   <w:p>
     <w:pPr>
       <w:contextualSpacing w:val="0"/>
@@ -14663,7 +14381,7 @@
       <w:rPr>
         <w:noProof/>
       </w:rPr>
-      <w:t>8</w:t>
+      <w:t>12</w:t>
     </w:r>
     <w:r>
       <w:fldChar w:fldCharType="end"/>
@@ -14673,7 +14391,7 @@
 </file>
 
 <file path=word/footer2.xml><?xml version="1.0" encoding="utf-8"?>
-<w:ftr xmlns:wpc="http://schemas.microsoft.com/office/word/2010/wordprocessingCanvas" xmlns:cx="http://schemas.microsoft.com/office/drawing/2014/chartex" xmlns:cx1="http://schemas.microsoft.com/office/drawing/2015/9/8/chartex" xmlns:cx2="http://schemas.microsoft.com/office/drawing/2015/10/21/chartex" xmlns:cx3="http://schemas.microsoft.com/office/drawing/2016/5/9/chartex" xmlns:cx4="http://schemas.microsoft.com/office/drawing/2016/5/10/chartex" xmlns:cx5="http://schemas.microsoft.com/office/drawing/2016/5/11/chartex" xmlns:cx6="http://schemas.microsoft.com/office/drawing/2016/5/12/chartex" xmlns:cx7="http://schemas.microsoft.com/office/drawing/2016/5/13/chartex" xmlns:cx8="http://schemas.microsoft.com/office/drawing/2016/5/14/chartex" xmlns:mc="http://schemas.openxmlformats.org/markup-compatibility/2006" xmlns:aink="http://schemas.microsoft.com/office/drawing/2016/ink" xmlns:am3d="http://schemas.microsoft.com/office/drawing/2017/model3d" xmlns:o="urn:schemas-microsoft-com:office:office" xmlns:r="http://schemas.openxmlformats.org/officeDocument/2006/relationships" xmlns:m="http://schemas.openxmlformats.org/officeDocument/2006/math" xmlns:v="urn:schemas-microsoft-com:vml" xmlns:wp14="http://schemas.microsoft.com/office/word/2010/wordprocessingDrawing" xmlns:wp="http://schemas.openxmlformats.org/drawingml/2006/wordprocessingDrawing" xmlns:w10="urn:schemas-microsoft-com:office:word" xmlns:w="http://schemas.openxmlformats.org/wordprocessingml/2006/main" xmlns:w14="http://schemas.microsoft.com/office/word/2010/wordml" xmlns:w15="http://schemas.microsoft.com/office/word/2012/wordml" xmlns:w16cid="http://schemas.microsoft.com/office/word/2016/wordml/cid" xmlns:w16se="http://schemas.microsoft.com/office/word/2015/wordml/symex" xmlns:wpg="http://schemas.microsoft.com/office/word/2010/wordprocessingGroup" xmlns:wpi="http://schemas.microsoft.com/office/word/2010/wordprocessingInk" xmlns:wne="http://schemas.microsoft.com/office/word/2006/wordml" xmlns:wps="http://schemas.microsoft.com/office/word/2010/wordprocessingShape" mc:Ignorable="w14 w15 w16se w16cid wp14">
+<w:ftr xmlns:wpc="http://schemas.microsoft.com/office/word/2010/wordprocessingCanvas" xmlns:cx="http://schemas.microsoft.com/office/drawing/2014/chartex" xmlns:mc="http://schemas.openxmlformats.org/markup-compatibility/2006" xmlns:o="urn:schemas-microsoft-com:office:office" xmlns:r="http://schemas.openxmlformats.org/officeDocument/2006/relationships" xmlns:m="http://schemas.openxmlformats.org/officeDocument/2006/math" xmlns:v="urn:schemas-microsoft-com:vml" xmlns:wp14="http://schemas.microsoft.com/office/word/2010/wordprocessingDrawing" xmlns:wp="http://schemas.openxmlformats.org/drawingml/2006/wordprocessingDrawing" xmlns:w10="urn:schemas-microsoft-com:office:word" xmlns:w="http://schemas.openxmlformats.org/wordprocessingml/2006/main" xmlns:w14="http://schemas.microsoft.com/office/word/2010/wordml" xmlns:w15="http://schemas.microsoft.com/office/word/2012/wordml" xmlns:w16se="http://schemas.microsoft.com/office/word/2015/wordml/symex" xmlns:wpg="http://schemas.microsoft.com/office/word/2010/wordprocessingGroup" xmlns:wpi="http://schemas.microsoft.com/office/word/2010/wordprocessingInk" xmlns:wne="http://schemas.microsoft.com/office/word/2006/wordml" xmlns:wps="http://schemas.microsoft.com/office/word/2010/wordprocessingShape" mc:Ignorable="w14 w15 w16se wp14">
   <w:p>
     <w:pPr>
       <w:contextualSpacing w:val="0"/>
@@ -14683,7 +14401,7 @@
 </file>
 
 <file path=word/footnotes.xml><?xml version="1.0" encoding="utf-8"?>
-<w:footnotes xmlns:wpc="http://schemas.microsoft.com/office/word/2010/wordprocessingCanvas" xmlns:cx="http://schemas.microsoft.com/office/drawing/2014/chartex" xmlns:cx1="http://schemas.microsoft.com/office/drawing/2015/9/8/chartex" xmlns:cx2="http://schemas.microsoft.com/office/drawing/2015/10/21/chartex" xmlns:cx3="http://schemas.microsoft.com/office/drawing/2016/5/9/chartex" xmlns:cx4="http://schemas.microsoft.com/office/drawing/2016/5/10/chartex" xmlns:cx5="http://schemas.microsoft.com/office/drawing/2016/5/11/chartex" xmlns:cx6="http://schemas.microsoft.com/office/drawing/2016/5/12/chartex" xmlns:cx7="http://schemas.microsoft.com/office/drawing/2016/5/13/chartex" xmlns:cx8="http://schemas.microsoft.com/office/drawing/2016/5/14/chartex" xmlns:mc="http://schemas.openxmlformats.org/markup-compatibility/2006" xmlns:aink="http://schemas.microsoft.com/office/drawing/2016/ink" xmlns:am3d="http://schemas.microsoft.com/office/drawing/2017/model3d" xmlns:o="urn:schemas-microsoft-com:office:office" xmlns:r="http://schemas.openxmlformats.org/officeDocument/2006/relationships" xmlns:m="http://schemas.openxmlformats.org/officeDocument/2006/math" xmlns:v="urn:schemas-microsoft-com:vml" xmlns:wp14="http://schemas.microsoft.com/office/word/2010/wordprocessingDrawing" xmlns:wp="http://schemas.openxmlformats.org/drawingml/2006/wordprocessingDrawing" xmlns:w10="urn:schemas-microsoft-com:office:word" xmlns:w="http://schemas.openxmlformats.org/wordprocessingml/2006/main" xmlns:w14="http://schemas.microsoft.com/office/word/2010/wordml" xmlns:w15="http://schemas.microsoft.com/office/word/2012/wordml" xmlns:w16cid="http://schemas.microsoft.com/office/word/2016/wordml/cid" xmlns:w16se="http://schemas.microsoft.com/office/word/2015/wordml/symex" xmlns:wpg="http://schemas.microsoft.com/office/word/2010/wordprocessingGroup" xmlns:wpi="http://schemas.microsoft.com/office/word/2010/wordprocessingInk" xmlns:wne="http://schemas.microsoft.com/office/word/2006/wordml" xmlns:wps="http://schemas.microsoft.com/office/word/2010/wordprocessingShape" mc:Ignorable="w14 w15 w16se w16cid wp14">
+<w:footnotes xmlns:wpc="http://schemas.microsoft.com/office/word/2010/wordprocessingCanvas" xmlns:cx="http://schemas.microsoft.com/office/drawing/2014/chartex" xmlns:mc="http://schemas.openxmlformats.org/markup-compatibility/2006" xmlns:o="urn:schemas-microsoft-com:office:office" xmlns:r="http://schemas.openxmlformats.org/officeDocument/2006/relationships" xmlns:m="http://schemas.openxmlformats.org/officeDocument/2006/math" xmlns:v="urn:schemas-microsoft-com:vml" xmlns:wp14="http://schemas.microsoft.com/office/word/2010/wordprocessingDrawing" xmlns:wp="http://schemas.openxmlformats.org/drawingml/2006/wordprocessingDrawing" xmlns:w10="urn:schemas-microsoft-com:office:word" xmlns:w="http://schemas.openxmlformats.org/wordprocessingml/2006/main" xmlns:w14="http://schemas.microsoft.com/office/word/2010/wordml" xmlns:w15="http://schemas.microsoft.com/office/word/2012/wordml" xmlns:w16se="http://schemas.microsoft.com/office/word/2015/wordml/symex" xmlns:wpg="http://schemas.microsoft.com/office/word/2010/wordprocessingGroup" xmlns:wpi="http://schemas.microsoft.com/office/word/2010/wordprocessingInk" xmlns:wne="http://schemas.microsoft.com/office/word/2006/wordml" xmlns:wps="http://schemas.microsoft.com/office/word/2010/wordprocessingShape" mc:Ignorable="w14 w15 w16se wp14">
   <w:footnote w:type="separator" w:id="-1">
     <w:p>
       <w:pPr>
@@ -14708,7 +14426,7 @@
 </file>
 
 <file path=word/header1.xml><?xml version="1.0" encoding="utf-8"?>
-<w:hdr xmlns:wpc="http://schemas.microsoft.com/office/word/2010/wordprocessingCanvas" xmlns:cx="http://schemas.microsoft.com/office/drawing/2014/chartex" xmlns:cx1="http://schemas.microsoft.com/office/drawing/2015/9/8/chartex" xmlns:cx2="http://schemas.microsoft.com/office/drawing/2015/10/21/chartex" xmlns:cx3="http://schemas.microsoft.com/office/drawing/2016/5/9/chartex" xmlns:cx4="http://schemas.microsoft.com/office/drawing/2016/5/10/chartex" xmlns:cx5="http://schemas.microsoft.com/office/drawing/2016/5/11/chartex" xmlns:cx6="http://schemas.microsoft.com/office/drawing/2016/5/12/chartex" xmlns:cx7="http://schemas.microsoft.com/office/drawing/2016/5/13/chartex" xmlns:cx8="http://schemas.microsoft.com/office/drawing/2016/5/14/chartex" xmlns:mc="http://schemas.openxmlformats.org/markup-compatibility/2006" xmlns:aink="http://schemas.microsoft.com/office/drawing/2016/ink" xmlns:am3d="http://schemas.microsoft.com/office/drawing/2017/model3d" xmlns:o="urn:schemas-microsoft-com:office:office" xmlns:r="http://schemas.openxmlformats.org/officeDocument/2006/relationships" xmlns:m="http://schemas.openxmlformats.org/officeDocument/2006/math" xmlns:v="urn:schemas-microsoft-com:vml" xmlns:wp14="http://schemas.microsoft.com/office/word/2010/wordprocessingDrawing" xmlns:wp="http://schemas.openxmlformats.org/drawingml/2006/wordprocessingDrawing" xmlns:w10="urn:schemas-microsoft-com:office:word" xmlns:w="http://schemas.openxmlformats.org/wordprocessingml/2006/main" xmlns:w14="http://schemas.microsoft.com/office/word/2010/wordml" xmlns:w15="http://schemas.microsoft.com/office/word/2012/wordml" xmlns:w16cid="http://schemas.microsoft.com/office/word/2016/wordml/cid" xmlns:w16se="http://schemas.microsoft.com/office/word/2015/wordml/symex" xmlns:wpg="http://schemas.microsoft.com/office/word/2010/wordprocessingGroup" xmlns:wpi="http://schemas.microsoft.com/office/word/2010/wordprocessingInk" xmlns:wne="http://schemas.microsoft.com/office/word/2006/wordml" xmlns:wps="http://schemas.microsoft.com/office/word/2010/wordprocessingShape" mc:Ignorable="w14 w15 w16se w16cid wp14">
+<w:hdr xmlns:wpc="http://schemas.microsoft.com/office/word/2010/wordprocessingCanvas" xmlns:cx="http://schemas.microsoft.com/office/drawing/2014/chartex" xmlns:mc="http://schemas.openxmlformats.org/markup-compatibility/2006" xmlns:o="urn:schemas-microsoft-com:office:office" xmlns:r="http://schemas.openxmlformats.org/officeDocument/2006/relationships" xmlns:m="http://schemas.openxmlformats.org/officeDocument/2006/math" xmlns:v="urn:schemas-microsoft-com:vml" xmlns:wp14="http://schemas.microsoft.com/office/word/2010/wordprocessingDrawing" xmlns:wp="http://schemas.openxmlformats.org/drawingml/2006/wordprocessingDrawing" xmlns:w10="urn:schemas-microsoft-com:office:word" xmlns:w="http://schemas.openxmlformats.org/wordprocessingml/2006/main" xmlns:w14="http://schemas.microsoft.com/office/word/2010/wordml" xmlns:w15="http://schemas.microsoft.com/office/word/2012/wordml" xmlns:w16se="http://schemas.microsoft.com/office/word/2015/wordml/symex" xmlns:wpg="http://schemas.microsoft.com/office/word/2010/wordprocessingGroup" xmlns:wpi="http://schemas.microsoft.com/office/word/2010/wordprocessingInk" xmlns:wne="http://schemas.microsoft.com/office/word/2006/wordml" xmlns:wps="http://schemas.microsoft.com/office/word/2010/wordprocessingShape" mc:Ignorable="w14 w15 w16se wp14">
   <w:p>
     <w:pPr>
       <w:contextualSpacing w:val="0"/>
@@ -14797,7 +14515,7 @@
 </file>
 
 <file path=word/numbering.xml><?xml version="1.0" encoding="utf-8"?>
-<w:numbering xmlns:wpc="http://schemas.microsoft.com/office/word/2010/wordprocessingCanvas" xmlns:cx="http://schemas.microsoft.com/office/drawing/2014/chartex" xmlns:cx1="http://schemas.microsoft.com/office/drawing/2015/9/8/chartex" xmlns:cx2="http://schemas.microsoft.com/office/drawing/2015/10/21/chartex" xmlns:cx3="http://schemas.microsoft.com/office/drawing/2016/5/9/chartex" xmlns:cx4="http://schemas.microsoft.com/office/drawing/2016/5/10/chartex" xmlns:cx5="http://schemas.microsoft.com/office/drawing/2016/5/11/chartex" xmlns:cx6="http://schemas.microsoft.com/office/drawing/2016/5/12/chartex" xmlns:cx7="http://schemas.microsoft.com/office/drawing/2016/5/13/chartex" xmlns:cx8="http://schemas.microsoft.com/office/drawing/2016/5/14/chartex" xmlns:mc="http://schemas.openxmlformats.org/markup-compatibility/2006" xmlns:aink="http://schemas.microsoft.com/office/drawing/2016/ink" xmlns:am3d="http://schemas.microsoft.com/office/drawing/2017/model3d" xmlns:o="urn:schemas-microsoft-com:office:office" xmlns:r="http://schemas.openxmlformats.org/officeDocument/2006/relationships" xmlns:m="http://schemas.openxmlformats.org/officeDocument/2006/math" xmlns:v="urn:schemas-microsoft-com:vml" xmlns:wp14="http://schemas.microsoft.com/office/word/2010/wordprocessingDrawing" xmlns:wp="http://schemas.openxmlformats.org/drawingml/2006/wordprocessingDrawing" xmlns:w10="urn:schemas-microsoft-com:office:word" xmlns:w="http://schemas.openxmlformats.org/wordprocessingml/2006/main" xmlns:w14="http://schemas.microsoft.com/office/word/2010/wordml" xmlns:w15="http://schemas.microsoft.com/office/word/2012/wordml" xmlns:w16cid="http://schemas.microsoft.com/office/word/2016/wordml/cid" xmlns:w16se="http://schemas.microsoft.com/office/word/2015/wordml/symex" xmlns:wpg="http://schemas.microsoft.com/office/word/2010/wordprocessingGroup" xmlns:wpi="http://schemas.microsoft.com/office/word/2010/wordprocessingInk" xmlns:wne="http://schemas.microsoft.com/office/word/2006/wordml" xmlns:wps="http://schemas.microsoft.com/office/word/2010/wordprocessingShape" mc:Ignorable="w14 w15 w16se w16cid wp14">
+<w:numbering xmlns:wpc="http://schemas.microsoft.com/office/word/2010/wordprocessingCanvas" xmlns:cx="http://schemas.microsoft.com/office/drawing/2014/chartex" xmlns:mc="http://schemas.openxmlformats.org/markup-compatibility/2006" xmlns:o="urn:schemas-microsoft-com:office:office" xmlns:r="http://schemas.openxmlformats.org/officeDocument/2006/relationships" xmlns:m="http://schemas.openxmlformats.org/officeDocument/2006/math" xmlns:v="urn:schemas-microsoft-com:vml" xmlns:wp14="http://schemas.microsoft.com/office/word/2010/wordprocessingDrawing" xmlns:wp="http://schemas.openxmlformats.org/drawingml/2006/wordprocessingDrawing" xmlns:w10="urn:schemas-microsoft-com:office:word" xmlns:w="http://schemas.openxmlformats.org/wordprocessingml/2006/main" xmlns:w14="http://schemas.microsoft.com/office/word/2010/wordml" xmlns:w15="http://schemas.microsoft.com/office/word/2012/wordml" xmlns:w16se="http://schemas.microsoft.com/office/word/2015/wordml/symex" xmlns:wpg="http://schemas.microsoft.com/office/word/2010/wordprocessingGroup" xmlns:wpi="http://schemas.microsoft.com/office/word/2010/wordprocessingInk" xmlns:wne="http://schemas.microsoft.com/office/word/2006/wordml" xmlns:wps="http://schemas.microsoft.com/office/word/2010/wordprocessingShape" mc:Ignorable="w14 w15 w16se wp14">
   <w:abstractNum w:abstractNumId="0" w15:restartNumberingAfterBreak="0">
     <w:nsid w:val="93F34A6E"/>
     <w:multiLevelType w:val="singleLevel"/>
@@ -19171,7 +18889,7 @@
 </file>
 
 <file path=word/styles.xml><?xml version="1.0" encoding="utf-8"?>
-<w:styles xmlns:mc="http://schemas.openxmlformats.org/markup-compatibility/2006" xmlns:r="http://schemas.openxmlformats.org/officeDocument/2006/relationships" xmlns:w="http://schemas.openxmlformats.org/wordprocessingml/2006/main" xmlns:w14="http://schemas.microsoft.com/office/word/2010/wordml" xmlns:w15="http://schemas.microsoft.com/office/word/2012/wordml" xmlns:w16cid="http://schemas.microsoft.com/office/word/2016/wordml/cid" xmlns:w16se="http://schemas.microsoft.com/office/word/2015/wordml/symex" mc:Ignorable="w14 w15 w16se w16cid">
+<w:styles xmlns:mc="http://schemas.openxmlformats.org/markup-compatibility/2006" xmlns:r="http://schemas.openxmlformats.org/officeDocument/2006/relationships" xmlns:w="http://schemas.openxmlformats.org/wordprocessingml/2006/main" xmlns:w14="http://schemas.microsoft.com/office/word/2010/wordml" xmlns:w15="http://schemas.microsoft.com/office/word/2012/wordml" xmlns:w16se="http://schemas.microsoft.com/office/word/2015/wordml/symex" mc:Ignorable="w14 w15 w16se">
   <w:docDefaults>
     <w:rPrDefault>
       <w:rPr>
@@ -19185,7 +18903,7 @@
       </w:pPr>
     </w:pPrDefault>
   </w:docDefaults>
-  <w:latentStyles w:defLockedState="0" w:defUIPriority="99" w:defSemiHidden="0" w:defUnhideWhenUsed="0" w:defQFormat="0" w:count="375">
+  <w:latentStyles w:defLockedState="0" w:defUIPriority="99" w:defSemiHidden="0" w:defUnhideWhenUsed="0" w:defQFormat="0" w:count="371">
     <w:lsdException w:name="Normal" w:uiPriority="0" w:qFormat="1"/>
     <w:lsdException w:name="heading 1" w:uiPriority="0" w:qFormat="1"/>
     <w:lsdException w:name="heading 2" w:uiPriority="0" w:qFormat="1"/>
@@ -19554,10 +19272,6 @@
     <w:lsdException w:name="List Table 5 Dark Accent 6" w:uiPriority="50"/>
     <w:lsdException w:name="List Table 6 Colorful Accent 6" w:uiPriority="51"/>
     <w:lsdException w:name="List Table 7 Colorful Accent 6" w:uiPriority="52"/>
-    <w:lsdException w:name="Mention" w:semiHidden="1" w:unhideWhenUsed="1"/>
-    <w:lsdException w:name="Smart Hyperlink" w:semiHidden="1" w:unhideWhenUsed="1"/>
-    <w:lsdException w:name="Hashtag" w:semiHidden="1" w:unhideWhenUsed="1"/>
-    <w:lsdException w:name="Unresolved Mention" w:semiHidden="1" w:unhideWhenUsed="1"/>
   </w:latentStyles>
   <w:style w:type="paragraph" w:default="1" w:styleId="Normal">
     <w:name w:val="Normal"/>
@@ -20110,7 +19824,7 @@
       <w:ind w:left="720"/>
     </w:pPr>
   </w:style>
-  <w:style w:type="table" w:styleId="Tablaconcuadrcula1clara-nfasis5">
+  <w:style w:type="table" w:styleId="Tabladecuadrcula1clara-nfasis5">
     <w:name w:val="Grid Table 1 Light Accent 5"/>
     <w:basedOn w:val="Tablanormal"/>
     <w:uiPriority w:val="46"/>
@@ -20167,7 +19881,7 @@
       </w:rPr>
     </w:tblStylePr>
   </w:style>
-  <w:style w:type="table" w:styleId="Tablaconcuadrcula1clara">
+  <w:style w:type="table" w:styleId="Tabladecuadrcula1clara">
     <w:name w:val="Grid Table 1 Light"/>
     <w:basedOn w:val="Tablanormal"/>
     <w:uiPriority w:val="46"/>

</xml_diff>

<commit_message>
cambio de grafico de la estructura de la libreria
</commit_message>
<xml_diff>
--- a/Documentos/PGC.docx
+++ b/Documentos/PGC.docx
@@ -6113,17 +6113,7 @@
                 <w:color w:val="000000"/>
                 <w:lang w:val="es-PE" w:eastAsia="es-PE"/>
               </w:rPr>
-              <w:t>Ite</w:t>
-            </w:r>
-            <w:bookmarkStart w:id="16" w:name="_GoBack"/>
-            <w:bookmarkEnd w:id="16"/>
-            <w:r>
-              <w:rPr>
-                <w:rFonts w:ascii="Calibri" w:eastAsia="Times New Roman" w:hAnsi="Calibri" w:cs="Calibri"/>
-                <w:color w:val="000000"/>
-                <w:lang w:val="es-PE" w:eastAsia="es-PE"/>
-              </w:rPr>
-              <w:t>ms</w:t>
+              <w:t>Items</w:t>
             </w:r>
             <w:proofErr w:type="spellEnd"/>
           </w:p>
@@ -7998,14 +7988,14 @@
           <w:lang w:val="es-PE"/>
         </w:rPr>
       </w:pPr>
-      <w:bookmarkStart w:id="17" w:name="_Toc527673239"/>
+      <w:bookmarkStart w:id="16" w:name="_Toc527673239"/>
       <w:r>
         <w:rPr>
           <w:lang w:val="es-PE"/>
         </w:rPr>
         <w:t>Identificación</w:t>
       </w:r>
-      <w:bookmarkEnd w:id="17"/>
+      <w:bookmarkEnd w:id="16"/>
     </w:p>
     <w:p>
       <w:pPr>
@@ -8018,14 +8008,14 @@
           <w:lang w:val="es-PE"/>
         </w:rPr>
       </w:pPr>
-      <w:bookmarkStart w:id="18" w:name="_Toc527673240"/>
+      <w:bookmarkStart w:id="17" w:name="_Toc527673240"/>
       <w:r>
         <w:rPr>
           <w:lang w:val="es-PE"/>
         </w:rPr>
         <w:t xml:space="preserve">Lista de clasificación de </w:t>
       </w:r>
-      <w:bookmarkEnd w:id="18"/>
+      <w:bookmarkEnd w:id="17"/>
       <w:r>
         <w:rPr>
           <w:lang w:val="es-PE"/>
@@ -8968,14 +8958,14 @@
           <w:lang w:val="es-PE"/>
         </w:rPr>
       </w:pPr>
-      <w:bookmarkStart w:id="19" w:name="_Toc527673241"/>
+      <w:bookmarkStart w:id="18" w:name="_Toc527673241"/>
       <w:r>
         <w:rPr>
           <w:lang w:val="es-PE"/>
         </w:rPr>
         <w:t>Definición de la Nomenclatura</w:t>
       </w:r>
-      <w:bookmarkEnd w:id="19"/>
+      <w:bookmarkEnd w:id="18"/>
     </w:p>
     <w:p>
       <w:pPr>
@@ -11521,6 +11511,7 @@
           <w:color w:val="000000"/>
         </w:rPr>
       </w:pPr>
+      <w:bookmarkStart w:id="19" w:name="_GoBack"/>
       <w:r>
         <w:rPr>
           <w:noProof/>
@@ -11528,10 +11519,10 @@
         </w:rPr>
         <w:lastRenderedPageBreak/>
         <w:drawing>
-          <wp:inline distT="0" distB="0" distL="0" distR="0" wp14:anchorId="36F0B000" wp14:editId="4A9CB070">
-            <wp:extent cx="5400040" cy="5500913"/>
-            <wp:effectExtent l="0" t="0" r="0" b="5080"/>
-            <wp:docPr id="1" name="Imagen 1" descr="https://lh4.googleusercontent.com/m0N9VBIBWXZQUrT8Y_9PuQsl4xTbCpDN_9kid6DyLpL4mbRb4YzPOc0rGzGzlu6Uz4n2VtZE9YPIagn10mI6kexTR4P6IBQ15nWUAuNgZVpqh9OXgdghMvpyU5HmtOKYJKRf0Zy6"/>
+          <wp:inline distT="0" distB="0" distL="0" distR="0">
+            <wp:extent cx="5733415" cy="3552190"/>
+            <wp:effectExtent l="0" t="0" r="635" b="0"/>
+            <wp:docPr id="2" name="Imagen 2" descr="https://lh5.googleusercontent.com/vlQ4FEFSp-x83k52slrzCfR1a0NtXmIxHtNfuBC9gnLPxWwIJkYXY6-wsv_cd6mx0FK8Z9DR1SvVFYgieADFKMaprLJMtAO2XYsQJyvwNEQBT_3vyhMH6oK6m5rx6TDmrxUCygEs"/>
             <wp:cNvGraphicFramePr>
               <a:graphicFrameLocks xmlns:a="http://schemas.openxmlformats.org/drawingml/2006/main" noChangeAspect="1"/>
             </wp:cNvGraphicFramePr>
@@ -11539,12 +11530,12 @@
               <a:graphicData uri="http://schemas.openxmlformats.org/drawingml/2006/picture">
                 <pic:pic xmlns:pic="http://schemas.openxmlformats.org/drawingml/2006/picture">
                   <pic:nvPicPr>
-                    <pic:cNvPr id="0" name="Picture 1" descr="https://lh4.googleusercontent.com/m0N9VBIBWXZQUrT8Y_9PuQsl4xTbCpDN_9kid6DyLpL4mbRb4YzPOc0rGzGzlu6Uz4n2VtZE9YPIagn10mI6kexTR4P6IBQ15nWUAuNgZVpqh9OXgdghMvpyU5HmtOKYJKRf0Zy6"/>
+                    <pic:cNvPr id="0" name="Picture 1" descr="https://lh5.googleusercontent.com/vlQ4FEFSp-x83k52slrzCfR1a0NtXmIxHtNfuBC9gnLPxWwIJkYXY6-wsv_cd6mx0FK8Z9DR1SvVFYgieADFKMaprLJMtAO2XYsQJyvwNEQBT_3vyhMH6oK6m5rx6TDmrxUCygEs"/>
                     <pic:cNvPicPr>
                       <a:picLocks noChangeAspect="1" noChangeArrowheads="1"/>
                     </pic:cNvPicPr>
                   </pic:nvPicPr>
-                  <pic:blipFill rotWithShape="1">
+                  <pic:blipFill>
                     <a:blip r:embed="rId8">
                       <a:extLst>
                         <a:ext uri="{28A0092B-C50C-407E-A947-70E740481C1C}">
@@ -11552,13 +11543,15 @@
                         </a:ext>
                       </a:extLst>
                     </a:blip>
-                    <a:srcRect l="24754" r="22583"/>
-                    <a:stretch/>
+                    <a:srcRect/>
+                    <a:stretch>
+                      <a:fillRect/>
+                    </a:stretch>
                   </pic:blipFill>
                   <pic:spPr bwMode="auto">
                     <a:xfrm>
                       <a:off x="0" y="0"/>
-                      <a:ext cx="5400040" cy="5500913"/>
+                      <a:ext cx="5733415" cy="3552190"/>
                     </a:xfrm>
                     <a:prstGeom prst="rect">
                       <a:avLst/>
@@ -11567,11 +11560,6 @@
                     <a:ln>
                       <a:noFill/>
                     </a:ln>
-                    <a:extLst>
-                      <a:ext uri="{53640926-AAD7-44D8-BBD7-CCE9431645EC}">
-                        <a14:shadowObscured xmlns:a14="http://schemas.microsoft.com/office/drawing/2010/main"/>
-                      </a:ext>
-                    </a:extLst>
                   </pic:spPr>
                 </pic:pic>
               </a:graphicData>
@@ -11579,6 +11567,7 @@
           </wp:inline>
         </w:drawing>
       </w:r>
+      <w:bookmarkEnd w:id="19"/>
     </w:p>
     <w:p>
       <w:pPr>
@@ -12295,7 +12284,16 @@
                 <w:color w:val="000000"/>
                 <w:lang w:val="es-ES" w:eastAsia="es-ES"/>
               </w:rPr>
-              <w:t>-Eliminar (con autorización del gestor de la configuración)</w:t>
+              <w:t xml:space="preserve">-Eliminar (con autorización del gestor de la </w:t>
+            </w:r>
+            <w:r>
+              <w:rPr>
+                <w:rFonts w:eastAsia="Times New Roman"/>
+                <w:color w:val="000000"/>
+                <w:lang w:val="es-ES" w:eastAsia="es-ES"/>
+              </w:rPr>
+              <w:lastRenderedPageBreak/>
+              <w:t>configuración)</w:t>
             </w:r>
           </w:p>
           <w:p>
@@ -12355,6 +12353,7 @@
                 <w:color w:val="000000"/>
                 <w:lang w:val="es-ES" w:eastAsia="es-ES"/>
               </w:rPr>
+              <w:lastRenderedPageBreak/>
               <w:t>Desarrolladores</w:t>
             </w:r>
           </w:p>
@@ -13295,7 +13294,6 @@
           <w:color w:val="000000"/>
           <w:lang w:val="es-PE" w:eastAsia="es-PE"/>
         </w:rPr>
-        <w:lastRenderedPageBreak/>
         <w:t>Responsable</w:t>
       </w:r>
     </w:p>

</xml_diff>

<commit_message>
Correciones de Linea Base
</commit_message>
<xml_diff>
--- a/Documentos/PGC.docx
+++ b/Documentos/PGC.docx
@@ -1286,7 +1286,7 @@
     </w:p>
     <w:p>
       <w:pPr>
-        <w:pStyle w:val="Ttulo"/>
+        <w:pStyle w:val="Title"/>
         <w:spacing w:after="160" w:line="360" w:lineRule="auto"/>
         <w:contextualSpacing w:val="0"/>
         <w:rPr>
@@ -1316,7 +1316,7 @@
       <w:sdtContent>
         <w:p>
           <w:pPr>
-            <w:pStyle w:val="TDC1"/>
+            <w:pStyle w:val="TOC1"/>
             <w:tabs>
               <w:tab w:val="left" w:pos="440"/>
               <w:tab w:val="right" w:pos="9019"/>
@@ -1339,7 +1339,7 @@
           <w:hyperlink w:anchor="_Toc527673233" w:history="1">
             <w:r>
               <w:rPr>
-                <w:rStyle w:val="Hipervnculo"/>
+                <w:rStyle w:val="Hyperlink"/>
                 <w:noProof/>
               </w:rPr>
               <w:t>1.</w:t>
@@ -1354,7 +1354,7 @@
             </w:r>
             <w:r>
               <w:rPr>
-                <w:rStyle w:val="Hipervnculo"/>
+                <w:rStyle w:val="Hyperlink"/>
                 <w:noProof/>
               </w:rPr>
               <w:t>Planificación</w:t>
@@ -1411,7 +1411,7 @@
         </w:p>
         <w:p>
           <w:pPr>
-            <w:pStyle w:val="TDC2"/>
+            <w:pStyle w:val="TOC2"/>
             <w:tabs>
               <w:tab w:val="left" w:pos="880"/>
               <w:tab w:val="right" w:pos="9019"/>
@@ -1425,7 +1425,7 @@
           <w:hyperlink w:anchor="_Toc527673234" w:history="1">
             <w:r>
               <w:rPr>
-                <w:rStyle w:val="Hipervnculo"/>
+                <w:rStyle w:val="Hyperlink"/>
                 <w:noProof/>
               </w:rPr>
               <w:t>1.1.</w:t>
@@ -1440,7 +1440,7 @@
             </w:r>
             <w:r>
               <w:rPr>
-                <w:rStyle w:val="Hipervnculo"/>
+                <w:rStyle w:val="Hyperlink"/>
                 <w:noProof/>
               </w:rPr>
               <w:t>Introducción</w:t>
@@ -1497,7 +1497,7 @@
         </w:p>
         <w:p>
           <w:pPr>
-            <w:pStyle w:val="TDC2"/>
+            <w:pStyle w:val="TOC2"/>
             <w:tabs>
               <w:tab w:val="left" w:pos="880"/>
               <w:tab w:val="right" w:pos="9019"/>
@@ -1511,7 +1511,7 @@
           <w:hyperlink w:anchor="_Toc527673235" w:history="1">
             <w:r>
               <w:rPr>
-                <w:rStyle w:val="Hipervnculo"/>
+                <w:rStyle w:val="Hyperlink"/>
                 <w:noProof/>
               </w:rPr>
               <w:t>1.2.</w:t>
@@ -1526,7 +1526,7 @@
             </w:r>
             <w:r>
               <w:rPr>
-                <w:rStyle w:val="Hipervnculo"/>
+                <w:rStyle w:val="Hyperlink"/>
                 <w:noProof/>
               </w:rPr>
               <w:t>Roles, responsabilidades y cantidad</w:t>
@@ -1583,7 +1583,7 @@
         </w:p>
         <w:p>
           <w:pPr>
-            <w:pStyle w:val="TDC2"/>
+            <w:pStyle w:val="TOC2"/>
             <w:tabs>
               <w:tab w:val="left" w:pos="880"/>
               <w:tab w:val="right" w:pos="9019"/>
@@ -1597,7 +1597,7 @@
           <w:hyperlink w:anchor="_Toc527673236" w:history="1">
             <w:r>
               <w:rPr>
-                <w:rStyle w:val="Hipervnculo"/>
+                <w:rStyle w:val="Hyperlink"/>
                 <w:noProof/>
               </w:rPr>
               <w:t>1.3.</w:t>
@@ -1612,7 +1612,7 @@
             </w:r>
             <w:r>
               <w:rPr>
-                <w:rStyle w:val="Hipervnculo"/>
+                <w:rStyle w:val="Hyperlink"/>
                 <w:noProof/>
               </w:rPr>
               <w:t>Políticas, Directrices y procedimientos</w:t>
@@ -1669,7 +1669,7 @@
         </w:p>
         <w:p>
           <w:pPr>
-            <w:pStyle w:val="TDC2"/>
+            <w:pStyle w:val="TOC2"/>
             <w:tabs>
               <w:tab w:val="left" w:pos="880"/>
               <w:tab w:val="right" w:pos="9019"/>
@@ -1683,7 +1683,7 @@
           <w:hyperlink w:anchor="_Toc527673237" w:history="1">
             <w:r>
               <w:rPr>
-                <w:rStyle w:val="Hipervnculo"/>
+                <w:rStyle w:val="Hyperlink"/>
                 <w:noProof/>
               </w:rPr>
               <w:t>1.4.</w:t>
@@ -1698,7 +1698,7 @@
             </w:r>
             <w:r>
               <w:rPr>
-                <w:rStyle w:val="Hipervnculo"/>
+                <w:rStyle w:val="Hyperlink"/>
                 <w:noProof/>
               </w:rPr>
               <w:t>Herramientas, entorno e infraestructura</w:t>
@@ -1755,7 +1755,7 @@
         </w:p>
         <w:p>
           <w:pPr>
-            <w:pStyle w:val="TDC2"/>
+            <w:pStyle w:val="TOC2"/>
             <w:tabs>
               <w:tab w:val="left" w:pos="880"/>
               <w:tab w:val="right" w:pos="9019"/>
@@ -1769,7 +1769,7 @@
           <w:hyperlink w:anchor="_Toc527673238" w:history="1">
             <w:r>
               <w:rPr>
-                <w:rStyle w:val="Hipervnculo"/>
+                <w:rStyle w:val="Hyperlink"/>
                 <w:noProof/>
               </w:rPr>
               <w:t>1.5.</w:t>
@@ -1784,7 +1784,7 @@
             </w:r>
             <w:r>
               <w:rPr>
-                <w:rStyle w:val="Hipervnculo"/>
+                <w:rStyle w:val="Hyperlink"/>
                 <w:noProof/>
               </w:rPr>
               <w:t>Calendario</w:t>
@@ -1841,7 +1841,7 @@
         </w:p>
         <w:p>
           <w:pPr>
-            <w:pStyle w:val="TDC1"/>
+            <w:pStyle w:val="TOC1"/>
             <w:tabs>
               <w:tab w:val="left" w:pos="440"/>
               <w:tab w:val="right" w:pos="9019"/>
@@ -1855,7 +1855,7 @@
           <w:hyperlink w:anchor="_Toc527673239" w:history="1">
             <w:r>
               <w:rPr>
-                <w:rStyle w:val="Hipervnculo"/>
+                <w:rStyle w:val="Hyperlink"/>
                 <w:noProof/>
               </w:rPr>
               <w:t>2.</w:t>
@@ -1870,7 +1870,7 @@
             </w:r>
             <w:r>
               <w:rPr>
-                <w:rStyle w:val="Hipervnculo"/>
+                <w:rStyle w:val="Hyperlink"/>
                 <w:noProof/>
               </w:rPr>
               <w:t>Identificación</w:t>
@@ -1927,7 +1927,7 @@
         </w:p>
         <w:p>
           <w:pPr>
-            <w:pStyle w:val="TDC2"/>
+            <w:pStyle w:val="TOC2"/>
             <w:tabs>
               <w:tab w:val="left" w:pos="880"/>
               <w:tab w:val="right" w:pos="9019"/>
@@ -1941,7 +1941,7 @@
           <w:hyperlink w:anchor="_Toc527673240" w:history="1">
             <w:r>
               <w:rPr>
-                <w:rStyle w:val="Hipervnculo"/>
+                <w:rStyle w:val="Hyperlink"/>
                 <w:noProof/>
               </w:rPr>
               <w:t>2.1.</w:t>
@@ -1956,7 +1956,7 @@
             </w:r>
             <w:r>
               <w:rPr>
-                <w:rStyle w:val="Hipervnculo"/>
+                <w:rStyle w:val="Hyperlink"/>
                 <w:noProof/>
               </w:rPr>
               <w:t>Lista de clasificación de CI</w:t>
@@ -2013,7 +2013,7 @@
         </w:p>
         <w:p>
           <w:pPr>
-            <w:pStyle w:val="TDC2"/>
+            <w:pStyle w:val="TOC2"/>
             <w:tabs>
               <w:tab w:val="left" w:pos="880"/>
               <w:tab w:val="right" w:pos="9019"/>
@@ -2027,7 +2027,7 @@
           <w:hyperlink w:anchor="_Toc527673241" w:history="1">
             <w:r>
               <w:rPr>
-                <w:rStyle w:val="Hipervnculo"/>
+                <w:rStyle w:val="Hyperlink"/>
                 <w:noProof/>
               </w:rPr>
               <w:t>2.2.</w:t>
@@ -2042,7 +2042,7 @@
             </w:r>
             <w:r>
               <w:rPr>
-                <w:rStyle w:val="Hipervnculo"/>
+                <w:rStyle w:val="Hyperlink"/>
                 <w:noProof/>
               </w:rPr>
               <w:t>Definición de la Nomenclatura</w:t>
@@ -2114,7 +2114,7 @@
     </w:sdt>
     <w:p>
       <w:pPr>
-        <w:pStyle w:val="Ttulo1"/>
+        <w:pStyle w:val="Heading1"/>
         <w:contextualSpacing w:val="0"/>
       </w:pPr>
       <w:bookmarkStart w:id="1" w:name="_4rcvgyuyxw8p" w:colFirst="0" w:colLast="0"/>
@@ -2125,7 +2125,7 @@
     </w:p>
     <w:p>
       <w:pPr>
-        <w:pStyle w:val="Ttulo1"/>
+        <w:pStyle w:val="Heading1"/>
         <w:numPr>
           <w:ilvl w:val="0"/>
           <w:numId w:val="1"/>
@@ -2140,7 +2140,7 @@
     </w:p>
     <w:p>
       <w:pPr>
-        <w:pStyle w:val="Ttulo2"/>
+        <w:pStyle w:val="Heading2"/>
         <w:numPr>
           <w:ilvl w:val="1"/>
           <w:numId w:val="1"/>
@@ -2249,7 +2249,7 @@
     </w:p>
     <w:p>
       <w:pPr>
-        <w:pStyle w:val="Ttulo2"/>
+        <w:pStyle w:val="Heading2"/>
         <w:numPr>
           <w:ilvl w:val="1"/>
           <w:numId w:val="1"/>
@@ -2268,7 +2268,7 @@
     </w:p>
     <w:tbl>
       <w:tblPr>
-        <w:tblStyle w:val="Tablaconcuadrcula"/>
+        <w:tblStyle w:val="TableGrid"/>
         <w:tblW w:w="7805" w:type="dxa"/>
         <w:tblInd w:w="1440" w:type="dxa"/>
         <w:tblLayout w:type="fixed"/>
@@ -2747,7 +2747,7 @@
     </w:p>
     <w:p>
       <w:pPr>
-        <w:pStyle w:val="Ttulo2"/>
+        <w:pStyle w:val="Heading2"/>
         <w:numPr>
           <w:ilvl w:val="1"/>
           <w:numId w:val="1"/>
@@ -2784,7 +2784,7 @@
     </w:p>
     <w:tbl>
       <w:tblPr>
-        <w:tblStyle w:val="Tablaconcuadrcula1clara-nfasis5"/>
+        <w:tblStyle w:val="GridTable1Light-Accent5"/>
         <w:tblW w:w="9169" w:type="dxa"/>
         <w:tblInd w:w="720" w:type="dxa"/>
         <w:tblLook w:val="04A0" w:firstRow="1" w:lastRow="0" w:firstColumn="1" w:lastColumn="0" w:noHBand="0" w:noVBand="1"/>
@@ -4093,7 +4093,7 @@
     </w:p>
     <w:p>
       <w:pPr>
-        <w:pStyle w:val="Ttulo2"/>
+        <w:pStyle w:val="Heading2"/>
         <w:numPr>
           <w:ilvl w:val="1"/>
           <w:numId w:val="1"/>
@@ -4109,7 +4109,7 @@
     </w:p>
     <w:tbl>
       <w:tblPr>
-        <w:tblStyle w:val="Tablanormal1"/>
+        <w:tblStyle w:val="PlainTable1"/>
         <w:tblW w:w="8525" w:type="dxa"/>
         <w:tblInd w:w="817" w:type="dxa"/>
         <w:tblLook w:val="04A0" w:firstRow="1" w:lastRow="0" w:firstColumn="1" w:lastColumn="0" w:noHBand="0" w:noVBand="1"/>
@@ -4142,7 +4142,7 @@
           </w:tcPr>
           <w:p>
             <w:pPr>
-              <w:pStyle w:val="Prrafodelista"/>
+              <w:pStyle w:val="ListParagraph"/>
               <w:ind w:left="0"/>
               <w:contextualSpacing w:val="0"/>
               <w:cnfStyle w:val="100000000000" w:firstRow="1" w:lastRow="0" w:firstColumn="0" w:lastColumn="0" w:oddVBand="0" w:evenVBand="0" w:oddHBand="0" w:evenHBand="0" w:firstRowFirstColumn="0" w:firstRowLastColumn="0" w:lastRowFirstColumn="0" w:lastRowLastColumn="0"/>
@@ -4164,7 +4164,7 @@
           </w:tcPr>
           <w:p>
             <w:pPr>
-              <w:pStyle w:val="Prrafodelista"/>
+              <w:pStyle w:val="ListParagraph"/>
               <w:ind w:left="0"/>
               <w:contextualSpacing w:val="0"/>
             </w:pPr>
@@ -4179,7 +4179,7 @@
           </w:tcPr>
           <w:p>
             <w:pPr>
-              <w:pStyle w:val="Prrafodelista"/>
+              <w:pStyle w:val="ListParagraph"/>
               <w:ind w:left="0"/>
               <w:contextualSpacing w:val="0"/>
               <w:jc w:val="both"/>
@@ -4208,7 +4208,7 @@
           </w:tcPr>
           <w:p>
             <w:pPr>
-              <w:pStyle w:val="Prrafodelista"/>
+              <w:pStyle w:val="ListParagraph"/>
               <w:ind w:left="0"/>
               <w:contextualSpacing w:val="0"/>
             </w:pPr>
@@ -4257,7 +4257,7 @@
           </w:p>
           <w:p>
             <w:pPr>
-              <w:pStyle w:val="Prrafodelista"/>
+              <w:pStyle w:val="ListParagraph"/>
               <w:jc w:val="both"/>
               <w:cnfStyle w:val="000000000000" w:firstRow="0" w:lastRow="0" w:firstColumn="0" w:lastColumn="0" w:oddVBand="0" w:evenVBand="0" w:oddHBand="0" w:evenHBand="0" w:firstRowFirstColumn="0" w:firstRowLastColumn="0" w:lastRowFirstColumn="0" w:lastRowLastColumn="0"/>
               <w:rPr>
@@ -4307,7 +4307,7 @@
           </w:tcPr>
           <w:p>
             <w:pPr>
-              <w:pStyle w:val="Prrafodelista"/>
+              <w:pStyle w:val="ListParagraph"/>
               <w:ind w:left="0"/>
               <w:contextualSpacing w:val="0"/>
             </w:pPr>
@@ -4324,7 +4324,7 @@
           </w:tcPr>
           <w:p>
             <w:pPr>
-              <w:pStyle w:val="Prrafodelista"/>
+              <w:pStyle w:val="ListParagraph"/>
               <w:ind w:left="0"/>
               <w:contextualSpacing w:val="0"/>
               <w:jc w:val="both"/>
@@ -4344,7 +4344,7 @@
           </w:tcPr>
           <w:p>
             <w:pPr>
-              <w:pStyle w:val="Prrafodelista"/>
+              <w:pStyle w:val="ListParagraph"/>
               <w:ind w:left="0"/>
               <w:contextualSpacing w:val="0"/>
             </w:pPr>
@@ -4368,7 +4368,7 @@
           </w:tcPr>
           <w:p>
             <w:pPr>
-              <w:pStyle w:val="Prrafodelista"/>
+              <w:pStyle w:val="ListParagraph"/>
               <w:ind w:left="0"/>
               <w:contextualSpacing w:val="0"/>
               <w:jc w:val="both"/>
@@ -4391,7 +4391,7 @@
           </w:tcPr>
           <w:p>
             <w:pPr>
-              <w:pStyle w:val="Prrafodelista"/>
+              <w:pStyle w:val="ListParagraph"/>
               <w:ind w:left="0"/>
               <w:contextualSpacing w:val="0"/>
             </w:pPr>
@@ -4408,7 +4408,7 @@
           </w:tcPr>
           <w:p>
             <w:pPr>
-              <w:pStyle w:val="Prrafodelista"/>
+              <w:pStyle w:val="ListParagraph"/>
               <w:ind w:left="0"/>
               <w:contextualSpacing w:val="0"/>
               <w:jc w:val="both"/>
@@ -4428,7 +4428,7 @@
           </w:tcPr>
           <w:p>
             <w:pPr>
-              <w:pStyle w:val="Prrafodelista"/>
+              <w:pStyle w:val="ListParagraph"/>
               <w:ind w:left="0"/>
               <w:contextualSpacing w:val="0"/>
             </w:pPr>
@@ -4445,7 +4445,7 @@
           </w:tcPr>
           <w:p>
             <w:pPr>
-              <w:pStyle w:val="Prrafodelista"/>
+              <w:pStyle w:val="ListParagraph"/>
               <w:ind w:left="0"/>
               <w:contextualSpacing w:val="0"/>
               <w:jc w:val="both"/>
@@ -4480,7 +4480,7 @@
           </w:tcPr>
           <w:p>
             <w:pPr>
-              <w:pStyle w:val="Prrafodelista"/>
+              <w:pStyle w:val="ListParagraph"/>
               <w:ind w:left="0"/>
               <w:contextualSpacing w:val="0"/>
             </w:pPr>
@@ -4503,7 +4503,7 @@
           </w:tcPr>
           <w:p>
             <w:pPr>
-              <w:pStyle w:val="Prrafodelista"/>
+              <w:pStyle w:val="ListParagraph"/>
               <w:ind w:left="0"/>
               <w:contextualSpacing w:val="0"/>
               <w:jc w:val="both"/>
@@ -4525,7 +4525,7 @@
     <w:p/>
     <w:p>
       <w:pPr>
-        <w:pStyle w:val="Ttulo2"/>
+        <w:pStyle w:val="Heading2"/>
         <w:numPr>
           <w:ilvl w:val="1"/>
           <w:numId w:val="1"/>
@@ -4546,7 +4546,7 @@
     </w:p>
     <w:tbl>
       <w:tblPr>
-        <w:tblStyle w:val="Tablaconcuadrcula1clara"/>
+        <w:tblStyle w:val="GridTable1Light"/>
         <w:tblW w:w="9234" w:type="dxa"/>
         <w:tblInd w:w="720" w:type="dxa"/>
         <w:tblLook w:val="04A0" w:firstRow="1" w:lastRow="0" w:firstColumn="1" w:lastColumn="0" w:noHBand="0" w:noVBand="1"/>
@@ -6113,17 +6113,7 @@
                 <w:color w:val="000000"/>
                 <w:lang w:val="es-PE" w:eastAsia="es-PE"/>
               </w:rPr>
-              <w:t>Ite</w:t>
-            </w:r>
-            <w:bookmarkStart w:id="16" w:name="_GoBack"/>
-            <w:bookmarkEnd w:id="16"/>
-            <w:r>
-              <w:rPr>
-                <w:rFonts w:ascii="Calibri" w:eastAsia="Times New Roman" w:hAnsi="Calibri" w:cs="Calibri"/>
-                <w:color w:val="000000"/>
-                <w:lang w:val="es-PE" w:eastAsia="es-PE"/>
-              </w:rPr>
-              <w:t>ms</w:t>
+              <w:t>Items</w:t>
             </w:r>
             <w:proofErr w:type="spellEnd"/>
           </w:p>
@@ -7965,7 +7955,7 @@
     </w:tbl>
     <w:p>
       <w:pPr>
-        <w:pStyle w:val="Ttulo1"/>
+        <w:pStyle w:val="Heading1"/>
         <w:ind w:left="720"/>
         <w:rPr>
           <w:lang w:val="es-PE"/>
@@ -7974,7 +7964,7 @@
     </w:p>
     <w:p>
       <w:pPr>
-        <w:pStyle w:val="Ttulo1"/>
+        <w:pStyle w:val="Heading1"/>
         <w:ind w:left="720"/>
         <w:rPr>
           <w:lang w:val="es-PE"/>
@@ -7989,7 +7979,7 @@
     </w:p>
     <w:p>
       <w:pPr>
-        <w:pStyle w:val="Ttulo1"/>
+        <w:pStyle w:val="Heading1"/>
         <w:numPr>
           <w:ilvl w:val="0"/>
           <w:numId w:val="1"/>
@@ -7998,18 +7988,18 @@
           <w:lang w:val="es-PE"/>
         </w:rPr>
       </w:pPr>
-      <w:bookmarkStart w:id="17" w:name="_Toc527673239"/>
+      <w:bookmarkStart w:id="16" w:name="_Toc527673239"/>
       <w:r>
         <w:rPr>
           <w:lang w:val="es-PE"/>
         </w:rPr>
         <w:t>Identificación</w:t>
       </w:r>
-      <w:bookmarkEnd w:id="17"/>
+      <w:bookmarkEnd w:id="16"/>
     </w:p>
     <w:p>
       <w:pPr>
-        <w:pStyle w:val="Ttulo2"/>
+        <w:pStyle w:val="Heading2"/>
         <w:numPr>
           <w:ilvl w:val="1"/>
           <w:numId w:val="1"/>
@@ -8018,14 +8008,14 @@
           <w:lang w:val="es-PE"/>
         </w:rPr>
       </w:pPr>
-      <w:bookmarkStart w:id="18" w:name="_Toc527673240"/>
+      <w:bookmarkStart w:id="17" w:name="_Toc527673240"/>
       <w:r>
         <w:rPr>
           <w:lang w:val="es-PE"/>
         </w:rPr>
         <w:t xml:space="preserve">Lista de clasificación de </w:t>
       </w:r>
-      <w:bookmarkEnd w:id="18"/>
+      <w:bookmarkEnd w:id="17"/>
       <w:r>
         <w:rPr>
           <w:lang w:val="es-PE"/>
@@ -8959,7 +8949,7 @@
     </w:p>
     <w:p>
       <w:pPr>
-        <w:pStyle w:val="Ttulo2"/>
+        <w:pStyle w:val="Heading2"/>
         <w:numPr>
           <w:ilvl w:val="1"/>
           <w:numId w:val="1"/>
@@ -8968,18 +8958,18 @@
           <w:lang w:val="es-PE"/>
         </w:rPr>
       </w:pPr>
-      <w:bookmarkStart w:id="19" w:name="_Toc527673241"/>
+      <w:bookmarkStart w:id="18" w:name="_Toc527673241"/>
       <w:r>
         <w:rPr>
           <w:lang w:val="es-PE"/>
         </w:rPr>
         <w:t>Definición de la Nomenclatura</w:t>
       </w:r>
-      <w:bookmarkEnd w:id="19"/>
+      <w:bookmarkEnd w:id="18"/>
     </w:p>
     <w:p>
       <w:pPr>
-        <w:pStyle w:val="Prrafodelista"/>
+        <w:pStyle w:val="ListParagraph"/>
         <w:spacing w:after="0" w:line="240" w:lineRule="auto"/>
         <w:contextualSpacing w:val="0"/>
         <w:rPr>
@@ -8999,7 +8989,7 @@
     </w:p>
     <w:p>
       <w:pPr>
-        <w:pStyle w:val="Prrafodelista"/>
+        <w:pStyle w:val="ListParagraph"/>
         <w:spacing w:after="0" w:line="240" w:lineRule="auto"/>
         <w:contextualSpacing w:val="0"/>
         <w:rPr>
@@ -9075,7 +9065,7 @@
     </w:tbl>
     <w:p>
       <w:pPr>
-        <w:pStyle w:val="Prrafodelista"/>
+        <w:pStyle w:val="ListParagraph"/>
         <w:spacing w:after="0" w:line="240" w:lineRule="auto"/>
         <w:contextualSpacing w:val="0"/>
         <w:rPr>
@@ -9096,7 +9086,7 @@
     </w:p>
     <w:p>
       <w:pPr>
-        <w:pStyle w:val="Prrafodelista"/>
+        <w:pStyle w:val="ListParagraph"/>
         <w:spacing w:after="0" w:line="240" w:lineRule="auto"/>
         <w:contextualSpacing w:val="0"/>
         <w:rPr>
@@ -9116,7 +9106,7 @@
     </w:p>
     <w:p>
       <w:pPr>
-        <w:pStyle w:val="Prrafodelista"/>
+        <w:pStyle w:val="ListParagraph"/>
         <w:numPr>
           <w:ilvl w:val="0"/>
           <w:numId w:val="16"/>
@@ -9140,7 +9130,7 @@
     </w:p>
     <w:p>
       <w:pPr>
-        <w:pStyle w:val="Prrafodelista"/>
+        <w:pStyle w:val="ListParagraph"/>
         <w:spacing w:after="0" w:line="240" w:lineRule="auto"/>
         <w:ind w:left="1440"/>
         <w:contextualSpacing w:val="0"/>
@@ -9161,7 +9151,7 @@
     </w:p>
     <w:p>
       <w:pPr>
-        <w:pStyle w:val="Prrafodelista"/>
+        <w:pStyle w:val="ListParagraph"/>
         <w:numPr>
           <w:ilvl w:val="0"/>
           <w:numId w:val="16"/>
@@ -9184,7 +9174,7 @@
     </w:p>
     <w:p>
       <w:pPr>
-        <w:pStyle w:val="Prrafodelista"/>
+        <w:pStyle w:val="ListParagraph"/>
         <w:spacing w:after="0" w:line="240" w:lineRule="auto"/>
         <w:ind w:left="1080" w:firstLine="360"/>
         <w:contextualSpacing w:val="0"/>
@@ -9205,7 +9195,7 @@
     </w:p>
     <w:p>
       <w:pPr>
-        <w:pStyle w:val="Prrafodelista"/>
+        <w:pStyle w:val="ListParagraph"/>
         <w:spacing w:after="0" w:line="240" w:lineRule="auto"/>
         <w:contextualSpacing w:val="0"/>
         <w:rPr>
@@ -9217,7 +9207,7 @@
     </w:p>
     <w:p>
       <w:pPr>
-        <w:pStyle w:val="Prrafodelista"/>
+        <w:pStyle w:val="ListParagraph"/>
         <w:spacing w:after="0" w:line="240" w:lineRule="auto"/>
         <w:contextualSpacing w:val="0"/>
         <w:rPr>
@@ -9238,7 +9228,7 @@
     </w:p>
     <w:p>
       <w:pPr>
-        <w:pStyle w:val="Prrafodelista"/>
+        <w:pStyle w:val="ListParagraph"/>
         <w:spacing w:after="0" w:line="240" w:lineRule="auto"/>
         <w:contextualSpacing w:val="0"/>
         <w:rPr>
@@ -9349,7 +9339,7 @@
     </w:p>
     <w:p>
       <w:pPr>
-        <w:pStyle w:val="Prrafodelista"/>
+        <w:pStyle w:val="ListParagraph"/>
         <w:spacing w:after="0" w:line="240" w:lineRule="auto"/>
         <w:rPr>
           <w:rFonts w:eastAsia="Times New Roman"/>
@@ -9368,7 +9358,7 @@
     </w:p>
     <w:p>
       <w:pPr>
-        <w:pStyle w:val="Prrafodelista"/>
+        <w:pStyle w:val="ListParagraph"/>
         <w:spacing w:after="0" w:line="240" w:lineRule="auto"/>
         <w:rPr>
           <w:rFonts w:eastAsia="Times New Roman"/>
@@ -9379,7 +9369,7 @@
     </w:p>
     <w:p>
       <w:pPr>
-        <w:pStyle w:val="Prrafodelista"/>
+        <w:pStyle w:val="ListParagraph"/>
         <w:numPr>
           <w:ilvl w:val="0"/>
           <w:numId w:val="14"/>
@@ -9402,7 +9392,7 @@
     </w:p>
     <w:p>
       <w:pPr>
-        <w:pStyle w:val="Prrafodelista"/>
+        <w:pStyle w:val="ListParagraph"/>
         <w:spacing w:after="0" w:line="240" w:lineRule="auto"/>
         <w:ind w:left="1440"/>
         <w:rPr>
@@ -9430,7 +9420,7 @@
     </w:p>
     <w:p>
       <w:pPr>
-        <w:pStyle w:val="Prrafodelista"/>
+        <w:pStyle w:val="ListParagraph"/>
         <w:numPr>
           <w:ilvl w:val="0"/>
           <w:numId w:val="16"/>
@@ -9453,7 +9443,7 @@
     </w:p>
     <w:p>
       <w:pPr>
-        <w:pStyle w:val="Prrafodelista"/>
+        <w:pStyle w:val="ListParagraph"/>
         <w:spacing w:after="0" w:line="240" w:lineRule="auto"/>
         <w:ind w:left="1440"/>
         <w:rPr>
@@ -9473,7 +9463,7 @@
     </w:p>
     <w:p>
       <w:pPr>
-        <w:pStyle w:val="Prrafodelista"/>
+        <w:pStyle w:val="ListParagraph"/>
         <w:spacing w:after="0" w:line="240" w:lineRule="auto"/>
         <w:ind w:left="1440"/>
         <w:rPr>
@@ -9485,7 +9475,7 @@
     </w:p>
     <w:p>
       <w:pPr>
-        <w:pStyle w:val="Prrafodelista"/>
+        <w:pStyle w:val="ListParagraph"/>
         <w:numPr>
           <w:ilvl w:val="0"/>
           <w:numId w:val="18"/>
@@ -9509,7 +9499,7 @@
     </w:p>
     <w:p>
       <w:pPr>
-        <w:pStyle w:val="Prrafodelista"/>
+        <w:pStyle w:val="ListParagraph"/>
         <w:spacing w:after="0" w:line="240" w:lineRule="auto"/>
         <w:ind w:left="1440"/>
         <w:rPr>
@@ -9529,7 +9519,7 @@
     </w:p>
     <w:p>
       <w:pPr>
-        <w:pStyle w:val="Prrafodelista"/>
+        <w:pStyle w:val="ListParagraph"/>
         <w:spacing w:after="0" w:line="240" w:lineRule="auto"/>
         <w:ind w:left="1440"/>
         <w:rPr>
@@ -9551,7 +9541,7 @@
     </w:p>
     <w:p>
       <w:pPr>
-        <w:pStyle w:val="Prrafodelista"/>
+        <w:pStyle w:val="ListParagraph"/>
         <w:spacing w:after="0" w:line="240" w:lineRule="auto"/>
         <w:rPr>
           <w:rFonts w:eastAsia="Times New Roman"/>
@@ -9578,7 +9568,7 @@
     </w:p>
     <w:p>
       <w:pPr>
-        <w:pStyle w:val="Prrafodelista"/>
+        <w:pStyle w:val="ListParagraph"/>
         <w:spacing w:after="0" w:line="240" w:lineRule="auto"/>
         <w:rPr>
           <w:rFonts w:ascii="Times New Roman" w:eastAsia="Times New Roman" w:hAnsi="Times New Roman" w:cs="Times New Roman"/>
@@ -9737,7 +9727,7 @@
     </w:p>
     <w:p>
       <w:pPr>
-        <w:pStyle w:val="Prrafodelista"/>
+        <w:pStyle w:val="ListParagraph"/>
         <w:numPr>
           <w:ilvl w:val="0"/>
           <w:numId w:val="15"/>
@@ -9755,7 +9745,7 @@
     </w:p>
     <w:p>
       <w:pPr>
-        <w:pStyle w:val="Prrafodelista"/>
+        <w:pStyle w:val="ListParagraph"/>
         <w:ind w:left="1440"/>
         <w:rPr>
           <w:lang w:val="es-PE"/>
@@ -9770,7 +9760,7 @@
     </w:p>
     <w:p>
       <w:pPr>
-        <w:pStyle w:val="Prrafodelista"/>
+        <w:pStyle w:val="ListParagraph"/>
         <w:numPr>
           <w:ilvl w:val="0"/>
           <w:numId w:val="15"/>
@@ -9788,7 +9778,7 @@
     </w:p>
     <w:p>
       <w:pPr>
-        <w:pStyle w:val="Prrafodelista"/>
+        <w:pStyle w:val="ListParagraph"/>
         <w:ind w:left="1440"/>
         <w:rPr>
           <w:lang w:val="es-PE"/>
@@ -10023,7 +10013,7 @@
     </w:p>
     <w:p>
       <w:pPr>
-        <w:pStyle w:val="Ttulo2"/>
+        <w:pStyle w:val="Heading2"/>
         <w:numPr>
           <w:ilvl w:val="1"/>
           <w:numId w:val="1"/>
@@ -10745,7 +10735,7 @@
     </w:p>
     <w:p>
       <w:pPr>
-        <w:pStyle w:val="Ttulo1"/>
+        <w:pStyle w:val="Heading1"/>
         <w:numPr>
           <w:ilvl w:val="0"/>
           <w:numId w:val="1"/>
@@ -10764,7 +10754,7 @@
     </w:p>
     <w:p>
       <w:pPr>
-        <w:pStyle w:val="Ttulo2"/>
+        <w:pStyle w:val="Heading2"/>
         <w:numPr>
           <w:ilvl w:val="1"/>
           <w:numId w:val="1"/>
@@ -11472,7 +11462,7 @@
     <w:p/>
     <w:p>
       <w:pPr>
-        <w:pStyle w:val="Ttulo2"/>
+        <w:pStyle w:val="Heading2"/>
         <w:numPr>
           <w:ilvl w:val="1"/>
           <w:numId w:val="1"/>
@@ -12125,9 +12115,8 @@
               <w:spacing w:after="0" w:line="240" w:lineRule="auto"/>
               <w:contextualSpacing w:val="0"/>
               <w:rPr>
-                <w:rFonts w:ascii="Times New Roman" w:eastAsia="Times New Roman" w:hAnsi="Times New Roman" w:cs="Times New Roman"/>
-                <w:sz w:val="24"/>
-                <w:szCs w:val="24"/>
+                <w:rFonts w:eastAsia="Times New Roman"/>
+                <w:color w:val="000000"/>
                 <w:lang w:val="es-ES" w:eastAsia="es-ES"/>
               </w:rPr>
             </w:pPr>
@@ -12138,26 +12127,6 @@
                 <w:lang w:val="es-ES" w:eastAsia="es-ES"/>
               </w:rPr>
               <w:t>-Escribir</w:t>
-            </w:r>
-          </w:p>
-          <w:p>
-            <w:pPr>
-              <w:spacing w:after="0" w:line="240" w:lineRule="auto"/>
-              <w:contextualSpacing w:val="0"/>
-              <w:rPr>
-                <w:rFonts w:ascii="Times New Roman" w:eastAsia="Times New Roman" w:hAnsi="Times New Roman" w:cs="Times New Roman"/>
-                <w:sz w:val="24"/>
-                <w:szCs w:val="24"/>
-                <w:lang w:val="es-ES" w:eastAsia="es-ES"/>
-              </w:rPr>
-            </w:pPr>
-            <w:r>
-              <w:rPr>
-                <w:rFonts w:eastAsia="Times New Roman"/>
-                <w:color w:val="000000"/>
-                <w:lang w:val="es-ES" w:eastAsia="es-ES"/>
-              </w:rPr>
-              <w:t>-Eliminar</w:t>
             </w:r>
           </w:p>
           <w:p>
@@ -12263,52 +12232,33 @@
               <w:spacing w:after="0" w:line="240" w:lineRule="auto"/>
               <w:contextualSpacing w:val="0"/>
               <w:rPr>
+                <w:rFonts w:eastAsia="Times New Roman"/>
+                <w:color w:val="000000"/>
+                <w:lang w:val="es-ES" w:eastAsia="es-ES"/>
+              </w:rPr>
+            </w:pPr>
+            <w:r>
+              <w:rPr>
+                <w:rFonts w:eastAsia="Times New Roman"/>
+                <w:color w:val="000000"/>
+                <w:lang w:val="es-ES" w:eastAsia="es-ES"/>
+              </w:rPr>
+              <w:t>-Escribir</w:t>
+            </w:r>
+          </w:p>
+          <w:p>
+            <w:pPr>
+              <w:spacing w:after="0" w:line="240" w:lineRule="auto"/>
+              <w:contextualSpacing w:val="0"/>
+              <w:rPr>
                 <w:rFonts w:ascii="Times New Roman" w:eastAsia="Times New Roman" w:hAnsi="Times New Roman" w:cs="Times New Roman"/>
                 <w:sz w:val="24"/>
                 <w:szCs w:val="24"/>
                 <w:lang w:val="es-ES" w:eastAsia="es-ES"/>
               </w:rPr>
             </w:pPr>
-            <w:r>
-              <w:rPr>
-                <w:rFonts w:eastAsia="Times New Roman"/>
-                <w:color w:val="000000"/>
-                <w:lang w:val="es-ES" w:eastAsia="es-ES"/>
-              </w:rPr>
-              <w:t>-Escribir</w:t>
-            </w:r>
-          </w:p>
-          <w:p>
-            <w:pPr>
-              <w:spacing w:after="0" w:line="240" w:lineRule="auto"/>
-              <w:contextualSpacing w:val="0"/>
-              <w:rPr>
-                <w:rFonts w:ascii="Times New Roman" w:eastAsia="Times New Roman" w:hAnsi="Times New Roman" w:cs="Times New Roman"/>
-                <w:sz w:val="24"/>
-                <w:szCs w:val="24"/>
-                <w:lang w:val="es-ES" w:eastAsia="es-ES"/>
-              </w:rPr>
-            </w:pPr>
-            <w:r>
-              <w:rPr>
-                <w:rFonts w:eastAsia="Times New Roman"/>
-                <w:color w:val="000000"/>
-                <w:lang w:val="es-ES" w:eastAsia="es-ES"/>
-              </w:rPr>
-              <w:t>-Eliminar (con autorización del gestor de la configuración)</w:t>
-            </w:r>
-          </w:p>
-          <w:p>
-            <w:pPr>
-              <w:spacing w:after="0" w:line="240" w:lineRule="auto"/>
-              <w:contextualSpacing w:val="0"/>
-              <w:rPr>
-                <w:rFonts w:ascii="Times New Roman" w:eastAsia="Times New Roman" w:hAnsi="Times New Roman" w:cs="Times New Roman"/>
-                <w:sz w:val="24"/>
-                <w:szCs w:val="24"/>
-                <w:lang w:val="es-ES" w:eastAsia="es-ES"/>
-              </w:rPr>
-            </w:pPr>
+            <w:bookmarkStart w:id="19" w:name="_GoBack"/>
+            <w:bookmarkEnd w:id="19"/>
             <w:r>
               <w:rPr>
                 <w:rFonts w:eastAsia="Times New Roman"/>
@@ -12447,7 +12397,7 @@
     </w:p>
     <w:p>
       <w:pPr>
-        <w:pStyle w:val="Prrafodelista"/>
+        <w:pStyle w:val="ListParagraph"/>
         <w:numPr>
           <w:ilvl w:val="0"/>
           <w:numId w:val="25"/>
@@ -12474,7 +12424,7 @@
     </w:p>
     <w:p>
       <w:pPr>
-        <w:pStyle w:val="Prrafodelista"/>
+        <w:pStyle w:val="ListParagraph"/>
         <w:numPr>
           <w:ilvl w:val="0"/>
           <w:numId w:val="24"/>
@@ -12521,7 +12471,7 @@
     </w:p>
     <w:p>
       <w:pPr>
-        <w:pStyle w:val="Prrafodelista"/>
+        <w:pStyle w:val="ListParagraph"/>
         <w:numPr>
           <w:ilvl w:val="0"/>
           <w:numId w:val="24"/>
@@ -12547,7 +12497,7 @@
     </w:p>
     <w:p>
       <w:pPr>
-        <w:pStyle w:val="Prrafodelista"/>
+        <w:pStyle w:val="ListParagraph"/>
         <w:spacing w:after="0" w:line="240" w:lineRule="auto"/>
         <w:ind w:left="1440"/>
         <w:contextualSpacing w:val="0"/>
@@ -12569,7 +12519,7 @@
     </w:p>
     <w:p>
       <w:pPr>
-        <w:pStyle w:val="Prrafodelista"/>
+        <w:pStyle w:val="ListParagraph"/>
         <w:numPr>
           <w:ilvl w:val="0"/>
           <w:numId w:val="24"/>
@@ -12616,7 +12566,7 @@
     </w:p>
     <w:p>
       <w:pPr>
-        <w:pStyle w:val="Prrafodelista"/>
+        <w:pStyle w:val="ListParagraph"/>
         <w:numPr>
           <w:ilvl w:val="0"/>
           <w:numId w:val="24"/>
@@ -13249,7 +13199,7 @@
     </w:p>
     <w:p>
       <w:pPr>
-        <w:pStyle w:val="Prrafodelista"/>
+        <w:pStyle w:val="ListParagraph"/>
         <w:numPr>
           <w:ilvl w:val="0"/>
           <w:numId w:val="23"/>
@@ -13295,7 +13245,6 @@
           <w:color w:val="000000"/>
           <w:lang w:val="es-PE" w:eastAsia="es-PE"/>
         </w:rPr>
-        <w:lastRenderedPageBreak/>
         <w:t>Responsable</w:t>
       </w:r>
     </w:p>
@@ -13363,6 +13312,7 @@
           <w:color w:val="000000"/>
           <w:lang w:val="es-PE" w:eastAsia="es-PE"/>
         </w:rPr>
+        <w:lastRenderedPageBreak/>
         <w:t>Check</w:t>
       </w:r>
       <w:proofErr w:type="spellEnd"/>
@@ -14154,7 +14104,7 @@
     </w:p>
     <w:p>
       <w:pPr>
-        <w:pStyle w:val="Prrafodelista"/>
+        <w:pStyle w:val="ListParagraph"/>
         <w:numPr>
           <w:ilvl w:val="0"/>
           <w:numId w:val="34"/>
@@ -19573,7 +19523,7 @@
       <w:lang w:val="es" w:eastAsia="en-US"/>
     </w:rPr>
   </w:style>
-  <w:style w:type="paragraph" w:styleId="Ttulo1">
+  <w:style w:type="paragraph" w:styleId="Heading1">
     <w:name w:val="heading 1"/>
     <w:basedOn w:val="Normal"/>
     <w:next w:val="Normal"/>
@@ -19589,7 +19539,7 @@
       <w:szCs w:val="40"/>
     </w:rPr>
   </w:style>
-  <w:style w:type="paragraph" w:styleId="Ttulo2">
+  <w:style w:type="paragraph" w:styleId="Heading2">
     <w:name w:val="heading 2"/>
     <w:basedOn w:val="Normal"/>
     <w:next w:val="Normal"/>
@@ -19605,7 +19555,7 @@
       <w:szCs w:val="32"/>
     </w:rPr>
   </w:style>
-  <w:style w:type="paragraph" w:styleId="Ttulo3">
+  <w:style w:type="paragraph" w:styleId="Heading3">
     <w:name w:val="heading 3"/>
     <w:basedOn w:val="Normal"/>
     <w:next w:val="Normal"/>
@@ -19621,7 +19571,7 @@
       <w:szCs w:val="28"/>
     </w:rPr>
   </w:style>
-  <w:style w:type="paragraph" w:styleId="Ttulo4">
+  <w:style w:type="paragraph" w:styleId="Heading4">
     <w:name w:val="heading 4"/>
     <w:basedOn w:val="Normal"/>
     <w:next w:val="Normal"/>
@@ -19637,7 +19587,7 @@
       <w:szCs w:val="24"/>
     </w:rPr>
   </w:style>
-  <w:style w:type="paragraph" w:styleId="Ttulo5">
+  <w:style w:type="paragraph" w:styleId="Heading5">
     <w:name w:val="heading 5"/>
     <w:basedOn w:val="Normal"/>
     <w:next w:val="Normal"/>
@@ -19651,7 +19601,7 @@
       <w:color w:val="666666"/>
     </w:rPr>
   </w:style>
-  <w:style w:type="paragraph" w:styleId="Ttulo6">
+  <w:style w:type="paragraph" w:styleId="Heading6">
     <w:name w:val="heading 6"/>
     <w:basedOn w:val="Normal"/>
     <w:next w:val="Normal"/>
@@ -19666,13 +19616,13 @@
       <w:color w:val="666666"/>
     </w:rPr>
   </w:style>
-  <w:style w:type="character" w:default="1" w:styleId="Fuentedeprrafopredeter">
+  <w:style w:type="character" w:default="1" w:styleId="DefaultParagraphFont">
     <w:name w:val="Default Paragraph Font"/>
     <w:uiPriority w:val="1"/>
     <w:semiHidden/>
     <w:unhideWhenUsed/>
   </w:style>
-  <w:style w:type="table" w:default="1" w:styleId="Tablanormal">
+  <w:style w:type="table" w:default="1" w:styleId="TableNormal">
     <w:name w:val="Normal Table"/>
     <w:uiPriority w:val="99"/>
     <w:semiHidden/>
@@ -19687,16 +19637,16 @@
       </w:tblCellMar>
     </w:tblPr>
   </w:style>
-  <w:style w:type="numbering" w:default="1" w:styleId="Sinlista">
+  <w:style w:type="numbering" w:default="1" w:styleId="NoList">
     <w:name w:val="No List"/>
     <w:uiPriority w:val="99"/>
     <w:semiHidden/>
     <w:unhideWhenUsed/>
   </w:style>
-  <w:style w:type="paragraph" w:styleId="Piedepgina">
+  <w:style w:type="paragraph" w:styleId="Footer">
     <w:name w:val="footer"/>
     <w:basedOn w:val="Normal"/>
-    <w:link w:val="PiedepginaCar"/>
+    <w:link w:val="FooterChar"/>
     <w:uiPriority w:val="99"/>
     <w:unhideWhenUsed/>
     <w:pPr>
@@ -19707,10 +19657,10 @@
       <w:spacing w:line="240" w:lineRule="auto"/>
     </w:pPr>
   </w:style>
-  <w:style w:type="paragraph" w:styleId="Encabezado">
+  <w:style w:type="paragraph" w:styleId="Header">
     <w:name w:val="header"/>
     <w:basedOn w:val="Normal"/>
-    <w:link w:val="EncabezadoCar"/>
+    <w:link w:val="HeaderChar"/>
     <w:uiPriority w:val="99"/>
     <w:unhideWhenUsed/>
     <w:pPr>
@@ -19737,7 +19687,7 @@
       <w:lang w:val="es-PE" w:eastAsia="es-PE"/>
     </w:rPr>
   </w:style>
-  <w:style w:type="paragraph" w:styleId="Subttulo">
+  <w:style w:type="paragraph" w:styleId="Subtitle">
     <w:name w:val="Subtitle"/>
     <w:basedOn w:val="Normal"/>
     <w:next w:val="Normal"/>
@@ -19752,7 +19702,7 @@
       <w:szCs w:val="30"/>
     </w:rPr>
   </w:style>
-  <w:style w:type="paragraph" w:styleId="Ttulo">
+  <w:style w:type="paragraph" w:styleId="Title">
     <w:name w:val="Title"/>
     <w:basedOn w:val="Normal"/>
     <w:next w:val="Normal"/>
@@ -19766,7 +19716,7 @@
       <w:szCs w:val="52"/>
     </w:rPr>
   </w:style>
-  <w:style w:type="paragraph" w:styleId="TDC1">
+  <w:style w:type="paragraph" w:styleId="TOC1">
     <w:name w:val="toc 1"/>
     <w:basedOn w:val="Normal"/>
     <w:next w:val="Normal"/>
@@ -19776,7 +19726,7 @@
       <w:spacing w:after="100"/>
     </w:pPr>
   </w:style>
-  <w:style w:type="paragraph" w:styleId="TDC2">
+  <w:style w:type="paragraph" w:styleId="TOC2">
     <w:name w:val="toc 2"/>
     <w:basedOn w:val="Normal"/>
     <w:next w:val="Normal"/>
@@ -19787,7 +19737,7 @@
       <w:ind w:left="220"/>
     </w:pPr>
   </w:style>
-  <w:style w:type="paragraph" w:styleId="TDC3">
+  <w:style w:type="paragraph" w:styleId="TOC3">
     <w:name w:val="toc 3"/>
     <w:basedOn w:val="Normal"/>
     <w:next w:val="Normal"/>
@@ -19798,9 +19748,9 @@
       <w:ind w:left="440"/>
     </w:pPr>
   </w:style>
-  <w:style w:type="character" w:styleId="Hipervnculo">
+  <w:style w:type="character" w:styleId="Hyperlink">
     <w:name w:val="Hyperlink"/>
-    <w:basedOn w:val="Fuentedeprrafopredeter"/>
+    <w:basedOn w:val="DefaultParagraphFont"/>
     <w:uiPriority w:val="99"/>
     <w:unhideWhenUsed/>
     <w:rPr>
@@ -19808,9 +19758,9 @@
       <w:u w:val="single"/>
     </w:rPr>
   </w:style>
-  <w:style w:type="table" w:styleId="Tablaconcuadrcula">
+  <w:style w:type="table" w:styleId="TableGrid">
     <w:name w:val="Table Grid"/>
-    <w:basedOn w:val="Tablanormal"/>
+    <w:basedOn w:val="TableNormal"/>
     <w:uiPriority w:val="39"/>
     <w:pPr>
       <w:spacing w:line="240" w:lineRule="auto"/>
@@ -19863,23 +19813,23 @@
   </w:style>
   <w:style w:type="character" w:customStyle="1" w:styleId="apple-tab-span">
     <w:name w:val="apple-tab-span"/>
-    <w:basedOn w:val="Fuentedeprrafopredeter"/>
+    <w:basedOn w:val="DefaultParagraphFont"/>
   </w:style>
-  <w:style w:type="character" w:customStyle="1" w:styleId="EncabezadoCar">
-    <w:name w:val="Encabezado Car"/>
-    <w:basedOn w:val="Fuentedeprrafopredeter"/>
-    <w:link w:val="Encabezado"/>
+  <w:style w:type="character" w:customStyle="1" w:styleId="HeaderChar">
+    <w:name w:val="Header Char"/>
+    <w:basedOn w:val="DefaultParagraphFont"/>
+    <w:link w:val="Header"/>
     <w:uiPriority w:val="99"/>
   </w:style>
-  <w:style w:type="character" w:customStyle="1" w:styleId="PiedepginaCar">
-    <w:name w:val="Pie de página Car"/>
-    <w:basedOn w:val="Fuentedeprrafopredeter"/>
-    <w:link w:val="Piedepgina"/>
+  <w:style w:type="character" w:customStyle="1" w:styleId="FooterChar">
+    <w:name w:val="Footer Char"/>
+    <w:basedOn w:val="DefaultParagraphFont"/>
+    <w:link w:val="Footer"/>
     <w:uiPriority w:val="99"/>
   </w:style>
   <w:style w:type="table" w:customStyle="1" w:styleId="Tabladecuadrcula1Claro-nfasis21">
     <w:name w:val="Tabla de cuadrícula 1 Claro - Énfasis 21"/>
-    <w:basedOn w:val="Tablanormal"/>
+    <w:basedOn w:val="TableNormal"/>
     <w:uiPriority w:val="46"/>
     <w:pPr>
       <w:spacing w:line="240" w:lineRule="auto"/>
@@ -19933,7 +19883,7 @@
   </w:style>
   <w:style w:type="table" w:customStyle="1" w:styleId="Tablanormal51">
     <w:name w:val="Tabla normal 51"/>
-    <w:basedOn w:val="Tablanormal"/>
+    <w:basedOn w:val="TableNormal"/>
     <w:uiPriority w:val="45"/>
     <w:pPr>
       <w:spacing w:line="240" w:lineRule="auto"/>
@@ -20049,7 +19999,7 @@
   </w:style>
   <w:style w:type="table" w:customStyle="1" w:styleId="Tabladecuadrcula1clara1">
     <w:name w:val="Tabla de cuadrícula 1 clara1"/>
-    <w:basedOn w:val="Tablanormal"/>
+    <w:basedOn w:val="TableNormal"/>
     <w:uiPriority w:val="46"/>
     <w:pPr>
       <w:spacing w:line="240" w:lineRule="auto"/>
@@ -20101,7 +20051,7 @@
       </w:rPr>
     </w:tblStylePr>
   </w:style>
-  <w:style w:type="paragraph" w:styleId="Prrafodelista">
+  <w:style w:type="paragraph" w:styleId="ListParagraph">
     <w:name w:val="List Paragraph"/>
     <w:basedOn w:val="Normal"/>
     <w:uiPriority w:val="34"/>
@@ -20110,9 +20060,9 @@
       <w:ind w:left="720"/>
     </w:pPr>
   </w:style>
-  <w:style w:type="table" w:styleId="Tablaconcuadrcula1clara-nfasis5">
+  <w:style w:type="table" w:styleId="GridTable1Light-Accent5">
     <w:name w:val="Grid Table 1 Light Accent 5"/>
-    <w:basedOn w:val="Tablanormal"/>
+    <w:basedOn w:val="TableNormal"/>
     <w:uiPriority w:val="46"/>
     <w:rsid w:val="00DD7AAB"/>
     <w:pPr>
@@ -20167,9 +20117,9 @@
       </w:rPr>
     </w:tblStylePr>
   </w:style>
-  <w:style w:type="table" w:styleId="Tablaconcuadrcula1clara">
+  <w:style w:type="table" w:styleId="GridTable1Light">
     <w:name w:val="Grid Table 1 Light"/>
-    <w:basedOn w:val="Tablanormal"/>
+    <w:basedOn w:val="TableNormal"/>
     <w:uiPriority w:val="46"/>
     <w:rsid w:val="00C52F3B"/>
     <w:pPr>
@@ -20224,9 +20174,9 @@
       </w:rPr>
     </w:tblStylePr>
   </w:style>
-  <w:style w:type="table" w:styleId="Tablanormal1">
+  <w:style w:type="table" w:styleId="PlainTable1">
     <w:name w:val="Plain Table 1"/>
-    <w:basedOn w:val="Tablanormal"/>
+    <w:basedOn w:val="TableNormal"/>
     <w:uiPriority w:val="41"/>
     <w:rsid w:val="00B30360"/>
     <w:pPr>

</xml_diff>